<commit_message>
Updated String manipulation and Decimal to Binary file
</commit_message>
<xml_diff>
--- a/C++/Array_Strings_Pointers_and_References.docx
+++ b/C++/Array_Strings_Pointers_and_References.docx
@@ -1392,6 +1392,9 @@
     </w:p>
     <w:p>
       <w:r>
+        <w:rPr>
+          <w:noProof/>
+        </w:rPr>
         <w:drawing>
           <wp:inline distT="0" distB="0" distL="0" distR="0" wp14:anchorId="3071C08C" wp14:editId="36D8F2A1">
             <wp:extent cx="5731510" cy="1651635"/>
@@ -1771,6 +1774,9 @@
     <w:p/>
     <w:p>
       <w:r>
+        <w:rPr>
+          <w:noProof/>
+        </w:rPr>
         <w:drawing>
           <wp:inline distT="0" distB="0" distL="0" distR="0" wp14:anchorId="0B980A9C" wp14:editId="2F2FD035">
             <wp:extent cx="5731510" cy="450850"/>
@@ -1815,6 +1821,9 @@
     </w:p>
     <w:p>
       <w:r>
+        <w:rPr>
+          <w:noProof/>
+        </w:rPr>
         <w:drawing>
           <wp:inline distT="0" distB="0" distL="0" distR="0" wp14:anchorId="6D9ECBDA" wp14:editId="7193E7D5">
             <wp:extent cx="5731510" cy="437515"/>
@@ -2071,6 +2080,9 @@
         <w:jc w:val="center"/>
       </w:pPr>
       <w:r>
+        <w:rPr>
+          <w:noProof/>
+        </w:rPr>
         <w:drawing>
           <wp:inline distT="0" distB="0" distL="0" distR="0" wp14:anchorId="3470C34D" wp14:editId="65013484">
             <wp:extent cx="5515745" cy="5525271"/>
@@ -2131,6 +2143,9 @@
         <w:jc w:val="center"/>
       </w:pPr>
       <w:r>
+        <w:rPr>
+          <w:noProof/>
+        </w:rPr>
         <w:drawing>
           <wp:inline distT="0" distB="0" distL="0" distR="0" wp14:anchorId="0BF31ED8" wp14:editId="08F2F5DA">
             <wp:extent cx="5496692" cy="1838582"/>
@@ -2577,6 +2592,7 @@
         <w:rPr>
           <w:b/>
           <w:bCs/>
+          <w:noProof/>
         </w:rPr>
         <w:drawing>
           <wp:inline distT="0" distB="0" distL="0" distR="0" wp14:anchorId="3AD6F94D" wp14:editId="50738304">
@@ -2622,6 +2638,9 @@
     </w:p>
     <w:p>
       <w:r>
+        <w:rPr>
+          <w:noProof/>
+        </w:rPr>
         <w:drawing>
           <wp:inline distT="0" distB="0" distL="0" distR="0" wp14:anchorId="32C591BD" wp14:editId="03D5FFF9">
             <wp:extent cx="5731510" cy="630555"/>
@@ -2745,6 +2764,9 @@
     </w:p>
     <w:p>
       <w:r>
+        <w:rPr>
+          <w:noProof/>
+        </w:rPr>
         <w:drawing>
           <wp:inline distT="0" distB="0" distL="0" distR="0" wp14:anchorId="1E4DC054" wp14:editId="644FC218">
             <wp:extent cx="5731510" cy="5554345"/>
@@ -2795,6 +2817,9 @@
     </w:p>
     <w:p>
       <w:r>
+        <w:rPr>
+          <w:noProof/>
+        </w:rPr>
         <w:drawing>
           <wp:inline distT="0" distB="0" distL="0" distR="0" wp14:anchorId="7ED5CB6C" wp14:editId="55072EFA">
             <wp:extent cx="5731510" cy="1222375"/>
@@ -2850,6 +2875,9 @@
     </w:p>
     <w:p>
       <w:r>
+        <w:rPr>
+          <w:noProof/>
+        </w:rPr>
         <w:drawing>
           <wp:inline distT="0" distB="0" distL="0" distR="0" wp14:anchorId="7D4C7111" wp14:editId="6A62C0A2">
             <wp:extent cx="5731510" cy="4620895"/>
@@ -2894,6 +2922,9 @@
     </w:p>
     <w:p>
       <w:r>
+        <w:rPr>
+          <w:noProof/>
+        </w:rPr>
         <w:drawing>
           <wp:inline distT="0" distB="0" distL="0" distR="0" wp14:anchorId="0849C509" wp14:editId="542D27E8">
             <wp:extent cx="5731510" cy="1068070"/>
@@ -2936,10 +2967,358 @@
         <w:br w:type="page"/>
       </w:r>
     </w:p>
+    <w:p>
+      <w:r>
+        <w:rPr>
+          <w:b/>
+          <w:bCs/>
+        </w:rPr>
+        <w:lastRenderedPageBreak/>
+        <w:t>i</w:t>
+      </w:r>
+      <w:r>
+        <w:rPr>
+          <w:b/>
+          <w:bCs/>
+        </w:rPr>
+        <w:t>nsert</w:t>
+      </w:r>
+      <w:r>
+        <w:t xml:space="preserve">: </w:t>
+      </w:r>
+      <w:r>
+        <w:tab/>
+        <w:t xml:space="preserve">It </w:t>
+      </w:r>
+      <w:r>
+        <w:t>used to insert characters or a substring into a string at a specified position.</w:t>
+      </w:r>
+    </w:p>
+    <w:p>
+      <w:r>
+        <w:drawing>
+          <wp:inline distT="0" distB="0" distL="0" distR="0" wp14:anchorId="1354CB98" wp14:editId="7BEA2E95">
+            <wp:extent cx="5731510" cy="2500630"/>
+            <wp:effectExtent l="0" t="0" r="2540" b="0"/>
+            <wp:docPr id="1129611226" name="Picture 1"/>
+            <wp:cNvGraphicFramePr>
+              <a:graphicFrameLocks xmlns:a="http://schemas.openxmlformats.org/drawingml/2006/main" noChangeAspect="1"/>
+            </wp:cNvGraphicFramePr>
+            <a:graphic xmlns:a="http://schemas.openxmlformats.org/drawingml/2006/main">
+              <a:graphicData uri="http://schemas.openxmlformats.org/drawingml/2006/picture">
+                <pic:pic xmlns:pic="http://schemas.openxmlformats.org/drawingml/2006/picture">
+                  <pic:nvPicPr>
+                    <pic:cNvPr id="1129611226" name=""/>
+                    <pic:cNvPicPr/>
+                  </pic:nvPicPr>
+                  <pic:blipFill>
+                    <a:blip r:embed="rId23"/>
+                    <a:stretch>
+                      <a:fillRect/>
+                    </a:stretch>
+                  </pic:blipFill>
+                  <pic:spPr>
+                    <a:xfrm>
+                      <a:off x="0" y="0"/>
+                      <a:ext cx="5731510" cy="2500630"/>
+                    </a:xfrm>
+                    <a:prstGeom prst="rect">
+                      <a:avLst/>
+                    </a:prstGeom>
+                  </pic:spPr>
+                </pic:pic>
+              </a:graphicData>
+            </a:graphic>
+          </wp:inline>
+        </w:drawing>
+      </w:r>
+    </w:p>
+    <w:p>
+      <w:r>
+        <w:t>OP</w:t>
+      </w:r>
+    </w:p>
+    <w:p>
+      <w:r>
+        <w:drawing>
+          <wp:inline distT="0" distB="0" distL="0" distR="0" wp14:anchorId="22350BD4" wp14:editId="1DF471C8">
+            <wp:extent cx="5731510" cy="444500"/>
+            <wp:effectExtent l="0" t="0" r="2540" b="0"/>
+            <wp:docPr id="316794967" name="Picture 1" descr="A black background with white text&#10;&#10;Description automatically generated"/>
+            <wp:cNvGraphicFramePr>
+              <a:graphicFrameLocks xmlns:a="http://schemas.openxmlformats.org/drawingml/2006/main" noChangeAspect="1"/>
+            </wp:cNvGraphicFramePr>
+            <a:graphic xmlns:a="http://schemas.openxmlformats.org/drawingml/2006/main">
+              <a:graphicData uri="http://schemas.openxmlformats.org/drawingml/2006/picture">
+                <pic:pic xmlns:pic="http://schemas.openxmlformats.org/drawingml/2006/picture">
+                  <pic:nvPicPr>
+                    <pic:cNvPr id="316794967" name="Picture 1" descr="A black background with white text&#10;&#10;Description automatically generated"/>
+                    <pic:cNvPicPr/>
+                  </pic:nvPicPr>
+                  <pic:blipFill>
+                    <a:blip r:embed="rId24"/>
+                    <a:stretch>
+                      <a:fillRect/>
+                    </a:stretch>
+                  </pic:blipFill>
+                  <pic:spPr>
+                    <a:xfrm>
+                      <a:off x="0" y="0"/>
+                      <a:ext cx="5731510" cy="444500"/>
+                    </a:xfrm>
+                    <a:prstGeom prst="rect">
+                      <a:avLst/>
+                    </a:prstGeom>
+                  </pic:spPr>
+                </pic:pic>
+              </a:graphicData>
+            </a:graphic>
+          </wp:inline>
+        </w:drawing>
+      </w:r>
+    </w:p>
+    <w:p/>
+    <w:p>
+      <w:r>
+        <w:rPr>
+          <w:b/>
+          <w:bCs/>
+        </w:rPr>
+        <w:t>f</w:t>
+      </w:r>
+      <w:r>
+        <w:rPr>
+          <w:b/>
+          <w:bCs/>
+        </w:rPr>
+        <w:t>ind</w:t>
+      </w:r>
+      <w:r>
+        <w:t xml:space="preserve">: </w:t>
+      </w:r>
+    </w:p>
+    <w:p>
+      <w:r>
+        <w:drawing>
+          <wp:inline distT="0" distB="0" distL="0" distR="0" wp14:anchorId="1795DAEE" wp14:editId="1BAA728E">
+            <wp:extent cx="5731510" cy="2936875"/>
+            <wp:effectExtent l="0" t="0" r="2540" b="0"/>
+            <wp:docPr id="47930642" name="Picture 1" descr="A computer screen with text and images&#10;&#10;Description automatically generated with medium confidence"/>
+            <wp:cNvGraphicFramePr>
+              <a:graphicFrameLocks xmlns:a="http://schemas.openxmlformats.org/drawingml/2006/main" noChangeAspect="1"/>
+            </wp:cNvGraphicFramePr>
+            <a:graphic xmlns:a="http://schemas.openxmlformats.org/drawingml/2006/main">
+              <a:graphicData uri="http://schemas.openxmlformats.org/drawingml/2006/picture">
+                <pic:pic xmlns:pic="http://schemas.openxmlformats.org/drawingml/2006/picture">
+                  <pic:nvPicPr>
+                    <pic:cNvPr id="47930642" name="Picture 1" descr="A computer screen with text and images&#10;&#10;Description automatically generated with medium confidence"/>
+                    <pic:cNvPicPr/>
+                  </pic:nvPicPr>
+                  <pic:blipFill>
+                    <a:blip r:embed="rId25"/>
+                    <a:stretch>
+                      <a:fillRect/>
+                    </a:stretch>
+                  </pic:blipFill>
+                  <pic:spPr>
+                    <a:xfrm>
+                      <a:off x="0" y="0"/>
+                      <a:ext cx="5731510" cy="2936875"/>
+                    </a:xfrm>
+                    <a:prstGeom prst="rect">
+                      <a:avLst/>
+                    </a:prstGeom>
+                  </pic:spPr>
+                </pic:pic>
+              </a:graphicData>
+            </a:graphic>
+          </wp:inline>
+        </w:drawing>
+      </w:r>
+    </w:p>
+    <w:p>
+      <w:r>
+        <w:t>OP</w:t>
+      </w:r>
+    </w:p>
+    <w:p>
+      <w:r>
+        <w:drawing>
+          <wp:inline distT="0" distB="0" distL="0" distR="0" wp14:anchorId="42FAD4DB" wp14:editId="0566F501">
+            <wp:extent cx="5731510" cy="417195"/>
+            <wp:effectExtent l="0" t="0" r="2540" b="1905"/>
+            <wp:docPr id="1320715722" name="Picture 1"/>
+            <wp:cNvGraphicFramePr>
+              <a:graphicFrameLocks xmlns:a="http://schemas.openxmlformats.org/drawingml/2006/main" noChangeAspect="1"/>
+            </wp:cNvGraphicFramePr>
+            <a:graphic xmlns:a="http://schemas.openxmlformats.org/drawingml/2006/main">
+              <a:graphicData uri="http://schemas.openxmlformats.org/drawingml/2006/picture">
+                <pic:pic xmlns:pic="http://schemas.openxmlformats.org/drawingml/2006/picture">
+                  <pic:nvPicPr>
+                    <pic:cNvPr id="1320715722" name=""/>
+                    <pic:cNvPicPr/>
+                  </pic:nvPicPr>
+                  <pic:blipFill>
+                    <a:blip r:embed="rId26"/>
+                    <a:stretch>
+                      <a:fillRect/>
+                    </a:stretch>
+                  </pic:blipFill>
+                  <pic:spPr>
+                    <a:xfrm>
+                      <a:off x="0" y="0"/>
+                      <a:ext cx="5731510" cy="417195"/>
+                    </a:xfrm>
+                    <a:prstGeom prst="rect">
+                      <a:avLst/>
+                    </a:prstGeom>
+                  </pic:spPr>
+                </pic:pic>
+              </a:graphicData>
+            </a:graphic>
+          </wp:inline>
+        </w:drawing>
+      </w:r>
+    </w:p>
+    <w:p>
+      <w:r>
+        <w:br w:type="page"/>
+      </w:r>
+    </w:p>
+    <w:p>
+      <w:proofErr w:type="spellStart"/>
+      <w:r>
+        <w:rPr>
+          <w:b/>
+          <w:bCs/>
+        </w:rPr>
+        <w:lastRenderedPageBreak/>
+        <w:t>s</w:t>
+      </w:r>
+      <w:r>
+        <w:rPr>
+          <w:b/>
+          <w:bCs/>
+        </w:rPr>
+        <w:t>ubstr</w:t>
+      </w:r>
+      <w:proofErr w:type="spellEnd"/>
+      <w:r>
+        <w:t>:</w:t>
+      </w:r>
+    </w:p>
+    <w:p>
+      <w:pPr>
+        <w:rPr>
+          <w:b/>
+          <w:bCs/>
+        </w:rPr>
+      </w:pPr>
+      <w:r>
+        <w:rPr>
+          <w:b/>
+          <w:bCs/>
+        </w:rPr>
+        <w:drawing>
+          <wp:inline distT="0" distB="0" distL="0" distR="0" wp14:anchorId="1731B8F0" wp14:editId="186E2AC4">
+            <wp:extent cx="5731510" cy="3047365"/>
+            <wp:effectExtent l="0" t="0" r="2540" b="635"/>
+            <wp:docPr id="377047562" name="Picture 1" descr="A screen shot of a computer code&#10;&#10;Description automatically generated"/>
+            <wp:cNvGraphicFramePr>
+              <a:graphicFrameLocks xmlns:a="http://schemas.openxmlformats.org/drawingml/2006/main" noChangeAspect="1"/>
+            </wp:cNvGraphicFramePr>
+            <a:graphic xmlns:a="http://schemas.openxmlformats.org/drawingml/2006/main">
+              <a:graphicData uri="http://schemas.openxmlformats.org/drawingml/2006/picture">
+                <pic:pic xmlns:pic="http://schemas.openxmlformats.org/drawingml/2006/picture">
+                  <pic:nvPicPr>
+                    <pic:cNvPr id="377047562" name="Picture 1" descr="A screen shot of a computer code&#10;&#10;Description automatically generated"/>
+                    <pic:cNvPicPr/>
+                  </pic:nvPicPr>
+                  <pic:blipFill>
+                    <a:blip r:embed="rId27"/>
+                    <a:stretch>
+                      <a:fillRect/>
+                    </a:stretch>
+                  </pic:blipFill>
+                  <pic:spPr>
+                    <a:xfrm>
+                      <a:off x="0" y="0"/>
+                      <a:ext cx="5731510" cy="3047365"/>
+                    </a:xfrm>
+                    <a:prstGeom prst="rect">
+                      <a:avLst/>
+                    </a:prstGeom>
+                  </pic:spPr>
+                </pic:pic>
+              </a:graphicData>
+            </a:graphic>
+          </wp:inline>
+        </w:drawing>
+      </w:r>
+    </w:p>
+    <w:p>
+      <w:r>
+        <w:t>OP</w:t>
+      </w:r>
+    </w:p>
+    <w:p>
+      <w:r>
+        <w:drawing>
+          <wp:inline distT="0" distB="0" distL="0" distR="0" wp14:anchorId="14F62073" wp14:editId="52A8DB43">
+            <wp:extent cx="5731510" cy="567055"/>
+            <wp:effectExtent l="0" t="0" r="2540" b="4445"/>
+            <wp:docPr id="1596312330" name="Picture 1"/>
+            <wp:cNvGraphicFramePr>
+              <a:graphicFrameLocks xmlns:a="http://schemas.openxmlformats.org/drawingml/2006/main" noChangeAspect="1"/>
+            </wp:cNvGraphicFramePr>
+            <a:graphic xmlns:a="http://schemas.openxmlformats.org/drawingml/2006/main">
+              <a:graphicData uri="http://schemas.openxmlformats.org/drawingml/2006/picture">
+                <pic:pic xmlns:pic="http://schemas.openxmlformats.org/drawingml/2006/picture">
+                  <pic:nvPicPr>
+                    <pic:cNvPr id="1596312330" name=""/>
+                    <pic:cNvPicPr/>
+                  </pic:nvPicPr>
+                  <pic:blipFill>
+                    <a:blip r:embed="rId28"/>
+                    <a:stretch>
+                      <a:fillRect/>
+                    </a:stretch>
+                  </pic:blipFill>
+                  <pic:spPr>
+                    <a:xfrm>
+                      <a:off x="0" y="0"/>
+                      <a:ext cx="5731510" cy="567055"/>
+                    </a:xfrm>
+                    <a:prstGeom prst="rect">
+                      <a:avLst/>
+                    </a:prstGeom>
+                  </pic:spPr>
+                </pic:pic>
+              </a:graphicData>
+            </a:graphic>
+          </wp:inline>
+        </w:drawing>
+      </w:r>
+    </w:p>
+    <w:p>
+      <w:r>
+        <w:br w:type="page"/>
+      </w:r>
+    </w:p>
+    <w:p>
+      <w:pPr>
+        <w:pStyle w:val="Heading1"/>
+        <w:jc w:val="center"/>
+      </w:pPr>
+      <w:r>
+        <w:lastRenderedPageBreak/>
+        <w:t>Pointers &amp; References in C++</w:t>
+      </w:r>
+    </w:p>
     <w:p/>
     <w:p/>
     <w:sectPr>
-      <w:footerReference w:type="default" r:id="rId23"/>
+      <w:footerReference w:type="default" r:id="rId29"/>
       <w:pgSz w:w="11906" w:h="16838"/>
       <w:pgMar w:top="1440" w:right="1440" w:bottom="1440" w:left="1440" w:header="708" w:footer="708" w:gutter="0"/>
       <w:pgNumType w:start="0"/>

</xml_diff>

<commit_message>
Updated Array.docx file, Added {Pointers & References in C++, Types of Function Call}
</commit_message>
<xml_diff>
--- a/C++/Array_Strings_Pointers_and_References.docx
+++ b/C++/Array_Strings_Pointers_and_References.docx
@@ -785,7 +785,7 @@
           <w:r>
             <w:fldChar w:fldCharType="separate"/>
           </w:r>
-          <w:hyperlink w:anchor="_Toc142931921" w:history="1">
+          <w:hyperlink w:anchor="_Toc143052792" w:history="1">
             <w:r>
               <w:rPr>
                 <w:rStyle w:val="Hyperlink"/>
@@ -812,7 +812,7 @@
                 <w:noProof/>
                 <w:webHidden/>
               </w:rPr>
-              <w:instrText xml:space="preserve"> PAGEREF _Toc142931921 \h </w:instrText>
+              <w:instrText xml:space="preserve"> PAGEREF _Toc143052792 \h </w:instrText>
             </w:r>
             <w:r>
               <w:rPr>
@@ -855,7 +855,7 @@
               <w:lang w:eastAsia="en-IN"/>
             </w:rPr>
           </w:pPr>
-          <w:hyperlink w:anchor="_Toc142931922" w:history="1">
+          <w:hyperlink w:anchor="_Toc143052793" w:history="1">
             <w:r>
               <w:rPr>
                 <w:rStyle w:val="Hyperlink"/>
@@ -882,7 +882,7 @@
                 <w:noProof/>
                 <w:webHidden/>
               </w:rPr>
-              <w:instrText xml:space="preserve"> PAGEREF _Toc142931922 \h </w:instrText>
+              <w:instrText xml:space="preserve"> PAGEREF _Toc143052793 \h </w:instrText>
             </w:r>
             <w:r>
               <w:rPr>
@@ -925,7 +925,7 @@
               <w:lang w:eastAsia="en-IN"/>
             </w:rPr>
           </w:pPr>
-          <w:hyperlink w:anchor="_Toc142931923" w:history="1">
+          <w:hyperlink w:anchor="_Toc143052794" w:history="1">
             <w:r>
               <w:rPr>
                 <w:rStyle w:val="Hyperlink"/>
@@ -952,7 +952,7 @@
                 <w:noProof/>
                 <w:webHidden/>
               </w:rPr>
-              <w:instrText xml:space="preserve"> PAGEREF _Toc142931923 \h </w:instrText>
+              <w:instrText xml:space="preserve"> PAGEREF _Toc143052794 \h </w:instrText>
             </w:r>
             <w:r>
               <w:rPr>
@@ -995,7 +995,7 @@
               <w:lang w:eastAsia="en-IN"/>
             </w:rPr>
           </w:pPr>
-          <w:hyperlink w:anchor="_Toc142931924" w:history="1">
+          <w:hyperlink w:anchor="_Toc143052795" w:history="1">
             <w:r>
               <w:rPr>
                 <w:rStyle w:val="Hyperlink"/>
@@ -1022,7 +1022,7 @@
                 <w:noProof/>
                 <w:webHidden/>
               </w:rPr>
-              <w:instrText xml:space="preserve"> PAGEREF _Toc142931924 \h </w:instrText>
+              <w:instrText xml:space="preserve"> PAGEREF _Toc143052795 \h </w:instrText>
             </w:r>
             <w:r>
               <w:rPr>
@@ -1065,7 +1065,7 @@
               <w:lang w:eastAsia="en-IN"/>
             </w:rPr>
           </w:pPr>
-          <w:hyperlink w:anchor="_Toc142931925" w:history="1">
+          <w:hyperlink w:anchor="_Toc143052796" w:history="1">
             <w:r>
               <w:rPr>
                 <w:rStyle w:val="Hyperlink"/>
@@ -1092,7 +1092,7 @@
                 <w:noProof/>
                 <w:webHidden/>
               </w:rPr>
-              <w:instrText xml:space="preserve"> PAGEREF _Toc142931925 \h </w:instrText>
+              <w:instrText xml:space="preserve"> PAGEREF _Toc143052796 \h </w:instrText>
             </w:r>
             <w:r>
               <w:rPr>
@@ -1135,7 +1135,7 @@
               <w:lang w:eastAsia="en-IN"/>
             </w:rPr>
           </w:pPr>
-          <w:hyperlink w:anchor="_Toc142931926" w:history="1">
+          <w:hyperlink w:anchor="_Toc143052797" w:history="1">
             <w:r>
               <w:rPr>
                 <w:rStyle w:val="Hyperlink"/>
@@ -1162,7 +1162,7 @@
                 <w:noProof/>
                 <w:webHidden/>
               </w:rPr>
-              <w:instrText xml:space="preserve"> PAGEREF _Toc142931926 \h </w:instrText>
+              <w:instrText xml:space="preserve"> PAGEREF _Toc143052797 \h </w:instrText>
             </w:r>
             <w:r>
               <w:rPr>
@@ -1205,7 +1205,7 @@
               <w:lang w:eastAsia="en-IN"/>
             </w:rPr>
           </w:pPr>
-          <w:hyperlink w:anchor="_Toc142931927" w:history="1">
+          <w:hyperlink w:anchor="_Toc143052798" w:history="1">
             <w:r>
               <w:rPr>
                 <w:rStyle w:val="Hyperlink"/>
@@ -1232,7 +1232,7 @@
                 <w:noProof/>
                 <w:webHidden/>
               </w:rPr>
-              <w:instrText xml:space="preserve"> PAGEREF _Toc142931927 \h </w:instrText>
+              <w:instrText xml:space="preserve"> PAGEREF _Toc143052798 \h </w:instrText>
             </w:r>
             <w:r>
               <w:rPr>
@@ -1275,7 +1275,7 @@
               <w:lang w:eastAsia="en-IN"/>
             </w:rPr>
           </w:pPr>
-          <w:hyperlink w:anchor="_Toc142931928" w:history="1">
+          <w:hyperlink w:anchor="_Toc143052799" w:history="1">
             <w:r>
               <w:rPr>
                 <w:rStyle w:val="Hyperlink"/>
@@ -1302,7 +1302,7 @@
                 <w:noProof/>
                 <w:webHidden/>
               </w:rPr>
-              <w:instrText xml:space="preserve"> PAGEREF _Toc142931928 \h </w:instrText>
+              <w:instrText xml:space="preserve"> PAGEREF _Toc143052799 \h </w:instrText>
             </w:r>
             <w:r>
               <w:rPr>
@@ -1323,6 +1323,776 @@
                 <w:webHidden/>
               </w:rPr>
               <w:t>7</w:t>
+            </w:r>
+            <w:r>
+              <w:rPr>
+                <w:noProof/>
+                <w:webHidden/>
+              </w:rPr>
+              <w:fldChar w:fldCharType="end"/>
+            </w:r>
+          </w:hyperlink>
+        </w:p>
+        <w:p>
+          <w:pPr>
+            <w:pStyle w:val="TOC1"/>
+            <w:tabs>
+              <w:tab w:val="right" w:leader="dot" w:pos="9016"/>
+            </w:tabs>
+            <w:rPr>
+              <w:rFonts w:eastAsiaTheme="minorEastAsia"/>
+              <w:noProof/>
+              <w:lang w:eastAsia="en-IN"/>
+            </w:rPr>
+          </w:pPr>
+          <w:hyperlink w:anchor="_Toc143052800" w:history="1">
+            <w:r>
+              <w:rPr>
+                <w:rStyle w:val="Hyperlink"/>
+                <w:noProof/>
+              </w:rPr>
+              <w:t>Pointers &amp; References in C++</w:t>
+            </w:r>
+            <w:r>
+              <w:rPr>
+                <w:noProof/>
+                <w:webHidden/>
+              </w:rPr>
+              <w:tab/>
+            </w:r>
+            <w:r>
+              <w:rPr>
+                <w:noProof/>
+                <w:webHidden/>
+              </w:rPr>
+              <w:fldChar w:fldCharType="begin"/>
+            </w:r>
+            <w:r>
+              <w:rPr>
+                <w:noProof/>
+                <w:webHidden/>
+              </w:rPr>
+              <w:instrText xml:space="preserve"> PAGEREF _Toc143052800 \h </w:instrText>
+            </w:r>
+            <w:r>
+              <w:rPr>
+                <w:noProof/>
+                <w:webHidden/>
+              </w:rPr>
+            </w:r>
+            <w:r>
+              <w:rPr>
+                <w:noProof/>
+                <w:webHidden/>
+              </w:rPr>
+              <w:fldChar w:fldCharType="separate"/>
+            </w:r>
+            <w:r>
+              <w:rPr>
+                <w:noProof/>
+                <w:webHidden/>
+              </w:rPr>
+              <w:t>12</w:t>
+            </w:r>
+            <w:r>
+              <w:rPr>
+                <w:noProof/>
+                <w:webHidden/>
+              </w:rPr>
+              <w:fldChar w:fldCharType="end"/>
+            </w:r>
+          </w:hyperlink>
+        </w:p>
+        <w:p>
+          <w:pPr>
+            <w:pStyle w:val="TOC2"/>
+            <w:tabs>
+              <w:tab w:val="right" w:leader="dot" w:pos="9016"/>
+            </w:tabs>
+            <w:rPr>
+              <w:rFonts w:eastAsiaTheme="minorEastAsia"/>
+              <w:noProof/>
+              <w:lang w:eastAsia="en-IN"/>
+            </w:rPr>
+          </w:pPr>
+          <w:hyperlink w:anchor="_Toc143052801" w:history="1">
+            <w:r>
+              <w:rPr>
+                <w:rStyle w:val="Hyperlink"/>
+                <w:noProof/>
+              </w:rPr>
+              <w:t>Pointers vs References</w:t>
+            </w:r>
+            <w:r>
+              <w:rPr>
+                <w:noProof/>
+                <w:webHidden/>
+              </w:rPr>
+              <w:tab/>
+            </w:r>
+            <w:r>
+              <w:rPr>
+                <w:noProof/>
+                <w:webHidden/>
+              </w:rPr>
+              <w:fldChar w:fldCharType="begin"/>
+            </w:r>
+            <w:r>
+              <w:rPr>
+                <w:noProof/>
+                <w:webHidden/>
+              </w:rPr>
+              <w:instrText xml:space="preserve"> PAGEREF _Toc143052801 \h </w:instrText>
+            </w:r>
+            <w:r>
+              <w:rPr>
+                <w:noProof/>
+                <w:webHidden/>
+              </w:rPr>
+            </w:r>
+            <w:r>
+              <w:rPr>
+                <w:noProof/>
+                <w:webHidden/>
+              </w:rPr>
+              <w:fldChar w:fldCharType="separate"/>
+            </w:r>
+            <w:r>
+              <w:rPr>
+                <w:noProof/>
+                <w:webHidden/>
+              </w:rPr>
+              <w:t>12</w:t>
+            </w:r>
+            <w:r>
+              <w:rPr>
+                <w:noProof/>
+                <w:webHidden/>
+              </w:rPr>
+              <w:fldChar w:fldCharType="end"/>
+            </w:r>
+          </w:hyperlink>
+        </w:p>
+        <w:p>
+          <w:pPr>
+            <w:pStyle w:val="TOC2"/>
+            <w:tabs>
+              <w:tab w:val="right" w:leader="dot" w:pos="9016"/>
+            </w:tabs>
+            <w:rPr>
+              <w:rFonts w:eastAsiaTheme="minorEastAsia"/>
+              <w:noProof/>
+              <w:lang w:eastAsia="en-IN"/>
+            </w:rPr>
+          </w:pPr>
+          <w:hyperlink w:anchor="_Toc143052802" w:history="1">
+            <w:r>
+              <w:rPr>
+                <w:rStyle w:val="Hyperlink"/>
+                <w:noProof/>
+              </w:rPr>
+              <w:t>Pointers</w:t>
+            </w:r>
+            <w:r>
+              <w:rPr>
+                <w:noProof/>
+                <w:webHidden/>
+              </w:rPr>
+              <w:tab/>
+            </w:r>
+            <w:r>
+              <w:rPr>
+                <w:noProof/>
+                <w:webHidden/>
+              </w:rPr>
+              <w:fldChar w:fldCharType="begin"/>
+            </w:r>
+            <w:r>
+              <w:rPr>
+                <w:noProof/>
+                <w:webHidden/>
+              </w:rPr>
+              <w:instrText xml:space="preserve"> PAGEREF _Toc143052802 \h </w:instrText>
+            </w:r>
+            <w:r>
+              <w:rPr>
+                <w:noProof/>
+                <w:webHidden/>
+              </w:rPr>
+            </w:r>
+            <w:r>
+              <w:rPr>
+                <w:noProof/>
+                <w:webHidden/>
+              </w:rPr>
+              <w:fldChar w:fldCharType="separate"/>
+            </w:r>
+            <w:r>
+              <w:rPr>
+                <w:noProof/>
+                <w:webHidden/>
+              </w:rPr>
+              <w:t>13</w:t>
+            </w:r>
+            <w:r>
+              <w:rPr>
+                <w:noProof/>
+                <w:webHidden/>
+              </w:rPr>
+              <w:fldChar w:fldCharType="end"/>
+            </w:r>
+          </w:hyperlink>
+        </w:p>
+        <w:p>
+          <w:pPr>
+            <w:pStyle w:val="TOC3"/>
+            <w:tabs>
+              <w:tab w:val="right" w:leader="dot" w:pos="9016"/>
+            </w:tabs>
+            <w:rPr>
+              <w:rFonts w:eastAsiaTheme="minorEastAsia"/>
+              <w:noProof/>
+              <w:lang w:eastAsia="en-IN"/>
+            </w:rPr>
+          </w:pPr>
+          <w:hyperlink w:anchor="_Toc143052803" w:history="1">
+            <w:r>
+              <w:rPr>
+                <w:rStyle w:val="Hyperlink"/>
+                <w:noProof/>
+              </w:rPr>
+              <w:t>Use case</w:t>
+            </w:r>
+            <w:r>
+              <w:rPr>
+                <w:noProof/>
+                <w:webHidden/>
+              </w:rPr>
+              <w:tab/>
+            </w:r>
+            <w:r>
+              <w:rPr>
+                <w:noProof/>
+                <w:webHidden/>
+              </w:rPr>
+              <w:fldChar w:fldCharType="begin"/>
+            </w:r>
+            <w:r>
+              <w:rPr>
+                <w:noProof/>
+                <w:webHidden/>
+              </w:rPr>
+              <w:instrText xml:space="preserve"> PAGEREF _Toc143052803 \h </w:instrText>
+            </w:r>
+            <w:r>
+              <w:rPr>
+                <w:noProof/>
+                <w:webHidden/>
+              </w:rPr>
+            </w:r>
+            <w:r>
+              <w:rPr>
+                <w:noProof/>
+                <w:webHidden/>
+              </w:rPr>
+              <w:fldChar w:fldCharType="separate"/>
+            </w:r>
+            <w:r>
+              <w:rPr>
+                <w:noProof/>
+                <w:webHidden/>
+              </w:rPr>
+              <w:t>13</w:t>
+            </w:r>
+            <w:r>
+              <w:rPr>
+                <w:noProof/>
+                <w:webHidden/>
+              </w:rPr>
+              <w:fldChar w:fldCharType="end"/>
+            </w:r>
+          </w:hyperlink>
+        </w:p>
+        <w:p>
+          <w:pPr>
+            <w:pStyle w:val="TOC2"/>
+            <w:tabs>
+              <w:tab w:val="right" w:leader="dot" w:pos="9016"/>
+            </w:tabs>
+            <w:rPr>
+              <w:rFonts w:eastAsiaTheme="minorEastAsia"/>
+              <w:noProof/>
+              <w:lang w:eastAsia="en-IN"/>
+            </w:rPr>
+          </w:pPr>
+          <w:hyperlink w:anchor="_Toc143052804" w:history="1">
+            <w:r>
+              <w:rPr>
+                <w:rStyle w:val="Hyperlink"/>
+                <w:noProof/>
+              </w:rPr>
+              <w:t>Reference</w:t>
+            </w:r>
+            <w:r>
+              <w:rPr>
+                <w:noProof/>
+                <w:webHidden/>
+              </w:rPr>
+              <w:tab/>
+            </w:r>
+            <w:r>
+              <w:rPr>
+                <w:noProof/>
+                <w:webHidden/>
+              </w:rPr>
+              <w:fldChar w:fldCharType="begin"/>
+            </w:r>
+            <w:r>
+              <w:rPr>
+                <w:noProof/>
+                <w:webHidden/>
+              </w:rPr>
+              <w:instrText xml:space="preserve"> PAGEREF _Toc143052804 \h </w:instrText>
+            </w:r>
+            <w:r>
+              <w:rPr>
+                <w:noProof/>
+                <w:webHidden/>
+              </w:rPr>
+            </w:r>
+            <w:r>
+              <w:rPr>
+                <w:noProof/>
+                <w:webHidden/>
+              </w:rPr>
+              <w:fldChar w:fldCharType="separate"/>
+            </w:r>
+            <w:r>
+              <w:rPr>
+                <w:noProof/>
+                <w:webHidden/>
+              </w:rPr>
+              <w:t>16</w:t>
+            </w:r>
+            <w:r>
+              <w:rPr>
+                <w:noProof/>
+                <w:webHidden/>
+              </w:rPr>
+              <w:fldChar w:fldCharType="end"/>
+            </w:r>
+          </w:hyperlink>
+        </w:p>
+        <w:p>
+          <w:pPr>
+            <w:pStyle w:val="TOC3"/>
+            <w:tabs>
+              <w:tab w:val="right" w:leader="dot" w:pos="9016"/>
+            </w:tabs>
+            <w:rPr>
+              <w:rFonts w:eastAsiaTheme="minorEastAsia"/>
+              <w:noProof/>
+              <w:lang w:eastAsia="en-IN"/>
+            </w:rPr>
+          </w:pPr>
+          <w:hyperlink w:anchor="_Toc143052805" w:history="1">
+            <w:r>
+              <w:rPr>
+                <w:rStyle w:val="Hyperlink"/>
+                <w:noProof/>
+              </w:rPr>
+              <w:t>Use case</w:t>
+            </w:r>
+            <w:r>
+              <w:rPr>
+                <w:noProof/>
+                <w:webHidden/>
+              </w:rPr>
+              <w:tab/>
+            </w:r>
+            <w:r>
+              <w:rPr>
+                <w:noProof/>
+                <w:webHidden/>
+              </w:rPr>
+              <w:fldChar w:fldCharType="begin"/>
+            </w:r>
+            <w:r>
+              <w:rPr>
+                <w:noProof/>
+                <w:webHidden/>
+              </w:rPr>
+              <w:instrText xml:space="preserve"> PAGEREF _Toc143052805 \h </w:instrText>
+            </w:r>
+            <w:r>
+              <w:rPr>
+                <w:noProof/>
+                <w:webHidden/>
+              </w:rPr>
+            </w:r>
+            <w:r>
+              <w:rPr>
+                <w:noProof/>
+                <w:webHidden/>
+              </w:rPr>
+              <w:fldChar w:fldCharType="separate"/>
+            </w:r>
+            <w:r>
+              <w:rPr>
+                <w:noProof/>
+                <w:webHidden/>
+              </w:rPr>
+              <w:t>16</w:t>
+            </w:r>
+            <w:r>
+              <w:rPr>
+                <w:noProof/>
+                <w:webHidden/>
+              </w:rPr>
+              <w:fldChar w:fldCharType="end"/>
+            </w:r>
+          </w:hyperlink>
+        </w:p>
+        <w:p>
+          <w:pPr>
+            <w:pStyle w:val="TOC2"/>
+            <w:tabs>
+              <w:tab w:val="right" w:leader="dot" w:pos="9016"/>
+            </w:tabs>
+            <w:rPr>
+              <w:rFonts w:eastAsiaTheme="minorEastAsia"/>
+              <w:noProof/>
+              <w:lang w:eastAsia="en-IN"/>
+            </w:rPr>
+          </w:pPr>
+          <w:hyperlink w:anchor="_Toc143052806" w:history="1">
+            <w:r>
+              <w:rPr>
+                <w:rStyle w:val="Hyperlink"/>
+                <w:noProof/>
+              </w:rPr>
+              <w:t>Types of Function Call (References v/s Pointers)</w:t>
+            </w:r>
+            <w:r>
+              <w:rPr>
+                <w:noProof/>
+                <w:webHidden/>
+              </w:rPr>
+              <w:tab/>
+            </w:r>
+            <w:r>
+              <w:rPr>
+                <w:noProof/>
+                <w:webHidden/>
+              </w:rPr>
+              <w:fldChar w:fldCharType="begin"/>
+            </w:r>
+            <w:r>
+              <w:rPr>
+                <w:noProof/>
+                <w:webHidden/>
+              </w:rPr>
+              <w:instrText xml:space="preserve"> PAGEREF _Toc143052806 \h </w:instrText>
+            </w:r>
+            <w:r>
+              <w:rPr>
+                <w:noProof/>
+                <w:webHidden/>
+              </w:rPr>
+            </w:r>
+            <w:r>
+              <w:rPr>
+                <w:noProof/>
+                <w:webHidden/>
+              </w:rPr>
+              <w:fldChar w:fldCharType="separate"/>
+            </w:r>
+            <w:r>
+              <w:rPr>
+                <w:noProof/>
+                <w:webHidden/>
+              </w:rPr>
+              <w:t>17</w:t>
+            </w:r>
+            <w:r>
+              <w:rPr>
+                <w:noProof/>
+                <w:webHidden/>
+              </w:rPr>
+              <w:fldChar w:fldCharType="end"/>
+            </w:r>
+          </w:hyperlink>
+        </w:p>
+        <w:p>
+          <w:pPr>
+            <w:pStyle w:val="TOC3"/>
+            <w:tabs>
+              <w:tab w:val="right" w:leader="dot" w:pos="9016"/>
+            </w:tabs>
+            <w:rPr>
+              <w:rFonts w:eastAsiaTheme="minorEastAsia"/>
+              <w:noProof/>
+              <w:lang w:eastAsia="en-IN"/>
+            </w:rPr>
+          </w:pPr>
+          <w:hyperlink w:anchor="_Toc143052807" w:history="1">
+            <w:r>
+              <w:rPr>
+                <w:rStyle w:val="Hyperlink"/>
+                <w:noProof/>
+              </w:rPr>
+              <w:t>Call-by-Value</w:t>
+            </w:r>
+            <w:r>
+              <w:rPr>
+                <w:noProof/>
+                <w:webHidden/>
+              </w:rPr>
+              <w:tab/>
+            </w:r>
+            <w:r>
+              <w:rPr>
+                <w:noProof/>
+                <w:webHidden/>
+              </w:rPr>
+              <w:fldChar w:fldCharType="begin"/>
+            </w:r>
+            <w:r>
+              <w:rPr>
+                <w:noProof/>
+                <w:webHidden/>
+              </w:rPr>
+              <w:instrText xml:space="preserve"> PAGEREF _Toc143052807 \h </w:instrText>
+            </w:r>
+            <w:r>
+              <w:rPr>
+                <w:noProof/>
+                <w:webHidden/>
+              </w:rPr>
+            </w:r>
+            <w:r>
+              <w:rPr>
+                <w:noProof/>
+                <w:webHidden/>
+              </w:rPr>
+              <w:fldChar w:fldCharType="separate"/>
+            </w:r>
+            <w:r>
+              <w:rPr>
+                <w:noProof/>
+                <w:webHidden/>
+              </w:rPr>
+              <w:t>17</w:t>
+            </w:r>
+            <w:r>
+              <w:rPr>
+                <w:noProof/>
+                <w:webHidden/>
+              </w:rPr>
+              <w:fldChar w:fldCharType="end"/>
+            </w:r>
+          </w:hyperlink>
+        </w:p>
+        <w:p>
+          <w:pPr>
+            <w:pStyle w:val="TOC3"/>
+            <w:tabs>
+              <w:tab w:val="right" w:leader="dot" w:pos="9016"/>
+            </w:tabs>
+            <w:rPr>
+              <w:rFonts w:eastAsiaTheme="minorEastAsia"/>
+              <w:noProof/>
+              <w:lang w:eastAsia="en-IN"/>
+            </w:rPr>
+          </w:pPr>
+          <w:hyperlink w:anchor="_Toc143052808" w:history="1">
+            <w:r>
+              <w:rPr>
+                <w:rStyle w:val="Hyperlink"/>
+                <w:noProof/>
+              </w:rPr>
+              <w:t>Call-by-Reference with Pointer Arguments</w:t>
+            </w:r>
+            <w:r>
+              <w:rPr>
+                <w:noProof/>
+                <w:webHidden/>
+              </w:rPr>
+              <w:tab/>
+            </w:r>
+            <w:r>
+              <w:rPr>
+                <w:noProof/>
+                <w:webHidden/>
+              </w:rPr>
+              <w:fldChar w:fldCharType="begin"/>
+            </w:r>
+            <w:r>
+              <w:rPr>
+                <w:noProof/>
+                <w:webHidden/>
+              </w:rPr>
+              <w:instrText xml:space="preserve"> PAGEREF _Toc143052808 \h </w:instrText>
+            </w:r>
+            <w:r>
+              <w:rPr>
+                <w:noProof/>
+                <w:webHidden/>
+              </w:rPr>
+            </w:r>
+            <w:r>
+              <w:rPr>
+                <w:noProof/>
+                <w:webHidden/>
+              </w:rPr>
+              <w:fldChar w:fldCharType="separate"/>
+            </w:r>
+            <w:r>
+              <w:rPr>
+                <w:noProof/>
+                <w:webHidden/>
+              </w:rPr>
+              <w:t>18</w:t>
+            </w:r>
+            <w:r>
+              <w:rPr>
+                <w:noProof/>
+                <w:webHidden/>
+              </w:rPr>
+              <w:fldChar w:fldCharType="end"/>
+            </w:r>
+          </w:hyperlink>
+        </w:p>
+        <w:p>
+          <w:pPr>
+            <w:pStyle w:val="TOC3"/>
+            <w:tabs>
+              <w:tab w:val="right" w:leader="dot" w:pos="9016"/>
+            </w:tabs>
+            <w:rPr>
+              <w:rFonts w:eastAsiaTheme="minorEastAsia"/>
+              <w:noProof/>
+              <w:lang w:eastAsia="en-IN"/>
+            </w:rPr>
+          </w:pPr>
+          <w:hyperlink w:anchor="_Toc143052809" w:history="1">
+            <w:r>
+              <w:rPr>
+                <w:rStyle w:val="Hyperlink"/>
+                <w:noProof/>
+              </w:rPr>
+              <w:t>Call-by-Reference with Reference Arguments</w:t>
+            </w:r>
+            <w:r>
+              <w:rPr>
+                <w:noProof/>
+                <w:webHidden/>
+              </w:rPr>
+              <w:tab/>
+            </w:r>
+            <w:r>
+              <w:rPr>
+                <w:noProof/>
+                <w:webHidden/>
+              </w:rPr>
+              <w:fldChar w:fldCharType="begin"/>
+            </w:r>
+            <w:r>
+              <w:rPr>
+                <w:noProof/>
+                <w:webHidden/>
+              </w:rPr>
+              <w:instrText xml:space="preserve"> PAGEREF _Toc143052809 \h </w:instrText>
+            </w:r>
+            <w:r>
+              <w:rPr>
+                <w:noProof/>
+                <w:webHidden/>
+              </w:rPr>
+            </w:r>
+            <w:r>
+              <w:rPr>
+                <w:noProof/>
+                <w:webHidden/>
+              </w:rPr>
+              <w:fldChar w:fldCharType="separate"/>
+            </w:r>
+            <w:r>
+              <w:rPr>
+                <w:noProof/>
+                <w:webHidden/>
+              </w:rPr>
+              <w:t>19</w:t>
+            </w:r>
+            <w:r>
+              <w:rPr>
+                <w:noProof/>
+                <w:webHidden/>
+              </w:rPr>
+              <w:fldChar w:fldCharType="end"/>
+            </w:r>
+          </w:hyperlink>
+        </w:p>
+        <w:p>
+          <w:pPr>
+            <w:pStyle w:val="TOC2"/>
+            <w:tabs>
+              <w:tab w:val="right" w:leader="dot" w:pos="9016"/>
+            </w:tabs>
+            <w:rPr>
+              <w:rFonts w:eastAsiaTheme="minorEastAsia"/>
+              <w:noProof/>
+              <w:lang w:eastAsia="en-IN"/>
+            </w:rPr>
+          </w:pPr>
+          <w:hyperlink w:anchor="_Toc143052810" w:history="1">
+            <w:r>
+              <w:rPr>
+                <w:rStyle w:val="Hyperlink"/>
+                <w:noProof/>
+              </w:rPr>
+              <w:t>Array Name as Pointers</w:t>
+            </w:r>
+            <w:r>
+              <w:rPr>
+                <w:noProof/>
+                <w:webHidden/>
+              </w:rPr>
+              <w:tab/>
+            </w:r>
+            <w:r>
+              <w:rPr>
+                <w:noProof/>
+                <w:webHidden/>
+              </w:rPr>
+              <w:fldChar w:fldCharType="begin"/>
+            </w:r>
+            <w:r>
+              <w:rPr>
+                <w:noProof/>
+                <w:webHidden/>
+              </w:rPr>
+              <w:instrText xml:space="preserve"> PAGEREF _Toc143052810 \h </w:instrText>
+            </w:r>
+            <w:r>
+              <w:rPr>
+                <w:noProof/>
+                <w:webHidden/>
+              </w:rPr>
+            </w:r>
+            <w:r>
+              <w:rPr>
+                <w:noProof/>
+                <w:webHidden/>
+              </w:rPr>
+              <w:fldChar w:fldCharType="separate"/>
+            </w:r>
+            <w:r>
+              <w:rPr>
+                <w:noProof/>
+                <w:webHidden/>
+              </w:rPr>
+              <w:t>20</w:t>
             </w:r>
             <w:r>
               <w:rPr>
@@ -1362,7 +2132,7 @@
         <w:pStyle w:val="Heading1"/>
         <w:jc w:val="center"/>
       </w:pPr>
-      <w:bookmarkStart w:id="0" w:name="_Toc142931921"/>
+      <w:bookmarkStart w:id="0" w:name="_Toc143052792"/>
       <w:r>
         <w:lastRenderedPageBreak/>
         <w:t>Arrays in C++</w:t>
@@ -1436,7 +2206,7 @@
       <w:pPr>
         <w:pStyle w:val="Heading2"/>
       </w:pPr>
-      <w:bookmarkStart w:id="1" w:name="_Toc142931922"/>
+      <w:bookmarkStart w:id="1" w:name="_Toc143052793"/>
       <w:r>
         <w:t>Array declaration</w:t>
       </w:r>
@@ -1764,7 +2534,7 @@
       <w:pPr>
         <w:pStyle w:val="Heading2"/>
       </w:pPr>
-      <w:bookmarkStart w:id="2" w:name="_Toc142931923"/>
+      <w:bookmarkStart w:id="2" w:name="_Toc143052794"/>
       <w:r>
         <w:lastRenderedPageBreak/>
         <w:t>Multidimensional Array</w:t>
@@ -1938,7 +2708,7 @@
       <w:pPr>
         <w:pStyle w:val="Heading2"/>
       </w:pPr>
-      <w:bookmarkStart w:id="3" w:name="_Toc142931924"/>
+      <w:bookmarkStart w:id="3" w:name="_Toc143052795"/>
       <w:r>
         <w:lastRenderedPageBreak/>
         <w:t>Memory Layout</w:t>
@@ -2016,7 +2786,7 @@
         <w:pStyle w:val="Heading1"/>
         <w:jc w:val="center"/>
       </w:pPr>
-      <w:bookmarkStart w:id="4" w:name="_Toc142931925"/>
+      <w:bookmarkStart w:id="4" w:name="_Toc143052796"/>
       <w:r>
         <w:lastRenderedPageBreak/>
         <w:t>Strings in C++</w:t>
@@ -2068,7 +2838,7 @@
         <w:pStyle w:val="Heading2"/>
         <w:jc w:val="center"/>
       </w:pPr>
-      <w:bookmarkStart w:id="5" w:name="_Toc142931926"/>
+      <w:bookmarkStart w:id="5" w:name="_Toc143052797"/>
       <w:r>
         <w:t>C-style (character arrays and literals)</w:t>
       </w:r>
@@ -2130,7 +2900,7 @@
         <w:pStyle w:val="Heading2"/>
         <w:jc w:val="center"/>
       </w:pPr>
-      <w:bookmarkStart w:id="6" w:name="_Toc142931927"/>
+      <w:bookmarkStart w:id="6" w:name="_Toc143052798"/>
       <w:r>
         <w:lastRenderedPageBreak/>
         <w:t>String Class in C++ STL</w:t>
@@ -2200,7 +2970,7 @@
       <w:pPr>
         <w:pStyle w:val="Heading3"/>
       </w:pPr>
-      <w:bookmarkStart w:id="7" w:name="_Toc142931928"/>
+      <w:bookmarkStart w:id="7" w:name="_Toc143052799"/>
       <w:r>
         <w:lastRenderedPageBreak/>
         <w:t>S</w:t>
@@ -2996,6 +3766,9 @@
     </w:p>
     <w:p>
       <w:r>
+        <w:rPr>
+          <w:noProof/>
+        </w:rPr>
         <w:drawing>
           <wp:inline distT="0" distB="0" distL="0" distR="0" wp14:anchorId="1354CB98" wp14:editId="7BEA2E95">
             <wp:extent cx="5731510" cy="2500630"/>
@@ -3040,6 +3813,9 @@
     </w:p>
     <w:p>
       <w:r>
+        <w:rPr>
+          <w:noProof/>
+        </w:rPr>
         <w:drawing>
           <wp:inline distT="0" distB="0" distL="0" distR="0" wp14:anchorId="22350BD4" wp14:editId="1DF471C8">
             <wp:extent cx="5731510" cy="444500"/>
@@ -3099,6 +3875,9 @@
     </w:p>
     <w:p>
       <w:r>
+        <w:rPr>
+          <w:noProof/>
+        </w:rPr>
         <w:drawing>
           <wp:inline distT="0" distB="0" distL="0" distR="0" wp14:anchorId="1795DAEE" wp14:editId="1BAA728E">
             <wp:extent cx="5731510" cy="2936875"/>
@@ -3143,6 +3922,9 @@
     </w:p>
     <w:p>
       <w:r>
+        <w:rPr>
+          <w:noProof/>
+        </w:rPr>
         <w:drawing>
           <wp:inline distT="0" distB="0" distL="0" distR="0" wp14:anchorId="42FAD4DB" wp14:editId="0566F501">
             <wp:extent cx="5731510" cy="417195"/>
@@ -3218,6 +4000,7 @@
         <w:rPr>
           <w:b/>
           <w:bCs/>
+          <w:noProof/>
         </w:rPr>
         <w:drawing>
           <wp:inline distT="0" distB="0" distL="0" distR="0" wp14:anchorId="1731B8F0" wp14:editId="186E2AC4">
@@ -3263,6 +4046,9 @@
     </w:p>
     <w:p>
       <w:r>
+        <w:rPr>
+          <w:noProof/>
+        </w:rPr>
         <w:drawing>
           <wp:inline distT="0" distB="0" distL="0" distR="0" wp14:anchorId="14F62073" wp14:editId="52A8DB43">
             <wp:extent cx="5731510" cy="567055"/>
@@ -3310,15 +4096,1819 @@
         <w:pStyle w:val="Heading1"/>
         <w:jc w:val="center"/>
       </w:pPr>
+      <w:bookmarkStart w:id="8" w:name="_Toc143052800"/>
       <w:r>
         <w:lastRenderedPageBreak/>
         <w:t>Pointers &amp; References in C++</w:t>
       </w:r>
+      <w:bookmarkEnd w:id="8"/>
+    </w:p>
+    <w:p>
+      <w:pPr>
+        <w:pStyle w:val="Heading2"/>
+      </w:pPr>
+      <w:bookmarkStart w:id="9" w:name="_Toc143052801"/>
+      <w:r>
+        <w:t>Pointers vs References</w:t>
+      </w:r>
+      <w:bookmarkEnd w:id="9"/>
+    </w:p>
+    <w:p/>
+    <w:tbl>
+      <w:tblPr>
+        <w:tblStyle w:val="TableGrid"/>
+        <w:tblW w:w="0" w:type="auto"/>
+        <w:tblLook w:val="04A0" w:firstRow="1" w:lastRow="0" w:firstColumn="1" w:lastColumn="0" w:noHBand="0" w:noVBand="1"/>
+      </w:tblPr>
+      <w:tblGrid>
+        <w:gridCol w:w="4508"/>
+        <w:gridCol w:w="4508"/>
+      </w:tblGrid>
+      <w:tr>
+        <w:tc>
+          <w:tcPr>
+            <w:tcW w:w="4508" w:type="dxa"/>
+          </w:tcPr>
+          <w:p>
+            <w:pPr>
+              <w:jc w:val="center"/>
+              <w:rPr>
+                <w:b/>
+                <w:bCs/>
+              </w:rPr>
+            </w:pPr>
+            <w:r>
+              <w:rPr>
+                <w:b/>
+                <w:bCs/>
+              </w:rPr>
+              <w:t>Pointers</w:t>
+            </w:r>
+          </w:p>
+        </w:tc>
+        <w:tc>
+          <w:tcPr>
+            <w:tcW w:w="4508" w:type="dxa"/>
+          </w:tcPr>
+          <w:p>
+            <w:pPr>
+              <w:jc w:val="center"/>
+              <w:rPr>
+                <w:b/>
+                <w:bCs/>
+              </w:rPr>
+            </w:pPr>
+            <w:r>
+              <w:rPr>
+                <w:b/>
+                <w:bCs/>
+              </w:rPr>
+              <w:t>Reference</w:t>
+            </w:r>
+          </w:p>
+        </w:tc>
+      </w:tr>
+      <w:tr>
+        <w:tc>
+          <w:tcPr>
+            <w:tcW w:w="4508" w:type="dxa"/>
+          </w:tcPr>
+          <w:p>
+            <w:r>
+              <w:t>P</w:t>
+            </w:r>
+            <w:r>
+              <w:t>ointer</w:t>
+            </w:r>
+            <w:r>
+              <w:t xml:space="preserve"> is a variable that</w:t>
+            </w:r>
+            <w:r>
+              <w:t xml:space="preserve"> </w:t>
+            </w:r>
+            <w:r>
+              <w:rPr>
+                <w:b/>
+                <w:bCs/>
+              </w:rPr>
+              <w:t>holds the memory address</w:t>
+            </w:r>
+            <w:r>
+              <w:t xml:space="preserve"> of another variable.</w:t>
+            </w:r>
+          </w:p>
+        </w:tc>
+        <w:tc>
+          <w:tcPr>
+            <w:tcW w:w="4508" w:type="dxa"/>
+          </w:tcPr>
+          <w:p>
+            <w:r>
+              <w:t xml:space="preserve">A reference is an alias for an existing variable. It's essentially </w:t>
+            </w:r>
+            <w:r>
+              <w:rPr>
+                <w:b/>
+                <w:bCs/>
+              </w:rPr>
+              <w:t>another name</w:t>
+            </w:r>
+            <w:r>
+              <w:t xml:space="preserve"> for the same memory location.</w:t>
+            </w:r>
+          </w:p>
+        </w:tc>
+      </w:tr>
+      <w:tr>
+        <w:tc>
+          <w:tcPr>
+            <w:tcW w:w="4508" w:type="dxa"/>
+          </w:tcPr>
+          <w:p>
+            <w:r>
+              <w:t xml:space="preserve">Pointers </w:t>
+            </w:r>
+            <w:r>
+              <w:rPr>
+                <w:b/>
+                <w:bCs/>
+              </w:rPr>
+              <w:t xml:space="preserve">can be reassigned </w:t>
+            </w:r>
+            <w:r>
+              <w:t>to point to different memory locations.</w:t>
+            </w:r>
+          </w:p>
+        </w:tc>
+        <w:tc>
+          <w:tcPr>
+            <w:tcW w:w="4508" w:type="dxa"/>
+          </w:tcPr>
+          <w:p>
+            <w:r>
+              <w:t xml:space="preserve">References must be initialized when declared, and they </w:t>
+            </w:r>
+            <w:r>
+              <w:rPr>
+                <w:b/>
+                <w:bCs/>
+              </w:rPr>
+              <w:t>cannot be reassigned</w:t>
+            </w:r>
+            <w:r>
+              <w:t xml:space="preserve"> to refer to a different variable.</w:t>
+            </w:r>
+          </w:p>
+        </w:tc>
+      </w:tr>
+      <w:tr>
+        <w:tc>
+          <w:tcPr>
+            <w:tcW w:w="4508" w:type="dxa"/>
+          </w:tcPr>
+          <w:p>
+            <w:r>
+              <w:t xml:space="preserve">They can be </w:t>
+            </w:r>
+            <w:r>
+              <w:rPr>
+                <w:b/>
+                <w:bCs/>
+              </w:rPr>
+              <w:t xml:space="preserve">declared without </w:t>
+            </w:r>
+            <w:r>
+              <w:rPr>
+                <w:b/>
+                <w:bCs/>
+              </w:rPr>
+              <w:t xml:space="preserve">initialization </w:t>
+            </w:r>
+            <w:r>
+              <w:t>and</w:t>
+            </w:r>
+            <w:r>
+              <w:t xml:space="preserve"> may contain garbage values</w:t>
+            </w:r>
+            <w:r>
+              <w:t>.</w:t>
+            </w:r>
+          </w:p>
+        </w:tc>
+        <w:tc>
+          <w:tcPr>
+            <w:tcW w:w="4508" w:type="dxa"/>
+          </w:tcPr>
+          <w:p>
+            <w:r>
+              <w:t>They cannot be declared without initialization.</w:t>
+            </w:r>
+          </w:p>
+        </w:tc>
+      </w:tr>
+      <w:tr>
+        <w:tc>
+          <w:tcPr>
+            <w:tcW w:w="4508" w:type="dxa"/>
+          </w:tcPr>
+          <w:p>
+            <w:r>
+              <w:t>Pointer arithmetic is possible, allowing you to navigate through memory based on the size of the data type.</w:t>
+            </w:r>
+          </w:p>
+        </w:tc>
+        <w:tc>
+          <w:tcPr>
+            <w:tcW w:w="4508" w:type="dxa"/>
+          </w:tcPr>
+          <w:p>
+            <w:r>
+              <w:t>There is no pointer arithmetic with references.</w:t>
+            </w:r>
+          </w:p>
+        </w:tc>
+      </w:tr>
+      <w:tr>
+        <w:tc>
+          <w:tcPr>
+            <w:tcW w:w="4508" w:type="dxa"/>
+          </w:tcPr>
+          <w:p>
+            <w:r>
+              <w:t xml:space="preserve">Pointers can be made to </w:t>
+            </w:r>
+            <w:r>
+              <w:rPr>
+                <w:b/>
+                <w:bCs/>
+              </w:rPr>
+              <w:t>point to nullptr</w:t>
+            </w:r>
+            <w:r>
+              <w:t xml:space="preserve"> to indicate they are not currently pointing to any valid memory location.</w:t>
+            </w:r>
+          </w:p>
+        </w:tc>
+        <w:tc>
+          <w:tcPr>
+            <w:tcW w:w="4508" w:type="dxa"/>
+          </w:tcPr>
+          <w:p>
+            <w:r>
+              <w:t xml:space="preserve">References </w:t>
+            </w:r>
+            <w:r>
+              <w:rPr>
+                <w:b/>
+                <w:bCs/>
+              </w:rPr>
+              <w:t>cannot be null or uninitialized</w:t>
+            </w:r>
+            <w:r>
+              <w:t>. They must always refer to a valid variable.</w:t>
+            </w:r>
+          </w:p>
+        </w:tc>
+      </w:tr>
+      <w:tr>
+        <w:tc>
+          <w:tcPr>
+            <w:tcW w:w="4508" w:type="dxa"/>
+          </w:tcPr>
+          <w:p>
+            <w:r>
+              <w:t>Pointers can be used for implementing data structures like linked lists, trees, and more.</w:t>
+            </w:r>
+          </w:p>
+        </w:tc>
+        <w:tc>
+          <w:tcPr>
+            <w:tcW w:w="4508" w:type="dxa"/>
+          </w:tcPr>
+          <w:p>
+            <w:r>
+              <w:t>References are useful when you want to avoid copying data</w:t>
+            </w:r>
+            <w:r>
+              <w:t>.</w:t>
+            </w:r>
+          </w:p>
+        </w:tc>
+      </w:tr>
+    </w:tbl>
+    <w:p>
+      <w:pPr>
+        <w:rPr>
+          <w:rStyle w:val="Heading2Char"/>
+        </w:rPr>
+      </w:pPr>
+    </w:p>
+    <w:p>
+      <w:pPr>
+        <w:rPr>
+          <w:rStyle w:val="Heading2Char"/>
+        </w:rPr>
+      </w:pPr>
+      <w:r>
+        <w:rPr>
+          <w:rStyle w:val="Heading2Char"/>
+        </w:rPr>
+        <w:br w:type="page"/>
+      </w:r>
+    </w:p>
+    <w:p>
+      <w:bookmarkStart w:id="10" w:name="_Toc143052802"/>
+      <w:r>
+        <w:rPr>
+          <w:rStyle w:val="Heading2Char"/>
+        </w:rPr>
+        <w:lastRenderedPageBreak/>
+        <w:t>Pointers</w:t>
+      </w:r>
+      <w:bookmarkEnd w:id="10"/>
+      <w:r>
+        <w:t xml:space="preserve">: </w:t>
+      </w:r>
+      <w:r>
+        <w:t>Pointers</w:t>
+      </w:r>
+      <w:r>
+        <w:t xml:space="preserve"> </w:t>
+      </w:r>
+      <w:r>
+        <w:t>is a variable that holds the memory address of another variable.</w:t>
+      </w:r>
+    </w:p>
+    <w:p>
+      <w:pPr>
+        <w:jc w:val="center"/>
+      </w:pPr>
+      <w:r>
+        <w:rPr>
+          <w:noProof/>
+        </w:rPr>
+        <w:drawing>
+          <wp:inline distT="0" distB="0" distL="0" distR="0" wp14:anchorId="5F1C6984" wp14:editId="7C8E106F">
+            <wp:extent cx="3914775" cy="1957388"/>
+            <wp:effectExtent l="0" t="0" r="0" b="5080"/>
+            <wp:docPr id="24328331" name="Picture 1" descr="How pointer works in C++"/>
+            <wp:cNvGraphicFramePr>
+              <a:graphicFrameLocks xmlns:a="http://schemas.openxmlformats.org/drawingml/2006/main" noChangeAspect="1"/>
+            </wp:cNvGraphicFramePr>
+            <a:graphic xmlns:a="http://schemas.openxmlformats.org/drawingml/2006/main">
+              <a:graphicData uri="http://schemas.openxmlformats.org/drawingml/2006/picture">
+                <pic:pic xmlns:pic="http://schemas.openxmlformats.org/drawingml/2006/picture">
+                  <pic:nvPicPr>
+                    <pic:cNvPr id="0" name="Picture 1" descr="How pointer works in C++"/>
+                    <pic:cNvPicPr>
+                      <a:picLocks noChangeAspect="1" noChangeArrowheads="1"/>
+                    </pic:cNvPicPr>
+                  </pic:nvPicPr>
+                  <pic:blipFill>
+                    <a:blip r:embed="rId29" cstate="print">
+                      <a:extLst>
+                        <a:ext uri="{28A0092B-C50C-407E-A947-70E740481C1C}">
+                          <a14:useLocalDpi xmlns:a14="http://schemas.microsoft.com/office/drawing/2010/main" val="0"/>
+                        </a:ext>
+                      </a:extLst>
+                    </a:blip>
+                    <a:srcRect/>
+                    <a:stretch>
+                      <a:fillRect/>
+                    </a:stretch>
+                  </pic:blipFill>
+                  <pic:spPr bwMode="auto">
+                    <a:xfrm>
+                      <a:off x="0" y="0"/>
+                      <a:ext cx="3919214" cy="1959607"/>
+                    </a:xfrm>
+                    <a:prstGeom prst="rect">
+                      <a:avLst/>
+                    </a:prstGeom>
+                    <a:noFill/>
+                    <a:ln>
+                      <a:noFill/>
+                    </a:ln>
+                  </pic:spPr>
+                </pic:pic>
+              </a:graphicData>
+            </a:graphic>
+          </wp:inline>
+        </w:drawing>
+      </w:r>
+    </w:p>
+    <w:p>
+      <w:pPr>
+        <w:rPr>
+          <w:b/>
+          <w:bCs/>
+        </w:rPr>
+      </w:pPr>
+      <w:bookmarkStart w:id="11" w:name="_Toc143052803"/>
+      <w:r>
+        <w:rPr>
+          <w:rStyle w:val="Heading3Char"/>
+        </w:rPr>
+        <w:t>Use case</w:t>
+      </w:r>
+      <w:bookmarkEnd w:id="11"/>
+      <w:r>
+        <w:t>:</w:t>
+      </w:r>
+    </w:p>
+    <w:p>
+      <w:pPr>
+        <w:pStyle w:val="ListParagraph"/>
+        <w:numPr>
+          <w:ilvl w:val="0"/>
+          <w:numId w:val="26"/>
+        </w:numPr>
+        <w:rPr>
+          <w:b/>
+          <w:bCs/>
+        </w:rPr>
+      </w:pPr>
+      <w:r>
+        <w:rPr>
+          <w:b/>
+          <w:bCs/>
+        </w:rPr>
+        <w:t>Dynamic Memory Allocation</w:t>
+      </w:r>
+      <w:r>
+        <w:t xml:space="preserve">: </w:t>
+      </w:r>
+      <w:r>
+        <w:t>This is useful when you need memory whose size is determined at runtime.</w:t>
+      </w:r>
+    </w:p>
+    <w:p>
+      <w:pPr>
+        <w:ind w:left="360"/>
+        <w:rPr>
+          <w:b/>
+          <w:bCs/>
+        </w:rPr>
+      </w:pPr>
+      <w:r>
+        <w:rPr>
+          <w:b/>
+          <w:bCs/>
+        </w:rPr>
+        <w:drawing>
+          <wp:inline distT="0" distB="0" distL="0" distR="0" wp14:anchorId="5F307EF1" wp14:editId="4914FCBE">
+            <wp:extent cx="5731510" cy="447675"/>
+            <wp:effectExtent l="0" t="0" r="2540" b="9525"/>
+            <wp:docPr id="325179756" name="Picture 1" descr="A black background with white text&#10;&#10;Description automatically generated"/>
+            <wp:cNvGraphicFramePr>
+              <a:graphicFrameLocks xmlns:a="http://schemas.openxmlformats.org/drawingml/2006/main" noChangeAspect="1"/>
+            </wp:cNvGraphicFramePr>
+            <a:graphic xmlns:a="http://schemas.openxmlformats.org/drawingml/2006/main">
+              <a:graphicData uri="http://schemas.openxmlformats.org/drawingml/2006/picture">
+                <pic:pic xmlns:pic="http://schemas.openxmlformats.org/drawingml/2006/picture">
+                  <pic:nvPicPr>
+                    <pic:cNvPr id="325179756" name="Picture 1" descr="A black background with white text&#10;&#10;Description automatically generated"/>
+                    <pic:cNvPicPr/>
+                  </pic:nvPicPr>
+                  <pic:blipFill rotWithShape="1">
+                    <a:blip r:embed="rId30"/>
+                    <a:srcRect t="15512" b="11581"/>
+                    <a:stretch/>
+                  </pic:blipFill>
+                  <pic:spPr bwMode="auto">
+                    <a:xfrm>
+                      <a:off x="0" y="0"/>
+                      <a:ext cx="5731510" cy="447675"/>
+                    </a:xfrm>
+                    <a:prstGeom prst="rect">
+                      <a:avLst/>
+                    </a:prstGeom>
+                    <a:ln>
+                      <a:noFill/>
+                    </a:ln>
+                    <a:extLst>
+                      <a:ext uri="{53640926-AAD7-44D8-BBD7-CCE9431645EC}">
+                        <a14:shadowObscured xmlns:a14="http://schemas.microsoft.com/office/drawing/2010/main"/>
+                      </a:ext>
+                    </a:extLst>
+                  </pic:spPr>
+                </pic:pic>
+              </a:graphicData>
+            </a:graphic>
+          </wp:inline>
+        </w:drawing>
+      </w:r>
+    </w:p>
+    <w:p>
+      <w:pPr>
+        <w:pStyle w:val="ListParagraph"/>
+        <w:numPr>
+          <w:ilvl w:val="0"/>
+          <w:numId w:val="26"/>
+        </w:numPr>
+        <w:rPr>
+          <w:b/>
+          <w:bCs/>
+        </w:rPr>
+      </w:pPr>
+      <w:r>
+        <w:rPr>
+          <w:b/>
+          <w:bCs/>
+        </w:rPr>
+        <w:t>Passing Parameters by Reference</w:t>
+      </w:r>
+      <w:r>
+        <w:t xml:space="preserve">: </w:t>
+      </w:r>
+      <w:r>
+        <w:t xml:space="preserve">It </w:t>
+      </w:r>
+      <w:r>
+        <w:t>allow the function to modify the original variable.</w:t>
+      </w:r>
+    </w:p>
+    <w:p>
+      <w:pPr>
+        <w:ind w:left="360"/>
+        <w:rPr>
+          <w:b/>
+          <w:bCs/>
+        </w:rPr>
+      </w:pPr>
+      <w:r>
+        <w:rPr>
+          <w:b/>
+          <w:bCs/>
+        </w:rPr>
+        <w:drawing>
+          <wp:inline distT="0" distB="0" distL="0" distR="0" wp14:anchorId="1C7B6140" wp14:editId="6D8A681F">
+            <wp:extent cx="5731510" cy="2174240"/>
+            <wp:effectExtent l="0" t="0" r="2540" b="0"/>
+            <wp:docPr id="1660863033" name="Picture 1" descr="A screen shot of a computer&#10;&#10;Description automatically generated"/>
+            <wp:cNvGraphicFramePr>
+              <a:graphicFrameLocks xmlns:a="http://schemas.openxmlformats.org/drawingml/2006/main" noChangeAspect="1"/>
+            </wp:cNvGraphicFramePr>
+            <a:graphic xmlns:a="http://schemas.openxmlformats.org/drawingml/2006/main">
+              <a:graphicData uri="http://schemas.openxmlformats.org/drawingml/2006/picture">
+                <pic:pic xmlns:pic="http://schemas.openxmlformats.org/drawingml/2006/picture">
+                  <pic:nvPicPr>
+                    <pic:cNvPr id="1660863033" name="Picture 1" descr="A screen shot of a computer&#10;&#10;Description automatically generated"/>
+                    <pic:cNvPicPr/>
+                  </pic:nvPicPr>
+                  <pic:blipFill rotWithShape="1">
+                    <a:blip r:embed="rId31"/>
+                    <a:srcRect t="2975"/>
+                    <a:stretch/>
+                  </pic:blipFill>
+                  <pic:spPr bwMode="auto">
+                    <a:xfrm>
+                      <a:off x="0" y="0"/>
+                      <a:ext cx="5731510" cy="2174240"/>
+                    </a:xfrm>
+                    <a:prstGeom prst="rect">
+                      <a:avLst/>
+                    </a:prstGeom>
+                    <a:ln>
+                      <a:noFill/>
+                    </a:ln>
+                    <a:extLst>
+                      <a:ext uri="{53640926-AAD7-44D8-BBD7-CCE9431645EC}">
+                        <a14:shadowObscured xmlns:a14="http://schemas.microsoft.com/office/drawing/2010/main"/>
+                      </a:ext>
+                    </a:extLst>
+                  </pic:spPr>
+                </pic:pic>
+              </a:graphicData>
+            </a:graphic>
+          </wp:inline>
+        </w:drawing>
+      </w:r>
+    </w:p>
+    <w:p>
+      <w:pPr>
+        <w:pStyle w:val="ListParagraph"/>
+        <w:numPr>
+          <w:ilvl w:val="0"/>
+          <w:numId w:val="26"/>
+        </w:numPr>
+        <w:rPr>
+          <w:b/>
+          <w:bCs/>
+        </w:rPr>
+      </w:pPr>
+      <w:r>
+        <w:rPr>
+          <w:b/>
+          <w:bCs/>
+        </w:rPr>
+        <w:t>Pointers to Functions</w:t>
+      </w:r>
+      <w:r>
+        <w:t xml:space="preserve">: </w:t>
+      </w:r>
+      <w:r>
+        <w:t>Pointers can be used to pass data structures or large objects efficiently to functions without making copies.</w:t>
+      </w:r>
+    </w:p>
+    <w:p>
+      <w:pPr>
+        <w:ind w:left="360"/>
+        <w:rPr>
+          <w:b/>
+          <w:bCs/>
+        </w:rPr>
+      </w:pPr>
+      <w:r>
+        <w:rPr>
+          <w:b/>
+          <w:bCs/>
+        </w:rPr>
+        <w:drawing>
+          <wp:inline distT="0" distB="0" distL="0" distR="0" wp14:anchorId="074769D3" wp14:editId="59B36C1D">
+            <wp:extent cx="5731510" cy="2013585"/>
+            <wp:effectExtent l="0" t="0" r="2540" b="5715"/>
+            <wp:docPr id="1935553901" name="Picture 1" descr="A computer screen shot of a black screen&#10;&#10;Description automatically generated"/>
+            <wp:cNvGraphicFramePr>
+              <a:graphicFrameLocks xmlns:a="http://schemas.openxmlformats.org/drawingml/2006/main" noChangeAspect="1"/>
+            </wp:cNvGraphicFramePr>
+            <a:graphic xmlns:a="http://schemas.openxmlformats.org/drawingml/2006/main">
+              <a:graphicData uri="http://schemas.openxmlformats.org/drawingml/2006/picture">
+                <pic:pic xmlns:pic="http://schemas.openxmlformats.org/drawingml/2006/picture">
+                  <pic:nvPicPr>
+                    <pic:cNvPr id="1935553901" name="Picture 1" descr="A computer screen shot of a black screen&#10;&#10;Description automatically generated"/>
+                    <pic:cNvPicPr/>
+                  </pic:nvPicPr>
+                  <pic:blipFill>
+                    <a:blip r:embed="rId32"/>
+                    <a:stretch>
+                      <a:fillRect/>
+                    </a:stretch>
+                  </pic:blipFill>
+                  <pic:spPr>
+                    <a:xfrm>
+                      <a:off x="0" y="0"/>
+                      <a:ext cx="5731510" cy="2013585"/>
+                    </a:xfrm>
+                    <a:prstGeom prst="rect">
+                      <a:avLst/>
+                    </a:prstGeom>
+                  </pic:spPr>
+                </pic:pic>
+              </a:graphicData>
+            </a:graphic>
+          </wp:inline>
+        </w:drawing>
+      </w:r>
+    </w:p>
+    <w:p>
+      <w:pPr>
+        <w:pStyle w:val="ListParagraph"/>
+        <w:numPr>
+          <w:ilvl w:val="0"/>
+          <w:numId w:val="26"/>
+        </w:numPr>
+        <w:rPr>
+          <w:b/>
+          <w:bCs/>
+        </w:rPr>
+      </w:pPr>
+      <w:r>
+        <w:rPr>
+          <w:b/>
+          <w:bCs/>
+        </w:rPr>
+        <w:lastRenderedPageBreak/>
+        <w:t>Array Manipulation</w:t>
+      </w:r>
+    </w:p>
+    <w:p>
+      <w:pPr>
+        <w:ind w:left="360"/>
+      </w:pPr>
+      <w:r>
+        <w:drawing>
+          <wp:inline distT="0" distB="0" distL="0" distR="0" wp14:anchorId="78D604B2" wp14:editId="12FD8456">
+            <wp:extent cx="5731510" cy="3264535"/>
+            <wp:effectExtent l="0" t="0" r="2540" b="0"/>
+            <wp:docPr id="1230202080" name="Picture 1" descr="A computer code with white text&#10;&#10;Description automatically generated"/>
+            <wp:cNvGraphicFramePr>
+              <a:graphicFrameLocks xmlns:a="http://schemas.openxmlformats.org/drawingml/2006/main" noChangeAspect="1"/>
+            </wp:cNvGraphicFramePr>
+            <a:graphic xmlns:a="http://schemas.openxmlformats.org/drawingml/2006/main">
+              <a:graphicData uri="http://schemas.openxmlformats.org/drawingml/2006/picture">
+                <pic:pic xmlns:pic="http://schemas.openxmlformats.org/drawingml/2006/picture">
+                  <pic:nvPicPr>
+                    <pic:cNvPr id="1230202080" name="Picture 1" descr="A computer code with white text&#10;&#10;Description automatically generated"/>
+                    <pic:cNvPicPr/>
+                  </pic:nvPicPr>
+                  <pic:blipFill>
+                    <a:blip r:embed="rId33"/>
+                    <a:stretch>
+                      <a:fillRect/>
+                    </a:stretch>
+                  </pic:blipFill>
+                  <pic:spPr>
+                    <a:xfrm>
+                      <a:off x="0" y="0"/>
+                      <a:ext cx="5731510" cy="3264535"/>
+                    </a:xfrm>
+                    <a:prstGeom prst="rect">
+                      <a:avLst/>
+                    </a:prstGeom>
+                  </pic:spPr>
+                </pic:pic>
+              </a:graphicData>
+            </a:graphic>
+          </wp:inline>
+        </w:drawing>
+      </w:r>
+    </w:p>
+    <w:p>
+      <w:pPr>
+        <w:ind w:left="360"/>
+      </w:pPr>
+      <w:r>
+        <w:t>OP</w:t>
+      </w:r>
+    </w:p>
+    <w:p>
+      <w:pPr>
+        <w:ind w:left="360"/>
+      </w:pPr>
+      <w:r>
+        <w:drawing>
+          <wp:inline distT="0" distB="0" distL="0" distR="0" wp14:anchorId="1BD1D601" wp14:editId="30F3BE4E">
+            <wp:extent cx="5731510" cy="539750"/>
+            <wp:effectExtent l="0" t="0" r="2540" b="0"/>
+            <wp:docPr id="1351425094" name="Picture 1"/>
+            <wp:cNvGraphicFramePr>
+              <a:graphicFrameLocks xmlns:a="http://schemas.openxmlformats.org/drawingml/2006/main" noChangeAspect="1"/>
+            </wp:cNvGraphicFramePr>
+            <a:graphic xmlns:a="http://schemas.openxmlformats.org/drawingml/2006/main">
+              <a:graphicData uri="http://schemas.openxmlformats.org/drawingml/2006/picture">
+                <pic:pic xmlns:pic="http://schemas.openxmlformats.org/drawingml/2006/picture">
+                  <pic:nvPicPr>
+                    <pic:cNvPr id="1351425094" name=""/>
+                    <pic:cNvPicPr/>
+                  </pic:nvPicPr>
+                  <pic:blipFill>
+                    <a:blip r:embed="rId34"/>
+                    <a:stretch>
+                      <a:fillRect/>
+                    </a:stretch>
+                  </pic:blipFill>
+                  <pic:spPr>
+                    <a:xfrm>
+                      <a:off x="0" y="0"/>
+                      <a:ext cx="5731510" cy="539750"/>
+                    </a:xfrm>
+                    <a:prstGeom prst="rect">
+                      <a:avLst/>
+                    </a:prstGeom>
+                  </pic:spPr>
+                </pic:pic>
+              </a:graphicData>
+            </a:graphic>
+          </wp:inline>
+        </w:drawing>
+      </w:r>
+    </w:p>
+    <w:p>
+      <w:pPr>
+        <w:pStyle w:val="ListParagraph"/>
+        <w:numPr>
+          <w:ilvl w:val="0"/>
+          <w:numId w:val="26"/>
+        </w:numPr>
+        <w:rPr>
+          <w:b/>
+          <w:bCs/>
+        </w:rPr>
+      </w:pPr>
+      <w:r>
+        <w:rPr>
+          <w:b/>
+          <w:bCs/>
+        </w:rPr>
+        <w:t>Working with Hardware</w:t>
+      </w:r>
+    </w:p>
+    <w:p>
+      <w:pPr>
+        <w:ind w:left="360"/>
+        <w:rPr>
+          <w:b/>
+          <w:bCs/>
+        </w:rPr>
+      </w:pPr>
+      <w:r>
+        <w:rPr>
+          <w:b/>
+          <w:bCs/>
+        </w:rPr>
+        <w:drawing>
+          <wp:inline distT="0" distB="0" distL="0" distR="0" wp14:anchorId="7ED1E33E" wp14:editId="0654A0EE">
+            <wp:extent cx="5731510" cy="2653665"/>
+            <wp:effectExtent l="0" t="0" r="2540" b="0"/>
+            <wp:docPr id="2123178717" name="Picture 1"/>
+            <wp:cNvGraphicFramePr>
+              <a:graphicFrameLocks xmlns:a="http://schemas.openxmlformats.org/drawingml/2006/main" noChangeAspect="1"/>
+            </wp:cNvGraphicFramePr>
+            <a:graphic xmlns:a="http://schemas.openxmlformats.org/drawingml/2006/main">
+              <a:graphicData uri="http://schemas.openxmlformats.org/drawingml/2006/picture">
+                <pic:pic xmlns:pic="http://schemas.openxmlformats.org/drawingml/2006/picture">
+                  <pic:nvPicPr>
+                    <pic:cNvPr id="2123178717" name=""/>
+                    <pic:cNvPicPr/>
+                  </pic:nvPicPr>
+                  <pic:blipFill>
+                    <a:blip r:embed="rId35"/>
+                    <a:stretch>
+                      <a:fillRect/>
+                    </a:stretch>
+                  </pic:blipFill>
+                  <pic:spPr>
+                    <a:xfrm>
+                      <a:off x="0" y="0"/>
+                      <a:ext cx="5731510" cy="2653665"/>
+                    </a:xfrm>
+                    <a:prstGeom prst="rect">
+                      <a:avLst/>
+                    </a:prstGeom>
+                  </pic:spPr>
+                </pic:pic>
+              </a:graphicData>
+            </a:graphic>
+          </wp:inline>
+        </w:drawing>
+      </w:r>
+    </w:p>
+    <w:p>
+      <w:pPr>
+        <w:ind w:left="360"/>
+      </w:pPr>
+      <w:r>
+        <w:t>OP</w:t>
+      </w:r>
+    </w:p>
+    <w:p>
+      <w:pPr>
+        <w:ind w:left="360"/>
+      </w:pPr>
+      <w:r>
+        <w:drawing>
+          <wp:inline distT="0" distB="0" distL="0" distR="0" wp14:anchorId="6F07EA2A" wp14:editId="42DBE27E">
+            <wp:extent cx="5731510" cy="391795"/>
+            <wp:effectExtent l="0" t="0" r="2540" b="8255"/>
+            <wp:docPr id="621702961" name="Picture 1"/>
+            <wp:cNvGraphicFramePr>
+              <a:graphicFrameLocks xmlns:a="http://schemas.openxmlformats.org/drawingml/2006/main" noChangeAspect="1"/>
+            </wp:cNvGraphicFramePr>
+            <a:graphic xmlns:a="http://schemas.openxmlformats.org/drawingml/2006/main">
+              <a:graphicData uri="http://schemas.openxmlformats.org/drawingml/2006/picture">
+                <pic:pic xmlns:pic="http://schemas.openxmlformats.org/drawingml/2006/picture">
+                  <pic:nvPicPr>
+                    <pic:cNvPr id="621702961" name=""/>
+                    <pic:cNvPicPr/>
+                  </pic:nvPicPr>
+                  <pic:blipFill>
+                    <a:blip r:embed="rId36"/>
+                    <a:stretch>
+                      <a:fillRect/>
+                    </a:stretch>
+                  </pic:blipFill>
+                  <pic:spPr>
+                    <a:xfrm>
+                      <a:off x="0" y="0"/>
+                      <a:ext cx="5731510" cy="391795"/>
+                    </a:xfrm>
+                    <a:prstGeom prst="rect">
+                      <a:avLst/>
+                    </a:prstGeom>
+                  </pic:spPr>
+                </pic:pic>
+              </a:graphicData>
+            </a:graphic>
+          </wp:inline>
+        </w:drawing>
+      </w:r>
+    </w:p>
+    <w:p>
+      <w:pPr>
+        <w:rPr>
+          <w:b/>
+          <w:bCs/>
+        </w:rPr>
+      </w:pPr>
+      <w:r>
+        <w:rPr>
+          <w:b/>
+          <w:bCs/>
+        </w:rPr>
+        <w:br w:type="page"/>
+      </w:r>
+    </w:p>
+    <w:p>
+      <w:pPr>
+        <w:pStyle w:val="ListParagraph"/>
+        <w:numPr>
+          <w:ilvl w:val="0"/>
+          <w:numId w:val="26"/>
+        </w:numPr>
+        <w:rPr>
+          <w:b/>
+          <w:bCs/>
+        </w:rPr>
+      </w:pPr>
+      <w:r>
+        <w:rPr>
+          <w:b/>
+          <w:bCs/>
+        </w:rPr>
+        <w:lastRenderedPageBreak/>
+        <w:t>Working with Dynamic Data Structures</w:t>
+      </w:r>
+      <w:r>
+        <w:t xml:space="preserve">: </w:t>
+      </w:r>
+      <w:r>
+        <w:t>Pointers are essential when creating dynamic data structures like linked lists, trees, and graphs.</w:t>
+      </w:r>
+    </w:p>
+    <w:p>
+      <w:pPr>
+        <w:ind w:left="360"/>
+        <w:rPr>
+          <w:b/>
+          <w:bCs/>
+        </w:rPr>
+      </w:pPr>
+      <w:r>
+        <w:rPr>
+          <w:b/>
+          <w:bCs/>
+        </w:rPr>
+        <w:drawing>
+          <wp:inline distT="0" distB="0" distL="0" distR="0" wp14:anchorId="56092EB0" wp14:editId="5EE12511">
+            <wp:extent cx="5731510" cy="1821815"/>
+            <wp:effectExtent l="0" t="0" r="2540" b="6985"/>
+            <wp:docPr id="1563991202" name="Picture 1" descr="A black background with white text&#10;&#10;Description automatically generated"/>
+            <wp:cNvGraphicFramePr>
+              <a:graphicFrameLocks xmlns:a="http://schemas.openxmlformats.org/drawingml/2006/main" noChangeAspect="1"/>
+            </wp:cNvGraphicFramePr>
+            <a:graphic xmlns:a="http://schemas.openxmlformats.org/drawingml/2006/main">
+              <a:graphicData uri="http://schemas.openxmlformats.org/drawingml/2006/picture">
+                <pic:pic xmlns:pic="http://schemas.openxmlformats.org/drawingml/2006/picture">
+                  <pic:nvPicPr>
+                    <pic:cNvPr id="1563991202" name="Picture 1" descr="A black background with white text&#10;&#10;Description automatically generated"/>
+                    <pic:cNvPicPr/>
+                  </pic:nvPicPr>
+                  <pic:blipFill>
+                    <a:blip r:embed="rId37"/>
+                    <a:stretch>
+                      <a:fillRect/>
+                    </a:stretch>
+                  </pic:blipFill>
+                  <pic:spPr>
+                    <a:xfrm>
+                      <a:off x="0" y="0"/>
+                      <a:ext cx="5731510" cy="1821815"/>
+                    </a:xfrm>
+                    <a:prstGeom prst="rect">
+                      <a:avLst/>
+                    </a:prstGeom>
+                  </pic:spPr>
+                </pic:pic>
+              </a:graphicData>
+            </a:graphic>
+          </wp:inline>
+        </w:drawing>
+      </w:r>
+    </w:p>
+    <w:p>
+      <w:pPr>
+        <w:pStyle w:val="ListParagraph"/>
+        <w:numPr>
+          <w:ilvl w:val="0"/>
+          <w:numId w:val="26"/>
+        </w:numPr>
+        <w:rPr>
+          <w:b/>
+          <w:bCs/>
+        </w:rPr>
+      </w:pPr>
+      <w:r>
+        <w:rPr>
+          <w:b/>
+          <w:bCs/>
+        </w:rPr>
+        <w:t>Passing and Returning Multiple Values</w:t>
+      </w:r>
+    </w:p>
+    <w:p>
+      <w:pPr>
+        <w:ind w:left="360"/>
+        <w:rPr>
+          <w:b/>
+          <w:bCs/>
+        </w:rPr>
+      </w:pPr>
+      <w:r>
+        <w:rPr>
+          <w:b/>
+          <w:bCs/>
+        </w:rPr>
+        <w:drawing>
+          <wp:inline distT="0" distB="0" distL="0" distR="0" wp14:anchorId="1B0E08B0" wp14:editId="1C1BD38D">
+            <wp:extent cx="5731510" cy="3166110"/>
+            <wp:effectExtent l="0" t="0" r="2540" b="0"/>
+            <wp:docPr id="1761264424" name="Picture 1" descr="A computer screen with white text and colorful text&#10;&#10;Description automatically generated"/>
+            <wp:cNvGraphicFramePr>
+              <a:graphicFrameLocks xmlns:a="http://schemas.openxmlformats.org/drawingml/2006/main" noChangeAspect="1"/>
+            </wp:cNvGraphicFramePr>
+            <a:graphic xmlns:a="http://schemas.openxmlformats.org/drawingml/2006/main">
+              <a:graphicData uri="http://schemas.openxmlformats.org/drawingml/2006/picture">
+                <pic:pic xmlns:pic="http://schemas.openxmlformats.org/drawingml/2006/picture">
+                  <pic:nvPicPr>
+                    <pic:cNvPr id="1761264424" name="Picture 1" descr="A computer screen with white text and colorful text&#10;&#10;Description automatically generated"/>
+                    <pic:cNvPicPr/>
+                  </pic:nvPicPr>
+                  <pic:blipFill>
+                    <a:blip r:embed="rId38"/>
+                    <a:stretch>
+                      <a:fillRect/>
+                    </a:stretch>
+                  </pic:blipFill>
+                  <pic:spPr>
+                    <a:xfrm>
+                      <a:off x="0" y="0"/>
+                      <a:ext cx="5731510" cy="3166110"/>
+                    </a:xfrm>
+                    <a:prstGeom prst="rect">
+                      <a:avLst/>
+                    </a:prstGeom>
+                  </pic:spPr>
+                </pic:pic>
+              </a:graphicData>
+            </a:graphic>
+          </wp:inline>
+        </w:drawing>
+      </w:r>
+    </w:p>
+    <w:p>
+      <w:pPr>
+        <w:ind w:left="360"/>
+      </w:pPr>
+      <w:r>
+        <w:t>OP</w:t>
+      </w:r>
+    </w:p>
+    <w:p>
+      <w:pPr>
+        <w:ind w:left="360"/>
+      </w:pPr>
+      <w:r>
+        <w:drawing>
+          <wp:inline distT="0" distB="0" distL="0" distR="0" wp14:anchorId="79C34250" wp14:editId="5FAE8803">
+            <wp:extent cx="5731510" cy="558800"/>
+            <wp:effectExtent l="0" t="0" r="2540" b="0"/>
+            <wp:docPr id="1027327399" name="Picture 1"/>
+            <wp:cNvGraphicFramePr>
+              <a:graphicFrameLocks xmlns:a="http://schemas.openxmlformats.org/drawingml/2006/main" noChangeAspect="1"/>
+            </wp:cNvGraphicFramePr>
+            <a:graphic xmlns:a="http://schemas.openxmlformats.org/drawingml/2006/main">
+              <a:graphicData uri="http://schemas.openxmlformats.org/drawingml/2006/picture">
+                <pic:pic xmlns:pic="http://schemas.openxmlformats.org/drawingml/2006/picture">
+                  <pic:nvPicPr>
+                    <pic:cNvPr id="1027327399" name=""/>
+                    <pic:cNvPicPr/>
+                  </pic:nvPicPr>
+                  <pic:blipFill>
+                    <a:blip r:embed="rId39"/>
+                    <a:stretch>
+                      <a:fillRect/>
+                    </a:stretch>
+                  </pic:blipFill>
+                  <pic:spPr>
+                    <a:xfrm>
+                      <a:off x="0" y="0"/>
+                      <a:ext cx="5731510" cy="558800"/>
+                    </a:xfrm>
+                    <a:prstGeom prst="rect">
+                      <a:avLst/>
+                    </a:prstGeom>
+                  </pic:spPr>
+                </pic:pic>
+              </a:graphicData>
+            </a:graphic>
+          </wp:inline>
+        </w:drawing>
+      </w:r>
+    </w:p>
+    <w:p>
+      <w:pPr>
+        <w:pStyle w:val="ListParagraph"/>
+        <w:numPr>
+          <w:ilvl w:val="0"/>
+          <w:numId w:val="26"/>
+        </w:numPr>
+        <w:rPr>
+          <w:b/>
+          <w:bCs/>
+        </w:rPr>
+      </w:pPr>
+      <w:r>
+        <w:rPr>
+          <w:b/>
+          <w:bCs/>
+        </w:rPr>
+        <w:t>Pointer Arithmetic</w:t>
+      </w:r>
+      <w:r>
+        <w:t xml:space="preserve">: </w:t>
+      </w:r>
+      <w:r>
+        <w:t>Pointers allow you to perform arithmetic operations on memory addresses</w:t>
+      </w:r>
+      <w:r>
+        <w:t xml:space="preserve">, </w:t>
+      </w:r>
+      <w:r>
+        <w:t>which can be useful for traversing arrays or linked data structures</w:t>
+      </w:r>
+      <w:r>
+        <w:t>.</w:t>
+      </w:r>
+    </w:p>
+    <w:p>
+      <w:pPr>
+        <w:ind w:left="360"/>
+        <w:rPr>
+          <w:b/>
+          <w:bCs/>
+        </w:rPr>
+      </w:pPr>
+      <w:r>
+        <w:rPr>
+          <w:b/>
+          <w:bCs/>
+        </w:rPr>
+        <w:drawing>
+          <wp:inline distT="0" distB="0" distL="0" distR="0" wp14:anchorId="6243B2ED" wp14:editId="5A34151F">
+            <wp:extent cx="5731510" cy="962660"/>
+            <wp:effectExtent l="0" t="0" r="2540" b="8890"/>
+            <wp:docPr id="1385222331" name="Picture 1" descr="A black screen with white text&#10;&#10;Description automatically generated"/>
+            <wp:cNvGraphicFramePr>
+              <a:graphicFrameLocks xmlns:a="http://schemas.openxmlformats.org/drawingml/2006/main" noChangeAspect="1"/>
+            </wp:cNvGraphicFramePr>
+            <a:graphic xmlns:a="http://schemas.openxmlformats.org/drawingml/2006/main">
+              <a:graphicData uri="http://schemas.openxmlformats.org/drawingml/2006/picture">
+                <pic:pic xmlns:pic="http://schemas.openxmlformats.org/drawingml/2006/picture">
+                  <pic:nvPicPr>
+                    <pic:cNvPr id="1385222331" name="Picture 1" descr="A black screen with white text&#10;&#10;Description automatically generated"/>
+                    <pic:cNvPicPr/>
+                  </pic:nvPicPr>
+                  <pic:blipFill>
+                    <a:blip r:embed="rId40"/>
+                    <a:stretch>
+                      <a:fillRect/>
+                    </a:stretch>
+                  </pic:blipFill>
+                  <pic:spPr>
+                    <a:xfrm>
+                      <a:off x="0" y="0"/>
+                      <a:ext cx="5731510" cy="962660"/>
+                    </a:xfrm>
+                    <a:prstGeom prst="rect">
+                      <a:avLst/>
+                    </a:prstGeom>
+                  </pic:spPr>
+                </pic:pic>
+              </a:graphicData>
+            </a:graphic>
+          </wp:inline>
+        </w:drawing>
+      </w:r>
+    </w:p>
+    <w:p>
+      <w:pPr>
+        <w:rPr>
+          <w:b/>
+          <w:bCs/>
+        </w:rPr>
+      </w:pPr>
+      <w:r>
+        <w:rPr>
+          <w:b/>
+          <w:bCs/>
+        </w:rPr>
+        <w:br w:type="page"/>
+      </w:r>
+    </w:p>
+    <w:p>
+      <w:bookmarkStart w:id="12" w:name="_Toc143052804"/>
+      <w:r>
+        <w:rPr>
+          <w:rStyle w:val="Heading2Char"/>
+        </w:rPr>
+        <w:lastRenderedPageBreak/>
+        <w:t>Reference</w:t>
+      </w:r>
+      <w:bookmarkEnd w:id="12"/>
+      <w:r>
+        <w:t>:</w:t>
+      </w:r>
+      <w:r>
+        <w:t xml:space="preserve"> </w:t>
+      </w:r>
+      <w:r>
+        <w:t xml:space="preserve">References serve a different purpose than pointers. They </w:t>
+      </w:r>
+      <w:r>
+        <w:rPr>
+          <w:b/>
+          <w:bCs/>
+        </w:rPr>
+        <w:t>provide a convenient and safer way to work with values by creating an alias</w:t>
+      </w:r>
+      <w:r>
+        <w:t xml:space="preserve"> for an existing variable.</w:t>
+      </w:r>
+    </w:p>
+    <w:p>
+      <w:pPr>
+        <w:jc w:val="center"/>
+      </w:pPr>
+      <w:r>
+        <w:rPr>
+          <w:noProof/>
+        </w:rPr>
+        <w:drawing>
+          <wp:inline distT="0" distB="0" distL="0" distR="0" wp14:anchorId="75DBCE10" wp14:editId="0D2C9083">
+            <wp:extent cx="3352800" cy="1609725"/>
+            <wp:effectExtent l="0" t="0" r="0" b="9525"/>
+            <wp:docPr id="1693800824" name="Picture 3"/>
+            <wp:cNvGraphicFramePr>
+              <a:graphicFrameLocks xmlns:a="http://schemas.openxmlformats.org/drawingml/2006/main" noChangeAspect="1"/>
+            </wp:cNvGraphicFramePr>
+            <a:graphic xmlns:a="http://schemas.openxmlformats.org/drawingml/2006/main">
+              <a:graphicData uri="http://schemas.openxmlformats.org/drawingml/2006/picture">
+                <pic:pic xmlns:pic="http://schemas.openxmlformats.org/drawingml/2006/picture">
+                  <pic:nvPicPr>
+                    <pic:cNvPr id="0" name="Picture 8"/>
+                    <pic:cNvPicPr>
+                      <a:picLocks noChangeAspect="1" noChangeArrowheads="1"/>
+                    </pic:cNvPicPr>
+                  </pic:nvPicPr>
+                  <pic:blipFill>
+                    <a:blip r:embed="rId41">
+                      <a:extLst>
+                        <a:ext uri="{28A0092B-C50C-407E-A947-70E740481C1C}">
+                          <a14:useLocalDpi xmlns:a14="http://schemas.microsoft.com/office/drawing/2010/main" val="0"/>
+                        </a:ext>
+                      </a:extLst>
+                    </a:blip>
+                    <a:srcRect/>
+                    <a:stretch>
+                      <a:fillRect/>
+                    </a:stretch>
+                  </pic:blipFill>
+                  <pic:spPr bwMode="auto">
+                    <a:xfrm>
+                      <a:off x="0" y="0"/>
+                      <a:ext cx="3352800" cy="1609725"/>
+                    </a:xfrm>
+                    <a:prstGeom prst="rect">
+                      <a:avLst/>
+                    </a:prstGeom>
+                    <a:noFill/>
+                    <a:ln>
+                      <a:noFill/>
+                    </a:ln>
+                  </pic:spPr>
+                </pic:pic>
+              </a:graphicData>
+            </a:graphic>
+          </wp:inline>
+        </w:drawing>
+      </w:r>
+    </w:p>
+    <w:p>
+      <w:bookmarkStart w:id="13" w:name="_Toc143052805"/>
+      <w:r>
+        <w:rPr>
+          <w:rStyle w:val="Heading3Char"/>
+        </w:rPr>
+        <w:t>Use case</w:t>
+      </w:r>
+      <w:bookmarkEnd w:id="13"/>
+      <w:r>
+        <w:t>:</w:t>
+      </w:r>
+    </w:p>
+    <w:p>
+      <w:pPr>
+        <w:pStyle w:val="ListParagraph"/>
+        <w:numPr>
+          <w:ilvl w:val="0"/>
+          <w:numId w:val="26"/>
+        </w:numPr>
+      </w:pPr>
+      <w:r>
+        <w:rPr>
+          <w:b/>
+          <w:bCs/>
+        </w:rPr>
+        <w:t>Function Parameter Passing</w:t>
+      </w:r>
+      <w:r>
+        <w:t xml:space="preserve">: </w:t>
+      </w:r>
+      <w:r>
+        <w:t>References allow you to pass variables to functions by reference, enabling the function to modify the original variable's value.</w:t>
+      </w:r>
+    </w:p>
+    <w:p>
+      <w:pPr>
+        <w:ind w:left="360"/>
+      </w:pPr>
+      <w:r>
+        <w:drawing>
+          <wp:inline distT="0" distB="0" distL="0" distR="0" wp14:anchorId="21D125CB" wp14:editId="285692F1">
+            <wp:extent cx="5731510" cy="2076450"/>
+            <wp:effectExtent l="0" t="0" r="2540" b="0"/>
+            <wp:docPr id="735001149" name="Picture 1"/>
+            <wp:cNvGraphicFramePr>
+              <a:graphicFrameLocks xmlns:a="http://schemas.openxmlformats.org/drawingml/2006/main" noChangeAspect="1"/>
+            </wp:cNvGraphicFramePr>
+            <a:graphic xmlns:a="http://schemas.openxmlformats.org/drawingml/2006/main">
+              <a:graphicData uri="http://schemas.openxmlformats.org/drawingml/2006/picture">
+                <pic:pic xmlns:pic="http://schemas.openxmlformats.org/drawingml/2006/picture">
+                  <pic:nvPicPr>
+                    <pic:cNvPr id="735001149" name=""/>
+                    <pic:cNvPicPr/>
+                  </pic:nvPicPr>
+                  <pic:blipFill rotWithShape="1">
+                    <a:blip r:embed="rId42"/>
+                    <a:srcRect t="6863" b="5140"/>
+                    <a:stretch/>
+                  </pic:blipFill>
+                  <pic:spPr bwMode="auto">
+                    <a:xfrm>
+                      <a:off x="0" y="0"/>
+                      <a:ext cx="5731510" cy="2076450"/>
+                    </a:xfrm>
+                    <a:prstGeom prst="rect">
+                      <a:avLst/>
+                    </a:prstGeom>
+                    <a:ln>
+                      <a:noFill/>
+                    </a:ln>
+                    <a:extLst>
+                      <a:ext uri="{53640926-AAD7-44D8-BBD7-CCE9431645EC}">
+                        <a14:shadowObscured xmlns:a14="http://schemas.microsoft.com/office/drawing/2010/main"/>
+                      </a:ext>
+                    </a:extLst>
+                  </pic:spPr>
+                </pic:pic>
+              </a:graphicData>
+            </a:graphic>
+          </wp:inline>
+        </w:drawing>
+      </w:r>
+    </w:p>
+    <w:p>
+      <w:pPr>
+        <w:pStyle w:val="ListParagraph"/>
+        <w:numPr>
+          <w:ilvl w:val="0"/>
+          <w:numId w:val="26"/>
+        </w:numPr>
+      </w:pPr>
+      <w:r>
+        <w:rPr>
+          <w:b/>
+          <w:bCs/>
+        </w:rPr>
+        <w:t>Avoiding Copying</w:t>
+      </w:r>
+      <w:r>
+        <w:t xml:space="preserve">: </w:t>
+      </w:r>
+      <w:r>
+        <w:t>Passing large objects or structures by reference avoids copying their contents</w:t>
+      </w:r>
+      <w:r>
+        <w:t>.</w:t>
+      </w:r>
+    </w:p>
+    <w:p>
+      <w:pPr>
+        <w:ind w:left="360"/>
+      </w:pPr>
+      <w:r>
+        <w:drawing>
+          <wp:inline distT="0" distB="0" distL="0" distR="0" wp14:anchorId="69E98C14" wp14:editId="12EEF1A6">
+            <wp:extent cx="5731510" cy="600075"/>
+            <wp:effectExtent l="0" t="0" r="2540" b="9525"/>
+            <wp:docPr id="1401486821" name="Picture 1" descr="A black background with white text&#10;&#10;Description automatically generated"/>
+            <wp:cNvGraphicFramePr>
+              <a:graphicFrameLocks xmlns:a="http://schemas.openxmlformats.org/drawingml/2006/main" noChangeAspect="1"/>
+            </wp:cNvGraphicFramePr>
+            <a:graphic xmlns:a="http://schemas.openxmlformats.org/drawingml/2006/main">
+              <a:graphicData uri="http://schemas.openxmlformats.org/drawingml/2006/picture">
+                <pic:pic xmlns:pic="http://schemas.openxmlformats.org/drawingml/2006/picture">
+                  <pic:nvPicPr>
+                    <pic:cNvPr id="1401486821" name="Picture 1" descr="A black background with white text&#10;&#10;Description automatically generated"/>
+                    <pic:cNvPicPr/>
+                  </pic:nvPicPr>
+                  <pic:blipFill rotWithShape="1">
+                    <a:blip r:embed="rId43"/>
+                    <a:srcRect t="11655" b="14918"/>
+                    <a:stretch/>
+                  </pic:blipFill>
+                  <pic:spPr bwMode="auto">
+                    <a:xfrm>
+                      <a:off x="0" y="0"/>
+                      <a:ext cx="5731510" cy="600075"/>
+                    </a:xfrm>
+                    <a:prstGeom prst="rect">
+                      <a:avLst/>
+                    </a:prstGeom>
+                    <a:ln>
+                      <a:noFill/>
+                    </a:ln>
+                    <a:extLst>
+                      <a:ext uri="{53640926-AAD7-44D8-BBD7-CCE9431645EC}">
+                        <a14:shadowObscured xmlns:a14="http://schemas.microsoft.com/office/drawing/2010/main"/>
+                      </a:ext>
+                    </a:extLst>
+                  </pic:spPr>
+                </pic:pic>
+              </a:graphicData>
+            </a:graphic>
+          </wp:inline>
+        </w:drawing>
+      </w:r>
+    </w:p>
+    <w:p>
+      <w:pPr>
+        <w:pStyle w:val="ListParagraph"/>
+        <w:numPr>
+          <w:ilvl w:val="0"/>
+          <w:numId w:val="26"/>
+        </w:numPr>
+      </w:pPr>
+      <w:r>
+        <w:rPr>
+          <w:b/>
+          <w:bCs/>
+        </w:rPr>
+        <w:t>Range-Based Loops</w:t>
+      </w:r>
+      <w:r>
+        <w:t xml:space="preserve">: </w:t>
+      </w:r>
+      <w:r>
+        <w:t>References are often used in range-based loops to directly access and modify elements in containers.</w:t>
+      </w:r>
+    </w:p>
+    <w:p>
+      <w:pPr>
+        <w:ind w:left="360"/>
+      </w:pPr>
+      <w:r>
+        <w:drawing>
+          <wp:inline distT="0" distB="0" distL="0" distR="0" wp14:anchorId="52CBFEE5" wp14:editId="22C08C96">
+            <wp:extent cx="5731510" cy="667385"/>
+            <wp:effectExtent l="0" t="0" r="2540" b="0"/>
+            <wp:docPr id="1827408634" name="Picture 1" descr="A black background with white text&#10;&#10;Description automatically generated"/>
+            <wp:cNvGraphicFramePr>
+              <a:graphicFrameLocks xmlns:a="http://schemas.openxmlformats.org/drawingml/2006/main" noChangeAspect="1"/>
+            </wp:cNvGraphicFramePr>
+            <a:graphic xmlns:a="http://schemas.openxmlformats.org/drawingml/2006/main">
+              <a:graphicData uri="http://schemas.openxmlformats.org/drawingml/2006/picture">
+                <pic:pic xmlns:pic="http://schemas.openxmlformats.org/drawingml/2006/picture">
+                  <pic:nvPicPr>
+                    <pic:cNvPr id="1827408634" name="Picture 1" descr="A black background with white text&#10;&#10;Description automatically generated"/>
+                    <pic:cNvPicPr/>
+                  </pic:nvPicPr>
+                  <pic:blipFill rotWithShape="1">
+                    <a:blip r:embed="rId44"/>
+                    <a:srcRect t="14622"/>
+                    <a:stretch/>
+                  </pic:blipFill>
+                  <pic:spPr bwMode="auto">
+                    <a:xfrm>
+                      <a:off x="0" y="0"/>
+                      <a:ext cx="5731510" cy="667385"/>
+                    </a:xfrm>
+                    <a:prstGeom prst="rect">
+                      <a:avLst/>
+                    </a:prstGeom>
+                    <a:ln>
+                      <a:noFill/>
+                    </a:ln>
+                    <a:extLst>
+                      <a:ext uri="{53640926-AAD7-44D8-BBD7-CCE9431645EC}">
+                        <a14:shadowObscured xmlns:a14="http://schemas.microsoft.com/office/drawing/2010/main"/>
+                      </a:ext>
+                    </a:extLst>
+                  </pic:spPr>
+                </pic:pic>
+              </a:graphicData>
+            </a:graphic>
+          </wp:inline>
+        </w:drawing>
+      </w:r>
+    </w:p>
+    <w:p>
+      <w:pPr>
+        <w:pStyle w:val="ListParagraph"/>
+        <w:numPr>
+          <w:ilvl w:val="0"/>
+          <w:numId w:val="26"/>
+        </w:numPr>
+      </w:pPr>
+      <w:r>
+        <w:rPr>
+          <w:b/>
+          <w:bCs/>
+        </w:rPr>
+        <w:t>Returning Multiple Values</w:t>
+      </w:r>
+      <w:r>
+        <w:t>: F</w:t>
+      </w:r>
+      <w:r>
+        <w:t>unctions can return multiple values through references, providing a convenient way to communicate results.</w:t>
+      </w:r>
+    </w:p>
+    <w:p>
+      <w:pPr>
+        <w:ind w:left="360"/>
+      </w:pPr>
+      <w:r>
+        <w:drawing>
+          <wp:inline distT="0" distB="0" distL="0" distR="0" wp14:anchorId="05C1957B" wp14:editId="56C591BE">
+            <wp:extent cx="5731510" cy="644525"/>
+            <wp:effectExtent l="0" t="0" r="2540" b="3175"/>
+            <wp:docPr id="738661595" name="Picture 1" descr="A black background with white text&#10;&#10;Description automatically generated"/>
+            <wp:cNvGraphicFramePr>
+              <a:graphicFrameLocks xmlns:a="http://schemas.openxmlformats.org/drawingml/2006/main" noChangeAspect="1"/>
+            </wp:cNvGraphicFramePr>
+            <a:graphic xmlns:a="http://schemas.openxmlformats.org/drawingml/2006/main">
+              <a:graphicData uri="http://schemas.openxmlformats.org/drawingml/2006/picture">
+                <pic:pic xmlns:pic="http://schemas.openxmlformats.org/drawingml/2006/picture">
+                  <pic:nvPicPr>
+                    <pic:cNvPr id="738661595" name="Picture 1" descr="A black background with white text&#10;&#10;Description automatically generated"/>
+                    <pic:cNvPicPr/>
+                  </pic:nvPicPr>
+                  <pic:blipFill>
+                    <a:blip r:embed="rId45"/>
+                    <a:stretch>
+                      <a:fillRect/>
+                    </a:stretch>
+                  </pic:blipFill>
+                  <pic:spPr>
+                    <a:xfrm>
+                      <a:off x="0" y="0"/>
+                      <a:ext cx="5731510" cy="644525"/>
+                    </a:xfrm>
+                    <a:prstGeom prst="rect">
+                      <a:avLst/>
+                    </a:prstGeom>
+                  </pic:spPr>
+                </pic:pic>
+              </a:graphicData>
+            </a:graphic>
+          </wp:inline>
+        </w:drawing>
+      </w:r>
+    </w:p>
+    <w:p>
+      <w:pPr>
+        <w:pStyle w:val="Heading2"/>
+        <w:jc w:val="center"/>
+      </w:pPr>
+      <w:bookmarkStart w:id="14" w:name="_Toc143052806"/>
+      <w:r>
+        <w:lastRenderedPageBreak/>
+        <w:t>Types of Function Call (References v/s Pointers)</w:t>
+      </w:r>
+      <w:bookmarkEnd w:id="14"/>
+    </w:p>
+    <w:p/>
+    <w:p>
+      <w:pPr>
+        <w:pStyle w:val="Heading3"/>
+      </w:pPr>
+      <w:bookmarkStart w:id="15" w:name="_Toc143052807"/>
+      <w:r>
+        <w:t>Call-by-Value</w:t>
+      </w:r>
+      <w:bookmarkEnd w:id="15"/>
+    </w:p>
+    <w:p/>
+    <w:p>
+      <w:r>
+        <w:drawing>
+          <wp:inline distT="0" distB="0" distL="0" distR="0" wp14:anchorId="765BEDB5" wp14:editId="358A2A47">
+            <wp:extent cx="5731510" cy="4590415"/>
+            <wp:effectExtent l="0" t="0" r="2540" b="635"/>
+            <wp:docPr id="143749802" name="Picture 1" descr="A computer screen shot of a code&#10;&#10;Description automatically generated"/>
+            <wp:cNvGraphicFramePr>
+              <a:graphicFrameLocks xmlns:a="http://schemas.openxmlformats.org/drawingml/2006/main" noChangeAspect="1"/>
+            </wp:cNvGraphicFramePr>
+            <a:graphic xmlns:a="http://schemas.openxmlformats.org/drawingml/2006/main">
+              <a:graphicData uri="http://schemas.openxmlformats.org/drawingml/2006/picture">
+                <pic:pic xmlns:pic="http://schemas.openxmlformats.org/drawingml/2006/picture">
+                  <pic:nvPicPr>
+                    <pic:cNvPr id="143749802" name="Picture 1" descr="A computer screen shot of a code&#10;&#10;Description automatically generated"/>
+                    <pic:cNvPicPr/>
+                  </pic:nvPicPr>
+                  <pic:blipFill>
+                    <a:blip r:embed="rId46"/>
+                    <a:stretch>
+                      <a:fillRect/>
+                    </a:stretch>
+                  </pic:blipFill>
+                  <pic:spPr>
+                    <a:xfrm>
+                      <a:off x="0" y="0"/>
+                      <a:ext cx="5731510" cy="4590415"/>
+                    </a:xfrm>
+                    <a:prstGeom prst="rect">
+                      <a:avLst/>
+                    </a:prstGeom>
+                  </pic:spPr>
+                </pic:pic>
+              </a:graphicData>
+            </a:graphic>
+          </wp:inline>
+        </w:drawing>
+      </w:r>
+    </w:p>
+    <w:p>
+      <w:pPr>
+        <w:rPr>
+          <w:b/>
+          <w:bCs/>
+        </w:rPr>
+      </w:pPr>
+      <w:r>
+        <w:rPr>
+          <w:b/>
+          <w:bCs/>
+        </w:rPr>
+        <w:br w:type="page"/>
+      </w:r>
+    </w:p>
+    <w:p>
+      <w:pPr>
+        <w:pStyle w:val="Heading3"/>
+      </w:pPr>
+      <w:bookmarkStart w:id="16" w:name="_Toc143052808"/>
+      <w:r>
+        <w:lastRenderedPageBreak/>
+        <w:t>Call-by-Reference with Pointer Arguments</w:t>
+      </w:r>
+      <w:bookmarkEnd w:id="16"/>
+    </w:p>
+    <w:p/>
+    <w:p>
+      <w:r>
+        <w:drawing>
+          <wp:inline distT="0" distB="0" distL="0" distR="0" wp14:anchorId="50A3CEE9" wp14:editId="3DCA3451">
+            <wp:extent cx="5731510" cy="3950335"/>
+            <wp:effectExtent l="0" t="0" r="2540" b="0"/>
+            <wp:docPr id="1266956109" name="Picture 1" descr="A computer screen shot of a program code&#10;&#10;Description automatically generated"/>
+            <wp:cNvGraphicFramePr>
+              <a:graphicFrameLocks xmlns:a="http://schemas.openxmlformats.org/drawingml/2006/main" noChangeAspect="1"/>
+            </wp:cNvGraphicFramePr>
+            <a:graphic xmlns:a="http://schemas.openxmlformats.org/drawingml/2006/main">
+              <a:graphicData uri="http://schemas.openxmlformats.org/drawingml/2006/picture">
+                <pic:pic xmlns:pic="http://schemas.openxmlformats.org/drawingml/2006/picture">
+                  <pic:nvPicPr>
+                    <pic:cNvPr id="1266956109" name="Picture 1" descr="A computer screen shot of a program code&#10;&#10;Description automatically generated"/>
+                    <pic:cNvPicPr/>
+                  </pic:nvPicPr>
+                  <pic:blipFill>
+                    <a:blip r:embed="rId47"/>
+                    <a:stretch>
+                      <a:fillRect/>
+                    </a:stretch>
+                  </pic:blipFill>
+                  <pic:spPr>
+                    <a:xfrm>
+                      <a:off x="0" y="0"/>
+                      <a:ext cx="5731510" cy="3950335"/>
+                    </a:xfrm>
+                    <a:prstGeom prst="rect">
+                      <a:avLst/>
+                    </a:prstGeom>
+                  </pic:spPr>
+                </pic:pic>
+              </a:graphicData>
+            </a:graphic>
+          </wp:inline>
+        </w:drawing>
+      </w:r>
+    </w:p>
+    <w:p>
+      <w:pPr>
+        <w:rPr>
+          <w:b/>
+          <w:bCs/>
+        </w:rPr>
+      </w:pPr>
+      <w:r>
+        <w:rPr>
+          <w:b/>
+          <w:bCs/>
+        </w:rPr>
+        <w:br w:type="page"/>
+      </w:r>
+    </w:p>
+    <w:p>
+      <w:pPr>
+        <w:pStyle w:val="Heading3"/>
+      </w:pPr>
+      <w:bookmarkStart w:id="17" w:name="_Toc143052809"/>
+      <w:r>
+        <w:lastRenderedPageBreak/>
+        <w:t>Call-by-Reference</w:t>
+      </w:r>
+      <w:r>
+        <w:t xml:space="preserve"> </w:t>
+      </w:r>
+      <w:r>
+        <w:t>with Reference Arguments</w:t>
+      </w:r>
+      <w:bookmarkEnd w:id="17"/>
+    </w:p>
+    <w:p/>
+    <w:p>
+      <w:r>
+        <w:drawing>
+          <wp:inline distT="0" distB="0" distL="0" distR="0" wp14:anchorId="43F27EDA" wp14:editId="597E14A3">
+            <wp:extent cx="5731510" cy="5846445"/>
+            <wp:effectExtent l="0" t="0" r="2540" b="1905"/>
+            <wp:docPr id="1833635962" name="Picture 1" descr="A computer screen shot of a program code&#10;&#10;Description automatically generated"/>
+            <wp:cNvGraphicFramePr>
+              <a:graphicFrameLocks xmlns:a="http://schemas.openxmlformats.org/drawingml/2006/main" noChangeAspect="1"/>
+            </wp:cNvGraphicFramePr>
+            <a:graphic xmlns:a="http://schemas.openxmlformats.org/drawingml/2006/main">
+              <a:graphicData uri="http://schemas.openxmlformats.org/drawingml/2006/picture">
+                <pic:pic xmlns:pic="http://schemas.openxmlformats.org/drawingml/2006/picture">
+                  <pic:nvPicPr>
+                    <pic:cNvPr id="1833635962" name="Picture 1" descr="A computer screen shot of a program code&#10;&#10;Description automatically generated"/>
+                    <pic:cNvPicPr/>
+                  </pic:nvPicPr>
+                  <pic:blipFill>
+                    <a:blip r:embed="rId48"/>
+                    <a:stretch>
+                      <a:fillRect/>
+                    </a:stretch>
+                  </pic:blipFill>
+                  <pic:spPr>
+                    <a:xfrm>
+                      <a:off x="0" y="0"/>
+                      <a:ext cx="5731510" cy="5846445"/>
+                    </a:xfrm>
+                    <a:prstGeom prst="rect">
+                      <a:avLst/>
+                    </a:prstGeom>
+                  </pic:spPr>
+                </pic:pic>
+              </a:graphicData>
+            </a:graphic>
+          </wp:inline>
+        </w:drawing>
+      </w:r>
+    </w:p>
+    <w:p>
+      <w:r>
+        <w:br w:type="page"/>
+      </w:r>
+    </w:p>
+    <w:p>
+      <w:pPr>
+        <w:pStyle w:val="Heading2"/>
+        <w:jc w:val="center"/>
+      </w:pPr>
+      <w:bookmarkStart w:id="18" w:name="_Toc143052810"/>
+      <w:r>
+        <w:lastRenderedPageBreak/>
+        <w:t>Array Name as Pointers</w:t>
+      </w:r>
+      <w:bookmarkEnd w:id="18"/>
     </w:p>
     <w:p/>
     <w:p/>
     <w:sectPr>
-      <w:footerReference w:type="default" r:id="rId29"/>
+      <w:footerReference w:type="default" r:id="rId49"/>
       <w:pgSz w:w="11906" w:h="16838"/>
       <w:pgMar w:top="1440" w:right="1440" w:bottom="1440" w:left="1440" w:header="708" w:footer="708" w:gutter="0"/>
       <w:pgNumType w:start="0"/>
@@ -5375,7 +7965,7 @@
         <w:rFonts w:ascii="Symbol" w:hAnsi="Symbol" w:hint="default"/>
       </w:rPr>
     </w:lvl>
-    <w:lvl w:ilvl="1" w:tplc="40090003" w:tentative="1">
+    <w:lvl w:ilvl="1" w:tplc="40090003">
       <w:start w:val="1"/>
       <w:numFmt w:val="bullet"/>
       <w:lvlText w:val="o"/>
@@ -5387,7 +7977,7 @@
         <w:rFonts w:ascii="Courier New" w:hAnsi="Courier New" w:cs="Courier New" w:hint="default"/>
       </w:rPr>
     </w:lvl>
-    <w:lvl w:ilvl="2" w:tplc="40090005" w:tentative="1">
+    <w:lvl w:ilvl="2" w:tplc="40090005">
       <w:start w:val="1"/>
       <w:numFmt w:val="bullet"/>
       <w:lvlText w:val=""/>
@@ -5960,6 +8550,95 @@
       </w:rPr>
     </w:lvl>
     <w:lvl w:ilvl="1" w:tplc="40090019">
+      <w:start w:val="1"/>
+      <w:numFmt w:val="lowerLetter"/>
+      <w:lvlText w:val="%2."/>
+      <w:lvlJc w:val="left"/>
+      <w:pPr>
+        <w:ind w:left="1440" w:hanging="360"/>
+      </w:pPr>
+    </w:lvl>
+    <w:lvl w:ilvl="2" w:tplc="4009001B" w:tentative="1">
+      <w:start w:val="1"/>
+      <w:numFmt w:val="lowerRoman"/>
+      <w:lvlText w:val="%3."/>
+      <w:lvlJc w:val="right"/>
+      <w:pPr>
+        <w:ind w:left="2160" w:hanging="180"/>
+      </w:pPr>
+    </w:lvl>
+    <w:lvl w:ilvl="3" w:tplc="4009000F" w:tentative="1">
+      <w:start w:val="1"/>
+      <w:numFmt w:val="decimal"/>
+      <w:lvlText w:val="%4."/>
+      <w:lvlJc w:val="left"/>
+      <w:pPr>
+        <w:ind w:left="2880" w:hanging="360"/>
+      </w:pPr>
+    </w:lvl>
+    <w:lvl w:ilvl="4" w:tplc="40090019" w:tentative="1">
+      <w:start w:val="1"/>
+      <w:numFmt w:val="lowerLetter"/>
+      <w:lvlText w:val="%5."/>
+      <w:lvlJc w:val="left"/>
+      <w:pPr>
+        <w:ind w:left="3600" w:hanging="360"/>
+      </w:pPr>
+    </w:lvl>
+    <w:lvl w:ilvl="5" w:tplc="4009001B" w:tentative="1">
+      <w:start w:val="1"/>
+      <w:numFmt w:val="lowerRoman"/>
+      <w:lvlText w:val="%6."/>
+      <w:lvlJc w:val="right"/>
+      <w:pPr>
+        <w:ind w:left="4320" w:hanging="180"/>
+      </w:pPr>
+    </w:lvl>
+    <w:lvl w:ilvl="6" w:tplc="4009000F" w:tentative="1">
+      <w:start w:val="1"/>
+      <w:numFmt w:val="decimal"/>
+      <w:lvlText w:val="%7."/>
+      <w:lvlJc w:val="left"/>
+      <w:pPr>
+        <w:ind w:left="5040" w:hanging="360"/>
+      </w:pPr>
+    </w:lvl>
+    <w:lvl w:ilvl="7" w:tplc="40090019" w:tentative="1">
+      <w:start w:val="1"/>
+      <w:numFmt w:val="lowerLetter"/>
+      <w:lvlText w:val="%8."/>
+      <w:lvlJc w:val="left"/>
+      <w:pPr>
+        <w:ind w:left="5760" w:hanging="360"/>
+      </w:pPr>
+    </w:lvl>
+    <w:lvl w:ilvl="8" w:tplc="4009001B" w:tentative="1">
+      <w:start w:val="1"/>
+      <w:numFmt w:val="lowerRoman"/>
+      <w:lvlText w:val="%9."/>
+      <w:lvlJc w:val="right"/>
+      <w:pPr>
+        <w:ind w:left="6480" w:hanging="180"/>
+      </w:pPr>
+    </w:lvl>
+  </w:abstractNum>
+  <w:abstractNum w:abstractNumId="26" w15:restartNumberingAfterBreak="0">
+    <w:nsid w:val="7BED01CC"/>
+    <w:multiLevelType w:val="hybridMultilevel"/>
+    <w:tmpl w:val="5B1CD89C"/>
+    <w:lvl w:ilvl="0" w:tplc="4009000F">
+      <w:start w:val="1"/>
+      <w:numFmt w:val="decimal"/>
+      <w:lvlText w:val="%1."/>
+      <w:lvlJc w:val="left"/>
+      <w:pPr>
+        <w:ind w:left="720" w:hanging="360"/>
+      </w:pPr>
+      <w:rPr>
+        <w:rFonts w:hint="default"/>
+      </w:rPr>
+    </w:lvl>
+    <w:lvl w:ilvl="1" w:tplc="40090019" w:tentative="1">
       <w:start w:val="1"/>
       <w:numFmt w:val="lowerLetter"/>
       <w:lvlText w:val="%2."/>
@@ -6109,6 +8788,9 @@
   </w:num>
   <w:num w:numId="26" w16cid:durableId="130834377">
     <w:abstractNumId w:val="19"/>
+  </w:num>
+  <w:num w:numId="27" w16cid:durableId="1186408925">
+    <w:abstractNumId w:val="26"/>
   </w:num>
 </w:numbering>
 </file>

</xml_diff>

<commit_message>
Updated Array.docx file, Added {Array Name as Pointers, Pointers and String literals, Pointers to pointers and NULL Pointer}
</commit_message>
<xml_diff>
--- a/C++/Array_Strings_Pointers_and_References.docx
+++ b/C++/Array_Strings_Pointers_and_References.docx
@@ -785,7 +785,7 @@
           <w:r>
             <w:fldChar w:fldCharType="separate"/>
           </w:r>
-          <w:hyperlink w:anchor="_Toc143052792" w:history="1">
+          <w:hyperlink w:anchor="_Toc143098030" w:history="1">
             <w:r>
               <w:rPr>
                 <w:rStyle w:val="Hyperlink"/>
@@ -812,7 +812,7 @@
                 <w:noProof/>
                 <w:webHidden/>
               </w:rPr>
-              <w:instrText xml:space="preserve"> PAGEREF _Toc143052792 \h </w:instrText>
+              <w:instrText xml:space="preserve"> PAGEREF _Toc143098030 \h </w:instrText>
             </w:r>
             <w:r>
               <w:rPr>
@@ -855,7 +855,7 @@
               <w:lang w:eastAsia="en-IN"/>
             </w:rPr>
           </w:pPr>
-          <w:hyperlink w:anchor="_Toc143052793" w:history="1">
+          <w:hyperlink w:anchor="_Toc143098031" w:history="1">
             <w:r>
               <w:rPr>
                 <w:rStyle w:val="Hyperlink"/>
@@ -882,7 +882,7 @@
                 <w:noProof/>
                 <w:webHidden/>
               </w:rPr>
-              <w:instrText xml:space="preserve"> PAGEREF _Toc143052793 \h </w:instrText>
+              <w:instrText xml:space="preserve"> PAGEREF _Toc143098031 \h </w:instrText>
             </w:r>
             <w:r>
               <w:rPr>
@@ -925,7 +925,7 @@
               <w:lang w:eastAsia="en-IN"/>
             </w:rPr>
           </w:pPr>
-          <w:hyperlink w:anchor="_Toc143052794" w:history="1">
+          <w:hyperlink w:anchor="_Toc143098032" w:history="1">
             <w:r>
               <w:rPr>
                 <w:rStyle w:val="Hyperlink"/>
@@ -952,7 +952,7 @@
                 <w:noProof/>
                 <w:webHidden/>
               </w:rPr>
-              <w:instrText xml:space="preserve"> PAGEREF _Toc143052794 \h </w:instrText>
+              <w:instrText xml:space="preserve"> PAGEREF _Toc143098032 \h </w:instrText>
             </w:r>
             <w:r>
               <w:rPr>
@@ -995,7 +995,7 @@
               <w:lang w:eastAsia="en-IN"/>
             </w:rPr>
           </w:pPr>
-          <w:hyperlink w:anchor="_Toc143052795" w:history="1">
+          <w:hyperlink w:anchor="_Toc143098033" w:history="1">
             <w:r>
               <w:rPr>
                 <w:rStyle w:val="Hyperlink"/>
@@ -1022,7 +1022,7 @@
                 <w:noProof/>
                 <w:webHidden/>
               </w:rPr>
-              <w:instrText xml:space="preserve"> PAGEREF _Toc143052795 \h </w:instrText>
+              <w:instrText xml:space="preserve"> PAGEREF _Toc143098033 \h </w:instrText>
             </w:r>
             <w:r>
               <w:rPr>
@@ -1065,7 +1065,7 @@
               <w:lang w:eastAsia="en-IN"/>
             </w:rPr>
           </w:pPr>
-          <w:hyperlink w:anchor="_Toc143052796" w:history="1">
+          <w:hyperlink w:anchor="_Toc143098034" w:history="1">
             <w:r>
               <w:rPr>
                 <w:rStyle w:val="Hyperlink"/>
@@ -1092,7 +1092,7 @@
                 <w:noProof/>
                 <w:webHidden/>
               </w:rPr>
-              <w:instrText xml:space="preserve"> PAGEREF _Toc143052796 \h </w:instrText>
+              <w:instrText xml:space="preserve"> PAGEREF _Toc143098034 \h </w:instrText>
             </w:r>
             <w:r>
               <w:rPr>
@@ -1135,7 +1135,7 @@
               <w:lang w:eastAsia="en-IN"/>
             </w:rPr>
           </w:pPr>
-          <w:hyperlink w:anchor="_Toc143052797" w:history="1">
+          <w:hyperlink w:anchor="_Toc143098035" w:history="1">
             <w:r>
               <w:rPr>
                 <w:rStyle w:val="Hyperlink"/>
@@ -1162,7 +1162,7 @@
                 <w:noProof/>
                 <w:webHidden/>
               </w:rPr>
-              <w:instrText xml:space="preserve"> PAGEREF _Toc143052797 \h </w:instrText>
+              <w:instrText xml:space="preserve"> PAGEREF _Toc143098035 \h </w:instrText>
             </w:r>
             <w:r>
               <w:rPr>
@@ -1205,7 +1205,7 @@
               <w:lang w:eastAsia="en-IN"/>
             </w:rPr>
           </w:pPr>
-          <w:hyperlink w:anchor="_Toc143052798" w:history="1">
+          <w:hyperlink w:anchor="_Toc143098036" w:history="1">
             <w:r>
               <w:rPr>
                 <w:rStyle w:val="Hyperlink"/>
@@ -1232,7 +1232,7 @@
                 <w:noProof/>
                 <w:webHidden/>
               </w:rPr>
-              <w:instrText xml:space="preserve"> PAGEREF _Toc143052798 \h </w:instrText>
+              <w:instrText xml:space="preserve"> PAGEREF _Toc143098036 \h </w:instrText>
             </w:r>
             <w:r>
               <w:rPr>
@@ -1275,7 +1275,7 @@
               <w:lang w:eastAsia="en-IN"/>
             </w:rPr>
           </w:pPr>
-          <w:hyperlink w:anchor="_Toc143052799" w:history="1">
+          <w:hyperlink w:anchor="_Toc143098037" w:history="1">
             <w:r>
               <w:rPr>
                 <w:rStyle w:val="Hyperlink"/>
@@ -1302,7 +1302,7 @@
                 <w:noProof/>
                 <w:webHidden/>
               </w:rPr>
-              <w:instrText xml:space="preserve"> PAGEREF _Toc143052799 \h </w:instrText>
+              <w:instrText xml:space="preserve"> PAGEREF _Toc143098037 \h </w:instrText>
             </w:r>
             <w:r>
               <w:rPr>
@@ -1345,7 +1345,7 @@
               <w:lang w:eastAsia="en-IN"/>
             </w:rPr>
           </w:pPr>
-          <w:hyperlink w:anchor="_Toc143052800" w:history="1">
+          <w:hyperlink w:anchor="_Toc143098038" w:history="1">
             <w:r>
               <w:rPr>
                 <w:rStyle w:val="Hyperlink"/>
@@ -1372,7 +1372,7 @@
                 <w:noProof/>
                 <w:webHidden/>
               </w:rPr>
-              <w:instrText xml:space="preserve"> PAGEREF _Toc143052800 \h </w:instrText>
+              <w:instrText xml:space="preserve"> PAGEREF _Toc143098038 \h </w:instrText>
             </w:r>
             <w:r>
               <w:rPr>
@@ -1415,7 +1415,7 @@
               <w:lang w:eastAsia="en-IN"/>
             </w:rPr>
           </w:pPr>
-          <w:hyperlink w:anchor="_Toc143052801" w:history="1">
+          <w:hyperlink w:anchor="_Toc143098039" w:history="1">
             <w:r>
               <w:rPr>
                 <w:rStyle w:val="Hyperlink"/>
@@ -1442,7 +1442,7 @@
                 <w:noProof/>
                 <w:webHidden/>
               </w:rPr>
-              <w:instrText xml:space="preserve"> PAGEREF _Toc143052801 \h </w:instrText>
+              <w:instrText xml:space="preserve"> PAGEREF _Toc143098039 \h </w:instrText>
             </w:r>
             <w:r>
               <w:rPr>
@@ -1485,7 +1485,7 @@
               <w:lang w:eastAsia="en-IN"/>
             </w:rPr>
           </w:pPr>
-          <w:hyperlink w:anchor="_Toc143052802" w:history="1">
+          <w:hyperlink w:anchor="_Toc143098040" w:history="1">
             <w:r>
               <w:rPr>
                 <w:rStyle w:val="Hyperlink"/>
@@ -1512,7 +1512,7 @@
                 <w:noProof/>
                 <w:webHidden/>
               </w:rPr>
-              <w:instrText xml:space="preserve"> PAGEREF _Toc143052802 \h </w:instrText>
+              <w:instrText xml:space="preserve"> PAGEREF _Toc143098040 \h </w:instrText>
             </w:r>
             <w:r>
               <w:rPr>
@@ -1555,7 +1555,7 @@
               <w:lang w:eastAsia="en-IN"/>
             </w:rPr>
           </w:pPr>
-          <w:hyperlink w:anchor="_Toc143052803" w:history="1">
+          <w:hyperlink w:anchor="_Toc143098041" w:history="1">
             <w:r>
               <w:rPr>
                 <w:rStyle w:val="Hyperlink"/>
@@ -1582,7 +1582,7 @@
                 <w:noProof/>
                 <w:webHidden/>
               </w:rPr>
-              <w:instrText xml:space="preserve"> PAGEREF _Toc143052803 \h </w:instrText>
+              <w:instrText xml:space="preserve"> PAGEREF _Toc143098041 \h </w:instrText>
             </w:r>
             <w:r>
               <w:rPr>
@@ -1625,7 +1625,7 @@
               <w:lang w:eastAsia="en-IN"/>
             </w:rPr>
           </w:pPr>
-          <w:hyperlink w:anchor="_Toc143052804" w:history="1">
+          <w:hyperlink w:anchor="_Toc143098042" w:history="1">
             <w:r>
               <w:rPr>
                 <w:rStyle w:val="Hyperlink"/>
@@ -1652,7 +1652,7 @@
                 <w:noProof/>
                 <w:webHidden/>
               </w:rPr>
-              <w:instrText xml:space="preserve"> PAGEREF _Toc143052804 \h </w:instrText>
+              <w:instrText xml:space="preserve"> PAGEREF _Toc143098042 \h </w:instrText>
             </w:r>
             <w:r>
               <w:rPr>
@@ -1695,7 +1695,7 @@
               <w:lang w:eastAsia="en-IN"/>
             </w:rPr>
           </w:pPr>
-          <w:hyperlink w:anchor="_Toc143052805" w:history="1">
+          <w:hyperlink w:anchor="_Toc143098043" w:history="1">
             <w:r>
               <w:rPr>
                 <w:rStyle w:val="Hyperlink"/>
@@ -1722,7 +1722,7 @@
                 <w:noProof/>
                 <w:webHidden/>
               </w:rPr>
-              <w:instrText xml:space="preserve"> PAGEREF _Toc143052805 \h </w:instrText>
+              <w:instrText xml:space="preserve"> PAGEREF _Toc143098043 \h </w:instrText>
             </w:r>
             <w:r>
               <w:rPr>
@@ -1765,7 +1765,7 @@
               <w:lang w:eastAsia="en-IN"/>
             </w:rPr>
           </w:pPr>
-          <w:hyperlink w:anchor="_Toc143052806" w:history="1">
+          <w:hyperlink w:anchor="_Toc143098044" w:history="1">
             <w:r>
               <w:rPr>
                 <w:rStyle w:val="Hyperlink"/>
@@ -1792,7 +1792,7 @@
                 <w:noProof/>
                 <w:webHidden/>
               </w:rPr>
-              <w:instrText xml:space="preserve"> PAGEREF _Toc143052806 \h </w:instrText>
+              <w:instrText xml:space="preserve"> PAGEREF _Toc143098044 \h </w:instrText>
             </w:r>
             <w:r>
               <w:rPr>
@@ -1835,7 +1835,7 @@
               <w:lang w:eastAsia="en-IN"/>
             </w:rPr>
           </w:pPr>
-          <w:hyperlink w:anchor="_Toc143052807" w:history="1">
+          <w:hyperlink w:anchor="_Toc143098045" w:history="1">
             <w:r>
               <w:rPr>
                 <w:rStyle w:val="Hyperlink"/>
@@ -1862,7 +1862,7 @@
                 <w:noProof/>
                 <w:webHidden/>
               </w:rPr>
-              <w:instrText xml:space="preserve"> PAGEREF _Toc143052807 \h </w:instrText>
+              <w:instrText xml:space="preserve"> PAGEREF _Toc143098045 \h </w:instrText>
             </w:r>
             <w:r>
               <w:rPr>
@@ -1905,7 +1905,7 @@
               <w:lang w:eastAsia="en-IN"/>
             </w:rPr>
           </w:pPr>
-          <w:hyperlink w:anchor="_Toc143052808" w:history="1">
+          <w:hyperlink w:anchor="_Toc143098046" w:history="1">
             <w:r>
               <w:rPr>
                 <w:rStyle w:val="Hyperlink"/>
@@ -1932,7 +1932,7 @@
                 <w:noProof/>
                 <w:webHidden/>
               </w:rPr>
-              <w:instrText xml:space="preserve"> PAGEREF _Toc143052808 \h </w:instrText>
+              <w:instrText xml:space="preserve"> PAGEREF _Toc143098046 \h </w:instrText>
             </w:r>
             <w:r>
               <w:rPr>
@@ -1975,7 +1975,7 @@
               <w:lang w:eastAsia="en-IN"/>
             </w:rPr>
           </w:pPr>
-          <w:hyperlink w:anchor="_Toc143052809" w:history="1">
+          <w:hyperlink w:anchor="_Toc143098047" w:history="1">
             <w:r>
               <w:rPr>
                 <w:rStyle w:val="Hyperlink"/>
@@ -2002,7 +2002,7 @@
                 <w:noProof/>
                 <w:webHidden/>
               </w:rPr>
-              <w:instrText xml:space="preserve"> PAGEREF _Toc143052809 \h </w:instrText>
+              <w:instrText xml:space="preserve"> PAGEREF _Toc143098047 \h </w:instrText>
             </w:r>
             <w:r>
               <w:rPr>
@@ -2045,7 +2045,7 @@
               <w:lang w:eastAsia="en-IN"/>
             </w:rPr>
           </w:pPr>
-          <w:hyperlink w:anchor="_Toc143052810" w:history="1">
+          <w:hyperlink w:anchor="_Toc143098048" w:history="1">
             <w:r>
               <w:rPr>
                 <w:rStyle w:val="Hyperlink"/>
@@ -2072,7 +2072,7 @@
                 <w:noProof/>
                 <w:webHidden/>
               </w:rPr>
-              <w:instrText xml:space="preserve"> PAGEREF _Toc143052810 \h </w:instrText>
+              <w:instrText xml:space="preserve"> PAGEREF _Toc143098048 \h </w:instrText>
             </w:r>
             <w:r>
               <w:rPr>
@@ -2093,6 +2093,496 @@
                 <w:webHidden/>
               </w:rPr>
               <w:t>20</w:t>
+            </w:r>
+            <w:r>
+              <w:rPr>
+                <w:noProof/>
+                <w:webHidden/>
+              </w:rPr>
+              <w:fldChar w:fldCharType="end"/>
+            </w:r>
+          </w:hyperlink>
+        </w:p>
+        <w:p>
+          <w:pPr>
+            <w:pStyle w:val="TOC2"/>
+            <w:tabs>
+              <w:tab w:val="right" w:leader="dot" w:pos="9016"/>
+            </w:tabs>
+            <w:rPr>
+              <w:rFonts w:eastAsiaTheme="minorEastAsia"/>
+              <w:noProof/>
+              <w:lang w:eastAsia="en-IN"/>
+            </w:rPr>
+          </w:pPr>
+          <w:hyperlink w:anchor="_Toc143098049" w:history="1">
+            <w:r>
+              <w:rPr>
+                <w:rStyle w:val="Hyperlink"/>
+                <w:noProof/>
+              </w:rPr>
+              <w:t>Pointers and String literals</w:t>
+            </w:r>
+            <w:r>
+              <w:rPr>
+                <w:noProof/>
+                <w:webHidden/>
+              </w:rPr>
+              <w:tab/>
+            </w:r>
+            <w:r>
+              <w:rPr>
+                <w:noProof/>
+                <w:webHidden/>
+              </w:rPr>
+              <w:fldChar w:fldCharType="begin"/>
+            </w:r>
+            <w:r>
+              <w:rPr>
+                <w:noProof/>
+                <w:webHidden/>
+              </w:rPr>
+              <w:instrText xml:space="preserve"> PAGEREF _Toc143098049 \h </w:instrText>
+            </w:r>
+            <w:r>
+              <w:rPr>
+                <w:noProof/>
+                <w:webHidden/>
+              </w:rPr>
+            </w:r>
+            <w:r>
+              <w:rPr>
+                <w:noProof/>
+                <w:webHidden/>
+              </w:rPr>
+              <w:fldChar w:fldCharType="separate"/>
+            </w:r>
+            <w:r>
+              <w:rPr>
+                <w:noProof/>
+                <w:webHidden/>
+              </w:rPr>
+              <w:t>21</w:t>
+            </w:r>
+            <w:r>
+              <w:rPr>
+                <w:noProof/>
+                <w:webHidden/>
+              </w:rPr>
+              <w:fldChar w:fldCharType="end"/>
+            </w:r>
+          </w:hyperlink>
+        </w:p>
+        <w:p>
+          <w:pPr>
+            <w:pStyle w:val="TOC3"/>
+            <w:tabs>
+              <w:tab w:val="right" w:leader="dot" w:pos="9016"/>
+            </w:tabs>
+            <w:rPr>
+              <w:rFonts w:eastAsiaTheme="minorEastAsia"/>
+              <w:noProof/>
+              <w:lang w:eastAsia="en-IN"/>
+            </w:rPr>
+          </w:pPr>
+          <w:hyperlink w:anchor="_Toc143098050" w:history="1">
+            <w:r>
+              <w:rPr>
+                <w:rStyle w:val="Hyperlink"/>
+                <w:noProof/>
+              </w:rPr>
+              <w:t>String Literals as Pointers</w:t>
+            </w:r>
+            <w:r>
+              <w:rPr>
+                <w:noProof/>
+                <w:webHidden/>
+              </w:rPr>
+              <w:tab/>
+            </w:r>
+            <w:r>
+              <w:rPr>
+                <w:noProof/>
+                <w:webHidden/>
+              </w:rPr>
+              <w:fldChar w:fldCharType="begin"/>
+            </w:r>
+            <w:r>
+              <w:rPr>
+                <w:noProof/>
+                <w:webHidden/>
+              </w:rPr>
+              <w:instrText xml:space="preserve"> PAGEREF _Toc143098050 \h </w:instrText>
+            </w:r>
+            <w:r>
+              <w:rPr>
+                <w:noProof/>
+                <w:webHidden/>
+              </w:rPr>
+            </w:r>
+            <w:r>
+              <w:rPr>
+                <w:noProof/>
+                <w:webHidden/>
+              </w:rPr>
+              <w:fldChar w:fldCharType="separate"/>
+            </w:r>
+            <w:r>
+              <w:rPr>
+                <w:noProof/>
+                <w:webHidden/>
+              </w:rPr>
+              <w:t>21</w:t>
+            </w:r>
+            <w:r>
+              <w:rPr>
+                <w:noProof/>
+                <w:webHidden/>
+              </w:rPr>
+              <w:fldChar w:fldCharType="end"/>
+            </w:r>
+          </w:hyperlink>
+        </w:p>
+        <w:p>
+          <w:pPr>
+            <w:pStyle w:val="TOC3"/>
+            <w:tabs>
+              <w:tab w:val="right" w:leader="dot" w:pos="9016"/>
+            </w:tabs>
+            <w:rPr>
+              <w:rFonts w:eastAsiaTheme="minorEastAsia"/>
+              <w:noProof/>
+              <w:lang w:eastAsia="en-IN"/>
+            </w:rPr>
+          </w:pPr>
+          <w:hyperlink w:anchor="_Toc143098051" w:history="1">
+            <w:r>
+              <w:rPr>
+                <w:rStyle w:val="Hyperlink"/>
+                <w:noProof/>
+              </w:rPr>
+              <w:t>Modifiable Strings</w:t>
+            </w:r>
+            <w:r>
+              <w:rPr>
+                <w:noProof/>
+                <w:webHidden/>
+              </w:rPr>
+              <w:tab/>
+            </w:r>
+            <w:r>
+              <w:rPr>
+                <w:noProof/>
+                <w:webHidden/>
+              </w:rPr>
+              <w:fldChar w:fldCharType="begin"/>
+            </w:r>
+            <w:r>
+              <w:rPr>
+                <w:noProof/>
+                <w:webHidden/>
+              </w:rPr>
+              <w:instrText xml:space="preserve"> PAGEREF _Toc143098051 \h </w:instrText>
+            </w:r>
+            <w:r>
+              <w:rPr>
+                <w:noProof/>
+                <w:webHidden/>
+              </w:rPr>
+            </w:r>
+            <w:r>
+              <w:rPr>
+                <w:noProof/>
+                <w:webHidden/>
+              </w:rPr>
+              <w:fldChar w:fldCharType="separate"/>
+            </w:r>
+            <w:r>
+              <w:rPr>
+                <w:noProof/>
+                <w:webHidden/>
+              </w:rPr>
+              <w:t>21</w:t>
+            </w:r>
+            <w:r>
+              <w:rPr>
+                <w:noProof/>
+                <w:webHidden/>
+              </w:rPr>
+              <w:fldChar w:fldCharType="end"/>
+            </w:r>
+          </w:hyperlink>
+        </w:p>
+        <w:p>
+          <w:pPr>
+            <w:pStyle w:val="TOC3"/>
+            <w:tabs>
+              <w:tab w:val="right" w:leader="dot" w:pos="9016"/>
+            </w:tabs>
+            <w:rPr>
+              <w:rFonts w:eastAsiaTheme="minorEastAsia"/>
+              <w:noProof/>
+              <w:lang w:eastAsia="en-IN"/>
+            </w:rPr>
+          </w:pPr>
+          <w:hyperlink w:anchor="_Toc143098052" w:history="1">
+            <w:r>
+              <w:rPr>
+                <w:rStyle w:val="Hyperlink"/>
+                <w:noProof/>
+              </w:rPr>
+              <w:t>C++ string Class</w:t>
+            </w:r>
+            <w:r>
+              <w:rPr>
+                <w:noProof/>
+                <w:webHidden/>
+              </w:rPr>
+              <w:tab/>
+            </w:r>
+            <w:r>
+              <w:rPr>
+                <w:noProof/>
+                <w:webHidden/>
+              </w:rPr>
+              <w:fldChar w:fldCharType="begin"/>
+            </w:r>
+            <w:r>
+              <w:rPr>
+                <w:noProof/>
+                <w:webHidden/>
+              </w:rPr>
+              <w:instrText xml:space="preserve"> PAGEREF _Toc143098052 \h </w:instrText>
+            </w:r>
+            <w:r>
+              <w:rPr>
+                <w:noProof/>
+                <w:webHidden/>
+              </w:rPr>
+            </w:r>
+            <w:r>
+              <w:rPr>
+                <w:noProof/>
+                <w:webHidden/>
+              </w:rPr>
+              <w:fldChar w:fldCharType="separate"/>
+            </w:r>
+            <w:r>
+              <w:rPr>
+                <w:noProof/>
+                <w:webHidden/>
+              </w:rPr>
+              <w:t>22</w:t>
+            </w:r>
+            <w:r>
+              <w:rPr>
+                <w:noProof/>
+                <w:webHidden/>
+              </w:rPr>
+              <w:fldChar w:fldCharType="end"/>
+            </w:r>
+          </w:hyperlink>
+        </w:p>
+        <w:p>
+          <w:pPr>
+            <w:pStyle w:val="TOC2"/>
+            <w:tabs>
+              <w:tab w:val="right" w:leader="dot" w:pos="9016"/>
+            </w:tabs>
+            <w:rPr>
+              <w:rFonts w:eastAsiaTheme="minorEastAsia"/>
+              <w:noProof/>
+              <w:lang w:eastAsia="en-IN"/>
+            </w:rPr>
+          </w:pPr>
+          <w:hyperlink w:anchor="_Toc143098053" w:history="1">
+            <w:r>
+              <w:rPr>
+                <w:rStyle w:val="Hyperlink"/>
+                <w:noProof/>
+              </w:rPr>
+              <w:t>Pointers to pointers</w:t>
+            </w:r>
+            <w:r>
+              <w:rPr>
+                <w:noProof/>
+                <w:webHidden/>
+              </w:rPr>
+              <w:tab/>
+            </w:r>
+            <w:r>
+              <w:rPr>
+                <w:noProof/>
+                <w:webHidden/>
+              </w:rPr>
+              <w:fldChar w:fldCharType="begin"/>
+            </w:r>
+            <w:r>
+              <w:rPr>
+                <w:noProof/>
+                <w:webHidden/>
+              </w:rPr>
+              <w:instrText xml:space="preserve"> PAGEREF _Toc143098053 \h </w:instrText>
+            </w:r>
+            <w:r>
+              <w:rPr>
+                <w:noProof/>
+                <w:webHidden/>
+              </w:rPr>
+            </w:r>
+            <w:r>
+              <w:rPr>
+                <w:noProof/>
+                <w:webHidden/>
+              </w:rPr>
+              <w:fldChar w:fldCharType="separate"/>
+            </w:r>
+            <w:r>
+              <w:rPr>
+                <w:noProof/>
+                <w:webHidden/>
+              </w:rPr>
+              <w:t>23</w:t>
+            </w:r>
+            <w:r>
+              <w:rPr>
+                <w:noProof/>
+                <w:webHidden/>
+              </w:rPr>
+              <w:fldChar w:fldCharType="end"/>
+            </w:r>
+          </w:hyperlink>
+        </w:p>
+        <w:p>
+          <w:pPr>
+            <w:pStyle w:val="TOC2"/>
+            <w:tabs>
+              <w:tab w:val="right" w:leader="dot" w:pos="9016"/>
+            </w:tabs>
+            <w:rPr>
+              <w:rFonts w:eastAsiaTheme="minorEastAsia"/>
+              <w:noProof/>
+              <w:lang w:eastAsia="en-IN"/>
+            </w:rPr>
+          </w:pPr>
+          <w:hyperlink w:anchor="_Toc143098054" w:history="1">
+            <w:r>
+              <w:rPr>
+                <w:rStyle w:val="Hyperlink"/>
+                <w:noProof/>
+              </w:rPr>
+              <w:t>Void Pointers</w:t>
+            </w:r>
+            <w:r>
+              <w:rPr>
+                <w:noProof/>
+                <w:webHidden/>
+              </w:rPr>
+              <w:tab/>
+            </w:r>
+            <w:r>
+              <w:rPr>
+                <w:noProof/>
+                <w:webHidden/>
+              </w:rPr>
+              <w:fldChar w:fldCharType="begin"/>
+            </w:r>
+            <w:r>
+              <w:rPr>
+                <w:noProof/>
+                <w:webHidden/>
+              </w:rPr>
+              <w:instrText xml:space="preserve"> PAGEREF _Toc143098054 \h </w:instrText>
+            </w:r>
+            <w:r>
+              <w:rPr>
+                <w:noProof/>
+                <w:webHidden/>
+              </w:rPr>
+            </w:r>
+            <w:r>
+              <w:rPr>
+                <w:noProof/>
+                <w:webHidden/>
+              </w:rPr>
+              <w:fldChar w:fldCharType="separate"/>
+            </w:r>
+            <w:r>
+              <w:rPr>
+                <w:noProof/>
+                <w:webHidden/>
+              </w:rPr>
+              <w:t>24</w:t>
+            </w:r>
+            <w:r>
+              <w:rPr>
+                <w:noProof/>
+                <w:webHidden/>
+              </w:rPr>
+              <w:fldChar w:fldCharType="end"/>
+            </w:r>
+          </w:hyperlink>
+        </w:p>
+        <w:p>
+          <w:pPr>
+            <w:pStyle w:val="TOC2"/>
+            <w:tabs>
+              <w:tab w:val="right" w:leader="dot" w:pos="9016"/>
+            </w:tabs>
+            <w:rPr>
+              <w:rFonts w:eastAsiaTheme="minorEastAsia"/>
+              <w:noProof/>
+              <w:lang w:eastAsia="en-IN"/>
+            </w:rPr>
+          </w:pPr>
+          <w:hyperlink w:anchor="_Toc143098055" w:history="1">
+            <w:r>
+              <w:rPr>
+                <w:rStyle w:val="Hyperlink"/>
+                <w:noProof/>
+              </w:rPr>
+              <w:t>NULL Pointer</w:t>
+            </w:r>
+            <w:r>
+              <w:rPr>
+                <w:noProof/>
+                <w:webHidden/>
+              </w:rPr>
+              <w:tab/>
+            </w:r>
+            <w:r>
+              <w:rPr>
+                <w:noProof/>
+                <w:webHidden/>
+              </w:rPr>
+              <w:fldChar w:fldCharType="begin"/>
+            </w:r>
+            <w:r>
+              <w:rPr>
+                <w:noProof/>
+                <w:webHidden/>
+              </w:rPr>
+              <w:instrText xml:space="preserve"> PAGEREF _Toc143098055 \h </w:instrText>
+            </w:r>
+            <w:r>
+              <w:rPr>
+                <w:noProof/>
+                <w:webHidden/>
+              </w:rPr>
+            </w:r>
+            <w:r>
+              <w:rPr>
+                <w:noProof/>
+                <w:webHidden/>
+              </w:rPr>
+              <w:fldChar w:fldCharType="separate"/>
+            </w:r>
+            <w:r>
+              <w:rPr>
+                <w:noProof/>
+                <w:webHidden/>
+              </w:rPr>
+              <w:t>25</w:t>
             </w:r>
             <w:r>
               <w:rPr>
@@ -2132,7 +2622,7 @@
         <w:pStyle w:val="Heading1"/>
         <w:jc w:val="center"/>
       </w:pPr>
-      <w:bookmarkStart w:id="0" w:name="_Toc143052792"/>
+      <w:bookmarkStart w:id="0" w:name="_Toc143098030"/>
       <w:r>
         <w:lastRenderedPageBreak/>
         <w:t>Arrays in C++</w:t>
@@ -2206,7 +2696,7 @@
       <w:pPr>
         <w:pStyle w:val="Heading2"/>
       </w:pPr>
-      <w:bookmarkStart w:id="1" w:name="_Toc143052793"/>
+      <w:bookmarkStart w:id="1" w:name="_Toc143098031"/>
       <w:r>
         <w:t>Array declaration</w:t>
       </w:r>
@@ -2534,7 +3024,7 @@
       <w:pPr>
         <w:pStyle w:val="Heading2"/>
       </w:pPr>
-      <w:bookmarkStart w:id="2" w:name="_Toc143052794"/>
+      <w:bookmarkStart w:id="2" w:name="_Toc143098032"/>
       <w:r>
         <w:lastRenderedPageBreak/>
         <w:t>Multidimensional Array</w:t>
@@ -2708,7 +3198,7 @@
       <w:pPr>
         <w:pStyle w:val="Heading2"/>
       </w:pPr>
-      <w:bookmarkStart w:id="3" w:name="_Toc143052795"/>
+      <w:bookmarkStart w:id="3" w:name="_Toc143098033"/>
       <w:r>
         <w:lastRenderedPageBreak/>
         <w:t>Memory Layout</w:t>
@@ -2786,7 +3276,7 @@
         <w:pStyle w:val="Heading1"/>
         <w:jc w:val="center"/>
       </w:pPr>
-      <w:bookmarkStart w:id="4" w:name="_Toc143052796"/>
+      <w:bookmarkStart w:id="4" w:name="_Toc143098034"/>
       <w:r>
         <w:lastRenderedPageBreak/>
         <w:t>Strings in C++</w:t>
@@ -2838,7 +3328,7 @@
         <w:pStyle w:val="Heading2"/>
         <w:jc w:val="center"/>
       </w:pPr>
-      <w:bookmarkStart w:id="5" w:name="_Toc143052797"/>
+      <w:bookmarkStart w:id="5" w:name="_Toc143098035"/>
       <w:r>
         <w:t>C-style (character arrays and literals)</w:t>
       </w:r>
@@ -2900,7 +3390,7 @@
         <w:pStyle w:val="Heading2"/>
         <w:jc w:val="center"/>
       </w:pPr>
-      <w:bookmarkStart w:id="6" w:name="_Toc143052798"/>
+      <w:bookmarkStart w:id="6" w:name="_Toc143098036"/>
       <w:r>
         <w:lastRenderedPageBreak/>
         <w:t>String Class in C++ STL</w:t>
@@ -2970,7 +3460,7 @@
       <w:pPr>
         <w:pStyle w:val="Heading3"/>
       </w:pPr>
-      <w:bookmarkStart w:id="7" w:name="_Toc143052799"/>
+      <w:bookmarkStart w:id="7" w:name="_Toc143098037"/>
       <w:r>
         <w:lastRenderedPageBreak/>
         <w:t>S</w:t>
@@ -4096,7 +4586,7 @@
         <w:pStyle w:val="Heading1"/>
         <w:jc w:val="center"/>
       </w:pPr>
-      <w:bookmarkStart w:id="8" w:name="_Toc143052800"/>
+      <w:bookmarkStart w:id="8" w:name="_Toc143098038"/>
       <w:r>
         <w:lastRenderedPageBreak/>
         <w:t>Pointers &amp; References in C++</w:t>
@@ -4107,7 +4597,7 @@
       <w:pPr>
         <w:pStyle w:val="Heading2"/>
       </w:pPr>
-      <w:bookmarkStart w:id="9" w:name="_Toc143052801"/>
+      <w:bookmarkStart w:id="9" w:name="_Toc143098039"/>
       <w:r>
         <w:t>Pointers vs References</w:t>
       </w:r>
@@ -4417,7 +4907,7 @@
       </w:r>
     </w:p>
     <w:p>
-      <w:bookmarkStart w:id="10" w:name="_Toc143052802"/>
+      <w:bookmarkStart w:id="10" w:name="_Toc143098040"/>
       <w:r>
         <w:rPr>
           <w:rStyle w:val="Heading2Char"/>
@@ -4427,16 +4917,10 @@
       </w:r>
       <w:bookmarkEnd w:id="10"/>
       <w:r>
-        <w:t xml:space="preserve">: </w:t>
-      </w:r>
-      <w:r>
-        <w:t>Pointers</w:t>
-      </w:r>
-      <w:r>
-        <w:t xml:space="preserve"> </w:t>
-      </w:r>
-      <w:r>
-        <w:t>is a variable that holds the memory address of another variable.</w:t>
+        <w:t>: Pointers</w:t>
+      </w:r>
+      <w:r>
+        <w:t xml:space="preserve"> is a variable that holds the memory address of another variable.</w:t>
       </w:r>
     </w:p>
     <w:p>
@@ -4504,7 +4988,7 @@
           <w:bCs/>
         </w:rPr>
       </w:pPr>
-      <w:bookmarkStart w:id="11" w:name="_Toc143052803"/>
+      <w:bookmarkStart w:id="11" w:name="_Toc143098041"/>
       <w:r>
         <w:rPr>
           <w:rStyle w:val="Heading3Char"/>
@@ -4554,6 +5038,7 @@
         <w:rPr>
           <w:b/>
           <w:bCs/>
+          <w:noProof/>
         </w:rPr>
         <w:drawing>
           <wp:inline distT="0" distB="0" distL="0" distR="0" wp14:anchorId="5F307EF1" wp14:editId="4914FCBE">
@@ -4640,6 +5125,7 @@
         <w:rPr>
           <w:b/>
           <w:bCs/>
+          <w:noProof/>
         </w:rPr>
         <w:drawing>
           <wp:inline distT="0" distB="0" distL="0" distR="0" wp14:anchorId="1C7B6140" wp14:editId="6D8A681F">
@@ -4723,6 +5209,7 @@
         <w:rPr>
           <w:b/>
           <w:bCs/>
+          <w:noProof/>
         </w:rPr>
         <w:drawing>
           <wp:inline distT="0" distB="0" distL="0" distR="0" wp14:anchorId="074769D3" wp14:editId="59B36C1D">
@@ -4787,6 +5274,9 @@
         <w:ind w:left="360"/>
       </w:pPr>
       <w:r>
+        <w:rPr>
+          <w:noProof/>
+        </w:rPr>
         <w:drawing>
           <wp:inline distT="0" distB="0" distL="0" distR="0" wp14:anchorId="78D604B2" wp14:editId="12FD8456">
             <wp:extent cx="5731510" cy="3264535"/>
@@ -4837,6 +5327,9 @@
         <w:ind w:left="360"/>
       </w:pPr>
       <w:r>
+        <w:rPr>
+          <w:noProof/>
+        </w:rPr>
         <w:drawing>
           <wp:inline distT="0" distB="0" distL="0" distR="0" wp14:anchorId="1BD1D601" wp14:editId="30F3BE4E">
             <wp:extent cx="5731510" cy="539750"/>
@@ -4906,6 +5399,7 @@
         <w:rPr>
           <w:b/>
           <w:bCs/>
+          <w:noProof/>
         </w:rPr>
         <w:drawing>
           <wp:inline distT="0" distB="0" distL="0" distR="0" wp14:anchorId="7ED1E33E" wp14:editId="0654A0EE">
@@ -4957,6 +5451,9 @@
         <w:ind w:left="360"/>
       </w:pPr>
       <w:r>
+        <w:rPr>
+          <w:noProof/>
+        </w:rPr>
         <w:drawing>
           <wp:inline distT="0" distB="0" distL="0" distR="0" wp14:anchorId="6F07EA2A" wp14:editId="42DBE27E">
             <wp:extent cx="5731510" cy="391795"/>
@@ -5048,6 +5545,7 @@
         <w:rPr>
           <w:b/>
           <w:bCs/>
+          <w:noProof/>
         </w:rPr>
         <w:drawing>
           <wp:inline distT="0" distB="0" distL="0" distR="0" wp14:anchorId="56092EB0" wp14:editId="5EE12511">
@@ -5118,6 +5616,7 @@
         <w:rPr>
           <w:b/>
           <w:bCs/>
+          <w:noProof/>
         </w:rPr>
         <w:drawing>
           <wp:inline distT="0" distB="0" distL="0" distR="0" wp14:anchorId="1B0E08B0" wp14:editId="1C1BD38D">
@@ -5169,6 +5668,9 @@
         <w:ind w:left="360"/>
       </w:pPr>
       <w:r>
+        <w:rPr>
+          <w:noProof/>
+        </w:rPr>
         <w:drawing>
           <wp:inline distT="0" distB="0" distL="0" distR="0" wp14:anchorId="79C34250" wp14:editId="5FAE8803">
             <wp:extent cx="5731510" cy="558800"/>
@@ -5253,6 +5755,7 @@
         <w:rPr>
           <w:b/>
           <w:bCs/>
+          <w:noProof/>
         </w:rPr>
         <w:drawing>
           <wp:inline distT="0" distB="0" distL="0" distR="0" wp14:anchorId="6243B2ED" wp14:editId="5A34151F">
@@ -5307,7 +5810,7 @@
       </w:r>
     </w:p>
     <w:p>
-      <w:bookmarkStart w:id="12" w:name="_Toc143052804"/>
+      <w:bookmarkStart w:id="12" w:name="_Toc143098042"/>
       <w:r>
         <w:rPr>
           <w:rStyle w:val="Heading2Char"/>
@@ -5395,7 +5898,7 @@
       </w:r>
     </w:p>
     <w:p>
-      <w:bookmarkStart w:id="13" w:name="_Toc143052805"/>
+      <w:bookmarkStart w:id="13" w:name="_Toc143098043"/>
       <w:r>
         <w:rPr>
           <w:rStyle w:val="Heading3Char"/>
@@ -5434,6 +5937,9 @@
         <w:ind w:left="360"/>
       </w:pPr>
       <w:r>
+        <w:rPr>
+          <w:noProof/>
+        </w:rPr>
         <w:drawing>
           <wp:inline distT="0" distB="0" distL="0" distR="0" wp14:anchorId="21D125CB" wp14:editId="285692F1">
             <wp:extent cx="5731510" cy="2076450"/>
@@ -5508,6 +6014,9 @@
         <w:ind w:left="360"/>
       </w:pPr>
       <w:r>
+        <w:rPr>
+          <w:noProof/>
+        </w:rPr>
         <w:drawing>
           <wp:inline distT="0" distB="0" distL="0" distR="0" wp14:anchorId="69E98C14" wp14:editId="12EEF1A6">
             <wp:extent cx="5731510" cy="600075"/>
@@ -5579,6 +6088,9 @@
         <w:ind w:left="360"/>
       </w:pPr>
       <w:r>
+        <w:rPr>
+          <w:noProof/>
+        </w:rPr>
         <w:drawing>
           <wp:inline distT="0" distB="0" distL="0" distR="0" wp14:anchorId="52CBFEE5" wp14:editId="22C08C96">
             <wp:extent cx="5731510" cy="667385"/>
@@ -5650,6 +6162,9 @@
         <w:ind w:left="360"/>
       </w:pPr>
       <w:r>
+        <w:rPr>
+          <w:noProof/>
+        </w:rPr>
         <w:drawing>
           <wp:inline distT="0" distB="0" distL="0" distR="0" wp14:anchorId="05C1957B" wp14:editId="56C591BE">
             <wp:extent cx="5731510" cy="644525"/>
@@ -5692,7 +6207,7 @@
         <w:pStyle w:val="Heading2"/>
         <w:jc w:val="center"/>
       </w:pPr>
-      <w:bookmarkStart w:id="14" w:name="_Toc143052806"/>
+      <w:bookmarkStart w:id="14" w:name="_Toc143098044"/>
       <w:r>
         <w:lastRenderedPageBreak/>
         <w:t>Types of Function Call (References v/s Pointers)</w:t>
@@ -5704,7 +6219,7 @@
       <w:pPr>
         <w:pStyle w:val="Heading3"/>
       </w:pPr>
-      <w:bookmarkStart w:id="15" w:name="_Toc143052807"/>
+      <w:bookmarkStart w:id="15" w:name="_Toc143098045"/>
       <w:r>
         <w:t>Call-by-Value</w:t>
       </w:r>
@@ -5713,6 +6228,9 @@
     <w:p/>
     <w:p>
       <w:r>
+        <w:rPr>
+          <w:noProof/>
+        </w:rPr>
         <w:drawing>
           <wp:inline distT="0" distB="0" distL="0" distR="0" wp14:anchorId="765BEDB5" wp14:editId="358A2A47">
             <wp:extent cx="5731510" cy="4590415"/>
@@ -5769,7 +6287,7 @@
       <w:pPr>
         <w:pStyle w:val="Heading3"/>
       </w:pPr>
-      <w:bookmarkStart w:id="16" w:name="_Toc143052808"/>
+      <w:bookmarkStart w:id="16" w:name="_Toc143098046"/>
       <w:r>
         <w:lastRenderedPageBreak/>
         <w:t>Call-by-Reference with Pointer Arguments</w:t>
@@ -5779,6 +6297,9 @@
     <w:p/>
     <w:p>
       <w:r>
+        <w:rPr>
+          <w:noProof/>
+        </w:rPr>
         <w:drawing>
           <wp:inline distT="0" distB="0" distL="0" distR="0" wp14:anchorId="50A3CEE9" wp14:editId="3DCA3451">
             <wp:extent cx="5731510" cy="3950335"/>
@@ -5835,7 +6356,7 @@
       <w:pPr>
         <w:pStyle w:val="Heading3"/>
       </w:pPr>
-      <w:bookmarkStart w:id="17" w:name="_Toc143052809"/>
+      <w:bookmarkStart w:id="17" w:name="_Toc143098047"/>
       <w:r>
         <w:lastRenderedPageBreak/>
         <w:t>Call-by-Reference</w:t>
@@ -5851,6 +6372,9 @@
     <w:p/>
     <w:p>
       <w:r>
+        <w:rPr>
+          <w:noProof/>
+        </w:rPr>
         <w:drawing>
           <wp:inline distT="0" distB="0" distL="0" distR="0" wp14:anchorId="43F27EDA" wp14:editId="597E14A3">
             <wp:extent cx="5731510" cy="5846445"/>
@@ -5898,7 +6422,7 @@
         <w:pStyle w:val="Heading2"/>
         <w:jc w:val="center"/>
       </w:pPr>
-      <w:bookmarkStart w:id="18" w:name="_Toc143052810"/>
+      <w:bookmarkStart w:id="18" w:name="_Toc143098048"/>
       <w:r>
         <w:lastRenderedPageBreak/>
         <w:t>Array Name as Pointers</w:t>
@@ -5906,9 +6430,1356 @@
       <w:bookmarkEnd w:id="18"/>
     </w:p>
     <w:p/>
+    <w:p>
+      <w:r>
+        <w:t>An array name contains the address of first element of the array which acts like constant pointer.</w:t>
+      </w:r>
+      <w:r>
+        <w:t xml:space="preserve"> </w:t>
+      </w:r>
+      <w:r>
+        <w:t xml:space="preserve">if we have an array named </w:t>
+      </w:r>
+      <w:proofErr w:type="spellStart"/>
+      <w:r>
+        <w:t>val</w:t>
+      </w:r>
+      <w:proofErr w:type="spellEnd"/>
+      <w:r>
+        <w:t xml:space="preserve"> then </w:t>
+      </w:r>
+      <w:proofErr w:type="spellStart"/>
+      <w:r>
+        <w:t>val</w:t>
+      </w:r>
+      <w:proofErr w:type="spellEnd"/>
+      <w:r>
+        <w:t xml:space="preserve"> and &amp;</w:t>
+      </w:r>
+      <w:proofErr w:type="spellStart"/>
+      <w:r>
+        <w:t>val</w:t>
+      </w:r>
+      <w:proofErr w:type="spellEnd"/>
+      <w:r>
+        <w:t>[0] can be used interchangeably.</w:t>
+      </w:r>
+      <w:r>
+        <w:tab/>
+      </w:r>
+    </w:p>
+    <w:p>
+      <w:r>
+        <w:drawing>
+          <wp:inline distT="0" distB="0" distL="0" distR="0" wp14:anchorId="360262BD" wp14:editId="7F3D94BE">
+            <wp:extent cx="5731510" cy="2843530"/>
+            <wp:effectExtent l="0" t="0" r="2540" b="0"/>
+            <wp:docPr id="1242195688" name="Picture 1" descr="A computer screen with white text&#10;&#10;Description automatically generated"/>
+            <wp:cNvGraphicFramePr>
+              <a:graphicFrameLocks xmlns:a="http://schemas.openxmlformats.org/drawingml/2006/main" noChangeAspect="1"/>
+            </wp:cNvGraphicFramePr>
+            <a:graphic xmlns:a="http://schemas.openxmlformats.org/drawingml/2006/main">
+              <a:graphicData uri="http://schemas.openxmlformats.org/drawingml/2006/picture">
+                <pic:pic xmlns:pic="http://schemas.openxmlformats.org/drawingml/2006/picture">
+                  <pic:nvPicPr>
+                    <pic:cNvPr id="1242195688" name="Picture 1" descr="A computer screen with white text&#10;&#10;Description automatically generated"/>
+                    <pic:cNvPicPr/>
+                  </pic:nvPicPr>
+                  <pic:blipFill>
+                    <a:blip r:embed="rId49"/>
+                    <a:stretch>
+                      <a:fillRect/>
+                    </a:stretch>
+                  </pic:blipFill>
+                  <pic:spPr>
+                    <a:xfrm>
+                      <a:off x="0" y="0"/>
+                      <a:ext cx="5731510" cy="2843530"/>
+                    </a:xfrm>
+                    <a:prstGeom prst="rect">
+                      <a:avLst/>
+                    </a:prstGeom>
+                  </pic:spPr>
+                </pic:pic>
+              </a:graphicData>
+            </a:graphic>
+          </wp:inline>
+        </w:drawing>
+      </w:r>
+    </w:p>
+    <w:p>
+      <w:r>
+        <w:rPr>
+          <w:noProof/>
+        </w:rPr>
+        <w:drawing>
+          <wp:inline distT="0" distB="0" distL="0" distR="0" wp14:anchorId="1CABD067" wp14:editId="5588DA53">
+            <wp:extent cx="5731510" cy="762000"/>
+            <wp:effectExtent l="0" t="0" r="2540" b="0"/>
+            <wp:docPr id="1964838461" name="Picture 1" descr="Untitled presentation (2)"/>
+            <wp:cNvGraphicFramePr>
+              <a:graphicFrameLocks xmlns:a="http://schemas.openxmlformats.org/drawingml/2006/main" noChangeAspect="1"/>
+            </wp:cNvGraphicFramePr>
+            <a:graphic xmlns:a="http://schemas.openxmlformats.org/drawingml/2006/main">
+              <a:graphicData uri="http://schemas.openxmlformats.org/drawingml/2006/picture">
+                <pic:pic xmlns:pic="http://schemas.openxmlformats.org/drawingml/2006/picture">
+                  <pic:nvPicPr>
+                    <pic:cNvPr id="0" name="Picture 1" descr="Untitled presentation (2)"/>
+                    <pic:cNvPicPr>
+                      <a:picLocks noChangeAspect="1" noChangeArrowheads="1"/>
+                    </pic:cNvPicPr>
+                  </pic:nvPicPr>
+                  <pic:blipFill>
+                    <a:blip r:embed="rId50">
+                      <a:extLst>
+                        <a:ext uri="{28A0092B-C50C-407E-A947-70E740481C1C}">
+                          <a14:useLocalDpi xmlns:a14="http://schemas.microsoft.com/office/drawing/2010/main" val="0"/>
+                        </a:ext>
+                      </a:extLst>
+                    </a:blip>
+                    <a:srcRect/>
+                    <a:stretch>
+                      <a:fillRect/>
+                    </a:stretch>
+                  </pic:blipFill>
+                  <pic:spPr bwMode="auto">
+                    <a:xfrm>
+                      <a:off x="0" y="0"/>
+                      <a:ext cx="5731510" cy="762000"/>
+                    </a:xfrm>
+                    <a:prstGeom prst="rect">
+                      <a:avLst/>
+                    </a:prstGeom>
+                    <a:noFill/>
+                    <a:ln>
+                      <a:noFill/>
+                    </a:ln>
+                  </pic:spPr>
+                </pic:pic>
+              </a:graphicData>
+            </a:graphic>
+          </wp:inline>
+        </w:drawing>
+      </w:r>
+    </w:p>
+    <w:p>
+      <w:r>
+        <w:t>OP</w:t>
+      </w:r>
+    </w:p>
+    <w:p>
+      <w:r>
+        <w:drawing>
+          <wp:inline distT="0" distB="0" distL="0" distR="0" wp14:anchorId="29643E48" wp14:editId="5A10762B">
+            <wp:extent cx="5731510" cy="353060"/>
+            <wp:effectExtent l="0" t="0" r="2540" b="8890"/>
+            <wp:docPr id="1811339536" name="Picture 1"/>
+            <wp:cNvGraphicFramePr>
+              <a:graphicFrameLocks xmlns:a="http://schemas.openxmlformats.org/drawingml/2006/main" noChangeAspect="1"/>
+            </wp:cNvGraphicFramePr>
+            <a:graphic xmlns:a="http://schemas.openxmlformats.org/drawingml/2006/main">
+              <a:graphicData uri="http://schemas.openxmlformats.org/drawingml/2006/picture">
+                <pic:pic xmlns:pic="http://schemas.openxmlformats.org/drawingml/2006/picture">
+                  <pic:nvPicPr>
+                    <pic:cNvPr id="1811339536" name=""/>
+                    <pic:cNvPicPr/>
+                  </pic:nvPicPr>
+                  <pic:blipFill>
+                    <a:blip r:embed="rId51"/>
+                    <a:stretch>
+                      <a:fillRect/>
+                    </a:stretch>
+                  </pic:blipFill>
+                  <pic:spPr>
+                    <a:xfrm>
+                      <a:off x="0" y="0"/>
+                      <a:ext cx="5731510" cy="353060"/>
+                    </a:xfrm>
+                    <a:prstGeom prst="rect">
+                      <a:avLst/>
+                    </a:prstGeom>
+                  </pic:spPr>
+                </pic:pic>
+              </a:graphicData>
+            </a:graphic>
+          </wp:inline>
+        </w:drawing>
+      </w:r>
+    </w:p>
+    <w:p>
+      <w:r>
+        <w:br w:type="page"/>
+      </w:r>
+    </w:p>
+    <w:p>
+      <w:pPr>
+        <w:pStyle w:val="Heading2"/>
+        <w:jc w:val="center"/>
+      </w:pPr>
+      <w:bookmarkStart w:id="19" w:name="_Toc143098049"/>
+      <w:r>
+        <w:lastRenderedPageBreak/>
+        <w:t>Pointers and String literals</w:t>
+      </w:r>
+      <w:bookmarkEnd w:id="19"/>
+    </w:p>
     <w:p/>
+    <w:p>
+      <w:pPr>
+        <w:pStyle w:val="Heading3"/>
+      </w:pPr>
+      <w:bookmarkStart w:id="20" w:name="_Toc143098050"/>
+      <w:r>
+        <w:t>String Literals as Pointers</w:t>
+      </w:r>
+      <w:bookmarkEnd w:id="20"/>
+    </w:p>
+    <w:p>
+      <w:r>
+        <w:t xml:space="preserve">if you declare a pointer as </w:t>
+      </w:r>
+      <w:r>
+        <w:rPr>
+          <w:b/>
+          <w:bCs/>
+        </w:rPr>
+        <w:t>char* str = "Hello";</w:t>
+      </w:r>
+      <w:r>
+        <w:t xml:space="preserve"> without the </w:t>
+      </w:r>
+      <w:proofErr w:type="spellStart"/>
+      <w:r>
+        <w:t>const</w:t>
+      </w:r>
+      <w:proofErr w:type="spellEnd"/>
+      <w:r>
+        <w:t xml:space="preserve"> qualifier, you might assume that it should be writable. However, this is a </w:t>
+      </w:r>
+      <w:r>
+        <w:rPr>
+          <w:b/>
+          <w:bCs/>
+        </w:rPr>
+        <w:t>common misconception</w:t>
+      </w:r>
+      <w:r>
+        <w:t xml:space="preserve"> when dealing with string literals in C++.</w:t>
+      </w:r>
+    </w:p>
+    <w:p>
+      <w:r>
+        <w:t xml:space="preserve">Even though you declare the pointer without </w:t>
+      </w:r>
+      <w:proofErr w:type="spellStart"/>
+      <w:r>
+        <w:t>const</w:t>
+      </w:r>
+      <w:proofErr w:type="spellEnd"/>
+      <w:r>
+        <w:t xml:space="preserve">, the actual string literal "Hello" remains </w:t>
+      </w:r>
+      <w:r>
+        <w:t xml:space="preserve">in </w:t>
+      </w:r>
+      <w:r>
+        <w:t>read-only memory</w:t>
+      </w:r>
+      <w:r>
+        <w:t>.</w:t>
+      </w:r>
+    </w:p>
+    <w:p>
+      <w:r>
+        <w:drawing>
+          <wp:inline distT="0" distB="0" distL="0" distR="0" wp14:anchorId="5FD782AE" wp14:editId="16C6F8AF">
+            <wp:extent cx="5731510" cy="381000"/>
+            <wp:effectExtent l="0" t="0" r="2540" b="0"/>
+            <wp:docPr id="226083821" name="Picture 1"/>
+            <wp:cNvGraphicFramePr>
+              <a:graphicFrameLocks xmlns:a="http://schemas.openxmlformats.org/drawingml/2006/main" noChangeAspect="1"/>
+            </wp:cNvGraphicFramePr>
+            <a:graphic xmlns:a="http://schemas.openxmlformats.org/drawingml/2006/main">
+              <a:graphicData uri="http://schemas.openxmlformats.org/drawingml/2006/picture">
+                <pic:pic xmlns:pic="http://schemas.openxmlformats.org/drawingml/2006/picture">
+                  <pic:nvPicPr>
+                    <pic:cNvPr id="226083821" name=""/>
+                    <pic:cNvPicPr/>
+                  </pic:nvPicPr>
+                  <pic:blipFill>
+                    <a:blip r:embed="rId52"/>
+                    <a:stretch>
+                      <a:fillRect/>
+                    </a:stretch>
+                  </pic:blipFill>
+                  <pic:spPr>
+                    <a:xfrm>
+                      <a:off x="0" y="0"/>
+                      <a:ext cx="5731510" cy="381000"/>
+                    </a:xfrm>
+                    <a:prstGeom prst="rect">
+                      <a:avLst/>
+                    </a:prstGeom>
+                  </pic:spPr>
+                </pic:pic>
+              </a:graphicData>
+            </a:graphic>
+          </wp:inline>
+        </w:drawing>
+      </w:r>
+    </w:p>
+    <w:p>
+      <w:r>
+        <w:t xml:space="preserve">To avoid confusion and potential issues, it's a good practice to declare the pointer to a string literal as </w:t>
+      </w:r>
+      <w:proofErr w:type="spellStart"/>
+      <w:r>
+        <w:rPr>
+          <w:b/>
+          <w:bCs/>
+        </w:rPr>
+        <w:t>const</w:t>
+      </w:r>
+      <w:proofErr w:type="spellEnd"/>
+      <w:r>
+        <w:rPr>
+          <w:b/>
+          <w:bCs/>
+        </w:rPr>
+        <w:t xml:space="preserve"> char* str = "Hello";</w:t>
+      </w:r>
+      <w:r>
+        <w:t xml:space="preserve"> or use a </w:t>
+      </w:r>
+      <w:r>
+        <w:rPr>
+          <w:b/>
+          <w:bCs/>
+        </w:rPr>
+        <w:t>modifiable character array</w:t>
+      </w:r>
+      <w:r>
+        <w:t xml:space="preserve"> or the </w:t>
+      </w:r>
+      <w:proofErr w:type="gramStart"/>
+      <w:r>
+        <w:rPr>
+          <w:b/>
+          <w:bCs/>
+        </w:rPr>
+        <w:t>std::</w:t>
+      </w:r>
+      <w:proofErr w:type="gramEnd"/>
+      <w:r>
+        <w:rPr>
+          <w:b/>
+          <w:bCs/>
+        </w:rPr>
+        <w:t>string class</w:t>
+      </w:r>
+      <w:r>
+        <w:t xml:space="preserve"> for manipulation</w:t>
+      </w:r>
+      <w:r>
+        <w:t>.</w:t>
+      </w:r>
+    </w:p>
+    <w:p>
+      <w:r>
+        <w:drawing>
+          <wp:inline distT="0" distB="0" distL="0" distR="0" wp14:anchorId="67214AC0" wp14:editId="764CDAC5">
+            <wp:extent cx="5731510" cy="420370"/>
+            <wp:effectExtent l="0" t="0" r="2540" b="0"/>
+            <wp:docPr id="660665829" name="Picture 1"/>
+            <wp:cNvGraphicFramePr>
+              <a:graphicFrameLocks xmlns:a="http://schemas.openxmlformats.org/drawingml/2006/main" noChangeAspect="1"/>
+            </wp:cNvGraphicFramePr>
+            <a:graphic xmlns:a="http://schemas.openxmlformats.org/drawingml/2006/main">
+              <a:graphicData uri="http://schemas.openxmlformats.org/drawingml/2006/picture">
+                <pic:pic xmlns:pic="http://schemas.openxmlformats.org/drawingml/2006/picture">
+                  <pic:nvPicPr>
+                    <pic:cNvPr id="660665829" name=""/>
+                    <pic:cNvPicPr/>
+                  </pic:nvPicPr>
+                  <pic:blipFill>
+                    <a:blip r:embed="rId53"/>
+                    <a:stretch>
+                      <a:fillRect/>
+                    </a:stretch>
+                  </pic:blipFill>
+                  <pic:spPr>
+                    <a:xfrm>
+                      <a:off x="0" y="0"/>
+                      <a:ext cx="5731510" cy="420370"/>
+                    </a:xfrm>
+                    <a:prstGeom prst="rect">
+                      <a:avLst/>
+                    </a:prstGeom>
+                  </pic:spPr>
+                </pic:pic>
+              </a:graphicData>
+            </a:graphic>
+          </wp:inline>
+        </w:drawing>
+      </w:r>
+    </w:p>
+    <w:tbl>
+      <w:tblPr>
+        <w:tblStyle w:val="TableGrid"/>
+        <w:tblW w:w="0" w:type="auto"/>
+        <w:tblBorders>
+          <w:top w:val="none" w:sz="0" w:space="0" w:color="auto"/>
+          <w:left w:val="none" w:sz="0" w:space="0" w:color="auto"/>
+          <w:bottom w:val="none" w:sz="0" w:space="0" w:color="auto"/>
+          <w:right w:val="none" w:sz="0" w:space="0" w:color="auto"/>
+          <w:insideH w:val="none" w:sz="0" w:space="0" w:color="auto"/>
+          <w:insideV w:val="none" w:sz="0" w:space="0" w:color="auto"/>
+        </w:tblBorders>
+        <w:tblLook w:val="04A0" w:firstRow="1" w:lastRow="0" w:firstColumn="1" w:lastColumn="0" w:noHBand="0" w:noVBand="1"/>
+      </w:tblPr>
+      <w:tblGrid>
+        <w:gridCol w:w="1502"/>
+        <w:gridCol w:w="1502"/>
+        <w:gridCol w:w="1503"/>
+        <w:gridCol w:w="1503"/>
+        <w:gridCol w:w="1503"/>
+        <w:gridCol w:w="1503"/>
+      </w:tblGrid>
+      <w:tr>
+        <w:tc>
+          <w:tcPr>
+            <w:tcW w:w="1502" w:type="dxa"/>
+          </w:tcPr>
+          <w:p>
+            <w:pPr>
+              <w:jc w:val="center"/>
+            </w:pPr>
+            <w:r>
+              <w:t>str[0]</w:t>
+            </w:r>
+          </w:p>
+        </w:tc>
+        <w:tc>
+          <w:tcPr>
+            <w:tcW w:w="1502" w:type="dxa"/>
+          </w:tcPr>
+          <w:p>
+            <w:pPr>
+              <w:jc w:val="center"/>
+            </w:pPr>
+            <w:r>
+              <w:t>s</w:t>
+            </w:r>
+            <w:r>
+              <w:t>tr[</w:t>
+            </w:r>
+            <w:r>
+              <w:t>1</w:t>
+            </w:r>
+            <w:r>
+              <w:t>]</w:t>
+            </w:r>
+          </w:p>
+        </w:tc>
+        <w:tc>
+          <w:tcPr>
+            <w:tcW w:w="1503" w:type="dxa"/>
+          </w:tcPr>
+          <w:p>
+            <w:pPr>
+              <w:jc w:val="center"/>
+            </w:pPr>
+            <w:r>
+              <w:t>s</w:t>
+            </w:r>
+            <w:r>
+              <w:t>tr[</w:t>
+            </w:r>
+            <w:r>
+              <w:t>2</w:t>
+            </w:r>
+            <w:r>
+              <w:t>]</w:t>
+            </w:r>
+          </w:p>
+        </w:tc>
+        <w:tc>
+          <w:tcPr>
+            <w:tcW w:w="1503" w:type="dxa"/>
+          </w:tcPr>
+          <w:p>
+            <w:pPr>
+              <w:jc w:val="center"/>
+            </w:pPr>
+            <w:r>
+              <w:t>s</w:t>
+            </w:r>
+            <w:r>
+              <w:t>tr[</w:t>
+            </w:r>
+            <w:r>
+              <w:t>3</w:t>
+            </w:r>
+            <w:r>
+              <w:t>]</w:t>
+            </w:r>
+          </w:p>
+        </w:tc>
+        <w:tc>
+          <w:tcPr>
+            <w:tcW w:w="1503" w:type="dxa"/>
+          </w:tcPr>
+          <w:p>
+            <w:pPr>
+              <w:jc w:val="center"/>
+            </w:pPr>
+            <w:r>
+              <w:t>s</w:t>
+            </w:r>
+            <w:r>
+              <w:t>tr[</w:t>
+            </w:r>
+            <w:r>
+              <w:t>4</w:t>
+            </w:r>
+            <w:r>
+              <w:t>]</w:t>
+            </w:r>
+          </w:p>
+        </w:tc>
+        <w:tc>
+          <w:tcPr>
+            <w:tcW w:w="1503" w:type="dxa"/>
+          </w:tcPr>
+          <w:p>
+            <w:pPr>
+              <w:jc w:val="center"/>
+            </w:pPr>
+            <w:r>
+              <w:t>s</w:t>
+            </w:r>
+            <w:r>
+              <w:t>tr[</w:t>
+            </w:r>
+            <w:r>
+              <w:t>5</w:t>
+            </w:r>
+            <w:r>
+              <w:t>]</w:t>
+            </w:r>
+          </w:p>
+        </w:tc>
+      </w:tr>
+      <w:tr>
+        <w:tc>
+          <w:tcPr>
+            <w:tcW w:w="9016" w:type="dxa"/>
+            <w:gridSpan w:val="6"/>
+          </w:tcPr>
+          <w:tbl>
+            <w:tblPr>
+              <w:tblStyle w:val="TableGrid"/>
+              <w:tblW w:w="0" w:type="auto"/>
+              <w:tblLook w:val="04A0" w:firstRow="1" w:lastRow="0" w:firstColumn="1" w:lastColumn="0" w:noHBand="0" w:noVBand="1"/>
+            </w:tblPr>
+            <w:tblGrid>
+              <w:gridCol w:w="1465"/>
+              <w:gridCol w:w="1465"/>
+              <w:gridCol w:w="1465"/>
+              <w:gridCol w:w="1465"/>
+              <w:gridCol w:w="1465"/>
+              <w:gridCol w:w="1465"/>
+            </w:tblGrid>
+            <w:tr>
+              <w:tc>
+                <w:tcPr>
+                  <w:tcW w:w="1465" w:type="dxa"/>
+                </w:tcPr>
+                <w:p>
+                  <w:pPr>
+                    <w:spacing w:before="120" w:after="120"/>
+                    <w:jc w:val="center"/>
+                  </w:pPr>
+                  <w:r>
+                    <w:rPr>
+                      <w:color w:val="FF0000"/>
+                    </w:rPr>
+                    <w:t>‘H’</w:t>
+                  </w:r>
+                </w:p>
+              </w:tc>
+              <w:tc>
+                <w:tcPr>
+                  <w:tcW w:w="1465" w:type="dxa"/>
+                </w:tcPr>
+                <w:p>
+                  <w:pPr>
+                    <w:spacing w:before="120" w:after="120"/>
+                    <w:jc w:val="center"/>
+                  </w:pPr>
+                  <w:r>
+                    <w:rPr>
+                      <w:color w:val="FF0000"/>
+                    </w:rPr>
+                    <w:t>‘e’</w:t>
+                  </w:r>
+                </w:p>
+              </w:tc>
+              <w:tc>
+                <w:tcPr>
+                  <w:tcW w:w="1465" w:type="dxa"/>
+                </w:tcPr>
+                <w:p>
+                  <w:pPr>
+                    <w:spacing w:before="120" w:after="120"/>
+                    <w:jc w:val="center"/>
+                  </w:pPr>
+                  <w:r>
+                    <w:rPr>
+                      <w:color w:val="FF0000"/>
+                    </w:rPr>
+                    <w:t>‘l’</w:t>
+                  </w:r>
+                </w:p>
+              </w:tc>
+              <w:tc>
+                <w:tcPr>
+                  <w:tcW w:w="1465" w:type="dxa"/>
+                </w:tcPr>
+                <w:p>
+                  <w:pPr>
+                    <w:spacing w:before="120" w:after="120"/>
+                    <w:jc w:val="center"/>
+                  </w:pPr>
+                  <w:r>
+                    <w:rPr>
+                      <w:color w:val="FF0000"/>
+                    </w:rPr>
+                    <w:t>‘l’</w:t>
+                  </w:r>
+                </w:p>
+              </w:tc>
+              <w:tc>
+                <w:tcPr>
+                  <w:tcW w:w="1465" w:type="dxa"/>
+                </w:tcPr>
+                <w:p>
+                  <w:pPr>
+                    <w:spacing w:before="120" w:after="120"/>
+                    <w:jc w:val="center"/>
+                  </w:pPr>
+                  <w:r>
+                    <w:rPr>
+                      <w:color w:val="FF0000"/>
+                    </w:rPr>
+                    <w:t>‘o’</w:t>
+                  </w:r>
+                </w:p>
+              </w:tc>
+              <w:tc>
+                <w:tcPr>
+                  <w:tcW w:w="1465" w:type="dxa"/>
+                </w:tcPr>
+                <w:p>
+                  <w:pPr>
+                    <w:spacing w:before="120" w:after="120"/>
+                    <w:jc w:val="center"/>
+                  </w:pPr>
+                  <w:r>
+                    <w:rPr>
+                      <w:color w:val="FF0000"/>
+                    </w:rPr>
+                    <w:t>‘\0’</w:t>
+                  </w:r>
+                </w:p>
+              </w:tc>
+            </w:tr>
+          </w:tbl>
+          <w:p>
+            <w:pPr>
+              <w:jc w:val="center"/>
+            </w:pPr>
+          </w:p>
+        </w:tc>
+      </w:tr>
+      <w:tr>
+        <w:tc>
+          <w:tcPr>
+            <w:tcW w:w="1502" w:type="dxa"/>
+          </w:tcPr>
+          <w:p>
+            <w:pPr>
+              <w:jc w:val="center"/>
+            </w:pPr>
+            <w:r>
+              <w:t>1800</w:t>
+            </w:r>
+          </w:p>
+        </w:tc>
+        <w:tc>
+          <w:tcPr>
+            <w:tcW w:w="1502" w:type="dxa"/>
+          </w:tcPr>
+          <w:p>
+            <w:pPr>
+              <w:jc w:val="center"/>
+            </w:pPr>
+            <w:r>
+              <w:t>1801</w:t>
+            </w:r>
+          </w:p>
+        </w:tc>
+        <w:tc>
+          <w:tcPr>
+            <w:tcW w:w="1503" w:type="dxa"/>
+          </w:tcPr>
+          <w:p>
+            <w:pPr>
+              <w:jc w:val="center"/>
+            </w:pPr>
+            <w:r>
+              <w:t>1802</w:t>
+            </w:r>
+          </w:p>
+        </w:tc>
+        <w:tc>
+          <w:tcPr>
+            <w:tcW w:w="1503" w:type="dxa"/>
+          </w:tcPr>
+          <w:p>
+            <w:pPr>
+              <w:jc w:val="center"/>
+            </w:pPr>
+            <w:r>
+              <w:t>1803</w:t>
+            </w:r>
+          </w:p>
+        </w:tc>
+        <w:tc>
+          <w:tcPr>
+            <w:tcW w:w="1503" w:type="dxa"/>
+          </w:tcPr>
+          <w:p>
+            <w:pPr>
+              <w:jc w:val="center"/>
+            </w:pPr>
+            <w:r>
+              <w:t>1804</w:t>
+            </w:r>
+          </w:p>
+        </w:tc>
+        <w:tc>
+          <w:tcPr>
+            <w:tcW w:w="1503" w:type="dxa"/>
+          </w:tcPr>
+          <w:p>
+            <w:pPr>
+              <w:jc w:val="center"/>
+            </w:pPr>
+            <w:r>
+              <w:t>1805</w:t>
+            </w:r>
+          </w:p>
+        </w:tc>
+      </w:tr>
+    </w:tbl>
+    <w:p/>
+    <w:p>
+      <w:pPr>
+        <w:pStyle w:val="Heading3"/>
+      </w:pPr>
+      <w:bookmarkStart w:id="21" w:name="_Toc143098051"/>
+      <w:r>
+        <w:t>Modifiable Strings</w:t>
+      </w:r>
+      <w:bookmarkEnd w:id="21"/>
+    </w:p>
+    <w:p>
+      <w:r>
+        <w:t>If you want to create a modifiable string, you need to allocate memory for it explicitly and then copy the content of the string literal into that memory.</w:t>
+      </w:r>
+    </w:p>
+    <w:p>
+      <w:r>
+        <w:drawing>
+          <wp:inline distT="0" distB="0" distL="0" distR="0" wp14:anchorId="5E18A3F7" wp14:editId="253C6CE3">
+            <wp:extent cx="5731510" cy="536575"/>
+            <wp:effectExtent l="0" t="0" r="2540" b="0"/>
+            <wp:docPr id="1234581148" name="Picture 1"/>
+            <wp:cNvGraphicFramePr>
+              <a:graphicFrameLocks xmlns:a="http://schemas.openxmlformats.org/drawingml/2006/main" noChangeAspect="1"/>
+            </wp:cNvGraphicFramePr>
+            <a:graphic xmlns:a="http://schemas.openxmlformats.org/drawingml/2006/main">
+              <a:graphicData uri="http://schemas.openxmlformats.org/drawingml/2006/picture">
+                <pic:pic xmlns:pic="http://schemas.openxmlformats.org/drawingml/2006/picture">
+                  <pic:nvPicPr>
+                    <pic:cNvPr id="1234581148" name=""/>
+                    <pic:cNvPicPr/>
+                  </pic:nvPicPr>
+                  <pic:blipFill>
+                    <a:blip r:embed="rId54"/>
+                    <a:stretch>
+                      <a:fillRect/>
+                    </a:stretch>
+                  </pic:blipFill>
+                  <pic:spPr>
+                    <a:xfrm>
+                      <a:off x="0" y="0"/>
+                      <a:ext cx="5731510" cy="536575"/>
+                    </a:xfrm>
+                    <a:prstGeom prst="rect">
+                      <a:avLst/>
+                    </a:prstGeom>
+                  </pic:spPr>
+                </pic:pic>
+              </a:graphicData>
+            </a:graphic>
+          </wp:inline>
+        </w:drawing>
+      </w:r>
+    </w:p>
+    <w:p/>
+    <w:p>
+      <w:pPr>
+        <w:rPr>
+          <w:rFonts w:asciiTheme="majorHAnsi" w:eastAsiaTheme="majorEastAsia" w:hAnsiTheme="majorHAnsi" w:cstheme="majorBidi"/>
+          <w:color w:val="1F3763" w:themeColor="accent1" w:themeShade="7F"/>
+          <w:sz w:val="24"/>
+          <w:szCs w:val="24"/>
+        </w:rPr>
+      </w:pPr>
+      <w:r>
+        <w:br w:type="page"/>
+      </w:r>
+    </w:p>
+    <w:p>
+      <w:pPr>
+        <w:pStyle w:val="Heading3"/>
+      </w:pPr>
+      <w:bookmarkStart w:id="22" w:name="_Toc143098052"/>
+      <w:r>
+        <w:lastRenderedPageBreak/>
+        <w:t>C++ string Class</w:t>
+      </w:r>
+      <w:bookmarkEnd w:id="22"/>
+    </w:p>
+    <w:p>
+      <w:r>
+        <w:t xml:space="preserve">it's often recommended to use the </w:t>
+      </w:r>
+      <w:proofErr w:type="gramStart"/>
+      <w:r>
+        <w:t>std::</w:t>
+      </w:r>
+      <w:proofErr w:type="gramEnd"/>
+      <w:r>
+        <w:t xml:space="preserve">string class for string manipulation, as it provides a more convenient and safer way to work with strings. It manages memory automatically and allows easy string manipulation without the concerns of memory management and </w:t>
+      </w:r>
+      <w:proofErr w:type="gramStart"/>
+      <w:r>
+        <w:t>null-termination</w:t>
+      </w:r>
+      <w:proofErr w:type="gramEnd"/>
+      <w:r>
+        <w:t>.</w:t>
+      </w:r>
+    </w:p>
+    <w:p>
+      <w:r>
+        <w:drawing>
+          <wp:inline distT="0" distB="0" distL="0" distR="0" wp14:anchorId="2C979050" wp14:editId="4DCE62A6">
+            <wp:extent cx="5731510" cy="2861310"/>
+            <wp:effectExtent l="0" t="0" r="2540" b="0"/>
+            <wp:docPr id="1947846995" name="Picture 1" descr="A computer screen shot of a black background&#10;&#10;Description automatically generated"/>
+            <wp:cNvGraphicFramePr>
+              <a:graphicFrameLocks xmlns:a="http://schemas.openxmlformats.org/drawingml/2006/main" noChangeAspect="1"/>
+            </wp:cNvGraphicFramePr>
+            <a:graphic xmlns:a="http://schemas.openxmlformats.org/drawingml/2006/main">
+              <a:graphicData uri="http://schemas.openxmlformats.org/drawingml/2006/picture">
+                <pic:pic xmlns:pic="http://schemas.openxmlformats.org/drawingml/2006/picture">
+                  <pic:nvPicPr>
+                    <pic:cNvPr id="1947846995" name="Picture 1" descr="A computer screen shot of a black background&#10;&#10;Description automatically generated"/>
+                    <pic:cNvPicPr/>
+                  </pic:nvPicPr>
+                  <pic:blipFill>
+                    <a:blip r:embed="rId55"/>
+                    <a:stretch>
+                      <a:fillRect/>
+                    </a:stretch>
+                  </pic:blipFill>
+                  <pic:spPr>
+                    <a:xfrm>
+                      <a:off x="0" y="0"/>
+                      <a:ext cx="5731510" cy="2861310"/>
+                    </a:xfrm>
+                    <a:prstGeom prst="rect">
+                      <a:avLst/>
+                    </a:prstGeom>
+                  </pic:spPr>
+                </pic:pic>
+              </a:graphicData>
+            </a:graphic>
+          </wp:inline>
+        </w:drawing>
+      </w:r>
+    </w:p>
+    <w:p>
+      <w:r>
+        <w:t>OP</w:t>
+      </w:r>
+    </w:p>
+    <w:p>
+      <w:r>
+        <w:drawing>
+          <wp:inline distT="0" distB="0" distL="0" distR="0" wp14:anchorId="7BBD970F" wp14:editId="42DE2C73">
+            <wp:extent cx="5731510" cy="413385"/>
+            <wp:effectExtent l="0" t="0" r="2540" b="5715"/>
+            <wp:docPr id="1269700444" name="Picture 1"/>
+            <wp:cNvGraphicFramePr>
+              <a:graphicFrameLocks xmlns:a="http://schemas.openxmlformats.org/drawingml/2006/main" noChangeAspect="1"/>
+            </wp:cNvGraphicFramePr>
+            <a:graphic xmlns:a="http://schemas.openxmlformats.org/drawingml/2006/main">
+              <a:graphicData uri="http://schemas.openxmlformats.org/drawingml/2006/picture">
+                <pic:pic xmlns:pic="http://schemas.openxmlformats.org/drawingml/2006/picture">
+                  <pic:nvPicPr>
+                    <pic:cNvPr id="1269700444" name=""/>
+                    <pic:cNvPicPr/>
+                  </pic:nvPicPr>
+                  <pic:blipFill>
+                    <a:blip r:embed="rId56"/>
+                    <a:stretch>
+                      <a:fillRect/>
+                    </a:stretch>
+                  </pic:blipFill>
+                  <pic:spPr>
+                    <a:xfrm>
+                      <a:off x="0" y="0"/>
+                      <a:ext cx="5731510" cy="413385"/>
+                    </a:xfrm>
+                    <a:prstGeom prst="rect">
+                      <a:avLst/>
+                    </a:prstGeom>
+                  </pic:spPr>
+                </pic:pic>
+              </a:graphicData>
+            </a:graphic>
+          </wp:inline>
+        </w:drawing>
+      </w:r>
+    </w:p>
+    <w:p>
+      <w:r>
+        <w:br w:type="page"/>
+      </w:r>
+    </w:p>
+    <w:p>
+      <w:pPr>
+        <w:pStyle w:val="Heading2"/>
+        <w:jc w:val="center"/>
+      </w:pPr>
+      <w:bookmarkStart w:id="23" w:name="_Toc143098053"/>
+      <w:r>
+        <w:lastRenderedPageBreak/>
+        <w:t>Pointers to pointers</w:t>
+      </w:r>
+      <w:bookmarkEnd w:id="23"/>
+    </w:p>
+    <w:p/>
+    <w:p>
+      <w:r>
+        <w:rPr>
+          <w:b/>
+          <w:bCs/>
+        </w:rPr>
+        <w:t>Pointers to pointers</w:t>
+      </w:r>
+      <w:r>
+        <w:t xml:space="preserve"> </w:t>
+      </w:r>
+      <w:r>
+        <w:t>are a concept in C++ where you use a pointer to store the memory address of another pointer.</w:t>
+      </w:r>
+    </w:p>
+    <w:p>
+      <w:r>
+        <w:drawing>
+          <wp:inline distT="0" distB="0" distL="0" distR="0" wp14:anchorId="739CE49B" wp14:editId="285894E8">
+            <wp:extent cx="5731510" cy="2451100"/>
+            <wp:effectExtent l="0" t="0" r="2540" b="6350"/>
+            <wp:docPr id="848893145" name="Picture 1"/>
+            <wp:cNvGraphicFramePr>
+              <a:graphicFrameLocks xmlns:a="http://schemas.openxmlformats.org/drawingml/2006/main" noChangeAspect="1"/>
+            </wp:cNvGraphicFramePr>
+            <a:graphic xmlns:a="http://schemas.openxmlformats.org/drawingml/2006/main">
+              <a:graphicData uri="http://schemas.openxmlformats.org/drawingml/2006/picture">
+                <pic:pic xmlns:pic="http://schemas.openxmlformats.org/drawingml/2006/picture">
+                  <pic:nvPicPr>
+                    <pic:cNvPr id="848893145" name=""/>
+                    <pic:cNvPicPr/>
+                  </pic:nvPicPr>
+                  <pic:blipFill>
+                    <a:blip r:embed="rId57"/>
+                    <a:stretch>
+                      <a:fillRect/>
+                    </a:stretch>
+                  </pic:blipFill>
+                  <pic:spPr>
+                    <a:xfrm>
+                      <a:off x="0" y="0"/>
+                      <a:ext cx="5731510" cy="2451100"/>
+                    </a:xfrm>
+                    <a:prstGeom prst="rect">
+                      <a:avLst/>
+                    </a:prstGeom>
+                  </pic:spPr>
+                </pic:pic>
+              </a:graphicData>
+            </a:graphic>
+          </wp:inline>
+        </w:drawing>
+      </w:r>
+    </w:p>
+    <w:p>
+      <w:r>
+        <w:t>OP</w:t>
+      </w:r>
+    </w:p>
+    <w:p>
+      <w:r>
+        <w:drawing>
+          <wp:inline distT="0" distB="0" distL="0" distR="0" wp14:anchorId="07E73F7B" wp14:editId="5108BF7C">
+            <wp:extent cx="5731510" cy="371475"/>
+            <wp:effectExtent l="0" t="0" r="2540" b="9525"/>
+            <wp:docPr id="747583451" name="Picture 1"/>
+            <wp:cNvGraphicFramePr>
+              <a:graphicFrameLocks xmlns:a="http://schemas.openxmlformats.org/drawingml/2006/main" noChangeAspect="1"/>
+            </wp:cNvGraphicFramePr>
+            <a:graphic xmlns:a="http://schemas.openxmlformats.org/drawingml/2006/main">
+              <a:graphicData uri="http://schemas.openxmlformats.org/drawingml/2006/picture">
+                <pic:pic xmlns:pic="http://schemas.openxmlformats.org/drawingml/2006/picture">
+                  <pic:nvPicPr>
+                    <pic:cNvPr id="747583451" name=""/>
+                    <pic:cNvPicPr/>
+                  </pic:nvPicPr>
+                  <pic:blipFill>
+                    <a:blip r:embed="rId58"/>
+                    <a:stretch>
+                      <a:fillRect/>
+                    </a:stretch>
+                  </pic:blipFill>
+                  <pic:spPr>
+                    <a:xfrm>
+                      <a:off x="0" y="0"/>
+                      <a:ext cx="5731510" cy="371475"/>
+                    </a:xfrm>
+                    <a:prstGeom prst="rect">
+                      <a:avLst/>
+                    </a:prstGeom>
+                  </pic:spPr>
+                </pic:pic>
+              </a:graphicData>
+            </a:graphic>
+          </wp:inline>
+        </w:drawing>
+      </w:r>
+    </w:p>
+    <w:p>
+      <w:r>
+        <w:br w:type="page"/>
+      </w:r>
+    </w:p>
+    <w:p>
+      <w:pPr>
+        <w:pStyle w:val="Heading2"/>
+        <w:jc w:val="center"/>
+      </w:pPr>
+      <w:bookmarkStart w:id="24" w:name="_Toc143098054"/>
+      <w:r>
+        <w:lastRenderedPageBreak/>
+        <w:t>Void Pointers</w:t>
+      </w:r>
+      <w:bookmarkEnd w:id="24"/>
+    </w:p>
+    <w:p/>
+    <w:p>
+      <w:r>
+        <w:rPr>
+          <w:b/>
+          <w:bCs/>
+        </w:rPr>
+        <w:t>void*</w:t>
+      </w:r>
+      <w:r>
+        <w:t xml:space="preserve"> </w:t>
+      </w:r>
+      <w:r>
+        <w:t xml:space="preserve">is a special type of pointer in C++ </w:t>
+      </w:r>
+      <w:r>
+        <w:t>that</w:t>
+      </w:r>
+      <w:r>
+        <w:rPr>
+          <w:b/>
+          <w:bCs/>
+        </w:rPr>
+        <w:t xml:space="preserve"> doesn't have a specific data type associated with it</w:t>
+      </w:r>
+      <w:r>
+        <w:t xml:space="preserve">. It can </w:t>
+      </w:r>
+      <w:r>
+        <w:rPr>
+          <w:b/>
+          <w:bCs/>
+        </w:rPr>
+        <w:t>point to memory locations of any type</w:t>
+      </w:r>
+      <w:r>
+        <w:t>. This flexibility comes with some challenges, as you need to be careful when using void pointers to ensure proper type casting when dereferencing or performing pointer arithmetic. Here's an example to illustrate void pointers:</w:t>
+      </w:r>
+    </w:p>
+    <w:p>
+      <w:r>
+        <w:drawing>
+          <wp:inline distT="0" distB="0" distL="0" distR="0" wp14:anchorId="302E98B0" wp14:editId="7255136A">
+            <wp:extent cx="5731510" cy="3350260"/>
+            <wp:effectExtent l="0" t="0" r="2540" b="2540"/>
+            <wp:docPr id="508673774" name="Picture 1"/>
+            <wp:cNvGraphicFramePr>
+              <a:graphicFrameLocks xmlns:a="http://schemas.openxmlformats.org/drawingml/2006/main" noChangeAspect="1"/>
+            </wp:cNvGraphicFramePr>
+            <a:graphic xmlns:a="http://schemas.openxmlformats.org/drawingml/2006/main">
+              <a:graphicData uri="http://schemas.openxmlformats.org/drawingml/2006/picture">
+                <pic:pic xmlns:pic="http://schemas.openxmlformats.org/drawingml/2006/picture">
+                  <pic:nvPicPr>
+                    <pic:cNvPr id="508673774" name=""/>
+                    <pic:cNvPicPr/>
+                  </pic:nvPicPr>
+                  <pic:blipFill>
+                    <a:blip r:embed="rId59"/>
+                    <a:stretch>
+                      <a:fillRect/>
+                    </a:stretch>
+                  </pic:blipFill>
+                  <pic:spPr>
+                    <a:xfrm>
+                      <a:off x="0" y="0"/>
+                      <a:ext cx="5731510" cy="3350260"/>
+                    </a:xfrm>
+                    <a:prstGeom prst="rect">
+                      <a:avLst/>
+                    </a:prstGeom>
+                  </pic:spPr>
+                </pic:pic>
+              </a:graphicData>
+            </a:graphic>
+          </wp:inline>
+        </w:drawing>
+      </w:r>
+    </w:p>
+    <w:p>
+      <w:r>
+        <w:t>OP</w:t>
+      </w:r>
+    </w:p>
+    <w:p>
+      <w:r>
+        <w:drawing>
+          <wp:inline distT="0" distB="0" distL="0" distR="0" wp14:anchorId="4A3E0F85" wp14:editId="5D862C52">
+            <wp:extent cx="5731510" cy="741680"/>
+            <wp:effectExtent l="0" t="0" r="2540" b="1270"/>
+            <wp:docPr id="321620746" name="Picture 1" descr="A black background with a black square&#10;&#10;Description automatically generated with medium confidence"/>
+            <wp:cNvGraphicFramePr>
+              <a:graphicFrameLocks xmlns:a="http://schemas.openxmlformats.org/drawingml/2006/main" noChangeAspect="1"/>
+            </wp:cNvGraphicFramePr>
+            <a:graphic xmlns:a="http://schemas.openxmlformats.org/drawingml/2006/main">
+              <a:graphicData uri="http://schemas.openxmlformats.org/drawingml/2006/picture">
+                <pic:pic xmlns:pic="http://schemas.openxmlformats.org/drawingml/2006/picture">
+                  <pic:nvPicPr>
+                    <pic:cNvPr id="321620746" name="Picture 1" descr="A black background with a black square&#10;&#10;Description automatically generated with medium confidence"/>
+                    <pic:cNvPicPr/>
+                  </pic:nvPicPr>
+                  <pic:blipFill>
+                    <a:blip r:embed="rId60"/>
+                    <a:stretch>
+                      <a:fillRect/>
+                    </a:stretch>
+                  </pic:blipFill>
+                  <pic:spPr>
+                    <a:xfrm>
+                      <a:off x="0" y="0"/>
+                      <a:ext cx="5731510" cy="741680"/>
+                    </a:xfrm>
+                    <a:prstGeom prst="rect">
+                      <a:avLst/>
+                    </a:prstGeom>
+                  </pic:spPr>
+                </pic:pic>
+              </a:graphicData>
+            </a:graphic>
+          </wp:inline>
+        </w:drawing>
+      </w:r>
+    </w:p>
+    <w:p>
+      <w:r>
+        <w:br w:type="page"/>
+      </w:r>
+    </w:p>
+    <w:p>
+      <w:pPr>
+        <w:pStyle w:val="Heading2"/>
+        <w:jc w:val="center"/>
+      </w:pPr>
+      <w:bookmarkStart w:id="25" w:name="_Toc143098055"/>
+      <w:r>
+        <w:lastRenderedPageBreak/>
+        <w:t>NULL Pointer</w:t>
+      </w:r>
+      <w:bookmarkEnd w:id="25"/>
+    </w:p>
+    <w:p/>
+    <w:p>
+      <w:r>
+        <w:t xml:space="preserve">A NULL pointer, often represented as </w:t>
+      </w:r>
+      <w:r>
+        <w:rPr>
+          <w:b/>
+          <w:bCs/>
+        </w:rPr>
+        <w:t>nullptr</w:t>
+      </w:r>
+      <w:r>
+        <w:t xml:space="preserve">, is a pointer that </w:t>
+      </w:r>
+      <w:r>
+        <w:rPr>
+          <w:b/>
+          <w:bCs/>
+        </w:rPr>
+        <w:t>doesn't point to any valid memory address</w:t>
+      </w:r>
+      <w:r>
+        <w:t>.</w:t>
+      </w:r>
+      <w:r>
+        <w:t xml:space="preserve"> </w:t>
+      </w:r>
+      <w:r>
+        <w:t xml:space="preserve">Dereferencing a NULL pointer usually leads to </w:t>
+      </w:r>
+      <w:r>
+        <w:rPr>
+          <w:b/>
+          <w:bCs/>
+        </w:rPr>
+        <w:t xml:space="preserve">undefined </w:t>
+      </w:r>
+      <w:r>
+        <w:rPr>
+          <w:b/>
+          <w:bCs/>
+        </w:rPr>
+        <w:t>behaviour</w:t>
+      </w:r>
+      <w:r>
+        <w:rPr>
+          <w:b/>
+          <w:bCs/>
+        </w:rPr>
+        <w:t>, crashes, or memory access violations</w:t>
+      </w:r>
+      <w:r>
+        <w:t>.</w:t>
+      </w:r>
+    </w:p>
+    <w:p>
+      <w:r>
+        <w:drawing>
+          <wp:inline distT="0" distB="0" distL="0" distR="0" wp14:anchorId="528224D2" wp14:editId="147DEC5E">
+            <wp:extent cx="5731510" cy="2839085"/>
+            <wp:effectExtent l="0" t="0" r="2540" b="0"/>
+            <wp:docPr id="630451747" name="Picture 1"/>
+            <wp:cNvGraphicFramePr>
+              <a:graphicFrameLocks xmlns:a="http://schemas.openxmlformats.org/drawingml/2006/main" noChangeAspect="1"/>
+            </wp:cNvGraphicFramePr>
+            <a:graphic xmlns:a="http://schemas.openxmlformats.org/drawingml/2006/main">
+              <a:graphicData uri="http://schemas.openxmlformats.org/drawingml/2006/picture">
+                <pic:pic xmlns:pic="http://schemas.openxmlformats.org/drawingml/2006/picture">
+                  <pic:nvPicPr>
+                    <pic:cNvPr id="630451747" name=""/>
+                    <pic:cNvPicPr/>
+                  </pic:nvPicPr>
+                  <pic:blipFill>
+                    <a:blip r:embed="rId61"/>
+                    <a:stretch>
+                      <a:fillRect/>
+                    </a:stretch>
+                  </pic:blipFill>
+                  <pic:spPr>
+                    <a:xfrm>
+                      <a:off x="0" y="0"/>
+                      <a:ext cx="5731510" cy="2839085"/>
+                    </a:xfrm>
+                    <a:prstGeom prst="rect">
+                      <a:avLst/>
+                    </a:prstGeom>
+                  </pic:spPr>
+                </pic:pic>
+              </a:graphicData>
+            </a:graphic>
+          </wp:inline>
+        </w:drawing>
+      </w:r>
+    </w:p>
+    <w:p>
+      <w:r>
+        <w:t>OP</w:t>
+      </w:r>
+    </w:p>
+    <w:p>
+      <w:r>
+        <w:drawing>
+          <wp:inline distT="0" distB="0" distL="0" distR="0" wp14:anchorId="0DBFB413" wp14:editId="5E925112">
+            <wp:extent cx="5731510" cy="361315"/>
+            <wp:effectExtent l="0" t="0" r="2540" b="635"/>
+            <wp:docPr id="553585103" name="Picture 1"/>
+            <wp:cNvGraphicFramePr>
+              <a:graphicFrameLocks xmlns:a="http://schemas.openxmlformats.org/drawingml/2006/main" noChangeAspect="1"/>
+            </wp:cNvGraphicFramePr>
+            <a:graphic xmlns:a="http://schemas.openxmlformats.org/drawingml/2006/main">
+              <a:graphicData uri="http://schemas.openxmlformats.org/drawingml/2006/picture">
+                <pic:pic xmlns:pic="http://schemas.openxmlformats.org/drawingml/2006/picture">
+                  <pic:nvPicPr>
+                    <pic:cNvPr id="553585103" name=""/>
+                    <pic:cNvPicPr/>
+                  </pic:nvPicPr>
+                  <pic:blipFill>
+                    <a:blip r:embed="rId62"/>
+                    <a:stretch>
+                      <a:fillRect/>
+                    </a:stretch>
+                  </pic:blipFill>
+                  <pic:spPr>
+                    <a:xfrm>
+                      <a:off x="0" y="0"/>
+                      <a:ext cx="5731510" cy="361315"/>
+                    </a:xfrm>
+                    <a:prstGeom prst="rect">
+                      <a:avLst/>
+                    </a:prstGeom>
+                  </pic:spPr>
+                </pic:pic>
+              </a:graphicData>
+            </a:graphic>
+          </wp:inline>
+        </w:drawing>
+      </w:r>
+    </w:p>
     <w:sectPr>
-      <w:footerReference w:type="default" r:id="rId49"/>
+      <w:footerReference w:type="default" r:id="rId63"/>
       <w:pgSz w:w="11906" w:h="16838"/>
       <w:pgMar w:top="1440" w:right="1440" w:bottom="1440" w:left="1440" w:header="708" w:footer="708" w:gutter="0"/>
       <w:pgNumType w:start="0"/>

</xml_diff>

<commit_message>
Added Array Traversal in Array.docx
</commit_message>
<xml_diff>
--- a/C++/Array_Strings_Pointers_and_References.docx
+++ b/C++/Array_Strings_Pointers_and_References.docx
@@ -785,7 +785,7 @@
           <w:r>
             <w:fldChar w:fldCharType="separate"/>
           </w:r>
-          <w:hyperlink w:anchor="_Toc143098030" w:history="1">
+          <w:hyperlink w:anchor="_Toc143120741" w:history="1">
             <w:r>
               <w:rPr>
                 <w:rStyle w:val="Hyperlink"/>
@@ -812,7 +812,7 @@
                 <w:noProof/>
                 <w:webHidden/>
               </w:rPr>
-              <w:instrText xml:space="preserve"> PAGEREF _Toc143098030 \h </w:instrText>
+              <w:instrText xml:space="preserve"> PAGEREF _Toc143120741 \h </w:instrText>
             </w:r>
             <w:r>
               <w:rPr>
@@ -855,7 +855,7 @@
               <w:lang w:eastAsia="en-IN"/>
             </w:rPr>
           </w:pPr>
-          <w:hyperlink w:anchor="_Toc143098031" w:history="1">
+          <w:hyperlink w:anchor="_Toc143120742" w:history="1">
             <w:r>
               <w:rPr>
                 <w:rStyle w:val="Hyperlink"/>
@@ -882,7 +882,7 @@
                 <w:noProof/>
                 <w:webHidden/>
               </w:rPr>
-              <w:instrText xml:space="preserve"> PAGEREF _Toc143098031 \h </w:instrText>
+              <w:instrText xml:space="preserve"> PAGEREF _Toc143120742 \h </w:instrText>
             </w:r>
             <w:r>
               <w:rPr>
@@ -925,7 +925,7 @@
               <w:lang w:eastAsia="en-IN"/>
             </w:rPr>
           </w:pPr>
-          <w:hyperlink w:anchor="_Toc143098032" w:history="1">
+          <w:hyperlink w:anchor="_Toc143120743" w:history="1">
             <w:r>
               <w:rPr>
                 <w:rStyle w:val="Hyperlink"/>
@@ -952,7 +952,7 @@
                 <w:noProof/>
                 <w:webHidden/>
               </w:rPr>
-              <w:instrText xml:space="preserve"> PAGEREF _Toc143098032 \h </w:instrText>
+              <w:instrText xml:space="preserve"> PAGEREF _Toc143120743 \h </w:instrText>
             </w:r>
             <w:r>
               <w:rPr>
@@ -995,7 +995,7 @@
               <w:lang w:eastAsia="en-IN"/>
             </w:rPr>
           </w:pPr>
-          <w:hyperlink w:anchor="_Toc143098033" w:history="1">
+          <w:hyperlink w:anchor="_Toc143120744" w:history="1">
             <w:r>
               <w:rPr>
                 <w:rStyle w:val="Hyperlink"/>
@@ -1022,7 +1022,7 @@
                 <w:noProof/>
                 <w:webHidden/>
               </w:rPr>
-              <w:instrText xml:space="preserve"> PAGEREF _Toc143098033 \h </w:instrText>
+              <w:instrText xml:space="preserve"> PAGEREF _Toc143120744 \h </w:instrText>
             </w:r>
             <w:r>
               <w:rPr>
@@ -1043,6 +1043,76 @@
                 <w:webHidden/>
               </w:rPr>
               <w:t>4</w:t>
+            </w:r>
+            <w:r>
+              <w:rPr>
+                <w:noProof/>
+                <w:webHidden/>
+              </w:rPr>
+              <w:fldChar w:fldCharType="end"/>
+            </w:r>
+          </w:hyperlink>
+        </w:p>
+        <w:p>
+          <w:pPr>
+            <w:pStyle w:val="TOC2"/>
+            <w:tabs>
+              <w:tab w:val="right" w:leader="dot" w:pos="9016"/>
+            </w:tabs>
+            <w:rPr>
+              <w:rFonts w:eastAsiaTheme="minorEastAsia"/>
+              <w:noProof/>
+              <w:lang w:eastAsia="en-IN"/>
+            </w:rPr>
+          </w:pPr>
+          <w:hyperlink w:anchor="_Toc143120745" w:history="1">
+            <w:r>
+              <w:rPr>
+                <w:rStyle w:val="Hyperlink"/>
+                <w:noProof/>
+              </w:rPr>
+              <w:t>Array Traversal in C++</w:t>
+            </w:r>
+            <w:r>
+              <w:rPr>
+                <w:noProof/>
+                <w:webHidden/>
+              </w:rPr>
+              <w:tab/>
+            </w:r>
+            <w:r>
+              <w:rPr>
+                <w:noProof/>
+                <w:webHidden/>
+              </w:rPr>
+              <w:fldChar w:fldCharType="begin"/>
+            </w:r>
+            <w:r>
+              <w:rPr>
+                <w:noProof/>
+                <w:webHidden/>
+              </w:rPr>
+              <w:instrText xml:space="preserve"> PAGEREF _Toc143120745 \h </w:instrText>
+            </w:r>
+            <w:r>
+              <w:rPr>
+                <w:noProof/>
+                <w:webHidden/>
+              </w:rPr>
+            </w:r>
+            <w:r>
+              <w:rPr>
+                <w:noProof/>
+                <w:webHidden/>
+              </w:rPr>
+              <w:fldChar w:fldCharType="separate"/>
+            </w:r>
+            <w:r>
+              <w:rPr>
+                <w:noProof/>
+                <w:webHidden/>
+              </w:rPr>
+              <w:t>5</w:t>
             </w:r>
             <w:r>
               <w:rPr>
@@ -1065,7 +1135,7 @@
               <w:lang w:eastAsia="en-IN"/>
             </w:rPr>
           </w:pPr>
-          <w:hyperlink w:anchor="_Toc143098034" w:history="1">
+          <w:hyperlink w:anchor="_Toc143120746" w:history="1">
             <w:r>
               <w:rPr>
                 <w:rStyle w:val="Hyperlink"/>
@@ -1092,7 +1162,7 @@
                 <w:noProof/>
                 <w:webHidden/>
               </w:rPr>
-              <w:instrText xml:space="preserve"> PAGEREF _Toc143098034 \h </w:instrText>
+              <w:instrText xml:space="preserve"> PAGEREF _Toc143120746 \h </w:instrText>
             </w:r>
             <w:r>
               <w:rPr>
@@ -1112,7 +1182,7 @@
                 <w:noProof/>
                 <w:webHidden/>
               </w:rPr>
-              <w:t>5</w:t>
+              <w:t>8</w:t>
             </w:r>
             <w:r>
               <w:rPr>
@@ -1135,7 +1205,7 @@
               <w:lang w:eastAsia="en-IN"/>
             </w:rPr>
           </w:pPr>
-          <w:hyperlink w:anchor="_Toc143098035" w:history="1">
+          <w:hyperlink w:anchor="_Toc143120747" w:history="1">
             <w:r>
               <w:rPr>
                 <w:rStyle w:val="Hyperlink"/>
@@ -1162,7 +1232,7 @@
                 <w:noProof/>
                 <w:webHidden/>
               </w:rPr>
-              <w:instrText xml:space="preserve"> PAGEREF _Toc143098035 \h </w:instrText>
+              <w:instrText xml:space="preserve"> PAGEREF _Toc143120747 \h </w:instrText>
             </w:r>
             <w:r>
               <w:rPr>
@@ -1182,7 +1252,7 @@
                 <w:noProof/>
                 <w:webHidden/>
               </w:rPr>
-              <w:t>5</w:t>
+              <w:t>8</w:t>
             </w:r>
             <w:r>
               <w:rPr>
@@ -1205,7 +1275,7 @@
               <w:lang w:eastAsia="en-IN"/>
             </w:rPr>
           </w:pPr>
-          <w:hyperlink w:anchor="_Toc143098036" w:history="1">
+          <w:hyperlink w:anchor="_Toc143120748" w:history="1">
             <w:r>
               <w:rPr>
                 <w:rStyle w:val="Hyperlink"/>
@@ -1232,7 +1302,7 @@
                 <w:noProof/>
                 <w:webHidden/>
               </w:rPr>
-              <w:instrText xml:space="preserve"> PAGEREF _Toc143098036 \h </w:instrText>
+              <w:instrText xml:space="preserve"> PAGEREF _Toc143120748 \h </w:instrText>
             </w:r>
             <w:r>
               <w:rPr>
@@ -1252,7 +1322,7 @@
                 <w:noProof/>
                 <w:webHidden/>
               </w:rPr>
-              <w:t>6</w:t>
+              <w:t>9</w:t>
             </w:r>
             <w:r>
               <w:rPr>
@@ -1275,7 +1345,7 @@
               <w:lang w:eastAsia="en-IN"/>
             </w:rPr>
           </w:pPr>
-          <w:hyperlink w:anchor="_Toc143098037" w:history="1">
+          <w:hyperlink w:anchor="_Toc143120749" w:history="1">
             <w:r>
               <w:rPr>
                 <w:rStyle w:val="Hyperlink"/>
@@ -1302,7 +1372,7 @@
                 <w:noProof/>
                 <w:webHidden/>
               </w:rPr>
-              <w:instrText xml:space="preserve"> PAGEREF _Toc143098037 \h </w:instrText>
+              <w:instrText xml:space="preserve"> PAGEREF _Toc143120749 \h </w:instrText>
             </w:r>
             <w:r>
               <w:rPr>
@@ -1322,7 +1392,7 @@
                 <w:noProof/>
                 <w:webHidden/>
               </w:rPr>
-              <w:t>7</w:t>
+              <w:t>10</w:t>
             </w:r>
             <w:r>
               <w:rPr>
@@ -1345,7 +1415,7 @@
               <w:lang w:eastAsia="en-IN"/>
             </w:rPr>
           </w:pPr>
-          <w:hyperlink w:anchor="_Toc143098038" w:history="1">
+          <w:hyperlink w:anchor="_Toc143120750" w:history="1">
             <w:r>
               <w:rPr>
                 <w:rStyle w:val="Hyperlink"/>
@@ -1372,7 +1442,7 @@
                 <w:noProof/>
                 <w:webHidden/>
               </w:rPr>
-              <w:instrText xml:space="preserve"> PAGEREF _Toc143098038 \h </w:instrText>
+              <w:instrText xml:space="preserve"> PAGEREF _Toc143120750 \h </w:instrText>
             </w:r>
             <w:r>
               <w:rPr>
@@ -1392,7 +1462,7 @@
                 <w:noProof/>
                 <w:webHidden/>
               </w:rPr>
-              <w:t>12</w:t>
+              <w:t>15</w:t>
             </w:r>
             <w:r>
               <w:rPr>
@@ -1415,7 +1485,7 @@
               <w:lang w:eastAsia="en-IN"/>
             </w:rPr>
           </w:pPr>
-          <w:hyperlink w:anchor="_Toc143098039" w:history="1">
+          <w:hyperlink w:anchor="_Toc143120751" w:history="1">
             <w:r>
               <w:rPr>
                 <w:rStyle w:val="Hyperlink"/>
@@ -1442,7 +1512,7 @@
                 <w:noProof/>
                 <w:webHidden/>
               </w:rPr>
-              <w:instrText xml:space="preserve"> PAGEREF _Toc143098039 \h </w:instrText>
+              <w:instrText xml:space="preserve"> PAGEREF _Toc143120751 \h </w:instrText>
             </w:r>
             <w:r>
               <w:rPr>
@@ -1462,7 +1532,7 @@
                 <w:noProof/>
                 <w:webHidden/>
               </w:rPr>
-              <w:t>12</w:t>
+              <w:t>15</w:t>
             </w:r>
             <w:r>
               <w:rPr>
@@ -1485,7 +1555,7 @@
               <w:lang w:eastAsia="en-IN"/>
             </w:rPr>
           </w:pPr>
-          <w:hyperlink w:anchor="_Toc143098040" w:history="1">
+          <w:hyperlink w:anchor="_Toc143120752" w:history="1">
             <w:r>
               <w:rPr>
                 <w:rStyle w:val="Hyperlink"/>
@@ -1512,7 +1582,7 @@
                 <w:noProof/>
                 <w:webHidden/>
               </w:rPr>
-              <w:instrText xml:space="preserve"> PAGEREF _Toc143098040 \h </w:instrText>
+              <w:instrText xml:space="preserve"> PAGEREF _Toc143120752 \h </w:instrText>
             </w:r>
             <w:r>
               <w:rPr>
@@ -1532,7 +1602,7 @@
                 <w:noProof/>
                 <w:webHidden/>
               </w:rPr>
-              <w:t>13</w:t>
+              <w:t>16</w:t>
             </w:r>
             <w:r>
               <w:rPr>
@@ -1555,7 +1625,7 @@
               <w:lang w:eastAsia="en-IN"/>
             </w:rPr>
           </w:pPr>
-          <w:hyperlink w:anchor="_Toc143098041" w:history="1">
+          <w:hyperlink w:anchor="_Toc143120753" w:history="1">
             <w:r>
               <w:rPr>
                 <w:rStyle w:val="Hyperlink"/>
@@ -1582,7 +1652,7 @@
                 <w:noProof/>
                 <w:webHidden/>
               </w:rPr>
-              <w:instrText xml:space="preserve"> PAGEREF _Toc143098041 \h </w:instrText>
+              <w:instrText xml:space="preserve"> PAGEREF _Toc143120753 \h </w:instrText>
             </w:r>
             <w:r>
               <w:rPr>
@@ -1602,7 +1672,7 @@
                 <w:noProof/>
                 <w:webHidden/>
               </w:rPr>
-              <w:t>13</w:t>
+              <w:t>16</w:t>
             </w:r>
             <w:r>
               <w:rPr>
@@ -1625,7 +1695,7 @@
               <w:lang w:eastAsia="en-IN"/>
             </w:rPr>
           </w:pPr>
-          <w:hyperlink w:anchor="_Toc143098042" w:history="1">
+          <w:hyperlink w:anchor="_Toc143120754" w:history="1">
             <w:r>
               <w:rPr>
                 <w:rStyle w:val="Hyperlink"/>
@@ -1652,7 +1722,7 @@
                 <w:noProof/>
                 <w:webHidden/>
               </w:rPr>
-              <w:instrText xml:space="preserve"> PAGEREF _Toc143098042 \h </w:instrText>
+              <w:instrText xml:space="preserve"> PAGEREF _Toc143120754 \h </w:instrText>
             </w:r>
             <w:r>
               <w:rPr>
@@ -1672,7 +1742,7 @@
                 <w:noProof/>
                 <w:webHidden/>
               </w:rPr>
-              <w:t>16</w:t>
+              <w:t>19</w:t>
             </w:r>
             <w:r>
               <w:rPr>
@@ -1695,7 +1765,7 @@
               <w:lang w:eastAsia="en-IN"/>
             </w:rPr>
           </w:pPr>
-          <w:hyperlink w:anchor="_Toc143098043" w:history="1">
+          <w:hyperlink w:anchor="_Toc143120755" w:history="1">
             <w:r>
               <w:rPr>
                 <w:rStyle w:val="Hyperlink"/>
@@ -1722,7 +1792,7 @@
                 <w:noProof/>
                 <w:webHidden/>
               </w:rPr>
-              <w:instrText xml:space="preserve"> PAGEREF _Toc143098043 \h </w:instrText>
+              <w:instrText xml:space="preserve"> PAGEREF _Toc143120755 \h </w:instrText>
             </w:r>
             <w:r>
               <w:rPr>
@@ -1742,7 +1812,7 @@
                 <w:noProof/>
                 <w:webHidden/>
               </w:rPr>
-              <w:t>16</w:t>
+              <w:t>19</w:t>
             </w:r>
             <w:r>
               <w:rPr>
@@ -1765,7 +1835,7 @@
               <w:lang w:eastAsia="en-IN"/>
             </w:rPr>
           </w:pPr>
-          <w:hyperlink w:anchor="_Toc143098044" w:history="1">
+          <w:hyperlink w:anchor="_Toc143120756" w:history="1">
             <w:r>
               <w:rPr>
                 <w:rStyle w:val="Hyperlink"/>
@@ -1792,7 +1862,7 @@
                 <w:noProof/>
                 <w:webHidden/>
               </w:rPr>
-              <w:instrText xml:space="preserve"> PAGEREF _Toc143098044 \h </w:instrText>
+              <w:instrText xml:space="preserve"> PAGEREF _Toc143120756 \h </w:instrText>
             </w:r>
             <w:r>
               <w:rPr>
@@ -1812,7 +1882,7 @@
                 <w:noProof/>
                 <w:webHidden/>
               </w:rPr>
-              <w:t>17</w:t>
+              <w:t>20</w:t>
             </w:r>
             <w:r>
               <w:rPr>
@@ -1835,7 +1905,7 @@
               <w:lang w:eastAsia="en-IN"/>
             </w:rPr>
           </w:pPr>
-          <w:hyperlink w:anchor="_Toc143098045" w:history="1">
+          <w:hyperlink w:anchor="_Toc143120757" w:history="1">
             <w:r>
               <w:rPr>
                 <w:rStyle w:val="Hyperlink"/>
@@ -1862,7 +1932,7 @@
                 <w:noProof/>
                 <w:webHidden/>
               </w:rPr>
-              <w:instrText xml:space="preserve"> PAGEREF _Toc143098045 \h </w:instrText>
+              <w:instrText xml:space="preserve"> PAGEREF _Toc143120757 \h </w:instrText>
             </w:r>
             <w:r>
               <w:rPr>
@@ -1882,7 +1952,7 @@
                 <w:noProof/>
                 <w:webHidden/>
               </w:rPr>
-              <w:t>17</w:t>
+              <w:t>20</w:t>
             </w:r>
             <w:r>
               <w:rPr>
@@ -1905,7 +1975,7 @@
               <w:lang w:eastAsia="en-IN"/>
             </w:rPr>
           </w:pPr>
-          <w:hyperlink w:anchor="_Toc143098046" w:history="1">
+          <w:hyperlink w:anchor="_Toc143120758" w:history="1">
             <w:r>
               <w:rPr>
                 <w:rStyle w:val="Hyperlink"/>
@@ -1932,7 +2002,7 @@
                 <w:noProof/>
                 <w:webHidden/>
               </w:rPr>
-              <w:instrText xml:space="preserve"> PAGEREF _Toc143098046 \h </w:instrText>
+              <w:instrText xml:space="preserve"> PAGEREF _Toc143120758 \h </w:instrText>
             </w:r>
             <w:r>
               <w:rPr>
@@ -1952,7 +2022,7 @@
                 <w:noProof/>
                 <w:webHidden/>
               </w:rPr>
-              <w:t>18</w:t>
+              <w:t>21</w:t>
             </w:r>
             <w:r>
               <w:rPr>
@@ -1975,7 +2045,7 @@
               <w:lang w:eastAsia="en-IN"/>
             </w:rPr>
           </w:pPr>
-          <w:hyperlink w:anchor="_Toc143098047" w:history="1">
+          <w:hyperlink w:anchor="_Toc143120759" w:history="1">
             <w:r>
               <w:rPr>
                 <w:rStyle w:val="Hyperlink"/>
@@ -2002,7 +2072,7 @@
                 <w:noProof/>
                 <w:webHidden/>
               </w:rPr>
-              <w:instrText xml:space="preserve"> PAGEREF _Toc143098047 \h </w:instrText>
+              <w:instrText xml:space="preserve"> PAGEREF _Toc143120759 \h </w:instrText>
             </w:r>
             <w:r>
               <w:rPr>
@@ -2022,7 +2092,7 @@
                 <w:noProof/>
                 <w:webHidden/>
               </w:rPr>
-              <w:t>19</w:t>
+              <w:t>22</w:t>
             </w:r>
             <w:r>
               <w:rPr>
@@ -2045,7 +2115,7 @@
               <w:lang w:eastAsia="en-IN"/>
             </w:rPr>
           </w:pPr>
-          <w:hyperlink w:anchor="_Toc143098048" w:history="1">
+          <w:hyperlink w:anchor="_Toc143120760" w:history="1">
             <w:r>
               <w:rPr>
                 <w:rStyle w:val="Hyperlink"/>
@@ -2072,7 +2142,7 @@
                 <w:noProof/>
                 <w:webHidden/>
               </w:rPr>
-              <w:instrText xml:space="preserve"> PAGEREF _Toc143098048 \h </w:instrText>
+              <w:instrText xml:space="preserve"> PAGEREF _Toc143120760 \h </w:instrText>
             </w:r>
             <w:r>
               <w:rPr>
@@ -2092,7 +2162,7 @@
                 <w:noProof/>
                 <w:webHidden/>
               </w:rPr>
-              <w:t>20</w:t>
+              <w:t>23</w:t>
             </w:r>
             <w:r>
               <w:rPr>
@@ -2115,7 +2185,7 @@
               <w:lang w:eastAsia="en-IN"/>
             </w:rPr>
           </w:pPr>
-          <w:hyperlink w:anchor="_Toc143098049" w:history="1">
+          <w:hyperlink w:anchor="_Toc143120761" w:history="1">
             <w:r>
               <w:rPr>
                 <w:rStyle w:val="Hyperlink"/>
@@ -2142,7 +2212,7 @@
                 <w:noProof/>
                 <w:webHidden/>
               </w:rPr>
-              <w:instrText xml:space="preserve"> PAGEREF _Toc143098049 \h </w:instrText>
+              <w:instrText xml:space="preserve"> PAGEREF _Toc143120761 \h </w:instrText>
             </w:r>
             <w:r>
               <w:rPr>
@@ -2162,7 +2232,7 @@
                 <w:noProof/>
                 <w:webHidden/>
               </w:rPr>
-              <w:t>21</w:t>
+              <w:t>24</w:t>
             </w:r>
             <w:r>
               <w:rPr>
@@ -2185,7 +2255,7 @@
               <w:lang w:eastAsia="en-IN"/>
             </w:rPr>
           </w:pPr>
-          <w:hyperlink w:anchor="_Toc143098050" w:history="1">
+          <w:hyperlink w:anchor="_Toc143120762" w:history="1">
             <w:r>
               <w:rPr>
                 <w:rStyle w:val="Hyperlink"/>
@@ -2212,7 +2282,7 @@
                 <w:noProof/>
                 <w:webHidden/>
               </w:rPr>
-              <w:instrText xml:space="preserve"> PAGEREF _Toc143098050 \h </w:instrText>
+              <w:instrText xml:space="preserve"> PAGEREF _Toc143120762 \h </w:instrText>
             </w:r>
             <w:r>
               <w:rPr>
@@ -2232,7 +2302,7 @@
                 <w:noProof/>
                 <w:webHidden/>
               </w:rPr>
-              <w:t>21</w:t>
+              <w:t>24</w:t>
             </w:r>
             <w:r>
               <w:rPr>
@@ -2255,7 +2325,7 @@
               <w:lang w:eastAsia="en-IN"/>
             </w:rPr>
           </w:pPr>
-          <w:hyperlink w:anchor="_Toc143098051" w:history="1">
+          <w:hyperlink w:anchor="_Toc143120763" w:history="1">
             <w:r>
               <w:rPr>
                 <w:rStyle w:val="Hyperlink"/>
@@ -2282,7 +2352,7 @@
                 <w:noProof/>
                 <w:webHidden/>
               </w:rPr>
-              <w:instrText xml:space="preserve"> PAGEREF _Toc143098051 \h </w:instrText>
+              <w:instrText xml:space="preserve"> PAGEREF _Toc143120763 \h </w:instrText>
             </w:r>
             <w:r>
               <w:rPr>
@@ -2302,7 +2372,7 @@
                 <w:noProof/>
                 <w:webHidden/>
               </w:rPr>
-              <w:t>21</w:t>
+              <w:t>24</w:t>
             </w:r>
             <w:r>
               <w:rPr>
@@ -2325,7 +2395,7 @@
               <w:lang w:eastAsia="en-IN"/>
             </w:rPr>
           </w:pPr>
-          <w:hyperlink w:anchor="_Toc143098052" w:history="1">
+          <w:hyperlink w:anchor="_Toc143120764" w:history="1">
             <w:r>
               <w:rPr>
                 <w:rStyle w:val="Hyperlink"/>
@@ -2352,7 +2422,7 @@
                 <w:noProof/>
                 <w:webHidden/>
               </w:rPr>
-              <w:instrText xml:space="preserve"> PAGEREF _Toc143098052 \h </w:instrText>
+              <w:instrText xml:space="preserve"> PAGEREF _Toc143120764 \h </w:instrText>
             </w:r>
             <w:r>
               <w:rPr>
@@ -2372,7 +2442,7 @@
                 <w:noProof/>
                 <w:webHidden/>
               </w:rPr>
-              <w:t>22</w:t>
+              <w:t>25</w:t>
             </w:r>
             <w:r>
               <w:rPr>
@@ -2395,7 +2465,7 @@
               <w:lang w:eastAsia="en-IN"/>
             </w:rPr>
           </w:pPr>
-          <w:hyperlink w:anchor="_Toc143098053" w:history="1">
+          <w:hyperlink w:anchor="_Toc143120765" w:history="1">
             <w:r>
               <w:rPr>
                 <w:rStyle w:val="Hyperlink"/>
@@ -2422,7 +2492,7 @@
                 <w:noProof/>
                 <w:webHidden/>
               </w:rPr>
-              <w:instrText xml:space="preserve"> PAGEREF _Toc143098053 \h </w:instrText>
+              <w:instrText xml:space="preserve"> PAGEREF _Toc143120765 \h </w:instrText>
             </w:r>
             <w:r>
               <w:rPr>
@@ -2442,7 +2512,7 @@
                 <w:noProof/>
                 <w:webHidden/>
               </w:rPr>
-              <w:t>23</w:t>
+              <w:t>26</w:t>
             </w:r>
             <w:r>
               <w:rPr>
@@ -2465,7 +2535,7 @@
               <w:lang w:eastAsia="en-IN"/>
             </w:rPr>
           </w:pPr>
-          <w:hyperlink w:anchor="_Toc143098054" w:history="1">
+          <w:hyperlink w:anchor="_Toc143120766" w:history="1">
             <w:r>
               <w:rPr>
                 <w:rStyle w:val="Hyperlink"/>
@@ -2492,7 +2562,7 @@
                 <w:noProof/>
                 <w:webHidden/>
               </w:rPr>
-              <w:instrText xml:space="preserve"> PAGEREF _Toc143098054 \h </w:instrText>
+              <w:instrText xml:space="preserve"> PAGEREF _Toc143120766 \h </w:instrText>
             </w:r>
             <w:r>
               <w:rPr>
@@ -2512,7 +2582,7 @@
                 <w:noProof/>
                 <w:webHidden/>
               </w:rPr>
-              <w:t>24</w:t>
+              <w:t>27</w:t>
             </w:r>
             <w:r>
               <w:rPr>
@@ -2535,7 +2605,7 @@
               <w:lang w:eastAsia="en-IN"/>
             </w:rPr>
           </w:pPr>
-          <w:hyperlink w:anchor="_Toc143098055" w:history="1">
+          <w:hyperlink w:anchor="_Toc143120767" w:history="1">
             <w:r>
               <w:rPr>
                 <w:rStyle w:val="Hyperlink"/>
@@ -2562,7 +2632,7 @@
                 <w:noProof/>
                 <w:webHidden/>
               </w:rPr>
-              <w:instrText xml:space="preserve"> PAGEREF _Toc143098055 \h </w:instrText>
+              <w:instrText xml:space="preserve"> PAGEREF _Toc143120767 \h </w:instrText>
             </w:r>
             <w:r>
               <w:rPr>
@@ -2582,7 +2652,77 @@
                 <w:noProof/>
                 <w:webHidden/>
               </w:rPr>
-              <w:t>25</w:t>
+              <w:t>28</w:t>
+            </w:r>
+            <w:r>
+              <w:rPr>
+                <w:noProof/>
+                <w:webHidden/>
+              </w:rPr>
+              <w:fldChar w:fldCharType="end"/>
+            </w:r>
+          </w:hyperlink>
+        </w:p>
+        <w:p>
+          <w:pPr>
+            <w:pStyle w:val="TOC3"/>
+            <w:tabs>
+              <w:tab w:val="right" w:leader="dot" w:pos="9016"/>
+            </w:tabs>
+            <w:rPr>
+              <w:rFonts w:eastAsiaTheme="minorEastAsia"/>
+              <w:noProof/>
+              <w:lang w:eastAsia="en-IN"/>
+            </w:rPr>
+          </w:pPr>
+          <w:hyperlink w:anchor="_Toc143120768" w:history="1">
+            <w:r>
+              <w:rPr>
+                <w:rStyle w:val="Hyperlink"/>
+                <w:noProof/>
+              </w:rPr>
+              <w:t>Issue with NULL Pointer</w:t>
+            </w:r>
+            <w:r>
+              <w:rPr>
+                <w:noProof/>
+                <w:webHidden/>
+              </w:rPr>
+              <w:tab/>
+            </w:r>
+            <w:r>
+              <w:rPr>
+                <w:noProof/>
+                <w:webHidden/>
+              </w:rPr>
+              <w:fldChar w:fldCharType="begin"/>
+            </w:r>
+            <w:r>
+              <w:rPr>
+                <w:noProof/>
+                <w:webHidden/>
+              </w:rPr>
+              <w:instrText xml:space="preserve"> PAGEREF _Toc143120768 \h </w:instrText>
+            </w:r>
+            <w:r>
+              <w:rPr>
+                <w:noProof/>
+                <w:webHidden/>
+              </w:rPr>
+            </w:r>
+            <w:r>
+              <w:rPr>
+                <w:noProof/>
+                <w:webHidden/>
+              </w:rPr>
+              <w:fldChar w:fldCharType="separate"/>
+            </w:r>
+            <w:r>
+              <w:rPr>
+                <w:noProof/>
+                <w:webHidden/>
+              </w:rPr>
+              <w:t>29</w:t>
             </w:r>
             <w:r>
               <w:rPr>
@@ -2622,7 +2762,7 @@
         <w:pStyle w:val="Heading1"/>
         <w:jc w:val="center"/>
       </w:pPr>
-      <w:bookmarkStart w:id="0" w:name="_Toc143098030"/>
+      <w:bookmarkStart w:id="0" w:name="_Toc143120741"/>
       <w:r>
         <w:lastRenderedPageBreak/>
         <w:t>Arrays in C++</w:t>
@@ -2696,7 +2836,7 @@
       <w:pPr>
         <w:pStyle w:val="Heading2"/>
       </w:pPr>
-      <w:bookmarkStart w:id="1" w:name="_Toc143098031"/>
+      <w:bookmarkStart w:id="1" w:name="_Toc143120742"/>
       <w:r>
         <w:t>Array declaration</w:t>
       </w:r>
@@ -3024,7 +3164,7 @@
       <w:pPr>
         <w:pStyle w:val="Heading2"/>
       </w:pPr>
-      <w:bookmarkStart w:id="2" w:name="_Toc143098032"/>
+      <w:bookmarkStart w:id="2" w:name="_Toc143120743"/>
       <w:r>
         <w:lastRenderedPageBreak/>
         <w:t>Multidimensional Array</w:t>
@@ -3198,14 +3338,13 @@
       <w:pPr>
         <w:pStyle w:val="Heading2"/>
       </w:pPr>
-      <w:bookmarkStart w:id="3" w:name="_Toc143098033"/>
+      <w:bookmarkStart w:id="3" w:name="_Toc143120744"/>
       <w:r>
         <w:lastRenderedPageBreak/>
         <w:t>Memory Layout</w:t>
       </w:r>
       <w:bookmarkEnd w:id="3"/>
     </w:p>
-    <w:p/>
     <w:p>
       <w:r>
         <w:t>A contiguous memory space is allocated for array elements and can be accessed via an array index.</w:t>
@@ -3266,7 +3405,641 @@
         </w:drawing>
       </w:r>
     </w:p>
-    <w:p>
+    <w:p/>
+    <w:p>
+      <w:pPr>
+        <w:rPr>
+          <w:rFonts w:asciiTheme="majorHAnsi" w:eastAsiaTheme="majorEastAsia" w:hAnsiTheme="majorHAnsi" w:cstheme="majorBidi"/>
+          <w:color w:val="2F5496" w:themeColor="accent1" w:themeShade="BF"/>
+          <w:sz w:val="26"/>
+          <w:szCs w:val="26"/>
+        </w:rPr>
+      </w:pPr>
+      <w:r>
+        <w:br w:type="page"/>
+      </w:r>
+    </w:p>
+    <w:p>
+      <w:pPr>
+        <w:pStyle w:val="Heading2"/>
+      </w:pPr>
+      <w:bookmarkStart w:id="4" w:name="_Toc143120745"/>
+      <w:r>
+        <w:lastRenderedPageBreak/>
+        <w:t>Array Traversal in C++</w:t>
+      </w:r>
+      <w:bookmarkEnd w:id="4"/>
+    </w:p>
+    <w:p>
+      <w:r>
+        <w:t>There are three ways to traverse the elements of an array in C++:</w:t>
+      </w:r>
+    </w:p>
+    <w:p>
+      <w:pPr>
+        <w:pStyle w:val="ListParagraph"/>
+        <w:numPr>
+          <w:ilvl w:val="0"/>
+          <w:numId w:val="28"/>
+        </w:numPr>
+      </w:pPr>
+      <w:r>
+        <w:t>Using for loop</w:t>
+      </w:r>
+    </w:p>
+    <w:p>
+      <w:pPr>
+        <w:ind w:left="360"/>
+      </w:pPr>
+      <w:r>
+        <w:rPr>
+          <w:noProof/>
+        </w:rPr>
+        <w:drawing>
+          <wp:inline distT="0" distB="0" distL="0" distR="0" wp14:anchorId="7172E11E" wp14:editId="4D038D2D">
+            <wp:extent cx="5731510" cy="2522220"/>
+            <wp:effectExtent l="0" t="0" r="2540" b="0"/>
+            <wp:docPr id="1385037903" name="Picture 1" descr="A computer code on a black background&#10;&#10;Description automatically generated"/>
+            <wp:cNvGraphicFramePr>
+              <a:graphicFrameLocks xmlns:a="http://schemas.openxmlformats.org/drawingml/2006/main" noChangeAspect="1"/>
+            </wp:cNvGraphicFramePr>
+            <a:graphic xmlns:a="http://schemas.openxmlformats.org/drawingml/2006/main">
+              <a:graphicData uri="http://schemas.openxmlformats.org/drawingml/2006/picture">
+                <pic:pic xmlns:pic="http://schemas.openxmlformats.org/drawingml/2006/picture">
+                  <pic:nvPicPr>
+                    <pic:cNvPr id="1385037903" name="Picture 1" descr="A computer code on a black background&#10;&#10;Description automatically generated"/>
+                    <pic:cNvPicPr/>
+                  </pic:nvPicPr>
+                  <pic:blipFill>
+                    <a:blip r:embed="rId14"/>
+                    <a:stretch>
+                      <a:fillRect/>
+                    </a:stretch>
+                  </pic:blipFill>
+                  <pic:spPr>
+                    <a:xfrm>
+                      <a:off x="0" y="0"/>
+                      <a:ext cx="5731510" cy="2522220"/>
+                    </a:xfrm>
+                    <a:prstGeom prst="rect">
+                      <a:avLst/>
+                    </a:prstGeom>
+                  </pic:spPr>
+                </pic:pic>
+              </a:graphicData>
+            </a:graphic>
+          </wp:inline>
+        </w:drawing>
+      </w:r>
+    </w:p>
+    <w:p>
+      <w:pPr>
+        <w:pStyle w:val="ListParagraph"/>
+        <w:numPr>
+          <w:ilvl w:val="0"/>
+          <w:numId w:val="28"/>
+        </w:numPr>
+      </w:pPr>
+      <w:r>
+        <w:t>Using for_each loop</w:t>
+      </w:r>
+      <w:r>
+        <w:t xml:space="preserve"> </w:t>
+      </w:r>
+      <w:r>
+        <w:rPr>
+          <w:b/>
+          <w:bCs/>
+        </w:rPr>
+        <w:t>(C++11 and later)</w:t>
+      </w:r>
+    </w:p>
+    <w:p>
+      <w:pPr>
+        <w:ind w:left="360"/>
+      </w:pPr>
+      <w:r>
+        <w:rPr>
+          <w:noProof/>
+        </w:rPr>
+        <w:drawing>
+          <wp:inline distT="0" distB="0" distL="0" distR="0" wp14:anchorId="308E00A9" wp14:editId="33490293">
+            <wp:extent cx="5731510" cy="3571875"/>
+            <wp:effectExtent l="0" t="0" r="2540" b="9525"/>
+            <wp:docPr id="1758470156" name="Picture 1"/>
+            <wp:cNvGraphicFramePr>
+              <a:graphicFrameLocks xmlns:a="http://schemas.openxmlformats.org/drawingml/2006/main" noChangeAspect="1"/>
+            </wp:cNvGraphicFramePr>
+            <a:graphic xmlns:a="http://schemas.openxmlformats.org/drawingml/2006/main">
+              <a:graphicData uri="http://schemas.openxmlformats.org/drawingml/2006/picture">
+                <pic:pic xmlns:pic="http://schemas.openxmlformats.org/drawingml/2006/picture">
+                  <pic:nvPicPr>
+                    <pic:cNvPr id="1758470156" name=""/>
+                    <pic:cNvPicPr/>
+                  </pic:nvPicPr>
+                  <pic:blipFill>
+                    <a:blip r:embed="rId15"/>
+                    <a:stretch>
+                      <a:fillRect/>
+                    </a:stretch>
+                  </pic:blipFill>
+                  <pic:spPr>
+                    <a:xfrm>
+                      <a:off x="0" y="0"/>
+                      <a:ext cx="5731510" cy="3571875"/>
+                    </a:xfrm>
+                    <a:prstGeom prst="rect">
+                      <a:avLst/>
+                    </a:prstGeom>
+                  </pic:spPr>
+                </pic:pic>
+              </a:graphicData>
+            </a:graphic>
+          </wp:inline>
+        </w:drawing>
+      </w:r>
+    </w:p>
+    <w:p>
+      <w:r>
+        <w:rPr>
+          <w:color w:val="FF0000"/>
+        </w:rPr>
+        <w:t>TODO</w:t>
+      </w:r>
+      <w:r>
+        <w:t>: Difference between for</w:t>
+      </w:r>
+      <w:r>
+        <w:t>_</w:t>
+      </w:r>
+      <w:r>
+        <w:t xml:space="preserve">each and </w:t>
+      </w:r>
+      <w:r>
+        <w:t>range-based</w:t>
+      </w:r>
+      <w:r>
+        <w:t xml:space="preserve"> loop b</w:t>
+      </w:r>
+      <w:r>
+        <w:t>e</w:t>
+      </w:r>
+      <w:r>
+        <w:t>c</w:t>
+      </w:r>
+      <w:r>
+        <w:t>ause</w:t>
+      </w:r>
+      <w:r>
+        <w:t xml:space="preserve"> everywhere both have same example.</w:t>
+      </w:r>
+      <w:r>
+        <w:br w:type="page"/>
+      </w:r>
+    </w:p>
+    <w:p>
+      <w:pPr>
+        <w:pStyle w:val="ListParagraph"/>
+        <w:numPr>
+          <w:ilvl w:val="0"/>
+          <w:numId w:val="28"/>
+        </w:numPr>
+      </w:pPr>
+      <w:r>
+        <w:lastRenderedPageBreak/>
+        <w:t>using range-based for loop</w:t>
+      </w:r>
+    </w:p>
+    <w:p>
+      <w:pPr>
+        <w:ind w:left="360"/>
+      </w:pPr>
+      <w:r>
+        <w:rPr>
+          <w:b/>
+          <w:bCs/>
+        </w:rPr>
+        <w:t>int var</w:t>
+      </w:r>
+      <w:r>
+        <w:t xml:space="preserve"> </w:t>
+      </w:r>
+      <w:r>
+        <w:t>will hold each element of the array arr in each iteration.</w:t>
+      </w:r>
+    </w:p>
+    <w:p>
+      <w:pPr>
+        <w:ind w:left="360"/>
+      </w:pPr>
+      <w:r>
+        <w:rPr>
+          <w:noProof/>
+        </w:rPr>
+        <w:drawing>
+          <wp:inline distT="0" distB="0" distL="0" distR="0" wp14:anchorId="0861EE35" wp14:editId="45D37A62">
+            <wp:extent cx="5731510" cy="2076450"/>
+            <wp:effectExtent l="0" t="0" r="2540" b="0"/>
+            <wp:docPr id="1563491397" name="Picture 1" descr="A computer screen with white text&#10;&#10;Description automatically generated"/>
+            <wp:cNvGraphicFramePr>
+              <a:graphicFrameLocks xmlns:a="http://schemas.openxmlformats.org/drawingml/2006/main" noChangeAspect="1"/>
+            </wp:cNvGraphicFramePr>
+            <a:graphic xmlns:a="http://schemas.openxmlformats.org/drawingml/2006/main">
+              <a:graphicData uri="http://schemas.openxmlformats.org/drawingml/2006/picture">
+                <pic:pic xmlns:pic="http://schemas.openxmlformats.org/drawingml/2006/picture">
+                  <pic:nvPicPr>
+                    <pic:cNvPr id="1563491397" name="Picture 1" descr="A computer screen with white text&#10;&#10;Description automatically generated"/>
+                    <pic:cNvPicPr/>
+                  </pic:nvPicPr>
+                  <pic:blipFill rotWithShape="1">
+                    <a:blip r:embed="rId16"/>
+                    <a:srcRect t="2575" b="3863"/>
+                    <a:stretch/>
+                  </pic:blipFill>
+                  <pic:spPr bwMode="auto">
+                    <a:xfrm>
+                      <a:off x="0" y="0"/>
+                      <a:ext cx="5731510" cy="2076450"/>
+                    </a:xfrm>
+                    <a:prstGeom prst="rect">
+                      <a:avLst/>
+                    </a:prstGeom>
+                    <a:ln>
+                      <a:noFill/>
+                    </a:ln>
+                    <a:extLst>
+                      <a:ext uri="{53640926-AAD7-44D8-BBD7-CCE9431645EC}">
+                        <a14:shadowObscured xmlns:a14="http://schemas.microsoft.com/office/drawing/2010/main"/>
+                      </a:ext>
+                    </a:extLst>
+                  </pic:spPr>
+                </pic:pic>
+              </a:graphicData>
+            </a:graphic>
+          </wp:inline>
+        </w:drawing>
+      </w:r>
+    </w:p>
+    <w:p>
+      <w:pPr>
+        <w:ind w:left="360"/>
+      </w:pPr>
+      <w:r>
+        <w:t>Works same as above. H</w:t>
+      </w:r>
+      <w:r>
+        <w:t xml:space="preserve">ere, the </w:t>
+      </w:r>
+      <w:r>
+        <w:rPr>
+          <w:b/>
+          <w:bCs/>
+        </w:rPr>
+        <w:t>auto</w:t>
+      </w:r>
+      <w:r>
+        <w:t xml:space="preserve"> keyword is used for type inference</w:t>
+      </w:r>
+      <w:r>
+        <w:t>. I</w:t>
+      </w:r>
+      <w:r>
+        <w:t>t allows the compiler to automatically deduce the appropriate data type for the loop variable var based on the type of the elements in the array.</w:t>
+      </w:r>
+    </w:p>
+    <w:p>
+      <w:pPr>
+        <w:ind w:left="360"/>
+      </w:pPr>
+      <w:r>
+        <w:rPr>
+          <w:noProof/>
+        </w:rPr>
+        <w:drawing>
+          <wp:inline distT="0" distB="0" distL="0" distR="0" wp14:anchorId="50A1D3B6" wp14:editId="64736B53">
+            <wp:extent cx="5731510" cy="2076450"/>
+            <wp:effectExtent l="0" t="0" r="2540" b="0"/>
+            <wp:docPr id="1534939132" name="Picture 1" descr="A computer screen shot of a black screen&#10;&#10;Description automatically generated"/>
+            <wp:cNvGraphicFramePr>
+              <a:graphicFrameLocks xmlns:a="http://schemas.openxmlformats.org/drawingml/2006/main" noChangeAspect="1"/>
+            </wp:cNvGraphicFramePr>
+            <a:graphic xmlns:a="http://schemas.openxmlformats.org/drawingml/2006/main">
+              <a:graphicData uri="http://schemas.openxmlformats.org/drawingml/2006/picture">
+                <pic:pic xmlns:pic="http://schemas.openxmlformats.org/drawingml/2006/picture">
+                  <pic:nvPicPr>
+                    <pic:cNvPr id="1534939132" name="Picture 1" descr="A computer screen shot of a black screen&#10;&#10;Description automatically generated"/>
+                    <pic:cNvPicPr/>
+                  </pic:nvPicPr>
+                  <pic:blipFill rotWithShape="1">
+                    <a:blip r:embed="rId17"/>
+                    <a:srcRect t="3343" b="5571"/>
+                    <a:stretch/>
+                  </pic:blipFill>
+                  <pic:spPr bwMode="auto">
+                    <a:xfrm>
+                      <a:off x="0" y="0"/>
+                      <a:ext cx="5731510" cy="2076450"/>
+                    </a:xfrm>
+                    <a:prstGeom prst="rect">
+                      <a:avLst/>
+                    </a:prstGeom>
+                    <a:ln>
+                      <a:noFill/>
+                    </a:ln>
+                    <a:extLst>
+                      <a:ext uri="{53640926-AAD7-44D8-BBD7-CCE9431645EC}">
+                        <a14:shadowObscured xmlns:a14="http://schemas.microsoft.com/office/drawing/2010/main"/>
+                      </a:ext>
+                    </a:extLst>
+                  </pic:spPr>
+                </pic:pic>
+              </a:graphicData>
+            </a:graphic>
+          </wp:inline>
+        </w:drawing>
+      </w:r>
+    </w:p>
+    <w:p>
+      <w:pPr>
+        <w:ind w:left="360"/>
+      </w:pPr>
+      <w:r>
+        <w:rPr>
+          <w:b/>
+          <w:bCs/>
+        </w:rPr>
+        <w:t>const auto &amp;</w:t>
+      </w:r>
+      <w:r>
+        <w:t xml:space="preserve"> syntax is used to capture each element by reference</w:t>
+      </w:r>
+      <w:r>
+        <w:t xml:space="preserve"> </w:t>
+      </w:r>
+      <w:r>
+        <w:t>for efficiency and to indicate that the loop won't modify the elements.</w:t>
+      </w:r>
+    </w:p>
+    <w:p>
+      <w:pPr>
+        <w:ind w:left="360"/>
+      </w:pPr>
+      <w:r>
+        <w:t>U</w:t>
+      </w:r>
+      <w:r>
+        <w:t xml:space="preserve">sing </w:t>
+      </w:r>
+      <w:r>
+        <w:t xml:space="preserve">const </w:t>
+      </w:r>
+      <w:r>
+        <w:t xml:space="preserve">auto &amp;var </w:t>
+      </w:r>
+      <w:r>
+        <w:t>reference</w:t>
+      </w:r>
+      <w:r>
+        <w:t xml:space="preserve">, </w:t>
+      </w:r>
+      <w:r>
+        <w:t xml:space="preserve">var will </w:t>
+      </w:r>
+      <w:r>
+        <w:t xml:space="preserve">directly </w:t>
+      </w:r>
+      <w:r>
+        <w:t xml:space="preserve">access the </w:t>
+      </w:r>
+      <w:r>
+        <w:t xml:space="preserve">read only </w:t>
+      </w:r>
+      <w:r>
+        <w:t xml:space="preserve">memory </w:t>
+      </w:r>
+      <w:r>
+        <w:t xml:space="preserve">for </w:t>
+      </w:r>
+      <w:r>
+        <w:t xml:space="preserve">each element of </w:t>
+      </w:r>
+      <w:r>
+        <w:t xml:space="preserve">the </w:t>
+      </w:r>
+      <w:r>
+        <w:t>array</w:t>
+      </w:r>
+      <w:r>
+        <w:t xml:space="preserve"> in each iteration</w:t>
+      </w:r>
+      <w:r>
+        <w:t xml:space="preserve"> but </w:t>
+      </w:r>
+      <w:r>
+        <w:t>won't modify the elements.</w:t>
+      </w:r>
+    </w:p>
+    <w:p>
+      <w:pPr>
+        <w:ind w:left="360"/>
+      </w:pPr>
+      <w:r>
+        <w:rPr>
+          <w:noProof/>
+        </w:rPr>
+        <w:drawing>
+          <wp:inline distT="0" distB="0" distL="0" distR="0" wp14:anchorId="6321BD3B" wp14:editId="5357B7F9">
+            <wp:extent cx="5731510" cy="2095500"/>
+            <wp:effectExtent l="0" t="0" r="2540" b="0"/>
+            <wp:docPr id="771096585" name="Picture 1" descr="A computer screen shot of a black screen&#10;&#10;Description automatically generated"/>
+            <wp:cNvGraphicFramePr>
+              <a:graphicFrameLocks xmlns:a="http://schemas.openxmlformats.org/drawingml/2006/main" noChangeAspect="1"/>
+            </wp:cNvGraphicFramePr>
+            <a:graphic xmlns:a="http://schemas.openxmlformats.org/drawingml/2006/main">
+              <a:graphicData uri="http://schemas.openxmlformats.org/drawingml/2006/picture">
+                <pic:pic xmlns:pic="http://schemas.openxmlformats.org/drawingml/2006/picture">
+                  <pic:nvPicPr>
+                    <pic:cNvPr id="771096585" name="Picture 1" descr="A computer screen shot of a black screen&#10;&#10;Description automatically generated"/>
+                    <pic:cNvPicPr/>
+                  </pic:nvPicPr>
+                  <pic:blipFill rotWithShape="1">
+                    <a:blip r:embed="rId18"/>
+                    <a:srcRect t="2927" b="5101"/>
+                    <a:stretch/>
+                  </pic:blipFill>
+                  <pic:spPr bwMode="auto">
+                    <a:xfrm>
+                      <a:off x="0" y="0"/>
+                      <a:ext cx="5731510" cy="2095500"/>
+                    </a:xfrm>
+                    <a:prstGeom prst="rect">
+                      <a:avLst/>
+                    </a:prstGeom>
+                    <a:ln>
+                      <a:noFill/>
+                    </a:ln>
+                    <a:extLst>
+                      <a:ext uri="{53640926-AAD7-44D8-BBD7-CCE9431645EC}">
+                        <a14:shadowObscured xmlns:a14="http://schemas.microsoft.com/office/drawing/2010/main"/>
+                      </a:ext>
+                    </a:extLst>
+                  </pic:spPr>
+                </pic:pic>
+              </a:graphicData>
+            </a:graphic>
+          </wp:inline>
+        </w:drawing>
+      </w:r>
+    </w:p>
+    <w:p>
+      <w:r>
+        <w:lastRenderedPageBreak/>
+        <w:t>U</w:t>
+      </w:r>
+      <w:r>
+        <w:t xml:space="preserve">sing </w:t>
+      </w:r>
+      <w:r>
+        <w:t xml:space="preserve">auto &amp;var </w:t>
+      </w:r>
+      <w:r>
+        <w:t>reference</w:t>
+      </w:r>
+      <w:r>
+        <w:t xml:space="preserve">, </w:t>
+      </w:r>
+      <w:r>
+        <w:t xml:space="preserve">var will </w:t>
+      </w:r>
+      <w:r>
+        <w:t xml:space="preserve">directly </w:t>
+      </w:r>
+      <w:r>
+        <w:t xml:space="preserve">access the memory </w:t>
+      </w:r>
+      <w:r>
+        <w:t xml:space="preserve">for </w:t>
+      </w:r>
+      <w:r>
+        <w:t xml:space="preserve">each element of </w:t>
+      </w:r>
+      <w:r>
+        <w:t xml:space="preserve">the </w:t>
+      </w:r>
+      <w:r>
+        <w:t>array</w:t>
+      </w:r>
+      <w:r>
+        <w:t xml:space="preserve"> in each iteration </w:t>
+      </w:r>
+      <w:r>
+        <w:t xml:space="preserve">and do </w:t>
+      </w:r>
+      <w:r>
+        <w:t>post-increments</w:t>
+      </w:r>
+      <w:r>
+        <w:t>.</w:t>
+      </w:r>
+    </w:p>
+    <w:p>
+      <w:r>
+        <w:rPr>
+          <w:noProof/>
+        </w:rPr>
+        <w:drawing>
+          <wp:inline distT="0" distB="0" distL="0" distR="0" wp14:anchorId="4D0E0AD3" wp14:editId="5DB69B0C">
+            <wp:extent cx="5731510" cy="4951730"/>
+            <wp:effectExtent l="0" t="0" r="2540" b="1270"/>
+            <wp:docPr id="639593336" name="Picture 1" descr="A screenshot of a computer program&#10;&#10;Description automatically generated"/>
+            <wp:cNvGraphicFramePr>
+              <a:graphicFrameLocks xmlns:a="http://schemas.openxmlformats.org/drawingml/2006/main" noChangeAspect="1"/>
+            </wp:cNvGraphicFramePr>
+            <a:graphic xmlns:a="http://schemas.openxmlformats.org/drawingml/2006/main">
+              <a:graphicData uri="http://schemas.openxmlformats.org/drawingml/2006/picture">
+                <pic:pic xmlns:pic="http://schemas.openxmlformats.org/drawingml/2006/picture">
+                  <pic:nvPicPr>
+                    <pic:cNvPr id="639593336" name="Picture 1" descr="A screenshot of a computer program&#10;&#10;Description automatically generated"/>
+                    <pic:cNvPicPr/>
+                  </pic:nvPicPr>
+                  <pic:blipFill>
+                    <a:blip r:embed="rId19"/>
+                    <a:stretch>
+                      <a:fillRect/>
+                    </a:stretch>
+                  </pic:blipFill>
+                  <pic:spPr>
+                    <a:xfrm>
+                      <a:off x="0" y="0"/>
+                      <a:ext cx="5731510" cy="4951730"/>
+                    </a:xfrm>
+                    <a:prstGeom prst="rect">
+                      <a:avLst/>
+                    </a:prstGeom>
+                  </pic:spPr>
+                </pic:pic>
+              </a:graphicData>
+            </a:graphic>
+          </wp:inline>
+        </w:drawing>
+      </w:r>
+    </w:p>
+    <w:p>
+      <w:r>
+        <w:t>OP</w:t>
+      </w:r>
+    </w:p>
+    <w:p>
+      <w:r>
+        <w:rPr>
+          <w:noProof/>
+        </w:rPr>
+        <w:drawing>
+          <wp:inline distT="0" distB="0" distL="0" distR="0" wp14:anchorId="4AFFAF0A" wp14:editId="6834D031">
+            <wp:extent cx="5731510" cy="523240"/>
+            <wp:effectExtent l="0" t="0" r="2540" b="0"/>
+            <wp:docPr id="2075076165" name="Picture 1"/>
+            <wp:cNvGraphicFramePr>
+              <a:graphicFrameLocks xmlns:a="http://schemas.openxmlformats.org/drawingml/2006/main" noChangeAspect="1"/>
+            </wp:cNvGraphicFramePr>
+            <a:graphic xmlns:a="http://schemas.openxmlformats.org/drawingml/2006/main">
+              <a:graphicData uri="http://schemas.openxmlformats.org/drawingml/2006/picture">
+                <pic:pic xmlns:pic="http://schemas.openxmlformats.org/drawingml/2006/picture">
+                  <pic:nvPicPr>
+                    <pic:cNvPr id="2075076165" name=""/>
+                    <pic:cNvPicPr/>
+                  </pic:nvPicPr>
+                  <pic:blipFill>
+                    <a:blip r:embed="rId20"/>
+                    <a:stretch>
+                      <a:fillRect/>
+                    </a:stretch>
+                  </pic:blipFill>
+                  <pic:spPr>
+                    <a:xfrm>
+                      <a:off x="0" y="0"/>
+                      <a:ext cx="5731510" cy="523240"/>
+                    </a:xfrm>
+                    <a:prstGeom prst="rect">
+                      <a:avLst/>
+                    </a:prstGeom>
+                  </pic:spPr>
+                </pic:pic>
+              </a:graphicData>
+            </a:graphic>
+          </wp:inline>
+        </w:drawing>
+      </w:r>
+    </w:p>
+    <w:p>
+      <w:pPr>
+        <w:rPr>
+          <w:rFonts w:asciiTheme="majorHAnsi" w:eastAsiaTheme="majorEastAsia" w:hAnsiTheme="majorHAnsi" w:cstheme="majorBidi"/>
+          <w:color w:val="2F5496" w:themeColor="accent1" w:themeShade="BF"/>
+          <w:sz w:val="32"/>
+          <w:szCs w:val="32"/>
+        </w:rPr>
+      </w:pPr>
       <w:r>
         <w:br w:type="page"/>
       </w:r>
@@ -3276,12 +4049,12 @@
         <w:pStyle w:val="Heading1"/>
         <w:jc w:val="center"/>
       </w:pPr>
-      <w:bookmarkStart w:id="4" w:name="_Toc143098034"/>
+      <w:bookmarkStart w:id="5" w:name="_Toc143120746"/>
       <w:r>
         <w:lastRenderedPageBreak/>
         <w:t>Strings in C++</w:t>
       </w:r>
-      <w:bookmarkEnd w:id="4"/>
+      <w:bookmarkEnd w:id="5"/>
     </w:p>
     <w:p/>
     <w:p>
@@ -3328,11 +4101,11 @@
         <w:pStyle w:val="Heading2"/>
         <w:jc w:val="center"/>
       </w:pPr>
-      <w:bookmarkStart w:id="5" w:name="_Toc143098035"/>
+      <w:bookmarkStart w:id="6" w:name="_Toc143120747"/>
       <w:r>
         <w:t>C-style (character arrays and literals)</w:t>
       </w:r>
-      <w:bookmarkEnd w:id="5"/>
+      <w:bookmarkEnd w:id="6"/>
     </w:p>
     <w:p/>
     <w:p>
@@ -3359,7 +4132,7 @@
                     <pic:cNvPicPr/>
                   </pic:nvPicPr>
                   <pic:blipFill>
-                    <a:blip r:embed="rId14"/>
+                    <a:blip r:embed="rId21"/>
                     <a:stretch>
                       <a:fillRect/>
                     </a:stretch>
@@ -3390,12 +4163,12 @@
         <w:pStyle w:val="Heading2"/>
         <w:jc w:val="center"/>
       </w:pPr>
-      <w:bookmarkStart w:id="6" w:name="_Toc143098036"/>
+      <w:bookmarkStart w:id="7" w:name="_Toc143120748"/>
       <w:r>
         <w:lastRenderedPageBreak/>
         <w:t>String Class in C++ STL</w:t>
       </w:r>
-      <w:bookmarkEnd w:id="6"/>
+      <w:bookmarkEnd w:id="7"/>
     </w:p>
     <w:p/>
     <w:p>
@@ -3422,7 +4195,7 @@
                     <pic:cNvPicPr/>
                   </pic:nvPicPr>
                   <pic:blipFill>
-                    <a:blip r:embed="rId15"/>
+                    <a:blip r:embed="rId22"/>
                     <a:stretch>
                       <a:fillRect/>
                     </a:stretch>
@@ -3460,7 +4233,7 @@
       <w:pPr>
         <w:pStyle w:val="Heading3"/>
       </w:pPr>
-      <w:bookmarkStart w:id="7" w:name="_Toc143098037"/>
+      <w:bookmarkStart w:id="8" w:name="_Toc143120749"/>
       <w:r>
         <w:lastRenderedPageBreak/>
         <w:t>S</w:t>
@@ -3468,7 +4241,7 @@
       <w:r>
         <w:t>tring manipulations</w:t>
       </w:r>
-      <w:bookmarkEnd w:id="7"/>
+      <w:bookmarkEnd w:id="8"/>
     </w:p>
     <w:p/>
     <w:p>
@@ -3527,7 +4300,7 @@
                     </pic:cNvPicPr>
                   </pic:nvPicPr>
                   <pic:blipFill>
-                    <a:blip r:embed="rId16">
+                    <a:blip r:embed="rId23">
                       <a:extLst>
                         <a:ext uri="{28A0092B-C50C-407E-A947-70E740481C1C}">
                           <a14:useLocalDpi xmlns:a14="http://schemas.microsoft.com/office/drawing/2010/main" val="0"/>
@@ -3870,7 +4643,7 @@
                     <pic:cNvPicPr/>
                   </pic:nvPicPr>
                   <pic:blipFill>
-                    <a:blip r:embed="rId17"/>
+                    <a:blip r:embed="rId24"/>
                     <a:stretch>
                       <a:fillRect/>
                     </a:stretch>
@@ -3917,7 +4690,7 @@
                     <pic:cNvPicPr/>
                   </pic:nvPicPr>
                   <pic:blipFill>
-                    <a:blip r:embed="rId18"/>
+                    <a:blip r:embed="rId25"/>
                     <a:stretch>
                       <a:fillRect/>
                     </a:stretch>
@@ -4043,7 +4816,7 @@
                     <pic:cNvPicPr/>
                   </pic:nvPicPr>
                   <pic:blipFill>
-                    <a:blip r:embed="rId19"/>
+                    <a:blip r:embed="rId26"/>
                     <a:stretch>
                       <a:fillRect/>
                     </a:stretch>
@@ -4096,7 +4869,7 @@
                     <pic:cNvPicPr/>
                   </pic:nvPicPr>
                   <pic:blipFill>
-                    <a:blip r:embed="rId20"/>
+                    <a:blip r:embed="rId27"/>
                     <a:stretch>
                       <a:fillRect/>
                     </a:stretch>
@@ -4154,7 +4927,7 @@
                     <pic:cNvPicPr/>
                   </pic:nvPicPr>
                   <pic:blipFill>
-                    <a:blip r:embed="rId21"/>
+                    <a:blip r:embed="rId28"/>
                     <a:stretch>
                       <a:fillRect/>
                     </a:stretch>
@@ -4201,7 +4974,7 @@
                     <pic:cNvPicPr/>
                   </pic:nvPicPr>
                   <pic:blipFill>
-                    <a:blip r:embed="rId22"/>
+                    <a:blip r:embed="rId29"/>
                     <a:stretch>
                       <a:fillRect/>
                     </a:stretch>
@@ -4275,7 +5048,7 @@
                     <pic:cNvPicPr/>
                   </pic:nvPicPr>
                   <pic:blipFill>
-                    <a:blip r:embed="rId23"/>
+                    <a:blip r:embed="rId30"/>
                     <a:stretch>
                       <a:fillRect/>
                     </a:stretch>
@@ -4322,7 +5095,7 @@
                     <pic:cNvPicPr/>
                   </pic:nvPicPr>
                   <pic:blipFill>
-                    <a:blip r:embed="rId24"/>
+                    <a:blip r:embed="rId31"/>
                     <a:stretch>
                       <a:fillRect/>
                     </a:stretch>
@@ -4384,7 +5157,7 @@
                     <pic:cNvPicPr/>
                   </pic:nvPicPr>
                   <pic:blipFill>
-                    <a:blip r:embed="rId25"/>
+                    <a:blip r:embed="rId32"/>
                     <a:stretch>
                       <a:fillRect/>
                     </a:stretch>
@@ -4431,7 +5204,7 @@
                     <pic:cNvPicPr/>
                   </pic:nvPicPr>
                   <pic:blipFill>
-                    <a:blip r:embed="rId26"/>
+                    <a:blip r:embed="rId33"/>
                     <a:stretch>
                       <a:fillRect/>
                     </a:stretch>
@@ -4508,7 +5281,7 @@
                     <pic:cNvPicPr/>
                   </pic:nvPicPr>
                   <pic:blipFill>
-                    <a:blip r:embed="rId27"/>
+                    <a:blip r:embed="rId34"/>
                     <a:stretch>
                       <a:fillRect/>
                     </a:stretch>
@@ -4555,7 +5328,7 @@
                     <pic:cNvPicPr/>
                   </pic:nvPicPr>
                   <pic:blipFill>
-                    <a:blip r:embed="rId28"/>
+                    <a:blip r:embed="rId35"/>
                     <a:stretch>
                       <a:fillRect/>
                     </a:stretch>
@@ -4586,22 +5359,22 @@
         <w:pStyle w:val="Heading1"/>
         <w:jc w:val="center"/>
       </w:pPr>
-      <w:bookmarkStart w:id="8" w:name="_Toc143098038"/>
+      <w:bookmarkStart w:id="9" w:name="_Toc143120750"/>
       <w:r>
         <w:lastRenderedPageBreak/>
         <w:t>Pointers &amp; References in C++</w:t>
       </w:r>
-      <w:bookmarkEnd w:id="8"/>
+      <w:bookmarkEnd w:id="9"/>
     </w:p>
     <w:p>
       <w:pPr>
         <w:pStyle w:val="Heading2"/>
       </w:pPr>
-      <w:bookmarkStart w:id="9" w:name="_Toc143098039"/>
+      <w:bookmarkStart w:id="10" w:name="_Toc143120751"/>
       <w:r>
         <w:t>Pointers vs References</w:t>
       </w:r>
-      <w:bookmarkEnd w:id="9"/>
+      <w:bookmarkEnd w:id="10"/>
     </w:p>
     <w:p/>
     <w:tbl>
@@ -4907,7 +5680,7 @@
       </w:r>
     </w:p>
     <w:p>
-      <w:bookmarkStart w:id="10" w:name="_Toc143098040"/>
+      <w:bookmarkStart w:id="11" w:name="_Toc143120752"/>
       <w:r>
         <w:rPr>
           <w:rStyle w:val="Heading2Char"/>
@@ -4915,7 +5688,7 @@
         <w:lastRenderedPageBreak/>
         <w:t>Pointers</w:t>
       </w:r>
-      <w:bookmarkEnd w:id="10"/>
+      <w:bookmarkEnd w:id="11"/>
       <w:r>
         <w:t>: Pointers</w:t>
       </w:r>
@@ -4949,7 +5722,7 @@
                     </pic:cNvPicPr>
                   </pic:nvPicPr>
                   <pic:blipFill>
-                    <a:blip r:embed="rId29" cstate="print">
+                    <a:blip r:embed="rId36" cstate="print">
                       <a:extLst>
                         <a:ext uri="{28A0092B-C50C-407E-A947-70E740481C1C}">
                           <a14:useLocalDpi xmlns:a14="http://schemas.microsoft.com/office/drawing/2010/main" val="0"/>
@@ -4988,14 +5761,14 @@
           <w:bCs/>
         </w:rPr>
       </w:pPr>
-      <w:bookmarkStart w:id="11" w:name="_Toc143098041"/>
+      <w:bookmarkStart w:id="12" w:name="_Toc143120753"/>
       <w:r>
         <w:rPr>
           <w:rStyle w:val="Heading3Char"/>
         </w:rPr>
         <w:t>Use case</w:t>
       </w:r>
-      <w:bookmarkEnd w:id="11"/>
+      <w:bookmarkEnd w:id="12"/>
       <w:r>
         <w:t>:</w:t>
       </w:r>
@@ -5056,7 +5829,7 @@
                     <pic:cNvPicPr/>
                   </pic:nvPicPr>
                   <pic:blipFill rotWithShape="1">
-                    <a:blip r:embed="rId30"/>
+                    <a:blip r:embed="rId37"/>
                     <a:srcRect t="15512" b="11581"/>
                     <a:stretch/>
                   </pic:blipFill>
@@ -5143,7 +5916,7 @@
                     <pic:cNvPicPr/>
                   </pic:nvPicPr>
                   <pic:blipFill rotWithShape="1">
-                    <a:blip r:embed="rId31"/>
+                    <a:blip r:embed="rId38"/>
                     <a:srcRect t="2975"/>
                     <a:stretch/>
                   </pic:blipFill>
@@ -5227,7 +6000,7 @@
                     <pic:cNvPicPr/>
                   </pic:nvPicPr>
                   <pic:blipFill>
-                    <a:blip r:embed="rId32"/>
+                    <a:blip r:embed="rId39"/>
                     <a:stretch>
                       <a:fillRect/>
                     </a:stretch>
@@ -5293,7 +6066,7 @@
                     <pic:cNvPicPr/>
                   </pic:nvPicPr>
                   <pic:blipFill>
-                    <a:blip r:embed="rId33"/>
+                    <a:blip r:embed="rId40"/>
                     <a:stretch>
                       <a:fillRect/>
                     </a:stretch>
@@ -5346,7 +6119,7 @@
                     <pic:cNvPicPr/>
                   </pic:nvPicPr>
                   <pic:blipFill>
-                    <a:blip r:embed="rId34"/>
+                    <a:blip r:embed="rId41"/>
                     <a:stretch>
                       <a:fillRect/>
                     </a:stretch>
@@ -5417,7 +6190,7 @@
                     <pic:cNvPicPr/>
                   </pic:nvPicPr>
                   <pic:blipFill>
-                    <a:blip r:embed="rId35"/>
+                    <a:blip r:embed="rId42"/>
                     <a:stretch>
                       <a:fillRect/>
                     </a:stretch>
@@ -5470,7 +6243,7 @@
                     <pic:cNvPicPr/>
                   </pic:nvPicPr>
                   <pic:blipFill>
-                    <a:blip r:embed="rId36"/>
+                    <a:blip r:embed="rId43"/>
                     <a:stretch>
                       <a:fillRect/>
                     </a:stretch>
@@ -5563,7 +6336,7 @@
                     <pic:cNvPicPr/>
                   </pic:nvPicPr>
                   <pic:blipFill>
-                    <a:blip r:embed="rId37"/>
+                    <a:blip r:embed="rId44"/>
                     <a:stretch>
                       <a:fillRect/>
                     </a:stretch>
@@ -5634,7 +6407,7 @@
                     <pic:cNvPicPr/>
                   </pic:nvPicPr>
                   <pic:blipFill>
-                    <a:blip r:embed="rId38"/>
+                    <a:blip r:embed="rId45"/>
                     <a:stretch>
                       <a:fillRect/>
                     </a:stretch>
@@ -5687,7 +6460,7 @@
                     <pic:cNvPicPr/>
                   </pic:nvPicPr>
                   <pic:blipFill>
-                    <a:blip r:embed="rId39"/>
+                    <a:blip r:embed="rId46"/>
                     <a:stretch>
                       <a:fillRect/>
                     </a:stretch>
@@ -5773,7 +6546,7 @@
                     <pic:cNvPicPr/>
                   </pic:nvPicPr>
                   <pic:blipFill>
-                    <a:blip r:embed="rId40"/>
+                    <a:blip r:embed="rId47"/>
                     <a:stretch>
                       <a:fillRect/>
                     </a:stretch>
@@ -5810,7 +6583,7 @@
       </w:r>
     </w:p>
     <w:p>
-      <w:bookmarkStart w:id="12" w:name="_Toc143098042"/>
+      <w:bookmarkStart w:id="13" w:name="_Toc143120754"/>
       <w:r>
         <w:rPr>
           <w:rStyle w:val="Heading2Char"/>
@@ -5818,7 +6591,7 @@
         <w:lastRenderedPageBreak/>
         <w:t>Reference</w:t>
       </w:r>
-      <w:bookmarkEnd w:id="12"/>
+      <w:bookmarkEnd w:id="13"/>
       <w:r>
         <w:t>:</w:t>
       </w:r>
@@ -5865,7 +6638,7 @@
                     </pic:cNvPicPr>
                   </pic:nvPicPr>
                   <pic:blipFill>
-                    <a:blip r:embed="rId41">
+                    <a:blip r:embed="rId48">
                       <a:extLst>
                         <a:ext uri="{28A0092B-C50C-407E-A947-70E740481C1C}">
                           <a14:useLocalDpi xmlns:a14="http://schemas.microsoft.com/office/drawing/2010/main" val="0"/>
@@ -5898,14 +6671,14 @@
       </w:r>
     </w:p>
     <w:p>
-      <w:bookmarkStart w:id="13" w:name="_Toc143098043"/>
+      <w:bookmarkStart w:id="14" w:name="_Toc143120755"/>
       <w:r>
         <w:rPr>
           <w:rStyle w:val="Heading3Char"/>
         </w:rPr>
         <w:t>Use case</w:t>
       </w:r>
-      <w:bookmarkEnd w:id="13"/>
+      <w:bookmarkEnd w:id="14"/>
       <w:r>
         <w:t>:</w:t>
       </w:r>
@@ -5956,7 +6729,7 @@
                     <pic:cNvPicPr/>
                   </pic:nvPicPr>
                   <pic:blipFill rotWithShape="1">
-                    <a:blip r:embed="rId42"/>
+                    <a:blip r:embed="rId49"/>
                     <a:srcRect t="6863" b="5140"/>
                     <a:stretch/>
                   </pic:blipFill>
@@ -6033,7 +6806,7 @@
                     <pic:cNvPicPr/>
                   </pic:nvPicPr>
                   <pic:blipFill rotWithShape="1">
-                    <a:blip r:embed="rId43"/>
+                    <a:blip r:embed="rId50"/>
                     <a:srcRect t="11655" b="14918"/>
                     <a:stretch/>
                   </pic:blipFill>
@@ -6107,7 +6880,7 @@
                     <pic:cNvPicPr/>
                   </pic:nvPicPr>
                   <pic:blipFill rotWithShape="1">
-                    <a:blip r:embed="rId44"/>
+                    <a:blip r:embed="rId51"/>
                     <a:srcRect t="14622"/>
                     <a:stretch/>
                   </pic:blipFill>
@@ -6181,7 +6954,7 @@
                     <pic:cNvPicPr/>
                   </pic:nvPicPr>
                   <pic:blipFill>
-                    <a:blip r:embed="rId45"/>
+                    <a:blip r:embed="rId52"/>
                     <a:stretch>
                       <a:fillRect/>
                     </a:stretch>
@@ -6207,23 +6980,23 @@
         <w:pStyle w:val="Heading2"/>
         <w:jc w:val="center"/>
       </w:pPr>
-      <w:bookmarkStart w:id="14" w:name="_Toc143098044"/>
+      <w:bookmarkStart w:id="15" w:name="_Toc143120756"/>
       <w:r>
         <w:lastRenderedPageBreak/>
         <w:t>Types of Function Call (References v/s Pointers)</w:t>
       </w:r>
-      <w:bookmarkEnd w:id="14"/>
+      <w:bookmarkEnd w:id="15"/>
     </w:p>
     <w:p/>
     <w:p>
       <w:pPr>
         <w:pStyle w:val="Heading3"/>
       </w:pPr>
-      <w:bookmarkStart w:id="15" w:name="_Toc143098045"/>
+      <w:bookmarkStart w:id="16" w:name="_Toc143120757"/>
       <w:r>
         <w:t>Call-by-Value</w:t>
       </w:r>
-      <w:bookmarkEnd w:id="15"/>
+      <w:bookmarkEnd w:id="16"/>
     </w:p>
     <w:p/>
     <w:p>
@@ -6247,7 +7020,7 @@
                     <pic:cNvPicPr/>
                   </pic:nvPicPr>
                   <pic:blipFill>
-                    <a:blip r:embed="rId46"/>
+                    <a:blip r:embed="rId53"/>
                     <a:stretch>
                       <a:fillRect/>
                     </a:stretch>
@@ -6287,12 +7060,12 @@
       <w:pPr>
         <w:pStyle w:val="Heading3"/>
       </w:pPr>
-      <w:bookmarkStart w:id="16" w:name="_Toc143098046"/>
+      <w:bookmarkStart w:id="17" w:name="_Toc143120758"/>
       <w:r>
         <w:lastRenderedPageBreak/>
         <w:t>Call-by-Reference with Pointer Arguments</w:t>
       </w:r>
-      <w:bookmarkEnd w:id="16"/>
+      <w:bookmarkEnd w:id="17"/>
     </w:p>
     <w:p/>
     <w:p>
@@ -6316,7 +7089,7 @@
                     <pic:cNvPicPr/>
                   </pic:nvPicPr>
                   <pic:blipFill>
-                    <a:blip r:embed="rId47"/>
+                    <a:blip r:embed="rId54"/>
                     <a:stretch>
                       <a:fillRect/>
                     </a:stretch>
@@ -6356,7 +7129,7 @@
       <w:pPr>
         <w:pStyle w:val="Heading3"/>
       </w:pPr>
-      <w:bookmarkStart w:id="17" w:name="_Toc143098047"/>
+      <w:bookmarkStart w:id="18" w:name="_Toc143120759"/>
       <w:r>
         <w:lastRenderedPageBreak/>
         <w:t>Call-by-Reference</w:t>
@@ -6367,7 +7140,7 @@
       <w:r>
         <w:t>with Reference Arguments</w:t>
       </w:r>
-      <w:bookmarkEnd w:id="17"/>
+      <w:bookmarkEnd w:id="18"/>
     </w:p>
     <w:p/>
     <w:p>
@@ -6391,7 +7164,7 @@
                     <pic:cNvPicPr/>
                   </pic:nvPicPr>
                   <pic:blipFill>
-                    <a:blip r:embed="rId48"/>
+                    <a:blip r:embed="rId55"/>
                     <a:stretch>
                       <a:fillRect/>
                     </a:stretch>
@@ -6422,12 +7195,12 @@
         <w:pStyle w:val="Heading2"/>
         <w:jc w:val="center"/>
       </w:pPr>
-      <w:bookmarkStart w:id="18" w:name="_Toc143098048"/>
+      <w:bookmarkStart w:id="19" w:name="_Toc143120760"/>
       <w:r>
         <w:lastRenderedPageBreak/>
         <w:t>Array Name as Pointers</w:t>
       </w:r>
-      <w:bookmarkEnd w:id="18"/>
+      <w:bookmarkEnd w:id="19"/>
     </w:p>
     <w:p/>
     <w:p>
@@ -6470,6 +7243,9 @@
     </w:p>
     <w:p>
       <w:r>
+        <w:rPr>
+          <w:noProof/>
+        </w:rPr>
         <w:drawing>
           <wp:inline distT="0" distB="0" distL="0" distR="0" wp14:anchorId="360262BD" wp14:editId="7F3D94BE">
             <wp:extent cx="5731510" cy="2843530"/>
@@ -6486,7 +7262,7 @@
                     <pic:cNvPicPr/>
                   </pic:nvPicPr>
                   <pic:blipFill>
-                    <a:blip r:embed="rId49"/>
+                    <a:blip r:embed="rId56"/>
                     <a:stretch>
                       <a:fillRect/>
                     </a:stretch>
@@ -6530,7 +7306,7 @@
                     </pic:cNvPicPr>
                   </pic:nvPicPr>
                   <pic:blipFill>
-                    <a:blip r:embed="rId50">
+                    <a:blip r:embed="rId57">
                       <a:extLst>
                         <a:ext uri="{28A0092B-C50C-407E-A947-70E740481C1C}">
                           <a14:useLocalDpi xmlns:a14="http://schemas.microsoft.com/office/drawing/2010/main" val="0"/>
@@ -6569,6 +7345,9 @@
     </w:p>
     <w:p>
       <w:r>
+        <w:rPr>
+          <w:noProof/>
+        </w:rPr>
         <w:drawing>
           <wp:inline distT="0" distB="0" distL="0" distR="0" wp14:anchorId="29643E48" wp14:editId="5A10762B">
             <wp:extent cx="5731510" cy="353060"/>
@@ -6585,7 +7364,7 @@
                     <pic:cNvPicPr/>
                   </pic:nvPicPr>
                   <pic:blipFill>
-                    <a:blip r:embed="rId51"/>
+                    <a:blip r:embed="rId58"/>
                     <a:stretch>
                       <a:fillRect/>
                     </a:stretch>
@@ -6616,23 +7395,23 @@
         <w:pStyle w:val="Heading2"/>
         <w:jc w:val="center"/>
       </w:pPr>
-      <w:bookmarkStart w:id="19" w:name="_Toc143098049"/>
+      <w:bookmarkStart w:id="20" w:name="_Toc143120761"/>
       <w:r>
         <w:lastRenderedPageBreak/>
         <w:t>Pointers and String literals</w:t>
       </w:r>
-      <w:bookmarkEnd w:id="19"/>
+      <w:bookmarkEnd w:id="20"/>
     </w:p>
     <w:p/>
     <w:p>
       <w:pPr>
         <w:pStyle w:val="Heading3"/>
       </w:pPr>
-      <w:bookmarkStart w:id="20" w:name="_Toc143098050"/>
+      <w:bookmarkStart w:id="21" w:name="_Toc143120762"/>
       <w:r>
         <w:t>String Literals as Pointers</w:t>
       </w:r>
-      <w:bookmarkEnd w:id="20"/>
+      <w:bookmarkEnd w:id="21"/>
     </w:p>
     <w:p>
       <w:r>
@@ -6646,15 +7425,7 @@
         <w:t>char* str = "Hello";</w:t>
       </w:r>
       <w:r>
-        <w:t xml:space="preserve"> without the </w:t>
-      </w:r>
-      <w:proofErr w:type="spellStart"/>
-      <w:r>
-        <w:t>const</w:t>
-      </w:r>
-      <w:proofErr w:type="spellEnd"/>
-      <w:r>
-        <w:t xml:space="preserve"> qualifier, you might assume that it should be writable. However, this is a </w:t>
+        <w:t xml:space="preserve"> without the const qualifier, you might assume that it should be writable. However, this is a </w:t>
       </w:r>
       <w:r>
         <w:rPr>
@@ -6669,15 +7440,7 @@
     </w:p>
     <w:p>
       <w:r>
-        <w:t xml:space="preserve">Even though you declare the pointer without </w:t>
-      </w:r>
-      <w:proofErr w:type="spellStart"/>
-      <w:r>
-        <w:t>const</w:t>
-      </w:r>
-      <w:proofErr w:type="spellEnd"/>
-      <w:r>
-        <w:t xml:space="preserve">, the actual string literal "Hello" remains </w:t>
+        <w:t xml:space="preserve">Even though you declare the pointer without const, the actual string literal "Hello" remains </w:t>
       </w:r>
       <w:r>
         <w:t xml:space="preserve">in </w:t>
@@ -6691,6 +7454,9 @@
     </w:p>
     <w:p>
       <w:r>
+        <w:rPr>
+          <w:noProof/>
+        </w:rPr>
         <w:drawing>
           <wp:inline distT="0" distB="0" distL="0" distR="0" wp14:anchorId="5FD782AE" wp14:editId="16C6F8AF">
             <wp:extent cx="5731510" cy="381000"/>
@@ -6707,7 +7473,7 @@
                     <pic:cNvPicPr/>
                   </pic:nvPicPr>
                   <pic:blipFill>
-                    <a:blip r:embed="rId52"/>
+                    <a:blip r:embed="rId59"/>
                     <a:stretch>
                       <a:fillRect/>
                     </a:stretch>
@@ -6732,49 +7498,40 @@
       <w:r>
         <w:t xml:space="preserve">To avoid confusion and potential issues, it's a good practice to declare the pointer to a string literal as </w:t>
       </w:r>
-      <w:proofErr w:type="spellStart"/>
       <w:r>
         <w:rPr>
           <w:b/>
           <w:bCs/>
         </w:rPr>
-        <w:t>const</w:t>
-      </w:r>
-      <w:proofErr w:type="spellEnd"/>
+        <w:t>const char* str = "Hello";</w:t>
+      </w:r>
+      <w:r>
+        <w:t xml:space="preserve"> or use a </w:t>
+      </w:r>
       <w:r>
         <w:rPr>
           <w:b/>
           <w:bCs/>
         </w:rPr>
-        <w:t xml:space="preserve"> char* str = "Hello";</w:t>
-      </w:r>
-      <w:r>
-        <w:t xml:space="preserve"> or use a </w:t>
-      </w:r>
+        <w:t>modifiable character array</w:t>
+      </w:r>
+      <w:r>
+        <w:t xml:space="preserve"> or the </w:t>
+      </w:r>
+      <w:proofErr w:type="gramStart"/>
       <w:r>
         <w:rPr>
           <w:b/>
           <w:bCs/>
         </w:rPr>
-        <w:t>modifiable character array</w:t>
-      </w:r>
-      <w:r>
-        <w:t xml:space="preserve"> or the </w:t>
-      </w:r>
-      <w:proofErr w:type="gramStart"/>
+        <w:t>std::</w:t>
+      </w:r>
+      <w:proofErr w:type="gramEnd"/>
       <w:r>
         <w:rPr>
           <w:b/>
           <w:bCs/>
         </w:rPr>
-        <w:t>std::</w:t>
-      </w:r>
-      <w:proofErr w:type="gramEnd"/>
-      <w:r>
-        <w:rPr>
-          <w:b/>
-          <w:bCs/>
-        </w:rPr>
         <w:t>string class</w:t>
       </w:r>
       <w:r>
@@ -6786,6 +7543,9 @@
     </w:p>
     <w:p>
       <w:r>
+        <w:rPr>
+          <w:noProof/>
+        </w:rPr>
         <w:drawing>
           <wp:inline distT="0" distB="0" distL="0" distR="0" wp14:anchorId="67214AC0" wp14:editId="764CDAC5">
             <wp:extent cx="5731510" cy="420370"/>
@@ -6802,7 +7562,7 @@
                     <pic:cNvPicPr/>
                   </pic:nvPicPr>
                   <pic:blipFill>
-                    <a:blip r:embed="rId53"/>
+                    <a:blip r:embed="rId60"/>
                     <a:stretch>
                       <a:fillRect/>
                     </a:stretch>
@@ -6868,16 +7628,7 @@
               <w:jc w:val="center"/>
             </w:pPr>
             <w:r>
-              <w:t>s</w:t>
-            </w:r>
-            <w:r>
-              <w:t>tr[</w:t>
-            </w:r>
-            <w:r>
-              <w:t>1</w:t>
-            </w:r>
-            <w:r>
-              <w:t>]</w:t>
+              <w:t>str[1]</w:t>
             </w:r>
           </w:p>
         </w:tc>
@@ -6890,16 +7641,7 @@
               <w:jc w:val="center"/>
             </w:pPr>
             <w:r>
-              <w:t>s</w:t>
-            </w:r>
-            <w:r>
-              <w:t>tr[</w:t>
-            </w:r>
-            <w:r>
-              <w:t>2</w:t>
-            </w:r>
-            <w:r>
-              <w:t>]</w:t>
+              <w:t>str[2]</w:t>
             </w:r>
           </w:p>
         </w:tc>
@@ -6912,16 +7654,7 @@
               <w:jc w:val="center"/>
             </w:pPr>
             <w:r>
-              <w:t>s</w:t>
-            </w:r>
-            <w:r>
-              <w:t>tr[</w:t>
-            </w:r>
-            <w:r>
-              <w:t>3</w:t>
-            </w:r>
-            <w:r>
-              <w:t>]</w:t>
+              <w:t>str[3]</w:t>
             </w:r>
           </w:p>
         </w:tc>
@@ -6934,16 +7667,7 @@
               <w:jc w:val="center"/>
             </w:pPr>
             <w:r>
-              <w:t>s</w:t>
-            </w:r>
-            <w:r>
-              <w:t>tr[</w:t>
-            </w:r>
-            <w:r>
-              <w:t>4</w:t>
-            </w:r>
-            <w:r>
-              <w:t>]</w:t>
+              <w:t>str[4]</w:t>
             </w:r>
           </w:p>
         </w:tc>
@@ -6956,16 +7680,7 @@
               <w:jc w:val="center"/>
             </w:pPr>
             <w:r>
-              <w:t>s</w:t>
-            </w:r>
-            <w:r>
-              <w:t>tr[</w:t>
-            </w:r>
-            <w:r>
-              <w:t>5</w:t>
-            </w:r>
-            <w:r>
-              <w:t>]</w:t>
+              <w:t>str[5]</w:t>
             </w:r>
           </w:p>
         </w:tc>
@@ -7188,11 +7903,11 @@
       <w:pPr>
         <w:pStyle w:val="Heading3"/>
       </w:pPr>
-      <w:bookmarkStart w:id="21" w:name="_Toc143098051"/>
+      <w:bookmarkStart w:id="22" w:name="_Toc143120763"/>
       <w:r>
         <w:t>Modifiable Strings</w:t>
       </w:r>
-      <w:bookmarkEnd w:id="21"/>
+      <w:bookmarkEnd w:id="22"/>
     </w:p>
     <w:p>
       <w:r>
@@ -7201,6 +7916,9 @@
     </w:p>
     <w:p>
       <w:r>
+        <w:rPr>
+          <w:noProof/>
+        </w:rPr>
         <w:drawing>
           <wp:inline distT="0" distB="0" distL="0" distR="0" wp14:anchorId="5E18A3F7" wp14:editId="253C6CE3">
             <wp:extent cx="5731510" cy="536575"/>
@@ -7217,7 +7935,7 @@
                     <pic:cNvPicPr/>
                   </pic:nvPicPr>
                   <pic:blipFill>
-                    <a:blip r:embed="rId54"/>
+                    <a:blip r:embed="rId61"/>
                     <a:stretch>
                       <a:fillRect/>
                     </a:stretch>
@@ -7256,12 +7974,12 @@
       <w:pPr>
         <w:pStyle w:val="Heading3"/>
       </w:pPr>
-      <w:bookmarkStart w:id="22" w:name="_Toc143098052"/>
+      <w:bookmarkStart w:id="23" w:name="_Toc143120764"/>
       <w:r>
         <w:lastRenderedPageBreak/>
         <w:t>C++ string Class</w:t>
       </w:r>
-      <w:bookmarkEnd w:id="22"/>
+      <w:bookmarkEnd w:id="23"/>
     </w:p>
     <w:p>
       <w:r>
@@ -7286,6 +8004,9 @@
     </w:p>
     <w:p>
       <w:r>
+        <w:rPr>
+          <w:noProof/>
+        </w:rPr>
         <w:drawing>
           <wp:inline distT="0" distB="0" distL="0" distR="0" wp14:anchorId="2C979050" wp14:editId="4DCE62A6">
             <wp:extent cx="5731510" cy="2861310"/>
@@ -7302,7 +8023,7 @@
                     <pic:cNvPicPr/>
                   </pic:nvPicPr>
                   <pic:blipFill>
-                    <a:blip r:embed="rId55"/>
+                    <a:blip r:embed="rId62"/>
                     <a:stretch>
                       <a:fillRect/>
                     </a:stretch>
@@ -7330,6 +8051,9 @@
     </w:p>
     <w:p>
       <w:r>
+        <w:rPr>
+          <w:noProof/>
+        </w:rPr>
         <w:drawing>
           <wp:inline distT="0" distB="0" distL="0" distR="0" wp14:anchorId="7BBD970F" wp14:editId="42DE2C73">
             <wp:extent cx="5731510" cy="413385"/>
@@ -7346,7 +8070,7 @@
                     <pic:cNvPicPr/>
                   </pic:nvPicPr>
                   <pic:blipFill>
-                    <a:blip r:embed="rId56"/>
+                    <a:blip r:embed="rId63"/>
                     <a:stretch>
                       <a:fillRect/>
                     </a:stretch>
@@ -7377,12 +8101,12 @@
         <w:pStyle w:val="Heading2"/>
         <w:jc w:val="center"/>
       </w:pPr>
-      <w:bookmarkStart w:id="23" w:name="_Toc143098053"/>
+      <w:bookmarkStart w:id="24" w:name="_Toc143120765"/>
       <w:r>
         <w:lastRenderedPageBreak/>
         <w:t>Pointers to pointers</w:t>
       </w:r>
-      <w:bookmarkEnd w:id="23"/>
+      <w:bookmarkEnd w:id="24"/>
     </w:p>
     <w:p/>
     <w:p>
@@ -7402,6 +8126,9 @@
     </w:p>
     <w:p>
       <w:r>
+        <w:rPr>
+          <w:noProof/>
+        </w:rPr>
         <w:drawing>
           <wp:inline distT="0" distB="0" distL="0" distR="0" wp14:anchorId="739CE49B" wp14:editId="285894E8">
             <wp:extent cx="5731510" cy="2451100"/>
@@ -7418,7 +8145,7 @@
                     <pic:cNvPicPr/>
                   </pic:nvPicPr>
                   <pic:blipFill>
-                    <a:blip r:embed="rId57"/>
+                    <a:blip r:embed="rId64"/>
                     <a:stretch>
                       <a:fillRect/>
                     </a:stretch>
@@ -7446,6 +8173,9 @@
     </w:p>
     <w:p>
       <w:r>
+        <w:rPr>
+          <w:noProof/>
+        </w:rPr>
         <w:drawing>
           <wp:inline distT="0" distB="0" distL="0" distR="0" wp14:anchorId="07E73F7B" wp14:editId="5108BF7C">
             <wp:extent cx="5731510" cy="371475"/>
@@ -7462,7 +8192,7 @@
                     <pic:cNvPicPr/>
                   </pic:nvPicPr>
                   <pic:blipFill>
-                    <a:blip r:embed="rId58"/>
+                    <a:blip r:embed="rId65"/>
                     <a:stretch>
                       <a:fillRect/>
                     </a:stretch>
@@ -7493,12 +8223,12 @@
         <w:pStyle w:val="Heading2"/>
         <w:jc w:val="center"/>
       </w:pPr>
-      <w:bookmarkStart w:id="24" w:name="_Toc143098054"/>
+      <w:bookmarkStart w:id="25" w:name="_Toc143120766"/>
       <w:r>
         <w:lastRenderedPageBreak/>
         <w:t>Void Pointers</w:t>
       </w:r>
-      <w:bookmarkEnd w:id="24"/>
+      <w:bookmarkEnd w:id="25"/>
     </w:p>
     <w:p/>
     <w:p>
@@ -7541,6 +8271,9 @@
     </w:p>
     <w:p>
       <w:r>
+        <w:rPr>
+          <w:noProof/>
+        </w:rPr>
         <w:drawing>
           <wp:inline distT="0" distB="0" distL="0" distR="0" wp14:anchorId="302E98B0" wp14:editId="7255136A">
             <wp:extent cx="5731510" cy="3350260"/>
@@ -7557,7 +8290,7 @@
                     <pic:cNvPicPr/>
                   </pic:nvPicPr>
                   <pic:blipFill>
-                    <a:blip r:embed="rId59"/>
+                    <a:blip r:embed="rId66"/>
                     <a:stretch>
                       <a:fillRect/>
                     </a:stretch>
@@ -7585,6 +8318,9 @@
     </w:p>
     <w:p>
       <w:r>
+        <w:rPr>
+          <w:noProof/>
+        </w:rPr>
         <w:drawing>
           <wp:inline distT="0" distB="0" distL="0" distR="0" wp14:anchorId="4A3E0F85" wp14:editId="5D862C52">
             <wp:extent cx="5731510" cy="741680"/>
@@ -7601,7 +8337,7 @@
                     <pic:cNvPicPr/>
                   </pic:nvPicPr>
                   <pic:blipFill>
-                    <a:blip r:embed="rId60"/>
+                    <a:blip r:embed="rId67"/>
                     <a:stretch>
                       <a:fillRect/>
                     </a:stretch>
@@ -7632,12 +8368,12 @@
         <w:pStyle w:val="Heading2"/>
         <w:jc w:val="center"/>
       </w:pPr>
-      <w:bookmarkStart w:id="25" w:name="_Toc143098055"/>
+      <w:bookmarkStart w:id="26" w:name="_Toc143120767"/>
       <w:r>
         <w:lastRenderedPageBreak/>
         <w:t>NULL Pointer</w:t>
       </w:r>
-      <w:bookmarkEnd w:id="25"/>
+      <w:bookmarkEnd w:id="26"/>
     </w:p>
     <w:p/>
     <w:p>
@@ -7697,6 +8433,9 @@
     </w:p>
     <w:p>
       <w:r>
+        <w:rPr>
+          <w:noProof/>
+        </w:rPr>
         <w:drawing>
           <wp:inline distT="0" distB="0" distL="0" distR="0" wp14:anchorId="528224D2" wp14:editId="147DEC5E">
             <wp:extent cx="5731510" cy="2839085"/>
@@ -7713,7 +8452,7 @@
                     <pic:cNvPicPr/>
                   </pic:nvPicPr>
                   <pic:blipFill>
-                    <a:blip r:embed="rId61"/>
+                    <a:blip r:embed="rId68"/>
                     <a:stretch>
                       <a:fillRect/>
                     </a:stretch>
@@ -7741,6 +8480,9 @@
     </w:p>
     <w:p>
       <w:r>
+        <w:rPr>
+          <w:noProof/>
+        </w:rPr>
         <w:drawing>
           <wp:inline distT="0" distB="0" distL="0" distR="0" wp14:anchorId="0DBFB413" wp14:editId="5E925112">
             <wp:extent cx="5731510" cy="361315"/>
@@ -7757,7 +8499,7 @@
                     <pic:cNvPicPr/>
                   </pic:nvPicPr>
                   <pic:blipFill>
-                    <a:blip r:embed="rId62"/>
+                    <a:blip r:embed="rId69"/>
                     <a:stretch>
                       <a:fillRect/>
                     </a:stretch>
@@ -7778,8 +8520,234 @@
         </w:drawing>
       </w:r>
     </w:p>
+    <w:p>
+      <w:r>
+        <w:br w:type="page"/>
+      </w:r>
+    </w:p>
+    <w:p>
+      <w:pPr>
+        <w:pStyle w:val="Heading3"/>
+      </w:pPr>
+      <w:bookmarkStart w:id="27" w:name="_Toc143120768"/>
+      <w:r>
+        <w:lastRenderedPageBreak/>
+        <w:t>Issue with NULL Pointer</w:t>
+      </w:r>
+      <w:bookmarkEnd w:id="27"/>
+    </w:p>
+    <w:p/>
+    <w:p>
+      <w:r>
+        <w:t xml:space="preserve">In C++, NULL is a macro </w:t>
+      </w:r>
+      <w:r>
+        <w:t>defined to have 0 value</w:t>
+      </w:r>
+      <w:r>
+        <w:t xml:space="preserve">, it may mean </w:t>
+      </w:r>
+      <w:r>
+        <w:rPr>
+          <w:b/>
+          <w:bCs/>
+        </w:rPr>
+        <w:t>int as well as int*</w:t>
+      </w:r>
+      <w:r>
+        <w:rPr>
+          <w:b/>
+          <w:bCs/>
+        </w:rPr>
+        <w:t xml:space="preserve"> </w:t>
+      </w:r>
+      <w:r>
+        <w:t>causing ambiguity.</w:t>
+      </w:r>
+      <w:r>
+        <w:rPr>
+          <w:noProof/>
+        </w:rPr>
+        <w:drawing>
+          <wp:inline distT="0" distB="0" distL="0" distR="0" wp14:anchorId="06BA7928" wp14:editId="7E209EF8">
+            <wp:extent cx="5731510" cy="2657475"/>
+            <wp:effectExtent l="0" t="0" r="2540" b="9525"/>
+            <wp:docPr id="1698662388" name="Picture 1"/>
+            <wp:cNvGraphicFramePr>
+              <a:graphicFrameLocks xmlns:a="http://schemas.openxmlformats.org/drawingml/2006/main" noChangeAspect="1"/>
+            </wp:cNvGraphicFramePr>
+            <a:graphic xmlns:a="http://schemas.openxmlformats.org/drawingml/2006/main">
+              <a:graphicData uri="http://schemas.openxmlformats.org/drawingml/2006/picture">
+                <pic:pic xmlns:pic="http://schemas.openxmlformats.org/drawingml/2006/picture">
+                  <pic:nvPicPr>
+                    <pic:cNvPr id="1698662388" name=""/>
+                    <pic:cNvPicPr/>
+                  </pic:nvPicPr>
+                  <pic:blipFill>
+                    <a:blip r:embed="rId70"/>
+                    <a:stretch>
+                      <a:fillRect/>
+                    </a:stretch>
+                  </pic:blipFill>
+                  <pic:spPr>
+                    <a:xfrm>
+                      <a:off x="0" y="0"/>
+                      <a:ext cx="5731510" cy="2657475"/>
+                    </a:xfrm>
+                    <a:prstGeom prst="rect">
+                      <a:avLst/>
+                    </a:prstGeom>
+                  </pic:spPr>
+                </pic:pic>
+              </a:graphicData>
+            </a:graphic>
+          </wp:inline>
+        </w:drawing>
+      </w:r>
+    </w:p>
+    <w:p>
+      <w:r>
+        <w:t>OP</w:t>
+      </w:r>
+    </w:p>
+    <w:p>
+      <w:r>
+        <w:rPr>
+          <w:noProof/>
+        </w:rPr>
+        <w:drawing>
+          <wp:inline distT="0" distB="0" distL="0" distR="0" wp14:anchorId="6E07BA8A" wp14:editId="1FE3D175">
+            <wp:extent cx="5731510" cy="517525"/>
+            <wp:effectExtent l="0" t="0" r="2540" b="0"/>
+            <wp:docPr id="682565810" name="Picture 1" descr="A black background with red and white text&#10;&#10;Description automatically generated"/>
+            <wp:cNvGraphicFramePr>
+              <a:graphicFrameLocks xmlns:a="http://schemas.openxmlformats.org/drawingml/2006/main" noChangeAspect="1"/>
+            </wp:cNvGraphicFramePr>
+            <a:graphic xmlns:a="http://schemas.openxmlformats.org/drawingml/2006/main">
+              <a:graphicData uri="http://schemas.openxmlformats.org/drawingml/2006/picture">
+                <pic:pic xmlns:pic="http://schemas.openxmlformats.org/drawingml/2006/picture">
+                  <pic:nvPicPr>
+                    <pic:cNvPr id="682565810" name="Picture 1" descr="A black background with red and white text&#10;&#10;Description automatically generated"/>
+                    <pic:cNvPicPr/>
+                  </pic:nvPicPr>
+                  <pic:blipFill>
+                    <a:blip r:embed="rId71"/>
+                    <a:stretch>
+                      <a:fillRect/>
+                    </a:stretch>
+                  </pic:blipFill>
+                  <pic:spPr>
+                    <a:xfrm>
+                      <a:off x="0" y="0"/>
+                      <a:ext cx="5731510" cy="517525"/>
+                    </a:xfrm>
+                    <a:prstGeom prst="rect">
+                      <a:avLst/>
+                    </a:prstGeom>
+                  </pic:spPr>
+                </pic:pic>
+              </a:graphicData>
+            </a:graphic>
+          </wp:inline>
+        </w:drawing>
+      </w:r>
+    </w:p>
+    <w:p>
+      <w:r>
+        <w:t>To fix this,</w:t>
+      </w:r>
+    </w:p>
+    <w:p>
+      <w:r>
+        <w:rPr>
+          <w:noProof/>
+        </w:rPr>
+        <w:drawing>
+          <wp:inline distT="0" distB="0" distL="0" distR="0" wp14:anchorId="0348C193" wp14:editId="44BA35AB">
+            <wp:extent cx="5731510" cy="380365"/>
+            <wp:effectExtent l="0" t="0" r="2540" b="635"/>
+            <wp:docPr id="5422919" name="Picture 1"/>
+            <wp:cNvGraphicFramePr>
+              <a:graphicFrameLocks xmlns:a="http://schemas.openxmlformats.org/drawingml/2006/main" noChangeAspect="1"/>
+            </wp:cNvGraphicFramePr>
+            <a:graphic xmlns:a="http://schemas.openxmlformats.org/drawingml/2006/main">
+              <a:graphicData uri="http://schemas.openxmlformats.org/drawingml/2006/picture">
+                <pic:pic xmlns:pic="http://schemas.openxmlformats.org/drawingml/2006/picture">
+                  <pic:nvPicPr>
+                    <pic:cNvPr id="5422919" name=""/>
+                    <pic:cNvPicPr/>
+                  </pic:nvPicPr>
+                  <pic:blipFill>
+                    <a:blip r:embed="rId72"/>
+                    <a:stretch>
+                      <a:fillRect/>
+                    </a:stretch>
+                  </pic:blipFill>
+                  <pic:spPr>
+                    <a:xfrm>
+                      <a:off x="0" y="0"/>
+                      <a:ext cx="5731510" cy="380365"/>
+                    </a:xfrm>
+                    <a:prstGeom prst="rect">
+                      <a:avLst/>
+                    </a:prstGeom>
+                  </pic:spPr>
+                </pic:pic>
+              </a:graphicData>
+            </a:graphic>
+          </wp:inline>
+        </w:drawing>
+      </w:r>
+    </w:p>
+    <w:p>
+      <w:r>
+        <w:t>or</w:t>
+      </w:r>
+    </w:p>
+    <w:p>
+      <w:r>
+        <w:rPr>
+          <w:noProof/>
+        </w:rPr>
+        <w:drawing>
+          <wp:inline distT="0" distB="0" distL="0" distR="0" wp14:anchorId="2E953699" wp14:editId="11D277DB">
+            <wp:extent cx="5731510" cy="690880"/>
+            <wp:effectExtent l="0" t="0" r="2540" b="0"/>
+            <wp:docPr id="1505453704" name="Picture 1"/>
+            <wp:cNvGraphicFramePr>
+              <a:graphicFrameLocks xmlns:a="http://schemas.openxmlformats.org/drawingml/2006/main" noChangeAspect="1"/>
+            </wp:cNvGraphicFramePr>
+            <a:graphic xmlns:a="http://schemas.openxmlformats.org/drawingml/2006/main">
+              <a:graphicData uri="http://schemas.openxmlformats.org/drawingml/2006/picture">
+                <pic:pic xmlns:pic="http://schemas.openxmlformats.org/drawingml/2006/picture">
+                  <pic:nvPicPr>
+                    <pic:cNvPr id="1505453704" name=""/>
+                    <pic:cNvPicPr/>
+                  </pic:nvPicPr>
+                  <pic:blipFill>
+                    <a:blip r:embed="rId73"/>
+                    <a:stretch>
+                      <a:fillRect/>
+                    </a:stretch>
+                  </pic:blipFill>
+                  <pic:spPr>
+                    <a:xfrm>
+                      <a:off x="0" y="0"/>
+                      <a:ext cx="5731510" cy="690880"/>
+                    </a:xfrm>
+                    <a:prstGeom prst="rect">
+                      <a:avLst/>
+                    </a:prstGeom>
+                  </pic:spPr>
+                </pic:pic>
+              </a:graphicData>
+            </a:graphic>
+          </wp:inline>
+        </w:drawing>
+      </w:r>
+    </w:p>
     <w:sectPr>
-      <w:footerReference w:type="default" r:id="rId63"/>
+      <w:footerReference w:type="default" r:id="rId74"/>
       <w:pgSz w:w="11906" w:h="16838"/>
       <w:pgMar w:top="1440" w:right="1440" w:bottom="1440" w:left="1440" w:header="708" w:footer="708" w:gutter="0"/>
       <w:pgNumType w:start="0"/>
@@ -8288,6 +9256,92 @@
     </w:lvl>
   </w:abstractNum>
   <w:abstractNum w:abstractNumId="4" w15:restartNumberingAfterBreak="0">
+    <w:nsid w:val="0CD61069"/>
+    <w:multiLevelType w:val="hybridMultilevel"/>
+    <w:tmpl w:val="5C0A50E8"/>
+    <w:lvl w:ilvl="0" w:tplc="4009000F">
+      <w:start w:val="1"/>
+      <w:numFmt w:val="decimal"/>
+      <w:lvlText w:val="%1."/>
+      <w:lvlJc w:val="left"/>
+      <w:pPr>
+        <w:ind w:left="720" w:hanging="360"/>
+      </w:pPr>
+    </w:lvl>
+    <w:lvl w:ilvl="1" w:tplc="40090019" w:tentative="1">
+      <w:start w:val="1"/>
+      <w:numFmt w:val="lowerLetter"/>
+      <w:lvlText w:val="%2."/>
+      <w:lvlJc w:val="left"/>
+      <w:pPr>
+        <w:ind w:left="1440" w:hanging="360"/>
+      </w:pPr>
+    </w:lvl>
+    <w:lvl w:ilvl="2" w:tplc="4009001B" w:tentative="1">
+      <w:start w:val="1"/>
+      <w:numFmt w:val="lowerRoman"/>
+      <w:lvlText w:val="%3."/>
+      <w:lvlJc w:val="right"/>
+      <w:pPr>
+        <w:ind w:left="2160" w:hanging="180"/>
+      </w:pPr>
+    </w:lvl>
+    <w:lvl w:ilvl="3" w:tplc="4009000F" w:tentative="1">
+      <w:start w:val="1"/>
+      <w:numFmt w:val="decimal"/>
+      <w:lvlText w:val="%4."/>
+      <w:lvlJc w:val="left"/>
+      <w:pPr>
+        <w:ind w:left="2880" w:hanging="360"/>
+      </w:pPr>
+    </w:lvl>
+    <w:lvl w:ilvl="4" w:tplc="40090019" w:tentative="1">
+      <w:start w:val="1"/>
+      <w:numFmt w:val="lowerLetter"/>
+      <w:lvlText w:val="%5."/>
+      <w:lvlJc w:val="left"/>
+      <w:pPr>
+        <w:ind w:left="3600" w:hanging="360"/>
+      </w:pPr>
+    </w:lvl>
+    <w:lvl w:ilvl="5" w:tplc="4009001B" w:tentative="1">
+      <w:start w:val="1"/>
+      <w:numFmt w:val="lowerRoman"/>
+      <w:lvlText w:val="%6."/>
+      <w:lvlJc w:val="right"/>
+      <w:pPr>
+        <w:ind w:left="4320" w:hanging="180"/>
+      </w:pPr>
+    </w:lvl>
+    <w:lvl w:ilvl="6" w:tplc="4009000F" w:tentative="1">
+      <w:start w:val="1"/>
+      <w:numFmt w:val="decimal"/>
+      <w:lvlText w:val="%7."/>
+      <w:lvlJc w:val="left"/>
+      <w:pPr>
+        <w:ind w:left="5040" w:hanging="360"/>
+      </w:pPr>
+    </w:lvl>
+    <w:lvl w:ilvl="7" w:tplc="40090019" w:tentative="1">
+      <w:start w:val="1"/>
+      <w:numFmt w:val="lowerLetter"/>
+      <w:lvlText w:val="%8."/>
+      <w:lvlJc w:val="left"/>
+      <w:pPr>
+        <w:ind w:left="5760" w:hanging="360"/>
+      </w:pPr>
+    </w:lvl>
+    <w:lvl w:ilvl="8" w:tplc="4009001B" w:tentative="1">
+      <w:start w:val="1"/>
+      <w:numFmt w:val="lowerRoman"/>
+      <w:lvlText w:val="%9."/>
+      <w:lvlJc w:val="right"/>
+      <w:pPr>
+        <w:ind w:left="6480" w:hanging="180"/>
+      </w:pPr>
+    </w:lvl>
+  </w:abstractNum>
+  <w:abstractNum w:abstractNumId="5" w15:restartNumberingAfterBreak="0">
     <w:nsid w:val="0D367FAF"/>
     <w:multiLevelType w:val="hybridMultilevel"/>
     <w:tmpl w:val="8E086C24"/>
@@ -8376,7 +9430,7 @@
       </w:pPr>
     </w:lvl>
   </w:abstractNum>
-  <w:abstractNum w:abstractNumId="5" w15:restartNumberingAfterBreak="0">
+  <w:abstractNum w:abstractNumId="6" w15:restartNumberingAfterBreak="0">
     <w:nsid w:val="104D7DFE"/>
     <w:multiLevelType w:val="hybridMultilevel"/>
     <w:tmpl w:val="F632A08C"/>
@@ -8489,7 +9543,7 @@
       </w:rPr>
     </w:lvl>
   </w:abstractNum>
-  <w:abstractNum w:abstractNumId="6" w15:restartNumberingAfterBreak="0">
+  <w:abstractNum w:abstractNumId="7" w15:restartNumberingAfterBreak="0">
     <w:nsid w:val="126F55FF"/>
     <w:multiLevelType w:val="hybridMultilevel"/>
     <w:tmpl w:val="55A0427E"/>
@@ -8580,7 +9634,7 @@
       </w:pPr>
     </w:lvl>
   </w:abstractNum>
-  <w:abstractNum w:abstractNumId="7" w15:restartNumberingAfterBreak="0">
+  <w:abstractNum w:abstractNumId="8" w15:restartNumberingAfterBreak="0">
     <w:nsid w:val="18134A5D"/>
     <w:multiLevelType w:val="hybridMultilevel"/>
     <w:tmpl w:val="8598A340"/>
@@ -8670,7 +9724,7 @@
       </w:pPr>
     </w:lvl>
   </w:abstractNum>
-  <w:abstractNum w:abstractNumId="8" w15:restartNumberingAfterBreak="0">
+  <w:abstractNum w:abstractNumId="9" w15:restartNumberingAfterBreak="0">
     <w:nsid w:val="1F2E58A0"/>
     <w:multiLevelType w:val="hybridMultilevel"/>
     <w:tmpl w:val="8B90866C"/>
@@ -8783,7 +9837,7 @@
       </w:rPr>
     </w:lvl>
   </w:abstractNum>
-  <w:abstractNum w:abstractNumId="9" w15:restartNumberingAfterBreak="0">
+  <w:abstractNum w:abstractNumId="10" w15:restartNumberingAfterBreak="0">
     <w:nsid w:val="25CD54F3"/>
     <w:multiLevelType w:val="hybridMultilevel"/>
     <w:tmpl w:val="C5D646DE"/>
@@ -8895,7 +9949,7 @@
       </w:rPr>
     </w:lvl>
   </w:abstractNum>
-  <w:abstractNum w:abstractNumId="10" w15:restartNumberingAfterBreak="0">
+  <w:abstractNum w:abstractNumId="11" w15:restartNumberingAfterBreak="0">
     <w:nsid w:val="357330AC"/>
     <w:multiLevelType w:val="hybridMultilevel"/>
     <w:tmpl w:val="E5AEC9A6"/>
@@ -9008,7 +10062,7 @@
       </w:rPr>
     </w:lvl>
   </w:abstractNum>
-  <w:abstractNum w:abstractNumId="11" w15:restartNumberingAfterBreak="0">
+  <w:abstractNum w:abstractNumId="12" w15:restartNumberingAfterBreak="0">
     <w:nsid w:val="3CBB0B65"/>
     <w:multiLevelType w:val="hybridMultilevel"/>
     <w:tmpl w:val="E4D2FD44"/>
@@ -9121,7 +10175,7 @@
       </w:rPr>
     </w:lvl>
   </w:abstractNum>
-  <w:abstractNum w:abstractNumId="12" w15:restartNumberingAfterBreak="0">
+  <w:abstractNum w:abstractNumId="13" w15:restartNumberingAfterBreak="0">
     <w:nsid w:val="3D510772"/>
     <w:multiLevelType w:val="hybridMultilevel"/>
     <w:tmpl w:val="67E2CB98"/>
@@ -9210,7 +10264,7 @@
       </w:pPr>
     </w:lvl>
   </w:abstractNum>
-  <w:abstractNum w:abstractNumId="13" w15:restartNumberingAfterBreak="0">
+  <w:abstractNum w:abstractNumId="14" w15:restartNumberingAfterBreak="0">
     <w:nsid w:val="43E7264F"/>
     <w:multiLevelType w:val="hybridMultilevel"/>
     <w:tmpl w:val="D13EB51A"/>
@@ -9323,7 +10377,7 @@
       </w:rPr>
     </w:lvl>
   </w:abstractNum>
-  <w:abstractNum w:abstractNumId="14" w15:restartNumberingAfterBreak="0">
+  <w:abstractNum w:abstractNumId="15" w15:restartNumberingAfterBreak="0">
     <w:nsid w:val="525836D2"/>
     <w:multiLevelType w:val="hybridMultilevel"/>
     <w:tmpl w:val="1CC2BA3E"/>
@@ -9412,7 +10466,7 @@
       </w:pPr>
     </w:lvl>
   </w:abstractNum>
-  <w:abstractNum w:abstractNumId="15" w15:restartNumberingAfterBreak="0">
+  <w:abstractNum w:abstractNumId="16" w15:restartNumberingAfterBreak="0">
     <w:nsid w:val="52F83120"/>
     <w:multiLevelType w:val="hybridMultilevel"/>
     <w:tmpl w:val="BAE6B93C"/>
@@ -9503,7 +10557,7 @@
       </w:pPr>
     </w:lvl>
   </w:abstractNum>
-  <w:abstractNum w:abstractNumId="16" w15:restartNumberingAfterBreak="0">
+  <w:abstractNum w:abstractNumId="17" w15:restartNumberingAfterBreak="0">
     <w:nsid w:val="5D640965"/>
     <w:multiLevelType w:val="hybridMultilevel"/>
     <w:tmpl w:val="305A3646"/>
@@ -9616,7 +10670,7 @@
       </w:rPr>
     </w:lvl>
   </w:abstractNum>
-  <w:abstractNum w:abstractNumId="17" w15:restartNumberingAfterBreak="0">
+  <w:abstractNum w:abstractNumId="18" w15:restartNumberingAfterBreak="0">
     <w:nsid w:val="5D8F7DE4"/>
     <w:multiLevelType w:val="hybridMultilevel"/>
     <w:tmpl w:val="0536663C"/>
@@ -9707,7 +10761,7 @@
       </w:pPr>
     </w:lvl>
   </w:abstractNum>
-  <w:abstractNum w:abstractNumId="18" w15:restartNumberingAfterBreak="0">
+  <w:abstractNum w:abstractNumId="19" w15:restartNumberingAfterBreak="0">
     <w:nsid w:val="5F482175"/>
     <w:multiLevelType w:val="hybridMultilevel"/>
     <w:tmpl w:val="6FDCB0E0"/>
@@ -9820,7 +10874,7 @@
       </w:rPr>
     </w:lvl>
   </w:abstractNum>
-  <w:abstractNum w:abstractNumId="19" w15:restartNumberingAfterBreak="0">
+  <w:abstractNum w:abstractNumId="20" w15:restartNumberingAfterBreak="0">
     <w:nsid w:val="6731117D"/>
     <w:multiLevelType w:val="hybridMultilevel"/>
     <w:tmpl w:val="5DC6D934"/>
@@ -9933,7 +10987,7 @@
       </w:rPr>
     </w:lvl>
   </w:abstractNum>
-  <w:abstractNum w:abstractNumId="20" w15:restartNumberingAfterBreak="0">
+  <w:abstractNum w:abstractNumId="21" w15:restartNumberingAfterBreak="0">
     <w:nsid w:val="6A341F15"/>
     <w:multiLevelType w:val="hybridMultilevel"/>
     <w:tmpl w:val="BC5E011C"/>
@@ -10022,7 +11076,7 @@
       </w:pPr>
     </w:lvl>
   </w:abstractNum>
-  <w:abstractNum w:abstractNumId="21" w15:restartNumberingAfterBreak="0">
+  <w:abstractNum w:abstractNumId="22" w15:restartNumberingAfterBreak="0">
     <w:nsid w:val="6E0749B4"/>
     <w:multiLevelType w:val="hybridMultilevel"/>
     <w:tmpl w:val="16529D08"/>
@@ -10111,7 +11165,7 @@
       </w:pPr>
     </w:lvl>
   </w:abstractNum>
-  <w:abstractNum w:abstractNumId="22" w15:restartNumberingAfterBreak="0">
+  <w:abstractNum w:abstractNumId="23" w15:restartNumberingAfterBreak="0">
     <w:nsid w:val="6ED93CB4"/>
     <w:multiLevelType w:val="hybridMultilevel"/>
     <w:tmpl w:val="3E023AA6"/>
@@ -10200,7 +11254,7 @@
       </w:pPr>
     </w:lvl>
   </w:abstractNum>
-  <w:abstractNum w:abstractNumId="23" w15:restartNumberingAfterBreak="0">
+  <w:abstractNum w:abstractNumId="24" w15:restartNumberingAfterBreak="0">
     <w:nsid w:val="6EE51E83"/>
     <w:multiLevelType w:val="hybridMultilevel"/>
     <w:tmpl w:val="DFE85A0E"/>
@@ -10291,7 +11345,7 @@
       </w:pPr>
     </w:lvl>
   </w:abstractNum>
-  <w:abstractNum w:abstractNumId="24" w15:restartNumberingAfterBreak="0">
+  <w:abstractNum w:abstractNumId="25" w15:restartNumberingAfterBreak="0">
     <w:nsid w:val="74734123"/>
     <w:multiLevelType w:val="hybridMultilevel"/>
     <w:tmpl w:val="29D8C1C8"/>
@@ -10404,7 +11458,7 @@
       </w:rPr>
     </w:lvl>
   </w:abstractNum>
-  <w:abstractNum w:abstractNumId="25" w15:restartNumberingAfterBreak="0">
+  <w:abstractNum w:abstractNumId="26" w15:restartNumberingAfterBreak="0">
     <w:nsid w:val="791025E2"/>
     <w:multiLevelType w:val="hybridMultilevel"/>
     <w:tmpl w:val="855A612C"/>
@@ -10493,7 +11547,7 @@
       </w:pPr>
     </w:lvl>
   </w:abstractNum>
-  <w:abstractNum w:abstractNumId="26" w15:restartNumberingAfterBreak="0">
+  <w:abstractNum w:abstractNumId="27" w15:restartNumberingAfterBreak="0">
     <w:nsid w:val="7BED01CC"/>
     <w:multiLevelType w:val="hybridMultilevel"/>
     <w:tmpl w:val="5B1CD89C"/>
@@ -10586,82 +11640,85 @@
     <w:abstractNumId w:val="3"/>
   </w:num>
   <w:num w:numId="2" w16cid:durableId="1642227983">
-    <w:abstractNumId w:val="22"/>
+    <w:abstractNumId w:val="23"/>
   </w:num>
   <w:num w:numId="3" w16cid:durableId="149106238">
-    <w:abstractNumId w:val="6"/>
+    <w:abstractNumId w:val="7"/>
   </w:num>
   <w:num w:numId="4" w16cid:durableId="25956406">
     <w:abstractNumId w:val="1"/>
   </w:num>
   <w:num w:numId="5" w16cid:durableId="691491577">
+    <w:abstractNumId w:val="16"/>
+  </w:num>
+  <w:num w:numId="6" w16cid:durableId="906308490">
     <w:abstractNumId w:val="15"/>
   </w:num>
-  <w:num w:numId="6" w16cid:durableId="906308490">
+  <w:num w:numId="7" w16cid:durableId="1325207644">
+    <w:abstractNumId w:val="5"/>
+  </w:num>
+  <w:num w:numId="8" w16cid:durableId="1131022308">
+    <w:abstractNumId w:val="25"/>
+  </w:num>
+  <w:num w:numId="9" w16cid:durableId="580022242">
+    <w:abstractNumId w:val="22"/>
+  </w:num>
+  <w:num w:numId="10" w16cid:durableId="1717048252">
     <w:abstractNumId w:val="14"/>
   </w:num>
-  <w:num w:numId="7" w16cid:durableId="1325207644">
-    <w:abstractNumId w:val="4"/>
-  </w:num>
-  <w:num w:numId="8" w16cid:durableId="1131022308">
-    <w:abstractNumId w:val="24"/>
-  </w:num>
-  <w:num w:numId="9" w16cid:durableId="580022242">
-    <w:abstractNumId w:val="21"/>
-  </w:num>
-  <w:num w:numId="10" w16cid:durableId="1717048252">
-    <w:abstractNumId w:val="13"/>
-  </w:num>
   <w:num w:numId="11" w16cid:durableId="657152676">
-    <w:abstractNumId w:val="25"/>
+    <w:abstractNumId w:val="26"/>
   </w:num>
   <w:num w:numId="12" w16cid:durableId="1131942794">
-    <w:abstractNumId w:val="11"/>
+    <w:abstractNumId w:val="12"/>
   </w:num>
   <w:num w:numId="13" w16cid:durableId="954289340">
-    <w:abstractNumId w:val="7"/>
+    <w:abstractNumId w:val="8"/>
   </w:num>
   <w:num w:numId="14" w16cid:durableId="849173969">
     <w:abstractNumId w:val="0"/>
   </w:num>
   <w:num w:numId="15" w16cid:durableId="2122335472">
-    <w:abstractNumId w:val="23"/>
+    <w:abstractNumId w:val="24"/>
   </w:num>
   <w:num w:numId="16" w16cid:durableId="514466258">
-    <w:abstractNumId w:val="12"/>
+    <w:abstractNumId w:val="13"/>
   </w:num>
   <w:num w:numId="17" w16cid:durableId="1315450300">
+    <w:abstractNumId w:val="18"/>
+  </w:num>
+  <w:num w:numId="18" w16cid:durableId="1290933628">
+    <w:abstractNumId w:val="21"/>
+  </w:num>
+  <w:num w:numId="19" w16cid:durableId="135075946">
     <w:abstractNumId w:val="17"/>
   </w:num>
-  <w:num w:numId="18" w16cid:durableId="1290933628">
-    <w:abstractNumId w:val="20"/>
-  </w:num>
-  <w:num w:numId="19" w16cid:durableId="135075946">
-    <w:abstractNumId w:val="16"/>
-  </w:num>
   <w:num w:numId="20" w16cid:durableId="91440321">
-    <w:abstractNumId w:val="18"/>
+    <w:abstractNumId w:val="19"/>
   </w:num>
   <w:num w:numId="21" w16cid:durableId="933710676">
-    <w:abstractNumId w:val="5"/>
+    <w:abstractNumId w:val="6"/>
   </w:num>
   <w:num w:numId="22" w16cid:durableId="1911692720">
-    <w:abstractNumId w:val="8"/>
+    <w:abstractNumId w:val="9"/>
   </w:num>
   <w:num w:numId="23" w16cid:durableId="211698026">
-    <w:abstractNumId w:val="10"/>
+    <w:abstractNumId w:val="11"/>
   </w:num>
   <w:num w:numId="24" w16cid:durableId="911768980">
-    <w:abstractNumId w:val="9"/>
+    <w:abstractNumId w:val="10"/>
   </w:num>
   <w:num w:numId="25" w16cid:durableId="1827939334">
     <w:abstractNumId w:val="2"/>
   </w:num>
   <w:num w:numId="26" w16cid:durableId="130834377">
-    <w:abstractNumId w:val="19"/>
+    <w:abstractNumId w:val="20"/>
   </w:num>
   <w:num w:numId="27" w16cid:durableId="1186408925">
-    <w:abstractNumId w:val="26"/>
+    <w:abstractNumId w:val="27"/>
+  </w:num>
+  <w:num w:numId="28" w16cid:durableId="1517816301">
+    <w:abstractNumId w:val="4"/>
   </w:num>
 </w:numbering>
 </file>

</xml_diff>

<commit_message>
Update Array.docx {Pointers vs Array, Arithmatic operation on pointers}
</commit_message>
<xml_diff>
--- a/C++/Array_Strings_Pointers_and_References.docx
+++ b/C++/Array_Strings_Pointers_and_References.docx
@@ -785,7 +785,7 @@
           <w:r>
             <w:fldChar w:fldCharType="separate"/>
           </w:r>
-          <w:hyperlink w:anchor="_Toc143120741" w:history="1">
+          <w:hyperlink w:anchor="_Toc143187723" w:history="1">
             <w:r>
               <w:rPr>
                 <w:rStyle w:val="Hyperlink"/>
@@ -812,7 +812,7 @@
                 <w:noProof/>
                 <w:webHidden/>
               </w:rPr>
-              <w:instrText xml:space="preserve"> PAGEREF _Toc143120741 \h </w:instrText>
+              <w:instrText xml:space="preserve"> PAGEREF _Toc143187723 \h </w:instrText>
             </w:r>
             <w:r>
               <w:rPr>
@@ -855,7 +855,7 @@
               <w:lang w:eastAsia="en-IN"/>
             </w:rPr>
           </w:pPr>
-          <w:hyperlink w:anchor="_Toc143120742" w:history="1">
+          <w:hyperlink w:anchor="_Toc143187724" w:history="1">
             <w:r>
               <w:rPr>
                 <w:rStyle w:val="Hyperlink"/>
@@ -882,7 +882,7 @@
                 <w:noProof/>
                 <w:webHidden/>
               </w:rPr>
-              <w:instrText xml:space="preserve"> PAGEREF _Toc143120742 \h </w:instrText>
+              <w:instrText xml:space="preserve"> PAGEREF _Toc143187724 \h </w:instrText>
             </w:r>
             <w:r>
               <w:rPr>
@@ -925,7 +925,7 @@
               <w:lang w:eastAsia="en-IN"/>
             </w:rPr>
           </w:pPr>
-          <w:hyperlink w:anchor="_Toc143120743" w:history="1">
+          <w:hyperlink w:anchor="_Toc143187725" w:history="1">
             <w:r>
               <w:rPr>
                 <w:rStyle w:val="Hyperlink"/>
@@ -952,7 +952,7 @@
                 <w:noProof/>
                 <w:webHidden/>
               </w:rPr>
-              <w:instrText xml:space="preserve"> PAGEREF _Toc143120743 \h </w:instrText>
+              <w:instrText xml:space="preserve"> PAGEREF _Toc143187725 \h </w:instrText>
             </w:r>
             <w:r>
               <w:rPr>
@@ -995,7 +995,7 @@
               <w:lang w:eastAsia="en-IN"/>
             </w:rPr>
           </w:pPr>
-          <w:hyperlink w:anchor="_Toc143120744" w:history="1">
+          <w:hyperlink w:anchor="_Toc143187726" w:history="1">
             <w:r>
               <w:rPr>
                 <w:rStyle w:val="Hyperlink"/>
@@ -1022,7 +1022,7 @@
                 <w:noProof/>
                 <w:webHidden/>
               </w:rPr>
-              <w:instrText xml:space="preserve"> PAGEREF _Toc143120744 \h </w:instrText>
+              <w:instrText xml:space="preserve"> PAGEREF _Toc143187726 \h </w:instrText>
             </w:r>
             <w:r>
               <w:rPr>
@@ -1065,7 +1065,7 @@
               <w:lang w:eastAsia="en-IN"/>
             </w:rPr>
           </w:pPr>
-          <w:hyperlink w:anchor="_Toc143120745" w:history="1">
+          <w:hyperlink w:anchor="_Toc143187727" w:history="1">
             <w:r>
               <w:rPr>
                 <w:rStyle w:val="Hyperlink"/>
@@ -1092,7 +1092,7 @@
                 <w:noProof/>
                 <w:webHidden/>
               </w:rPr>
-              <w:instrText xml:space="preserve"> PAGEREF _Toc143120745 \h </w:instrText>
+              <w:instrText xml:space="preserve"> PAGEREF _Toc143187727 \h </w:instrText>
             </w:r>
             <w:r>
               <w:rPr>
@@ -1135,7 +1135,7 @@
               <w:lang w:eastAsia="en-IN"/>
             </w:rPr>
           </w:pPr>
-          <w:hyperlink w:anchor="_Toc143120746" w:history="1">
+          <w:hyperlink w:anchor="_Toc143187728" w:history="1">
             <w:r>
               <w:rPr>
                 <w:rStyle w:val="Hyperlink"/>
@@ -1162,7 +1162,7 @@
                 <w:noProof/>
                 <w:webHidden/>
               </w:rPr>
-              <w:instrText xml:space="preserve"> PAGEREF _Toc143120746 \h </w:instrText>
+              <w:instrText xml:space="preserve"> PAGEREF _Toc143187728 \h </w:instrText>
             </w:r>
             <w:r>
               <w:rPr>
@@ -1205,7 +1205,7 @@
               <w:lang w:eastAsia="en-IN"/>
             </w:rPr>
           </w:pPr>
-          <w:hyperlink w:anchor="_Toc143120747" w:history="1">
+          <w:hyperlink w:anchor="_Toc143187729" w:history="1">
             <w:r>
               <w:rPr>
                 <w:rStyle w:val="Hyperlink"/>
@@ -1232,7 +1232,7 @@
                 <w:noProof/>
                 <w:webHidden/>
               </w:rPr>
-              <w:instrText xml:space="preserve"> PAGEREF _Toc143120747 \h </w:instrText>
+              <w:instrText xml:space="preserve"> PAGEREF _Toc143187729 \h </w:instrText>
             </w:r>
             <w:r>
               <w:rPr>
@@ -1275,7 +1275,7 @@
               <w:lang w:eastAsia="en-IN"/>
             </w:rPr>
           </w:pPr>
-          <w:hyperlink w:anchor="_Toc143120748" w:history="1">
+          <w:hyperlink w:anchor="_Toc143187730" w:history="1">
             <w:r>
               <w:rPr>
                 <w:rStyle w:val="Hyperlink"/>
@@ -1302,7 +1302,7 @@
                 <w:noProof/>
                 <w:webHidden/>
               </w:rPr>
-              <w:instrText xml:space="preserve"> PAGEREF _Toc143120748 \h </w:instrText>
+              <w:instrText xml:space="preserve"> PAGEREF _Toc143187730 \h </w:instrText>
             </w:r>
             <w:r>
               <w:rPr>
@@ -1345,7 +1345,7 @@
               <w:lang w:eastAsia="en-IN"/>
             </w:rPr>
           </w:pPr>
-          <w:hyperlink w:anchor="_Toc143120749" w:history="1">
+          <w:hyperlink w:anchor="_Toc143187731" w:history="1">
             <w:r>
               <w:rPr>
                 <w:rStyle w:val="Hyperlink"/>
@@ -1372,7 +1372,7 @@
                 <w:noProof/>
                 <w:webHidden/>
               </w:rPr>
-              <w:instrText xml:space="preserve"> PAGEREF _Toc143120749 \h </w:instrText>
+              <w:instrText xml:space="preserve"> PAGEREF _Toc143187731 \h </w:instrText>
             </w:r>
             <w:r>
               <w:rPr>
@@ -1415,7 +1415,7 @@
               <w:lang w:eastAsia="en-IN"/>
             </w:rPr>
           </w:pPr>
-          <w:hyperlink w:anchor="_Toc143120750" w:history="1">
+          <w:hyperlink w:anchor="_Toc143187732" w:history="1">
             <w:r>
               <w:rPr>
                 <w:rStyle w:val="Hyperlink"/>
@@ -1442,7 +1442,7 @@
                 <w:noProof/>
                 <w:webHidden/>
               </w:rPr>
-              <w:instrText xml:space="preserve"> PAGEREF _Toc143120750 \h </w:instrText>
+              <w:instrText xml:space="preserve"> PAGEREF _Toc143187732 \h </w:instrText>
             </w:r>
             <w:r>
               <w:rPr>
@@ -1485,7 +1485,7 @@
               <w:lang w:eastAsia="en-IN"/>
             </w:rPr>
           </w:pPr>
-          <w:hyperlink w:anchor="_Toc143120751" w:history="1">
+          <w:hyperlink w:anchor="_Toc143187733" w:history="1">
             <w:r>
               <w:rPr>
                 <w:rStyle w:val="Hyperlink"/>
@@ -1512,7 +1512,7 @@
                 <w:noProof/>
                 <w:webHidden/>
               </w:rPr>
-              <w:instrText xml:space="preserve"> PAGEREF _Toc143120751 \h </w:instrText>
+              <w:instrText xml:space="preserve"> PAGEREF _Toc143187733 \h </w:instrText>
             </w:r>
             <w:r>
               <w:rPr>
@@ -1555,7 +1555,7 @@
               <w:lang w:eastAsia="en-IN"/>
             </w:rPr>
           </w:pPr>
-          <w:hyperlink w:anchor="_Toc143120752" w:history="1">
+          <w:hyperlink w:anchor="_Toc143187734" w:history="1">
             <w:r>
               <w:rPr>
                 <w:rStyle w:val="Hyperlink"/>
@@ -1582,7 +1582,7 @@
                 <w:noProof/>
                 <w:webHidden/>
               </w:rPr>
-              <w:instrText xml:space="preserve"> PAGEREF _Toc143120752 \h </w:instrText>
+              <w:instrText xml:space="preserve"> PAGEREF _Toc143187734 \h </w:instrText>
             </w:r>
             <w:r>
               <w:rPr>
@@ -1625,12 +1625,82 @@
               <w:lang w:eastAsia="en-IN"/>
             </w:rPr>
           </w:pPr>
-          <w:hyperlink w:anchor="_Toc143120753" w:history="1">
+          <w:hyperlink w:anchor="_Toc143187735" w:history="1">
             <w:r>
               <w:rPr>
                 <w:rStyle w:val="Hyperlink"/>
                 <w:noProof/>
               </w:rPr>
+              <w:t>Drawbacks of Pointers</w:t>
+            </w:r>
+            <w:r>
+              <w:rPr>
+                <w:noProof/>
+                <w:webHidden/>
+              </w:rPr>
+              <w:tab/>
+            </w:r>
+            <w:r>
+              <w:rPr>
+                <w:noProof/>
+                <w:webHidden/>
+              </w:rPr>
+              <w:fldChar w:fldCharType="begin"/>
+            </w:r>
+            <w:r>
+              <w:rPr>
+                <w:noProof/>
+                <w:webHidden/>
+              </w:rPr>
+              <w:instrText xml:space="preserve"> PAGEREF _Toc143187735 \h </w:instrText>
+            </w:r>
+            <w:r>
+              <w:rPr>
+                <w:noProof/>
+                <w:webHidden/>
+              </w:rPr>
+            </w:r>
+            <w:r>
+              <w:rPr>
+                <w:noProof/>
+                <w:webHidden/>
+              </w:rPr>
+              <w:fldChar w:fldCharType="separate"/>
+            </w:r>
+            <w:r>
+              <w:rPr>
+                <w:noProof/>
+                <w:webHidden/>
+              </w:rPr>
+              <w:t>16</w:t>
+            </w:r>
+            <w:r>
+              <w:rPr>
+                <w:noProof/>
+                <w:webHidden/>
+              </w:rPr>
+              <w:fldChar w:fldCharType="end"/>
+            </w:r>
+          </w:hyperlink>
+        </w:p>
+        <w:p>
+          <w:pPr>
+            <w:pStyle w:val="TOC3"/>
+            <w:tabs>
+              <w:tab w:val="right" w:leader="dot" w:pos="9016"/>
+            </w:tabs>
+            <w:rPr>
+              <w:rFonts w:eastAsiaTheme="minorEastAsia"/>
+              <w:noProof/>
+              <w:lang w:eastAsia="en-IN"/>
+            </w:rPr>
+          </w:pPr>
+          <w:hyperlink w:anchor="_Toc143187736" w:history="1">
+            <w:r>
+              <w:rPr>
+                <w:rStyle w:val="Hyperlink"/>
+                <w:noProof/>
+              </w:rPr>
               <w:t>Use case</w:t>
             </w:r>
             <w:r>
@@ -1652,7 +1722,7 @@
                 <w:noProof/>
                 <w:webHidden/>
               </w:rPr>
-              <w:instrText xml:space="preserve"> PAGEREF _Toc143120753 \h </w:instrText>
+              <w:instrText xml:space="preserve"> PAGEREF _Toc143187736 \h </w:instrText>
             </w:r>
             <w:r>
               <w:rPr>
@@ -1695,7 +1765,7 @@
               <w:lang w:eastAsia="en-IN"/>
             </w:rPr>
           </w:pPr>
-          <w:hyperlink w:anchor="_Toc143120754" w:history="1">
+          <w:hyperlink w:anchor="_Toc143187737" w:history="1">
             <w:r>
               <w:rPr>
                 <w:rStyle w:val="Hyperlink"/>
@@ -1722,7 +1792,7 @@
                 <w:noProof/>
                 <w:webHidden/>
               </w:rPr>
-              <w:instrText xml:space="preserve"> PAGEREF _Toc143120754 \h </w:instrText>
+              <w:instrText xml:space="preserve"> PAGEREF _Toc143187737 \h </w:instrText>
             </w:r>
             <w:r>
               <w:rPr>
@@ -1742,7 +1812,7 @@
                 <w:noProof/>
                 <w:webHidden/>
               </w:rPr>
-              <w:t>19</w:t>
+              <w:t>20</w:t>
             </w:r>
             <w:r>
               <w:rPr>
@@ -1765,27 +1835,13 @@
               <w:lang w:eastAsia="en-IN"/>
             </w:rPr>
           </w:pPr>
-          <w:hyperlink w:anchor="_Toc143120755" w:history="1">
+          <w:hyperlink w:anchor="_Toc143187738" w:history="1">
             <w:r>
               <w:rPr>
                 <w:rStyle w:val="Hyperlink"/>
                 <w:noProof/>
               </w:rPr>
-              <w:t>Use c</w:t>
-            </w:r>
-            <w:r>
-              <w:rPr>
-                <w:rStyle w:val="Hyperlink"/>
-                <w:noProof/>
-              </w:rPr>
-              <w:t>a</w:t>
-            </w:r>
-            <w:r>
-              <w:rPr>
-                <w:rStyle w:val="Hyperlink"/>
-                <w:noProof/>
-              </w:rPr>
-              <w:t>se</w:t>
+              <w:t>Use case</w:t>
             </w:r>
             <w:r>
               <w:rPr>
@@ -1806,7 +1862,7 @@
                 <w:noProof/>
                 <w:webHidden/>
               </w:rPr>
-              <w:instrText xml:space="preserve"> PAGEREF _Toc143120755 \h </w:instrText>
+              <w:instrText xml:space="preserve"> PAGEREF _Toc143187738 \h </w:instrText>
             </w:r>
             <w:r>
               <w:rPr>
@@ -1826,7 +1882,7 @@
                 <w:noProof/>
                 <w:webHidden/>
               </w:rPr>
-              <w:t>19</w:t>
+              <w:t>20</w:t>
             </w:r>
             <w:r>
               <w:rPr>
@@ -1849,12 +1905,82 @@
               <w:lang w:eastAsia="en-IN"/>
             </w:rPr>
           </w:pPr>
-          <w:hyperlink w:anchor="_Toc143120756" w:history="1">
+          <w:hyperlink w:anchor="_Toc143187739" w:history="1">
             <w:r>
               <w:rPr>
                 <w:rStyle w:val="Hyperlink"/>
                 <w:noProof/>
               </w:rPr>
+              <w:t>Pointers vs Array</w:t>
+            </w:r>
+            <w:r>
+              <w:rPr>
+                <w:noProof/>
+                <w:webHidden/>
+              </w:rPr>
+              <w:tab/>
+            </w:r>
+            <w:r>
+              <w:rPr>
+                <w:noProof/>
+                <w:webHidden/>
+              </w:rPr>
+              <w:fldChar w:fldCharType="begin"/>
+            </w:r>
+            <w:r>
+              <w:rPr>
+                <w:noProof/>
+                <w:webHidden/>
+              </w:rPr>
+              <w:instrText xml:space="preserve"> PAGEREF _Toc143187739 \h </w:instrText>
+            </w:r>
+            <w:r>
+              <w:rPr>
+                <w:noProof/>
+                <w:webHidden/>
+              </w:rPr>
+            </w:r>
+            <w:r>
+              <w:rPr>
+                <w:noProof/>
+                <w:webHidden/>
+              </w:rPr>
+              <w:fldChar w:fldCharType="separate"/>
+            </w:r>
+            <w:r>
+              <w:rPr>
+                <w:noProof/>
+                <w:webHidden/>
+              </w:rPr>
+              <w:t>21</w:t>
+            </w:r>
+            <w:r>
+              <w:rPr>
+                <w:noProof/>
+                <w:webHidden/>
+              </w:rPr>
+              <w:fldChar w:fldCharType="end"/>
+            </w:r>
+          </w:hyperlink>
+        </w:p>
+        <w:p>
+          <w:pPr>
+            <w:pStyle w:val="TOC2"/>
+            <w:tabs>
+              <w:tab w:val="right" w:leader="dot" w:pos="9016"/>
+            </w:tabs>
+            <w:rPr>
+              <w:rFonts w:eastAsiaTheme="minorEastAsia"/>
+              <w:noProof/>
+              <w:lang w:eastAsia="en-IN"/>
+            </w:rPr>
+          </w:pPr>
+          <w:hyperlink w:anchor="_Toc143187740" w:history="1">
+            <w:r>
+              <w:rPr>
+                <w:rStyle w:val="Hyperlink"/>
+                <w:noProof/>
+              </w:rPr>
               <w:t>Types of Function Call (References v/s Pointers)</w:t>
             </w:r>
             <w:r>
@@ -1876,7 +2002,7 @@
                 <w:noProof/>
                 <w:webHidden/>
               </w:rPr>
-              <w:instrText xml:space="preserve"> PAGEREF _Toc143120756 \h </w:instrText>
+              <w:instrText xml:space="preserve"> PAGEREF _Toc143187740 \h </w:instrText>
             </w:r>
             <w:r>
               <w:rPr>
@@ -1896,7 +2022,7 @@
                 <w:noProof/>
                 <w:webHidden/>
               </w:rPr>
-              <w:t>20</w:t>
+              <w:t>23</w:t>
             </w:r>
             <w:r>
               <w:rPr>
@@ -1919,7 +2045,7 @@
               <w:lang w:eastAsia="en-IN"/>
             </w:rPr>
           </w:pPr>
-          <w:hyperlink w:anchor="_Toc143120757" w:history="1">
+          <w:hyperlink w:anchor="_Toc143187741" w:history="1">
             <w:r>
               <w:rPr>
                 <w:rStyle w:val="Hyperlink"/>
@@ -1946,7 +2072,7 @@
                 <w:noProof/>
                 <w:webHidden/>
               </w:rPr>
-              <w:instrText xml:space="preserve"> PAGEREF _Toc143120757 \h </w:instrText>
+              <w:instrText xml:space="preserve"> PAGEREF _Toc143187741 \h </w:instrText>
             </w:r>
             <w:r>
               <w:rPr>
@@ -1966,7 +2092,7 @@
                 <w:noProof/>
                 <w:webHidden/>
               </w:rPr>
-              <w:t>20</w:t>
+              <w:t>23</w:t>
             </w:r>
             <w:r>
               <w:rPr>
@@ -1989,7 +2115,7 @@
               <w:lang w:eastAsia="en-IN"/>
             </w:rPr>
           </w:pPr>
-          <w:hyperlink w:anchor="_Toc143120758" w:history="1">
+          <w:hyperlink w:anchor="_Toc143187742" w:history="1">
             <w:r>
               <w:rPr>
                 <w:rStyle w:val="Hyperlink"/>
@@ -2016,7 +2142,7 @@
                 <w:noProof/>
                 <w:webHidden/>
               </w:rPr>
-              <w:instrText xml:space="preserve"> PAGEREF _Toc143120758 \h </w:instrText>
+              <w:instrText xml:space="preserve"> PAGEREF _Toc143187742 \h </w:instrText>
             </w:r>
             <w:r>
               <w:rPr>
@@ -2036,7 +2162,7 @@
                 <w:noProof/>
                 <w:webHidden/>
               </w:rPr>
-              <w:t>21</w:t>
+              <w:t>24</w:t>
             </w:r>
             <w:r>
               <w:rPr>
@@ -2059,7 +2185,7 @@
               <w:lang w:eastAsia="en-IN"/>
             </w:rPr>
           </w:pPr>
-          <w:hyperlink w:anchor="_Toc143120759" w:history="1">
+          <w:hyperlink w:anchor="_Toc143187743" w:history="1">
             <w:r>
               <w:rPr>
                 <w:rStyle w:val="Hyperlink"/>
@@ -2086,7 +2212,7 @@
                 <w:noProof/>
                 <w:webHidden/>
               </w:rPr>
-              <w:instrText xml:space="preserve"> PAGEREF _Toc143120759 \h </w:instrText>
+              <w:instrText xml:space="preserve"> PAGEREF _Toc143187743 \h </w:instrText>
             </w:r>
             <w:r>
               <w:rPr>
@@ -2106,7 +2232,7 @@
                 <w:noProof/>
                 <w:webHidden/>
               </w:rPr>
-              <w:t>22</w:t>
+              <w:t>25</w:t>
             </w:r>
             <w:r>
               <w:rPr>
@@ -2129,7 +2255,7 @@
               <w:lang w:eastAsia="en-IN"/>
             </w:rPr>
           </w:pPr>
-          <w:hyperlink w:anchor="_Toc143120760" w:history="1">
+          <w:hyperlink w:anchor="_Toc143187744" w:history="1">
             <w:r>
               <w:rPr>
                 <w:rStyle w:val="Hyperlink"/>
@@ -2156,7 +2282,7 @@
                 <w:noProof/>
                 <w:webHidden/>
               </w:rPr>
-              <w:instrText xml:space="preserve"> PAGEREF _Toc143120760 \h </w:instrText>
+              <w:instrText xml:space="preserve"> PAGEREF _Toc143187744 \h </w:instrText>
             </w:r>
             <w:r>
               <w:rPr>
@@ -2176,7 +2302,7 @@
                 <w:noProof/>
                 <w:webHidden/>
               </w:rPr>
-              <w:t>23</w:t>
+              <w:t>26</w:t>
             </w:r>
             <w:r>
               <w:rPr>
@@ -2199,7 +2325,7 @@
               <w:lang w:eastAsia="en-IN"/>
             </w:rPr>
           </w:pPr>
-          <w:hyperlink w:anchor="_Toc143120761" w:history="1">
+          <w:hyperlink w:anchor="_Toc143187745" w:history="1">
             <w:r>
               <w:rPr>
                 <w:rStyle w:val="Hyperlink"/>
@@ -2226,7 +2352,7 @@
                 <w:noProof/>
                 <w:webHidden/>
               </w:rPr>
-              <w:instrText xml:space="preserve"> PAGEREF _Toc143120761 \h </w:instrText>
+              <w:instrText xml:space="preserve"> PAGEREF _Toc143187745 \h </w:instrText>
             </w:r>
             <w:r>
               <w:rPr>
@@ -2246,7 +2372,7 @@
                 <w:noProof/>
                 <w:webHidden/>
               </w:rPr>
-              <w:t>24</w:t>
+              <w:t>27</w:t>
             </w:r>
             <w:r>
               <w:rPr>
@@ -2269,7 +2395,7 @@
               <w:lang w:eastAsia="en-IN"/>
             </w:rPr>
           </w:pPr>
-          <w:hyperlink w:anchor="_Toc143120762" w:history="1">
+          <w:hyperlink w:anchor="_Toc143187746" w:history="1">
             <w:r>
               <w:rPr>
                 <w:rStyle w:val="Hyperlink"/>
@@ -2296,7 +2422,7 @@
                 <w:noProof/>
                 <w:webHidden/>
               </w:rPr>
-              <w:instrText xml:space="preserve"> PAGEREF _Toc143120762 \h </w:instrText>
+              <w:instrText xml:space="preserve"> PAGEREF _Toc143187746 \h </w:instrText>
             </w:r>
             <w:r>
               <w:rPr>
@@ -2316,7 +2442,7 @@
                 <w:noProof/>
                 <w:webHidden/>
               </w:rPr>
-              <w:t>24</w:t>
+              <w:t>27</w:t>
             </w:r>
             <w:r>
               <w:rPr>
@@ -2339,7 +2465,7 @@
               <w:lang w:eastAsia="en-IN"/>
             </w:rPr>
           </w:pPr>
-          <w:hyperlink w:anchor="_Toc143120763" w:history="1">
+          <w:hyperlink w:anchor="_Toc143187747" w:history="1">
             <w:r>
               <w:rPr>
                 <w:rStyle w:val="Hyperlink"/>
@@ -2366,7 +2492,7 @@
                 <w:noProof/>
                 <w:webHidden/>
               </w:rPr>
-              <w:instrText xml:space="preserve"> PAGEREF _Toc143120763 \h </w:instrText>
+              <w:instrText xml:space="preserve"> PAGEREF _Toc143187747 \h </w:instrText>
             </w:r>
             <w:r>
               <w:rPr>
@@ -2386,7 +2512,7 @@
                 <w:noProof/>
                 <w:webHidden/>
               </w:rPr>
-              <w:t>24</w:t>
+              <w:t>27</w:t>
             </w:r>
             <w:r>
               <w:rPr>
@@ -2409,7 +2535,7 @@
               <w:lang w:eastAsia="en-IN"/>
             </w:rPr>
           </w:pPr>
-          <w:hyperlink w:anchor="_Toc143120764" w:history="1">
+          <w:hyperlink w:anchor="_Toc143187748" w:history="1">
             <w:r>
               <w:rPr>
                 <w:rStyle w:val="Hyperlink"/>
@@ -2436,7 +2562,7 @@
                 <w:noProof/>
                 <w:webHidden/>
               </w:rPr>
-              <w:instrText xml:space="preserve"> PAGEREF _Toc143120764 \h </w:instrText>
+              <w:instrText xml:space="preserve"> PAGEREF _Toc143187748 \h </w:instrText>
             </w:r>
             <w:r>
               <w:rPr>
@@ -2456,7 +2582,7 @@
                 <w:noProof/>
                 <w:webHidden/>
               </w:rPr>
-              <w:t>25</w:t>
+              <w:t>28</w:t>
             </w:r>
             <w:r>
               <w:rPr>
@@ -2479,7 +2605,7 @@
               <w:lang w:eastAsia="en-IN"/>
             </w:rPr>
           </w:pPr>
-          <w:hyperlink w:anchor="_Toc143120765" w:history="1">
+          <w:hyperlink w:anchor="_Toc143187749" w:history="1">
             <w:r>
               <w:rPr>
                 <w:rStyle w:val="Hyperlink"/>
@@ -2506,7 +2632,7 @@
                 <w:noProof/>
                 <w:webHidden/>
               </w:rPr>
-              <w:instrText xml:space="preserve"> PAGEREF _Toc143120765 \h </w:instrText>
+              <w:instrText xml:space="preserve"> PAGEREF _Toc143187749 \h </w:instrText>
             </w:r>
             <w:r>
               <w:rPr>
@@ -2526,7 +2652,7 @@
                 <w:noProof/>
                 <w:webHidden/>
               </w:rPr>
-              <w:t>26</w:t>
+              <w:t>29</w:t>
             </w:r>
             <w:r>
               <w:rPr>
@@ -2549,7 +2675,7 @@
               <w:lang w:eastAsia="en-IN"/>
             </w:rPr>
           </w:pPr>
-          <w:hyperlink w:anchor="_Toc143120766" w:history="1">
+          <w:hyperlink w:anchor="_Toc143187750" w:history="1">
             <w:r>
               <w:rPr>
                 <w:rStyle w:val="Hyperlink"/>
@@ -2576,7 +2702,7 @@
                 <w:noProof/>
                 <w:webHidden/>
               </w:rPr>
-              <w:instrText xml:space="preserve"> PAGEREF _Toc143120766 \h </w:instrText>
+              <w:instrText xml:space="preserve"> PAGEREF _Toc143187750 \h </w:instrText>
             </w:r>
             <w:r>
               <w:rPr>
@@ -2596,7 +2722,7 @@
                 <w:noProof/>
                 <w:webHidden/>
               </w:rPr>
-              <w:t>27</w:t>
+              <w:t>30</w:t>
             </w:r>
             <w:r>
               <w:rPr>
@@ -2619,7 +2745,7 @@
               <w:lang w:eastAsia="en-IN"/>
             </w:rPr>
           </w:pPr>
-          <w:hyperlink w:anchor="_Toc143120767" w:history="1">
+          <w:hyperlink w:anchor="_Toc143187751" w:history="1">
             <w:r>
               <w:rPr>
                 <w:rStyle w:val="Hyperlink"/>
@@ -2646,7 +2772,7 @@
                 <w:noProof/>
                 <w:webHidden/>
               </w:rPr>
-              <w:instrText xml:space="preserve"> PAGEREF _Toc143120767 \h </w:instrText>
+              <w:instrText xml:space="preserve"> PAGEREF _Toc143187751 \h </w:instrText>
             </w:r>
             <w:r>
               <w:rPr>
@@ -2666,7 +2792,7 @@
                 <w:noProof/>
                 <w:webHidden/>
               </w:rPr>
-              <w:t>28</w:t>
+              <w:t>31</w:t>
             </w:r>
             <w:r>
               <w:rPr>
@@ -2689,7 +2815,7 @@
               <w:lang w:eastAsia="en-IN"/>
             </w:rPr>
           </w:pPr>
-          <w:hyperlink w:anchor="_Toc143120768" w:history="1">
+          <w:hyperlink w:anchor="_Toc143187752" w:history="1">
             <w:r>
               <w:rPr>
                 <w:rStyle w:val="Hyperlink"/>
@@ -2716,7 +2842,7 @@
                 <w:noProof/>
                 <w:webHidden/>
               </w:rPr>
-              <w:instrText xml:space="preserve"> PAGEREF _Toc143120768 \h </w:instrText>
+              <w:instrText xml:space="preserve"> PAGEREF _Toc143187752 \h </w:instrText>
             </w:r>
             <w:r>
               <w:rPr>
@@ -2736,7 +2862,7 @@
                 <w:noProof/>
                 <w:webHidden/>
               </w:rPr>
-              <w:t>29</w:t>
+              <w:t>32</w:t>
             </w:r>
             <w:r>
               <w:rPr>
@@ -2776,7 +2902,7 @@
         <w:pStyle w:val="Heading1"/>
         <w:jc w:val="center"/>
       </w:pPr>
-      <w:bookmarkStart w:id="0" w:name="_Toc143120741"/>
+      <w:bookmarkStart w:id="0" w:name="_Toc143187723"/>
       <w:r>
         <w:lastRenderedPageBreak/>
         <w:t>Arrays in C++</w:t>
@@ -2850,7 +2976,7 @@
       <w:pPr>
         <w:pStyle w:val="Heading2"/>
       </w:pPr>
-      <w:bookmarkStart w:id="1" w:name="_Toc143120742"/>
+      <w:bookmarkStart w:id="1" w:name="_Toc143187724"/>
       <w:r>
         <w:t>Array declaration</w:t>
       </w:r>
@@ -3178,7 +3304,7 @@
       <w:pPr>
         <w:pStyle w:val="Heading2"/>
       </w:pPr>
-      <w:bookmarkStart w:id="2" w:name="_Toc143120743"/>
+      <w:bookmarkStart w:id="2" w:name="_Toc143187725"/>
       <w:r>
         <w:lastRenderedPageBreak/>
         <w:t>Multidimensional Array</w:t>
@@ -3352,7 +3478,7 @@
       <w:pPr>
         <w:pStyle w:val="Heading2"/>
       </w:pPr>
-      <w:bookmarkStart w:id="3" w:name="_Toc143120744"/>
+      <w:bookmarkStart w:id="3" w:name="_Toc143187726"/>
       <w:r>
         <w:lastRenderedPageBreak/>
         <w:t>Memory Layout</w:t>
@@ -3437,7 +3563,7 @@
       <w:pPr>
         <w:pStyle w:val="Heading2"/>
       </w:pPr>
-      <w:bookmarkStart w:id="4" w:name="_Toc143120745"/>
+      <w:bookmarkStart w:id="4" w:name="_Toc143187727"/>
       <w:r>
         <w:lastRenderedPageBreak/>
         <w:t>Array Traversal in C++</w:t>
@@ -4063,7 +4189,7 @@
         <w:pStyle w:val="Heading1"/>
         <w:jc w:val="center"/>
       </w:pPr>
-      <w:bookmarkStart w:id="5" w:name="_Toc143120746"/>
+      <w:bookmarkStart w:id="5" w:name="_Toc143187728"/>
       <w:r>
         <w:lastRenderedPageBreak/>
         <w:t>Strings in C++</w:t>
@@ -4115,7 +4241,7 @@
         <w:pStyle w:val="Heading2"/>
         <w:jc w:val="center"/>
       </w:pPr>
-      <w:bookmarkStart w:id="6" w:name="_Toc143120747"/>
+      <w:bookmarkStart w:id="6" w:name="_Toc143187729"/>
       <w:r>
         <w:t>C-style (character arrays and literals)</w:t>
       </w:r>
@@ -4177,7 +4303,7 @@
         <w:pStyle w:val="Heading2"/>
         <w:jc w:val="center"/>
       </w:pPr>
-      <w:bookmarkStart w:id="7" w:name="_Toc143120748"/>
+      <w:bookmarkStart w:id="7" w:name="_Toc143187730"/>
       <w:r>
         <w:lastRenderedPageBreak/>
         <w:t>String Class in C++ STL</w:t>
@@ -4247,7 +4373,7 @@
       <w:pPr>
         <w:pStyle w:val="Heading3"/>
       </w:pPr>
-      <w:bookmarkStart w:id="8" w:name="_Toc143120749"/>
+      <w:bookmarkStart w:id="8" w:name="_Toc143187731"/>
       <w:r>
         <w:lastRenderedPageBreak/>
         <w:t>S</w:t>
@@ -5373,7 +5499,7 @@
         <w:pStyle w:val="Heading1"/>
         <w:jc w:val="center"/>
       </w:pPr>
-      <w:bookmarkStart w:id="9" w:name="_Toc143120750"/>
+      <w:bookmarkStart w:id="9" w:name="_Toc143187732"/>
       <w:r>
         <w:lastRenderedPageBreak/>
         <w:t>Pointers &amp; References in C++</w:t>
@@ -5384,7 +5510,7 @@
       <w:pPr>
         <w:pStyle w:val="Heading2"/>
       </w:pPr>
-      <w:bookmarkStart w:id="10" w:name="_Toc143120751"/>
+      <w:bookmarkStart w:id="10" w:name="_Toc143187733"/>
       <w:r>
         <w:t>Pointers vs References</w:t>
       </w:r>
@@ -5694,7 +5820,7 @@
       </w:r>
     </w:p>
     <w:p>
-      <w:bookmarkStart w:id="11" w:name="_Toc143120752"/>
+      <w:bookmarkStart w:id="11" w:name="_Toc143187734"/>
       <w:r>
         <w:rPr>
           <w:rStyle w:val="Heading2Char"/>
@@ -5772,9 +5898,11 @@
       <w:pPr>
         <w:pStyle w:val="Heading3"/>
       </w:pPr>
+      <w:bookmarkStart w:id="12" w:name="_Toc143187735"/>
       <w:r>
         <w:t>Drawbacks of Pointers</w:t>
       </w:r>
+      <w:bookmarkEnd w:id="12"/>
     </w:p>
     <w:p>
       <w:pPr>
@@ -5807,14 +5935,14 @@
           <w:bCs/>
         </w:rPr>
       </w:pPr>
-      <w:bookmarkStart w:id="12" w:name="_Toc143120753"/>
+      <w:bookmarkStart w:id="13" w:name="_Toc143187736"/>
       <w:r>
         <w:rPr>
           <w:rStyle w:val="Heading3Char"/>
         </w:rPr>
         <w:t>Use case</w:t>
       </w:r>
-      <w:bookmarkEnd w:id="12"/>
+      <w:bookmarkEnd w:id="13"/>
       <w:r>
         <w:t>:</w:t>
       </w:r>
@@ -6529,6 +6657,21 @@
     </w:p>
     <w:p>
       <w:pPr>
+        <w:rPr>
+          <w:b/>
+          <w:bCs/>
+        </w:rPr>
+      </w:pPr>
+      <w:r>
+        <w:rPr>
+          <w:b/>
+          <w:bCs/>
+        </w:rPr>
+        <w:br w:type="page"/>
+      </w:r>
+    </w:p>
+    <w:p>
+      <w:pPr>
         <w:pStyle w:val="ListParagraph"/>
         <w:numPr>
           <w:ilvl w:val="0"/>
@@ -6544,6 +6687,7 @@
           <w:b/>
           <w:bCs/>
         </w:rPr>
+        <w:lastRenderedPageBreak/>
         <w:t>Pointer Arithmetic</w:t>
       </w:r>
       <w:r>
@@ -6560,6 +6704,78 @@
       </w:r>
       <w:r>
         <w:t>.</w:t>
+      </w:r>
+    </w:p>
+    <w:p>
+      <w:pPr>
+        <w:pStyle w:val="ListParagraph"/>
+        <w:numPr>
+          <w:ilvl w:val="1"/>
+          <w:numId w:val="26"/>
+        </w:numPr>
+      </w:pPr>
+      <w:r>
+        <w:t>incremented ( ++ )</w:t>
+      </w:r>
+    </w:p>
+    <w:p>
+      <w:pPr>
+        <w:pStyle w:val="ListParagraph"/>
+        <w:numPr>
+          <w:ilvl w:val="1"/>
+          <w:numId w:val="26"/>
+        </w:numPr>
+      </w:pPr>
+      <w:r>
+        <w:t xml:space="preserve">decremented ( </w:t>
+      </w:r>
+      <w:r>
+        <w:t>--</w:t>
+      </w:r>
+      <w:r>
+        <w:t xml:space="preserve"> )</w:t>
+      </w:r>
+    </w:p>
+    <w:p>
+      <w:pPr>
+        <w:pStyle w:val="ListParagraph"/>
+        <w:numPr>
+          <w:ilvl w:val="1"/>
+          <w:numId w:val="26"/>
+        </w:numPr>
+      </w:pPr>
+      <w:r>
+        <w:t>an integer may be added to a pointer ( + or += )</w:t>
+      </w:r>
+    </w:p>
+    <w:p>
+      <w:pPr>
+        <w:pStyle w:val="ListParagraph"/>
+        <w:numPr>
+          <w:ilvl w:val="1"/>
+          <w:numId w:val="26"/>
+        </w:numPr>
+      </w:pPr>
+      <w:r>
+        <w:t xml:space="preserve">an integer may be subtracted from a pointer ( </w:t>
+      </w:r>
+      <w:r>
+        <w:t xml:space="preserve">- </w:t>
+      </w:r>
+      <w:r>
+        <w:t>or -= )</w:t>
+      </w:r>
+    </w:p>
+    <w:p>
+      <w:pPr>
+        <w:pStyle w:val="ListParagraph"/>
+        <w:numPr>
+          <w:ilvl w:val="1"/>
+          <w:numId w:val="26"/>
+        </w:numPr>
+      </w:pPr>
+      <w:r>
+        <w:t>difference between two pointers (p1-p2)</w:t>
       </w:r>
     </w:p>
     <w:p>
@@ -6574,13 +6790,12 @@
         <w:rPr>
           <w:b/>
           <w:bCs/>
-          <w:noProof/>
         </w:rPr>
         <w:drawing>
-          <wp:inline distT="0" distB="0" distL="0" distR="0" wp14:anchorId="6243B2ED" wp14:editId="5A34151F">
-            <wp:extent cx="5731510" cy="962660"/>
-            <wp:effectExtent l="0" t="0" r="2540" b="8890"/>
-            <wp:docPr id="1385222331" name="Picture 1" descr="A black screen with white text&#10;&#10;Description automatically generated"/>
+          <wp:inline distT="0" distB="0" distL="0" distR="0" wp14:anchorId="170B4521" wp14:editId="101DCB3F">
+            <wp:extent cx="5731510" cy="4919345"/>
+            <wp:effectExtent l="0" t="0" r="2540" b="0"/>
+            <wp:docPr id="122078366" name="Picture 1"/>
             <wp:cNvGraphicFramePr>
               <a:graphicFrameLocks xmlns:a="http://schemas.openxmlformats.org/drawingml/2006/main" noChangeAspect="1"/>
             </wp:cNvGraphicFramePr>
@@ -6588,7 +6803,7 @@
               <a:graphicData uri="http://schemas.openxmlformats.org/drawingml/2006/picture">
                 <pic:pic xmlns:pic="http://schemas.openxmlformats.org/drawingml/2006/picture">
                   <pic:nvPicPr>
-                    <pic:cNvPr id="1385222331" name="Picture 1" descr="A black screen with white text&#10;&#10;Description automatically generated"/>
+                    <pic:cNvPr id="122078366" name=""/>
                     <pic:cNvPicPr/>
                   </pic:nvPicPr>
                   <pic:blipFill>
@@ -6600,7 +6815,7 @@
                   <pic:spPr>
                     <a:xfrm>
                       <a:off x="0" y="0"/>
-                      <a:ext cx="5731510" cy="962660"/>
+                      <a:ext cx="5731510" cy="4919345"/>
                     </a:xfrm>
                     <a:prstGeom prst="rect">
                       <a:avLst/>
@@ -6615,6 +6830,56 @@
     </w:p>
     <w:p>
       <w:pPr>
+        <w:ind w:left="360"/>
+      </w:pPr>
+      <w:r>
+        <w:t>OP</w:t>
+      </w:r>
+    </w:p>
+    <w:p>
+      <w:pPr>
+        <w:ind w:left="360"/>
+      </w:pPr>
+      <w:r>
+        <w:drawing>
+          <wp:inline distT="0" distB="0" distL="0" distR="0" wp14:anchorId="64D943AA" wp14:editId="1C5B40AA">
+            <wp:extent cx="5731510" cy="1286510"/>
+            <wp:effectExtent l="0" t="0" r="2540" b="8890"/>
+            <wp:docPr id="892552709" name="Picture 1" descr="A black background with white text&#10;&#10;Description automatically generated"/>
+            <wp:cNvGraphicFramePr>
+              <a:graphicFrameLocks xmlns:a="http://schemas.openxmlformats.org/drawingml/2006/main" noChangeAspect="1"/>
+            </wp:cNvGraphicFramePr>
+            <a:graphic xmlns:a="http://schemas.openxmlformats.org/drawingml/2006/main">
+              <a:graphicData uri="http://schemas.openxmlformats.org/drawingml/2006/picture">
+                <pic:pic xmlns:pic="http://schemas.openxmlformats.org/drawingml/2006/picture">
+                  <pic:nvPicPr>
+                    <pic:cNvPr id="892552709" name="Picture 1" descr="A black background with white text&#10;&#10;Description automatically generated"/>
+                    <pic:cNvPicPr/>
+                  </pic:nvPicPr>
+                  <pic:blipFill>
+                    <a:blip r:embed="rId48"/>
+                    <a:stretch>
+                      <a:fillRect/>
+                    </a:stretch>
+                  </pic:blipFill>
+                  <pic:spPr>
+                    <a:xfrm>
+                      <a:off x="0" y="0"/>
+                      <a:ext cx="5731510" cy="1286510"/>
+                    </a:xfrm>
+                    <a:prstGeom prst="rect">
+                      <a:avLst/>
+                    </a:prstGeom>
+                  </pic:spPr>
+                </pic:pic>
+              </a:graphicData>
+            </a:graphic>
+          </wp:inline>
+        </w:drawing>
+      </w:r>
+    </w:p>
+    <w:p>
+      <w:pPr>
         <w:rPr>
           <w:b/>
           <w:bCs/>
@@ -6629,7 +6894,7 @@
       </w:r>
     </w:p>
     <w:p>
-      <w:bookmarkStart w:id="13" w:name="_Toc143120754"/>
+      <w:bookmarkStart w:id="14" w:name="_Toc143187737"/>
       <w:r>
         <w:rPr>
           <w:rStyle w:val="Heading2Char"/>
@@ -6637,7 +6902,7 @@
         <w:lastRenderedPageBreak/>
         <w:t>Reference</w:t>
       </w:r>
-      <w:bookmarkEnd w:id="13"/>
+      <w:bookmarkEnd w:id="14"/>
       <w:r>
         <w:t>:</w:t>
       </w:r>
@@ -6684,7 +6949,7 @@
                     </pic:cNvPicPr>
                   </pic:nvPicPr>
                   <pic:blipFill>
-                    <a:blip r:embed="rId48">
+                    <a:blip r:embed="rId49">
                       <a:extLst>
                         <a:ext uri="{28A0092B-C50C-407E-A947-70E740481C1C}">
                           <a14:useLocalDpi xmlns:a14="http://schemas.microsoft.com/office/drawing/2010/main" val="0"/>
@@ -6717,14 +6982,14 @@
       </w:r>
     </w:p>
     <w:p>
-      <w:bookmarkStart w:id="14" w:name="_Toc143120755"/>
+      <w:bookmarkStart w:id="15" w:name="_Toc143187738"/>
       <w:r>
         <w:rPr>
           <w:rStyle w:val="Heading3Char"/>
         </w:rPr>
         <w:t>Use case</w:t>
       </w:r>
-      <w:bookmarkEnd w:id="14"/>
+      <w:bookmarkEnd w:id="15"/>
       <w:r>
         <w:t>:</w:t>
       </w:r>
@@ -6775,7 +7040,7 @@
                     <pic:cNvPicPr/>
                   </pic:nvPicPr>
                   <pic:blipFill rotWithShape="1">
-                    <a:blip r:embed="rId49"/>
+                    <a:blip r:embed="rId50"/>
                     <a:srcRect t="6863" b="5140"/>
                     <a:stretch/>
                   </pic:blipFill>
@@ -6852,7 +7117,7 @@
                     <pic:cNvPicPr/>
                   </pic:nvPicPr>
                   <pic:blipFill rotWithShape="1">
-                    <a:blip r:embed="rId50"/>
+                    <a:blip r:embed="rId51"/>
                     <a:srcRect t="11655" b="14918"/>
                     <a:stretch/>
                   </pic:blipFill>
@@ -6926,7 +7191,7 @@
                     <pic:cNvPicPr/>
                   </pic:nvPicPr>
                   <pic:blipFill rotWithShape="1">
-                    <a:blip r:embed="rId51"/>
+                    <a:blip r:embed="rId52"/>
                     <a:srcRect t="14622"/>
                     <a:stretch/>
                   </pic:blipFill>
@@ -7000,7 +7265,7 @@
                     <pic:cNvPicPr/>
                   </pic:nvPicPr>
                   <pic:blipFill>
-                    <a:blip r:embed="rId52"/>
+                    <a:blip r:embed="rId53"/>
                     <a:stretch>
                       <a:fillRect/>
                     </a:stretch>
@@ -7026,23 +7291,459 @@
         <w:pStyle w:val="Heading2"/>
         <w:jc w:val="center"/>
       </w:pPr>
-      <w:bookmarkStart w:id="15" w:name="_Toc143120756"/>
+      <w:bookmarkStart w:id="16" w:name="_Toc143187739"/>
+      <w:r>
+        <w:lastRenderedPageBreak/>
+        <w:t>Pointers vs Array</w:t>
+      </w:r>
+      <w:bookmarkEnd w:id="16"/>
+    </w:p>
+    <w:p/>
+    <w:p>
+      <w:pPr>
+        <w:rPr>
+          <w:b/>
+          <w:bCs/>
+        </w:rPr>
+      </w:pPr>
+      <w:r>
+        <w:rPr>
+          <w:b/>
+          <w:bCs/>
+        </w:rPr>
+        <w:t>Remember</w:t>
+      </w:r>
+    </w:p>
+    <w:p>
+      <w:r>
+        <w:rPr>
+          <w:b/>
+          <w:bCs/>
+        </w:rPr>
+        <w:t>Why can't I increment an array</w:t>
+      </w:r>
+      <w:r>
+        <w:rPr>
+          <w:b/>
+          <w:bCs/>
+        </w:rPr>
+        <w:t xml:space="preserve">? </w:t>
+      </w:r>
+      <w:r>
+        <w:t>It's because array is treated as a constant pointer. There is a reason for it. Array variable is supposed to point to the first element of the array or first memory instance of the block of the contiguous memory locations in which it is stored. So, if we will have the liberty</w:t>
+      </w:r>
+      <w:r>
+        <w:t xml:space="preserve"> to </w:t>
+      </w:r>
+      <w:r>
+        <w:t xml:space="preserve">change(increment or decrement ) the array pointer, it won't point to the first memory location of the block. </w:t>
+      </w:r>
+      <w:r>
+        <w:t>Thus,</w:t>
+      </w:r>
+      <w:r>
+        <w:t xml:space="preserve"> it will </w:t>
+      </w:r>
+      <w:r>
+        <w:t>lose</w:t>
+      </w:r>
+      <w:r>
+        <w:t xml:space="preserve"> </w:t>
+      </w:r>
+      <w:r>
+        <w:t>its</w:t>
+      </w:r>
+      <w:r>
+        <w:t xml:space="preserve"> purpose.</w:t>
+      </w:r>
+    </w:p>
+    <w:p>
+      <w:r>
+        <w:t xml:space="preserve">We </w:t>
+      </w:r>
+      <w:r>
+        <w:t>should</w:t>
+      </w:r>
+      <w:r>
+        <w:t xml:space="preserve"> write an</w:t>
+      </w:r>
+      <w:r>
+        <w:t xml:space="preserve"> </w:t>
+      </w:r>
+      <w:r>
+        <w:t>expression after * otherwise it will invoke error.</w:t>
+      </w:r>
+      <w:r>
+        <w:t xml:space="preserve"> </w:t>
+      </w:r>
+      <w:r>
+        <w:t>This expression</w:t>
+      </w:r>
+      <w:r>
+        <w:t xml:space="preserve"> will invoke error: </w:t>
+      </w:r>
+      <w:r>
+        <w:rPr>
+          <w:b/>
+          <w:bCs/>
+        </w:rPr>
+        <w:t>++ptr*</w:t>
+      </w:r>
+      <w:r>
+        <w:t xml:space="preserve">, </w:t>
+      </w:r>
+      <w:r>
+        <w:rPr>
+          <w:b/>
+          <w:bCs/>
+        </w:rPr>
+        <w:t>ptr*++</w:t>
+      </w:r>
+      <w:r>
+        <w:t xml:space="preserve"> and </w:t>
+      </w:r>
+      <w:r>
+        <w:rPr>
+          <w:b/>
+          <w:bCs/>
+        </w:rPr>
+        <w:t>ptr++*</w:t>
+      </w:r>
+      <w:r>
+        <w:rPr>
+          <w:b/>
+          <w:bCs/>
+        </w:rPr>
+        <w:t xml:space="preserve"> </w:t>
+      </w:r>
+      <w:r>
+        <w:rPr>
+          <w:b/>
+          <w:bCs/>
+        </w:rPr>
+        <w:t>(</w:t>
+      </w:r>
+      <w:r>
+        <w:t xml:space="preserve">for both array pointer </w:t>
+      </w:r>
+      <w:proofErr w:type="gramStart"/>
+      <w:r>
+        <w:t>or</w:t>
+      </w:r>
+      <w:proofErr w:type="gramEnd"/>
+      <w:r>
+        <w:t xml:space="preserve"> simple pointer</w:t>
+      </w:r>
+      <w:r>
+        <w:t>).</w:t>
+      </w:r>
+    </w:p>
+    <w:p>
+      <w:r>
+        <w:drawing>
+          <wp:inline distT="0" distB="0" distL="0" distR="0" wp14:anchorId="2AE0AAAC" wp14:editId="6DE43BE2">
+            <wp:extent cx="5731510" cy="528320"/>
+            <wp:effectExtent l="0" t="0" r="2540" b="5080"/>
+            <wp:docPr id="1795562199" name="Picture 1"/>
+            <wp:cNvGraphicFramePr>
+              <a:graphicFrameLocks xmlns:a="http://schemas.openxmlformats.org/drawingml/2006/main" noChangeAspect="1"/>
+            </wp:cNvGraphicFramePr>
+            <a:graphic xmlns:a="http://schemas.openxmlformats.org/drawingml/2006/main">
+              <a:graphicData uri="http://schemas.openxmlformats.org/drawingml/2006/picture">
+                <pic:pic xmlns:pic="http://schemas.openxmlformats.org/drawingml/2006/picture">
+                  <pic:nvPicPr>
+                    <pic:cNvPr id="1795562199" name=""/>
+                    <pic:cNvPicPr/>
+                  </pic:nvPicPr>
+                  <pic:blipFill>
+                    <a:blip r:embed="rId54"/>
+                    <a:stretch>
+                      <a:fillRect/>
+                    </a:stretch>
+                  </pic:blipFill>
+                  <pic:spPr>
+                    <a:xfrm>
+                      <a:off x="0" y="0"/>
+                      <a:ext cx="5731510" cy="528320"/>
+                    </a:xfrm>
+                    <a:prstGeom prst="rect">
+                      <a:avLst/>
+                    </a:prstGeom>
+                  </pic:spPr>
+                </pic:pic>
+              </a:graphicData>
+            </a:graphic>
+          </wp:inline>
+        </w:drawing>
+      </w:r>
+    </w:p>
+    <w:p>
+      <w:pPr>
+        <w:rPr>
+          <w:b/>
+          <w:bCs/>
+        </w:rPr>
+      </w:pPr>
+      <w:r>
+        <w:rPr>
+          <w:b/>
+          <w:bCs/>
+        </w:rPr>
+        <w:t xml:space="preserve">Possible </w:t>
+      </w:r>
+      <w:r>
+        <w:rPr>
+          <w:b/>
+          <w:bCs/>
+        </w:rPr>
+        <w:t>increment or decrement</w:t>
+      </w:r>
+      <w:r>
+        <w:rPr>
+          <w:b/>
+          <w:bCs/>
+        </w:rPr>
+        <w:t xml:space="preserve"> operation on Array</w:t>
+      </w:r>
+    </w:p>
+    <w:p>
+      <w:r>
+        <w:drawing>
+          <wp:inline distT="0" distB="0" distL="0" distR="0" wp14:anchorId="288D4E23" wp14:editId="5CD23362">
+            <wp:extent cx="5731510" cy="2943225"/>
+            <wp:effectExtent l="0" t="0" r="2540" b="9525"/>
+            <wp:docPr id="1115365033" name="Picture 1"/>
+            <wp:cNvGraphicFramePr>
+              <a:graphicFrameLocks xmlns:a="http://schemas.openxmlformats.org/drawingml/2006/main" noChangeAspect="1"/>
+            </wp:cNvGraphicFramePr>
+            <a:graphic xmlns:a="http://schemas.openxmlformats.org/drawingml/2006/main">
+              <a:graphicData uri="http://schemas.openxmlformats.org/drawingml/2006/picture">
+                <pic:pic xmlns:pic="http://schemas.openxmlformats.org/drawingml/2006/picture">
+                  <pic:nvPicPr>
+                    <pic:cNvPr id="1115365033" name=""/>
+                    <pic:cNvPicPr/>
+                  </pic:nvPicPr>
+                  <pic:blipFill rotWithShape="1">
+                    <a:blip r:embed="rId55"/>
+                    <a:srcRect t="3326" b="3245"/>
+                    <a:stretch/>
+                  </pic:blipFill>
+                  <pic:spPr bwMode="auto">
+                    <a:xfrm>
+                      <a:off x="0" y="0"/>
+                      <a:ext cx="5731510" cy="2943225"/>
+                    </a:xfrm>
+                    <a:prstGeom prst="rect">
+                      <a:avLst/>
+                    </a:prstGeom>
+                    <a:ln>
+                      <a:noFill/>
+                    </a:ln>
+                    <a:extLst>
+                      <a:ext uri="{53640926-AAD7-44D8-BBD7-CCE9431645EC}">
+                        <a14:shadowObscured xmlns:a14="http://schemas.microsoft.com/office/drawing/2010/main"/>
+                      </a:ext>
+                    </a:extLst>
+                  </pic:spPr>
+                </pic:pic>
+              </a:graphicData>
+            </a:graphic>
+          </wp:inline>
+        </w:drawing>
+      </w:r>
+    </w:p>
+    <w:p>
+      <w:r>
+        <w:t>OP</w:t>
+      </w:r>
+    </w:p>
+    <w:p>
+      <w:r>
+        <w:drawing>
+          <wp:inline distT="0" distB="0" distL="0" distR="0" wp14:anchorId="250A155B" wp14:editId="266A41CB">
+            <wp:extent cx="5731510" cy="813435"/>
+            <wp:effectExtent l="0" t="0" r="2540" b="5715"/>
+            <wp:docPr id="1234846142" name="Picture 1" descr="A black background with a black square&#10;&#10;Description automatically generated with medium confidence"/>
+            <wp:cNvGraphicFramePr>
+              <a:graphicFrameLocks xmlns:a="http://schemas.openxmlformats.org/drawingml/2006/main" noChangeAspect="1"/>
+            </wp:cNvGraphicFramePr>
+            <a:graphic xmlns:a="http://schemas.openxmlformats.org/drawingml/2006/main">
+              <a:graphicData uri="http://schemas.openxmlformats.org/drawingml/2006/picture">
+                <pic:pic xmlns:pic="http://schemas.openxmlformats.org/drawingml/2006/picture">
+                  <pic:nvPicPr>
+                    <pic:cNvPr id="1234846142" name="Picture 1" descr="A black background with a black square&#10;&#10;Description automatically generated with medium confidence"/>
+                    <pic:cNvPicPr/>
+                  </pic:nvPicPr>
+                  <pic:blipFill>
+                    <a:blip r:embed="rId56"/>
+                    <a:stretch>
+                      <a:fillRect/>
+                    </a:stretch>
+                  </pic:blipFill>
+                  <pic:spPr>
+                    <a:xfrm>
+                      <a:off x="0" y="0"/>
+                      <a:ext cx="5731510" cy="813435"/>
+                    </a:xfrm>
+                    <a:prstGeom prst="rect">
+                      <a:avLst/>
+                    </a:prstGeom>
+                  </pic:spPr>
+                </pic:pic>
+              </a:graphicData>
+            </a:graphic>
+          </wp:inline>
+        </w:drawing>
+      </w:r>
+    </w:p>
+    <w:p>
+      <w:pPr>
+        <w:rPr>
+          <w:b/>
+          <w:bCs/>
+        </w:rPr>
+      </w:pPr>
+      <w:r>
+        <w:rPr>
+          <w:b/>
+          <w:bCs/>
+        </w:rPr>
+        <w:br w:type="page"/>
+      </w:r>
+    </w:p>
+    <w:p>
+      <w:r>
+        <w:rPr>
+          <w:b/>
+          <w:bCs/>
+        </w:rPr>
+        <w:lastRenderedPageBreak/>
+        <w:t xml:space="preserve">Possible increment or decrement operation on </w:t>
+      </w:r>
+      <w:r>
+        <w:rPr>
+          <w:b/>
+          <w:bCs/>
+        </w:rPr>
+        <w:t>Pointers</w:t>
+      </w:r>
+    </w:p>
+    <w:p>
+      <w:r>
+        <w:drawing>
+          <wp:inline distT="0" distB="0" distL="0" distR="0" wp14:anchorId="7C4FDE05" wp14:editId="0D08C5EA">
+            <wp:extent cx="5731510" cy="3344545"/>
+            <wp:effectExtent l="0" t="0" r="2540" b="8255"/>
+            <wp:docPr id="2129492742" name="Picture 1" descr="A computer screen shot of a black background&#10;&#10;Description automatically generated"/>
+            <wp:cNvGraphicFramePr>
+              <a:graphicFrameLocks xmlns:a="http://schemas.openxmlformats.org/drawingml/2006/main" noChangeAspect="1"/>
+            </wp:cNvGraphicFramePr>
+            <a:graphic xmlns:a="http://schemas.openxmlformats.org/drawingml/2006/main">
+              <a:graphicData uri="http://schemas.openxmlformats.org/drawingml/2006/picture">
+                <pic:pic xmlns:pic="http://schemas.openxmlformats.org/drawingml/2006/picture">
+                  <pic:nvPicPr>
+                    <pic:cNvPr id="2129492742" name="Picture 1" descr="A computer screen shot of a black background&#10;&#10;Description automatically generated"/>
+                    <pic:cNvPicPr/>
+                  </pic:nvPicPr>
+                  <pic:blipFill>
+                    <a:blip r:embed="rId57"/>
+                    <a:stretch>
+                      <a:fillRect/>
+                    </a:stretch>
+                  </pic:blipFill>
+                  <pic:spPr>
+                    <a:xfrm>
+                      <a:off x="0" y="0"/>
+                      <a:ext cx="5731510" cy="3344545"/>
+                    </a:xfrm>
+                    <a:prstGeom prst="rect">
+                      <a:avLst/>
+                    </a:prstGeom>
+                  </pic:spPr>
+                </pic:pic>
+              </a:graphicData>
+            </a:graphic>
+          </wp:inline>
+        </w:drawing>
+      </w:r>
+    </w:p>
+    <w:p>
+      <w:r>
+        <w:t>OP</w:t>
+      </w:r>
+    </w:p>
+    <w:p>
+      <w:pPr>
+        <w:rPr>
+          <w:rFonts w:asciiTheme="majorHAnsi" w:eastAsiaTheme="majorEastAsia" w:hAnsiTheme="majorHAnsi" w:cstheme="majorBidi"/>
+          <w:color w:val="2F5496" w:themeColor="accent1" w:themeShade="BF"/>
+          <w:sz w:val="26"/>
+          <w:szCs w:val="26"/>
+        </w:rPr>
+      </w:pPr>
+      <w:r>
+        <w:drawing>
+          <wp:inline distT="0" distB="0" distL="0" distR="0" wp14:anchorId="25640877" wp14:editId="2A25B6C5">
+            <wp:extent cx="5731510" cy="799465"/>
+            <wp:effectExtent l="0" t="0" r="2540" b="635"/>
+            <wp:docPr id="1041325559" name="Picture 1" descr="A black background with a black square&#10;&#10;Description automatically generated with medium confidence"/>
+            <wp:cNvGraphicFramePr>
+              <a:graphicFrameLocks xmlns:a="http://schemas.openxmlformats.org/drawingml/2006/main" noChangeAspect="1"/>
+            </wp:cNvGraphicFramePr>
+            <a:graphic xmlns:a="http://schemas.openxmlformats.org/drawingml/2006/main">
+              <a:graphicData uri="http://schemas.openxmlformats.org/drawingml/2006/picture">
+                <pic:pic xmlns:pic="http://schemas.openxmlformats.org/drawingml/2006/picture">
+                  <pic:nvPicPr>
+                    <pic:cNvPr id="1041325559" name="Picture 1" descr="A black background with a black square&#10;&#10;Description automatically generated with medium confidence"/>
+                    <pic:cNvPicPr/>
+                  </pic:nvPicPr>
+                  <pic:blipFill>
+                    <a:blip r:embed="rId58"/>
+                    <a:stretch>
+                      <a:fillRect/>
+                    </a:stretch>
+                  </pic:blipFill>
+                  <pic:spPr>
+                    <a:xfrm>
+                      <a:off x="0" y="0"/>
+                      <a:ext cx="5731510" cy="799465"/>
+                    </a:xfrm>
+                    <a:prstGeom prst="rect">
+                      <a:avLst/>
+                    </a:prstGeom>
+                  </pic:spPr>
+                </pic:pic>
+              </a:graphicData>
+            </a:graphic>
+          </wp:inline>
+        </w:drawing>
+      </w:r>
+      <w:r>
+        <w:br w:type="page"/>
+      </w:r>
+    </w:p>
+    <w:p>
+      <w:pPr>
+        <w:pStyle w:val="Heading2"/>
+        <w:jc w:val="center"/>
+      </w:pPr>
+      <w:bookmarkStart w:id="17" w:name="_Toc143187740"/>
       <w:r>
         <w:lastRenderedPageBreak/>
         <w:t>Types of Function Call (References v/s Pointers)</w:t>
       </w:r>
-      <w:bookmarkEnd w:id="15"/>
+      <w:bookmarkEnd w:id="17"/>
     </w:p>
     <w:p/>
     <w:p>
       <w:pPr>
         <w:pStyle w:val="Heading3"/>
       </w:pPr>
-      <w:bookmarkStart w:id="16" w:name="_Toc143120757"/>
+      <w:bookmarkStart w:id="18" w:name="_Toc143187741"/>
       <w:r>
         <w:t>Call-by-Value</w:t>
       </w:r>
-      <w:bookmarkEnd w:id="16"/>
+      <w:bookmarkEnd w:id="18"/>
     </w:p>
     <w:p/>
     <w:p>
@@ -7066,7 +7767,7 @@
                     <pic:cNvPicPr/>
                   </pic:nvPicPr>
                   <pic:blipFill>
-                    <a:blip r:embed="rId53"/>
+                    <a:blip r:embed="rId59"/>
                     <a:stretch>
                       <a:fillRect/>
                     </a:stretch>
@@ -7106,12 +7807,12 @@
       <w:pPr>
         <w:pStyle w:val="Heading3"/>
       </w:pPr>
-      <w:bookmarkStart w:id="17" w:name="_Toc143120758"/>
+      <w:bookmarkStart w:id="19" w:name="_Toc143187742"/>
       <w:r>
         <w:lastRenderedPageBreak/>
         <w:t>Call-by-Reference with Pointer Arguments</w:t>
       </w:r>
-      <w:bookmarkEnd w:id="17"/>
+      <w:bookmarkEnd w:id="19"/>
     </w:p>
     <w:p/>
     <w:p>
@@ -7135,7 +7836,7 @@
                     <pic:cNvPicPr/>
                   </pic:nvPicPr>
                   <pic:blipFill>
-                    <a:blip r:embed="rId54"/>
+                    <a:blip r:embed="rId60"/>
                     <a:stretch>
                       <a:fillRect/>
                     </a:stretch>
@@ -7175,7 +7876,7 @@
       <w:pPr>
         <w:pStyle w:val="Heading3"/>
       </w:pPr>
-      <w:bookmarkStart w:id="18" w:name="_Toc143120759"/>
+      <w:bookmarkStart w:id="20" w:name="_Toc143187743"/>
       <w:r>
         <w:lastRenderedPageBreak/>
         <w:t>Call-by-Reference</w:t>
@@ -7186,7 +7887,7 @@
       <w:r>
         <w:t>with Reference Arguments</w:t>
       </w:r>
-      <w:bookmarkEnd w:id="18"/>
+      <w:bookmarkEnd w:id="20"/>
     </w:p>
     <w:p/>
     <w:p>
@@ -7210,7 +7911,7 @@
                     <pic:cNvPicPr/>
                   </pic:nvPicPr>
                   <pic:blipFill>
-                    <a:blip r:embed="rId55"/>
+                    <a:blip r:embed="rId61"/>
                     <a:stretch>
                       <a:fillRect/>
                     </a:stretch>
@@ -7255,12 +7956,12 @@
         <w:pStyle w:val="Heading2"/>
         <w:jc w:val="center"/>
       </w:pPr>
-      <w:bookmarkStart w:id="19" w:name="_Toc143120760"/>
+      <w:bookmarkStart w:id="21" w:name="_Toc143187744"/>
       <w:r>
         <w:lastRenderedPageBreak/>
         <w:t>Array Name as Pointers</w:t>
       </w:r>
-      <w:bookmarkEnd w:id="19"/>
+      <w:bookmarkEnd w:id="21"/>
     </w:p>
     <w:p/>
     <w:p>
@@ -7322,7 +8023,7 @@
                     <pic:cNvPicPr/>
                   </pic:nvPicPr>
                   <pic:blipFill>
-                    <a:blip r:embed="rId56"/>
+                    <a:blip r:embed="rId62"/>
                     <a:stretch>
                       <a:fillRect/>
                     </a:stretch>
@@ -7366,7 +8067,7 @@
                     </pic:cNvPicPr>
                   </pic:nvPicPr>
                   <pic:blipFill>
-                    <a:blip r:embed="rId57">
+                    <a:blip r:embed="rId63">
                       <a:extLst>
                         <a:ext uri="{28A0092B-C50C-407E-A947-70E740481C1C}">
                           <a14:useLocalDpi xmlns:a14="http://schemas.microsoft.com/office/drawing/2010/main" val="0"/>
@@ -7424,7 +8125,7 @@
                     <pic:cNvPicPr/>
                   </pic:nvPicPr>
                   <pic:blipFill>
-                    <a:blip r:embed="rId58"/>
+                    <a:blip r:embed="rId64"/>
                     <a:stretch>
                       <a:fillRect/>
                     </a:stretch>
@@ -7445,6 +8146,7 @@
         </w:drawing>
       </w:r>
     </w:p>
+    <w:p/>
     <w:p>
       <w:r>
         <w:br w:type="page"/>
@@ -7455,23 +8157,23 @@
         <w:pStyle w:val="Heading2"/>
         <w:jc w:val="center"/>
       </w:pPr>
-      <w:bookmarkStart w:id="20" w:name="_Toc143120761"/>
+      <w:bookmarkStart w:id="22" w:name="_Toc143187745"/>
       <w:r>
         <w:lastRenderedPageBreak/>
         <w:t>Pointers and String literals</w:t>
       </w:r>
-      <w:bookmarkEnd w:id="20"/>
+      <w:bookmarkEnd w:id="22"/>
     </w:p>
     <w:p/>
     <w:p>
       <w:pPr>
         <w:pStyle w:val="Heading3"/>
       </w:pPr>
-      <w:bookmarkStart w:id="21" w:name="_Toc143120762"/>
+      <w:bookmarkStart w:id="23" w:name="_Toc143187746"/>
       <w:r>
         <w:t>String Literals as Pointers</w:t>
       </w:r>
-      <w:bookmarkEnd w:id="21"/>
+      <w:bookmarkEnd w:id="23"/>
     </w:p>
     <w:p>
       <w:r>
@@ -7533,7 +8235,7 @@
                     <pic:cNvPicPr/>
                   </pic:nvPicPr>
                   <pic:blipFill>
-                    <a:blip r:embed="rId59"/>
+                    <a:blip r:embed="rId65"/>
                     <a:stretch>
                       <a:fillRect/>
                     </a:stretch>
@@ -7622,7 +8324,7 @@
                     <pic:cNvPicPr/>
                   </pic:nvPicPr>
                   <pic:blipFill>
-                    <a:blip r:embed="rId60"/>
+                    <a:blip r:embed="rId66"/>
                     <a:stretch>
                       <a:fillRect/>
                     </a:stretch>
@@ -7963,11 +8665,11 @@
       <w:pPr>
         <w:pStyle w:val="Heading3"/>
       </w:pPr>
-      <w:bookmarkStart w:id="22" w:name="_Toc143120763"/>
+      <w:bookmarkStart w:id="24" w:name="_Toc143187747"/>
       <w:r>
         <w:t>Modifiable Strings</w:t>
       </w:r>
-      <w:bookmarkEnd w:id="22"/>
+      <w:bookmarkEnd w:id="24"/>
     </w:p>
     <w:p>
       <w:r>
@@ -7995,7 +8697,7 @@
                     <pic:cNvPicPr/>
                   </pic:nvPicPr>
                   <pic:blipFill>
-                    <a:blip r:embed="rId61"/>
+                    <a:blip r:embed="rId67"/>
                     <a:stretch>
                       <a:fillRect/>
                     </a:stretch>
@@ -8034,12 +8736,12 @@
       <w:pPr>
         <w:pStyle w:val="Heading3"/>
       </w:pPr>
-      <w:bookmarkStart w:id="23" w:name="_Toc143120764"/>
+      <w:bookmarkStart w:id="25" w:name="_Toc143187748"/>
       <w:r>
         <w:lastRenderedPageBreak/>
         <w:t>C++ string Class</w:t>
       </w:r>
-      <w:bookmarkEnd w:id="23"/>
+      <w:bookmarkEnd w:id="25"/>
     </w:p>
     <w:p>
       <w:r>
@@ -8083,7 +8785,7 @@
                     <pic:cNvPicPr/>
                   </pic:nvPicPr>
                   <pic:blipFill>
-                    <a:blip r:embed="rId62"/>
+                    <a:blip r:embed="rId68"/>
                     <a:stretch>
                       <a:fillRect/>
                     </a:stretch>
@@ -8130,7 +8832,7 @@
                     <pic:cNvPicPr/>
                   </pic:nvPicPr>
                   <pic:blipFill>
-                    <a:blip r:embed="rId63"/>
+                    <a:blip r:embed="rId69"/>
                     <a:stretch>
                       <a:fillRect/>
                     </a:stretch>
@@ -8161,12 +8863,12 @@
         <w:pStyle w:val="Heading2"/>
         <w:jc w:val="center"/>
       </w:pPr>
-      <w:bookmarkStart w:id="24" w:name="_Toc143120765"/>
+      <w:bookmarkStart w:id="26" w:name="_Toc143187749"/>
       <w:r>
         <w:lastRenderedPageBreak/>
         <w:t>Pointers to pointers</w:t>
       </w:r>
-      <w:bookmarkEnd w:id="24"/>
+      <w:bookmarkEnd w:id="26"/>
     </w:p>
     <w:p/>
     <w:p>
@@ -8205,7 +8907,7 @@
                     <pic:cNvPicPr/>
                   </pic:nvPicPr>
                   <pic:blipFill>
-                    <a:blip r:embed="rId64"/>
+                    <a:blip r:embed="rId70"/>
                     <a:stretch>
                       <a:fillRect/>
                     </a:stretch>
@@ -8252,7 +8954,7 @@
                     <pic:cNvPicPr/>
                   </pic:nvPicPr>
                   <pic:blipFill>
-                    <a:blip r:embed="rId65"/>
+                    <a:blip r:embed="rId71"/>
                     <a:stretch>
                       <a:fillRect/>
                     </a:stretch>
@@ -8283,12 +8985,12 @@
         <w:pStyle w:val="Heading2"/>
         <w:jc w:val="center"/>
       </w:pPr>
-      <w:bookmarkStart w:id="25" w:name="_Toc143120766"/>
+      <w:bookmarkStart w:id="27" w:name="_Toc143187750"/>
       <w:r>
         <w:lastRenderedPageBreak/>
         <w:t>Void Pointers</w:t>
       </w:r>
-      <w:bookmarkEnd w:id="25"/>
+      <w:bookmarkEnd w:id="27"/>
     </w:p>
     <w:p/>
     <w:p>
@@ -8350,7 +9052,7 @@
                     <pic:cNvPicPr/>
                   </pic:nvPicPr>
                   <pic:blipFill>
-                    <a:blip r:embed="rId66"/>
+                    <a:blip r:embed="rId72"/>
                     <a:stretch>
                       <a:fillRect/>
                     </a:stretch>
@@ -8397,7 +9099,7 @@
                     <pic:cNvPicPr/>
                   </pic:nvPicPr>
                   <pic:blipFill>
-                    <a:blip r:embed="rId67"/>
+                    <a:blip r:embed="rId73"/>
                     <a:stretch>
                       <a:fillRect/>
                     </a:stretch>
@@ -8428,12 +9130,12 @@
         <w:pStyle w:val="Heading2"/>
         <w:jc w:val="center"/>
       </w:pPr>
-      <w:bookmarkStart w:id="26" w:name="_Toc143120767"/>
+      <w:bookmarkStart w:id="28" w:name="_Toc143187751"/>
       <w:r>
         <w:lastRenderedPageBreak/>
         <w:t>NULL Pointer</w:t>
       </w:r>
-      <w:bookmarkEnd w:id="26"/>
+      <w:bookmarkEnd w:id="28"/>
     </w:p>
     <w:p/>
     <w:p>
@@ -8512,7 +9214,7 @@
                     <pic:cNvPicPr/>
                   </pic:nvPicPr>
                   <pic:blipFill>
-                    <a:blip r:embed="rId68"/>
+                    <a:blip r:embed="rId74"/>
                     <a:stretch>
                       <a:fillRect/>
                     </a:stretch>
@@ -8559,7 +9261,7 @@
                     <pic:cNvPicPr/>
                   </pic:nvPicPr>
                   <pic:blipFill>
-                    <a:blip r:embed="rId69"/>
+                    <a:blip r:embed="rId75"/>
                     <a:stretch>
                       <a:fillRect/>
                     </a:stretch>
@@ -8582,6 +9284,68 @@
     </w:p>
     <w:p>
       <w:r>
+        <w:t xml:space="preserve">As a side note, </w:t>
+      </w:r>
+      <w:r>
+        <w:rPr>
+          <w:b/>
+          <w:bCs/>
+        </w:rPr>
+        <w:t>nullptr is</w:t>
+      </w:r>
+      <w:r>
+        <w:t xml:space="preserve"> </w:t>
+      </w:r>
+      <w:r>
+        <w:rPr>
+          <w:b/>
+          <w:bCs/>
+        </w:rPr>
+        <w:t>convertible to bool</w:t>
+      </w:r>
+      <w:r>
+        <w:t>.</w:t>
+      </w:r>
+    </w:p>
+    <w:p>
+      <w:r>
+        <w:drawing>
+          <wp:inline distT="0" distB="0" distL="0" distR="0" wp14:anchorId="4BD81079" wp14:editId="6CCB8405">
+            <wp:extent cx="5731510" cy="2639060"/>
+            <wp:effectExtent l="0" t="0" r="2540" b="8890"/>
+            <wp:docPr id="946792183" name="Picture 1" descr="A computer screen with white text and green text&#10;&#10;Description automatically generated"/>
+            <wp:cNvGraphicFramePr>
+              <a:graphicFrameLocks xmlns:a="http://schemas.openxmlformats.org/drawingml/2006/main" noChangeAspect="1"/>
+            </wp:cNvGraphicFramePr>
+            <a:graphic xmlns:a="http://schemas.openxmlformats.org/drawingml/2006/main">
+              <a:graphicData uri="http://schemas.openxmlformats.org/drawingml/2006/picture">
+                <pic:pic xmlns:pic="http://schemas.openxmlformats.org/drawingml/2006/picture">
+                  <pic:nvPicPr>
+                    <pic:cNvPr id="946792183" name="Picture 1" descr="A computer screen with white text and green text&#10;&#10;Description automatically generated"/>
+                    <pic:cNvPicPr/>
+                  </pic:nvPicPr>
+                  <pic:blipFill>
+                    <a:blip r:embed="rId76"/>
+                    <a:stretch>
+                      <a:fillRect/>
+                    </a:stretch>
+                  </pic:blipFill>
+                  <pic:spPr>
+                    <a:xfrm>
+                      <a:off x="0" y="0"/>
+                      <a:ext cx="5731510" cy="2639060"/>
+                    </a:xfrm>
+                    <a:prstGeom prst="rect">
+                      <a:avLst/>
+                    </a:prstGeom>
+                  </pic:spPr>
+                </pic:pic>
+              </a:graphicData>
+            </a:graphic>
+          </wp:inline>
+        </w:drawing>
+      </w:r>
+      <w:r>
         <w:br w:type="page"/>
       </w:r>
     </w:p>
@@ -8589,12 +9353,12 @@
       <w:pPr>
         <w:pStyle w:val="Heading3"/>
       </w:pPr>
-      <w:bookmarkStart w:id="27" w:name="_Toc143120768"/>
+      <w:bookmarkStart w:id="29" w:name="_Toc143187752"/>
       <w:r>
         <w:lastRenderedPageBreak/>
         <w:t>Issue with NULL Pointer</w:t>
       </w:r>
-      <w:bookmarkEnd w:id="27"/>
+      <w:bookmarkEnd w:id="29"/>
     </w:p>
     <w:p/>
     <w:p>
@@ -8644,7 +9408,7 @@
                     <pic:cNvPicPr/>
                   </pic:nvPicPr>
                   <pic:blipFill>
-                    <a:blip r:embed="rId70"/>
+                    <a:blip r:embed="rId77"/>
                     <a:stretch>
                       <a:fillRect/>
                     </a:stretch>
@@ -8691,7 +9455,7 @@
                     <pic:cNvPicPr/>
                   </pic:nvPicPr>
                   <pic:blipFill>
-                    <a:blip r:embed="rId71"/>
+                    <a:blip r:embed="rId78"/>
                     <a:stretch>
                       <a:fillRect/>
                     </a:stretch>
@@ -8738,7 +9502,7 @@
                     <pic:cNvPicPr/>
                   </pic:nvPicPr>
                   <pic:blipFill>
-                    <a:blip r:embed="rId72"/>
+                    <a:blip r:embed="rId79"/>
                     <a:stretch>
                       <a:fillRect/>
                     </a:stretch>
@@ -8785,7 +9549,7 @@
                     <pic:cNvPicPr/>
                   </pic:nvPicPr>
                   <pic:blipFill>
-                    <a:blip r:embed="rId73"/>
+                    <a:blip r:embed="rId80"/>
                     <a:stretch>
                       <a:fillRect/>
                     </a:stretch>
@@ -8807,7 +9571,7 @@
       </w:r>
     </w:p>
     <w:sectPr>
-      <w:footerReference w:type="default" r:id="rId74"/>
+      <w:footerReference w:type="default" r:id="rId81"/>
       <w:pgSz w:w="11906" w:h="16838"/>
       <w:pgMar w:top="1440" w:right="1440" w:bottom="1440" w:left="1440" w:header="708" w:footer="708" w:gutter="0"/>
       <w:pgNumType w:start="0"/>

</xml_diff>

<commit_message>
Update Array.docx {Passing 2D arrays as arguments}
</commit_message>
<xml_diff>
--- a/C++/Array_Strings_Pointers_and_References.docx
+++ b/C++/Array_Strings_Pointers_and_References.docx
@@ -785,7 +785,7 @@
           <w:r>
             <w:fldChar w:fldCharType="separate"/>
           </w:r>
-          <w:hyperlink w:anchor="_Toc143277730" w:history="1">
+          <w:hyperlink w:anchor="_Toc143381328" w:history="1">
             <w:r>
               <w:rPr>
                 <w:rStyle w:val="Hyperlink"/>
@@ -812,7 +812,7 @@
                 <w:noProof/>
                 <w:webHidden/>
               </w:rPr>
-              <w:instrText xml:space="preserve"> PAGEREF _Toc143277730 \h </w:instrText>
+              <w:instrText xml:space="preserve"> PAGEREF _Toc143381328 \h </w:instrText>
             </w:r>
             <w:r>
               <w:rPr>
@@ -855,7 +855,7 @@
               <w:lang w:eastAsia="en-IN"/>
             </w:rPr>
           </w:pPr>
-          <w:hyperlink w:anchor="_Toc143277731" w:history="1">
+          <w:hyperlink w:anchor="_Toc143381329" w:history="1">
             <w:r>
               <w:rPr>
                 <w:rStyle w:val="Hyperlink"/>
@@ -882,7 +882,7 @@
                 <w:noProof/>
                 <w:webHidden/>
               </w:rPr>
-              <w:instrText xml:space="preserve"> PAGEREF _Toc143277731 \h </w:instrText>
+              <w:instrText xml:space="preserve"> PAGEREF _Toc143381329 \h </w:instrText>
             </w:r>
             <w:r>
               <w:rPr>
@@ -925,7 +925,7 @@
               <w:lang w:eastAsia="en-IN"/>
             </w:rPr>
           </w:pPr>
-          <w:hyperlink w:anchor="_Toc143277732" w:history="1">
+          <w:hyperlink w:anchor="_Toc143381330" w:history="1">
             <w:r>
               <w:rPr>
                 <w:rStyle w:val="Hyperlink"/>
@@ -952,7 +952,7 @@
                 <w:noProof/>
                 <w:webHidden/>
               </w:rPr>
-              <w:instrText xml:space="preserve"> PAGEREF _Toc143277732 \h </w:instrText>
+              <w:instrText xml:space="preserve"> PAGEREF _Toc143381330 \h </w:instrText>
             </w:r>
             <w:r>
               <w:rPr>
@@ -995,7 +995,7 @@
               <w:lang w:eastAsia="en-IN"/>
             </w:rPr>
           </w:pPr>
-          <w:hyperlink w:anchor="_Toc143277733" w:history="1">
+          <w:hyperlink w:anchor="_Toc143381331" w:history="1">
             <w:r>
               <w:rPr>
                 <w:rStyle w:val="Hyperlink"/>
@@ -1022,7 +1022,7 @@
                 <w:noProof/>
                 <w:webHidden/>
               </w:rPr>
-              <w:instrText xml:space="preserve"> PAGEREF _Toc143277733 \h </w:instrText>
+              <w:instrText xml:space="preserve"> PAGEREF _Toc143381331 \h </w:instrText>
             </w:r>
             <w:r>
               <w:rPr>
@@ -1065,7 +1065,7 @@
               <w:lang w:eastAsia="en-IN"/>
             </w:rPr>
           </w:pPr>
-          <w:hyperlink w:anchor="_Toc143277734" w:history="1">
+          <w:hyperlink w:anchor="_Toc143381332" w:history="1">
             <w:r>
               <w:rPr>
                 <w:rStyle w:val="Hyperlink"/>
@@ -1092,7 +1092,7 @@
                 <w:noProof/>
                 <w:webHidden/>
               </w:rPr>
-              <w:instrText xml:space="preserve"> PAGEREF _Toc143277734 \h </w:instrText>
+              <w:instrText xml:space="preserve"> PAGEREF _Toc143381332 \h </w:instrText>
             </w:r>
             <w:r>
               <w:rPr>
@@ -1135,7 +1135,7 @@
               <w:lang w:eastAsia="en-IN"/>
             </w:rPr>
           </w:pPr>
-          <w:hyperlink w:anchor="_Toc143277735" w:history="1">
+          <w:hyperlink w:anchor="_Toc143381333" w:history="1">
             <w:r>
               <w:rPr>
                 <w:rStyle w:val="Hyperlink"/>
@@ -1162,7 +1162,7 @@
                 <w:noProof/>
                 <w:webHidden/>
               </w:rPr>
-              <w:instrText xml:space="preserve"> PAGEREF _Toc143277735 \h </w:instrText>
+              <w:instrText xml:space="preserve"> PAGEREF _Toc143381333 \h </w:instrText>
             </w:r>
             <w:r>
               <w:rPr>
@@ -1205,12 +1205,82 @@
               <w:lang w:eastAsia="en-IN"/>
             </w:rPr>
           </w:pPr>
-          <w:hyperlink w:anchor="_Toc143277736" w:history="1">
+          <w:hyperlink w:anchor="_Toc143381334" w:history="1">
             <w:r>
               <w:rPr>
                 <w:rStyle w:val="Hyperlink"/>
                 <w:noProof/>
               </w:rPr>
+              <w:t>Passing 2D arrays as arguments in C++</w:t>
+            </w:r>
+            <w:r>
+              <w:rPr>
+                <w:noProof/>
+                <w:webHidden/>
+              </w:rPr>
+              <w:tab/>
+            </w:r>
+            <w:r>
+              <w:rPr>
+                <w:noProof/>
+                <w:webHidden/>
+              </w:rPr>
+              <w:fldChar w:fldCharType="begin"/>
+            </w:r>
+            <w:r>
+              <w:rPr>
+                <w:noProof/>
+                <w:webHidden/>
+              </w:rPr>
+              <w:instrText xml:space="preserve"> PAGEREF _Toc143381334 \h </w:instrText>
+            </w:r>
+            <w:r>
+              <w:rPr>
+                <w:noProof/>
+                <w:webHidden/>
+              </w:rPr>
+            </w:r>
+            <w:r>
+              <w:rPr>
+                <w:noProof/>
+                <w:webHidden/>
+              </w:rPr>
+              <w:fldChar w:fldCharType="separate"/>
+            </w:r>
+            <w:r>
+              <w:rPr>
+                <w:noProof/>
+                <w:webHidden/>
+              </w:rPr>
+              <w:t>9</w:t>
+            </w:r>
+            <w:r>
+              <w:rPr>
+                <w:noProof/>
+                <w:webHidden/>
+              </w:rPr>
+              <w:fldChar w:fldCharType="end"/>
+            </w:r>
+          </w:hyperlink>
+        </w:p>
+        <w:p>
+          <w:pPr>
+            <w:pStyle w:val="TOC1"/>
+            <w:tabs>
+              <w:tab w:val="right" w:leader="dot" w:pos="9016"/>
+            </w:tabs>
+            <w:rPr>
+              <w:rFonts w:eastAsiaTheme="minorEastAsia"/>
+              <w:noProof/>
+              <w:lang w:eastAsia="en-IN"/>
+            </w:rPr>
+          </w:pPr>
+          <w:hyperlink w:anchor="_Toc143381335" w:history="1">
+            <w:r>
+              <w:rPr>
+                <w:rStyle w:val="Hyperlink"/>
+                <w:noProof/>
+              </w:rPr>
               <w:t>Strings in C++</w:t>
             </w:r>
             <w:r>
@@ -1232,7 +1302,7 @@
                 <w:noProof/>
                 <w:webHidden/>
               </w:rPr>
-              <w:instrText xml:space="preserve"> PAGEREF _Toc143277736 \h </w:instrText>
+              <w:instrText xml:space="preserve"> PAGEREF _Toc143381335 \h </w:instrText>
             </w:r>
             <w:r>
               <w:rPr>
@@ -1252,7 +1322,7 @@
                 <w:noProof/>
                 <w:webHidden/>
               </w:rPr>
-              <w:t>9</w:t>
+              <w:t>10</w:t>
             </w:r>
             <w:r>
               <w:rPr>
@@ -1275,7 +1345,7 @@
               <w:lang w:eastAsia="en-IN"/>
             </w:rPr>
           </w:pPr>
-          <w:hyperlink w:anchor="_Toc143277737" w:history="1">
+          <w:hyperlink w:anchor="_Toc143381336" w:history="1">
             <w:r>
               <w:rPr>
                 <w:rStyle w:val="Hyperlink"/>
@@ -1302,7 +1372,7 @@
                 <w:noProof/>
                 <w:webHidden/>
               </w:rPr>
-              <w:instrText xml:space="preserve"> PAGEREF _Toc143277737 \h </w:instrText>
+              <w:instrText xml:space="preserve"> PAGEREF _Toc143381336 \h </w:instrText>
             </w:r>
             <w:r>
               <w:rPr>
@@ -1322,7 +1392,7 @@
                 <w:noProof/>
                 <w:webHidden/>
               </w:rPr>
-              <w:t>9</w:t>
+              <w:t>10</w:t>
             </w:r>
             <w:r>
               <w:rPr>
@@ -1345,7 +1415,7 @@
               <w:lang w:eastAsia="en-IN"/>
             </w:rPr>
           </w:pPr>
-          <w:hyperlink w:anchor="_Toc143277738" w:history="1">
+          <w:hyperlink w:anchor="_Toc143381337" w:history="1">
             <w:r>
               <w:rPr>
                 <w:rStyle w:val="Hyperlink"/>
@@ -1372,7 +1442,7 @@
                 <w:noProof/>
                 <w:webHidden/>
               </w:rPr>
-              <w:instrText xml:space="preserve"> PAGEREF _Toc143277738 \h </w:instrText>
+              <w:instrText xml:space="preserve"> PAGEREF _Toc143381337 \h </w:instrText>
             </w:r>
             <w:r>
               <w:rPr>
@@ -1392,7 +1462,7 @@
                 <w:noProof/>
                 <w:webHidden/>
               </w:rPr>
-              <w:t>10</w:t>
+              <w:t>11</w:t>
             </w:r>
             <w:r>
               <w:rPr>
@@ -1415,7 +1485,7 @@
               <w:lang w:eastAsia="en-IN"/>
             </w:rPr>
           </w:pPr>
-          <w:hyperlink w:anchor="_Toc143277739" w:history="1">
+          <w:hyperlink w:anchor="_Toc143381338" w:history="1">
             <w:r>
               <w:rPr>
                 <w:rStyle w:val="Hyperlink"/>
@@ -1442,7 +1512,7 @@
                 <w:noProof/>
                 <w:webHidden/>
               </w:rPr>
-              <w:instrText xml:space="preserve"> PAGEREF _Toc143277739 \h </w:instrText>
+              <w:instrText xml:space="preserve"> PAGEREF _Toc143381338 \h </w:instrText>
             </w:r>
             <w:r>
               <w:rPr>
@@ -1462,7 +1532,7 @@
                 <w:noProof/>
                 <w:webHidden/>
               </w:rPr>
-              <w:t>11</w:t>
+              <w:t>12</w:t>
             </w:r>
             <w:r>
               <w:rPr>
@@ -1485,7 +1555,7 @@
               <w:lang w:eastAsia="en-IN"/>
             </w:rPr>
           </w:pPr>
-          <w:hyperlink w:anchor="_Toc143277740" w:history="1">
+          <w:hyperlink w:anchor="_Toc143381339" w:history="1">
             <w:r>
               <w:rPr>
                 <w:rStyle w:val="Hyperlink"/>
@@ -1512,7 +1582,7 @@
                 <w:noProof/>
                 <w:webHidden/>
               </w:rPr>
-              <w:instrText xml:space="preserve"> PAGEREF _Toc143277740 \h </w:instrText>
+              <w:instrText xml:space="preserve"> PAGEREF _Toc143381339 \h </w:instrText>
             </w:r>
             <w:r>
               <w:rPr>
@@ -1532,7 +1602,7 @@
                 <w:noProof/>
                 <w:webHidden/>
               </w:rPr>
-              <w:t>16</w:t>
+              <w:t>17</w:t>
             </w:r>
             <w:r>
               <w:rPr>
@@ -1555,7 +1625,7 @@
               <w:lang w:eastAsia="en-IN"/>
             </w:rPr>
           </w:pPr>
-          <w:hyperlink w:anchor="_Toc143277741" w:history="1">
+          <w:hyperlink w:anchor="_Toc143381340" w:history="1">
             <w:r>
               <w:rPr>
                 <w:rStyle w:val="Hyperlink"/>
@@ -1582,7 +1652,7 @@
                 <w:noProof/>
                 <w:webHidden/>
               </w:rPr>
-              <w:instrText xml:space="preserve"> PAGEREF _Toc143277741 \h </w:instrText>
+              <w:instrText xml:space="preserve"> PAGEREF _Toc143381340 \h </w:instrText>
             </w:r>
             <w:r>
               <w:rPr>
@@ -1602,7 +1672,7 @@
                 <w:noProof/>
                 <w:webHidden/>
               </w:rPr>
-              <w:t>16</w:t>
+              <w:t>17</w:t>
             </w:r>
             <w:r>
               <w:rPr>
@@ -1625,7 +1695,7 @@
               <w:lang w:eastAsia="en-IN"/>
             </w:rPr>
           </w:pPr>
-          <w:hyperlink w:anchor="_Toc143277742" w:history="1">
+          <w:hyperlink w:anchor="_Toc143381341" w:history="1">
             <w:r>
               <w:rPr>
                 <w:rStyle w:val="Hyperlink"/>
@@ -1652,7 +1722,7 @@
                 <w:noProof/>
                 <w:webHidden/>
               </w:rPr>
-              <w:instrText xml:space="preserve"> PAGEREF _Toc143277742 \h </w:instrText>
+              <w:instrText xml:space="preserve"> PAGEREF _Toc143381341 \h </w:instrText>
             </w:r>
             <w:r>
               <w:rPr>
@@ -1672,7 +1742,7 @@
                 <w:noProof/>
                 <w:webHidden/>
               </w:rPr>
-              <w:t>17</w:t>
+              <w:t>18</w:t>
             </w:r>
             <w:r>
               <w:rPr>
@@ -1695,7 +1765,7 @@
               <w:lang w:eastAsia="en-IN"/>
             </w:rPr>
           </w:pPr>
-          <w:hyperlink w:anchor="_Toc143277743" w:history="1">
+          <w:hyperlink w:anchor="_Toc143381342" w:history="1">
             <w:r>
               <w:rPr>
                 <w:rStyle w:val="Hyperlink"/>
@@ -1722,7 +1792,7 @@
                 <w:noProof/>
                 <w:webHidden/>
               </w:rPr>
-              <w:instrText xml:space="preserve"> PAGEREF _Toc143277743 \h </w:instrText>
+              <w:instrText xml:space="preserve"> PAGEREF _Toc143381342 \h </w:instrText>
             </w:r>
             <w:r>
               <w:rPr>
@@ -1742,7 +1812,7 @@
                 <w:noProof/>
                 <w:webHidden/>
               </w:rPr>
-              <w:t>17</w:t>
+              <w:t>18</w:t>
             </w:r>
             <w:r>
               <w:rPr>
@@ -1765,7 +1835,7 @@
               <w:lang w:eastAsia="en-IN"/>
             </w:rPr>
           </w:pPr>
-          <w:hyperlink w:anchor="_Toc143277744" w:history="1">
+          <w:hyperlink w:anchor="_Toc143381343" w:history="1">
             <w:r>
               <w:rPr>
                 <w:rStyle w:val="Hyperlink"/>
@@ -1792,7 +1862,7 @@
                 <w:noProof/>
                 <w:webHidden/>
               </w:rPr>
-              <w:instrText xml:space="preserve"> PAGEREF _Toc143277744 \h </w:instrText>
+              <w:instrText xml:space="preserve"> PAGEREF _Toc143381343 \h </w:instrText>
             </w:r>
             <w:r>
               <w:rPr>
@@ -1812,7 +1882,7 @@
                 <w:noProof/>
                 <w:webHidden/>
               </w:rPr>
-              <w:t>17</w:t>
+              <w:t>18</w:t>
             </w:r>
             <w:r>
               <w:rPr>
@@ -1835,7 +1905,7 @@
               <w:lang w:eastAsia="en-IN"/>
             </w:rPr>
           </w:pPr>
-          <w:hyperlink w:anchor="_Toc143277745" w:history="1">
+          <w:hyperlink w:anchor="_Toc143381344" w:history="1">
             <w:r>
               <w:rPr>
                 <w:rStyle w:val="Hyperlink"/>
@@ -1862,7 +1932,7 @@
                 <w:noProof/>
                 <w:webHidden/>
               </w:rPr>
-              <w:instrText xml:space="preserve"> PAGEREF _Toc143277745 \h </w:instrText>
+              <w:instrText xml:space="preserve"> PAGEREF _Toc143381344 \h </w:instrText>
             </w:r>
             <w:r>
               <w:rPr>
@@ -1882,7 +1952,7 @@
                 <w:noProof/>
                 <w:webHidden/>
               </w:rPr>
-              <w:t>21</w:t>
+              <w:t>22</w:t>
             </w:r>
             <w:r>
               <w:rPr>
@@ -1905,7 +1975,7 @@
               <w:lang w:eastAsia="en-IN"/>
             </w:rPr>
           </w:pPr>
-          <w:hyperlink w:anchor="_Toc143277746" w:history="1">
+          <w:hyperlink w:anchor="_Toc143381345" w:history="1">
             <w:r>
               <w:rPr>
                 <w:rStyle w:val="Hyperlink"/>
@@ -1932,7 +2002,7 @@
                 <w:noProof/>
                 <w:webHidden/>
               </w:rPr>
-              <w:instrText xml:space="preserve"> PAGEREF _Toc143277746 \h </w:instrText>
+              <w:instrText xml:space="preserve"> PAGEREF _Toc143381345 \h </w:instrText>
             </w:r>
             <w:r>
               <w:rPr>
@@ -1952,7 +2022,7 @@
                 <w:noProof/>
                 <w:webHidden/>
               </w:rPr>
-              <w:t>21</w:t>
+              <w:t>22</w:t>
             </w:r>
             <w:r>
               <w:rPr>
@@ -1975,7 +2045,7 @@
               <w:lang w:eastAsia="en-IN"/>
             </w:rPr>
           </w:pPr>
-          <w:hyperlink w:anchor="_Toc143277747" w:history="1">
+          <w:hyperlink w:anchor="_Toc143381346" w:history="1">
             <w:r>
               <w:rPr>
                 <w:rStyle w:val="Hyperlink"/>
@@ -2002,7 +2072,7 @@
                 <w:noProof/>
                 <w:webHidden/>
               </w:rPr>
-              <w:instrText xml:space="preserve"> PAGEREF _Toc143277747 \h </w:instrText>
+              <w:instrText xml:space="preserve"> PAGEREF _Toc143381346 \h </w:instrText>
             </w:r>
             <w:r>
               <w:rPr>
@@ -2022,7 +2092,7 @@
                 <w:noProof/>
                 <w:webHidden/>
               </w:rPr>
-              <w:t>22</w:t>
+              <w:t>23</w:t>
             </w:r>
             <w:r>
               <w:rPr>
@@ -2045,7 +2115,7 @@
               <w:lang w:eastAsia="en-IN"/>
             </w:rPr>
           </w:pPr>
-          <w:hyperlink w:anchor="_Toc143277748" w:history="1">
+          <w:hyperlink w:anchor="_Toc143381347" w:history="1">
             <w:r>
               <w:rPr>
                 <w:rStyle w:val="Hyperlink"/>
@@ -2072,7 +2142,7 @@
                 <w:noProof/>
                 <w:webHidden/>
               </w:rPr>
-              <w:instrText xml:space="preserve"> PAGEREF _Toc143277748 \h </w:instrText>
+              <w:instrText xml:space="preserve"> PAGEREF _Toc143381347 \h </w:instrText>
             </w:r>
             <w:r>
               <w:rPr>
@@ -2092,7 +2162,7 @@
                 <w:noProof/>
                 <w:webHidden/>
               </w:rPr>
-              <w:t>24</w:t>
+              <w:t>25</w:t>
             </w:r>
             <w:r>
               <w:rPr>
@@ -2115,7 +2185,7 @@
               <w:lang w:eastAsia="en-IN"/>
             </w:rPr>
           </w:pPr>
-          <w:hyperlink w:anchor="_Toc143277749" w:history="1">
+          <w:hyperlink w:anchor="_Toc143381348" w:history="1">
             <w:r>
               <w:rPr>
                 <w:rStyle w:val="Hyperlink"/>
@@ -2142,7 +2212,7 @@
                 <w:noProof/>
                 <w:webHidden/>
               </w:rPr>
-              <w:instrText xml:space="preserve"> PAGEREF _Toc143277749 \h </w:instrText>
+              <w:instrText xml:space="preserve"> PAGEREF _Toc143381348 \h </w:instrText>
             </w:r>
             <w:r>
               <w:rPr>
@@ -2162,7 +2232,7 @@
                 <w:noProof/>
                 <w:webHidden/>
               </w:rPr>
-              <w:t>24</w:t>
+              <w:t>25</w:t>
             </w:r>
             <w:r>
               <w:rPr>
@@ -2185,7 +2255,7 @@
               <w:lang w:eastAsia="en-IN"/>
             </w:rPr>
           </w:pPr>
-          <w:hyperlink w:anchor="_Toc143277750" w:history="1">
+          <w:hyperlink w:anchor="_Toc143381349" w:history="1">
             <w:r>
               <w:rPr>
                 <w:rStyle w:val="Hyperlink"/>
@@ -2212,7 +2282,7 @@
                 <w:noProof/>
                 <w:webHidden/>
               </w:rPr>
-              <w:instrText xml:space="preserve"> PAGEREF _Toc143277750 \h </w:instrText>
+              <w:instrText xml:space="preserve"> PAGEREF _Toc143381349 \h </w:instrText>
             </w:r>
             <w:r>
               <w:rPr>
@@ -2232,7 +2302,7 @@
                 <w:noProof/>
                 <w:webHidden/>
               </w:rPr>
-              <w:t>25</w:t>
+              <w:t>26</w:t>
             </w:r>
             <w:r>
               <w:rPr>
@@ -2255,7 +2325,7 @@
               <w:lang w:eastAsia="en-IN"/>
             </w:rPr>
           </w:pPr>
-          <w:hyperlink w:anchor="_Toc143277751" w:history="1">
+          <w:hyperlink w:anchor="_Toc143381350" w:history="1">
             <w:r>
               <w:rPr>
                 <w:rStyle w:val="Hyperlink"/>
@@ -2282,7 +2352,7 @@
                 <w:noProof/>
                 <w:webHidden/>
               </w:rPr>
-              <w:instrText xml:space="preserve"> PAGEREF _Toc143277751 \h </w:instrText>
+              <w:instrText xml:space="preserve"> PAGEREF _Toc143381350 \h </w:instrText>
             </w:r>
             <w:r>
               <w:rPr>
@@ -2302,7 +2372,7 @@
                 <w:noProof/>
                 <w:webHidden/>
               </w:rPr>
-              <w:t>26</w:t>
+              <w:t>27</w:t>
             </w:r>
             <w:r>
               <w:rPr>
@@ -2325,7 +2395,7 @@
               <w:lang w:eastAsia="en-IN"/>
             </w:rPr>
           </w:pPr>
-          <w:hyperlink w:anchor="_Toc143277752" w:history="1">
+          <w:hyperlink w:anchor="_Toc143381351" w:history="1">
             <w:r>
               <w:rPr>
                 <w:rStyle w:val="Hyperlink"/>
@@ -2352,7 +2422,7 @@
                 <w:noProof/>
                 <w:webHidden/>
               </w:rPr>
-              <w:instrText xml:space="preserve"> PAGEREF _Toc143277752 \h </w:instrText>
+              <w:instrText xml:space="preserve"> PAGEREF _Toc143381351 \h </w:instrText>
             </w:r>
             <w:r>
               <w:rPr>
@@ -2372,7 +2442,7 @@
                 <w:noProof/>
                 <w:webHidden/>
               </w:rPr>
-              <w:t>27</w:t>
+              <w:t>28</w:t>
             </w:r>
             <w:r>
               <w:rPr>
@@ -2395,7 +2465,7 @@
               <w:lang w:eastAsia="en-IN"/>
             </w:rPr>
           </w:pPr>
-          <w:hyperlink w:anchor="_Toc143277753" w:history="1">
+          <w:hyperlink w:anchor="_Toc143381352" w:history="1">
             <w:r>
               <w:rPr>
                 <w:rStyle w:val="Hyperlink"/>
@@ -2422,7 +2492,7 @@
                 <w:noProof/>
                 <w:webHidden/>
               </w:rPr>
-              <w:instrText xml:space="preserve"> PAGEREF _Toc143277753 \h </w:instrText>
+              <w:instrText xml:space="preserve"> PAGEREF _Toc143381352 \h </w:instrText>
             </w:r>
             <w:r>
               <w:rPr>
@@ -2442,7 +2512,7 @@
                 <w:noProof/>
                 <w:webHidden/>
               </w:rPr>
-              <w:t>28</w:t>
+              <w:t>29</w:t>
             </w:r>
             <w:r>
               <w:rPr>
@@ -2465,7 +2535,7 @@
               <w:lang w:eastAsia="en-IN"/>
             </w:rPr>
           </w:pPr>
-          <w:hyperlink w:anchor="_Toc143277754" w:history="1">
+          <w:hyperlink w:anchor="_Toc143381353" w:history="1">
             <w:r>
               <w:rPr>
                 <w:rStyle w:val="Hyperlink"/>
@@ -2492,7 +2562,7 @@
                 <w:noProof/>
                 <w:webHidden/>
               </w:rPr>
-              <w:instrText xml:space="preserve"> PAGEREF _Toc143277754 \h </w:instrText>
+              <w:instrText xml:space="preserve"> PAGEREF _Toc143381353 \h </w:instrText>
             </w:r>
             <w:r>
               <w:rPr>
@@ -2512,7 +2582,7 @@
                 <w:noProof/>
                 <w:webHidden/>
               </w:rPr>
-              <w:t>28</w:t>
+              <w:t>29</w:t>
             </w:r>
             <w:r>
               <w:rPr>
@@ -2535,7 +2605,7 @@
               <w:lang w:eastAsia="en-IN"/>
             </w:rPr>
           </w:pPr>
-          <w:hyperlink w:anchor="_Toc143277755" w:history="1">
+          <w:hyperlink w:anchor="_Toc143381354" w:history="1">
             <w:r>
               <w:rPr>
                 <w:rStyle w:val="Hyperlink"/>
@@ -2562,7 +2632,7 @@
                 <w:noProof/>
                 <w:webHidden/>
               </w:rPr>
-              <w:instrText xml:space="preserve"> PAGEREF _Toc143277755 \h </w:instrText>
+              <w:instrText xml:space="preserve"> PAGEREF _Toc143381354 \h </w:instrText>
             </w:r>
             <w:r>
               <w:rPr>
@@ -2582,7 +2652,7 @@
                 <w:noProof/>
                 <w:webHidden/>
               </w:rPr>
-              <w:t>28</w:t>
+              <w:t>29</w:t>
             </w:r>
             <w:r>
               <w:rPr>
@@ -2605,7 +2675,7 @@
               <w:lang w:eastAsia="en-IN"/>
             </w:rPr>
           </w:pPr>
-          <w:hyperlink w:anchor="_Toc143277756" w:history="1">
+          <w:hyperlink w:anchor="_Toc143381355" w:history="1">
             <w:r>
               <w:rPr>
                 <w:rStyle w:val="Hyperlink"/>
@@ -2632,7 +2702,7 @@
                 <w:noProof/>
                 <w:webHidden/>
               </w:rPr>
-              <w:instrText xml:space="preserve"> PAGEREF _Toc143277756 \h </w:instrText>
+              <w:instrText xml:space="preserve"> PAGEREF _Toc143381355 \h </w:instrText>
             </w:r>
             <w:r>
               <w:rPr>
@@ -2652,7 +2722,7 @@
                 <w:noProof/>
                 <w:webHidden/>
               </w:rPr>
-              <w:t>29</w:t>
+              <w:t>30</w:t>
             </w:r>
             <w:r>
               <w:rPr>
@@ -2675,7 +2745,7 @@
               <w:lang w:eastAsia="en-IN"/>
             </w:rPr>
           </w:pPr>
-          <w:hyperlink w:anchor="_Toc143277757" w:history="1">
+          <w:hyperlink w:anchor="_Toc143381356" w:history="1">
             <w:r>
               <w:rPr>
                 <w:rStyle w:val="Hyperlink"/>
@@ -2702,7 +2772,7 @@
                 <w:noProof/>
                 <w:webHidden/>
               </w:rPr>
-              <w:instrText xml:space="preserve"> PAGEREF _Toc143277757 \h </w:instrText>
+              <w:instrText xml:space="preserve"> PAGEREF _Toc143381356 \h </w:instrText>
             </w:r>
             <w:r>
               <w:rPr>
@@ -2722,7 +2792,7 @@
                 <w:noProof/>
                 <w:webHidden/>
               </w:rPr>
-              <w:t>30</w:t>
+              <w:t>31</w:t>
             </w:r>
             <w:r>
               <w:rPr>
@@ -2745,7 +2815,7 @@
               <w:lang w:eastAsia="en-IN"/>
             </w:rPr>
           </w:pPr>
-          <w:hyperlink w:anchor="_Toc143277758" w:history="1">
+          <w:hyperlink w:anchor="_Toc143381357" w:history="1">
             <w:r>
               <w:rPr>
                 <w:rStyle w:val="Hyperlink"/>
@@ -2772,7 +2842,7 @@
                 <w:noProof/>
                 <w:webHidden/>
               </w:rPr>
-              <w:instrText xml:space="preserve"> PAGEREF _Toc143277758 \h </w:instrText>
+              <w:instrText xml:space="preserve"> PAGEREF _Toc143381357 \h </w:instrText>
             </w:r>
             <w:r>
               <w:rPr>
@@ -2792,7 +2862,7 @@
                 <w:noProof/>
                 <w:webHidden/>
               </w:rPr>
-              <w:t>31</w:t>
+              <w:t>32</w:t>
             </w:r>
             <w:r>
               <w:rPr>
@@ -2815,7 +2885,7 @@
               <w:lang w:eastAsia="en-IN"/>
             </w:rPr>
           </w:pPr>
-          <w:hyperlink w:anchor="_Toc143277759" w:history="1">
+          <w:hyperlink w:anchor="_Toc143381358" w:history="1">
             <w:r>
               <w:rPr>
                 <w:rStyle w:val="Hyperlink"/>
@@ -2842,7 +2912,7 @@
                 <w:noProof/>
                 <w:webHidden/>
               </w:rPr>
-              <w:instrText xml:space="preserve"> PAGEREF _Toc143277759 \h </w:instrText>
+              <w:instrText xml:space="preserve"> PAGEREF _Toc143381358 \h </w:instrText>
             </w:r>
             <w:r>
               <w:rPr>
@@ -2862,7 +2932,7 @@
                 <w:noProof/>
                 <w:webHidden/>
               </w:rPr>
-              <w:t>32</w:t>
+              <w:t>33</w:t>
             </w:r>
             <w:r>
               <w:rPr>
@@ -2885,7 +2955,7 @@
               <w:lang w:eastAsia="en-IN"/>
             </w:rPr>
           </w:pPr>
-          <w:hyperlink w:anchor="_Toc143277760" w:history="1">
+          <w:hyperlink w:anchor="_Toc143381359" w:history="1">
             <w:r>
               <w:rPr>
                 <w:rStyle w:val="Hyperlink"/>
@@ -2912,7 +2982,7 @@
                 <w:noProof/>
                 <w:webHidden/>
               </w:rPr>
-              <w:instrText xml:space="preserve"> PAGEREF _Toc143277760 \h </w:instrText>
+              <w:instrText xml:space="preserve"> PAGEREF _Toc143381359 \h </w:instrText>
             </w:r>
             <w:r>
               <w:rPr>
@@ -2932,7 +3002,7 @@
                 <w:noProof/>
                 <w:webHidden/>
               </w:rPr>
-              <w:t>33</w:t>
+              <w:t>34</w:t>
             </w:r>
             <w:r>
               <w:rPr>
@@ -2967,7 +3037,7 @@
         <w:pStyle w:val="Heading1"/>
         <w:jc w:val="center"/>
       </w:pPr>
-      <w:bookmarkStart w:id="0" w:name="_Toc143277730"/>
+      <w:bookmarkStart w:id="0" w:name="_Toc143381328"/>
       <w:r>
         <w:lastRenderedPageBreak/>
         <w:t>Arrays in C++</w:t>
@@ -3050,7 +3120,7 @@
       <w:pPr>
         <w:pStyle w:val="Heading2"/>
       </w:pPr>
-      <w:bookmarkStart w:id="1" w:name="_Toc143277731"/>
+      <w:bookmarkStart w:id="1" w:name="_Toc143381329"/>
       <w:r>
         <w:t xml:space="preserve">Array </w:t>
       </w:r>
@@ -3061,15 +3131,15 @@
         <w:t>eclaration</w:t>
       </w:r>
       <w:r>
-        <w:t xml:space="preserve"> &amp; </w:t>
-      </w:r>
-      <w:r>
-        <w:t>Initialization</w:t>
+        <w:t xml:space="preserve"> &amp; Initialization</w:t>
       </w:r>
       <w:bookmarkEnd w:id="1"/>
     </w:p>
     <w:p>
       <w:r>
+        <w:rPr>
+          <w:noProof/>
+        </w:rPr>
         <w:drawing>
           <wp:inline distT="0" distB="0" distL="0" distR="0" wp14:anchorId="6CAC36EA" wp14:editId="5269D1BB">
             <wp:extent cx="5731510" cy="1212215"/>
@@ -3111,7 +3181,7 @@
       <w:pPr>
         <w:pStyle w:val="Heading2"/>
       </w:pPr>
-      <w:bookmarkStart w:id="2" w:name="_Toc143277732"/>
+      <w:bookmarkStart w:id="2" w:name="_Toc143381330"/>
       <w:r>
         <w:t xml:space="preserve">2D </w:t>
       </w:r>
@@ -3163,6 +3233,9 @@
     </w:p>
     <w:p>
       <w:r>
+        <w:rPr>
+          <w:noProof/>
+        </w:rPr>
         <w:drawing>
           <wp:inline distT="0" distB="0" distL="0" distR="0" wp14:anchorId="22D25BD0" wp14:editId="03CA920F">
             <wp:extent cx="5731510" cy="1673225"/>
@@ -3313,6 +3386,9 @@
     </w:p>
     <w:p>
       <w:r>
+        <w:rPr>
+          <w:noProof/>
+        </w:rPr>
         <w:drawing>
           <wp:inline distT="0" distB="0" distL="0" distR="0" wp14:anchorId="35A0839A" wp14:editId="1124536B">
             <wp:extent cx="5731510" cy="1468120"/>
@@ -3352,6 +3428,9 @@
     </w:p>
     <w:p>
       <w:r>
+        <w:rPr>
+          <w:noProof/>
+        </w:rPr>
         <w:lastRenderedPageBreak/>
         <w:drawing>
           <wp:inline distT="0" distB="0" distL="0" distR="0" wp14:anchorId="7F5AF77A" wp14:editId="1223E3E7">
@@ -3394,12 +3473,9 @@
       <w:pPr>
         <w:pStyle w:val="Heading2"/>
       </w:pPr>
-      <w:bookmarkStart w:id="3" w:name="_Toc143277733"/>
-      <w:r>
-        <w:t>3</w:t>
-      </w:r>
-      <w:r>
-        <w:t>D Array D</w:t>
+      <w:bookmarkStart w:id="3" w:name="_Toc143381331"/>
+      <w:r>
+        <w:t>3D Array D</w:t>
       </w:r>
       <w:r>
         <w:t>eclaration</w:t>
@@ -3411,6 +3487,9 @@
     </w:p>
     <w:p>
       <w:r>
+        <w:rPr>
+          <w:noProof/>
+        </w:rPr>
         <w:drawing>
           <wp:inline distT="0" distB="0" distL="0" distR="0" wp14:anchorId="54F46980" wp14:editId="0B54D3E8">
             <wp:extent cx="5731510" cy="3534410"/>
@@ -3465,7 +3544,7 @@
       <w:pPr>
         <w:pStyle w:val="Heading2"/>
       </w:pPr>
-      <w:bookmarkStart w:id="4" w:name="_Toc143277734"/>
+      <w:bookmarkStart w:id="4" w:name="_Toc143381332"/>
       <w:r>
         <w:lastRenderedPageBreak/>
         <w:t>Memory Layout</w:t>
@@ -3550,7 +3629,7 @@
       <w:pPr>
         <w:pStyle w:val="Heading2"/>
       </w:pPr>
-      <w:bookmarkStart w:id="5" w:name="_Toc143277735"/>
+      <w:bookmarkStart w:id="5" w:name="_Toc143381333"/>
       <w:r>
         <w:lastRenderedPageBreak/>
         <w:t>Array Traversal in C++</w:t>
@@ -4159,14 +4238,6 @@
       </w:r>
     </w:p>
     <w:p>
-      <w:pPr>
-        <w:rPr>
-          <w:rFonts w:asciiTheme="majorHAnsi" w:eastAsiaTheme="majorEastAsia" w:hAnsiTheme="majorHAnsi" w:cstheme="majorBidi"/>
-          <w:color w:val="2F5496" w:themeColor="accent1" w:themeShade="BF"/>
-          <w:sz w:val="32"/>
-          <w:szCs w:val="32"/>
-        </w:rPr>
-      </w:pPr>
       <w:r>
         <w:br w:type="page"/>
       </w:r>
@@ -4176,12 +4247,186 @@
         <w:pStyle w:val="Heading1"/>
         <w:jc w:val="center"/>
       </w:pPr>
-      <w:bookmarkStart w:id="6" w:name="_Toc143277736"/>
+      <w:bookmarkStart w:id="6" w:name="_Toc143381334"/>
+      <w:r>
+        <w:lastRenderedPageBreak/>
+        <w:t>Passing 2D arrays as arguments in C++</w:t>
+      </w:r>
+      <w:bookmarkEnd w:id="6"/>
+    </w:p>
+    <w:p>
+      <w:pPr>
+        <w:jc w:val="center"/>
+      </w:pPr>
+    </w:p>
+    <w:p>
+      <w:r>
+        <w:rPr>
+          <w:b/>
+          <w:bCs/>
+        </w:rPr>
+        <w:t>C</w:t>
+      </w:r>
+      <w:r>
+        <w:rPr>
+          <w:b/>
+          <w:bCs/>
+        </w:rPr>
+        <w:t xml:space="preserve">ommon way to access elements in a 2D array </w:t>
+      </w:r>
+      <w:r>
+        <w:rPr>
+          <w:b/>
+          <w:bCs/>
+        </w:rPr>
+        <w:t xml:space="preserve">: </w:t>
+      </w:r>
+      <w:r>
+        <w:rPr>
+          <w:b/>
+          <w:bCs/>
+        </w:rPr>
+        <w:t>*(arr + x * m + y)</w:t>
+      </w:r>
+      <w:r>
+        <w:t>,</w:t>
+      </w:r>
+      <w:r>
+        <w:rPr>
+          <w:b/>
+          <w:bCs/>
+        </w:rPr>
+        <w:t xml:space="preserve"> </w:t>
+      </w:r>
+      <w:r>
+        <w:t>is used to access the value at the address corresponding to the element arr[x][y] in a 2D array represented as a contiguous block of memory.</w:t>
+      </w:r>
+    </w:p>
+    <w:p>
+      <w:r>
+        <w:t>Here's a breakdown of how the formula works:</w:t>
+      </w:r>
+    </w:p>
+    <w:p>
+      <w:pPr>
+        <w:pStyle w:val="ListParagraph"/>
+        <w:numPr>
+          <w:ilvl w:val="0"/>
+          <w:numId w:val="32"/>
+        </w:numPr>
+      </w:pPr>
+      <w:r>
+        <w:t>arr is the base address of the 2D array.</w:t>
+      </w:r>
+    </w:p>
+    <w:p>
+      <w:pPr>
+        <w:pStyle w:val="ListParagraph"/>
+        <w:numPr>
+          <w:ilvl w:val="0"/>
+          <w:numId w:val="32"/>
+        </w:numPr>
+      </w:pPr>
+      <w:r>
+        <w:t>x represents the row index.</w:t>
+      </w:r>
+    </w:p>
+    <w:p>
+      <w:pPr>
+        <w:pStyle w:val="ListParagraph"/>
+        <w:numPr>
+          <w:ilvl w:val="0"/>
+          <w:numId w:val="32"/>
+        </w:numPr>
+      </w:pPr>
+      <w:r>
+        <w:t>m is the number of columns in each row.</w:t>
+      </w:r>
+    </w:p>
+    <w:p>
+      <w:pPr>
+        <w:pStyle w:val="ListParagraph"/>
+        <w:numPr>
+          <w:ilvl w:val="0"/>
+          <w:numId w:val="32"/>
+        </w:numPr>
+      </w:pPr>
+      <w:r>
+        <w:t>y represents the column index.</w:t>
+      </w:r>
+    </w:p>
+    <w:p>
+      <w:pPr>
+        <w:jc w:val="center"/>
+      </w:pPr>
+      <w:r>
+        <w:rPr>
+          <w:noProof/>
+        </w:rPr>
+        <w:drawing>
+          <wp:inline distT="0" distB="0" distL="0" distR="0" wp14:anchorId="787BACF5" wp14:editId="3722CB8A">
+            <wp:extent cx="2253082" cy="2687260"/>
+            <wp:effectExtent l="0" t="0" r="0" b="0"/>
+            <wp:docPr id="1445924599" name="Picture 3"/>
+            <wp:cNvGraphicFramePr>
+              <a:graphicFrameLocks xmlns:a="http://schemas.openxmlformats.org/drawingml/2006/main" noChangeAspect="1"/>
+            </wp:cNvGraphicFramePr>
+            <a:graphic xmlns:a="http://schemas.openxmlformats.org/drawingml/2006/main">
+              <a:graphicData uri="http://schemas.openxmlformats.org/drawingml/2006/picture">
+                <pic:pic xmlns:pic="http://schemas.openxmlformats.org/drawingml/2006/picture">
+                  <pic:nvPicPr>
+                    <pic:cNvPr id="0" name="Picture 3"/>
+                    <pic:cNvPicPr>
+                      <a:picLocks noChangeAspect="1" noChangeArrowheads="1"/>
+                    </pic:cNvPicPr>
+                  </pic:nvPicPr>
+                  <pic:blipFill>
+                    <a:blip r:embed="rId25">
+                      <a:extLst>
+                        <a:ext uri="{28A0092B-C50C-407E-A947-70E740481C1C}">
+                          <a14:useLocalDpi xmlns:a14="http://schemas.microsoft.com/office/drawing/2010/main" val="0"/>
+                        </a:ext>
+                      </a:extLst>
+                    </a:blip>
+                    <a:srcRect/>
+                    <a:stretch>
+                      <a:fillRect/>
+                    </a:stretch>
+                  </pic:blipFill>
+                  <pic:spPr bwMode="auto">
+                    <a:xfrm>
+                      <a:off x="0" y="0"/>
+                      <a:ext cx="2260836" cy="2696508"/>
+                    </a:xfrm>
+                    <a:prstGeom prst="rect">
+                      <a:avLst/>
+                    </a:prstGeom>
+                    <a:noFill/>
+                    <a:ln>
+                      <a:noFill/>
+                    </a:ln>
+                  </pic:spPr>
+                </pic:pic>
+              </a:graphicData>
+            </a:graphic>
+          </wp:inline>
+        </w:drawing>
+      </w:r>
+      <w:r>
+        <w:br w:type="page"/>
+      </w:r>
+    </w:p>
+    <w:p>
+      <w:pPr>
+        <w:pStyle w:val="Heading1"/>
+        <w:jc w:val="center"/>
+      </w:pPr>
+      <w:bookmarkStart w:id="7" w:name="_Toc143381335"/>
       <w:r>
         <w:lastRenderedPageBreak/>
         <w:t>Strings in C++</w:t>
       </w:r>
-      <w:bookmarkEnd w:id="6"/>
+      <w:bookmarkEnd w:id="7"/>
     </w:p>
     <w:p/>
     <w:p>
@@ -4227,11 +4472,11 @@
       <w:pPr>
         <w:pStyle w:val="Heading2"/>
       </w:pPr>
-      <w:bookmarkStart w:id="7" w:name="_Toc143277737"/>
+      <w:bookmarkStart w:id="8" w:name="_Toc143381336"/>
       <w:r>
         <w:t>C-style (character arrays and literals)</w:t>
       </w:r>
-      <w:bookmarkEnd w:id="7"/>
+      <w:bookmarkEnd w:id="8"/>
     </w:p>
     <w:p>
       <w:pPr>
@@ -4257,7 +4502,7 @@
                     <pic:cNvPicPr/>
                   </pic:nvPicPr>
                   <pic:blipFill>
-                    <a:blip r:embed="rId25"/>
+                    <a:blip r:embed="rId26"/>
                     <a:stretch>
                       <a:fillRect/>
                     </a:stretch>
@@ -4287,12 +4532,12 @@
       <w:pPr>
         <w:pStyle w:val="Heading2"/>
       </w:pPr>
-      <w:bookmarkStart w:id="8" w:name="_Toc143277738"/>
+      <w:bookmarkStart w:id="9" w:name="_Toc143381337"/>
       <w:r>
         <w:lastRenderedPageBreak/>
         <w:t>String Class in C++ STL</w:t>
       </w:r>
-      <w:bookmarkEnd w:id="8"/>
+      <w:bookmarkEnd w:id="9"/>
     </w:p>
     <w:p>
       <w:pPr>
@@ -4318,7 +4563,7 @@
                     <pic:cNvPicPr/>
                   </pic:nvPicPr>
                   <pic:blipFill>
-                    <a:blip r:embed="rId26"/>
+                    <a:blip r:embed="rId27"/>
                     <a:stretch>
                       <a:fillRect/>
                     </a:stretch>
@@ -4356,7 +4601,7 @@
       <w:pPr>
         <w:pStyle w:val="Heading3"/>
       </w:pPr>
-      <w:bookmarkStart w:id="9" w:name="_Toc143277739"/>
+      <w:bookmarkStart w:id="10" w:name="_Toc143381338"/>
       <w:r>
         <w:lastRenderedPageBreak/>
         <w:t>S</w:t>
@@ -4364,7 +4609,7 @@
       <w:r>
         <w:t>tring manipulations</w:t>
       </w:r>
-      <w:bookmarkEnd w:id="9"/>
+      <w:bookmarkEnd w:id="10"/>
     </w:p>
     <w:p/>
     <w:p>
@@ -4423,7 +4668,7 @@
                     </pic:cNvPicPr>
                   </pic:nvPicPr>
                   <pic:blipFill>
-                    <a:blip r:embed="rId27">
+                    <a:blip r:embed="rId28">
                       <a:extLst>
                         <a:ext uri="{28A0092B-C50C-407E-A947-70E740481C1C}">
                           <a14:useLocalDpi xmlns:a14="http://schemas.microsoft.com/office/drawing/2010/main" val="0"/>
@@ -4766,7 +5011,7 @@
                     <pic:cNvPicPr/>
                   </pic:nvPicPr>
                   <pic:blipFill>
-                    <a:blip r:embed="rId28"/>
+                    <a:blip r:embed="rId29"/>
                     <a:stretch>
                       <a:fillRect/>
                     </a:stretch>
@@ -4813,7 +5058,7 @@
                     <pic:cNvPicPr/>
                   </pic:nvPicPr>
                   <pic:blipFill>
-                    <a:blip r:embed="rId29"/>
+                    <a:blip r:embed="rId30"/>
                     <a:stretch>
                       <a:fillRect/>
                     </a:stretch>
@@ -4939,7 +5184,7 @@
                     <pic:cNvPicPr/>
                   </pic:nvPicPr>
                   <pic:blipFill>
-                    <a:blip r:embed="rId30"/>
+                    <a:blip r:embed="rId31"/>
                     <a:stretch>
                       <a:fillRect/>
                     </a:stretch>
@@ -4992,7 +5237,7 @@
                     <pic:cNvPicPr/>
                   </pic:nvPicPr>
                   <pic:blipFill>
-                    <a:blip r:embed="rId31"/>
+                    <a:blip r:embed="rId32"/>
                     <a:stretch>
                       <a:fillRect/>
                     </a:stretch>
@@ -5050,7 +5295,7 @@
                     <pic:cNvPicPr/>
                   </pic:nvPicPr>
                   <pic:blipFill>
-                    <a:blip r:embed="rId32"/>
+                    <a:blip r:embed="rId33"/>
                     <a:stretch>
                       <a:fillRect/>
                     </a:stretch>
@@ -5097,7 +5342,7 @@
                     <pic:cNvPicPr/>
                   </pic:nvPicPr>
                   <pic:blipFill>
-                    <a:blip r:embed="rId33"/>
+                    <a:blip r:embed="rId34"/>
                     <a:stretch>
                       <a:fillRect/>
                     </a:stretch>
@@ -5171,7 +5416,7 @@
                     <pic:cNvPicPr/>
                   </pic:nvPicPr>
                   <pic:blipFill>
-                    <a:blip r:embed="rId34"/>
+                    <a:blip r:embed="rId35"/>
                     <a:stretch>
                       <a:fillRect/>
                     </a:stretch>
@@ -5218,7 +5463,7 @@
                     <pic:cNvPicPr/>
                   </pic:nvPicPr>
                   <pic:blipFill>
-                    <a:blip r:embed="rId35"/>
+                    <a:blip r:embed="rId36"/>
                     <a:stretch>
                       <a:fillRect/>
                     </a:stretch>
@@ -5280,7 +5525,7 @@
                     <pic:cNvPicPr/>
                   </pic:nvPicPr>
                   <pic:blipFill>
-                    <a:blip r:embed="rId36"/>
+                    <a:blip r:embed="rId37"/>
                     <a:stretch>
                       <a:fillRect/>
                     </a:stretch>
@@ -5327,7 +5572,7 @@
                     <pic:cNvPicPr/>
                   </pic:nvPicPr>
                   <pic:blipFill>
-                    <a:blip r:embed="rId37"/>
+                    <a:blip r:embed="rId38"/>
                     <a:stretch>
                       <a:fillRect/>
                     </a:stretch>
@@ -5404,7 +5649,7 @@
                     <pic:cNvPicPr/>
                   </pic:nvPicPr>
                   <pic:blipFill>
-                    <a:blip r:embed="rId38"/>
+                    <a:blip r:embed="rId39"/>
                     <a:stretch>
                       <a:fillRect/>
                     </a:stretch>
@@ -5451,7 +5696,7 @@
                     <pic:cNvPicPr/>
                   </pic:nvPicPr>
                   <pic:blipFill>
-                    <a:blip r:embed="rId39"/>
+                    <a:blip r:embed="rId40"/>
                     <a:stretch>
                       <a:fillRect/>
                     </a:stretch>
@@ -5482,22 +5727,22 @@
         <w:pStyle w:val="Heading1"/>
         <w:jc w:val="center"/>
       </w:pPr>
-      <w:bookmarkStart w:id="10" w:name="_Toc143277740"/>
+      <w:bookmarkStart w:id="11" w:name="_Toc143381339"/>
       <w:r>
         <w:lastRenderedPageBreak/>
         <w:t>Pointers &amp; References in C++</w:t>
       </w:r>
-      <w:bookmarkEnd w:id="10"/>
+      <w:bookmarkEnd w:id="11"/>
     </w:p>
     <w:p>
       <w:pPr>
         <w:pStyle w:val="Heading2"/>
       </w:pPr>
-      <w:bookmarkStart w:id="11" w:name="_Toc143277741"/>
+      <w:bookmarkStart w:id="12" w:name="_Toc143381340"/>
       <w:r>
         <w:t>Pointers vs References</w:t>
       </w:r>
-      <w:bookmarkEnd w:id="11"/>
+      <w:bookmarkEnd w:id="12"/>
     </w:p>
     <w:p/>
     <w:tbl>
@@ -5803,7 +6048,7 @@
       </w:r>
     </w:p>
     <w:p>
-      <w:bookmarkStart w:id="12" w:name="_Toc143277742"/>
+      <w:bookmarkStart w:id="13" w:name="_Toc143381341"/>
       <w:r>
         <w:rPr>
           <w:rStyle w:val="Heading2Char"/>
@@ -5811,7 +6056,7 @@
         <w:lastRenderedPageBreak/>
         <w:t>Pointers</w:t>
       </w:r>
-      <w:bookmarkEnd w:id="12"/>
+      <w:bookmarkEnd w:id="13"/>
       <w:r>
         <w:t>: Pointers</w:t>
       </w:r>
@@ -5845,7 +6090,7 @@
                     </pic:cNvPicPr>
                   </pic:nvPicPr>
                   <pic:blipFill>
-                    <a:blip r:embed="rId40" cstate="print">
+                    <a:blip r:embed="rId41" cstate="print">
                       <a:extLst>
                         <a:ext uri="{28A0092B-C50C-407E-A947-70E740481C1C}">
                           <a14:useLocalDpi xmlns:a14="http://schemas.microsoft.com/office/drawing/2010/main" val="0"/>
@@ -5881,11 +6126,11 @@
       <w:pPr>
         <w:pStyle w:val="Heading3"/>
       </w:pPr>
-      <w:bookmarkStart w:id="13" w:name="_Toc143277743"/>
+      <w:bookmarkStart w:id="14" w:name="_Toc143381342"/>
       <w:r>
         <w:t>Drawbacks of Pointers</w:t>
       </w:r>
-      <w:bookmarkEnd w:id="13"/>
+      <w:bookmarkEnd w:id="14"/>
     </w:p>
     <w:p>
       <w:pPr>
@@ -5918,14 +6163,14 @@
           <w:bCs/>
         </w:rPr>
       </w:pPr>
-      <w:bookmarkStart w:id="14" w:name="_Toc143277744"/>
+      <w:bookmarkStart w:id="15" w:name="_Toc143381343"/>
       <w:r>
         <w:rPr>
           <w:rStyle w:val="Heading3Char"/>
         </w:rPr>
         <w:t>Use case</w:t>
       </w:r>
-      <w:bookmarkEnd w:id="14"/>
+      <w:bookmarkEnd w:id="15"/>
       <w:r>
         <w:t>:</w:t>
       </w:r>
@@ -5986,7 +6231,7 @@
                     <pic:cNvPicPr/>
                   </pic:nvPicPr>
                   <pic:blipFill rotWithShape="1">
-                    <a:blip r:embed="rId41"/>
+                    <a:blip r:embed="rId42"/>
                     <a:srcRect t="20166" b="11581"/>
                     <a:stretch/>
                   </pic:blipFill>
@@ -6073,7 +6318,7 @@
                     <pic:cNvPicPr/>
                   </pic:nvPicPr>
                   <pic:blipFill rotWithShape="1">
-                    <a:blip r:embed="rId42"/>
+                    <a:blip r:embed="rId43"/>
                     <a:srcRect t="2975"/>
                     <a:stretch/>
                   </pic:blipFill>
@@ -6157,7 +6402,7 @@
                     <pic:cNvPicPr/>
                   </pic:nvPicPr>
                   <pic:blipFill>
-                    <a:blip r:embed="rId43"/>
+                    <a:blip r:embed="rId44"/>
                     <a:stretch>
                       <a:fillRect/>
                     </a:stretch>
@@ -6223,7 +6468,7 @@
                     <pic:cNvPicPr/>
                   </pic:nvPicPr>
                   <pic:blipFill>
-                    <a:blip r:embed="rId44"/>
+                    <a:blip r:embed="rId45"/>
                     <a:stretch>
                       <a:fillRect/>
                     </a:stretch>
@@ -6276,7 +6521,7 @@
                     <pic:cNvPicPr/>
                   </pic:nvPicPr>
                   <pic:blipFill>
-                    <a:blip r:embed="rId45"/>
+                    <a:blip r:embed="rId46"/>
                     <a:stretch>
                       <a:fillRect/>
                     </a:stretch>
@@ -6347,7 +6592,7 @@
                     <pic:cNvPicPr/>
                   </pic:nvPicPr>
                   <pic:blipFill>
-                    <a:blip r:embed="rId46"/>
+                    <a:blip r:embed="rId47"/>
                     <a:stretch>
                       <a:fillRect/>
                     </a:stretch>
@@ -6400,7 +6645,7 @@
                     <pic:cNvPicPr/>
                   </pic:nvPicPr>
                   <pic:blipFill>
-                    <a:blip r:embed="rId47"/>
+                    <a:blip r:embed="rId48"/>
                     <a:stretch>
                       <a:fillRect/>
                     </a:stretch>
@@ -6493,7 +6738,7 @@
                     <pic:cNvPicPr/>
                   </pic:nvPicPr>
                   <pic:blipFill>
-                    <a:blip r:embed="rId48"/>
+                    <a:blip r:embed="rId49"/>
                     <a:stretch>
                       <a:fillRect/>
                     </a:stretch>
@@ -6564,7 +6809,7 @@
                     <pic:cNvPicPr/>
                   </pic:nvPicPr>
                   <pic:blipFill>
-                    <a:blip r:embed="rId49"/>
+                    <a:blip r:embed="rId50"/>
                     <a:stretch>
                       <a:fillRect/>
                     </a:stretch>
@@ -6617,7 +6862,7 @@
                     <pic:cNvPicPr/>
                   </pic:nvPicPr>
                   <pic:blipFill>
-                    <a:blip r:embed="rId50"/>
+                    <a:blip r:embed="rId51"/>
                     <a:stretch>
                       <a:fillRect/>
                     </a:stretch>
@@ -6791,7 +7036,7 @@
                     <pic:cNvPicPr/>
                   </pic:nvPicPr>
                   <pic:blipFill>
-                    <a:blip r:embed="rId51"/>
+                    <a:blip r:embed="rId52"/>
                     <a:stretch>
                       <a:fillRect/>
                     </a:stretch>
@@ -6844,7 +7089,7 @@
                     <pic:cNvPicPr/>
                   </pic:nvPicPr>
                   <pic:blipFill>
-                    <a:blip r:embed="rId52"/>
+                    <a:blip r:embed="rId53"/>
                     <a:stretch>
                       <a:fillRect/>
                     </a:stretch>
@@ -6881,7 +7126,7 @@
       </w:r>
     </w:p>
     <w:p>
-      <w:bookmarkStart w:id="15" w:name="_Toc143277745"/>
+      <w:bookmarkStart w:id="16" w:name="_Toc143381344"/>
       <w:r>
         <w:rPr>
           <w:rStyle w:val="Heading2Char"/>
@@ -6889,7 +7134,7 @@
         <w:lastRenderedPageBreak/>
         <w:t>Reference</w:t>
       </w:r>
-      <w:bookmarkEnd w:id="15"/>
+      <w:bookmarkEnd w:id="16"/>
       <w:r>
         <w:t>:</w:t>
       </w:r>
@@ -6936,7 +7181,7 @@
                     </pic:cNvPicPr>
                   </pic:nvPicPr>
                   <pic:blipFill>
-                    <a:blip r:embed="rId53">
+                    <a:blip r:embed="rId54">
                       <a:extLst>
                         <a:ext uri="{28A0092B-C50C-407E-A947-70E740481C1C}">
                           <a14:useLocalDpi xmlns:a14="http://schemas.microsoft.com/office/drawing/2010/main" val="0"/>
@@ -6969,14 +7214,14 @@
       </w:r>
     </w:p>
     <w:p>
-      <w:bookmarkStart w:id="16" w:name="_Toc143277746"/>
+      <w:bookmarkStart w:id="17" w:name="_Toc143381345"/>
       <w:r>
         <w:rPr>
           <w:rStyle w:val="Heading3Char"/>
         </w:rPr>
         <w:t>Use case</w:t>
       </w:r>
-      <w:bookmarkEnd w:id="16"/>
+      <w:bookmarkEnd w:id="17"/>
       <w:r>
         <w:t>:</w:t>
       </w:r>
@@ -7027,7 +7272,7 @@
                     <pic:cNvPicPr/>
                   </pic:nvPicPr>
                   <pic:blipFill rotWithShape="1">
-                    <a:blip r:embed="rId54"/>
+                    <a:blip r:embed="rId55"/>
                     <a:srcRect t="6863" b="5140"/>
                     <a:stretch/>
                   </pic:blipFill>
@@ -7104,7 +7349,7 @@
                     <pic:cNvPicPr/>
                   </pic:nvPicPr>
                   <pic:blipFill rotWithShape="1">
-                    <a:blip r:embed="rId55"/>
+                    <a:blip r:embed="rId56"/>
                     <a:srcRect t="11655" b="14918"/>
                     <a:stretch/>
                   </pic:blipFill>
@@ -7178,7 +7423,7 @@
                     <pic:cNvPicPr/>
                   </pic:nvPicPr>
                   <pic:blipFill rotWithShape="1">
-                    <a:blip r:embed="rId56"/>
+                    <a:blip r:embed="rId57"/>
                     <a:srcRect t="14622"/>
                     <a:stretch/>
                   </pic:blipFill>
@@ -7252,7 +7497,7 @@
                     <pic:cNvPicPr/>
                   </pic:nvPicPr>
                   <pic:blipFill>
-                    <a:blip r:embed="rId57"/>
+                    <a:blip r:embed="rId58"/>
                     <a:stretch>
                       <a:fillRect/>
                     </a:stretch>
@@ -7278,12 +7523,12 @@
         <w:pStyle w:val="Heading2"/>
         <w:jc w:val="center"/>
       </w:pPr>
-      <w:bookmarkStart w:id="17" w:name="_Toc143277747"/>
+      <w:bookmarkStart w:id="18" w:name="_Toc143381346"/>
       <w:r>
         <w:lastRenderedPageBreak/>
         <w:t>Pointers vs Array</w:t>
       </w:r>
-      <w:bookmarkEnd w:id="17"/>
+      <w:bookmarkEnd w:id="18"/>
     </w:p>
     <w:p/>
     <w:p>
@@ -7423,6 +7668,63 @@
       </w:r>
       <w:r>
         <w:t>).</w:t>
+      </w:r>
+    </w:p>
+    <w:p>
+      <w:pPr>
+        <w:rPr>
+          <w:b/>
+          <w:bCs/>
+        </w:rPr>
+      </w:pPr>
+      <w:r>
+        <w:rPr>
+          <w:b/>
+          <w:bCs/>
+        </w:rPr>
+        <w:t>++ and * has same precedence so it</w:t>
+      </w:r>
+      <w:r>
+        <w:rPr>
+          <w:b/>
+          <w:bCs/>
+        </w:rPr>
+        <w:t xml:space="preserve"> </w:t>
+      </w:r>
+      <w:r>
+        <w:rPr>
+          <w:b/>
+          <w:bCs/>
+        </w:rPr>
+        <w:t>will execute</w:t>
+      </w:r>
+      <w:r>
+        <w:rPr>
+          <w:b/>
+          <w:bCs/>
+        </w:rPr>
+        <w:t xml:space="preserve"> according to</w:t>
+      </w:r>
+      <w:r>
+        <w:rPr>
+          <w:b/>
+          <w:bCs/>
+        </w:rPr>
+        <w:t xml:space="preserve"> </w:t>
+      </w:r>
+      <w:r>
+        <w:rPr>
+          <w:b/>
+          <w:bCs/>
+        </w:rPr>
+        <w:t>associativity</w:t>
+      </w:r>
+      <w:r>
+        <w:rPr>
+          <w:b/>
+          <w:bCs/>
+        </w:rPr>
+        <w:t xml:space="preserve"> which is Right to Left.</w:t>
       </w:r>
     </w:p>
     <w:p>
@@ -7446,7 +7748,7 @@
                     <pic:cNvPicPr/>
                   </pic:nvPicPr>
                   <pic:blipFill>
-                    <a:blip r:embed="rId58"/>
+                    <a:blip r:embed="rId59"/>
                     <a:stretch>
                       <a:fillRect/>
                     </a:stretch>
@@ -7503,7 +7805,7 @@
                     <pic:cNvPicPr/>
                   </pic:nvPicPr>
                   <pic:blipFill rotWithShape="1">
-                    <a:blip r:embed="rId59"/>
+                    <a:blip r:embed="rId60"/>
                     <a:srcRect t="3326" b="3245"/>
                     <a:stretch/>
                   </pic:blipFill>
@@ -7557,7 +7859,7 @@
                     <pic:cNvPicPr/>
                   </pic:nvPicPr>
                   <pic:blipFill>
-                    <a:blip r:embed="rId60"/>
+                    <a:blip r:embed="rId61"/>
                     <a:stretch>
                       <a:fillRect/>
                     </a:stretch>
@@ -7631,7 +7933,7 @@
                     <pic:cNvPicPr/>
                   </pic:nvPicPr>
                   <pic:blipFill>
-                    <a:blip r:embed="rId61"/>
+                    <a:blip r:embed="rId62"/>
                     <a:stretch>
                       <a:fillRect/>
                     </a:stretch>
@@ -7678,7 +7980,7 @@
                     <pic:cNvPicPr/>
                   </pic:nvPicPr>
                   <pic:blipFill>
-                    <a:blip r:embed="rId62"/>
+                    <a:blip r:embed="rId63"/>
                     <a:stretch>
                       <a:fillRect/>
                     </a:stretch>
@@ -7814,23 +8116,23 @@
         <w:pStyle w:val="Heading2"/>
         <w:jc w:val="center"/>
       </w:pPr>
-      <w:bookmarkStart w:id="18" w:name="_Toc143277748"/>
+      <w:bookmarkStart w:id="19" w:name="_Toc143381347"/>
       <w:r>
         <w:lastRenderedPageBreak/>
         <w:t>Types of Function Call (References v/s Pointers)</w:t>
       </w:r>
-      <w:bookmarkEnd w:id="18"/>
+      <w:bookmarkEnd w:id="19"/>
     </w:p>
     <w:p/>
     <w:p>
       <w:pPr>
         <w:pStyle w:val="Heading3"/>
       </w:pPr>
-      <w:bookmarkStart w:id="19" w:name="_Toc143277749"/>
+      <w:bookmarkStart w:id="20" w:name="_Toc143381348"/>
       <w:r>
         <w:t>Call-by-Value</w:t>
       </w:r>
-      <w:bookmarkEnd w:id="19"/>
+      <w:bookmarkEnd w:id="20"/>
     </w:p>
     <w:p/>
     <w:p>
@@ -7854,7 +8156,7 @@
                     <pic:cNvPicPr/>
                   </pic:nvPicPr>
                   <pic:blipFill>
-                    <a:blip r:embed="rId63"/>
+                    <a:blip r:embed="rId64"/>
                     <a:stretch>
                       <a:fillRect/>
                     </a:stretch>
@@ -7894,12 +8196,12 @@
       <w:pPr>
         <w:pStyle w:val="Heading3"/>
       </w:pPr>
-      <w:bookmarkStart w:id="20" w:name="_Toc143277750"/>
+      <w:bookmarkStart w:id="21" w:name="_Toc143381349"/>
       <w:r>
         <w:lastRenderedPageBreak/>
         <w:t>Call-by-Reference with Pointer Arguments</w:t>
       </w:r>
-      <w:bookmarkEnd w:id="20"/>
+      <w:bookmarkEnd w:id="21"/>
     </w:p>
     <w:p/>
     <w:p>
@@ -7923,7 +8225,7 @@
                     <pic:cNvPicPr/>
                   </pic:nvPicPr>
                   <pic:blipFill>
-                    <a:blip r:embed="rId64"/>
+                    <a:blip r:embed="rId65"/>
                     <a:stretch>
                       <a:fillRect/>
                     </a:stretch>
@@ -7963,7 +8265,7 @@
       <w:pPr>
         <w:pStyle w:val="Heading3"/>
       </w:pPr>
-      <w:bookmarkStart w:id="21" w:name="_Toc143277751"/>
+      <w:bookmarkStart w:id="22" w:name="_Toc143381350"/>
       <w:r>
         <w:lastRenderedPageBreak/>
         <w:t>Call-by-Reference</w:t>
@@ -7974,7 +8276,7 @@
       <w:r>
         <w:t>with Reference Arguments</w:t>
       </w:r>
-      <w:bookmarkEnd w:id="21"/>
+      <w:bookmarkEnd w:id="22"/>
     </w:p>
     <w:p/>
     <w:p>
@@ -7998,7 +8300,7 @@
                     <pic:cNvPicPr/>
                   </pic:nvPicPr>
                   <pic:blipFill>
-                    <a:blip r:embed="rId65"/>
+                    <a:blip r:embed="rId66"/>
                     <a:stretch>
                       <a:fillRect/>
                     </a:stretch>
@@ -8043,12 +8345,12 @@
         <w:pStyle w:val="Heading2"/>
         <w:jc w:val="center"/>
       </w:pPr>
-      <w:bookmarkStart w:id="22" w:name="_Toc143277752"/>
+      <w:bookmarkStart w:id="23" w:name="_Toc143381351"/>
       <w:r>
         <w:lastRenderedPageBreak/>
         <w:t>Array Name as Pointers</w:t>
       </w:r>
-      <w:bookmarkEnd w:id="22"/>
+      <w:bookmarkEnd w:id="23"/>
     </w:p>
     <w:p/>
     <w:p>
@@ -8110,7 +8412,7 @@
                     <pic:cNvPicPr/>
                   </pic:nvPicPr>
                   <pic:blipFill>
-                    <a:blip r:embed="rId66"/>
+                    <a:blip r:embed="rId67"/>
                     <a:stretch>
                       <a:fillRect/>
                     </a:stretch>
@@ -8154,7 +8456,7 @@
                     </pic:cNvPicPr>
                   </pic:nvPicPr>
                   <pic:blipFill>
-                    <a:blip r:embed="rId67">
+                    <a:blip r:embed="rId68">
                       <a:extLst>
                         <a:ext uri="{28A0092B-C50C-407E-A947-70E740481C1C}">
                           <a14:useLocalDpi xmlns:a14="http://schemas.microsoft.com/office/drawing/2010/main" val="0"/>
@@ -8212,7 +8514,7 @@
                     <pic:cNvPicPr/>
                   </pic:nvPicPr>
                   <pic:blipFill>
-                    <a:blip r:embed="rId68"/>
+                    <a:blip r:embed="rId69"/>
                     <a:stretch>
                       <a:fillRect/>
                     </a:stretch>
@@ -8244,23 +8546,23 @@
         <w:pStyle w:val="Heading2"/>
         <w:jc w:val="center"/>
       </w:pPr>
-      <w:bookmarkStart w:id="23" w:name="_Toc143277753"/>
+      <w:bookmarkStart w:id="24" w:name="_Toc143381352"/>
       <w:r>
         <w:lastRenderedPageBreak/>
         <w:t>Pointers and String literals</w:t>
       </w:r>
-      <w:bookmarkEnd w:id="23"/>
+      <w:bookmarkEnd w:id="24"/>
     </w:p>
     <w:p/>
     <w:p>
       <w:pPr>
         <w:pStyle w:val="Heading3"/>
       </w:pPr>
-      <w:bookmarkStart w:id="24" w:name="_Toc143277754"/>
+      <w:bookmarkStart w:id="25" w:name="_Toc143381353"/>
       <w:r>
         <w:t>String Literals as Pointers</w:t>
       </w:r>
-      <w:bookmarkEnd w:id="24"/>
+      <w:bookmarkEnd w:id="25"/>
     </w:p>
     <w:p>
       <w:r>
@@ -8322,7 +8624,7 @@
                     <pic:cNvPicPr/>
                   </pic:nvPicPr>
                   <pic:blipFill>
-                    <a:blip r:embed="rId69"/>
+                    <a:blip r:embed="rId70"/>
                     <a:stretch>
                       <a:fillRect/>
                     </a:stretch>
@@ -8411,7 +8713,7 @@
                     <pic:cNvPicPr/>
                   </pic:nvPicPr>
                   <pic:blipFill>
-                    <a:blip r:embed="rId70"/>
+                    <a:blip r:embed="rId71"/>
                     <a:stretch>
                       <a:fillRect/>
                     </a:stretch>
@@ -8752,11 +9054,11 @@
       <w:pPr>
         <w:pStyle w:val="Heading3"/>
       </w:pPr>
-      <w:bookmarkStart w:id="25" w:name="_Toc143277755"/>
+      <w:bookmarkStart w:id="26" w:name="_Toc143381354"/>
       <w:r>
         <w:t>Modifiable Strings</w:t>
       </w:r>
-      <w:bookmarkEnd w:id="25"/>
+      <w:bookmarkEnd w:id="26"/>
     </w:p>
     <w:p>
       <w:r>
@@ -8784,7 +9086,7 @@
                     <pic:cNvPicPr/>
                   </pic:nvPicPr>
                   <pic:blipFill>
-                    <a:blip r:embed="rId71"/>
+                    <a:blip r:embed="rId72"/>
                     <a:stretch>
                       <a:fillRect/>
                     </a:stretch>
@@ -8823,12 +9125,12 @@
       <w:pPr>
         <w:pStyle w:val="Heading3"/>
       </w:pPr>
-      <w:bookmarkStart w:id="26" w:name="_Toc143277756"/>
+      <w:bookmarkStart w:id="27" w:name="_Toc143381355"/>
       <w:r>
         <w:lastRenderedPageBreak/>
         <w:t>C++ string Class</w:t>
       </w:r>
-      <w:bookmarkEnd w:id="26"/>
+      <w:bookmarkEnd w:id="27"/>
     </w:p>
     <w:p>
       <w:r>
@@ -8872,7 +9174,7 @@
                     <pic:cNvPicPr/>
                   </pic:nvPicPr>
                   <pic:blipFill>
-                    <a:blip r:embed="rId72"/>
+                    <a:blip r:embed="rId73"/>
                     <a:stretch>
                       <a:fillRect/>
                     </a:stretch>
@@ -8919,7 +9221,7 @@
                     <pic:cNvPicPr/>
                   </pic:nvPicPr>
                   <pic:blipFill>
-                    <a:blip r:embed="rId73"/>
+                    <a:blip r:embed="rId74"/>
                     <a:stretch>
                       <a:fillRect/>
                     </a:stretch>
@@ -8950,12 +9252,12 @@
         <w:pStyle w:val="Heading2"/>
         <w:jc w:val="center"/>
       </w:pPr>
-      <w:bookmarkStart w:id="27" w:name="_Toc143277757"/>
+      <w:bookmarkStart w:id="28" w:name="_Toc143381356"/>
       <w:r>
         <w:lastRenderedPageBreak/>
         <w:t>Pointers to pointers</w:t>
       </w:r>
-      <w:bookmarkEnd w:id="27"/>
+      <w:bookmarkEnd w:id="28"/>
     </w:p>
     <w:p/>
     <w:p>
@@ -8994,7 +9296,7 @@
                     <pic:cNvPicPr/>
                   </pic:nvPicPr>
                   <pic:blipFill>
-                    <a:blip r:embed="rId74"/>
+                    <a:blip r:embed="rId75"/>
                     <a:stretch>
                       <a:fillRect/>
                     </a:stretch>
@@ -9041,7 +9343,7 @@
                     <pic:cNvPicPr/>
                   </pic:nvPicPr>
                   <pic:blipFill>
-                    <a:blip r:embed="rId75"/>
+                    <a:blip r:embed="rId76"/>
                     <a:stretch>
                       <a:fillRect/>
                     </a:stretch>
@@ -9072,12 +9374,12 @@
         <w:pStyle w:val="Heading2"/>
         <w:jc w:val="center"/>
       </w:pPr>
-      <w:bookmarkStart w:id="28" w:name="_Toc143277758"/>
+      <w:bookmarkStart w:id="29" w:name="_Toc143381357"/>
       <w:r>
         <w:lastRenderedPageBreak/>
         <w:t>Void Pointers</w:t>
       </w:r>
-      <w:bookmarkEnd w:id="28"/>
+      <w:bookmarkEnd w:id="29"/>
     </w:p>
     <w:p/>
     <w:p>
@@ -9139,7 +9441,7 @@
                     <pic:cNvPicPr/>
                   </pic:nvPicPr>
                   <pic:blipFill>
-                    <a:blip r:embed="rId76"/>
+                    <a:blip r:embed="rId77"/>
                     <a:stretch>
                       <a:fillRect/>
                     </a:stretch>
@@ -9186,7 +9488,7 @@
                     <pic:cNvPicPr/>
                   </pic:nvPicPr>
                   <pic:blipFill>
-                    <a:blip r:embed="rId77"/>
+                    <a:blip r:embed="rId78"/>
                     <a:stretch>
                       <a:fillRect/>
                     </a:stretch>
@@ -9217,12 +9519,12 @@
         <w:pStyle w:val="Heading2"/>
         <w:jc w:val="center"/>
       </w:pPr>
-      <w:bookmarkStart w:id="29" w:name="_Toc143277759"/>
+      <w:bookmarkStart w:id="30" w:name="_Toc143381358"/>
       <w:r>
         <w:lastRenderedPageBreak/>
         <w:t>NULL Pointer</w:t>
       </w:r>
-      <w:bookmarkEnd w:id="29"/>
+      <w:bookmarkEnd w:id="30"/>
     </w:p>
     <w:p/>
     <w:p>
@@ -9301,7 +9603,7 @@
                     <pic:cNvPicPr/>
                   </pic:nvPicPr>
                   <pic:blipFill>
-                    <a:blip r:embed="rId78"/>
+                    <a:blip r:embed="rId79"/>
                     <a:stretch>
                       <a:fillRect/>
                     </a:stretch>
@@ -9348,7 +9650,7 @@
                     <pic:cNvPicPr/>
                   </pic:nvPicPr>
                   <pic:blipFill>
-                    <a:blip r:embed="rId79"/>
+                    <a:blip r:embed="rId80"/>
                     <a:stretch>
                       <a:fillRect/>
                     </a:stretch>
@@ -9415,7 +9717,7 @@
                     <pic:cNvPicPr/>
                   </pic:nvPicPr>
                   <pic:blipFill>
-                    <a:blip r:embed="rId80"/>
+                    <a:blip r:embed="rId81"/>
                     <a:stretch>
                       <a:fillRect/>
                     </a:stretch>
@@ -9443,12 +9745,12 @@
       <w:pPr>
         <w:pStyle w:val="Heading3"/>
       </w:pPr>
-      <w:bookmarkStart w:id="30" w:name="_Toc143277760"/>
+      <w:bookmarkStart w:id="31" w:name="_Toc143381359"/>
       <w:r>
         <w:lastRenderedPageBreak/>
         <w:t>Issue with NULL Pointer</w:t>
       </w:r>
-      <w:bookmarkEnd w:id="30"/>
+      <w:bookmarkEnd w:id="31"/>
     </w:p>
     <w:p/>
     <w:p>
@@ -9498,7 +9800,7 @@
                     <pic:cNvPicPr/>
                   </pic:nvPicPr>
                   <pic:blipFill>
-                    <a:blip r:embed="rId81"/>
+                    <a:blip r:embed="rId82"/>
                     <a:stretch>
                       <a:fillRect/>
                     </a:stretch>
@@ -9545,7 +9847,7 @@
                     <pic:cNvPicPr/>
                   </pic:nvPicPr>
                   <pic:blipFill>
-                    <a:blip r:embed="rId82"/>
+                    <a:blip r:embed="rId83"/>
                     <a:stretch>
                       <a:fillRect/>
                     </a:stretch>
@@ -9592,7 +9894,7 @@
                     <pic:cNvPicPr/>
                   </pic:nvPicPr>
                   <pic:blipFill>
-                    <a:blip r:embed="rId83"/>
+                    <a:blip r:embed="rId84"/>
                     <a:stretch>
                       <a:fillRect/>
                     </a:stretch>
@@ -9639,7 +9941,7 @@
                     <pic:cNvPicPr/>
                   </pic:nvPicPr>
                   <pic:blipFill>
-                    <a:blip r:embed="rId84"/>
+                    <a:blip r:embed="rId85"/>
                     <a:stretch>
                       <a:fillRect/>
                     </a:stretch>
@@ -9661,7 +9963,7 @@
       </w:r>
     </w:p>
     <w:sectPr>
-      <w:footerReference w:type="default" r:id="rId85"/>
+      <w:footerReference w:type="default" r:id="rId86"/>
       <w:pgSz w:w="11906" w:h="16838"/>
       <w:pgMar w:top="1440" w:right="1440" w:bottom="1440" w:left="1440" w:header="708" w:footer="708" w:gutter="0"/>
       <w:pgNumType w:start="0"/>
@@ -10864,6 +11166,119 @@
     </w:lvl>
   </w:abstractNum>
   <w:abstractNum w:abstractNumId="11" w15:restartNumberingAfterBreak="0">
+    <w:nsid w:val="26721DFA"/>
+    <w:multiLevelType w:val="hybridMultilevel"/>
+    <w:tmpl w:val="559824AC"/>
+    <w:lvl w:ilvl="0" w:tplc="40090001">
+      <w:start w:val="1"/>
+      <w:numFmt w:val="bullet"/>
+      <w:lvlText w:val=""/>
+      <w:lvlJc w:val="left"/>
+      <w:pPr>
+        <w:ind w:left="720" w:hanging="360"/>
+      </w:pPr>
+      <w:rPr>
+        <w:rFonts w:ascii="Symbol" w:hAnsi="Symbol" w:hint="default"/>
+      </w:rPr>
+    </w:lvl>
+    <w:lvl w:ilvl="1" w:tplc="40090003" w:tentative="1">
+      <w:start w:val="1"/>
+      <w:numFmt w:val="bullet"/>
+      <w:lvlText w:val="o"/>
+      <w:lvlJc w:val="left"/>
+      <w:pPr>
+        <w:ind w:left="1440" w:hanging="360"/>
+      </w:pPr>
+      <w:rPr>
+        <w:rFonts w:ascii="Courier New" w:hAnsi="Courier New" w:cs="Courier New" w:hint="default"/>
+      </w:rPr>
+    </w:lvl>
+    <w:lvl w:ilvl="2" w:tplc="40090005" w:tentative="1">
+      <w:start w:val="1"/>
+      <w:numFmt w:val="bullet"/>
+      <w:lvlText w:val=""/>
+      <w:lvlJc w:val="left"/>
+      <w:pPr>
+        <w:ind w:left="2160" w:hanging="360"/>
+      </w:pPr>
+      <w:rPr>
+        <w:rFonts w:ascii="Wingdings" w:hAnsi="Wingdings" w:hint="default"/>
+      </w:rPr>
+    </w:lvl>
+    <w:lvl w:ilvl="3" w:tplc="40090001" w:tentative="1">
+      <w:start w:val="1"/>
+      <w:numFmt w:val="bullet"/>
+      <w:lvlText w:val=""/>
+      <w:lvlJc w:val="left"/>
+      <w:pPr>
+        <w:ind w:left="2880" w:hanging="360"/>
+      </w:pPr>
+      <w:rPr>
+        <w:rFonts w:ascii="Symbol" w:hAnsi="Symbol" w:hint="default"/>
+      </w:rPr>
+    </w:lvl>
+    <w:lvl w:ilvl="4" w:tplc="40090003" w:tentative="1">
+      <w:start w:val="1"/>
+      <w:numFmt w:val="bullet"/>
+      <w:lvlText w:val="o"/>
+      <w:lvlJc w:val="left"/>
+      <w:pPr>
+        <w:ind w:left="3600" w:hanging="360"/>
+      </w:pPr>
+      <w:rPr>
+        <w:rFonts w:ascii="Courier New" w:hAnsi="Courier New" w:cs="Courier New" w:hint="default"/>
+      </w:rPr>
+    </w:lvl>
+    <w:lvl w:ilvl="5" w:tplc="40090005" w:tentative="1">
+      <w:start w:val="1"/>
+      <w:numFmt w:val="bullet"/>
+      <w:lvlText w:val=""/>
+      <w:lvlJc w:val="left"/>
+      <w:pPr>
+        <w:ind w:left="4320" w:hanging="360"/>
+      </w:pPr>
+      <w:rPr>
+        <w:rFonts w:ascii="Wingdings" w:hAnsi="Wingdings" w:hint="default"/>
+      </w:rPr>
+    </w:lvl>
+    <w:lvl w:ilvl="6" w:tplc="40090001" w:tentative="1">
+      <w:start w:val="1"/>
+      <w:numFmt w:val="bullet"/>
+      <w:lvlText w:val=""/>
+      <w:lvlJc w:val="left"/>
+      <w:pPr>
+        <w:ind w:left="5040" w:hanging="360"/>
+      </w:pPr>
+      <w:rPr>
+        <w:rFonts w:ascii="Symbol" w:hAnsi="Symbol" w:hint="default"/>
+      </w:rPr>
+    </w:lvl>
+    <w:lvl w:ilvl="7" w:tplc="40090003" w:tentative="1">
+      <w:start w:val="1"/>
+      <w:numFmt w:val="bullet"/>
+      <w:lvlText w:val="o"/>
+      <w:lvlJc w:val="left"/>
+      <w:pPr>
+        <w:ind w:left="5760" w:hanging="360"/>
+      </w:pPr>
+      <w:rPr>
+        <w:rFonts w:ascii="Courier New" w:hAnsi="Courier New" w:cs="Courier New" w:hint="default"/>
+      </w:rPr>
+    </w:lvl>
+    <w:lvl w:ilvl="8" w:tplc="40090005" w:tentative="1">
+      <w:start w:val="1"/>
+      <w:numFmt w:val="bullet"/>
+      <w:lvlText w:val=""/>
+      <w:lvlJc w:val="left"/>
+      <w:pPr>
+        <w:ind w:left="6480" w:hanging="360"/>
+      </w:pPr>
+      <w:rPr>
+        <w:rFonts w:ascii="Wingdings" w:hAnsi="Wingdings" w:hint="default"/>
+      </w:rPr>
+    </w:lvl>
+  </w:abstractNum>
+  <w:abstractNum w:abstractNumId="12" w15:restartNumberingAfterBreak="0">
     <w:nsid w:val="314C5E39"/>
     <w:multiLevelType w:val="hybridMultilevel"/>
     <w:tmpl w:val="8C922144"/>
@@ -10952,7 +11367,7 @@
       </w:pPr>
     </w:lvl>
   </w:abstractNum>
-  <w:abstractNum w:abstractNumId="12" w15:restartNumberingAfterBreak="0">
+  <w:abstractNum w:abstractNumId="13" w15:restartNumberingAfterBreak="0">
     <w:nsid w:val="357330AC"/>
     <w:multiLevelType w:val="hybridMultilevel"/>
     <w:tmpl w:val="E5AEC9A6"/>
@@ -11065,7 +11480,119 @@
       </w:rPr>
     </w:lvl>
   </w:abstractNum>
-  <w:abstractNum w:abstractNumId="13" w15:restartNumberingAfterBreak="0">
+  <w:abstractNum w:abstractNumId="14" w15:restartNumberingAfterBreak="0">
+    <w:nsid w:val="38A71305"/>
+    <w:multiLevelType w:val="hybridMultilevel"/>
+    <w:tmpl w:val="296C7BD0"/>
+    <w:lvl w:ilvl="0" w:tplc="DB82BFEA">
+      <w:numFmt w:val="bullet"/>
+      <w:lvlText w:val=""/>
+      <w:lvlJc w:val="left"/>
+      <w:pPr>
+        <w:ind w:left="720" w:hanging="360"/>
+      </w:pPr>
+      <w:rPr>
+        <w:rFonts w:ascii="Symbol" w:eastAsiaTheme="minorHAnsi" w:hAnsi="Symbol" w:cstheme="minorBidi" w:hint="default"/>
+      </w:rPr>
+    </w:lvl>
+    <w:lvl w:ilvl="1" w:tplc="40090003" w:tentative="1">
+      <w:start w:val="1"/>
+      <w:numFmt w:val="bullet"/>
+      <w:lvlText w:val="o"/>
+      <w:lvlJc w:val="left"/>
+      <w:pPr>
+        <w:ind w:left="1440" w:hanging="360"/>
+      </w:pPr>
+      <w:rPr>
+        <w:rFonts w:ascii="Courier New" w:hAnsi="Courier New" w:cs="Courier New" w:hint="default"/>
+      </w:rPr>
+    </w:lvl>
+    <w:lvl w:ilvl="2" w:tplc="40090005" w:tentative="1">
+      <w:start w:val="1"/>
+      <w:numFmt w:val="bullet"/>
+      <w:lvlText w:val=""/>
+      <w:lvlJc w:val="left"/>
+      <w:pPr>
+        <w:ind w:left="2160" w:hanging="360"/>
+      </w:pPr>
+      <w:rPr>
+        <w:rFonts w:ascii="Wingdings" w:hAnsi="Wingdings" w:hint="default"/>
+      </w:rPr>
+    </w:lvl>
+    <w:lvl w:ilvl="3" w:tplc="40090001" w:tentative="1">
+      <w:start w:val="1"/>
+      <w:numFmt w:val="bullet"/>
+      <w:lvlText w:val=""/>
+      <w:lvlJc w:val="left"/>
+      <w:pPr>
+        <w:ind w:left="2880" w:hanging="360"/>
+      </w:pPr>
+      <w:rPr>
+        <w:rFonts w:ascii="Symbol" w:hAnsi="Symbol" w:hint="default"/>
+      </w:rPr>
+    </w:lvl>
+    <w:lvl w:ilvl="4" w:tplc="40090003" w:tentative="1">
+      <w:start w:val="1"/>
+      <w:numFmt w:val="bullet"/>
+      <w:lvlText w:val="o"/>
+      <w:lvlJc w:val="left"/>
+      <w:pPr>
+        <w:ind w:left="3600" w:hanging="360"/>
+      </w:pPr>
+      <w:rPr>
+        <w:rFonts w:ascii="Courier New" w:hAnsi="Courier New" w:cs="Courier New" w:hint="default"/>
+      </w:rPr>
+    </w:lvl>
+    <w:lvl w:ilvl="5" w:tplc="40090005" w:tentative="1">
+      <w:start w:val="1"/>
+      <w:numFmt w:val="bullet"/>
+      <w:lvlText w:val=""/>
+      <w:lvlJc w:val="left"/>
+      <w:pPr>
+        <w:ind w:left="4320" w:hanging="360"/>
+      </w:pPr>
+      <w:rPr>
+        <w:rFonts w:ascii="Wingdings" w:hAnsi="Wingdings" w:hint="default"/>
+      </w:rPr>
+    </w:lvl>
+    <w:lvl w:ilvl="6" w:tplc="40090001" w:tentative="1">
+      <w:start w:val="1"/>
+      <w:numFmt w:val="bullet"/>
+      <w:lvlText w:val=""/>
+      <w:lvlJc w:val="left"/>
+      <w:pPr>
+        <w:ind w:left="5040" w:hanging="360"/>
+      </w:pPr>
+      <w:rPr>
+        <w:rFonts w:ascii="Symbol" w:hAnsi="Symbol" w:hint="default"/>
+      </w:rPr>
+    </w:lvl>
+    <w:lvl w:ilvl="7" w:tplc="40090003" w:tentative="1">
+      <w:start w:val="1"/>
+      <w:numFmt w:val="bullet"/>
+      <w:lvlText w:val="o"/>
+      <w:lvlJc w:val="left"/>
+      <w:pPr>
+        <w:ind w:left="5760" w:hanging="360"/>
+      </w:pPr>
+      <w:rPr>
+        <w:rFonts w:ascii="Courier New" w:hAnsi="Courier New" w:cs="Courier New" w:hint="default"/>
+      </w:rPr>
+    </w:lvl>
+    <w:lvl w:ilvl="8" w:tplc="40090005" w:tentative="1">
+      <w:start w:val="1"/>
+      <w:numFmt w:val="bullet"/>
+      <w:lvlText w:val=""/>
+      <w:lvlJc w:val="left"/>
+      <w:pPr>
+        <w:ind w:left="6480" w:hanging="360"/>
+      </w:pPr>
+      <w:rPr>
+        <w:rFonts w:ascii="Wingdings" w:hAnsi="Wingdings" w:hint="default"/>
+      </w:rPr>
+    </w:lvl>
+  </w:abstractNum>
+  <w:abstractNum w:abstractNumId="15" w15:restartNumberingAfterBreak="0">
     <w:nsid w:val="3CBB0B65"/>
     <w:multiLevelType w:val="hybridMultilevel"/>
     <w:tmpl w:val="E4D2FD44"/>
@@ -11178,7 +11705,7 @@
       </w:rPr>
     </w:lvl>
   </w:abstractNum>
-  <w:abstractNum w:abstractNumId="14" w15:restartNumberingAfterBreak="0">
+  <w:abstractNum w:abstractNumId="16" w15:restartNumberingAfterBreak="0">
     <w:nsid w:val="3D510772"/>
     <w:multiLevelType w:val="hybridMultilevel"/>
     <w:tmpl w:val="67E2CB98"/>
@@ -11267,7 +11794,7 @@
       </w:pPr>
     </w:lvl>
   </w:abstractNum>
-  <w:abstractNum w:abstractNumId="15" w15:restartNumberingAfterBreak="0">
+  <w:abstractNum w:abstractNumId="17" w15:restartNumberingAfterBreak="0">
     <w:nsid w:val="43E7264F"/>
     <w:multiLevelType w:val="hybridMultilevel"/>
     <w:tmpl w:val="D13EB51A"/>
@@ -11380,7 +11907,7 @@
       </w:rPr>
     </w:lvl>
   </w:abstractNum>
-  <w:abstractNum w:abstractNumId="16" w15:restartNumberingAfterBreak="0">
+  <w:abstractNum w:abstractNumId="18" w15:restartNumberingAfterBreak="0">
     <w:nsid w:val="525836D2"/>
     <w:multiLevelType w:val="hybridMultilevel"/>
     <w:tmpl w:val="1CC2BA3E"/>
@@ -11469,7 +11996,7 @@
       </w:pPr>
     </w:lvl>
   </w:abstractNum>
-  <w:abstractNum w:abstractNumId="17" w15:restartNumberingAfterBreak="0">
+  <w:abstractNum w:abstractNumId="19" w15:restartNumberingAfterBreak="0">
     <w:nsid w:val="52F83120"/>
     <w:multiLevelType w:val="hybridMultilevel"/>
     <w:tmpl w:val="BAE6B93C"/>
@@ -11560,7 +12087,7 @@
       </w:pPr>
     </w:lvl>
   </w:abstractNum>
-  <w:abstractNum w:abstractNumId="18" w15:restartNumberingAfterBreak="0">
+  <w:abstractNum w:abstractNumId="20" w15:restartNumberingAfterBreak="0">
     <w:nsid w:val="5D640965"/>
     <w:multiLevelType w:val="hybridMultilevel"/>
     <w:tmpl w:val="305A3646"/>
@@ -11673,7 +12200,7 @@
       </w:rPr>
     </w:lvl>
   </w:abstractNum>
-  <w:abstractNum w:abstractNumId="19" w15:restartNumberingAfterBreak="0">
+  <w:abstractNum w:abstractNumId="21" w15:restartNumberingAfterBreak="0">
     <w:nsid w:val="5D8F7DE4"/>
     <w:multiLevelType w:val="hybridMultilevel"/>
     <w:tmpl w:val="0536663C"/>
@@ -11764,7 +12291,7 @@
       </w:pPr>
     </w:lvl>
   </w:abstractNum>
-  <w:abstractNum w:abstractNumId="20" w15:restartNumberingAfterBreak="0">
+  <w:abstractNum w:abstractNumId="22" w15:restartNumberingAfterBreak="0">
     <w:nsid w:val="5F482175"/>
     <w:multiLevelType w:val="hybridMultilevel"/>
     <w:tmpl w:val="6FDCB0E0"/>
@@ -11877,7 +12404,7 @@
       </w:rPr>
     </w:lvl>
   </w:abstractNum>
-  <w:abstractNum w:abstractNumId="21" w15:restartNumberingAfterBreak="0">
+  <w:abstractNum w:abstractNumId="23" w15:restartNumberingAfterBreak="0">
     <w:nsid w:val="6731117D"/>
     <w:multiLevelType w:val="hybridMultilevel"/>
     <w:tmpl w:val="C7103F9E"/>
@@ -11990,7 +12517,7 @@
       </w:rPr>
     </w:lvl>
   </w:abstractNum>
-  <w:abstractNum w:abstractNumId="22" w15:restartNumberingAfterBreak="0">
+  <w:abstractNum w:abstractNumId="24" w15:restartNumberingAfterBreak="0">
     <w:nsid w:val="6A341F15"/>
     <w:multiLevelType w:val="hybridMultilevel"/>
     <w:tmpl w:val="BC5E011C"/>
@@ -12079,7 +12606,7 @@
       </w:pPr>
     </w:lvl>
   </w:abstractNum>
-  <w:abstractNum w:abstractNumId="23" w15:restartNumberingAfterBreak="0">
+  <w:abstractNum w:abstractNumId="25" w15:restartNumberingAfterBreak="0">
     <w:nsid w:val="6E0749B4"/>
     <w:multiLevelType w:val="hybridMultilevel"/>
     <w:tmpl w:val="16529D08"/>
@@ -12168,7 +12695,7 @@
       </w:pPr>
     </w:lvl>
   </w:abstractNum>
-  <w:abstractNum w:abstractNumId="24" w15:restartNumberingAfterBreak="0">
+  <w:abstractNum w:abstractNumId="26" w15:restartNumberingAfterBreak="0">
     <w:nsid w:val="6ED93CB4"/>
     <w:multiLevelType w:val="hybridMultilevel"/>
     <w:tmpl w:val="3E023AA6"/>
@@ -12257,7 +12784,7 @@
       </w:pPr>
     </w:lvl>
   </w:abstractNum>
-  <w:abstractNum w:abstractNumId="25" w15:restartNumberingAfterBreak="0">
+  <w:abstractNum w:abstractNumId="27" w15:restartNumberingAfterBreak="0">
     <w:nsid w:val="6EE51E83"/>
     <w:multiLevelType w:val="hybridMultilevel"/>
     <w:tmpl w:val="DFE85A0E"/>
@@ -12348,7 +12875,7 @@
       </w:pPr>
     </w:lvl>
   </w:abstractNum>
-  <w:abstractNum w:abstractNumId="26" w15:restartNumberingAfterBreak="0">
+  <w:abstractNum w:abstractNumId="28" w15:restartNumberingAfterBreak="0">
     <w:nsid w:val="74734123"/>
     <w:multiLevelType w:val="hybridMultilevel"/>
     <w:tmpl w:val="29D8C1C8"/>
@@ -12461,7 +12988,7 @@
       </w:rPr>
     </w:lvl>
   </w:abstractNum>
-  <w:abstractNum w:abstractNumId="27" w15:restartNumberingAfterBreak="0">
+  <w:abstractNum w:abstractNumId="29" w15:restartNumberingAfterBreak="0">
     <w:nsid w:val="78B17317"/>
     <w:multiLevelType w:val="hybridMultilevel"/>
     <w:tmpl w:val="0278ECE6"/>
@@ -12550,7 +13077,7 @@
       </w:pPr>
     </w:lvl>
   </w:abstractNum>
-  <w:abstractNum w:abstractNumId="28" w15:restartNumberingAfterBreak="0">
+  <w:abstractNum w:abstractNumId="30" w15:restartNumberingAfterBreak="0">
     <w:nsid w:val="791025E2"/>
     <w:multiLevelType w:val="hybridMultilevel"/>
     <w:tmpl w:val="855A612C"/>
@@ -12639,7 +13166,7 @@
       </w:pPr>
     </w:lvl>
   </w:abstractNum>
-  <w:abstractNum w:abstractNumId="29" w15:restartNumberingAfterBreak="0">
+  <w:abstractNum w:abstractNumId="31" w15:restartNumberingAfterBreak="0">
     <w:nsid w:val="7BED01CC"/>
     <w:multiLevelType w:val="hybridMultilevel"/>
     <w:tmpl w:val="5B1CD89C"/>
@@ -12732,7 +13259,7 @@
     <w:abstractNumId w:val="3"/>
   </w:num>
   <w:num w:numId="2" w16cid:durableId="1642227983">
-    <w:abstractNumId w:val="24"/>
+    <w:abstractNumId w:val="26"/>
   </w:num>
   <w:num w:numId="3" w16cid:durableId="149106238">
     <w:abstractNumId w:val="7"/>
@@ -12741,28 +13268,28 @@
     <w:abstractNumId w:val="1"/>
   </w:num>
   <w:num w:numId="5" w16cid:durableId="691491577">
-    <w:abstractNumId w:val="17"/>
+    <w:abstractNumId w:val="19"/>
   </w:num>
   <w:num w:numId="6" w16cid:durableId="906308490">
-    <w:abstractNumId w:val="16"/>
+    <w:abstractNumId w:val="18"/>
   </w:num>
   <w:num w:numId="7" w16cid:durableId="1325207644">
     <w:abstractNumId w:val="5"/>
   </w:num>
   <w:num w:numId="8" w16cid:durableId="1131022308">
-    <w:abstractNumId w:val="26"/>
+    <w:abstractNumId w:val="28"/>
   </w:num>
   <w:num w:numId="9" w16cid:durableId="580022242">
-    <w:abstractNumId w:val="23"/>
+    <w:abstractNumId w:val="25"/>
   </w:num>
   <w:num w:numId="10" w16cid:durableId="1717048252">
-    <w:abstractNumId w:val="15"/>
+    <w:abstractNumId w:val="17"/>
   </w:num>
   <w:num w:numId="11" w16cid:durableId="657152676">
-    <w:abstractNumId w:val="28"/>
+    <w:abstractNumId w:val="30"/>
   </w:num>
   <w:num w:numId="12" w16cid:durableId="1131942794">
-    <w:abstractNumId w:val="13"/>
+    <w:abstractNumId w:val="15"/>
   </w:num>
   <w:num w:numId="13" w16cid:durableId="954289340">
     <w:abstractNumId w:val="8"/>
@@ -12771,22 +13298,22 @@
     <w:abstractNumId w:val="0"/>
   </w:num>
   <w:num w:numId="15" w16cid:durableId="2122335472">
-    <w:abstractNumId w:val="25"/>
+    <w:abstractNumId w:val="27"/>
   </w:num>
   <w:num w:numId="16" w16cid:durableId="514466258">
-    <w:abstractNumId w:val="14"/>
+    <w:abstractNumId w:val="16"/>
   </w:num>
   <w:num w:numId="17" w16cid:durableId="1315450300">
-    <w:abstractNumId w:val="19"/>
+    <w:abstractNumId w:val="21"/>
   </w:num>
   <w:num w:numId="18" w16cid:durableId="1290933628">
-    <w:abstractNumId w:val="22"/>
+    <w:abstractNumId w:val="24"/>
   </w:num>
   <w:num w:numId="19" w16cid:durableId="135075946">
-    <w:abstractNumId w:val="18"/>
+    <w:abstractNumId w:val="20"/>
   </w:num>
   <w:num w:numId="20" w16cid:durableId="91440321">
-    <w:abstractNumId w:val="20"/>
+    <w:abstractNumId w:val="22"/>
   </w:num>
   <w:num w:numId="21" w16cid:durableId="933710676">
     <w:abstractNumId w:val="6"/>
@@ -12795,7 +13322,7 @@
     <w:abstractNumId w:val="9"/>
   </w:num>
   <w:num w:numId="23" w16cid:durableId="211698026">
-    <w:abstractNumId w:val="12"/>
+    <w:abstractNumId w:val="13"/>
   </w:num>
   <w:num w:numId="24" w16cid:durableId="911768980">
     <w:abstractNumId w:val="10"/>
@@ -12804,18 +13331,24 @@
     <w:abstractNumId w:val="2"/>
   </w:num>
   <w:num w:numId="26" w16cid:durableId="130834377">
-    <w:abstractNumId w:val="21"/>
+    <w:abstractNumId w:val="23"/>
   </w:num>
   <w:num w:numId="27" w16cid:durableId="1186408925">
-    <w:abstractNumId w:val="29"/>
+    <w:abstractNumId w:val="31"/>
   </w:num>
   <w:num w:numId="28" w16cid:durableId="1517816301">
     <w:abstractNumId w:val="4"/>
   </w:num>
   <w:num w:numId="29" w16cid:durableId="1169907557">
-    <w:abstractNumId w:val="27"/>
+    <w:abstractNumId w:val="29"/>
   </w:num>
   <w:num w:numId="30" w16cid:durableId="1661233600">
+    <w:abstractNumId w:val="12"/>
+  </w:num>
+  <w:num w:numId="31" w16cid:durableId="1892685934">
+    <w:abstractNumId w:val="14"/>
+  </w:num>
+  <w:num w:numId="32" w16cid:durableId="1920092168">
     <w:abstractNumId w:val="11"/>
   </w:num>
 </w:numbering>

</xml_diff>

<commit_message>
Update Array.docx {Added find_first_of and find_last_of}
</commit_message>
<xml_diff>
--- a/C++/Array_Strings_Pointers_and_References.docx
+++ b/C++/Array_Strings_Pointers_and_References.docx
@@ -5125,7 +5125,23 @@
                 <w:b/>
                 <w:bCs/>
               </w:rPr>
-              <w:t>vector&lt;int&gt;::iterator</w:t>
+              <w:t>vector&lt;int</w:t>
+            </w:r>
+            <w:proofErr w:type="gramStart"/>
+            <w:r>
+              <w:rPr>
+                <w:b/>
+                <w:bCs/>
+              </w:rPr>
+              <w:t>&gt;::</w:t>
+            </w:r>
+            <w:proofErr w:type="gramEnd"/>
+            <w:r>
+              <w:rPr>
+                <w:b/>
+                <w:bCs/>
+              </w:rPr>
+              <w:t>iterator</w:t>
             </w:r>
           </w:p>
         </w:tc>
@@ -5155,7 +5171,33 @@
                 <w:szCs w:val="21"/>
                 <w:shd w:val="clear" w:color="auto" w:fill="F7F7F8"/>
               </w:rPr>
-              <w:t>list&lt;double&gt;::iterator</w:t>
+              <w:t>list&lt;double</w:t>
+            </w:r>
+            <w:proofErr w:type="gramStart"/>
+            <w:r>
+              <w:rPr>
+                <w:rFonts w:cstheme="minorHAnsi"/>
+                <w:b/>
+                <w:bCs/>
+                <w:color w:val="111827"/>
+                <w:sz w:val="21"/>
+                <w:szCs w:val="21"/>
+                <w:shd w:val="clear" w:color="auto" w:fill="F7F7F8"/>
+              </w:rPr>
+              <w:t>&gt;::</w:t>
+            </w:r>
+            <w:proofErr w:type="gramEnd"/>
+            <w:r>
+              <w:rPr>
+                <w:rFonts w:cstheme="minorHAnsi"/>
+                <w:b/>
+                <w:bCs/>
+                <w:color w:val="111827"/>
+                <w:sz w:val="21"/>
+                <w:szCs w:val="21"/>
+                <w:shd w:val="clear" w:color="auto" w:fill="F7F7F8"/>
+              </w:rPr>
+              <w:t>iterator</w:t>
             </w:r>
           </w:p>
         </w:tc>
@@ -5187,7 +5229,33 @@
                 <w:szCs w:val="21"/>
                 <w:shd w:val="clear" w:color="auto" w:fill="F7F7F8"/>
               </w:rPr>
-              <w:t>set&lt;std::string&gt;::iterator</w:t>
+              <w:t>set&lt;</w:t>
+            </w:r>
+            <w:proofErr w:type="gramStart"/>
+            <w:r>
+              <w:rPr>
+                <w:rFonts w:cstheme="minorHAnsi"/>
+                <w:b/>
+                <w:bCs/>
+                <w:color w:val="111827"/>
+                <w:sz w:val="21"/>
+                <w:szCs w:val="21"/>
+                <w:shd w:val="clear" w:color="auto" w:fill="F7F7F8"/>
+              </w:rPr>
+              <w:t>std::</w:t>
+            </w:r>
+            <w:proofErr w:type="gramEnd"/>
+            <w:r>
+              <w:rPr>
+                <w:rFonts w:cstheme="minorHAnsi"/>
+                <w:b/>
+                <w:bCs/>
+                <w:color w:val="111827"/>
+                <w:sz w:val="21"/>
+                <w:szCs w:val="21"/>
+                <w:shd w:val="clear" w:color="auto" w:fill="F7F7F8"/>
+              </w:rPr>
+              <w:t>string&gt;::iterator</w:t>
             </w:r>
           </w:p>
         </w:tc>
@@ -5217,7 +5285,33 @@
                 <w:szCs w:val="21"/>
                 <w:shd w:val="clear" w:color="auto" w:fill="F7F7F8"/>
               </w:rPr>
-              <w:t>map&lt;int, std::string&gt;::iterator</w:t>
+              <w:t xml:space="preserve">map&lt;int, </w:t>
+            </w:r>
+            <w:proofErr w:type="gramStart"/>
+            <w:r>
+              <w:rPr>
+                <w:rFonts w:cstheme="minorHAnsi"/>
+                <w:b/>
+                <w:bCs/>
+                <w:color w:val="111827"/>
+                <w:sz w:val="21"/>
+                <w:szCs w:val="21"/>
+                <w:shd w:val="clear" w:color="auto" w:fill="F7F7F8"/>
+              </w:rPr>
+              <w:t>std::</w:t>
+            </w:r>
+            <w:proofErr w:type="gramEnd"/>
+            <w:r>
+              <w:rPr>
+                <w:rFonts w:cstheme="minorHAnsi"/>
+                <w:b/>
+                <w:bCs/>
+                <w:color w:val="111827"/>
+                <w:sz w:val="21"/>
+                <w:szCs w:val="21"/>
+                <w:shd w:val="clear" w:color="auto" w:fill="F7F7F8"/>
+              </w:rPr>
+              <w:t>string&gt;::iterator</w:t>
             </w:r>
           </w:p>
         </w:tc>
@@ -5235,7 +5329,15 @@
         <w:t xml:space="preserve"> f</w:t>
       </w:r>
       <w:r>
-        <w:t>unctions in the std::string class which can be used for string manipulations</w:t>
+        <w:t xml:space="preserve">unctions in the </w:t>
+      </w:r>
+      <w:proofErr w:type="gramStart"/>
+      <w:r>
+        <w:t>std::</w:t>
+      </w:r>
+      <w:proofErr w:type="gramEnd"/>
+      <w:r>
+        <w:t>string class which can be used for string manipulations</w:t>
       </w:r>
       <w:r>
         <w:t>.</w:t>
@@ -5777,14 +5879,26 @@
           <w:b/>
           <w:bCs/>
         </w:rPr>
-        <w:t xml:space="preserve"> and rfind</w:t>
-      </w:r>
+        <w:t xml:space="preserve"> and </w:t>
+      </w:r>
+      <w:proofErr w:type="spellStart"/>
+      <w:r>
+        <w:rPr>
+          <w:b/>
+          <w:bCs/>
+        </w:rPr>
+        <w:t>rfind</w:t>
+      </w:r>
+      <w:proofErr w:type="spellEnd"/>
       <w:r>
         <w:t xml:space="preserve">: </w:t>
       </w:r>
     </w:p>
     <w:p>
       <w:r>
+        <w:rPr>
+          <w:noProof/>
+        </w:rPr>
         <w:drawing>
           <wp:inline distT="0" distB="0" distL="0" distR="0" wp14:anchorId="4E74B752" wp14:editId="6A8F5EB2">
             <wp:extent cx="5731510" cy="4693285"/>
@@ -5830,10 +5944,13 @@
     </w:p>
     <w:p>
       <w:r>
+        <w:rPr>
+          <w:noProof/>
+        </w:rPr>
         <w:drawing>
-          <wp:inline distT="0" distB="0" distL="0" distR="0" wp14:anchorId="04A6C92A" wp14:editId="38C8BA62">
-            <wp:extent cx="5731510" cy="523240"/>
-            <wp:effectExtent l="0" t="0" r="2540" b="0"/>
+          <wp:inline distT="0" distB="0" distL="0" distR="0" wp14:anchorId="04A6C92A" wp14:editId="7DFD5C55">
+            <wp:extent cx="5731331" cy="414670"/>
+            <wp:effectExtent l="0" t="0" r="3175" b="4445"/>
             <wp:docPr id="630151978" name="Picture 1"/>
             <wp:cNvGraphicFramePr>
               <a:graphicFrameLocks xmlns:a="http://schemas.openxmlformats.org/drawingml/2006/main" noChangeAspect="1"/>
@@ -5845,20 +5962,27 @@
                     <pic:cNvPr id="630151978" name=""/>
                     <pic:cNvPicPr/>
                   </pic:nvPicPr>
-                  <pic:blipFill>
+                  <pic:blipFill rotWithShape="1">
                     <a:blip r:embed="rId43"/>
-                    <a:stretch>
-                      <a:fillRect/>
-                    </a:stretch>
+                    <a:srcRect t="8129" b="12617"/>
+                    <a:stretch/>
                   </pic:blipFill>
-                  <pic:spPr>
+                  <pic:spPr bwMode="auto">
                     <a:xfrm>
                       <a:off x="0" y="0"/>
-                      <a:ext cx="5731510" cy="523240"/>
+                      <a:ext cx="5731510" cy="414683"/>
                     </a:xfrm>
                     <a:prstGeom prst="rect">
                       <a:avLst/>
                     </a:prstGeom>
+                    <a:ln>
+                      <a:noFill/>
+                    </a:ln>
+                    <a:extLst>
+                      <a:ext uri="{53640926-AAD7-44D8-BBD7-CCE9431645EC}">
+                        <a14:shadowObscured xmlns:a14="http://schemas.microsoft.com/office/drawing/2010/main"/>
+                      </a:ext>
+                    </a:extLst>
                   </pic:spPr>
                 </pic:pic>
               </a:graphicData>
@@ -5868,6 +5992,7 @@
       </w:r>
     </w:p>
     <w:p>
+      <w:proofErr w:type="spellStart"/>
       <w:r>
         <w:rPr>
           <w:b/>
@@ -5882,6 +6007,7 @@
         </w:rPr>
         <w:t>ubstr</w:t>
       </w:r>
+      <w:proofErr w:type="spellEnd"/>
       <w:r>
         <w:t>:</w:t>
       </w:r>
@@ -5900,9 +6026,9 @@
           <w:noProof/>
         </w:rPr>
         <w:drawing>
-          <wp:inline distT="0" distB="0" distL="0" distR="0" wp14:anchorId="1731B8F0" wp14:editId="186E2AC4">
-            <wp:extent cx="5731510" cy="3047365"/>
-            <wp:effectExtent l="0" t="0" r="2540" b="635"/>
+          <wp:inline distT="0" distB="0" distL="0" distR="0" wp14:anchorId="1731B8F0" wp14:editId="7CCC5B56">
+            <wp:extent cx="5731510" cy="2972937"/>
+            <wp:effectExtent l="0" t="0" r="2540" b="0"/>
             <wp:docPr id="377047562" name="Picture 1" descr="A screen shot of a computer code&#10;&#10;Description automatically generated"/>
             <wp:cNvGraphicFramePr>
               <a:graphicFrameLocks xmlns:a="http://schemas.openxmlformats.org/drawingml/2006/main" noChangeAspect="1"/>
@@ -5914,20 +6040,27 @@
                     <pic:cNvPr id="377047562" name="Picture 1" descr="A screen shot of a computer code&#10;&#10;Description automatically generated"/>
                     <pic:cNvPicPr/>
                   </pic:nvPicPr>
-                  <pic:blipFill>
+                  <pic:blipFill rotWithShape="1">
                     <a:blip r:embed="rId44"/>
-                    <a:stretch>
-                      <a:fillRect/>
-                    </a:stretch>
+                    <a:srcRect t="2443"/>
+                    <a:stretch/>
                   </pic:blipFill>
-                  <pic:spPr>
+                  <pic:spPr bwMode="auto">
                     <a:xfrm>
                       <a:off x="0" y="0"/>
-                      <a:ext cx="5731510" cy="3047365"/>
+                      <a:ext cx="5731510" cy="2972937"/>
                     </a:xfrm>
                     <a:prstGeom prst="rect">
                       <a:avLst/>
                     </a:prstGeom>
+                    <a:ln>
+                      <a:noFill/>
+                    </a:ln>
+                    <a:extLst>
+                      <a:ext uri="{53640926-AAD7-44D8-BBD7-CCE9431645EC}">
+                        <a14:shadowObscured xmlns:a14="http://schemas.microsoft.com/office/drawing/2010/main"/>
+                      </a:ext>
+                    </a:extLst>
                   </pic:spPr>
                 </pic:pic>
               </a:graphicData>
@@ -5947,9 +6080,9 @@
           <w:noProof/>
         </w:rPr>
         <w:drawing>
-          <wp:inline distT="0" distB="0" distL="0" distR="0" wp14:anchorId="14F62073" wp14:editId="52A8DB43">
-            <wp:extent cx="5731510" cy="567055"/>
-            <wp:effectExtent l="0" t="0" r="2540" b="4445"/>
+          <wp:inline distT="0" distB="0" distL="0" distR="0" wp14:anchorId="14F62073" wp14:editId="259D7EE9">
+            <wp:extent cx="5725669" cy="446568"/>
+            <wp:effectExtent l="0" t="0" r="0" b="0"/>
             <wp:docPr id="1596312330" name="Picture 1"/>
             <wp:cNvGraphicFramePr>
               <a:graphicFrameLocks xmlns:a="http://schemas.openxmlformats.org/drawingml/2006/main" noChangeAspect="1"/>
@@ -5961,8 +6094,155 @@
                     <pic:cNvPr id="1596312330" name=""/>
                     <pic:cNvPicPr/>
                   </pic:nvPicPr>
+                  <pic:blipFill rotWithShape="1">
+                    <a:blip r:embed="rId45"/>
+                    <a:srcRect t="13125" b="8042"/>
+                    <a:stretch/>
+                  </pic:blipFill>
+                  <pic:spPr bwMode="auto">
+                    <a:xfrm>
+                      <a:off x="0" y="0"/>
+                      <a:ext cx="5731510" cy="447024"/>
+                    </a:xfrm>
+                    <a:prstGeom prst="rect">
+                      <a:avLst/>
+                    </a:prstGeom>
+                    <a:ln>
+                      <a:noFill/>
+                    </a:ln>
+                    <a:extLst>
+                      <a:ext uri="{53640926-AAD7-44D8-BBD7-CCE9431645EC}">
+                        <a14:shadowObscured xmlns:a14="http://schemas.microsoft.com/office/drawing/2010/main"/>
+                      </a:ext>
+                    </a:extLst>
+                  </pic:spPr>
+                </pic:pic>
+              </a:graphicData>
+            </a:graphic>
+          </wp:inline>
+        </w:drawing>
+      </w:r>
+    </w:p>
+    <w:p>
+      <w:pPr>
+        <w:rPr>
+          <w:b/>
+          <w:bCs/>
+        </w:rPr>
+      </w:pPr>
+      <w:proofErr w:type="spellStart"/>
+      <w:r>
+        <w:rPr>
+          <w:b/>
+          <w:bCs/>
+        </w:rPr>
+        <w:t>find_first_of</w:t>
+      </w:r>
+      <w:proofErr w:type="spellEnd"/>
+      <w:r>
+        <w:rPr>
+          <w:b/>
+          <w:bCs/>
+        </w:rPr>
+        <w:t xml:space="preserve"> and </w:t>
+      </w:r>
+      <w:proofErr w:type="spellStart"/>
+      <w:r>
+        <w:rPr>
+          <w:b/>
+          <w:bCs/>
+        </w:rPr>
+        <w:t>find_last_of</w:t>
+      </w:r>
+      <w:proofErr w:type="spellEnd"/>
+      <w:r>
+        <w:rPr>
+          <w:b/>
+          <w:bCs/>
+        </w:rPr>
+        <w:t>:</w:t>
+      </w:r>
+    </w:p>
+    <w:p>
+      <w:pPr>
+        <w:rPr>
+          <w:b/>
+          <w:bCs/>
+        </w:rPr>
+      </w:pPr>
+      <w:r>
+        <w:rPr>
+          <w:b/>
+          <w:bCs/>
+        </w:rPr>
+        <w:drawing>
+          <wp:inline distT="0" distB="0" distL="0" distR="0" wp14:anchorId="5B7B8449" wp14:editId="5F85708B">
+            <wp:extent cx="5731510" cy="2551814"/>
+            <wp:effectExtent l="0" t="0" r="2540" b="1270"/>
+            <wp:docPr id="1584194030" name="Picture 1"/>
+            <wp:cNvGraphicFramePr>
+              <a:graphicFrameLocks xmlns:a="http://schemas.openxmlformats.org/drawingml/2006/main" noChangeAspect="1"/>
+            </wp:cNvGraphicFramePr>
+            <a:graphic xmlns:a="http://schemas.openxmlformats.org/drawingml/2006/main">
+              <a:graphicData uri="http://schemas.openxmlformats.org/drawingml/2006/picture">
+                <pic:pic xmlns:pic="http://schemas.openxmlformats.org/drawingml/2006/picture">
+                  <pic:nvPicPr>
+                    <pic:cNvPr id="1584194030" name=""/>
+                    <pic:cNvPicPr/>
+                  </pic:nvPicPr>
+                  <pic:blipFill rotWithShape="1">
+                    <a:blip r:embed="rId46"/>
+                    <a:srcRect b="4091"/>
+                    <a:stretch/>
+                  </pic:blipFill>
+                  <pic:spPr bwMode="auto">
+                    <a:xfrm>
+                      <a:off x="0" y="0"/>
+                      <a:ext cx="5731510" cy="2551814"/>
+                    </a:xfrm>
+                    <a:prstGeom prst="rect">
+                      <a:avLst/>
+                    </a:prstGeom>
+                    <a:ln>
+                      <a:noFill/>
+                    </a:ln>
+                    <a:extLst>
+                      <a:ext uri="{53640926-AAD7-44D8-BBD7-CCE9431645EC}">
+                        <a14:shadowObscured xmlns:a14="http://schemas.microsoft.com/office/drawing/2010/main"/>
+                      </a:ext>
+                    </a:extLst>
+                  </pic:spPr>
+                </pic:pic>
+              </a:graphicData>
+            </a:graphic>
+          </wp:inline>
+        </w:drawing>
+      </w:r>
+    </w:p>
+    <w:p>
+      <w:r>
+        <w:t>OP</w:t>
+      </w:r>
+    </w:p>
+    <w:p>
+      <w:r>
+        <w:drawing>
+          <wp:inline distT="0" distB="0" distL="0" distR="0" wp14:anchorId="37CA0F6F" wp14:editId="7ABB30F7">
+            <wp:extent cx="5731510" cy="478790"/>
+            <wp:effectExtent l="0" t="0" r="2540" b="0"/>
+            <wp:docPr id="572924180" name="Picture 1" descr="A black background with white text&#10;&#10;Description automatically generated"/>
+            <wp:cNvGraphicFramePr>
+              <a:graphicFrameLocks xmlns:a="http://schemas.openxmlformats.org/drawingml/2006/main" noChangeAspect="1"/>
+            </wp:cNvGraphicFramePr>
+            <a:graphic xmlns:a="http://schemas.openxmlformats.org/drawingml/2006/main">
+              <a:graphicData uri="http://schemas.openxmlformats.org/drawingml/2006/picture">
+                <pic:pic xmlns:pic="http://schemas.openxmlformats.org/drawingml/2006/picture">
+                  <pic:nvPicPr>
+                    <pic:cNvPr id="572924180" name="Picture 1" descr="A black background with white text&#10;&#10;Description automatically generated"/>
+                    <pic:cNvPicPr/>
+                  </pic:nvPicPr>
                   <pic:blipFill>
-                    <a:blip r:embed="rId45"/>
+                    <a:blip r:embed="rId47"/>
                     <a:stretch>
                       <a:fillRect/>
                     </a:stretch>
@@ -5970,7 +6250,7 @@
                   <pic:spPr>
                     <a:xfrm>
                       <a:off x="0" y="0"/>
-                      <a:ext cx="5731510" cy="567055"/>
+                      <a:ext cx="5731510" cy="478790"/>
                     </a:xfrm>
                     <a:prstGeom prst="rect">
                       <a:avLst/>
@@ -5982,6 +6262,9 @@
           </wp:inline>
         </w:drawing>
       </w:r>
+      <w:r>
+        <w:br w:type="page"/>
+      </w:r>
     </w:p>
     <w:p>
       <w:r>
@@ -5989,6 +6272,7 @@
           <w:b/>
           <w:bCs/>
         </w:rPr>
+        <w:lastRenderedPageBreak/>
         <w:t>compare</w:t>
       </w:r>
       <w:r>
@@ -5997,7 +6281,9 @@
     </w:p>
     <w:p>
       <w:r>
-        <w:lastRenderedPageBreak/>
+        <w:rPr>
+          <w:noProof/>
+        </w:rPr>
         <w:drawing>
           <wp:inline distT="0" distB="0" distL="0" distR="0" wp14:anchorId="28279679" wp14:editId="424A1E9D">
             <wp:extent cx="5731510" cy="3486150"/>
@@ -6014,7 +6300,7 @@
                     <pic:cNvPicPr/>
                   </pic:nvPicPr>
                   <pic:blipFill>
-                    <a:blip r:embed="rId46"/>
+                    <a:blip r:embed="rId48"/>
                     <a:stretch>
                       <a:fillRect/>
                     </a:stretch>
@@ -6042,6 +6328,9 @@
     </w:p>
     <w:p>
       <w:r>
+        <w:rPr>
+          <w:noProof/>
+        </w:rPr>
         <w:drawing>
           <wp:inline distT="0" distB="0" distL="0" distR="0" wp14:anchorId="20E2D75B" wp14:editId="1EFDE5F8">
             <wp:extent cx="5731510" cy="264795"/>
@@ -6058,7 +6347,7 @@
                     <pic:cNvPicPr/>
                   </pic:nvPicPr>
                   <pic:blipFill>
-                    <a:blip r:embed="rId47"/>
+                    <a:blip r:embed="rId49"/>
                     <a:stretch>
                       <a:fillRect/>
                     </a:stretch>
@@ -6077,6 +6366,39 @@
             </a:graphic>
           </wp:inline>
         </w:drawing>
+      </w:r>
+    </w:p>
+    <w:p>
+      <w:r>
+        <w:rPr>
+          <w:color w:val="FF0000"/>
+        </w:rPr>
+        <w:t>TODO</w:t>
+      </w:r>
+      <w:r>
+        <w:t xml:space="preserve">: Confusion with </w:t>
+      </w:r>
+      <w:proofErr w:type="spellStart"/>
+      <w:r>
+        <w:t>find_first_of</w:t>
+      </w:r>
+      <w:proofErr w:type="spellEnd"/>
+      <w:r>
+        <w:t xml:space="preserve"> and </w:t>
+      </w:r>
+      <w:proofErr w:type="spellStart"/>
+      <w:r>
+        <w:t>find_last_of</w:t>
+      </w:r>
+      <w:proofErr w:type="spellEnd"/>
+      <w:r>
+        <w:t xml:space="preserve"> – if it </w:t>
+      </w:r>
+      <w:r>
+        <w:t>searches</w:t>
+      </w:r>
+      <w:r>
+        <w:t xml:space="preserve"> first char in the string then why it takes string as argument. It should take one char only.</w:t>
       </w:r>
       <w:r>
         <w:br w:type="page"/>
@@ -6450,7 +6772,7 @@
                     </pic:cNvPicPr>
                   </pic:nvPicPr>
                   <pic:blipFill>
-                    <a:blip r:embed="rId48" cstate="print">
+                    <a:blip r:embed="rId50" cstate="print">
                       <a:extLst>
                         <a:ext uri="{28A0092B-C50C-407E-A947-70E740481C1C}">
                           <a14:useLocalDpi xmlns:a14="http://schemas.microsoft.com/office/drawing/2010/main" val="0"/>
@@ -6591,7 +6913,7 @@
                     <pic:cNvPicPr/>
                   </pic:nvPicPr>
                   <pic:blipFill rotWithShape="1">
-                    <a:blip r:embed="rId49"/>
+                    <a:blip r:embed="rId51"/>
                     <a:srcRect t="20166" b="11581"/>
                     <a:stretch/>
                   </pic:blipFill>
@@ -6678,7 +7000,7 @@
                     <pic:cNvPicPr/>
                   </pic:nvPicPr>
                   <pic:blipFill rotWithShape="1">
-                    <a:blip r:embed="rId50"/>
+                    <a:blip r:embed="rId52"/>
                     <a:srcRect t="2975"/>
                     <a:stretch/>
                   </pic:blipFill>
@@ -6762,7 +7084,7 @@
                     <pic:cNvPicPr/>
                   </pic:nvPicPr>
                   <pic:blipFill>
-                    <a:blip r:embed="rId51"/>
+                    <a:blip r:embed="rId53"/>
                     <a:stretch>
                       <a:fillRect/>
                     </a:stretch>
@@ -6828,7 +7150,7 @@
                     <pic:cNvPicPr/>
                   </pic:nvPicPr>
                   <pic:blipFill>
-                    <a:blip r:embed="rId52"/>
+                    <a:blip r:embed="rId54"/>
                     <a:stretch>
                       <a:fillRect/>
                     </a:stretch>
@@ -6881,7 +7203,7 @@
                     <pic:cNvPicPr/>
                   </pic:nvPicPr>
                   <pic:blipFill>
-                    <a:blip r:embed="rId53"/>
+                    <a:blip r:embed="rId55"/>
                     <a:stretch>
                       <a:fillRect/>
                     </a:stretch>
@@ -6952,7 +7274,7 @@
                     <pic:cNvPicPr/>
                   </pic:nvPicPr>
                   <pic:blipFill>
-                    <a:blip r:embed="rId54"/>
+                    <a:blip r:embed="rId56"/>
                     <a:stretch>
                       <a:fillRect/>
                     </a:stretch>
@@ -7005,7 +7327,7 @@
                     <pic:cNvPicPr/>
                   </pic:nvPicPr>
                   <pic:blipFill>
-                    <a:blip r:embed="rId55"/>
+                    <a:blip r:embed="rId57"/>
                     <a:stretch>
                       <a:fillRect/>
                     </a:stretch>
@@ -7098,7 +7420,7 @@
                     <pic:cNvPicPr/>
                   </pic:nvPicPr>
                   <pic:blipFill>
-                    <a:blip r:embed="rId56"/>
+                    <a:blip r:embed="rId58"/>
                     <a:stretch>
                       <a:fillRect/>
                     </a:stretch>
@@ -7169,7 +7491,7 @@
                     <pic:cNvPicPr/>
                   </pic:nvPicPr>
                   <pic:blipFill>
-                    <a:blip r:embed="rId57"/>
+                    <a:blip r:embed="rId59"/>
                     <a:stretch>
                       <a:fillRect/>
                     </a:stretch>
@@ -7222,7 +7544,7 @@
                     <pic:cNvPicPr/>
                   </pic:nvPicPr>
                   <pic:blipFill>
-                    <a:blip r:embed="rId58"/>
+                    <a:blip r:embed="rId60"/>
                     <a:stretch>
                       <a:fillRect/>
                     </a:stretch>
@@ -7396,7 +7718,7 @@
                     <pic:cNvPicPr/>
                   </pic:nvPicPr>
                   <pic:blipFill>
-                    <a:blip r:embed="rId59"/>
+                    <a:blip r:embed="rId61"/>
                     <a:stretch>
                       <a:fillRect/>
                     </a:stretch>
@@ -7449,7 +7771,7 @@
                     <pic:cNvPicPr/>
                   </pic:nvPicPr>
                   <pic:blipFill>
-                    <a:blip r:embed="rId60"/>
+                    <a:blip r:embed="rId62"/>
                     <a:stretch>
                       <a:fillRect/>
                     </a:stretch>
@@ -7541,7 +7863,7 @@
                     </pic:cNvPicPr>
                   </pic:nvPicPr>
                   <pic:blipFill>
-                    <a:blip r:embed="rId61">
+                    <a:blip r:embed="rId63">
                       <a:extLst>
                         <a:ext uri="{28A0092B-C50C-407E-A947-70E740481C1C}">
                           <a14:useLocalDpi xmlns:a14="http://schemas.microsoft.com/office/drawing/2010/main" val="0"/>
@@ -7632,7 +7954,7 @@
                     <pic:cNvPicPr/>
                   </pic:nvPicPr>
                   <pic:blipFill rotWithShape="1">
-                    <a:blip r:embed="rId62"/>
+                    <a:blip r:embed="rId64"/>
                     <a:srcRect t="6863" b="5140"/>
                     <a:stretch/>
                   </pic:blipFill>
@@ -7709,7 +8031,7 @@
                     <pic:cNvPicPr/>
                   </pic:nvPicPr>
                   <pic:blipFill rotWithShape="1">
-                    <a:blip r:embed="rId63"/>
+                    <a:blip r:embed="rId65"/>
                     <a:srcRect t="11655" b="14918"/>
                     <a:stretch/>
                   </pic:blipFill>
@@ -7783,7 +8105,7 @@
                     <pic:cNvPicPr/>
                   </pic:nvPicPr>
                   <pic:blipFill rotWithShape="1">
-                    <a:blip r:embed="rId64"/>
+                    <a:blip r:embed="rId66"/>
                     <a:srcRect t="14622"/>
                     <a:stretch/>
                   </pic:blipFill>
@@ -7857,7 +8179,7 @@
                     <pic:cNvPicPr/>
                   </pic:nvPicPr>
                   <pic:blipFill>
-                    <a:blip r:embed="rId65"/>
+                    <a:blip r:embed="rId67"/>
                     <a:stretch>
                       <a:fillRect/>
                     </a:stretch>
@@ -8016,7 +8338,15 @@
         <w:t>(</w:t>
       </w:r>
       <w:r>
-        <w:t>for both array pointer or simple pointer</w:t>
+        <w:t xml:space="preserve">for both array pointer </w:t>
+      </w:r>
+      <w:proofErr w:type="gramStart"/>
+      <w:r>
+        <w:t>or</w:t>
+      </w:r>
+      <w:proofErr w:type="gramEnd"/>
+      <w:r>
+        <w:t xml:space="preserve"> simple pointer</w:t>
       </w:r>
       <w:r>
         <w:t>).</w:t>
@@ -8100,7 +8430,7 @@
                     <pic:cNvPicPr/>
                   </pic:nvPicPr>
                   <pic:blipFill>
-                    <a:blip r:embed="rId66"/>
+                    <a:blip r:embed="rId68"/>
                     <a:stretch>
                       <a:fillRect/>
                     </a:stretch>
@@ -8157,7 +8487,7 @@
                     <pic:cNvPicPr/>
                   </pic:nvPicPr>
                   <pic:blipFill rotWithShape="1">
-                    <a:blip r:embed="rId67"/>
+                    <a:blip r:embed="rId69"/>
                     <a:srcRect t="3326" b="3245"/>
                     <a:stretch/>
                   </pic:blipFill>
@@ -8211,7 +8541,7 @@
                     <pic:cNvPicPr/>
                   </pic:nvPicPr>
                   <pic:blipFill>
-                    <a:blip r:embed="rId68"/>
+                    <a:blip r:embed="rId70"/>
                     <a:stretch>
                       <a:fillRect/>
                     </a:stretch>
@@ -8285,7 +8615,7 @@
                     <pic:cNvPicPr/>
                   </pic:nvPicPr>
                   <pic:blipFill>
-                    <a:blip r:embed="rId69"/>
+                    <a:blip r:embed="rId71"/>
                     <a:stretch>
                       <a:fillRect/>
                     </a:stretch>
@@ -8332,7 +8662,7 @@
                     <pic:cNvPicPr/>
                   </pic:nvPicPr>
                   <pic:blipFill>
-                    <a:blip r:embed="rId70"/>
+                    <a:blip r:embed="rId72"/>
                     <a:stretch>
                       <a:fillRect/>
                     </a:stretch>
@@ -8508,7 +8838,7 @@
                     <pic:cNvPicPr/>
                   </pic:nvPicPr>
                   <pic:blipFill>
-                    <a:blip r:embed="rId71"/>
+                    <a:blip r:embed="rId73"/>
                     <a:stretch>
                       <a:fillRect/>
                     </a:stretch>
@@ -8577,7 +8907,7 @@
                     <pic:cNvPicPr/>
                   </pic:nvPicPr>
                   <pic:blipFill>
-                    <a:blip r:embed="rId72"/>
+                    <a:blip r:embed="rId74"/>
                     <a:stretch>
                       <a:fillRect/>
                     </a:stretch>
@@ -8652,7 +8982,7 @@
                     <pic:cNvPicPr/>
                   </pic:nvPicPr>
                   <pic:blipFill>
-                    <a:blip r:embed="rId73"/>
+                    <a:blip r:embed="rId75"/>
                     <a:stretch>
                       <a:fillRect/>
                     </a:stretch>
@@ -8713,7 +9043,31 @@
         <w:t xml:space="preserve"> </w:t>
       </w:r>
       <w:r>
-        <w:t>if we have an array named val then val and &amp;val[0] can be used interchangeably.</w:t>
+        <w:t xml:space="preserve">if we have an array named </w:t>
+      </w:r>
+      <w:proofErr w:type="spellStart"/>
+      <w:r>
+        <w:t>val</w:t>
+      </w:r>
+      <w:proofErr w:type="spellEnd"/>
+      <w:r>
+        <w:t xml:space="preserve"> then </w:t>
+      </w:r>
+      <w:proofErr w:type="spellStart"/>
+      <w:r>
+        <w:t>val</w:t>
+      </w:r>
+      <w:proofErr w:type="spellEnd"/>
+      <w:r>
+        <w:t xml:space="preserve"> and &amp;</w:t>
+      </w:r>
+      <w:proofErr w:type="spellStart"/>
+      <w:r>
+        <w:t>val</w:t>
+      </w:r>
+      <w:proofErr w:type="spellEnd"/>
+      <w:r>
+        <w:t>[0] can be used interchangeably.</w:t>
       </w:r>
       <w:r>
         <w:tab/>
@@ -8740,7 +9094,7 @@
                     <pic:cNvPicPr/>
                   </pic:nvPicPr>
                   <pic:blipFill>
-                    <a:blip r:embed="rId74"/>
+                    <a:blip r:embed="rId76"/>
                     <a:stretch>
                       <a:fillRect/>
                     </a:stretch>
@@ -8784,7 +9138,7 @@
                     </pic:cNvPicPr>
                   </pic:nvPicPr>
                   <pic:blipFill>
-                    <a:blip r:embed="rId75">
+                    <a:blip r:embed="rId77">
                       <a:extLst>
                         <a:ext uri="{28A0092B-C50C-407E-A947-70E740481C1C}">
                           <a14:useLocalDpi xmlns:a14="http://schemas.microsoft.com/office/drawing/2010/main" val="0"/>
@@ -8842,7 +9196,7 @@
                     <pic:cNvPicPr/>
                   </pic:nvPicPr>
                   <pic:blipFill>
-                    <a:blip r:embed="rId76"/>
+                    <a:blip r:embed="rId78"/>
                     <a:stretch>
                       <a:fillRect/>
                     </a:stretch>
@@ -8952,7 +9306,7 @@
                     <pic:cNvPicPr/>
                   </pic:nvPicPr>
                   <pic:blipFill>
-                    <a:blip r:embed="rId77"/>
+                    <a:blip r:embed="rId79"/>
                     <a:stretch>
                       <a:fillRect/>
                     </a:stretch>
@@ -8997,12 +9351,21 @@
       <w:r>
         <w:t xml:space="preserve"> or the </w:t>
       </w:r>
+      <w:proofErr w:type="gramStart"/>
       <w:r>
         <w:rPr>
           <w:b/>
           <w:bCs/>
         </w:rPr>
-        <w:t>std::string class</w:t>
+        <w:t>std::</w:t>
+      </w:r>
+      <w:proofErr w:type="gramEnd"/>
+      <w:r>
+        <w:rPr>
+          <w:b/>
+          <w:bCs/>
+        </w:rPr>
+        <w:t>string class</w:t>
       </w:r>
       <w:r>
         <w:t xml:space="preserve"> for manipulation</w:t>
@@ -9032,7 +9395,7 @@
                     <pic:cNvPicPr/>
                   </pic:nvPicPr>
                   <pic:blipFill>
-                    <a:blip r:embed="rId78"/>
+                    <a:blip r:embed="rId80"/>
                     <a:stretch>
                       <a:fillRect/>
                     </a:stretch>
@@ -9405,7 +9768,7 @@
                     <pic:cNvPicPr/>
                   </pic:nvPicPr>
                   <pic:blipFill>
-                    <a:blip r:embed="rId79"/>
+                    <a:blip r:embed="rId81"/>
                     <a:stretch>
                       <a:fillRect/>
                     </a:stretch>
@@ -9453,7 +9816,23 @@
     </w:p>
     <w:p>
       <w:r>
-        <w:t>it's often recommended to use the std::string class for string manipulation, as it provides a more convenient and safer way to work with strings. It manages memory automatically and allows easy string manipulation without the concerns of memory management and null-termination.</w:t>
+        <w:t xml:space="preserve">it's often recommended to use the </w:t>
+      </w:r>
+      <w:proofErr w:type="gramStart"/>
+      <w:r>
+        <w:t>std::</w:t>
+      </w:r>
+      <w:proofErr w:type="gramEnd"/>
+      <w:r>
+        <w:t xml:space="preserve">string class for string manipulation, as it provides a more convenient and safer way to work with strings. It manages memory automatically and allows easy string manipulation without the concerns of memory management and </w:t>
+      </w:r>
+      <w:proofErr w:type="gramStart"/>
+      <w:r>
+        <w:t>null-termination</w:t>
+      </w:r>
+      <w:proofErr w:type="gramEnd"/>
+      <w:r>
+        <w:t>.</w:t>
       </w:r>
     </w:p>
     <w:p>
@@ -9477,7 +9856,7 @@
                     <pic:cNvPicPr/>
                   </pic:nvPicPr>
                   <pic:blipFill>
-                    <a:blip r:embed="rId80"/>
+                    <a:blip r:embed="rId82"/>
                     <a:stretch>
                       <a:fillRect/>
                     </a:stretch>
@@ -9524,7 +9903,7 @@
                     <pic:cNvPicPr/>
                   </pic:nvPicPr>
                   <pic:blipFill>
-                    <a:blip r:embed="rId81"/>
+                    <a:blip r:embed="rId83"/>
                     <a:stretch>
                       <a:fillRect/>
                     </a:stretch>
@@ -9599,7 +9978,7 @@
                     <pic:cNvPicPr/>
                   </pic:nvPicPr>
                   <pic:blipFill>
-                    <a:blip r:embed="rId82"/>
+                    <a:blip r:embed="rId84"/>
                     <a:stretch>
                       <a:fillRect/>
                     </a:stretch>
@@ -9646,7 +10025,7 @@
                     <pic:cNvPicPr/>
                   </pic:nvPicPr>
                   <pic:blipFill>
-                    <a:blip r:embed="rId83"/>
+                    <a:blip r:embed="rId85"/>
                     <a:stretch>
                       <a:fillRect/>
                     </a:stretch>
@@ -9744,7 +10123,7 @@
                     <pic:cNvPicPr/>
                   </pic:nvPicPr>
                   <pic:blipFill>
-                    <a:blip r:embed="rId84"/>
+                    <a:blip r:embed="rId86"/>
                     <a:stretch>
                       <a:fillRect/>
                     </a:stretch>
@@ -9791,7 +10170,7 @@
                     <pic:cNvPicPr/>
                   </pic:nvPicPr>
                   <pic:blipFill>
-                    <a:blip r:embed="rId85"/>
+                    <a:blip r:embed="rId87"/>
                     <a:stretch>
                       <a:fillRect/>
                     </a:stretch>
@@ -9906,7 +10285,7 @@
                     <pic:cNvPicPr/>
                   </pic:nvPicPr>
                   <pic:blipFill>
-                    <a:blip r:embed="rId86"/>
+                    <a:blip r:embed="rId88"/>
                     <a:stretch>
                       <a:fillRect/>
                     </a:stretch>
@@ -9953,7 +10332,7 @@
                     <pic:cNvPicPr/>
                   </pic:nvPicPr>
                   <pic:blipFill>
-                    <a:blip r:embed="rId87"/>
+                    <a:blip r:embed="rId89"/>
                     <a:stretch>
                       <a:fillRect/>
                     </a:stretch>
@@ -10020,7 +10399,7 @@
                     <pic:cNvPicPr/>
                   </pic:nvPicPr>
                   <pic:blipFill>
-                    <a:blip r:embed="rId88"/>
+                    <a:blip r:embed="rId90"/>
                     <a:stretch>
                       <a:fillRect/>
                     </a:stretch>
@@ -10103,7 +10482,7 @@
                     <pic:cNvPicPr/>
                   </pic:nvPicPr>
                   <pic:blipFill>
-                    <a:blip r:embed="rId89"/>
+                    <a:blip r:embed="rId91"/>
                     <a:stretch>
                       <a:fillRect/>
                     </a:stretch>
@@ -10150,7 +10529,7 @@
                     <pic:cNvPicPr/>
                   </pic:nvPicPr>
                   <pic:blipFill>
-                    <a:blip r:embed="rId90"/>
+                    <a:blip r:embed="rId92"/>
                     <a:stretch>
                       <a:fillRect/>
                     </a:stretch>
@@ -10197,7 +10576,7 @@
                     <pic:cNvPicPr/>
                   </pic:nvPicPr>
                   <pic:blipFill>
-                    <a:blip r:embed="rId91"/>
+                    <a:blip r:embed="rId93"/>
                     <a:stretch>
                       <a:fillRect/>
                     </a:stretch>
@@ -10244,7 +10623,7 @@
                     <pic:cNvPicPr/>
                   </pic:nvPicPr>
                   <pic:blipFill>
-                    <a:blip r:embed="rId92"/>
+                    <a:blip r:embed="rId94"/>
                     <a:stretch>
                       <a:fillRect/>
                     </a:stretch>
@@ -10266,7 +10645,7 @@
       </w:r>
     </w:p>
     <w:sectPr>
-      <w:footerReference w:type="default" r:id="rId93"/>
+      <w:footerReference w:type="default" r:id="rId95"/>
       <w:pgSz w:w="11906" w:h="16838"/>
       <w:pgMar w:top="1440" w:right="1440" w:bottom="1440" w:left="1440" w:header="708" w:footer="708" w:gutter="0"/>
       <w:pgNumType w:start="0"/>

</xml_diff>

<commit_message>
Update Array.docx {const & R value Reference}
</commit_message>
<xml_diff>
--- a/C++/Array_Strings_Pointers_and_References.docx
+++ b/C++/Array_Strings_Pointers_and_References.docx
@@ -785,7 +785,7 @@
           <w:r>
             <w:fldChar w:fldCharType="separate"/>
           </w:r>
-          <w:hyperlink w:anchor="_Toc143606128" w:history="1">
+          <w:hyperlink w:anchor="_Toc143682265" w:history="1">
             <w:r>
               <w:rPr>
                 <w:rStyle w:val="Hyperlink"/>
@@ -812,7 +812,7 @@
                 <w:noProof/>
                 <w:webHidden/>
               </w:rPr>
-              <w:instrText xml:space="preserve"> PAGEREF _Toc143606128 \h </w:instrText>
+              <w:instrText xml:space="preserve"> PAGEREF _Toc143682265 \h </w:instrText>
             </w:r>
             <w:r>
               <w:rPr>
@@ -855,7 +855,7 @@
               <w:lang w:eastAsia="en-IN"/>
             </w:rPr>
           </w:pPr>
-          <w:hyperlink w:anchor="_Toc143606129" w:history="1">
+          <w:hyperlink w:anchor="_Toc143682266" w:history="1">
             <w:r>
               <w:rPr>
                 <w:rStyle w:val="Hyperlink"/>
@@ -882,7 +882,7 @@
                 <w:noProof/>
                 <w:webHidden/>
               </w:rPr>
-              <w:instrText xml:space="preserve"> PAGEREF _Toc143606129 \h </w:instrText>
+              <w:instrText xml:space="preserve"> PAGEREF _Toc143682266 \h </w:instrText>
             </w:r>
             <w:r>
               <w:rPr>
@@ -925,7 +925,7 @@
               <w:lang w:eastAsia="en-IN"/>
             </w:rPr>
           </w:pPr>
-          <w:hyperlink w:anchor="_Toc143606130" w:history="1">
+          <w:hyperlink w:anchor="_Toc143682267" w:history="1">
             <w:r>
               <w:rPr>
                 <w:rStyle w:val="Hyperlink"/>
@@ -952,7 +952,7 @@
                 <w:noProof/>
                 <w:webHidden/>
               </w:rPr>
-              <w:instrText xml:space="preserve"> PAGEREF _Toc143606130 \h </w:instrText>
+              <w:instrText xml:space="preserve"> PAGEREF _Toc143682267 \h </w:instrText>
             </w:r>
             <w:r>
               <w:rPr>
@@ -995,7 +995,7 @@
               <w:lang w:eastAsia="en-IN"/>
             </w:rPr>
           </w:pPr>
-          <w:hyperlink w:anchor="_Toc143606131" w:history="1">
+          <w:hyperlink w:anchor="_Toc143682268" w:history="1">
             <w:r>
               <w:rPr>
                 <w:rStyle w:val="Hyperlink"/>
@@ -1022,7 +1022,7 @@
                 <w:noProof/>
                 <w:webHidden/>
               </w:rPr>
-              <w:instrText xml:space="preserve"> PAGEREF _Toc143606131 \h </w:instrText>
+              <w:instrText xml:space="preserve"> PAGEREF _Toc143682268 \h </w:instrText>
             </w:r>
             <w:r>
               <w:rPr>
@@ -1065,7 +1065,7 @@
               <w:lang w:eastAsia="en-IN"/>
             </w:rPr>
           </w:pPr>
-          <w:hyperlink w:anchor="_Toc143606132" w:history="1">
+          <w:hyperlink w:anchor="_Toc143682269" w:history="1">
             <w:r>
               <w:rPr>
                 <w:rStyle w:val="Hyperlink"/>
@@ -1092,7 +1092,7 @@
                 <w:noProof/>
                 <w:webHidden/>
               </w:rPr>
-              <w:instrText xml:space="preserve"> PAGEREF _Toc143606132 \h </w:instrText>
+              <w:instrText xml:space="preserve"> PAGEREF _Toc143682269 \h </w:instrText>
             </w:r>
             <w:r>
               <w:rPr>
@@ -1135,7 +1135,7 @@
               <w:lang w:eastAsia="en-IN"/>
             </w:rPr>
           </w:pPr>
-          <w:hyperlink w:anchor="_Toc143606133" w:history="1">
+          <w:hyperlink w:anchor="_Toc143682270" w:history="1">
             <w:r>
               <w:rPr>
                 <w:rStyle w:val="Hyperlink"/>
@@ -1162,7 +1162,7 @@
                 <w:noProof/>
                 <w:webHidden/>
               </w:rPr>
-              <w:instrText xml:space="preserve"> PAGEREF _Toc143606133 \h </w:instrText>
+              <w:instrText xml:space="preserve"> PAGEREF _Toc143682270 \h </w:instrText>
             </w:r>
             <w:r>
               <w:rPr>
@@ -1205,7 +1205,7 @@
               <w:lang w:eastAsia="en-IN"/>
             </w:rPr>
           </w:pPr>
-          <w:hyperlink w:anchor="_Toc143606134" w:history="1">
+          <w:hyperlink w:anchor="_Toc143682271" w:history="1">
             <w:r>
               <w:rPr>
                 <w:rStyle w:val="Hyperlink"/>
@@ -1232,7 +1232,7 @@
                 <w:noProof/>
                 <w:webHidden/>
               </w:rPr>
-              <w:instrText xml:space="preserve"> PAGEREF _Toc143606134 \h </w:instrText>
+              <w:instrText xml:space="preserve"> PAGEREF _Toc143682271 \h </w:instrText>
             </w:r>
             <w:r>
               <w:rPr>
@@ -1275,13 +1275,13 @@
               <w:lang w:eastAsia="en-IN"/>
             </w:rPr>
           </w:pPr>
-          <w:hyperlink w:anchor="_Toc143606135" w:history="1">
+          <w:hyperlink w:anchor="_Toc143682272" w:history="1">
             <w:r>
               <w:rPr>
                 <w:rStyle w:val="Hyperlink"/>
                 <w:noProof/>
               </w:rPr>
-              <w:t>Access elements in a 2D array</w:t>
+              <w:t>Different Type of Array</w:t>
             </w:r>
             <w:r>
               <w:rPr>
@@ -1302,7 +1302,7 @@
                 <w:noProof/>
                 <w:webHidden/>
               </w:rPr>
-              <w:instrText xml:space="preserve"> PAGEREF _Toc143606135 \h </w:instrText>
+              <w:instrText xml:space="preserve"> PAGEREF _Toc143682272 \h </w:instrText>
             </w:r>
             <w:r>
               <w:rPr>
@@ -1345,12 +1345,82 @@
               <w:lang w:eastAsia="en-IN"/>
             </w:rPr>
           </w:pPr>
-          <w:hyperlink w:anchor="_Toc143606136" w:history="1">
+          <w:hyperlink w:anchor="_Toc143682273" w:history="1">
             <w:r>
               <w:rPr>
                 <w:rStyle w:val="Hyperlink"/>
                 <w:noProof/>
               </w:rPr>
+              <w:t>Access elements in a 2D array</w:t>
+            </w:r>
+            <w:r>
+              <w:rPr>
+                <w:noProof/>
+                <w:webHidden/>
+              </w:rPr>
+              <w:tab/>
+            </w:r>
+            <w:r>
+              <w:rPr>
+                <w:noProof/>
+                <w:webHidden/>
+              </w:rPr>
+              <w:fldChar w:fldCharType="begin"/>
+            </w:r>
+            <w:r>
+              <w:rPr>
+                <w:noProof/>
+                <w:webHidden/>
+              </w:rPr>
+              <w:instrText xml:space="preserve"> PAGEREF _Toc143682273 \h </w:instrText>
+            </w:r>
+            <w:r>
+              <w:rPr>
+                <w:noProof/>
+                <w:webHidden/>
+              </w:rPr>
+            </w:r>
+            <w:r>
+              <w:rPr>
+                <w:noProof/>
+                <w:webHidden/>
+              </w:rPr>
+              <w:fldChar w:fldCharType="separate"/>
+            </w:r>
+            <w:r>
+              <w:rPr>
+                <w:noProof/>
+                <w:webHidden/>
+              </w:rPr>
+              <w:t>10</w:t>
+            </w:r>
+            <w:r>
+              <w:rPr>
+                <w:noProof/>
+                <w:webHidden/>
+              </w:rPr>
+              <w:fldChar w:fldCharType="end"/>
+            </w:r>
+          </w:hyperlink>
+        </w:p>
+        <w:p>
+          <w:pPr>
+            <w:pStyle w:val="TOC2"/>
+            <w:tabs>
+              <w:tab w:val="right" w:leader="dot" w:pos="9016"/>
+            </w:tabs>
+            <w:rPr>
+              <w:rFonts w:eastAsiaTheme="minorEastAsia"/>
+              <w:noProof/>
+              <w:lang w:eastAsia="en-IN"/>
+            </w:rPr>
+          </w:pPr>
+          <w:hyperlink w:anchor="_Toc143682274" w:history="1">
+            <w:r>
+              <w:rPr>
+                <w:rStyle w:val="Hyperlink"/>
+                <w:noProof/>
+              </w:rPr>
               <w:t>Passing 2D arrays as arguments in C++</w:t>
             </w:r>
             <w:r>
@@ -1372,7 +1442,7 @@
                 <w:noProof/>
                 <w:webHidden/>
               </w:rPr>
-              <w:instrText xml:space="preserve"> PAGEREF _Toc143606136 \h </w:instrText>
+              <w:instrText xml:space="preserve"> PAGEREF _Toc143682274 \h </w:instrText>
             </w:r>
             <w:r>
               <w:rPr>
@@ -1415,7 +1485,7 @@
               <w:lang w:eastAsia="en-IN"/>
             </w:rPr>
           </w:pPr>
-          <w:hyperlink w:anchor="_Toc143606137" w:history="1">
+          <w:hyperlink w:anchor="_Toc143682275" w:history="1">
             <w:r>
               <w:rPr>
                 <w:rStyle w:val="Hyperlink"/>
@@ -1442,7 +1512,7 @@
                 <w:noProof/>
                 <w:webHidden/>
               </w:rPr>
-              <w:instrText xml:space="preserve"> PAGEREF _Toc143606137 \h </w:instrText>
+              <w:instrText xml:space="preserve"> PAGEREF _Toc143682275 \h </w:instrText>
             </w:r>
             <w:r>
               <w:rPr>
@@ -1485,7 +1555,7 @@
               <w:lang w:eastAsia="en-IN"/>
             </w:rPr>
           </w:pPr>
-          <w:hyperlink w:anchor="_Toc143606138" w:history="1">
+          <w:hyperlink w:anchor="_Toc143682276" w:history="1">
             <w:r>
               <w:rPr>
                 <w:rStyle w:val="Hyperlink"/>
@@ -1512,7 +1582,7 @@
                 <w:noProof/>
                 <w:webHidden/>
               </w:rPr>
-              <w:instrText xml:space="preserve"> PAGEREF _Toc143606138 \h </w:instrText>
+              <w:instrText xml:space="preserve"> PAGEREF _Toc143682276 \h </w:instrText>
             </w:r>
             <w:r>
               <w:rPr>
@@ -1555,7 +1625,7 @@
               <w:lang w:eastAsia="en-IN"/>
             </w:rPr>
           </w:pPr>
-          <w:hyperlink w:anchor="_Toc143606139" w:history="1">
+          <w:hyperlink w:anchor="_Toc143682277" w:history="1">
             <w:r>
               <w:rPr>
                 <w:rStyle w:val="Hyperlink"/>
@@ -1582,7 +1652,7 @@
                 <w:noProof/>
                 <w:webHidden/>
               </w:rPr>
-              <w:instrText xml:space="preserve"> PAGEREF _Toc143606139 \h </w:instrText>
+              <w:instrText xml:space="preserve"> PAGEREF _Toc143682277 \h </w:instrText>
             </w:r>
             <w:r>
               <w:rPr>
@@ -1625,7 +1695,7 @@
               <w:lang w:eastAsia="en-IN"/>
             </w:rPr>
           </w:pPr>
-          <w:hyperlink w:anchor="_Toc143606140" w:history="1">
+          <w:hyperlink w:anchor="_Toc143682278" w:history="1">
             <w:r>
               <w:rPr>
                 <w:rStyle w:val="Hyperlink"/>
@@ -1652,7 +1722,7 @@
                 <w:noProof/>
                 <w:webHidden/>
               </w:rPr>
-              <w:instrText xml:space="preserve"> PAGEREF _Toc143606140 \h </w:instrText>
+              <w:instrText xml:space="preserve"> PAGEREF _Toc143682278 \h </w:instrText>
             </w:r>
             <w:r>
               <w:rPr>
@@ -1695,7 +1765,7 @@
               <w:lang w:eastAsia="en-IN"/>
             </w:rPr>
           </w:pPr>
-          <w:hyperlink w:anchor="_Toc143606141" w:history="1">
+          <w:hyperlink w:anchor="_Toc143682279" w:history="1">
             <w:r>
               <w:rPr>
                 <w:rStyle w:val="Hyperlink"/>
@@ -1722,7 +1792,7 @@
                 <w:noProof/>
                 <w:webHidden/>
               </w:rPr>
-              <w:instrText xml:space="preserve"> PAGEREF _Toc143606141 \h </w:instrText>
+              <w:instrText xml:space="preserve"> PAGEREF _Toc143682279 \h </w:instrText>
             </w:r>
             <w:r>
               <w:rPr>
@@ -1765,7 +1835,7 @@
               <w:lang w:eastAsia="en-IN"/>
             </w:rPr>
           </w:pPr>
-          <w:hyperlink w:anchor="_Toc143606142" w:history="1">
+          <w:hyperlink w:anchor="_Toc143682280" w:history="1">
             <w:r>
               <w:rPr>
                 <w:rStyle w:val="Hyperlink"/>
@@ -1792,7 +1862,7 @@
                 <w:noProof/>
                 <w:webHidden/>
               </w:rPr>
-              <w:instrText xml:space="preserve"> PAGEREF _Toc143606142 \h </w:instrText>
+              <w:instrText xml:space="preserve"> PAGEREF _Toc143682280 \h </w:instrText>
             </w:r>
             <w:r>
               <w:rPr>
@@ -1835,7 +1905,7 @@
               <w:lang w:eastAsia="en-IN"/>
             </w:rPr>
           </w:pPr>
-          <w:hyperlink w:anchor="_Toc143606143" w:history="1">
+          <w:hyperlink w:anchor="_Toc143682281" w:history="1">
             <w:r>
               <w:rPr>
                 <w:rStyle w:val="Hyperlink"/>
@@ -1862,7 +1932,7 @@
                 <w:noProof/>
                 <w:webHidden/>
               </w:rPr>
-              <w:instrText xml:space="preserve"> PAGEREF _Toc143606143 \h </w:instrText>
+              <w:instrText xml:space="preserve"> PAGEREF _Toc143682281 \h </w:instrText>
             </w:r>
             <w:r>
               <w:rPr>
@@ -1905,7 +1975,7 @@
               <w:lang w:eastAsia="en-IN"/>
             </w:rPr>
           </w:pPr>
-          <w:hyperlink w:anchor="_Toc143606144" w:history="1">
+          <w:hyperlink w:anchor="_Toc143682282" w:history="1">
             <w:r>
               <w:rPr>
                 <w:rStyle w:val="Hyperlink"/>
@@ -1932,7 +2002,7 @@
                 <w:noProof/>
                 <w:webHidden/>
               </w:rPr>
-              <w:instrText xml:space="preserve"> PAGEREF _Toc143606144 \h </w:instrText>
+              <w:instrText xml:space="preserve"> PAGEREF _Toc143682282 \h </w:instrText>
             </w:r>
             <w:r>
               <w:rPr>
@@ -1975,7 +2045,7 @@
               <w:lang w:eastAsia="en-IN"/>
             </w:rPr>
           </w:pPr>
-          <w:hyperlink w:anchor="_Toc143606145" w:history="1">
+          <w:hyperlink w:anchor="_Toc143682283" w:history="1">
             <w:r>
               <w:rPr>
                 <w:rStyle w:val="Hyperlink"/>
@@ -2002,7 +2072,7 @@
                 <w:noProof/>
                 <w:webHidden/>
               </w:rPr>
-              <w:instrText xml:space="preserve"> PAGEREF _Toc143606145 \h </w:instrText>
+              <w:instrText xml:space="preserve"> PAGEREF _Toc143682283 \h </w:instrText>
             </w:r>
             <w:r>
               <w:rPr>
@@ -2045,7 +2115,7 @@
               <w:lang w:eastAsia="en-IN"/>
             </w:rPr>
           </w:pPr>
-          <w:hyperlink w:anchor="_Toc143606146" w:history="1">
+          <w:hyperlink w:anchor="_Toc143682284" w:history="1">
             <w:r>
               <w:rPr>
                 <w:rStyle w:val="Hyperlink"/>
@@ -2072,7 +2142,7 @@
                 <w:noProof/>
                 <w:webHidden/>
               </w:rPr>
-              <w:instrText xml:space="preserve"> PAGEREF _Toc143606146 \h </w:instrText>
+              <w:instrText xml:space="preserve"> PAGEREF _Toc143682284 \h </w:instrText>
             </w:r>
             <w:r>
               <w:rPr>
@@ -2115,7 +2185,7 @@
               <w:lang w:eastAsia="en-IN"/>
             </w:rPr>
           </w:pPr>
-          <w:hyperlink w:anchor="_Toc143606147" w:history="1">
+          <w:hyperlink w:anchor="_Toc143682285" w:history="1">
             <w:r>
               <w:rPr>
                 <w:rStyle w:val="Hyperlink"/>
@@ -2142,7 +2212,7 @@
                 <w:noProof/>
                 <w:webHidden/>
               </w:rPr>
-              <w:instrText xml:space="preserve"> PAGEREF _Toc143606147 \h </w:instrText>
+              <w:instrText xml:space="preserve"> PAGEREF _Toc143682285 \h </w:instrText>
             </w:r>
             <w:r>
               <w:rPr>
@@ -2163,6 +2233,90 @@
                 <w:webHidden/>
               </w:rPr>
               <w:t>27</w:t>
+            </w:r>
+            <w:r>
+              <w:rPr>
+                <w:noProof/>
+                <w:webHidden/>
+              </w:rPr>
+              <w:fldChar w:fldCharType="end"/>
+            </w:r>
+          </w:hyperlink>
+        </w:p>
+        <w:p>
+          <w:pPr>
+            <w:pStyle w:val="TOC3"/>
+            <w:tabs>
+              <w:tab w:val="right" w:leader="dot" w:pos="9016"/>
+            </w:tabs>
+            <w:rPr>
+              <w:rFonts w:eastAsiaTheme="minorEastAsia"/>
+              <w:noProof/>
+              <w:lang w:eastAsia="en-IN"/>
+            </w:rPr>
+          </w:pPr>
+          <w:hyperlink w:anchor="_Toc143682286" w:history="1">
+            <w:r>
+              <w:rPr>
+                <w:rStyle w:val="Hyperlink"/>
+                <w:noProof/>
+              </w:rPr>
+              <w:t>Cons</w:t>
+            </w:r>
+            <w:r>
+              <w:rPr>
+                <w:rStyle w:val="Hyperlink"/>
+                <w:noProof/>
+              </w:rPr>
+              <w:t>t</w:t>
+            </w:r>
+            <w:r>
+              <w:rPr>
+                <w:rStyle w:val="Hyperlink"/>
+                <w:noProof/>
+              </w:rPr>
+              <w:t xml:space="preserve"> &amp; R-Value Reference</w:t>
+            </w:r>
+            <w:r>
+              <w:rPr>
+                <w:noProof/>
+                <w:webHidden/>
+              </w:rPr>
+              <w:tab/>
+            </w:r>
+            <w:r>
+              <w:rPr>
+                <w:noProof/>
+                <w:webHidden/>
+              </w:rPr>
+              <w:fldChar w:fldCharType="begin"/>
+            </w:r>
+            <w:r>
+              <w:rPr>
+                <w:noProof/>
+                <w:webHidden/>
+              </w:rPr>
+              <w:instrText xml:space="preserve"> PAGEREF _Toc143682286 \h </w:instrText>
+            </w:r>
+            <w:r>
+              <w:rPr>
+                <w:noProof/>
+                <w:webHidden/>
+              </w:rPr>
+            </w:r>
+            <w:r>
+              <w:rPr>
+                <w:noProof/>
+                <w:webHidden/>
+              </w:rPr>
+              <w:fldChar w:fldCharType="separate"/>
+            </w:r>
+            <w:r>
+              <w:rPr>
+                <w:noProof/>
+                <w:webHidden/>
+              </w:rPr>
+              <w:t>29</w:t>
             </w:r>
             <w:r>
               <w:rPr>
@@ -2185,7 +2339,7 @@
               <w:lang w:eastAsia="en-IN"/>
             </w:rPr>
           </w:pPr>
-          <w:hyperlink w:anchor="_Toc143606148" w:history="1">
+          <w:hyperlink w:anchor="_Toc143682287" w:history="1">
             <w:r>
               <w:rPr>
                 <w:rStyle w:val="Hyperlink"/>
@@ -2212,7 +2366,7 @@
                 <w:noProof/>
                 <w:webHidden/>
               </w:rPr>
-              <w:instrText xml:space="preserve"> PAGEREF _Toc143606148 \h </w:instrText>
+              <w:instrText xml:space="preserve"> PAGEREF _Toc143682287 \h </w:instrText>
             </w:r>
             <w:r>
               <w:rPr>
@@ -2232,7 +2386,7 @@
                 <w:noProof/>
                 <w:webHidden/>
               </w:rPr>
-              <w:t>28</w:t>
+              <w:t>30</w:t>
             </w:r>
             <w:r>
               <w:rPr>
@@ -2255,13 +2409,13 @@
               <w:lang w:eastAsia="en-IN"/>
             </w:rPr>
           </w:pPr>
-          <w:hyperlink w:anchor="_Toc143606149" w:history="1">
+          <w:hyperlink w:anchor="_Toc143682288" w:history="1">
             <w:r>
               <w:rPr>
                 <w:rStyle w:val="Hyperlink"/>
                 <w:noProof/>
               </w:rPr>
-              <w:t>Types of Function Call (References v/s Pointers)</w:t>
+              <w:t>Function Parameters</w:t>
             </w:r>
             <w:r>
               <w:rPr>
@@ -2282,7 +2436,7 @@
                 <w:noProof/>
                 <w:webHidden/>
               </w:rPr>
-              <w:instrText xml:space="preserve"> PAGEREF _Toc143606149 \h </w:instrText>
+              <w:instrText xml:space="preserve"> PAGEREF _Toc143682288 \h </w:instrText>
             </w:r>
             <w:r>
               <w:rPr>
@@ -2302,7 +2456,7 @@
                 <w:noProof/>
                 <w:webHidden/>
               </w:rPr>
-              <w:t>30</w:t>
+              <w:t>32</w:t>
             </w:r>
             <w:r>
               <w:rPr>
@@ -2325,7 +2479,7 @@
               <w:lang w:eastAsia="en-IN"/>
             </w:rPr>
           </w:pPr>
-          <w:hyperlink w:anchor="_Toc143606150" w:history="1">
+          <w:hyperlink w:anchor="_Toc143682289" w:history="1">
             <w:r>
               <w:rPr>
                 <w:rStyle w:val="Hyperlink"/>
@@ -2352,7 +2506,7 @@
                 <w:noProof/>
                 <w:webHidden/>
               </w:rPr>
-              <w:instrText xml:space="preserve"> PAGEREF _Toc143606150 \h </w:instrText>
+              <w:instrText xml:space="preserve"> PAGEREF _Toc143682289 \h </w:instrText>
             </w:r>
             <w:r>
               <w:rPr>
@@ -2372,7 +2526,7 @@
                 <w:noProof/>
                 <w:webHidden/>
               </w:rPr>
-              <w:t>30</w:t>
+              <w:t>32</w:t>
             </w:r>
             <w:r>
               <w:rPr>
@@ -2395,7 +2549,7 @@
               <w:lang w:eastAsia="en-IN"/>
             </w:rPr>
           </w:pPr>
-          <w:hyperlink w:anchor="_Toc143606151" w:history="1">
+          <w:hyperlink w:anchor="_Toc143682290" w:history="1">
             <w:r>
               <w:rPr>
                 <w:rStyle w:val="Hyperlink"/>
@@ -2422,7 +2576,7 @@
                 <w:noProof/>
                 <w:webHidden/>
               </w:rPr>
-              <w:instrText xml:space="preserve"> PAGEREF _Toc143606151 \h </w:instrText>
+              <w:instrText xml:space="preserve"> PAGEREF _Toc143682290 \h </w:instrText>
             </w:r>
             <w:r>
               <w:rPr>
@@ -2442,7 +2596,7 @@
                 <w:noProof/>
                 <w:webHidden/>
               </w:rPr>
-              <w:t>31</w:t>
+              <w:t>33</w:t>
             </w:r>
             <w:r>
               <w:rPr>
@@ -2465,7 +2619,7 @@
               <w:lang w:eastAsia="en-IN"/>
             </w:rPr>
           </w:pPr>
-          <w:hyperlink w:anchor="_Toc143606152" w:history="1">
+          <w:hyperlink w:anchor="_Toc143682291" w:history="1">
             <w:r>
               <w:rPr>
                 <w:rStyle w:val="Hyperlink"/>
@@ -2492,7 +2646,7 @@
                 <w:noProof/>
                 <w:webHidden/>
               </w:rPr>
-              <w:instrText xml:space="preserve"> PAGEREF _Toc143606152 \h </w:instrText>
+              <w:instrText xml:space="preserve"> PAGEREF _Toc143682291 \h </w:instrText>
             </w:r>
             <w:r>
               <w:rPr>
@@ -2512,7 +2666,7 @@
                 <w:noProof/>
                 <w:webHidden/>
               </w:rPr>
-              <w:t>32</w:t>
+              <w:t>34</w:t>
             </w:r>
             <w:r>
               <w:rPr>
@@ -2535,7 +2689,7 @@
               <w:lang w:eastAsia="en-IN"/>
             </w:rPr>
           </w:pPr>
-          <w:hyperlink w:anchor="_Toc143606153" w:history="1">
+          <w:hyperlink w:anchor="_Toc143682292" w:history="1">
             <w:r>
               <w:rPr>
                 <w:rStyle w:val="Hyperlink"/>
@@ -2562,7 +2716,7 @@
                 <w:noProof/>
                 <w:webHidden/>
               </w:rPr>
-              <w:instrText xml:space="preserve"> PAGEREF _Toc143606153 \h </w:instrText>
+              <w:instrText xml:space="preserve"> PAGEREF _Toc143682292 \h </w:instrText>
             </w:r>
             <w:r>
               <w:rPr>
@@ -2582,7 +2736,7 @@
                 <w:noProof/>
                 <w:webHidden/>
               </w:rPr>
-              <w:t>33</w:t>
+              <w:t>35</w:t>
             </w:r>
             <w:r>
               <w:rPr>
@@ -2605,7 +2759,7 @@
               <w:lang w:eastAsia="en-IN"/>
             </w:rPr>
           </w:pPr>
-          <w:hyperlink w:anchor="_Toc143606154" w:history="1">
+          <w:hyperlink w:anchor="_Toc143682293" w:history="1">
             <w:r>
               <w:rPr>
                 <w:rStyle w:val="Hyperlink"/>
@@ -2632,7 +2786,7 @@
                 <w:noProof/>
                 <w:webHidden/>
               </w:rPr>
-              <w:instrText xml:space="preserve"> PAGEREF _Toc143606154 \h </w:instrText>
+              <w:instrText xml:space="preserve"> PAGEREF _Toc143682293 \h </w:instrText>
             </w:r>
             <w:r>
               <w:rPr>
@@ -2652,7 +2806,7 @@
                 <w:noProof/>
                 <w:webHidden/>
               </w:rPr>
-              <w:t>34</w:t>
+              <w:t>36</w:t>
             </w:r>
             <w:r>
               <w:rPr>
@@ -2675,7 +2829,7 @@
               <w:lang w:eastAsia="en-IN"/>
             </w:rPr>
           </w:pPr>
-          <w:hyperlink w:anchor="_Toc143606155" w:history="1">
+          <w:hyperlink w:anchor="_Toc143682294" w:history="1">
             <w:r>
               <w:rPr>
                 <w:rStyle w:val="Hyperlink"/>
@@ -2702,7 +2856,7 @@
                 <w:noProof/>
                 <w:webHidden/>
               </w:rPr>
-              <w:instrText xml:space="preserve"> PAGEREF _Toc143606155 \h </w:instrText>
+              <w:instrText xml:space="preserve"> PAGEREF _Toc143682294 \h </w:instrText>
             </w:r>
             <w:r>
               <w:rPr>
@@ -2722,7 +2876,7 @@
                 <w:noProof/>
                 <w:webHidden/>
               </w:rPr>
-              <w:t>34</w:t>
+              <w:t>36</w:t>
             </w:r>
             <w:r>
               <w:rPr>
@@ -2745,7 +2899,7 @@
               <w:lang w:eastAsia="en-IN"/>
             </w:rPr>
           </w:pPr>
-          <w:hyperlink w:anchor="_Toc143606156" w:history="1">
+          <w:hyperlink w:anchor="_Toc143682295" w:history="1">
             <w:r>
               <w:rPr>
                 <w:rStyle w:val="Hyperlink"/>
@@ -2772,7 +2926,7 @@
                 <w:noProof/>
                 <w:webHidden/>
               </w:rPr>
-              <w:instrText xml:space="preserve"> PAGEREF _Toc143606156 \h </w:instrText>
+              <w:instrText xml:space="preserve"> PAGEREF _Toc143682295 \h </w:instrText>
             </w:r>
             <w:r>
               <w:rPr>
@@ -2792,7 +2946,7 @@
                 <w:noProof/>
                 <w:webHidden/>
               </w:rPr>
-              <w:t>34</w:t>
+              <w:t>36</w:t>
             </w:r>
             <w:r>
               <w:rPr>
@@ -2815,7 +2969,7 @@
               <w:lang w:eastAsia="en-IN"/>
             </w:rPr>
           </w:pPr>
-          <w:hyperlink w:anchor="_Toc143606157" w:history="1">
+          <w:hyperlink w:anchor="_Toc143682296" w:history="1">
             <w:r>
               <w:rPr>
                 <w:rStyle w:val="Hyperlink"/>
@@ -2842,7 +2996,7 @@
                 <w:noProof/>
                 <w:webHidden/>
               </w:rPr>
-              <w:instrText xml:space="preserve"> PAGEREF _Toc143606157 \h </w:instrText>
+              <w:instrText xml:space="preserve"> PAGEREF _Toc143682296 \h </w:instrText>
             </w:r>
             <w:r>
               <w:rPr>
@@ -2862,7 +3016,7 @@
                 <w:noProof/>
                 <w:webHidden/>
               </w:rPr>
-              <w:t>35</w:t>
+              <w:t>37</w:t>
             </w:r>
             <w:r>
               <w:rPr>
@@ -2885,7 +3039,7 @@
               <w:lang w:eastAsia="en-IN"/>
             </w:rPr>
           </w:pPr>
-          <w:hyperlink w:anchor="_Toc143606158" w:history="1">
+          <w:hyperlink w:anchor="_Toc143682297" w:history="1">
             <w:r>
               <w:rPr>
                 <w:rStyle w:val="Hyperlink"/>
@@ -2912,7 +3066,7 @@
                 <w:noProof/>
                 <w:webHidden/>
               </w:rPr>
-              <w:instrText xml:space="preserve"> PAGEREF _Toc143606158 \h </w:instrText>
+              <w:instrText xml:space="preserve"> PAGEREF _Toc143682297 \h </w:instrText>
             </w:r>
             <w:r>
               <w:rPr>
@@ -2932,7 +3086,7 @@
                 <w:noProof/>
                 <w:webHidden/>
               </w:rPr>
-              <w:t>36</w:t>
+              <w:t>38</w:t>
             </w:r>
             <w:r>
               <w:rPr>
@@ -2955,7 +3109,7 @@
               <w:lang w:eastAsia="en-IN"/>
             </w:rPr>
           </w:pPr>
-          <w:hyperlink w:anchor="_Toc143606159" w:history="1">
+          <w:hyperlink w:anchor="_Toc143682298" w:history="1">
             <w:r>
               <w:rPr>
                 <w:rStyle w:val="Hyperlink"/>
@@ -2982,7 +3136,7 @@
                 <w:noProof/>
                 <w:webHidden/>
               </w:rPr>
-              <w:instrText xml:space="preserve"> PAGEREF _Toc143606159 \h </w:instrText>
+              <w:instrText xml:space="preserve"> PAGEREF _Toc143682298 \h </w:instrText>
             </w:r>
             <w:r>
               <w:rPr>
@@ -3002,7 +3156,7 @@
                 <w:noProof/>
                 <w:webHidden/>
               </w:rPr>
-              <w:t>37</w:t>
+              <w:t>39</w:t>
             </w:r>
             <w:r>
               <w:rPr>
@@ -3025,7 +3179,7 @@
               <w:lang w:eastAsia="en-IN"/>
             </w:rPr>
           </w:pPr>
-          <w:hyperlink w:anchor="_Toc143606160" w:history="1">
+          <w:hyperlink w:anchor="_Toc143682299" w:history="1">
             <w:r>
               <w:rPr>
                 <w:rStyle w:val="Hyperlink"/>
@@ -3052,7 +3206,7 @@
                 <w:noProof/>
                 <w:webHidden/>
               </w:rPr>
-              <w:instrText xml:space="preserve"> PAGEREF _Toc143606160 \h </w:instrText>
+              <w:instrText xml:space="preserve"> PAGEREF _Toc143682299 \h </w:instrText>
             </w:r>
             <w:r>
               <w:rPr>
@@ -3072,7 +3226,7 @@
                 <w:noProof/>
                 <w:webHidden/>
               </w:rPr>
-              <w:t>38</w:t>
+              <w:t>40</w:t>
             </w:r>
             <w:r>
               <w:rPr>
@@ -3095,7 +3249,7 @@
               <w:lang w:eastAsia="en-IN"/>
             </w:rPr>
           </w:pPr>
-          <w:hyperlink w:anchor="_Toc143606161" w:history="1">
+          <w:hyperlink w:anchor="_Toc143682300" w:history="1">
             <w:r>
               <w:rPr>
                 <w:rStyle w:val="Hyperlink"/>
@@ -3122,7 +3276,7 @@
                 <w:noProof/>
                 <w:webHidden/>
               </w:rPr>
-              <w:instrText xml:space="preserve"> PAGEREF _Toc143606161 \h </w:instrText>
+              <w:instrText xml:space="preserve"> PAGEREF _Toc143682300 \h </w:instrText>
             </w:r>
             <w:r>
               <w:rPr>
@@ -3142,7 +3296,7 @@
                 <w:noProof/>
                 <w:webHidden/>
               </w:rPr>
-              <w:t>39</w:t>
+              <w:t>41</w:t>
             </w:r>
             <w:r>
               <w:rPr>
@@ -3190,7 +3344,7 @@
         <w:pStyle w:val="Heading1"/>
         <w:jc w:val="center"/>
       </w:pPr>
-      <w:bookmarkStart w:id="0" w:name="_Toc143606128"/>
+      <w:bookmarkStart w:id="0" w:name="_Toc143682265"/>
       <w:r>
         <w:lastRenderedPageBreak/>
         <w:t>Arrays in C++</w:t>
@@ -3273,7 +3427,7 @@
       <w:pPr>
         <w:pStyle w:val="Heading2"/>
       </w:pPr>
-      <w:bookmarkStart w:id="1" w:name="_Toc143606129"/>
+      <w:bookmarkStart w:id="1" w:name="_Toc143682266"/>
       <w:r>
         <w:t xml:space="preserve">Array </w:t>
       </w:r>
@@ -3456,7 +3610,7 @@
       <w:pPr>
         <w:pStyle w:val="Heading2"/>
       </w:pPr>
-      <w:bookmarkStart w:id="2" w:name="_Toc143606130"/>
+      <w:bookmarkStart w:id="2" w:name="_Toc143682267"/>
       <w:r>
         <w:lastRenderedPageBreak/>
         <w:t xml:space="preserve">2D </w:t>
@@ -3743,7 +3897,7 @@
       <w:pPr>
         <w:pStyle w:val="Heading2"/>
       </w:pPr>
-      <w:bookmarkStart w:id="3" w:name="_Toc143606131"/>
+      <w:bookmarkStart w:id="3" w:name="_Toc143682268"/>
       <w:r>
         <w:t>3D Array D</w:t>
       </w:r>
@@ -3814,7 +3968,7 @@
       <w:pPr>
         <w:pStyle w:val="Heading2"/>
       </w:pPr>
-      <w:bookmarkStart w:id="4" w:name="_Toc143606132"/>
+      <w:bookmarkStart w:id="4" w:name="_Toc143682269"/>
       <w:r>
         <w:lastRenderedPageBreak/>
         <w:t>Memory Layout</w:t>
@@ -3886,7 +4040,7 @@
       <w:pPr>
         <w:pStyle w:val="Heading2"/>
       </w:pPr>
-      <w:bookmarkStart w:id="5" w:name="_Toc143606133"/>
+      <w:bookmarkStart w:id="5" w:name="_Toc143682270"/>
       <w:r>
         <w:t>Sizeof Array</w:t>
       </w:r>
@@ -3894,6 +4048,9 @@
     </w:p>
     <w:p>
       <w:r>
+        <w:rPr>
+          <w:noProof/>
+        </w:rPr>
         <w:drawing>
           <wp:inline distT="0" distB="0" distL="0" distR="0" wp14:anchorId="694B1D9E" wp14:editId="41162EAC">
             <wp:extent cx="5731510" cy="3619500"/>
@@ -3948,7 +4105,7 @@
       <w:pPr>
         <w:pStyle w:val="Heading2"/>
       </w:pPr>
-      <w:bookmarkStart w:id="6" w:name="_Toc143606134"/>
+      <w:bookmarkStart w:id="6" w:name="_Toc143682271"/>
       <w:r>
         <w:lastRenderedPageBreak/>
         <w:t>Array Traversal in C++</w:t>
@@ -4458,6 +4615,9 @@
     </w:p>
     <w:p>
       <w:r>
+        <w:rPr>
+          <w:noProof/>
+        </w:rPr>
         <w:drawing>
           <wp:inline distT="0" distB="0" distL="0" distR="0" wp14:anchorId="6445CC5E" wp14:editId="3FCF51F1">
             <wp:extent cx="5731510" cy="2954020"/>
@@ -4591,7 +4751,7 @@
       <w:pPr>
         <w:pStyle w:val="Heading2"/>
       </w:pPr>
-      <w:bookmarkStart w:id="7" w:name="_Toc143606135"/>
+      <w:bookmarkStart w:id="7" w:name="_Toc143682272"/>
       <w:r>
         <w:lastRenderedPageBreak/>
         <w:t xml:space="preserve">Different Type </w:t>
@@ -4602,6 +4762,7 @@
       <w:r>
         <w:t>Array</w:t>
       </w:r>
+      <w:bookmarkEnd w:id="7"/>
     </w:p>
     <w:p>
       <w:pPr>
@@ -4639,8 +4800,13 @@
         </w:numPr>
       </w:pPr>
       <w:r>
-        <w:t>int arr[5];</w:t>
-      </w:r>
+        <w:t>int arr[5</w:t>
+      </w:r>
+      <w:proofErr w:type="gramStart"/>
+      <w:r>
+        <w:t>];</w:t>
+      </w:r>
+      <w:proofErr w:type="gramEnd"/>
     </w:p>
     <w:p>
       <w:pPr>
@@ -4705,13 +4871,14 @@
       <w:pPr>
         <w:pStyle w:val="Heading2"/>
       </w:pPr>
+      <w:bookmarkStart w:id="8" w:name="_Toc143682273"/>
       <w:r>
         <w:t>A</w:t>
       </w:r>
       <w:r>
         <w:t>ccess elements in a 2D array</w:t>
       </w:r>
-      <w:bookmarkEnd w:id="7"/>
+      <w:bookmarkEnd w:id="8"/>
     </w:p>
     <w:p>
       <w:r>
@@ -4873,12 +5040,12 @@
       <w:pPr>
         <w:pStyle w:val="Heading2"/>
       </w:pPr>
-      <w:bookmarkStart w:id="8" w:name="_Toc143606136"/>
+      <w:bookmarkStart w:id="9" w:name="_Toc143682274"/>
       <w:r>
         <w:lastRenderedPageBreak/>
         <w:t>Passing 2D arrays as arguments in C++</w:t>
       </w:r>
-      <w:bookmarkEnd w:id="8"/>
+      <w:bookmarkEnd w:id="9"/>
     </w:p>
     <w:p/>
     <w:p>
@@ -5182,12 +5349,12 @@
         <w:pStyle w:val="Heading1"/>
         <w:jc w:val="center"/>
       </w:pPr>
-      <w:bookmarkStart w:id="9" w:name="_Toc143606137"/>
+      <w:bookmarkStart w:id="10" w:name="_Toc143682275"/>
       <w:r>
         <w:lastRenderedPageBreak/>
         <w:t>Strings in C++</w:t>
       </w:r>
-      <w:bookmarkEnd w:id="9"/>
+      <w:bookmarkEnd w:id="10"/>
     </w:p>
     <w:p/>
     <w:p>
@@ -5233,11 +5400,11 @@
       <w:pPr>
         <w:pStyle w:val="Heading2"/>
       </w:pPr>
-      <w:bookmarkStart w:id="10" w:name="_Toc143606138"/>
+      <w:bookmarkStart w:id="11" w:name="_Toc143682276"/>
       <w:r>
         <w:t>C-style (character arrays and literals)</w:t>
       </w:r>
-      <w:bookmarkEnd w:id="10"/>
+      <w:bookmarkEnd w:id="11"/>
     </w:p>
     <w:p>
       <w:pPr>
@@ -5293,12 +5460,12 @@
       <w:pPr>
         <w:pStyle w:val="Heading2"/>
       </w:pPr>
-      <w:bookmarkStart w:id="11" w:name="_Toc143606139"/>
+      <w:bookmarkStart w:id="12" w:name="_Toc143682277"/>
       <w:r>
         <w:lastRenderedPageBreak/>
         <w:t>String Class in C++ STL</w:t>
       </w:r>
-      <w:bookmarkEnd w:id="11"/>
+      <w:bookmarkEnd w:id="12"/>
     </w:p>
     <w:p>
       <w:pPr>
@@ -5362,7 +5529,7 @@
       <w:pPr>
         <w:pStyle w:val="Heading3"/>
       </w:pPr>
-      <w:bookmarkStart w:id="12" w:name="_Toc143606140"/>
+      <w:bookmarkStart w:id="13" w:name="_Toc143682278"/>
       <w:r>
         <w:lastRenderedPageBreak/>
         <w:t>S</w:t>
@@ -5370,7 +5537,7 @@
       <w:r>
         <w:t>tring manipulations</w:t>
       </w:r>
-      <w:bookmarkEnd w:id="12"/>
+      <w:bookmarkEnd w:id="13"/>
     </w:p>
     <w:p/>
     <w:p>
@@ -5510,7 +5677,23 @@
                 <w:b/>
                 <w:bCs/>
               </w:rPr>
-              <w:t>vector&lt;int&gt;::iterator</w:t>
+              <w:t>vector&lt;int</w:t>
+            </w:r>
+            <w:proofErr w:type="gramStart"/>
+            <w:r>
+              <w:rPr>
+                <w:b/>
+                <w:bCs/>
+              </w:rPr>
+              <w:t>&gt;::</w:t>
+            </w:r>
+            <w:proofErr w:type="gramEnd"/>
+            <w:r>
+              <w:rPr>
+                <w:b/>
+                <w:bCs/>
+              </w:rPr>
+              <w:t>iterator</w:t>
             </w:r>
           </w:p>
         </w:tc>
@@ -5540,7 +5723,33 @@
                 <w:szCs w:val="21"/>
                 <w:shd w:val="clear" w:color="auto" w:fill="F7F7F8"/>
               </w:rPr>
-              <w:t>list&lt;double&gt;::iterator</w:t>
+              <w:t>list&lt;double</w:t>
+            </w:r>
+            <w:proofErr w:type="gramStart"/>
+            <w:r>
+              <w:rPr>
+                <w:rFonts w:cstheme="minorHAnsi"/>
+                <w:b/>
+                <w:bCs/>
+                <w:color w:val="111827"/>
+                <w:sz w:val="21"/>
+                <w:szCs w:val="21"/>
+                <w:shd w:val="clear" w:color="auto" w:fill="F7F7F8"/>
+              </w:rPr>
+              <w:t>&gt;::</w:t>
+            </w:r>
+            <w:proofErr w:type="gramEnd"/>
+            <w:r>
+              <w:rPr>
+                <w:rFonts w:cstheme="minorHAnsi"/>
+                <w:b/>
+                <w:bCs/>
+                <w:color w:val="111827"/>
+                <w:sz w:val="21"/>
+                <w:szCs w:val="21"/>
+                <w:shd w:val="clear" w:color="auto" w:fill="F7F7F8"/>
+              </w:rPr>
+              <w:t>iterator</w:t>
             </w:r>
           </w:p>
         </w:tc>
@@ -5572,7 +5781,33 @@
                 <w:szCs w:val="21"/>
                 <w:shd w:val="clear" w:color="auto" w:fill="F7F7F8"/>
               </w:rPr>
-              <w:t>set&lt;std::string&gt;::iterator</w:t>
+              <w:t>set&lt;</w:t>
+            </w:r>
+            <w:proofErr w:type="gramStart"/>
+            <w:r>
+              <w:rPr>
+                <w:rFonts w:cstheme="minorHAnsi"/>
+                <w:b/>
+                <w:bCs/>
+                <w:color w:val="111827"/>
+                <w:sz w:val="21"/>
+                <w:szCs w:val="21"/>
+                <w:shd w:val="clear" w:color="auto" w:fill="F7F7F8"/>
+              </w:rPr>
+              <w:t>std::</w:t>
+            </w:r>
+            <w:proofErr w:type="gramEnd"/>
+            <w:r>
+              <w:rPr>
+                <w:rFonts w:cstheme="minorHAnsi"/>
+                <w:b/>
+                <w:bCs/>
+                <w:color w:val="111827"/>
+                <w:sz w:val="21"/>
+                <w:szCs w:val="21"/>
+                <w:shd w:val="clear" w:color="auto" w:fill="F7F7F8"/>
+              </w:rPr>
+              <w:t>string&gt;::iterator</w:t>
             </w:r>
           </w:p>
         </w:tc>
@@ -5602,7 +5837,33 @@
                 <w:szCs w:val="21"/>
                 <w:shd w:val="clear" w:color="auto" w:fill="F7F7F8"/>
               </w:rPr>
-              <w:t>map&lt;int, std::string&gt;::iterator</w:t>
+              <w:t xml:space="preserve">map&lt;int, </w:t>
+            </w:r>
+            <w:proofErr w:type="gramStart"/>
+            <w:r>
+              <w:rPr>
+                <w:rFonts w:cstheme="minorHAnsi"/>
+                <w:b/>
+                <w:bCs/>
+                <w:color w:val="111827"/>
+                <w:sz w:val="21"/>
+                <w:szCs w:val="21"/>
+                <w:shd w:val="clear" w:color="auto" w:fill="F7F7F8"/>
+              </w:rPr>
+              <w:t>std::</w:t>
+            </w:r>
+            <w:proofErr w:type="gramEnd"/>
+            <w:r>
+              <w:rPr>
+                <w:rFonts w:cstheme="minorHAnsi"/>
+                <w:b/>
+                <w:bCs/>
+                <w:color w:val="111827"/>
+                <w:sz w:val="21"/>
+                <w:szCs w:val="21"/>
+                <w:shd w:val="clear" w:color="auto" w:fill="F7F7F8"/>
+              </w:rPr>
+              <w:t>string&gt;::iterator</w:t>
             </w:r>
           </w:p>
         </w:tc>
@@ -5620,7 +5881,15 @@
         <w:t xml:space="preserve"> f</w:t>
       </w:r>
       <w:r>
-        <w:t>unctions in the std::string class which can be used for string manipulations</w:t>
+        <w:t xml:space="preserve">unctions in the </w:t>
+      </w:r>
+      <w:proofErr w:type="gramStart"/>
+      <w:r>
+        <w:t>std::</w:t>
+      </w:r>
+      <w:proofErr w:type="gramEnd"/>
+      <w:r>
+        <w:t>string class which can be used for string manipulations</w:t>
       </w:r>
       <w:r>
         <w:t>.</w:t>
@@ -6162,8 +6431,17 @@
           <w:b/>
           <w:bCs/>
         </w:rPr>
-        <w:t xml:space="preserve"> and rfind</w:t>
-      </w:r>
+        <w:t xml:space="preserve"> and </w:t>
+      </w:r>
+      <w:proofErr w:type="spellStart"/>
+      <w:r>
+        <w:rPr>
+          <w:b/>
+          <w:bCs/>
+        </w:rPr>
+        <w:t>rfind</w:t>
+      </w:r>
+      <w:proofErr w:type="spellEnd"/>
       <w:r>
         <w:t xml:space="preserve">: </w:t>
       </w:r>
@@ -6266,6 +6544,7 @@
       </w:r>
     </w:p>
     <w:p>
+      <w:proofErr w:type="spellStart"/>
       <w:r>
         <w:rPr>
           <w:b/>
@@ -6280,6 +6559,7 @@
         </w:rPr>
         <w:t>ubstr</w:t>
       </w:r>
+      <w:proofErr w:type="spellEnd"/>
       <w:r>
         <w:t>:</w:t>
       </w:r>
@@ -6402,6 +6682,7 @@
           <w:bCs/>
         </w:rPr>
       </w:pPr>
+      <w:proofErr w:type="spellStart"/>
       <w:r>
         <w:rPr>
           <w:b/>
@@ -6409,6 +6690,7 @@
         </w:rPr>
         <w:t>find_first_of</w:t>
       </w:r>
+      <w:proofErr w:type="spellEnd"/>
       <w:r>
         <w:rPr>
           <w:b/>
@@ -6416,6 +6698,7 @@
         </w:rPr>
         <w:t xml:space="preserve"> and </w:t>
       </w:r>
+      <w:proofErr w:type="spellStart"/>
       <w:r>
         <w:rPr>
           <w:b/>
@@ -6423,6 +6706,7 @@
         </w:rPr>
         <w:t>find_last_of</w:t>
       </w:r>
+      <w:proofErr w:type="spellEnd"/>
       <w:r>
         <w:rPr>
           <w:b/>
@@ -6650,9 +6934,19 @@
       <w:r>
         <w:t xml:space="preserve">: Confusion with </w:t>
       </w:r>
-      <w:r>
-        <w:t>find_first_of and find_last_of</w:t>
-      </w:r>
+      <w:proofErr w:type="spellStart"/>
+      <w:r>
+        <w:t>find_first_of</w:t>
+      </w:r>
+      <w:proofErr w:type="spellEnd"/>
+      <w:r>
+        <w:t xml:space="preserve"> and </w:t>
+      </w:r>
+      <w:proofErr w:type="spellStart"/>
+      <w:r>
+        <w:t>find_last_of</w:t>
+      </w:r>
+      <w:proofErr w:type="spellEnd"/>
       <w:r>
         <w:t xml:space="preserve"> – if it </w:t>
       </w:r>
@@ -6671,22 +6965,22 @@
         <w:pStyle w:val="Heading1"/>
         <w:jc w:val="center"/>
       </w:pPr>
-      <w:bookmarkStart w:id="13" w:name="_Toc143606141"/>
+      <w:bookmarkStart w:id="14" w:name="_Toc143682279"/>
       <w:r>
         <w:lastRenderedPageBreak/>
         <w:t>Pointers &amp; References in C++</w:t>
       </w:r>
-      <w:bookmarkEnd w:id="13"/>
+      <w:bookmarkEnd w:id="14"/>
     </w:p>
     <w:p>
       <w:pPr>
         <w:pStyle w:val="Heading2"/>
       </w:pPr>
-      <w:bookmarkStart w:id="14" w:name="_Toc143606142"/>
+      <w:bookmarkStart w:id="15" w:name="_Toc143682280"/>
       <w:r>
         <w:t>Pointers vs References</w:t>
       </w:r>
-      <w:bookmarkEnd w:id="14"/>
+      <w:bookmarkEnd w:id="15"/>
     </w:p>
     <w:p/>
     <w:tbl>
@@ -6995,7 +7289,7 @@
       </w:r>
     </w:p>
     <w:p>
-      <w:bookmarkStart w:id="15" w:name="_Toc143606143"/>
+      <w:bookmarkStart w:id="16" w:name="_Toc143682281"/>
       <w:r>
         <w:rPr>
           <w:rStyle w:val="Heading2Char"/>
@@ -7003,7 +7297,7 @@
         <w:lastRenderedPageBreak/>
         <w:t>Pointers</w:t>
       </w:r>
-      <w:bookmarkEnd w:id="15"/>
+      <w:bookmarkEnd w:id="16"/>
       <w:r>
         <w:t>: Pointers</w:t>
       </w:r>
@@ -7073,11 +7367,11 @@
       <w:pPr>
         <w:pStyle w:val="Heading3"/>
       </w:pPr>
-      <w:bookmarkStart w:id="16" w:name="_Toc143606144"/>
+      <w:bookmarkStart w:id="17" w:name="_Toc143682282"/>
       <w:r>
         <w:t>Drawbacks of Pointers</w:t>
       </w:r>
-      <w:bookmarkEnd w:id="16"/>
+      <w:bookmarkEnd w:id="17"/>
     </w:p>
     <w:p>
       <w:pPr>
@@ -7110,14 +7404,14 @@
           <w:bCs/>
         </w:rPr>
       </w:pPr>
-      <w:bookmarkStart w:id="17" w:name="_Toc143606145"/>
+      <w:bookmarkStart w:id="18" w:name="_Toc143682283"/>
       <w:r>
         <w:rPr>
           <w:rStyle w:val="Heading3Char"/>
         </w:rPr>
         <w:t>Use case</w:t>
       </w:r>
-      <w:bookmarkEnd w:id="17"/>
+      <w:bookmarkEnd w:id="18"/>
       <w:r>
         <w:t>:</w:t>
       </w:r>
@@ -8073,7 +8367,7 @@
       </w:r>
     </w:p>
     <w:p>
-      <w:bookmarkStart w:id="18" w:name="_Toc143606146"/>
+      <w:bookmarkStart w:id="19" w:name="_Toc143682284"/>
       <w:r>
         <w:rPr>
           <w:rStyle w:val="Heading2Char"/>
@@ -8081,7 +8375,7 @@
         <w:lastRenderedPageBreak/>
         <w:t>Reference</w:t>
       </w:r>
-      <w:bookmarkEnd w:id="18"/>
+      <w:bookmarkEnd w:id="19"/>
       <w:r>
         <w:t>:</w:t>
       </w:r>
@@ -8161,14 +8455,14 @@
       </w:r>
     </w:p>
     <w:p>
-      <w:bookmarkStart w:id="19" w:name="_Toc143606147"/>
+      <w:bookmarkStart w:id="20" w:name="_Toc143682285"/>
       <w:r>
         <w:rPr>
           <w:rStyle w:val="Heading3Char"/>
         </w:rPr>
         <w:t>Use case</w:t>
       </w:r>
-      <w:bookmarkEnd w:id="19"/>
+      <w:bookmarkEnd w:id="20"/>
       <w:r>
         <w:t>:</w:t>
       </w:r>
@@ -8504,6 +8798,7 @@
         <w:rPr>
           <w:b/>
           <w:bCs/>
+          <w:noProof/>
         </w:rPr>
         <w:drawing>
           <wp:inline distT="0" distB="0" distL="0" distR="0" wp14:anchorId="1B1DEFB7" wp14:editId="5653E5AA">
@@ -8549,8 +8844,11 @@
     </w:p>
     <w:p>
       <w:r>
+        <w:rPr>
+          <w:noProof/>
+        </w:rPr>
         <w:drawing>
-          <wp:inline distT="0" distB="0" distL="0" distR="0" wp14:anchorId="77436689" wp14:editId="4FA49063">
+          <wp:inline distT="0" distB="0" distL="0" distR="0" wp14:anchorId="77436689" wp14:editId="35649975">
             <wp:extent cx="5731510" cy="372110"/>
             <wp:effectExtent l="0" t="0" r="2540" b="8890"/>
             <wp:docPr id="22266472" name="Picture 1"/>
@@ -8585,6 +8883,87 @@
           </wp:inline>
         </w:drawing>
       </w:r>
+    </w:p>
+    <w:p>
+      <w:pPr>
+        <w:rPr>
+          <w:rStyle w:val="Heading3Char"/>
+        </w:rPr>
+      </w:pPr>
+      <w:r>
+        <w:rPr>
+          <w:rStyle w:val="Heading3Char"/>
+        </w:rPr>
+        <w:br w:type="page"/>
+      </w:r>
+    </w:p>
+    <w:p>
+      <w:bookmarkStart w:id="21" w:name="_Toc143682286"/>
+      <w:r>
+        <w:rPr>
+          <w:rStyle w:val="Heading3Char"/>
+        </w:rPr>
+        <w:lastRenderedPageBreak/>
+        <w:t>Const &amp; R-Value Reference</w:t>
+      </w:r>
+      <w:bookmarkEnd w:id="21"/>
+    </w:p>
+    <w:p>
+      <w:r>
+        <w:t xml:space="preserve">The references discussed so far cannot refer to R Values </w:t>
+      </w:r>
+      <w:r>
+        <w:t>e.g.,</w:t>
+      </w:r>
+      <w:r>
+        <w:t xml:space="preserve"> literals and results of expressions</w:t>
+      </w:r>
+    </w:p>
+    <w:p>
+      <w:r>
+        <w:t xml:space="preserve">const </w:t>
+      </w:r>
+      <w:r>
+        <w:t>references</w:t>
+      </w:r>
+      <w:r>
+        <w:t xml:space="preserve"> and R</w:t>
+      </w:r>
+      <w:r>
+        <w:t>-</w:t>
+      </w:r>
+      <w:r>
+        <w:t xml:space="preserve">Value </w:t>
+      </w:r>
+      <w:r>
+        <w:t>references</w:t>
+      </w:r>
+      <w:r>
+        <w:t xml:space="preserve"> (</w:t>
+      </w:r>
+      <w:r>
+        <w:t>&amp;&amp;</w:t>
+      </w:r>
+      <w:r>
+        <w:t>) are u</w:t>
+      </w:r>
+      <w:r>
+        <w:t>s</w:t>
+      </w:r>
+      <w:r>
+        <w:t>ed for this purpo</w:t>
+      </w:r>
+      <w:r>
+        <w:t>s</w:t>
+      </w:r>
+      <w:r>
+        <w:t>e.</w:t>
+      </w:r>
+    </w:p>
+    <w:p>
+      <w:r>
+        <w:t xml:space="preserve"> </w:t>
+      </w:r>
       <w:r>
         <w:br w:type="page"/>
       </w:r>
@@ -8594,12 +8973,12 @@
         <w:pStyle w:val="Heading2"/>
         <w:jc w:val="center"/>
       </w:pPr>
-      <w:bookmarkStart w:id="20" w:name="_Toc143606148"/>
+      <w:bookmarkStart w:id="22" w:name="_Toc143682287"/>
       <w:r>
         <w:lastRenderedPageBreak/>
         <w:t>Pointers vs Array</w:t>
       </w:r>
-      <w:bookmarkEnd w:id="20"/>
+      <w:bookmarkEnd w:id="22"/>
     </w:p>
     <w:p/>
     <w:p>
@@ -8633,101 +9012,119 @@
         <w:t xml:space="preserve">? </w:t>
       </w:r>
       <w:r>
-        <w:t>It's because array is treated as a constant pointer. There is a reason for it. Array variable is supposed to point to the first element of the array or first memory instance of the block of the contiguous memory locations in which it is stored. So, if we will have the liberty</w:t>
-      </w:r>
-      <w:r>
-        <w:t xml:space="preserve"> to </w:t>
-      </w:r>
-      <w:r>
-        <w:t xml:space="preserve">change(increment or decrement ) the array pointer, it won't point to the first memory location of the block. </w:t>
-      </w:r>
-      <w:r>
-        <w:t>Thus,</w:t>
-      </w:r>
-      <w:r>
-        <w:t xml:space="preserve"> it will </w:t>
-      </w:r>
-      <w:r>
-        <w:t>lose</w:t>
-      </w:r>
-      <w:r>
-        <w:t xml:space="preserve"> </w:t>
-      </w:r>
-      <w:r>
-        <w:t>its</w:t>
-      </w:r>
-      <w:r>
-        <w:t xml:space="preserve"> purpose.</w:t>
-      </w:r>
-    </w:p>
-    <w:p>
-      <w:r>
-        <w:t xml:space="preserve">We </w:t>
-      </w:r>
-      <w:r>
-        <w:t>should</w:t>
-      </w:r>
-      <w:r>
-        <w:t xml:space="preserve"> write an</w:t>
-      </w:r>
-      <w:r>
-        <w:t xml:space="preserve"> </w:t>
-      </w:r>
-      <w:r>
-        <w:t>expression after * otherwise it will invoke error.</w:t>
-      </w:r>
-      <w:r>
-        <w:t xml:space="preserve"> </w:t>
-      </w:r>
-      <w:r>
-        <w:t>This expression</w:t>
-      </w:r>
-      <w:r>
-        <w:t xml:space="preserve"> will invoke error: </w:t>
+        <w:t xml:space="preserve">It's because array is </w:t>
       </w:r>
       <w:r>
         <w:rPr>
           <w:b/>
           <w:bCs/>
         </w:rPr>
-        <w:t>++ptr*</w:t>
-      </w:r>
-      <w:r>
-        <w:t xml:space="preserve">, </w:t>
+        <w:t>treated as a constant pointer</w:t>
+      </w:r>
+      <w:r>
+        <w:t>. There is a reason for it. Array variable is supposed to point to the first element of the array or first memory instance of the block of the contiguous memory locations in which it is stored. So, if we will have the liberty</w:t>
+      </w:r>
+      <w:r>
+        <w:t xml:space="preserve"> to </w:t>
+      </w:r>
+      <w:r>
+        <w:t xml:space="preserve">change(increment or decrement ) the array pointer, it won't point to the first memory location of the block. </w:t>
+      </w:r>
+      <w:r>
+        <w:t>Thus,</w:t>
+      </w:r>
+      <w:r>
+        <w:t xml:space="preserve"> it will </w:t>
+      </w:r>
+      <w:r>
+        <w:t>lose</w:t>
+      </w:r>
+      <w:r>
+        <w:t xml:space="preserve"> </w:t>
+      </w:r>
+      <w:r>
+        <w:t>its</w:t>
+      </w:r>
+      <w:r>
+        <w:t xml:space="preserve"> purpose.</w:t>
+      </w:r>
+    </w:p>
+    <w:p>
+      <w:r>
+        <w:t xml:space="preserve">We </w:t>
+      </w:r>
+      <w:r>
+        <w:t>should</w:t>
+      </w:r>
+      <w:r>
+        <w:t xml:space="preserve"> write an</w:t>
+      </w:r>
+      <w:r>
+        <w:t xml:space="preserve"> </w:t>
+      </w:r>
+      <w:r>
+        <w:t>expression after * otherwise it will invoke error.</w:t>
+      </w:r>
+      <w:r>
+        <w:t xml:space="preserve"> </w:t>
+      </w:r>
+      <w:r>
+        <w:t>This expression</w:t>
+      </w:r>
+      <w:r>
+        <w:t xml:space="preserve"> will invoke error: </w:t>
       </w:r>
       <w:r>
         <w:rPr>
           <w:b/>
           <w:bCs/>
         </w:rPr>
-        <w:t>ptr*++</w:t>
-      </w:r>
-      <w:r>
-        <w:t xml:space="preserve"> and </w:t>
+        <w:t>++ptr*</w:t>
+      </w:r>
+      <w:r>
+        <w:t xml:space="preserve">, </w:t>
       </w:r>
       <w:r>
         <w:rPr>
           <w:b/>
           <w:bCs/>
         </w:rPr>
-        <w:t>ptr++*</w:t>
+        <w:t>ptr*++</w:t>
+      </w:r>
+      <w:r>
+        <w:t xml:space="preserve"> and </w:t>
       </w:r>
       <w:r>
         <w:rPr>
           <w:b/>
           <w:bCs/>
         </w:rPr>
-        <w:t xml:space="preserve"> </w:t>
+        <w:t>ptr++*</w:t>
       </w:r>
       <w:r>
         <w:rPr>
           <w:b/>
           <w:bCs/>
         </w:rPr>
+        <w:t xml:space="preserve"> </w:t>
+      </w:r>
+      <w:r>
+        <w:rPr>
+          <w:b/>
+          <w:bCs/>
+        </w:rPr>
         <w:t>(</w:t>
       </w:r>
       <w:r>
-        <w:t>for both array pointer or simple pointer</w:t>
+        <w:t xml:space="preserve">for both array pointer </w:t>
+      </w:r>
+      <w:proofErr w:type="gramStart"/>
+      <w:r>
+        <w:t>or</w:t>
+      </w:r>
+      <w:proofErr w:type="gramEnd"/>
+      <w:r>
+        <w:t xml:space="preserve"> simple pointer</w:t>
       </w:r>
       <w:r>
         <w:t>).</w:t>
@@ -9179,7 +9576,7 @@
         <w:pStyle w:val="Heading2"/>
         <w:jc w:val="center"/>
       </w:pPr>
-      <w:bookmarkStart w:id="21" w:name="_Toc143606149"/>
+      <w:bookmarkStart w:id="23" w:name="_Toc143682288"/>
       <w:r>
         <w:lastRenderedPageBreak/>
         <w:t xml:space="preserve">Function </w:t>
@@ -9187,21 +9584,21 @@
       <w:r>
         <w:t>Parameter</w:t>
       </w:r>
-      <w:bookmarkEnd w:id="21"/>
       <w:r>
         <w:t>s</w:t>
       </w:r>
+      <w:bookmarkEnd w:id="23"/>
     </w:p>
     <w:p/>
     <w:p>
       <w:pPr>
         <w:pStyle w:val="Heading3"/>
       </w:pPr>
-      <w:bookmarkStart w:id="22" w:name="_Toc143606150"/>
+      <w:bookmarkStart w:id="24" w:name="_Toc143682289"/>
       <w:r>
         <w:t>Call-by-Value</w:t>
       </w:r>
-      <w:bookmarkEnd w:id="22"/>
+      <w:bookmarkEnd w:id="24"/>
     </w:p>
     <w:p/>
     <w:p>
@@ -9294,12 +9691,12 @@
       <w:pPr>
         <w:pStyle w:val="Heading3"/>
       </w:pPr>
-      <w:bookmarkStart w:id="23" w:name="_Toc143606151"/>
+      <w:bookmarkStart w:id="25" w:name="_Toc143682290"/>
       <w:r>
         <w:lastRenderedPageBreak/>
         <w:t>Call-by-Reference with Pointer Arguments</w:t>
       </w:r>
-      <w:bookmarkEnd w:id="23"/>
+      <w:bookmarkEnd w:id="25"/>
     </w:p>
     <w:p/>
     <w:p>
@@ -9363,7 +9760,7 @@
       <w:pPr>
         <w:pStyle w:val="Heading3"/>
       </w:pPr>
-      <w:bookmarkStart w:id="24" w:name="_Toc143606152"/>
+      <w:bookmarkStart w:id="26" w:name="_Toc143682291"/>
       <w:r>
         <w:lastRenderedPageBreak/>
         <w:t>Call-by-Reference</w:t>
@@ -9374,7 +9771,7 @@
       <w:r>
         <w:t>with Reference Arguments</w:t>
       </w:r>
-      <w:bookmarkEnd w:id="24"/>
+      <w:bookmarkEnd w:id="26"/>
     </w:p>
     <w:p/>
     <w:p>
@@ -9445,6 +9842,9 @@
         <w:t>If the objective is performance optimization without modifying the reference variable within the function, and for enhanced readability, it's recommended to use a const when passing. This approach ensures memory preservation and improves code clarity.</w:t>
       </w:r>
       <w:r>
+        <w:rPr>
+          <w:noProof/>
+        </w:rPr>
         <w:drawing>
           <wp:inline distT="0" distB="0" distL="0" distR="0" wp14:anchorId="4D098AAD" wp14:editId="0AA4FCCA">
             <wp:extent cx="5731510" cy="1918970"/>
@@ -9490,12 +9890,12 @@
         <w:pStyle w:val="Heading2"/>
         <w:jc w:val="center"/>
       </w:pPr>
-      <w:bookmarkStart w:id="25" w:name="_Toc143606153"/>
+      <w:bookmarkStart w:id="27" w:name="_Toc143682292"/>
       <w:r>
         <w:lastRenderedPageBreak/>
         <w:t>Array Name as Pointers</w:t>
       </w:r>
-      <w:bookmarkEnd w:id="25"/>
+      <w:bookmarkEnd w:id="27"/>
     </w:p>
     <w:p/>
     <w:p>
@@ -9506,7 +9906,31 @@
         <w:t xml:space="preserve"> </w:t>
       </w:r>
       <w:r>
-        <w:t>if we have an array named val then val and &amp;val[0] can be used interchangeably.</w:t>
+        <w:t xml:space="preserve">if we have an array named </w:t>
+      </w:r>
+      <w:proofErr w:type="spellStart"/>
+      <w:r>
+        <w:t>val</w:t>
+      </w:r>
+      <w:proofErr w:type="spellEnd"/>
+      <w:r>
+        <w:t xml:space="preserve"> then </w:t>
+      </w:r>
+      <w:proofErr w:type="spellStart"/>
+      <w:r>
+        <w:t>val</w:t>
+      </w:r>
+      <w:proofErr w:type="spellEnd"/>
+      <w:r>
+        <w:t xml:space="preserve"> and &amp;</w:t>
+      </w:r>
+      <w:proofErr w:type="spellStart"/>
+      <w:r>
+        <w:t>val</w:t>
+      </w:r>
+      <w:proofErr w:type="spellEnd"/>
+      <w:r>
+        <w:t>[0] can be used interchangeably.</w:t>
       </w:r>
       <w:r>
         <w:tab/>
@@ -9667,23 +10091,23 @@
         <w:pStyle w:val="Heading2"/>
         <w:jc w:val="center"/>
       </w:pPr>
-      <w:bookmarkStart w:id="26" w:name="_Toc143606154"/>
+      <w:bookmarkStart w:id="28" w:name="_Toc143682293"/>
       <w:r>
         <w:lastRenderedPageBreak/>
         <w:t>Pointers and String literals</w:t>
       </w:r>
-      <w:bookmarkEnd w:id="26"/>
+      <w:bookmarkEnd w:id="28"/>
     </w:p>
     <w:p/>
     <w:p>
       <w:pPr>
         <w:pStyle w:val="Heading3"/>
       </w:pPr>
-      <w:bookmarkStart w:id="27" w:name="_Toc143606155"/>
+      <w:bookmarkStart w:id="29" w:name="_Toc143682294"/>
       <w:r>
         <w:t>String Literals as Pointers</w:t>
       </w:r>
-      <w:bookmarkEnd w:id="27"/>
+      <w:bookmarkEnd w:id="29"/>
     </w:p>
     <w:p>
       <w:r>
@@ -9790,12 +10214,21 @@
       <w:r>
         <w:t xml:space="preserve"> or the </w:t>
       </w:r>
+      <w:proofErr w:type="gramStart"/>
       <w:r>
         <w:rPr>
           <w:b/>
           <w:bCs/>
         </w:rPr>
-        <w:t>std::string class</w:t>
+        <w:t>std::</w:t>
+      </w:r>
+      <w:proofErr w:type="gramEnd"/>
+      <w:r>
+        <w:rPr>
+          <w:b/>
+          <w:bCs/>
+        </w:rPr>
+        <w:t>string class</w:t>
       </w:r>
       <w:r>
         <w:t xml:space="preserve"> for manipulation</w:t>
@@ -10166,11 +10599,11 @@
       <w:pPr>
         <w:pStyle w:val="Heading3"/>
       </w:pPr>
-      <w:bookmarkStart w:id="28" w:name="_Toc143606156"/>
+      <w:bookmarkStart w:id="30" w:name="_Toc143682295"/>
       <w:r>
         <w:t>Modifiable Strings</w:t>
       </w:r>
-      <w:bookmarkEnd w:id="28"/>
+      <w:bookmarkEnd w:id="30"/>
     </w:p>
     <w:p>
       <w:r>
@@ -10237,16 +10670,32 @@
       <w:pPr>
         <w:pStyle w:val="Heading3"/>
       </w:pPr>
-      <w:bookmarkStart w:id="29" w:name="_Toc143606157"/>
+      <w:bookmarkStart w:id="31" w:name="_Toc143682296"/>
       <w:r>
         <w:lastRenderedPageBreak/>
         <w:t>C++ string Class</w:t>
       </w:r>
-      <w:bookmarkEnd w:id="29"/>
-    </w:p>
-    <w:p>
-      <w:r>
-        <w:t>it's often recommended to use the std::string class for string manipulation, as it provides a more convenient and safer way to work with strings. It manages memory automatically and allows easy string manipulation without the concerns of memory management and null-termination.</w:t>
+      <w:bookmarkEnd w:id="31"/>
+    </w:p>
+    <w:p>
+      <w:r>
+        <w:t xml:space="preserve">it's often recommended to use the </w:t>
+      </w:r>
+      <w:proofErr w:type="gramStart"/>
+      <w:r>
+        <w:t>std::</w:t>
+      </w:r>
+      <w:proofErr w:type="gramEnd"/>
+      <w:r>
+        <w:t xml:space="preserve">string class for string manipulation, as it provides a more convenient and safer way to work with strings. It manages memory automatically and allows easy string manipulation without the concerns of memory management and </w:t>
+      </w:r>
+      <w:proofErr w:type="gramStart"/>
+      <w:r>
+        <w:t>null-termination</w:t>
+      </w:r>
+      <w:proofErr w:type="gramEnd"/>
+      <w:r>
+        <w:t>.</w:t>
       </w:r>
     </w:p>
     <w:p>
@@ -10348,12 +10797,12 @@
         <w:pStyle w:val="Heading2"/>
         <w:jc w:val="center"/>
       </w:pPr>
-      <w:bookmarkStart w:id="30" w:name="_Toc143606158"/>
+      <w:bookmarkStart w:id="32" w:name="_Toc143682297"/>
       <w:r>
         <w:lastRenderedPageBreak/>
         <w:t>Pointers to pointers</w:t>
       </w:r>
-      <w:bookmarkEnd w:id="30"/>
+      <w:bookmarkEnd w:id="32"/>
     </w:p>
     <w:p/>
     <w:p>
@@ -10470,12 +10919,12 @@
         <w:pStyle w:val="Heading2"/>
         <w:jc w:val="center"/>
       </w:pPr>
-      <w:bookmarkStart w:id="31" w:name="_Toc143606159"/>
+      <w:bookmarkStart w:id="33" w:name="_Toc143682298"/>
       <w:r>
         <w:lastRenderedPageBreak/>
         <w:t>Void Pointers</w:t>
       </w:r>
-      <w:bookmarkEnd w:id="31"/>
+      <w:bookmarkEnd w:id="33"/>
     </w:p>
     <w:p/>
     <w:p>
@@ -10615,12 +11064,12 @@
         <w:pStyle w:val="Heading2"/>
         <w:jc w:val="center"/>
       </w:pPr>
-      <w:bookmarkStart w:id="32" w:name="_Toc143606160"/>
+      <w:bookmarkStart w:id="34" w:name="_Toc143682299"/>
       <w:r>
         <w:lastRenderedPageBreak/>
         <w:t>NULL Pointer</w:t>
       </w:r>
-      <w:bookmarkEnd w:id="32"/>
+      <w:bookmarkEnd w:id="34"/>
     </w:p>
     <w:p/>
     <w:p>
@@ -10841,12 +11290,12 @@
       <w:pPr>
         <w:pStyle w:val="Heading3"/>
       </w:pPr>
-      <w:bookmarkStart w:id="33" w:name="_Toc143606161"/>
+      <w:bookmarkStart w:id="35" w:name="_Toc143682300"/>
       <w:r>
         <w:lastRenderedPageBreak/>
         <w:t>Issue with NULL Pointer</w:t>
       </w:r>
-      <w:bookmarkEnd w:id="33"/>
+      <w:bookmarkEnd w:id="35"/>
     </w:p>
     <w:p/>
     <w:p>
@@ -13593,7 +14042,7 @@
   <w:abstractNum w:abstractNumId="24" w15:restartNumberingAfterBreak="0">
     <w:nsid w:val="6731117D"/>
     <w:multiLevelType w:val="hybridMultilevel"/>
-    <w:tmpl w:val="C7103F9E"/>
+    <w:tmpl w:val="BC522F96"/>
     <w:lvl w:ilvl="0" w:tplc="40090001">
       <w:start w:val="1"/>
       <w:numFmt w:val="bullet"/>

</xml_diff>

<commit_message>
Update Array.docx {Address and Dereferencing}
</commit_message>
<xml_diff>
--- a/C++/Array_Strings_Pointers_and_References.docx
+++ b/C++/Array_Strings_Pointers_and_References.docx
@@ -785,7 +785,7 @@
           <w:r>
             <w:fldChar w:fldCharType="separate"/>
           </w:r>
-          <w:hyperlink w:anchor="_Toc143791618" w:history="1">
+          <w:hyperlink w:anchor="_Toc143823856" w:history="1">
             <w:r>
               <w:rPr>
                 <w:rStyle w:val="Hyperlink"/>
@@ -812,7 +812,7 @@
                 <w:noProof/>
                 <w:webHidden/>
               </w:rPr>
-              <w:instrText xml:space="preserve"> PAGEREF _Toc143791618 \h </w:instrText>
+              <w:instrText xml:space="preserve"> PAGEREF _Toc143823856 \h </w:instrText>
             </w:r>
             <w:r>
               <w:rPr>
@@ -855,7 +855,7 @@
               <w:lang w:eastAsia="en-IN"/>
             </w:rPr>
           </w:pPr>
-          <w:hyperlink w:anchor="_Toc143791619" w:history="1">
+          <w:hyperlink w:anchor="_Toc143823857" w:history="1">
             <w:r>
               <w:rPr>
                 <w:rStyle w:val="Hyperlink"/>
@@ -882,7 +882,7 @@
                 <w:noProof/>
                 <w:webHidden/>
               </w:rPr>
-              <w:instrText xml:space="preserve"> PAGEREF _Toc143791619 \h </w:instrText>
+              <w:instrText xml:space="preserve"> PAGEREF _Toc143823857 \h </w:instrText>
             </w:r>
             <w:r>
               <w:rPr>
@@ -925,7 +925,7 @@
               <w:lang w:eastAsia="en-IN"/>
             </w:rPr>
           </w:pPr>
-          <w:hyperlink w:anchor="_Toc143791620" w:history="1">
+          <w:hyperlink w:anchor="_Toc143823858" w:history="1">
             <w:r>
               <w:rPr>
                 <w:rStyle w:val="Hyperlink"/>
@@ -952,7 +952,7 @@
                 <w:noProof/>
                 <w:webHidden/>
               </w:rPr>
-              <w:instrText xml:space="preserve"> PAGEREF _Toc143791620 \h </w:instrText>
+              <w:instrText xml:space="preserve"> PAGEREF _Toc143823858 \h </w:instrText>
             </w:r>
             <w:r>
               <w:rPr>
@@ -995,7 +995,7 @@
               <w:lang w:eastAsia="en-IN"/>
             </w:rPr>
           </w:pPr>
-          <w:hyperlink w:anchor="_Toc143791621" w:history="1">
+          <w:hyperlink w:anchor="_Toc143823859" w:history="1">
             <w:r>
               <w:rPr>
                 <w:rStyle w:val="Hyperlink"/>
@@ -1022,7 +1022,7 @@
                 <w:noProof/>
                 <w:webHidden/>
               </w:rPr>
-              <w:instrText xml:space="preserve"> PAGEREF _Toc143791621 \h </w:instrText>
+              <w:instrText xml:space="preserve"> PAGEREF _Toc143823859 \h </w:instrText>
             </w:r>
             <w:r>
               <w:rPr>
@@ -1065,7 +1065,7 @@
               <w:lang w:eastAsia="en-IN"/>
             </w:rPr>
           </w:pPr>
-          <w:hyperlink w:anchor="_Toc143791622" w:history="1">
+          <w:hyperlink w:anchor="_Toc143823860" w:history="1">
             <w:r>
               <w:rPr>
                 <w:rStyle w:val="Hyperlink"/>
@@ -1092,7 +1092,7 @@
                 <w:noProof/>
                 <w:webHidden/>
               </w:rPr>
-              <w:instrText xml:space="preserve"> PAGEREF _Toc143791622 \h </w:instrText>
+              <w:instrText xml:space="preserve"> PAGEREF _Toc143823860 \h </w:instrText>
             </w:r>
             <w:r>
               <w:rPr>
@@ -1135,7 +1135,7 @@
               <w:lang w:eastAsia="en-IN"/>
             </w:rPr>
           </w:pPr>
-          <w:hyperlink w:anchor="_Toc143791623" w:history="1">
+          <w:hyperlink w:anchor="_Toc143823861" w:history="1">
             <w:r>
               <w:rPr>
                 <w:rStyle w:val="Hyperlink"/>
@@ -1162,7 +1162,7 @@
                 <w:noProof/>
                 <w:webHidden/>
               </w:rPr>
-              <w:instrText xml:space="preserve"> PAGEREF _Toc143791623 \h </w:instrText>
+              <w:instrText xml:space="preserve"> PAGEREF _Toc143823861 \h </w:instrText>
             </w:r>
             <w:r>
               <w:rPr>
@@ -1205,7 +1205,7 @@
               <w:lang w:eastAsia="en-IN"/>
             </w:rPr>
           </w:pPr>
-          <w:hyperlink w:anchor="_Toc143791624" w:history="1">
+          <w:hyperlink w:anchor="_Toc143823862" w:history="1">
             <w:r>
               <w:rPr>
                 <w:rStyle w:val="Hyperlink"/>
@@ -1232,7 +1232,7 @@
                 <w:noProof/>
                 <w:webHidden/>
               </w:rPr>
-              <w:instrText xml:space="preserve"> PAGEREF _Toc143791624 \h </w:instrText>
+              <w:instrText xml:space="preserve"> PAGEREF _Toc143823862 \h </w:instrText>
             </w:r>
             <w:r>
               <w:rPr>
@@ -1275,7 +1275,7 @@
               <w:lang w:eastAsia="en-IN"/>
             </w:rPr>
           </w:pPr>
-          <w:hyperlink w:anchor="_Toc143791625" w:history="1">
+          <w:hyperlink w:anchor="_Toc143823863" w:history="1">
             <w:r>
               <w:rPr>
                 <w:rStyle w:val="Hyperlink"/>
@@ -1302,7 +1302,7 @@
                 <w:noProof/>
                 <w:webHidden/>
               </w:rPr>
-              <w:instrText xml:space="preserve"> PAGEREF _Toc143791625 \h </w:instrText>
+              <w:instrText xml:space="preserve"> PAGEREF _Toc143823863 \h </w:instrText>
             </w:r>
             <w:r>
               <w:rPr>
@@ -1345,7 +1345,7 @@
               <w:lang w:eastAsia="en-IN"/>
             </w:rPr>
           </w:pPr>
-          <w:hyperlink w:anchor="_Toc143791626" w:history="1">
+          <w:hyperlink w:anchor="_Toc143823864" w:history="1">
             <w:r>
               <w:rPr>
                 <w:rStyle w:val="Hyperlink"/>
@@ -1372,7 +1372,7 @@
                 <w:noProof/>
                 <w:webHidden/>
               </w:rPr>
-              <w:instrText xml:space="preserve"> PAGEREF _Toc143791626 \h </w:instrText>
+              <w:instrText xml:space="preserve"> PAGEREF _Toc143823864 \h </w:instrText>
             </w:r>
             <w:r>
               <w:rPr>
@@ -1415,7 +1415,7 @@
               <w:lang w:eastAsia="en-IN"/>
             </w:rPr>
           </w:pPr>
-          <w:hyperlink w:anchor="_Toc143791627" w:history="1">
+          <w:hyperlink w:anchor="_Toc143823865" w:history="1">
             <w:r>
               <w:rPr>
                 <w:rStyle w:val="Hyperlink"/>
@@ -1442,7 +1442,7 @@
                 <w:noProof/>
                 <w:webHidden/>
               </w:rPr>
-              <w:instrText xml:space="preserve"> PAGEREF _Toc143791627 \h </w:instrText>
+              <w:instrText xml:space="preserve"> PAGEREF _Toc143823865 \h </w:instrText>
             </w:r>
             <w:r>
               <w:rPr>
@@ -1485,7 +1485,7 @@
               <w:lang w:eastAsia="en-IN"/>
             </w:rPr>
           </w:pPr>
-          <w:hyperlink w:anchor="_Toc143791628" w:history="1">
+          <w:hyperlink w:anchor="_Toc143823866" w:history="1">
             <w:r>
               <w:rPr>
                 <w:rStyle w:val="Hyperlink"/>
@@ -1512,7 +1512,7 @@
                 <w:noProof/>
                 <w:webHidden/>
               </w:rPr>
-              <w:instrText xml:space="preserve"> PAGEREF _Toc143791628 \h </w:instrText>
+              <w:instrText xml:space="preserve"> PAGEREF _Toc143823866 \h </w:instrText>
             </w:r>
             <w:r>
               <w:rPr>
@@ -1555,7 +1555,7 @@
               <w:lang w:eastAsia="en-IN"/>
             </w:rPr>
           </w:pPr>
-          <w:hyperlink w:anchor="_Toc143791629" w:history="1">
+          <w:hyperlink w:anchor="_Toc143823867" w:history="1">
             <w:r>
               <w:rPr>
                 <w:rStyle w:val="Hyperlink"/>
@@ -1582,7 +1582,7 @@
                 <w:noProof/>
                 <w:webHidden/>
               </w:rPr>
-              <w:instrText xml:space="preserve"> PAGEREF _Toc143791629 \h </w:instrText>
+              <w:instrText xml:space="preserve"> PAGEREF _Toc143823867 \h </w:instrText>
             </w:r>
             <w:r>
               <w:rPr>
@@ -1625,7 +1625,7 @@
               <w:lang w:eastAsia="en-IN"/>
             </w:rPr>
           </w:pPr>
-          <w:hyperlink w:anchor="_Toc143791630" w:history="1">
+          <w:hyperlink w:anchor="_Toc143823868" w:history="1">
             <w:r>
               <w:rPr>
                 <w:rStyle w:val="Hyperlink"/>
@@ -1652,7 +1652,7 @@
                 <w:noProof/>
                 <w:webHidden/>
               </w:rPr>
-              <w:instrText xml:space="preserve"> PAGEREF _Toc143791630 \h </w:instrText>
+              <w:instrText xml:space="preserve"> PAGEREF _Toc143823868 \h </w:instrText>
             </w:r>
             <w:r>
               <w:rPr>
@@ -1695,7 +1695,7 @@
               <w:lang w:eastAsia="en-IN"/>
             </w:rPr>
           </w:pPr>
-          <w:hyperlink w:anchor="_Toc143791631" w:history="1">
+          <w:hyperlink w:anchor="_Toc143823869" w:history="1">
             <w:r>
               <w:rPr>
                 <w:rStyle w:val="Hyperlink"/>
@@ -1722,7 +1722,7 @@
                 <w:noProof/>
                 <w:webHidden/>
               </w:rPr>
-              <w:instrText xml:space="preserve"> PAGEREF _Toc143791631 \h </w:instrText>
+              <w:instrText xml:space="preserve"> PAGEREF _Toc143823869 \h </w:instrText>
             </w:r>
             <w:r>
               <w:rPr>
@@ -1765,7 +1765,7 @@
               <w:lang w:eastAsia="en-IN"/>
             </w:rPr>
           </w:pPr>
-          <w:hyperlink w:anchor="_Toc143791632" w:history="1">
+          <w:hyperlink w:anchor="_Toc143823870" w:history="1">
             <w:r>
               <w:rPr>
                 <w:rStyle w:val="Hyperlink"/>
@@ -1792,7 +1792,7 @@
                 <w:noProof/>
                 <w:webHidden/>
               </w:rPr>
-              <w:instrText xml:space="preserve"> PAGEREF _Toc143791632 \h </w:instrText>
+              <w:instrText xml:space="preserve"> PAGEREF _Toc143823870 \h </w:instrText>
             </w:r>
             <w:r>
               <w:rPr>
@@ -1835,13 +1835,13 @@
               <w:lang w:eastAsia="en-IN"/>
             </w:rPr>
           </w:pPr>
-          <w:hyperlink w:anchor="_Toc143791633" w:history="1">
+          <w:hyperlink w:anchor="_Toc143823871" w:history="1">
             <w:r>
               <w:rPr>
                 <w:rStyle w:val="Hyperlink"/>
                 <w:noProof/>
               </w:rPr>
-              <w:t>Pointers vs References</w:t>
+              <w:t>Pointers</w:t>
             </w:r>
             <w:r>
               <w:rPr>
@@ -1862,7 +1862,245 @@
                 <w:noProof/>
                 <w:webHidden/>
               </w:rPr>
-              <w:instrText xml:space="preserve"> PAGEREF _Toc143791633 \h </w:instrText>
+              <w:instrText xml:space="preserve"> PAGEREF _Toc143823871 \h </w:instrText>
+            </w:r>
+            <w:r>
+              <w:rPr>
+                <w:noProof/>
+                <w:webHidden/>
+              </w:rPr>
+            </w:r>
+            <w:r>
+              <w:rPr>
+                <w:noProof/>
+                <w:webHidden/>
+              </w:rPr>
+              <w:fldChar w:fldCharType="separate"/>
+            </w:r>
+            <w:r>
+              <w:rPr>
+                <w:noProof/>
+                <w:webHidden/>
+              </w:rPr>
+              <w:t>22</w:t>
+            </w:r>
+            <w:r>
+              <w:rPr>
+                <w:noProof/>
+                <w:webHidden/>
+              </w:rPr>
+              <w:fldChar w:fldCharType="end"/>
+            </w:r>
+          </w:hyperlink>
+        </w:p>
+        <w:p>
+          <w:pPr>
+            <w:pStyle w:val="TOC3"/>
+            <w:tabs>
+              <w:tab w:val="right" w:leader="dot" w:pos="9016"/>
+            </w:tabs>
+            <w:rPr>
+              <w:rFonts w:eastAsiaTheme="minorEastAsia"/>
+              <w:noProof/>
+              <w:lang w:eastAsia="en-IN"/>
+            </w:rPr>
+          </w:pPr>
+          <w:hyperlink w:anchor="_Toc143823872" w:history="1">
+            <w:r>
+              <w:rPr>
+                <w:rStyle w:val="Hyperlink"/>
+                <w:noProof/>
+              </w:rPr>
+              <w:t>Address</w:t>
+            </w:r>
+            <w:r>
+              <w:rPr>
+                <w:rStyle w:val="Hyperlink"/>
+                <w:noProof/>
+              </w:rPr>
+              <w:t xml:space="preserve"> </w:t>
+            </w:r>
+            <w:r>
+              <w:rPr>
+                <w:rStyle w:val="Hyperlink"/>
+                <w:noProof/>
+              </w:rPr>
+              <w:t xml:space="preserve">and </w:t>
+            </w:r>
+            <w:r>
+              <w:rPr>
+                <w:rStyle w:val="Hyperlink"/>
+                <w:noProof/>
+              </w:rPr>
+              <w:t>D</w:t>
+            </w:r>
+            <w:r>
+              <w:rPr>
+                <w:rStyle w:val="Hyperlink"/>
+                <w:noProof/>
+              </w:rPr>
+              <w:t>ereference operator</w:t>
+            </w:r>
+            <w:r>
+              <w:rPr>
+                <w:noProof/>
+                <w:webHidden/>
+              </w:rPr>
+              <w:tab/>
+            </w:r>
+            <w:r>
+              <w:rPr>
+                <w:noProof/>
+                <w:webHidden/>
+              </w:rPr>
+              <w:fldChar w:fldCharType="begin"/>
+            </w:r>
+            <w:r>
+              <w:rPr>
+                <w:noProof/>
+                <w:webHidden/>
+              </w:rPr>
+              <w:instrText xml:space="preserve"> PAGEREF _Toc143823872 \h </w:instrText>
+            </w:r>
+            <w:r>
+              <w:rPr>
+                <w:noProof/>
+                <w:webHidden/>
+              </w:rPr>
+            </w:r>
+            <w:r>
+              <w:rPr>
+                <w:noProof/>
+                <w:webHidden/>
+              </w:rPr>
+              <w:fldChar w:fldCharType="separate"/>
+            </w:r>
+            <w:r>
+              <w:rPr>
+                <w:noProof/>
+                <w:webHidden/>
+              </w:rPr>
+              <w:t>22</w:t>
+            </w:r>
+            <w:r>
+              <w:rPr>
+                <w:noProof/>
+                <w:webHidden/>
+              </w:rPr>
+              <w:fldChar w:fldCharType="end"/>
+            </w:r>
+          </w:hyperlink>
+        </w:p>
+        <w:p>
+          <w:pPr>
+            <w:pStyle w:val="TOC3"/>
+            <w:tabs>
+              <w:tab w:val="right" w:leader="dot" w:pos="9016"/>
+            </w:tabs>
+            <w:rPr>
+              <w:rFonts w:eastAsiaTheme="minorEastAsia"/>
+              <w:noProof/>
+              <w:lang w:eastAsia="en-IN"/>
+            </w:rPr>
+          </w:pPr>
+          <w:hyperlink w:anchor="_Toc143823873" w:history="1">
+            <w:r>
+              <w:rPr>
+                <w:rStyle w:val="Hyperlink"/>
+                <w:noProof/>
+              </w:rPr>
+              <w:t>Drawbacks of Pointers</w:t>
+            </w:r>
+            <w:r>
+              <w:rPr>
+                <w:noProof/>
+                <w:webHidden/>
+              </w:rPr>
+              <w:tab/>
+            </w:r>
+            <w:r>
+              <w:rPr>
+                <w:noProof/>
+                <w:webHidden/>
+              </w:rPr>
+              <w:fldChar w:fldCharType="begin"/>
+            </w:r>
+            <w:r>
+              <w:rPr>
+                <w:noProof/>
+                <w:webHidden/>
+              </w:rPr>
+              <w:instrText xml:space="preserve"> PAGEREF _Toc143823873 \h </w:instrText>
+            </w:r>
+            <w:r>
+              <w:rPr>
+                <w:noProof/>
+                <w:webHidden/>
+              </w:rPr>
+            </w:r>
+            <w:r>
+              <w:rPr>
+                <w:noProof/>
+                <w:webHidden/>
+              </w:rPr>
+              <w:fldChar w:fldCharType="separate"/>
+            </w:r>
+            <w:r>
+              <w:rPr>
+                <w:noProof/>
+                <w:webHidden/>
+              </w:rPr>
+              <w:t>22</w:t>
+            </w:r>
+            <w:r>
+              <w:rPr>
+                <w:noProof/>
+                <w:webHidden/>
+              </w:rPr>
+              <w:fldChar w:fldCharType="end"/>
+            </w:r>
+          </w:hyperlink>
+        </w:p>
+        <w:p>
+          <w:pPr>
+            <w:pStyle w:val="TOC3"/>
+            <w:tabs>
+              <w:tab w:val="right" w:leader="dot" w:pos="9016"/>
+            </w:tabs>
+            <w:rPr>
+              <w:rFonts w:eastAsiaTheme="minorEastAsia"/>
+              <w:noProof/>
+              <w:lang w:eastAsia="en-IN"/>
+            </w:rPr>
+          </w:pPr>
+          <w:hyperlink w:anchor="_Toc143823874" w:history="1">
+            <w:r>
+              <w:rPr>
+                <w:rStyle w:val="Hyperlink"/>
+                <w:noProof/>
+              </w:rPr>
+              <w:t>Use case</w:t>
+            </w:r>
+            <w:r>
+              <w:rPr>
+                <w:noProof/>
+                <w:webHidden/>
+              </w:rPr>
+              <w:tab/>
+            </w:r>
+            <w:r>
+              <w:rPr>
+                <w:noProof/>
+                <w:webHidden/>
+              </w:rPr>
+              <w:fldChar w:fldCharType="begin"/>
+            </w:r>
+            <w:r>
+              <w:rPr>
+                <w:noProof/>
+                <w:webHidden/>
+              </w:rPr>
+              <w:instrText xml:space="preserve"> PAGEREF _Toc143823874 \h </w:instrText>
             </w:r>
             <w:r>
               <w:rPr>
@@ -1905,13 +2143,13 @@
               <w:lang w:eastAsia="en-IN"/>
             </w:rPr>
           </w:pPr>
-          <w:hyperlink w:anchor="_Toc143791634" w:history="1">
+          <w:hyperlink w:anchor="_Toc143823875" w:history="1">
             <w:r>
               <w:rPr>
                 <w:rStyle w:val="Hyperlink"/>
                 <w:noProof/>
               </w:rPr>
-              <w:t>Pointers</w:t>
+              <w:t>Reference</w:t>
             </w:r>
             <w:r>
               <w:rPr>
@@ -1932,7 +2170,7 @@
                 <w:noProof/>
                 <w:webHidden/>
               </w:rPr>
-              <w:instrText xml:space="preserve"> PAGEREF _Toc143791634 \h </w:instrText>
+              <w:instrText xml:space="preserve"> PAGEREF _Toc143823875 \h </w:instrText>
             </w:r>
             <w:r>
               <w:rPr>
@@ -1952,7 +2190,7 @@
                 <w:noProof/>
                 <w:webHidden/>
               </w:rPr>
-              <w:t>23</w:t>
+              <w:t>27</w:t>
             </w:r>
             <w:r>
               <w:rPr>
@@ -1975,13 +2213,13 @@
               <w:lang w:eastAsia="en-IN"/>
             </w:rPr>
           </w:pPr>
-          <w:hyperlink w:anchor="_Toc143791635" w:history="1">
+          <w:hyperlink w:anchor="_Toc143823876" w:history="1">
             <w:r>
               <w:rPr>
                 <w:rStyle w:val="Hyperlink"/>
                 <w:noProof/>
               </w:rPr>
-              <w:t>Drawbacks of Pointers</w:t>
+              <w:t>Use case</w:t>
             </w:r>
             <w:r>
               <w:rPr>
@@ -2002,7 +2240,7 @@
                 <w:noProof/>
                 <w:webHidden/>
               </w:rPr>
-              <w:instrText xml:space="preserve"> PAGEREF _Toc143791635 \h </w:instrText>
+              <w:instrText xml:space="preserve"> PAGEREF _Toc143823876 \h </w:instrText>
             </w:r>
             <w:r>
               <w:rPr>
@@ -2022,7 +2260,7 @@
                 <w:noProof/>
                 <w:webHidden/>
               </w:rPr>
-              <w:t>23</w:t>
+              <w:t>27</w:t>
             </w:r>
             <w:r>
               <w:rPr>
@@ -2045,13 +2283,13 @@
               <w:lang w:eastAsia="en-IN"/>
             </w:rPr>
           </w:pPr>
-          <w:hyperlink w:anchor="_Toc143791636" w:history="1">
+          <w:hyperlink w:anchor="_Toc143823877" w:history="1">
             <w:r>
               <w:rPr>
                 <w:rStyle w:val="Hyperlink"/>
                 <w:noProof/>
               </w:rPr>
-              <w:t>Use case</w:t>
+              <w:t>Const &amp; R-Value Reference</w:t>
             </w:r>
             <w:r>
               <w:rPr>
@@ -2072,7 +2310,7 @@
                 <w:noProof/>
                 <w:webHidden/>
               </w:rPr>
-              <w:instrText xml:space="preserve"> PAGEREF _Toc143791636 \h </w:instrText>
+              <w:instrText xml:space="preserve"> PAGEREF _Toc143823877 \h </w:instrText>
             </w:r>
             <w:r>
               <w:rPr>
@@ -2092,7 +2330,7 @@
                 <w:noProof/>
                 <w:webHidden/>
               </w:rPr>
-              <w:t>23</w:t>
+              <w:t>29</w:t>
             </w:r>
             <w:r>
               <w:rPr>
@@ -2115,13 +2353,13 @@
               <w:lang w:eastAsia="en-IN"/>
             </w:rPr>
           </w:pPr>
-          <w:hyperlink w:anchor="_Toc143791637" w:history="1">
+          <w:hyperlink w:anchor="_Toc143823878" w:history="1">
             <w:r>
               <w:rPr>
                 <w:rStyle w:val="Hyperlink"/>
                 <w:noProof/>
               </w:rPr>
-              <w:t>Reference</w:t>
+              <w:t>Pointers vs References</w:t>
             </w:r>
             <w:r>
               <w:rPr>
@@ -2142,7 +2380,7 @@
                 <w:noProof/>
                 <w:webHidden/>
               </w:rPr>
-              <w:instrText xml:space="preserve"> PAGEREF _Toc143791637 \h </w:instrText>
+              <w:instrText xml:space="preserve"> PAGEREF _Toc143823878 \h </w:instrText>
             </w:r>
             <w:r>
               <w:rPr>
@@ -2162,7 +2400,147 @@
                 <w:noProof/>
                 <w:webHidden/>
               </w:rPr>
-              <w:t>27</w:t>
+              <w:t>32</w:t>
+            </w:r>
+            <w:r>
+              <w:rPr>
+                <w:noProof/>
+                <w:webHidden/>
+              </w:rPr>
+              <w:fldChar w:fldCharType="end"/>
+            </w:r>
+          </w:hyperlink>
+        </w:p>
+        <w:p>
+          <w:pPr>
+            <w:pStyle w:val="TOC2"/>
+            <w:tabs>
+              <w:tab w:val="right" w:leader="dot" w:pos="9016"/>
+            </w:tabs>
+            <w:rPr>
+              <w:rFonts w:eastAsiaTheme="minorEastAsia"/>
+              <w:noProof/>
+              <w:lang w:eastAsia="en-IN"/>
+            </w:rPr>
+          </w:pPr>
+          <w:hyperlink w:anchor="_Toc143823879" w:history="1">
+            <w:r>
+              <w:rPr>
+                <w:rStyle w:val="Hyperlink"/>
+                <w:noProof/>
+              </w:rPr>
+              <w:t>Pointers vs Array</w:t>
+            </w:r>
+            <w:r>
+              <w:rPr>
+                <w:noProof/>
+                <w:webHidden/>
+              </w:rPr>
+              <w:tab/>
+            </w:r>
+            <w:r>
+              <w:rPr>
+                <w:noProof/>
+                <w:webHidden/>
+              </w:rPr>
+              <w:fldChar w:fldCharType="begin"/>
+            </w:r>
+            <w:r>
+              <w:rPr>
+                <w:noProof/>
+                <w:webHidden/>
+              </w:rPr>
+              <w:instrText xml:space="preserve"> PAGEREF _Toc143823879 \h </w:instrText>
+            </w:r>
+            <w:r>
+              <w:rPr>
+                <w:noProof/>
+                <w:webHidden/>
+              </w:rPr>
+            </w:r>
+            <w:r>
+              <w:rPr>
+                <w:noProof/>
+                <w:webHidden/>
+              </w:rPr>
+              <w:fldChar w:fldCharType="separate"/>
+            </w:r>
+            <w:r>
+              <w:rPr>
+                <w:noProof/>
+                <w:webHidden/>
+              </w:rPr>
+              <w:t>33</w:t>
+            </w:r>
+            <w:r>
+              <w:rPr>
+                <w:noProof/>
+                <w:webHidden/>
+              </w:rPr>
+              <w:fldChar w:fldCharType="end"/>
+            </w:r>
+          </w:hyperlink>
+        </w:p>
+        <w:p>
+          <w:pPr>
+            <w:pStyle w:val="TOC2"/>
+            <w:tabs>
+              <w:tab w:val="right" w:leader="dot" w:pos="9016"/>
+            </w:tabs>
+            <w:rPr>
+              <w:rFonts w:eastAsiaTheme="minorEastAsia"/>
+              <w:noProof/>
+              <w:lang w:eastAsia="en-IN"/>
+            </w:rPr>
+          </w:pPr>
+          <w:hyperlink w:anchor="_Toc143823880" w:history="1">
+            <w:r>
+              <w:rPr>
+                <w:rStyle w:val="Hyperlink"/>
+                <w:noProof/>
+              </w:rPr>
+              <w:t>Function Parameters</w:t>
+            </w:r>
+            <w:r>
+              <w:rPr>
+                <w:noProof/>
+                <w:webHidden/>
+              </w:rPr>
+              <w:tab/>
+            </w:r>
+            <w:r>
+              <w:rPr>
+                <w:noProof/>
+                <w:webHidden/>
+              </w:rPr>
+              <w:fldChar w:fldCharType="begin"/>
+            </w:r>
+            <w:r>
+              <w:rPr>
+                <w:noProof/>
+                <w:webHidden/>
+              </w:rPr>
+              <w:instrText xml:space="preserve"> PAGEREF _Toc143823880 \h </w:instrText>
+            </w:r>
+            <w:r>
+              <w:rPr>
+                <w:noProof/>
+                <w:webHidden/>
+              </w:rPr>
+            </w:r>
+            <w:r>
+              <w:rPr>
+                <w:noProof/>
+                <w:webHidden/>
+              </w:rPr>
+              <w:fldChar w:fldCharType="separate"/>
+            </w:r>
+            <w:r>
+              <w:rPr>
+                <w:noProof/>
+                <w:webHidden/>
+              </w:rPr>
+              <w:t>35</w:t>
             </w:r>
             <w:r>
               <w:rPr>
@@ -2185,13 +2563,13 @@
               <w:lang w:eastAsia="en-IN"/>
             </w:rPr>
           </w:pPr>
-          <w:hyperlink w:anchor="_Toc143791638" w:history="1">
+          <w:hyperlink w:anchor="_Toc143823881" w:history="1">
             <w:r>
               <w:rPr>
                 <w:rStyle w:val="Hyperlink"/>
                 <w:noProof/>
               </w:rPr>
-              <w:t>Use case</w:t>
+              <w:t>Call-by-Value</w:t>
             </w:r>
             <w:r>
               <w:rPr>
@@ -2212,7 +2590,7 @@
                 <w:noProof/>
                 <w:webHidden/>
               </w:rPr>
-              <w:instrText xml:space="preserve"> PAGEREF _Toc143791638 \h </w:instrText>
+              <w:instrText xml:space="preserve"> PAGEREF _Toc143823881 \h </w:instrText>
             </w:r>
             <w:r>
               <w:rPr>
@@ -2232,7 +2610,7 @@
                 <w:noProof/>
                 <w:webHidden/>
               </w:rPr>
-              <w:t>27</w:t>
+              <w:t>35</w:t>
             </w:r>
             <w:r>
               <w:rPr>
@@ -2255,13 +2633,13 @@
               <w:lang w:eastAsia="en-IN"/>
             </w:rPr>
           </w:pPr>
-          <w:hyperlink w:anchor="_Toc143791639" w:history="1">
+          <w:hyperlink w:anchor="_Toc143823882" w:history="1">
             <w:r>
               <w:rPr>
                 <w:rStyle w:val="Hyperlink"/>
                 <w:noProof/>
               </w:rPr>
-              <w:t>Const &amp; R-Value Reference</w:t>
+              <w:t>Call-by-Reference with Pointer Arguments</w:t>
             </w:r>
             <w:r>
               <w:rPr>
@@ -2282,7 +2660,7 @@
                 <w:noProof/>
                 <w:webHidden/>
               </w:rPr>
-              <w:instrText xml:space="preserve"> PAGEREF _Toc143791639 \h </w:instrText>
+              <w:instrText xml:space="preserve"> PAGEREF _Toc143823882 \h </w:instrText>
             </w:r>
             <w:r>
               <w:rPr>
@@ -2302,7 +2680,77 @@
                 <w:noProof/>
                 <w:webHidden/>
               </w:rPr>
-              <w:t>29</w:t>
+              <w:t>36</w:t>
+            </w:r>
+            <w:r>
+              <w:rPr>
+                <w:noProof/>
+                <w:webHidden/>
+              </w:rPr>
+              <w:fldChar w:fldCharType="end"/>
+            </w:r>
+          </w:hyperlink>
+        </w:p>
+        <w:p>
+          <w:pPr>
+            <w:pStyle w:val="TOC3"/>
+            <w:tabs>
+              <w:tab w:val="right" w:leader="dot" w:pos="9016"/>
+            </w:tabs>
+            <w:rPr>
+              <w:rFonts w:eastAsiaTheme="minorEastAsia"/>
+              <w:noProof/>
+              <w:lang w:eastAsia="en-IN"/>
+            </w:rPr>
+          </w:pPr>
+          <w:hyperlink w:anchor="_Toc143823883" w:history="1">
+            <w:r>
+              <w:rPr>
+                <w:rStyle w:val="Hyperlink"/>
+                <w:noProof/>
+              </w:rPr>
+              <w:t>Call-by-Reference with Reference Arguments</w:t>
+            </w:r>
+            <w:r>
+              <w:rPr>
+                <w:noProof/>
+                <w:webHidden/>
+              </w:rPr>
+              <w:tab/>
+            </w:r>
+            <w:r>
+              <w:rPr>
+                <w:noProof/>
+                <w:webHidden/>
+              </w:rPr>
+              <w:fldChar w:fldCharType="begin"/>
+            </w:r>
+            <w:r>
+              <w:rPr>
+                <w:noProof/>
+                <w:webHidden/>
+              </w:rPr>
+              <w:instrText xml:space="preserve"> PAGEREF _Toc143823883 \h </w:instrText>
+            </w:r>
+            <w:r>
+              <w:rPr>
+                <w:noProof/>
+                <w:webHidden/>
+              </w:rPr>
+            </w:r>
+            <w:r>
+              <w:rPr>
+                <w:noProof/>
+                <w:webHidden/>
+              </w:rPr>
+              <w:fldChar w:fldCharType="separate"/>
+            </w:r>
+            <w:r>
+              <w:rPr>
+                <w:noProof/>
+                <w:webHidden/>
+              </w:rPr>
+              <w:t>37</w:t>
             </w:r>
             <w:r>
               <w:rPr>
@@ -2325,13 +2773,13 @@
               <w:lang w:eastAsia="en-IN"/>
             </w:rPr>
           </w:pPr>
-          <w:hyperlink w:anchor="_Toc143791640" w:history="1">
+          <w:hyperlink w:anchor="_Toc143823884" w:history="1">
             <w:r>
               <w:rPr>
                 <w:rStyle w:val="Hyperlink"/>
                 <w:noProof/>
               </w:rPr>
-              <w:t>Pointers vs Array</w:t>
+              <w:t>Array Name as Pointers</w:t>
             </w:r>
             <w:r>
               <w:rPr>
@@ -2352,7 +2800,7 @@
                 <w:noProof/>
                 <w:webHidden/>
               </w:rPr>
-              <w:instrText xml:space="preserve"> PAGEREF _Toc143791640 \h </w:instrText>
+              <w:instrText xml:space="preserve"> PAGEREF _Toc143823884 \h </w:instrText>
             </w:r>
             <w:r>
               <w:rPr>
@@ -2372,7 +2820,7 @@
                 <w:noProof/>
                 <w:webHidden/>
               </w:rPr>
-              <w:t>31</w:t>
+              <w:t>38</w:t>
             </w:r>
             <w:r>
               <w:rPr>
@@ -2395,13 +2843,13 @@
               <w:lang w:eastAsia="en-IN"/>
             </w:rPr>
           </w:pPr>
-          <w:hyperlink w:anchor="_Toc143791641" w:history="1">
+          <w:hyperlink w:anchor="_Toc143823885" w:history="1">
             <w:r>
               <w:rPr>
                 <w:rStyle w:val="Hyperlink"/>
                 <w:noProof/>
               </w:rPr>
-              <w:t>Function Parameters</w:t>
+              <w:t>Pointers and String literals</w:t>
             </w:r>
             <w:r>
               <w:rPr>
@@ -2422,7 +2870,7 @@
                 <w:noProof/>
                 <w:webHidden/>
               </w:rPr>
-              <w:instrText xml:space="preserve"> PAGEREF _Toc143791641 \h </w:instrText>
+              <w:instrText xml:space="preserve"> PAGEREF _Toc143823885 \h </w:instrText>
             </w:r>
             <w:r>
               <w:rPr>
@@ -2442,7 +2890,7 @@
                 <w:noProof/>
                 <w:webHidden/>
               </w:rPr>
-              <w:t>33</w:t>
+              <w:t>39</w:t>
             </w:r>
             <w:r>
               <w:rPr>
@@ -2465,13 +2913,13 @@
               <w:lang w:eastAsia="en-IN"/>
             </w:rPr>
           </w:pPr>
-          <w:hyperlink w:anchor="_Toc143791642" w:history="1">
+          <w:hyperlink w:anchor="_Toc143823886" w:history="1">
             <w:r>
               <w:rPr>
                 <w:rStyle w:val="Hyperlink"/>
                 <w:noProof/>
               </w:rPr>
-              <w:t>Call-by-Value</w:t>
+              <w:t>String Literals as Pointers</w:t>
             </w:r>
             <w:r>
               <w:rPr>
@@ -2492,7 +2940,7 @@
                 <w:noProof/>
                 <w:webHidden/>
               </w:rPr>
-              <w:instrText xml:space="preserve"> PAGEREF _Toc143791642 \h </w:instrText>
+              <w:instrText xml:space="preserve"> PAGEREF _Toc143823886 \h </w:instrText>
             </w:r>
             <w:r>
               <w:rPr>
@@ -2512,7 +2960,7 @@
                 <w:noProof/>
                 <w:webHidden/>
               </w:rPr>
-              <w:t>33</w:t>
+              <w:t>39</w:t>
             </w:r>
             <w:r>
               <w:rPr>
@@ -2535,13 +2983,13 @@
               <w:lang w:eastAsia="en-IN"/>
             </w:rPr>
           </w:pPr>
-          <w:hyperlink w:anchor="_Toc143791643" w:history="1">
+          <w:hyperlink w:anchor="_Toc143823887" w:history="1">
             <w:r>
               <w:rPr>
                 <w:rStyle w:val="Hyperlink"/>
                 <w:noProof/>
               </w:rPr>
-              <w:t>Call-by-Reference with Pointer Arguments</w:t>
+              <w:t>Modifiable Strings</w:t>
             </w:r>
             <w:r>
               <w:rPr>
@@ -2562,7 +3010,7 @@
                 <w:noProof/>
                 <w:webHidden/>
               </w:rPr>
-              <w:instrText xml:space="preserve"> PAGEREF _Toc143791643 \h </w:instrText>
+              <w:instrText xml:space="preserve"> PAGEREF _Toc143823887 \h </w:instrText>
             </w:r>
             <w:r>
               <w:rPr>
@@ -2582,7 +3030,7 @@
                 <w:noProof/>
                 <w:webHidden/>
               </w:rPr>
-              <w:t>34</w:t>
+              <w:t>39</w:t>
             </w:r>
             <w:r>
               <w:rPr>
@@ -2605,13 +3053,13 @@
               <w:lang w:eastAsia="en-IN"/>
             </w:rPr>
           </w:pPr>
-          <w:hyperlink w:anchor="_Toc143791644" w:history="1">
+          <w:hyperlink w:anchor="_Toc143823888" w:history="1">
             <w:r>
               <w:rPr>
                 <w:rStyle w:val="Hyperlink"/>
                 <w:noProof/>
               </w:rPr>
-              <w:t>Call-by-Reference with Reference Arguments</w:t>
+              <w:t>C++ string Class</w:t>
             </w:r>
             <w:r>
               <w:rPr>
@@ -2632,7 +3080,7 @@
                 <w:noProof/>
                 <w:webHidden/>
               </w:rPr>
-              <w:instrText xml:space="preserve"> PAGEREF _Toc143791644 \h </w:instrText>
+              <w:instrText xml:space="preserve"> PAGEREF _Toc143823888 \h </w:instrText>
             </w:r>
             <w:r>
               <w:rPr>
@@ -2652,7 +3100,7 @@
                 <w:noProof/>
                 <w:webHidden/>
               </w:rPr>
-              <w:t>35</w:t>
+              <w:t>40</w:t>
             </w:r>
             <w:r>
               <w:rPr>
@@ -2675,13 +3123,13 @@
               <w:lang w:eastAsia="en-IN"/>
             </w:rPr>
           </w:pPr>
-          <w:hyperlink w:anchor="_Toc143791645" w:history="1">
+          <w:hyperlink w:anchor="_Toc143823889" w:history="1">
             <w:r>
               <w:rPr>
                 <w:rStyle w:val="Hyperlink"/>
                 <w:noProof/>
               </w:rPr>
-              <w:t>Array Name as Pointers</w:t>
+              <w:t>Pointers to pointers</w:t>
             </w:r>
             <w:r>
               <w:rPr>
@@ -2702,7 +3150,7 @@
                 <w:noProof/>
                 <w:webHidden/>
               </w:rPr>
-              <w:instrText xml:space="preserve"> PAGEREF _Toc143791645 \h </w:instrText>
+              <w:instrText xml:space="preserve"> PAGEREF _Toc143823889 \h </w:instrText>
             </w:r>
             <w:r>
               <w:rPr>
@@ -2722,7 +3170,7 @@
                 <w:noProof/>
                 <w:webHidden/>
               </w:rPr>
-              <w:t>36</w:t>
+              <w:t>41</w:t>
             </w:r>
             <w:r>
               <w:rPr>
@@ -2745,13 +3193,13 @@
               <w:lang w:eastAsia="en-IN"/>
             </w:rPr>
           </w:pPr>
-          <w:hyperlink w:anchor="_Toc143791646" w:history="1">
+          <w:hyperlink w:anchor="_Toc143823890" w:history="1">
             <w:r>
               <w:rPr>
                 <w:rStyle w:val="Hyperlink"/>
                 <w:noProof/>
               </w:rPr>
-              <w:t>Pointers and String literals</w:t>
+              <w:t>Void Pointers</w:t>
             </w:r>
             <w:r>
               <w:rPr>
@@ -2772,7 +3220,7 @@
                 <w:noProof/>
                 <w:webHidden/>
               </w:rPr>
-              <w:instrText xml:space="preserve"> PAGEREF _Toc143791646 \h </w:instrText>
+              <w:instrText xml:space="preserve"> PAGEREF _Toc143823890 \h </w:instrText>
             </w:r>
             <w:r>
               <w:rPr>
@@ -2792,7 +3240,77 @@
                 <w:noProof/>
                 <w:webHidden/>
               </w:rPr>
-              <w:t>37</w:t>
+              <w:t>42</w:t>
+            </w:r>
+            <w:r>
+              <w:rPr>
+                <w:noProof/>
+                <w:webHidden/>
+              </w:rPr>
+              <w:fldChar w:fldCharType="end"/>
+            </w:r>
+          </w:hyperlink>
+        </w:p>
+        <w:p>
+          <w:pPr>
+            <w:pStyle w:val="TOC2"/>
+            <w:tabs>
+              <w:tab w:val="right" w:leader="dot" w:pos="9016"/>
+            </w:tabs>
+            <w:rPr>
+              <w:rFonts w:eastAsiaTheme="minorEastAsia"/>
+              <w:noProof/>
+              <w:lang w:eastAsia="en-IN"/>
+            </w:rPr>
+          </w:pPr>
+          <w:hyperlink w:anchor="_Toc143823891" w:history="1">
+            <w:r>
+              <w:rPr>
+                <w:rStyle w:val="Hyperlink"/>
+                <w:noProof/>
+              </w:rPr>
+              <w:t>NULL Pointer</w:t>
+            </w:r>
+            <w:r>
+              <w:rPr>
+                <w:noProof/>
+                <w:webHidden/>
+              </w:rPr>
+              <w:tab/>
+            </w:r>
+            <w:r>
+              <w:rPr>
+                <w:noProof/>
+                <w:webHidden/>
+              </w:rPr>
+              <w:fldChar w:fldCharType="begin"/>
+            </w:r>
+            <w:r>
+              <w:rPr>
+                <w:noProof/>
+                <w:webHidden/>
+              </w:rPr>
+              <w:instrText xml:space="preserve"> PAGEREF _Toc143823891 \h </w:instrText>
+            </w:r>
+            <w:r>
+              <w:rPr>
+                <w:noProof/>
+                <w:webHidden/>
+              </w:rPr>
+            </w:r>
+            <w:r>
+              <w:rPr>
+                <w:noProof/>
+                <w:webHidden/>
+              </w:rPr>
+              <w:fldChar w:fldCharType="separate"/>
+            </w:r>
+            <w:r>
+              <w:rPr>
+                <w:noProof/>
+                <w:webHidden/>
+              </w:rPr>
+              <w:t>43</w:t>
             </w:r>
             <w:r>
               <w:rPr>
@@ -2815,13 +3333,13 @@
               <w:lang w:eastAsia="en-IN"/>
             </w:rPr>
           </w:pPr>
-          <w:hyperlink w:anchor="_Toc143791647" w:history="1">
+          <w:hyperlink w:anchor="_Toc143823892" w:history="1">
             <w:r>
               <w:rPr>
                 <w:rStyle w:val="Hyperlink"/>
                 <w:noProof/>
               </w:rPr>
-              <w:t>String Literals as Pointers</w:t>
+              <w:t>Issue with NULL Pointer</w:t>
             </w:r>
             <w:r>
               <w:rPr>
@@ -2842,7 +3360,7 @@
                 <w:noProof/>
                 <w:webHidden/>
               </w:rPr>
-              <w:instrText xml:space="preserve"> PAGEREF _Toc143791647 \h </w:instrText>
+              <w:instrText xml:space="preserve"> PAGEREF _Toc143823892 \h </w:instrText>
             </w:r>
             <w:r>
               <w:rPr>
@@ -2862,427 +3380,7 @@
                 <w:noProof/>
                 <w:webHidden/>
               </w:rPr>
-              <w:t>37</w:t>
-            </w:r>
-            <w:r>
-              <w:rPr>
-                <w:noProof/>
-                <w:webHidden/>
-              </w:rPr>
-              <w:fldChar w:fldCharType="end"/>
-            </w:r>
-          </w:hyperlink>
-        </w:p>
-        <w:p>
-          <w:pPr>
-            <w:pStyle w:val="TOC3"/>
-            <w:tabs>
-              <w:tab w:val="right" w:leader="dot" w:pos="9016"/>
-            </w:tabs>
-            <w:rPr>
-              <w:rFonts w:eastAsiaTheme="minorEastAsia"/>
-              <w:noProof/>
-              <w:lang w:eastAsia="en-IN"/>
-            </w:rPr>
-          </w:pPr>
-          <w:hyperlink w:anchor="_Toc143791648" w:history="1">
-            <w:r>
-              <w:rPr>
-                <w:rStyle w:val="Hyperlink"/>
-                <w:noProof/>
-              </w:rPr>
-              <w:t>Modifiable Strings</w:t>
-            </w:r>
-            <w:r>
-              <w:rPr>
-                <w:noProof/>
-                <w:webHidden/>
-              </w:rPr>
-              <w:tab/>
-            </w:r>
-            <w:r>
-              <w:rPr>
-                <w:noProof/>
-                <w:webHidden/>
-              </w:rPr>
-              <w:fldChar w:fldCharType="begin"/>
-            </w:r>
-            <w:r>
-              <w:rPr>
-                <w:noProof/>
-                <w:webHidden/>
-              </w:rPr>
-              <w:instrText xml:space="preserve"> PAGEREF _Toc143791648 \h </w:instrText>
-            </w:r>
-            <w:r>
-              <w:rPr>
-                <w:noProof/>
-                <w:webHidden/>
-              </w:rPr>
-            </w:r>
-            <w:r>
-              <w:rPr>
-                <w:noProof/>
-                <w:webHidden/>
-              </w:rPr>
-              <w:fldChar w:fldCharType="separate"/>
-            </w:r>
-            <w:r>
-              <w:rPr>
-                <w:noProof/>
-                <w:webHidden/>
-              </w:rPr>
-              <w:t>37</w:t>
-            </w:r>
-            <w:r>
-              <w:rPr>
-                <w:noProof/>
-                <w:webHidden/>
-              </w:rPr>
-              <w:fldChar w:fldCharType="end"/>
-            </w:r>
-          </w:hyperlink>
-        </w:p>
-        <w:p>
-          <w:pPr>
-            <w:pStyle w:val="TOC3"/>
-            <w:tabs>
-              <w:tab w:val="right" w:leader="dot" w:pos="9016"/>
-            </w:tabs>
-            <w:rPr>
-              <w:rFonts w:eastAsiaTheme="minorEastAsia"/>
-              <w:noProof/>
-              <w:lang w:eastAsia="en-IN"/>
-            </w:rPr>
-          </w:pPr>
-          <w:hyperlink w:anchor="_Toc143791649" w:history="1">
-            <w:r>
-              <w:rPr>
-                <w:rStyle w:val="Hyperlink"/>
-                <w:noProof/>
-              </w:rPr>
-              <w:t>C++ string Class</w:t>
-            </w:r>
-            <w:r>
-              <w:rPr>
-                <w:noProof/>
-                <w:webHidden/>
-              </w:rPr>
-              <w:tab/>
-            </w:r>
-            <w:r>
-              <w:rPr>
-                <w:noProof/>
-                <w:webHidden/>
-              </w:rPr>
-              <w:fldChar w:fldCharType="begin"/>
-            </w:r>
-            <w:r>
-              <w:rPr>
-                <w:noProof/>
-                <w:webHidden/>
-              </w:rPr>
-              <w:instrText xml:space="preserve"> PAGEREF _Toc143791649 \h </w:instrText>
-            </w:r>
-            <w:r>
-              <w:rPr>
-                <w:noProof/>
-                <w:webHidden/>
-              </w:rPr>
-            </w:r>
-            <w:r>
-              <w:rPr>
-                <w:noProof/>
-                <w:webHidden/>
-              </w:rPr>
-              <w:fldChar w:fldCharType="separate"/>
-            </w:r>
-            <w:r>
-              <w:rPr>
-                <w:noProof/>
-                <w:webHidden/>
-              </w:rPr>
-              <w:t>38</w:t>
-            </w:r>
-            <w:r>
-              <w:rPr>
-                <w:noProof/>
-                <w:webHidden/>
-              </w:rPr>
-              <w:fldChar w:fldCharType="end"/>
-            </w:r>
-          </w:hyperlink>
-        </w:p>
-        <w:p>
-          <w:pPr>
-            <w:pStyle w:val="TOC2"/>
-            <w:tabs>
-              <w:tab w:val="right" w:leader="dot" w:pos="9016"/>
-            </w:tabs>
-            <w:rPr>
-              <w:rFonts w:eastAsiaTheme="minorEastAsia"/>
-              <w:noProof/>
-              <w:lang w:eastAsia="en-IN"/>
-            </w:rPr>
-          </w:pPr>
-          <w:hyperlink w:anchor="_Toc143791650" w:history="1">
-            <w:r>
-              <w:rPr>
-                <w:rStyle w:val="Hyperlink"/>
-                <w:noProof/>
-              </w:rPr>
-              <w:t>Pointers to pointers</w:t>
-            </w:r>
-            <w:r>
-              <w:rPr>
-                <w:noProof/>
-                <w:webHidden/>
-              </w:rPr>
-              <w:tab/>
-            </w:r>
-            <w:r>
-              <w:rPr>
-                <w:noProof/>
-                <w:webHidden/>
-              </w:rPr>
-              <w:fldChar w:fldCharType="begin"/>
-            </w:r>
-            <w:r>
-              <w:rPr>
-                <w:noProof/>
-                <w:webHidden/>
-              </w:rPr>
-              <w:instrText xml:space="preserve"> PAGEREF _Toc143791650 \h </w:instrText>
-            </w:r>
-            <w:r>
-              <w:rPr>
-                <w:noProof/>
-                <w:webHidden/>
-              </w:rPr>
-            </w:r>
-            <w:r>
-              <w:rPr>
-                <w:noProof/>
-                <w:webHidden/>
-              </w:rPr>
-              <w:fldChar w:fldCharType="separate"/>
-            </w:r>
-            <w:r>
-              <w:rPr>
-                <w:noProof/>
-                <w:webHidden/>
-              </w:rPr>
-              <w:t>39</w:t>
-            </w:r>
-            <w:r>
-              <w:rPr>
-                <w:noProof/>
-                <w:webHidden/>
-              </w:rPr>
-              <w:fldChar w:fldCharType="end"/>
-            </w:r>
-          </w:hyperlink>
-        </w:p>
-        <w:p>
-          <w:pPr>
-            <w:pStyle w:val="TOC2"/>
-            <w:tabs>
-              <w:tab w:val="right" w:leader="dot" w:pos="9016"/>
-            </w:tabs>
-            <w:rPr>
-              <w:rFonts w:eastAsiaTheme="minorEastAsia"/>
-              <w:noProof/>
-              <w:lang w:eastAsia="en-IN"/>
-            </w:rPr>
-          </w:pPr>
-          <w:hyperlink w:anchor="_Toc143791651" w:history="1">
-            <w:r>
-              <w:rPr>
-                <w:rStyle w:val="Hyperlink"/>
-                <w:noProof/>
-              </w:rPr>
-              <w:t>Void Pointers</w:t>
-            </w:r>
-            <w:r>
-              <w:rPr>
-                <w:noProof/>
-                <w:webHidden/>
-              </w:rPr>
-              <w:tab/>
-            </w:r>
-            <w:r>
-              <w:rPr>
-                <w:noProof/>
-                <w:webHidden/>
-              </w:rPr>
-              <w:fldChar w:fldCharType="begin"/>
-            </w:r>
-            <w:r>
-              <w:rPr>
-                <w:noProof/>
-                <w:webHidden/>
-              </w:rPr>
-              <w:instrText xml:space="preserve"> PAGEREF _Toc143791651 \h </w:instrText>
-            </w:r>
-            <w:r>
-              <w:rPr>
-                <w:noProof/>
-                <w:webHidden/>
-              </w:rPr>
-            </w:r>
-            <w:r>
-              <w:rPr>
-                <w:noProof/>
-                <w:webHidden/>
-              </w:rPr>
-              <w:fldChar w:fldCharType="separate"/>
-            </w:r>
-            <w:r>
-              <w:rPr>
-                <w:noProof/>
-                <w:webHidden/>
-              </w:rPr>
-              <w:t>40</w:t>
-            </w:r>
-            <w:r>
-              <w:rPr>
-                <w:noProof/>
-                <w:webHidden/>
-              </w:rPr>
-              <w:fldChar w:fldCharType="end"/>
-            </w:r>
-          </w:hyperlink>
-        </w:p>
-        <w:p>
-          <w:pPr>
-            <w:pStyle w:val="TOC2"/>
-            <w:tabs>
-              <w:tab w:val="right" w:leader="dot" w:pos="9016"/>
-            </w:tabs>
-            <w:rPr>
-              <w:rFonts w:eastAsiaTheme="minorEastAsia"/>
-              <w:noProof/>
-              <w:lang w:eastAsia="en-IN"/>
-            </w:rPr>
-          </w:pPr>
-          <w:hyperlink w:anchor="_Toc143791652" w:history="1">
-            <w:r>
-              <w:rPr>
-                <w:rStyle w:val="Hyperlink"/>
-                <w:noProof/>
-              </w:rPr>
-              <w:t>NULL Pointer</w:t>
-            </w:r>
-            <w:r>
-              <w:rPr>
-                <w:noProof/>
-                <w:webHidden/>
-              </w:rPr>
-              <w:tab/>
-            </w:r>
-            <w:r>
-              <w:rPr>
-                <w:noProof/>
-                <w:webHidden/>
-              </w:rPr>
-              <w:fldChar w:fldCharType="begin"/>
-            </w:r>
-            <w:r>
-              <w:rPr>
-                <w:noProof/>
-                <w:webHidden/>
-              </w:rPr>
-              <w:instrText xml:space="preserve"> PAGEREF _Toc143791652 \h </w:instrText>
-            </w:r>
-            <w:r>
-              <w:rPr>
-                <w:noProof/>
-                <w:webHidden/>
-              </w:rPr>
-            </w:r>
-            <w:r>
-              <w:rPr>
-                <w:noProof/>
-                <w:webHidden/>
-              </w:rPr>
-              <w:fldChar w:fldCharType="separate"/>
-            </w:r>
-            <w:r>
-              <w:rPr>
-                <w:noProof/>
-                <w:webHidden/>
-              </w:rPr>
-              <w:t>41</w:t>
-            </w:r>
-            <w:r>
-              <w:rPr>
-                <w:noProof/>
-                <w:webHidden/>
-              </w:rPr>
-              <w:fldChar w:fldCharType="end"/>
-            </w:r>
-          </w:hyperlink>
-        </w:p>
-        <w:p>
-          <w:pPr>
-            <w:pStyle w:val="TOC3"/>
-            <w:tabs>
-              <w:tab w:val="right" w:leader="dot" w:pos="9016"/>
-            </w:tabs>
-            <w:rPr>
-              <w:rFonts w:eastAsiaTheme="minorEastAsia"/>
-              <w:noProof/>
-              <w:lang w:eastAsia="en-IN"/>
-            </w:rPr>
-          </w:pPr>
-          <w:hyperlink w:anchor="_Toc143791653" w:history="1">
-            <w:r>
-              <w:rPr>
-                <w:rStyle w:val="Hyperlink"/>
-                <w:noProof/>
-              </w:rPr>
-              <w:t>Issue with NULL Pointer</w:t>
-            </w:r>
-            <w:r>
-              <w:rPr>
-                <w:noProof/>
-                <w:webHidden/>
-              </w:rPr>
-              <w:tab/>
-            </w:r>
-            <w:r>
-              <w:rPr>
-                <w:noProof/>
-                <w:webHidden/>
-              </w:rPr>
-              <w:fldChar w:fldCharType="begin"/>
-            </w:r>
-            <w:r>
-              <w:rPr>
-                <w:noProof/>
-                <w:webHidden/>
-              </w:rPr>
-              <w:instrText xml:space="preserve"> PAGEREF _Toc143791653 \h </w:instrText>
-            </w:r>
-            <w:r>
-              <w:rPr>
-                <w:noProof/>
-                <w:webHidden/>
-              </w:rPr>
-            </w:r>
-            <w:r>
-              <w:rPr>
-                <w:noProof/>
-                <w:webHidden/>
-              </w:rPr>
-              <w:fldChar w:fldCharType="separate"/>
-            </w:r>
-            <w:r>
-              <w:rPr>
-                <w:noProof/>
-                <w:webHidden/>
-              </w:rPr>
-              <w:t>42</w:t>
+              <w:t>44</w:t>
             </w:r>
             <w:r>
               <w:rPr>
@@ -3330,7 +3428,7 @@
         <w:pStyle w:val="Heading1"/>
         <w:jc w:val="center"/>
       </w:pPr>
-      <w:bookmarkStart w:id="0" w:name="_Toc143791618"/>
+      <w:bookmarkStart w:id="0" w:name="_Toc143823856"/>
       <w:r>
         <w:lastRenderedPageBreak/>
         <w:t>Arrays in C++</w:t>
@@ -3413,7 +3511,7 @@
       <w:pPr>
         <w:pStyle w:val="Heading2"/>
       </w:pPr>
-      <w:bookmarkStart w:id="1" w:name="_Toc143791619"/>
+      <w:bookmarkStart w:id="1" w:name="_Toc143823857"/>
       <w:r>
         <w:t xml:space="preserve">Array </w:t>
       </w:r>
@@ -3596,7 +3694,7 @@
       <w:pPr>
         <w:pStyle w:val="Heading2"/>
       </w:pPr>
-      <w:bookmarkStart w:id="2" w:name="_Toc143791620"/>
+      <w:bookmarkStart w:id="2" w:name="_Toc143823858"/>
       <w:r>
         <w:lastRenderedPageBreak/>
         <w:t xml:space="preserve">2D </w:t>
@@ -3883,7 +3981,7 @@
       <w:pPr>
         <w:pStyle w:val="Heading2"/>
       </w:pPr>
-      <w:bookmarkStart w:id="3" w:name="_Toc143791621"/>
+      <w:bookmarkStart w:id="3" w:name="_Toc143823859"/>
       <w:r>
         <w:t>3D Array D</w:t>
       </w:r>
@@ -3954,7 +4052,7 @@
       <w:pPr>
         <w:pStyle w:val="Heading2"/>
       </w:pPr>
-      <w:bookmarkStart w:id="4" w:name="_Toc143791622"/>
+      <w:bookmarkStart w:id="4" w:name="_Toc143823860"/>
       <w:r>
         <w:lastRenderedPageBreak/>
         <w:t>Memory Layout</w:t>
@@ -4026,7 +4124,7 @@
       <w:pPr>
         <w:pStyle w:val="Heading2"/>
       </w:pPr>
-      <w:bookmarkStart w:id="5" w:name="_Toc143791623"/>
+      <w:bookmarkStart w:id="5" w:name="_Toc143823861"/>
       <w:r>
         <w:t>Sizeof Array</w:t>
       </w:r>
@@ -4091,7 +4189,7 @@
       <w:pPr>
         <w:pStyle w:val="Heading2"/>
       </w:pPr>
-      <w:bookmarkStart w:id="6" w:name="_Toc143791624"/>
+      <w:bookmarkStart w:id="6" w:name="_Toc143823862"/>
       <w:r>
         <w:lastRenderedPageBreak/>
         <w:t>Array Traversal in C++</w:t>
@@ -4737,7 +4835,7 @@
       <w:pPr>
         <w:pStyle w:val="Heading2"/>
       </w:pPr>
-      <w:bookmarkStart w:id="7" w:name="_Toc143791625"/>
+      <w:bookmarkStart w:id="7" w:name="_Toc143823863"/>
       <w:r>
         <w:lastRenderedPageBreak/>
         <w:t xml:space="preserve">Different Type </w:t>
@@ -4857,7 +4955,7 @@
       <w:pPr>
         <w:pStyle w:val="Heading2"/>
       </w:pPr>
-      <w:bookmarkStart w:id="8" w:name="_Toc143791626"/>
+      <w:bookmarkStart w:id="8" w:name="_Toc143823864"/>
       <w:r>
         <w:t>A</w:t>
       </w:r>
@@ -5026,7 +5124,7 @@
       <w:pPr>
         <w:pStyle w:val="Heading2"/>
       </w:pPr>
-      <w:bookmarkStart w:id="9" w:name="_Toc143791627"/>
+      <w:bookmarkStart w:id="9" w:name="_Toc143823865"/>
       <w:r>
         <w:lastRenderedPageBreak/>
         <w:t>Passing 2D arrays as arguments in C++</w:t>
@@ -5335,7 +5433,7 @@
         <w:pStyle w:val="Heading1"/>
         <w:jc w:val="center"/>
       </w:pPr>
-      <w:bookmarkStart w:id="10" w:name="_Toc143791628"/>
+      <w:bookmarkStart w:id="10" w:name="_Toc143823866"/>
       <w:r>
         <w:lastRenderedPageBreak/>
         <w:t>Strings in C++</w:t>
@@ -5386,7 +5484,7 @@
       <w:pPr>
         <w:pStyle w:val="Heading2"/>
       </w:pPr>
-      <w:bookmarkStart w:id="11" w:name="_Toc143791629"/>
+      <w:bookmarkStart w:id="11" w:name="_Toc143823867"/>
       <w:r>
         <w:t>C-style (character arrays and literals)</w:t>
       </w:r>
@@ -5446,7 +5544,7 @@
       <w:pPr>
         <w:pStyle w:val="Heading2"/>
       </w:pPr>
-      <w:bookmarkStart w:id="12" w:name="_Toc143791630"/>
+      <w:bookmarkStart w:id="12" w:name="_Toc143823868"/>
       <w:r>
         <w:lastRenderedPageBreak/>
         <w:t>String Class in C++ STL</w:t>
@@ -5515,7 +5613,7 @@
       <w:pPr>
         <w:pStyle w:val="Heading3"/>
       </w:pPr>
-      <w:bookmarkStart w:id="13" w:name="_Toc143791631"/>
+      <w:bookmarkStart w:id="13" w:name="_Toc143823869"/>
       <w:r>
         <w:lastRenderedPageBreak/>
         <w:t>S</w:t>
@@ -6937,342 +7035,91 @@
         <w:pStyle w:val="Heading1"/>
         <w:jc w:val="center"/>
       </w:pPr>
-      <w:bookmarkStart w:id="14" w:name="_Toc143791632"/>
+      <w:bookmarkStart w:id="14" w:name="_Toc143823870"/>
       <w:r>
         <w:lastRenderedPageBreak/>
         <w:t>Pointers &amp; References in C++</w:t>
       </w:r>
       <w:bookmarkEnd w:id="14"/>
     </w:p>
+    <w:p/>
     <w:p>
       <w:pPr>
         <w:pStyle w:val="Heading2"/>
-      </w:pPr>
-      <w:bookmarkStart w:id="15" w:name="_Toc143791633"/>
-      <w:r>
-        <w:t>Pointers vs References</w:t>
+        <w:jc w:val="center"/>
+      </w:pPr>
+      <w:bookmarkStart w:id="15" w:name="_Toc143823871"/>
+      <w:r>
+        <w:t>Pointers</w:t>
       </w:r>
       <w:bookmarkEnd w:id="15"/>
     </w:p>
-    <w:p/>
-    <w:tbl>
-      <w:tblPr>
-        <w:tblStyle w:val="TableGrid"/>
-        <w:tblW w:w="0" w:type="auto"/>
-        <w:tblLook w:val="04A0" w:firstRow="1" w:lastRow="0" w:firstColumn="1" w:lastColumn="0" w:noHBand="0" w:noVBand="1"/>
-      </w:tblPr>
-      <w:tblGrid>
-        <w:gridCol w:w="4508"/>
-        <w:gridCol w:w="4508"/>
-      </w:tblGrid>
-      <w:tr>
-        <w:tc>
-          <w:tcPr>
-            <w:tcW w:w="4508" w:type="dxa"/>
-          </w:tcPr>
-          <w:p>
-            <w:pPr>
-              <w:jc w:val="center"/>
-              <w:rPr>
-                <w:b/>
-                <w:bCs/>
-              </w:rPr>
-            </w:pPr>
-            <w:r>
-              <w:rPr>
-                <w:b/>
-                <w:bCs/>
-              </w:rPr>
-              <w:t>Pointers</w:t>
-            </w:r>
-          </w:p>
-        </w:tc>
-        <w:tc>
-          <w:tcPr>
-            <w:tcW w:w="4508" w:type="dxa"/>
-          </w:tcPr>
-          <w:p>
-            <w:pPr>
-              <w:jc w:val="center"/>
-              <w:rPr>
-                <w:b/>
-                <w:bCs/>
-              </w:rPr>
-            </w:pPr>
-            <w:r>
-              <w:rPr>
-                <w:b/>
-                <w:bCs/>
-              </w:rPr>
-              <w:t>Reference</w:t>
-            </w:r>
-          </w:p>
-        </w:tc>
-      </w:tr>
-      <w:tr>
-        <w:tc>
-          <w:tcPr>
-            <w:tcW w:w="4508" w:type="dxa"/>
-          </w:tcPr>
-          <w:p>
-            <w:r>
-              <w:t>P</w:t>
-            </w:r>
-            <w:r>
-              <w:t>ointer</w:t>
-            </w:r>
-            <w:r>
-              <w:t xml:space="preserve"> is a variable that</w:t>
-            </w:r>
-            <w:r>
-              <w:t xml:space="preserve"> </w:t>
-            </w:r>
-            <w:r>
-              <w:rPr>
-                <w:b/>
-                <w:bCs/>
-              </w:rPr>
-              <w:t>holds the memory address</w:t>
-            </w:r>
-            <w:r>
-              <w:t xml:space="preserve"> of another variable.</w:t>
-            </w:r>
-          </w:p>
-        </w:tc>
-        <w:tc>
-          <w:tcPr>
-            <w:tcW w:w="4508" w:type="dxa"/>
-          </w:tcPr>
-          <w:p>
-            <w:r>
-              <w:t xml:space="preserve">A reference is an alias for an existing variable. It's essentially </w:t>
-            </w:r>
-            <w:r>
-              <w:rPr>
-                <w:b/>
-                <w:bCs/>
-              </w:rPr>
-              <w:t>another name</w:t>
-            </w:r>
-            <w:r>
-              <w:t xml:space="preserve"> for the same memory location.</w:t>
-            </w:r>
-          </w:p>
-        </w:tc>
-      </w:tr>
-      <w:tr>
-        <w:tc>
-          <w:tcPr>
-            <w:tcW w:w="4508" w:type="dxa"/>
-          </w:tcPr>
-          <w:p>
-            <w:r>
-              <w:t xml:space="preserve">Pointers </w:t>
-            </w:r>
-            <w:r>
-              <w:rPr>
-                <w:b/>
-                <w:bCs/>
-              </w:rPr>
-              <w:t xml:space="preserve">can be reassigned </w:t>
-            </w:r>
-            <w:r>
-              <w:t>to point to different memory locations.</w:t>
-            </w:r>
-          </w:p>
-        </w:tc>
-        <w:tc>
-          <w:tcPr>
-            <w:tcW w:w="4508" w:type="dxa"/>
-          </w:tcPr>
-          <w:p>
-            <w:r>
-              <w:t xml:space="preserve">References must be initialized when declared, and they </w:t>
-            </w:r>
-            <w:r>
-              <w:rPr>
-                <w:b/>
-                <w:bCs/>
-              </w:rPr>
-              <w:t>cannot be reassigned</w:t>
-            </w:r>
-            <w:r>
-              <w:t xml:space="preserve"> to refer to a different variable.</w:t>
-            </w:r>
-            <w:r>
-              <w:t xml:space="preserve"> It behaves like constant pointer.</w:t>
-            </w:r>
-          </w:p>
-        </w:tc>
-      </w:tr>
-      <w:tr>
-        <w:tc>
-          <w:tcPr>
-            <w:tcW w:w="4508" w:type="dxa"/>
-          </w:tcPr>
-          <w:p>
-            <w:r>
-              <w:t xml:space="preserve">They can be </w:t>
-            </w:r>
-            <w:r>
-              <w:rPr>
-                <w:b/>
-                <w:bCs/>
-              </w:rPr>
-              <w:t xml:space="preserve">declared without </w:t>
-            </w:r>
-            <w:r>
-              <w:rPr>
-                <w:b/>
-                <w:bCs/>
-              </w:rPr>
-              <w:t xml:space="preserve">initialization </w:t>
-            </w:r>
-            <w:r>
-              <w:t>and</w:t>
-            </w:r>
-            <w:r>
-              <w:t xml:space="preserve"> may contain garbage values</w:t>
-            </w:r>
-            <w:r>
-              <w:t>.</w:t>
-            </w:r>
-          </w:p>
-        </w:tc>
-        <w:tc>
-          <w:tcPr>
-            <w:tcW w:w="4508" w:type="dxa"/>
-          </w:tcPr>
-          <w:p>
-            <w:r>
-              <w:t>They cannot be declared without initialization.</w:t>
-            </w:r>
-          </w:p>
-        </w:tc>
-      </w:tr>
-      <w:tr>
-        <w:tc>
-          <w:tcPr>
-            <w:tcW w:w="4508" w:type="dxa"/>
-          </w:tcPr>
-          <w:p>
-            <w:r>
-              <w:t>Pointer arithmetic is possible, allowing you to navigate through memory based on the size of the data type.</w:t>
-            </w:r>
-          </w:p>
-        </w:tc>
-        <w:tc>
-          <w:tcPr>
-            <w:tcW w:w="4508" w:type="dxa"/>
-          </w:tcPr>
-          <w:p>
-            <w:r>
-              <w:t>There is no pointer arithmetic with references.</w:t>
-            </w:r>
-          </w:p>
-        </w:tc>
-      </w:tr>
-      <w:tr>
-        <w:tc>
-          <w:tcPr>
-            <w:tcW w:w="4508" w:type="dxa"/>
-          </w:tcPr>
-          <w:p>
-            <w:r>
-              <w:t xml:space="preserve">Pointers can be made to </w:t>
-            </w:r>
-            <w:r>
-              <w:rPr>
-                <w:b/>
-                <w:bCs/>
-              </w:rPr>
-              <w:t>point to nullptr</w:t>
-            </w:r>
-            <w:r>
-              <w:t xml:space="preserve"> to indicate they are not currently pointing to any valid memory location.</w:t>
-            </w:r>
-          </w:p>
-        </w:tc>
-        <w:tc>
-          <w:tcPr>
-            <w:tcW w:w="4508" w:type="dxa"/>
-          </w:tcPr>
-          <w:p>
-            <w:r>
-              <w:t xml:space="preserve">References </w:t>
-            </w:r>
-            <w:r>
-              <w:rPr>
-                <w:b/>
-                <w:bCs/>
-              </w:rPr>
-              <w:t>cannot be null or uninitialized</w:t>
-            </w:r>
-            <w:r>
-              <w:t>. They must always refer to a valid variable.</w:t>
-            </w:r>
-          </w:p>
-        </w:tc>
-      </w:tr>
-      <w:tr>
-        <w:tc>
-          <w:tcPr>
-            <w:tcW w:w="4508" w:type="dxa"/>
-          </w:tcPr>
-          <w:p>
-            <w:r>
-              <w:t>Pointers can be used for implementing data structures like linked lists, trees, and more.</w:t>
-            </w:r>
-          </w:p>
-        </w:tc>
-        <w:tc>
-          <w:tcPr>
-            <w:tcW w:w="4508" w:type="dxa"/>
-          </w:tcPr>
-          <w:p>
-            <w:r>
-              <w:t>References are useful when you want to avoid copying data</w:t>
-            </w:r>
-            <w:r>
-              <w:t>.</w:t>
-            </w:r>
-          </w:p>
-        </w:tc>
-      </w:tr>
-    </w:tbl>
-    <w:p>
-      <w:pPr>
-        <w:rPr>
-          <w:rStyle w:val="Heading2Char"/>
-        </w:rPr>
-      </w:pPr>
-    </w:p>
-    <w:p>
-      <w:pPr>
-        <w:rPr>
-          <w:rStyle w:val="Heading2Char"/>
-        </w:rPr>
-      </w:pPr>
-      <w:r>
-        <w:rPr>
-          <w:rStyle w:val="Heading2Char"/>
-        </w:rPr>
-        <w:br w:type="page"/>
-      </w:r>
-    </w:p>
-    <w:p>
-      <w:bookmarkStart w:id="16" w:name="_Toc143791634"/>
-      <w:r>
-        <w:rPr>
-          <w:rStyle w:val="Heading2Char"/>
-        </w:rPr>
-        <w:lastRenderedPageBreak/>
+    <w:p>
+      <w:pPr>
+        <w:pStyle w:val="Heading3"/>
+      </w:pPr>
+      <w:bookmarkStart w:id="16" w:name="_Toc143823872"/>
+      <w:r>
+        <w:t xml:space="preserve">Address and Dereference </w:t>
+      </w:r>
+      <w:r>
+        <w:t>O</w:t>
+      </w:r>
+      <w:r>
+        <w:t>perator</w:t>
+      </w:r>
+      <w:bookmarkEnd w:id="16"/>
+    </w:p>
+    <w:p>
+      <w:r>
+        <w:rPr>
+          <w:b/>
+          <w:bCs/>
+        </w:rPr>
+        <w:t>Address-of Operator (&amp;)</w:t>
+      </w:r>
+      <w:r>
+        <w:t>:</w:t>
+      </w:r>
+      <w:r>
+        <w:t xml:space="preserve"> </w:t>
+      </w:r>
+      <w:r>
+        <w:t>If you use the address-of operator (&amp;) before a variable, you can obtain the memory address where the variable is stored.</w:t>
+      </w:r>
+    </w:p>
+    <w:p>
+      <w:r>
+        <w:rPr>
+          <w:b/>
+          <w:bCs/>
+        </w:rPr>
+        <w:t>Dereference Operator (*)</w:t>
+      </w:r>
+      <w:r>
+        <w:t>:</w:t>
+      </w:r>
+      <w:r>
+        <w:t xml:space="preserve"> </w:t>
+      </w:r>
+      <w:r>
+        <w:t>If you use the dereference operator (*) before a pointer variable, you can access the value stored at the memory address pointed to by the pointer.</w:t>
+      </w:r>
+      <w:r>
+        <w:t xml:space="preserve"> </w:t>
+      </w:r>
+      <w:r>
+        <w:rPr>
+          <w:b/>
+          <w:bCs/>
+        </w:rPr>
+        <w:t>Aka Value at Address</w:t>
+      </w:r>
+    </w:p>
+    <w:p>
+      <w:r>
         <w:t>Pointers</w:t>
       </w:r>
-      <w:bookmarkEnd w:id="16"/>
-      <w:r>
-        <w:t>: Pointers</w:t>
-      </w:r>
       <w:r>
         <w:t xml:space="preserve"> is a variable that holds the memory address of another variable.</w:t>
       </w:r>
@@ -7286,7 +7133,7 @@
           <w:noProof/>
         </w:rPr>
         <w:drawing>
-          <wp:inline distT="0" distB="0" distL="0" distR="0" wp14:anchorId="5F1C6984" wp14:editId="2B7D7A1A">
+          <wp:inline distT="0" distB="0" distL="0" distR="0" wp14:anchorId="4A7B132D" wp14:editId="6E9B7E83">
             <wp:extent cx="2676525" cy="1338263"/>
             <wp:effectExtent l="0" t="0" r="0" b="0"/>
             <wp:docPr id="24328331" name="Picture 1" descr="How pointer works in C++"/>
@@ -7339,7 +7186,7 @@
       <w:pPr>
         <w:pStyle w:val="Heading3"/>
       </w:pPr>
-      <w:bookmarkStart w:id="17" w:name="_Toc143791635"/>
+      <w:bookmarkStart w:id="17" w:name="_Toc143823873"/>
       <w:r>
         <w:t>Drawbacks of Pointers</w:t>
       </w:r>
@@ -7376,7 +7223,7 @@
           <w:bCs/>
         </w:rPr>
       </w:pPr>
-      <w:bookmarkStart w:id="18" w:name="_Toc143791636"/>
+      <w:bookmarkStart w:id="18" w:name="_Toc143823874"/>
       <w:r>
         <w:rPr>
           <w:rStyle w:val="Heading3Char"/>
@@ -7599,6 +7446,7 @@
           <w:bCs/>
           <w:noProof/>
         </w:rPr>
+        <w:lastRenderedPageBreak/>
         <w:drawing>
           <wp:inline distT="0" distB="0" distL="0" distR="0" wp14:anchorId="074769D3" wp14:editId="59B36C1D">
             <wp:extent cx="5731510" cy="2013585"/>
@@ -7653,7 +7501,6 @@
           <w:b/>
           <w:bCs/>
         </w:rPr>
-        <w:lastRenderedPageBreak/>
         <w:t>Array Manipulation</w:t>
       </w:r>
     </w:p>
@@ -7789,6 +7636,7 @@
           <w:bCs/>
           <w:noProof/>
         </w:rPr>
+        <w:lastRenderedPageBreak/>
         <w:drawing>
           <wp:inline distT="0" distB="0" distL="0" distR="0" wp14:anchorId="7ED1E33E" wp14:editId="0654A0EE">
             <wp:extent cx="5731510" cy="2653665"/>
@@ -8339,7 +8187,7 @@
       </w:r>
     </w:p>
     <w:p>
-      <w:bookmarkStart w:id="19" w:name="_Toc143791637"/>
+      <w:bookmarkStart w:id="19" w:name="_Toc143823875"/>
       <w:r>
         <w:rPr>
           <w:rStyle w:val="Heading2Char"/>
@@ -8427,7 +8275,7 @@
       </w:r>
     </w:p>
     <w:p>
-      <w:bookmarkStart w:id="20" w:name="_Toc143791638"/>
+      <w:bookmarkStart w:id="20" w:name="_Toc143823876"/>
       <w:r>
         <w:rPr>
           <w:rStyle w:val="Heading3Char"/>
@@ -8871,11 +8719,12 @@
     </w:p>
     <w:p>
       <w:pPr>
+        <w:pStyle w:val="Heading3"/>
         <w:rPr>
           <w:rStyle w:val="Heading3Char"/>
         </w:rPr>
       </w:pPr>
-      <w:bookmarkStart w:id="21" w:name="_Toc143791639"/>
+      <w:bookmarkStart w:id="21" w:name="_Toc143823877"/>
       <w:r>
         <w:rPr>
           <w:rStyle w:val="Heading3Char"/>
@@ -8888,51 +8737,25 @@
     <w:p>
       <w:pPr>
         <w:pStyle w:val="Heading4"/>
-        <w:rPr>
-          <w:rFonts w:asciiTheme="minorHAnsi" w:eastAsiaTheme="minorHAnsi" w:hAnsiTheme="minorHAnsi" w:cstheme="minorBidi"/>
-          <w:i w:val="0"/>
-          <w:iCs w:val="0"/>
-          <w:color w:val="auto"/>
-        </w:rPr>
-      </w:pPr>
-      <w:r>
-        <w:rPr>
-          <w:rStyle w:val="Heading3Char"/>
-        </w:rPr>
-        <w:t>D</w:t>
-      </w:r>
-      <w:r>
-        <w:rPr>
-          <w:rStyle w:val="Heading3Char"/>
-        </w:rPr>
-        <w:t xml:space="preserve">istinction between </w:t>
-      </w:r>
-      <w:r>
-        <w:rPr>
-          <w:rStyle w:val="Heading3Char"/>
-        </w:rPr>
-        <w:t>L</w:t>
-      </w:r>
-      <w:r>
-        <w:rPr>
-          <w:rStyle w:val="Heading3Char"/>
-        </w:rPr>
-        <w:t xml:space="preserve">-values and </w:t>
-      </w:r>
-      <w:r>
-        <w:rPr>
-          <w:rStyle w:val="Heading3Char"/>
-        </w:rPr>
-        <w:t>R</w:t>
-      </w:r>
-      <w:r>
-        <w:rPr>
-          <w:rStyle w:val="Heading3Char"/>
-        </w:rPr>
-        <w:t>-values</w:t>
-      </w:r>
-    </w:p>
-    <w:p>
+      </w:pPr>
+      <w:r>
+        <w:t>Distinction between L-values and R-values</w:t>
+      </w:r>
+    </w:p>
+    <w:p>
+      <w:pPr>
+        <w:pStyle w:val="ListParagraph"/>
+        <w:numPr>
+          <w:ilvl w:val="0"/>
+          <w:numId w:val="26"/>
+        </w:numPr>
+        <w:rPr>
+          <w:rFonts w:asciiTheme="majorHAnsi" w:eastAsiaTheme="majorEastAsia" w:hAnsiTheme="majorHAnsi" w:cstheme="majorBidi"/>
+          <w:color w:val="1F3763" w:themeColor="accent1" w:themeShade="7F"/>
+          <w:sz w:val="24"/>
+          <w:szCs w:val="24"/>
+        </w:rPr>
+      </w:pPr>
       <w:r>
         <w:rPr>
           <w:b/>
@@ -8955,6 +8778,13 @@
       </w:r>
     </w:p>
     <w:p>
+      <w:pPr>
+        <w:pStyle w:val="ListParagraph"/>
+        <w:numPr>
+          <w:ilvl w:val="0"/>
+          <w:numId w:val="26"/>
+        </w:numPr>
+      </w:pPr>
       <w:r>
         <w:rPr>
           <w:b/>
@@ -8977,17 +8807,21 @@
       </w:r>
     </w:p>
     <w:p>
-      <w:r>
-        <w:rPr>
-          <w:rStyle w:val="Heading4Char"/>
+      <w:pPr>
+        <w:ind w:left="720"/>
+        <w:rPr>
+          <w:b/>
+          <w:bCs/>
+        </w:rPr>
+      </w:pPr>
+      <w:r>
+        <w:rPr>
+          <w:b/>
+          <w:bCs/>
         </w:rPr>
         <w:t>What is Named memory location?</w:t>
       </w:r>
       <w:r>
-        <w:rPr>
-          <w:b/>
-          <w:bCs/>
-        </w:rPr>
         <w:t xml:space="preserve"> </w:t>
       </w:r>
       <w:r>
@@ -8995,6 +8829,9 @@
       </w:r>
     </w:p>
     <w:p>
+      <w:pPr>
+        <w:ind w:left="720"/>
+      </w:pPr>
       <w:r>
         <w:rPr>
           <w:b/>
@@ -9016,54 +8853,19 @@
     <w:p>
       <w:pPr>
         <w:pStyle w:val="Heading4"/>
-        <w:rPr>
-          <w:rStyle w:val="Heading3Char"/>
-        </w:rPr>
-      </w:pPr>
-      <w:r>
-        <w:rPr>
-          <w:rStyle w:val="Heading3Char"/>
-        </w:rPr>
-        <w:t>D</w:t>
-      </w:r>
-      <w:r>
-        <w:rPr>
-          <w:rStyle w:val="Heading3Char"/>
-        </w:rPr>
-        <w:t xml:space="preserve">istinction between </w:t>
-      </w:r>
-      <w:r>
-        <w:rPr>
-          <w:rStyle w:val="Heading3Char"/>
-        </w:rPr>
-        <w:t>L</w:t>
-      </w:r>
-      <w:r>
-        <w:rPr>
-          <w:rStyle w:val="Heading3Char"/>
-        </w:rPr>
-        <w:t xml:space="preserve">-values and </w:t>
-      </w:r>
-      <w:r>
-        <w:rPr>
-          <w:rStyle w:val="Heading3Char"/>
-        </w:rPr>
-        <w:t>R</w:t>
-      </w:r>
-      <w:r>
-        <w:rPr>
-          <w:rStyle w:val="Heading3Char"/>
-        </w:rPr>
-        <w:t>-values</w:t>
-      </w:r>
-      <w:r>
-        <w:rPr>
-          <w:rStyle w:val="Heading3Char"/>
-        </w:rPr>
-        <w:t xml:space="preserve"> References</w:t>
-      </w:r>
-    </w:p>
-    <w:p>
+      </w:pPr>
+      <w:r>
+        <w:t>Distinction between L-values and R-values References</w:t>
+      </w:r>
+    </w:p>
+    <w:p>
+      <w:pPr>
+        <w:pStyle w:val="ListParagraph"/>
+        <w:numPr>
+          <w:ilvl w:val="0"/>
+          <w:numId w:val="36"/>
+        </w:numPr>
+      </w:pPr>
       <w:r>
         <w:rPr>
           <w:b/>
@@ -9083,6 +8885,9 @@
     </w:p>
     <w:p>
       <w:r>
+        <w:rPr>
+          <w:noProof/>
+        </w:rPr>
         <w:drawing>
           <wp:inline distT="0" distB="0" distL="0" distR="0" wp14:anchorId="0DE096F0" wp14:editId="167A6840">
             <wp:extent cx="5731510" cy="734060"/>
@@ -9121,6 +8926,13 @@
       </w:r>
     </w:p>
     <w:p>
+      <w:pPr>
+        <w:pStyle w:val="ListParagraph"/>
+        <w:numPr>
+          <w:ilvl w:val="0"/>
+          <w:numId w:val="36"/>
+        </w:numPr>
+      </w:pPr>
       <w:r>
         <w:rPr>
           <w:b/>
@@ -9140,6 +8952,9 @@
     </w:p>
     <w:p>
       <w:r>
+        <w:rPr>
+          <w:noProof/>
+        </w:rPr>
         <w:drawing>
           <wp:inline distT="0" distB="0" distL="0" distR="0" wp14:anchorId="4FA7D5C8" wp14:editId="57E21251">
             <wp:extent cx="5731510" cy="352425"/>
@@ -9715,12 +9530,306 @@
         <w:pStyle w:val="Heading2"/>
         <w:jc w:val="center"/>
       </w:pPr>
-      <w:bookmarkStart w:id="22" w:name="_Toc143791640"/>
+      <w:bookmarkStart w:id="22" w:name="_Toc143823878"/>
+      <w:r>
+        <w:lastRenderedPageBreak/>
+        <w:t>Pointers vs References</w:t>
+      </w:r>
+      <w:bookmarkEnd w:id="22"/>
+    </w:p>
+    <w:p/>
+    <w:tbl>
+      <w:tblPr>
+        <w:tblStyle w:val="TableGrid"/>
+        <w:tblW w:w="0" w:type="auto"/>
+        <w:tblLook w:val="04A0" w:firstRow="1" w:lastRow="0" w:firstColumn="1" w:lastColumn="0" w:noHBand="0" w:noVBand="1"/>
+      </w:tblPr>
+      <w:tblGrid>
+        <w:gridCol w:w="4508"/>
+        <w:gridCol w:w="4508"/>
+      </w:tblGrid>
+      <w:tr>
+        <w:tc>
+          <w:tcPr>
+            <w:tcW w:w="4508" w:type="dxa"/>
+          </w:tcPr>
+          <w:p>
+            <w:pPr>
+              <w:jc w:val="center"/>
+              <w:rPr>
+                <w:b/>
+                <w:bCs/>
+              </w:rPr>
+            </w:pPr>
+            <w:r>
+              <w:rPr>
+                <w:b/>
+                <w:bCs/>
+              </w:rPr>
+              <w:t>Pointers</w:t>
+            </w:r>
+          </w:p>
+        </w:tc>
+        <w:tc>
+          <w:tcPr>
+            <w:tcW w:w="4508" w:type="dxa"/>
+          </w:tcPr>
+          <w:p>
+            <w:pPr>
+              <w:jc w:val="center"/>
+              <w:rPr>
+                <w:b/>
+                <w:bCs/>
+              </w:rPr>
+            </w:pPr>
+            <w:r>
+              <w:rPr>
+                <w:b/>
+                <w:bCs/>
+              </w:rPr>
+              <w:t>Reference</w:t>
+            </w:r>
+          </w:p>
+        </w:tc>
+      </w:tr>
+      <w:tr>
+        <w:tc>
+          <w:tcPr>
+            <w:tcW w:w="4508" w:type="dxa"/>
+          </w:tcPr>
+          <w:p>
+            <w:r>
+              <w:t>P</w:t>
+            </w:r>
+            <w:r>
+              <w:t>ointer</w:t>
+            </w:r>
+            <w:r>
+              <w:t xml:space="preserve"> is a variable that</w:t>
+            </w:r>
+            <w:r>
+              <w:t xml:space="preserve"> </w:t>
+            </w:r>
+            <w:r>
+              <w:rPr>
+                <w:b/>
+                <w:bCs/>
+              </w:rPr>
+              <w:t>holds the memory address</w:t>
+            </w:r>
+            <w:r>
+              <w:t xml:space="preserve"> of another variable.</w:t>
+            </w:r>
+          </w:p>
+        </w:tc>
+        <w:tc>
+          <w:tcPr>
+            <w:tcW w:w="4508" w:type="dxa"/>
+          </w:tcPr>
+          <w:p>
+            <w:r>
+              <w:t xml:space="preserve">A reference is an alias for an existing variable. It's essentially </w:t>
+            </w:r>
+            <w:r>
+              <w:rPr>
+                <w:b/>
+                <w:bCs/>
+              </w:rPr>
+              <w:t>another name</w:t>
+            </w:r>
+            <w:r>
+              <w:t xml:space="preserve"> for the same memory location.</w:t>
+            </w:r>
+          </w:p>
+        </w:tc>
+      </w:tr>
+      <w:tr>
+        <w:tc>
+          <w:tcPr>
+            <w:tcW w:w="4508" w:type="dxa"/>
+          </w:tcPr>
+          <w:p>
+            <w:r>
+              <w:t xml:space="preserve">Pointers </w:t>
+            </w:r>
+            <w:r>
+              <w:rPr>
+                <w:b/>
+                <w:bCs/>
+              </w:rPr>
+              <w:t xml:space="preserve">can be reassigned </w:t>
+            </w:r>
+            <w:r>
+              <w:t>to point to different memory locations.</w:t>
+            </w:r>
+          </w:p>
+        </w:tc>
+        <w:tc>
+          <w:tcPr>
+            <w:tcW w:w="4508" w:type="dxa"/>
+          </w:tcPr>
+          <w:p>
+            <w:r>
+              <w:t xml:space="preserve">References must be initialized when declared, and they </w:t>
+            </w:r>
+            <w:r>
+              <w:rPr>
+                <w:b/>
+                <w:bCs/>
+              </w:rPr>
+              <w:t>cannot be reassigned</w:t>
+            </w:r>
+            <w:r>
+              <w:t xml:space="preserve"> to refer to a different variable.</w:t>
+            </w:r>
+            <w:r>
+              <w:t xml:space="preserve"> It behaves like constant pointer.</w:t>
+            </w:r>
+          </w:p>
+        </w:tc>
+      </w:tr>
+      <w:tr>
+        <w:tc>
+          <w:tcPr>
+            <w:tcW w:w="4508" w:type="dxa"/>
+          </w:tcPr>
+          <w:p>
+            <w:r>
+              <w:t xml:space="preserve">They can be </w:t>
+            </w:r>
+            <w:r>
+              <w:rPr>
+                <w:b/>
+                <w:bCs/>
+              </w:rPr>
+              <w:t xml:space="preserve">declared without initialization </w:t>
+            </w:r>
+            <w:r>
+              <w:t>and may contain garbage values</w:t>
+            </w:r>
+            <w:r>
+              <w:t>.</w:t>
+            </w:r>
+          </w:p>
+        </w:tc>
+        <w:tc>
+          <w:tcPr>
+            <w:tcW w:w="4508" w:type="dxa"/>
+          </w:tcPr>
+          <w:p>
+            <w:r>
+              <w:t>They cannot be declared without initialization.</w:t>
+            </w:r>
+          </w:p>
+        </w:tc>
+      </w:tr>
+      <w:tr>
+        <w:tc>
+          <w:tcPr>
+            <w:tcW w:w="4508" w:type="dxa"/>
+          </w:tcPr>
+          <w:p>
+            <w:r>
+              <w:t>Pointer arithmetic is possible, allowing you to navigate through memory based on the size of the data type.</w:t>
+            </w:r>
+          </w:p>
+        </w:tc>
+        <w:tc>
+          <w:tcPr>
+            <w:tcW w:w="4508" w:type="dxa"/>
+          </w:tcPr>
+          <w:p>
+            <w:r>
+              <w:t>There is no pointer arithmetic with references.</w:t>
+            </w:r>
+          </w:p>
+        </w:tc>
+      </w:tr>
+      <w:tr>
+        <w:tc>
+          <w:tcPr>
+            <w:tcW w:w="4508" w:type="dxa"/>
+          </w:tcPr>
+          <w:p>
+            <w:r>
+              <w:t xml:space="preserve">Pointers can be made to </w:t>
+            </w:r>
+            <w:r>
+              <w:rPr>
+                <w:b/>
+                <w:bCs/>
+              </w:rPr>
+              <w:t>point to nullptr</w:t>
+            </w:r>
+            <w:r>
+              <w:t xml:space="preserve"> to indicate they are not currently pointing to any valid memory location.</w:t>
+            </w:r>
+          </w:p>
+        </w:tc>
+        <w:tc>
+          <w:tcPr>
+            <w:tcW w:w="4508" w:type="dxa"/>
+          </w:tcPr>
+          <w:p>
+            <w:r>
+              <w:t xml:space="preserve">References </w:t>
+            </w:r>
+            <w:r>
+              <w:rPr>
+                <w:b/>
+                <w:bCs/>
+              </w:rPr>
+              <w:t>cannot be null or uninitialized</w:t>
+            </w:r>
+            <w:r>
+              <w:t>. They must always refer to a valid variable.</w:t>
+            </w:r>
+          </w:p>
+        </w:tc>
+      </w:tr>
+      <w:tr>
+        <w:tc>
+          <w:tcPr>
+            <w:tcW w:w="4508" w:type="dxa"/>
+          </w:tcPr>
+          <w:p>
+            <w:r>
+              <w:t>Pointers can be used for implementing data structures like linked lists, trees, and more.</w:t>
+            </w:r>
+          </w:p>
+        </w:tc>
+        <w:tc>
+          <w:tcPr>
+            <w:tcW w:w="4508" w:type="dxa"/>
+          </w:tcPr>
+          <w:p>
+            <w:r>
+              <w:t>References are useful when you want to avoid copying data</w:t>
+            </w:r>
+            <w:r>
+              <w:t>.</w:t>
+            </w:r>
+          </w:p>
+        </w:tc>
+      </w:tr>
+    </w:tbl>
+    <w:p/>
+    <w:p>
+      <w:r>
+        <w:br w:type="page"/>
+      </w:r>
+    </w:p>
+    <w:p>
+      <w:pPr>
+        <w:pStyle w:val="Heading2"/>
+        <w:jc w:val="center"/>
+      </w:pPr>
+      <w:bookmarkStart w:id="23" w:name="_Toc143823879"/>
       <w:r>
         <w:lastRenderedPageBreak/>
         <w:t>Pointers vs Array</w:t>
       </w:r>
-      <w:bookmarkEnd w:id="22"/>
+      <w:bookmarkEnd w:id="23"/>
     </w:p>
     <w:p/>
     <w:p>
@@ -10239,7 +10348,7 @@
         <w:pStyle w:val="Heading2"/>
         <w:jc w:val="center"/>
       </w:pPr>
-      <w:bookmarkStart w:id="23" w:name="_Toc143791641"/>
+      <w:bookmarkStart w:id="24" w:name="_Toc143823880"/>
       <w:r>
         <w:lastRenderedPageBreak/>
         <w:t xml:space="preserve">Function </w:t>
@@ -10250,18 +10359,18 @@
       <w:r>
         <w:t>s</w:t>
       </w:r>
-      <w:bookmarkEnd w:id="23"/>
+      <w:bookmarkEnd w:id="24"/>
     </w:p>
     <w:p/>
     <w:p>
       <w:pPr>
         <w:pStyle w:val="Heading3"/>
       </w:pPr>
-      <w:bookmarkStart w:id="24" w:name="_Toc143791642"/>
+      <w:bookmarkStart w:id="25" w:name="_Toc143823881"/>
       <w:r>
         <w:t>Call-by-Value</w:t>
       </w:r>
-      <w:bookmarkEnd w:id="24"/>
+      <w:bookmarkEnd w:id="25"/>
     </w:p>
     <w:p/>
     <w:p>
@@ -10354,12 +10463,12 @@
       <w:pPr>
         <w:pStyle w:val="Heading3"/>
       </w:pPr>
-      <w:bookmarkStart w:id="25" w:name="_Toc143791643"/>
+      <w:bookmarkStart w:id="26" w:name="_Toc143823882"/>
       <w:r>
         <w:lastRenderedPageBreak/>
         <w:t>Call-by-Reference with Pointer Arguments</w:t>
       </w:r>
-      <w:bookmarkEnd w:id="25"/>
+      <w:bookmarkEnd w:id="26"/>
     </w:p>
     <w:p/>
     <w:p>
@@ -10423,7 +10532,7 @@
       <w:pPr>
         <w:pStyle w:val="Heading3"/>
       </w:pPr>
-      <w:bookmarkStart w:id="26" w:name="_Toc143791644"/>
+      <w:bookmarkStart w:id="27" w:name="_Toc143823883"/>
       <w:r>
         <w:lastRenderedPageBreak/>
         <w:t>Call-by-Reference</w:t>
@@ -10434,7 +10543,7 @@
       <w:r>
         <w:t>with Reference Arguments</w:t>
       </w:r>
-      <w:bookmarkEnd w:id="26"/>
+      <w:bookmarkEnd w:id="27"/>
     </w:p>
     <w:p/>
     <w:p>
@@ -10553,12 +10662,12 @@
         <w:pStyle w:val="Heading2"/>
         <w:jc w:val="center"/>
       </w:pPr>
-      <w:bookmarkStart w:id="27" w:name="_Toc143791645"/>
+      <w:bookmarkStart w:id="28" w:name="_Toc143823884"/>
       <w:r>
         <w:lastRenderedPageBreak/>
         <w:t>Array Name as Pointers</w:t>
       </w:r>
-      <w:bookmarkEnd w:id="27"/>
+      <w:bookmarkEnd w:id="28"/>
     </w:p>
     <w:p/>
     <w:p>
@@ -10754,23 +10863,23 @@
         <w:pStyle w:val="Heading2"/>
         <w:jc w:val="center"/>
       </w:pPr>
-      <w:bookmarkStart w:id="28" w:name="_Toc143791646"/>
+      <w:bookmarkStart w:id="29" w:name="_Toc143823885"/>
       <w:r>
         <w:lastRenderedPageBreak/>
         <w:t>Pointers and String literals</w:t>
       </w:r>
-      <w:bookmarkEnd w:id="28"/>
+      <w:bookmarkEnd w:id="29"/>
     </w:p>
     <w:p/>
     <w:p>
       <w:pPr>
         <w:pStyle w:val="Heading3"/>
       </w:pPr>
-      <w:bookmarkStart w:id="29" w:name="_Toc143791647"/>
+      <w:bookmarkStart w:id="30" w:name="_Toc143823886"/>
       <w:r>
         <w:t>String Literals as Pointers</w:t>
       </w:r>
-      <w:bookmarkEnd w:id="29"/>
+      <w:bookmarkEnd w:id="30"/>
     </w:p>
     <w:p>
       <w:r>
@@ -11262,11 +11371,11 @@
       <w:pPr>
         <w:pStyle w:val="Heading3"/>
       </w:pPr>
-      <w:bookmarkStart w:id="30" w:name="_Toc143791648"/>
+      <w:bookmarkStart w:id="31" w:name="_Toc143823887"/>
       <w:r>
         <w:t>Modifiable Strings</w:t>
       </w:r>
-      <w:bookmarkEnd w:id="30"/>
+      <w:bookmarkEnd w:id="31"/>
     </w:p>
     <w:p>
       <w:r>
@@ -11333,12 +11442,12 @@
       <w:pPr>
         <w:pStyle w:val="Heading3"/>
       </w:pPr>
-      <w:bookmarkStart w:id="31" w:name="_Toc143791649"/>
+      <w:bookmarkStart w:id="32" w:name="_Toc143823888"/>
       <w:r>
         <w:lastRenderedPageBreak/>
         <w:t>C++ string Class</w:t>
       </w:r>
-      <w:bookmarkEnd w:id="31"/>
+      <w:bookmarkEnd w:id="32"/>
     </w:p>
     <w:p>
       <w:r>
@@ -11460,12 +11569,12 @@
         <w:pStyle w:val="Heading2"/>
         <w:jc w:val="center"/>
       </w:pPr>
-      <w:bookmarkStart w:id="32" w:name="_Toc143791650"/>
+      <w:bookmarkStart w:id="33" w:name="_Toc143823889"/>
       <w:r>
         <w:lastRenderedPageBreak/>
         <w:t>Pointers to pointers</w:t>
       </w:r>
-      <w:bookmarkEnd w:id="32"/>
+      <w:bookmarkEnd w:id="33"/>
     </w:p>
     <w:p/>
     <w:p>
@@ -11582,12 +11691,12 @@
         <w:pStyle w:val="Heading2"/>
         <w:jc w:val="center"/>
       </w:pPr>
-      <w:bookmarkStart w:id="33" w:name="_Toc143791651"/>
+      <w:bookmarkStart w:id="34" w:name="_Toc143823890"/>
       <w:r>
         <w:lastRenderedPageBreak/>
         <w:t>Void Pointers</w:t>
       </w:r>
-      <w:bookmarkEnd w:id="33"/>
+      <w:bookmarkEnd w:id="34"/>
     </w:p>
     <w:p/>
     <w:p>
@@ -11727,12 +11836,12 @@
         <w:pStyle w:val="Heading2"/>
         <w:jc w:val="center"/>
       </w:pPr>
-      <w:bookmarkStart w:id="34" w:name="_Toc143791652"/>
+      <w:bookmarkStart w:id="35" w:name="_Toc143823891"/>
       <w:r>
         <w:lastRenderedPageBreak/>
         <w:t>NULL Pointer</w:t>
       </w:r>
-      <w:bookmarkEnd w:id="34"/>
+      <w:bookmarkEnd w:id="35"/>
     </w:p>
     <w:p/>
     <w:p>
@@ -11953,12 +12062,12 @@
       <w:pPr>
         <w:pStyle w:val="Heading3"/>
       </w:pPr>
-      <w:bookmarkStart w:id="35" w:name="_Toc143791653"/>
+      <w:bookmarkStart w:id="36" w:name="_Toc143823892"/>
       <w:r>
         <w:lastRenderedPageBreak/>
         <w:t>Issue with NULL Pointer</w:t>
       </w:r>
-      <w:bookmarkEnd w:id="35"/>
+      <w:bookmarkEnd w:id="36"/>
     </w:p>
     <w:p/>
     <w:p>
@@ -12392,6 +12501,119 @@
     </w:lvl>
   </w:abstractNum>
   <w:abstractNum w:abstractNumId="1" w15:restartNumberingAfterBreak="0">
+    <w:nsid w:val="076B43F5"/>
+    <w:multiLevelType w:val="hybridMultilevel"/>
+    <w:tmpl w:val="8C1C8376"/>
+    <w:lvl w:ilvl="0" w:tplc="40090001">
+      <w:start w:val="1"/>
+      <w:numFmt w:val="bullet"/>
+      <w:lvlText w:val=""/>
+      <w:lvlJc w:val="left"/>
+      <w:pPr>
+        <w:ind w:left="720" w:hanging="360"/>
+      </w:pPr>
+      <w:rPr>
+        <w:rFonts w:ascii="Symbol" w:hAnsi="Symbol" w:hint="default"/>
+      </w:rPr>
+    </w:lvl>
+    <w:lvl w:ilvl="1" w:tplc="40090003" w:tentative="1">
+      <w:start w:val="1"/>
+      <w:numFmt w:val="bullet"/>
+      <w:lvlText w:val="o"/>
+      <w:lvlJc w:val="left"/>
+      <w:pPr>
+        <w:ind w:left="1440" w:hanging="360"/>
+      </w:pPr>
+      <w:rPr>
+        <w:rFonts w:ascii="Courier New" w:hAnsi="Courier New" w:cs="Courier New" w:hint="default"/>
+      </w:rPr>
+    </w:lvl>
+    <w:lvl w:ilvl="2" w:tplc="40090005" w:tentative="1">
+      <w:start w:val="1"/>
+      <w:numFmt w:val="bullet"/>
+      <w:lvlText w:val=""/>
+      <w:lvlJc w:val="left"/>
+      <w:pPr>
+        <w:ind w:left="2160" w:hanging="360"/>
+      </w:pPr>
+      <w:rPr>
+        <w:rFonts w:ascii="Wingdings" w:hAnsi="Wingdings" w:hint="default"/>
+      </w:rPr>
+    </w:lvl>
+    <w:lvl w:ilvl="3" w:tplc="40090001" w:tentative="1">
+      <w:start w:val="1"/>
+      <w:numFmt w:val="bullet"/>
+      <w:lvlText w:val=""/>
+      <w:lvlJc w:val="left"/>
+      <w:pPr>
+        <w:ind w:left="2880" w:hanging="360"/>
+      </w:pPr>
+      <w:rPr>
+        <w:rFonts w:ascii="Symbol" w:hAnsi="Symbol" w:hint="default"/>
+      </w:rPr>
+    </w:lvl>
+    <w:lvl w:ilvl="4" w:tplc="40090003" w:tentative="1">
+      <w:start w:val="1"/>
+      <w:numFmt w:val="bullet"/>
+      <w:lvlText w:val="o"/>
+      <w:lvlJc w:val="left"/>
+      <w:pPr>
+        <w:ind w:left="3600" w:hanging="360"/>
+      </w:pPr>
+      <w:rPr>
+        <w:rFonts w:ascii="Courier New" w:hAnsi="Courier New" w:cs="Courier New" w:hint="default"/>
+      </w:rPr>
+    </w:lvl>
+    <w:lvl w:ilvl="5" w:tplc="40090005" w:tentative="1">
+      <w:start w:val="1"/>
+      <w:numFmt w:val="bullet"/>
+      <w:lvlText w:val=""/>
+      <w:lvlJc w:val="left"/>
+      <w:pPr>
+        <w:ind w:left="4320" w:hanging="360"/>
+      </w:pPr>
+      <w:rPr>
+        <w:rFonts w:ascii="Wingdings" w:hAnsi="Wingdings" w:hint="default"/>
+      </w:rPr>
+    </w:lvl>
+    <w:lvl w:ilvl="6" w:tplc="40090001" w:tentative="1">
+      <w:start w:val="1"/>
+      <w:numFmt w:val="bullet"/>
+      <w:lvlText w:val=""/>
+      <w:lvlJc w:val="left"/>
+      <w:pPr>
+        <w:ind w:left="5040" w:hanging="360"/>
+      </w:pPr>
+      <w:rPr>
+        <w:rFonts w:ascii="Symbol" w:hAnsi="Symbol" w:hint="default"/>
+      </w:rPr>
+    </w:lvl>
+    <w:lvl w:ilvl="7" w:tplc="40090003" w:tentative="1">
+      <w:start w:val="1"/>
+      <w:numFmt w:val="bullet"/>
+      <w:lvlText w:val="o"/>
+      <w:lvlJc w:val="left"/>
+      <w:pPr>
+        <w:ind w:left="5760" w:hanging="360"/>
+      </w:pPr>
+      <w:rPr>
+        <w:rFonts w:ascii="Courier New" w:hAnsi="Courier New" w:cs="Courier New" w:hint="default"/>
+      </w:rPr>
+    </w:lvl>
+    <w:lvl w:ilvl="8" w:tplc="40090005" w:tentative="1">
+      <w:start w:val="1"/>
+      <w:numFmt w:val="bullet"/>
+      <w:lvlText w:val=""/>
+      <w:lvlJc w:val="left"/>
+      <w:pPr>
+        <w:ind w:left="6480" w:hanging="360"/>
+      </w:pPr>
+      <w:rPr>
+        <w:rFonts w:ascii="Wingdings" w:hAnsi="Wingdings" w:hint="default"/>
+      </w:rPr>
+    </w:lvl>
+  </w:abstractNum>
+  <w:abstractNum w:abstractNumId="2" w15:restartNumberingAfterBreak="0">
     <w:nsid w:val="09B63D60"/>
     <w:multiLevelType w:val="hybridMultilevel"/>
     <w:tmpl w:val="06A436BA"/>
@@ -12504,7 +12726,7 @@
       </w:rPr>
     </w:lvl>
   </w:abstractNum>
-  <w:abstractNum w:abstractNumId="2" w15:restartNumberingAfterBreak="0">
+  <w:abstractNum w:abstractNumId="3" w15:restartNumberingAfterBreak="0">
     <w:nsid w:val="0A451873"/>
     <w:multiLevelType w:val="hybridMultilevel"/>
     <w:tmpl w:val="86B68D32"/>
@@ -12593,7 +12815,7 @@
       </w:pPr>
     </w:lvl>
   </w:abstractNum>
-  <w:abstractNum w:abstractNumId="3" w15:restartNumberingAfterBreak="0">
+  <w:abstractNum w:abstractNumId="4" w15:restartNumberingAfterBreak="0">
     <w:nsid w:val="0B515A87"/>
     <w:multiLevelType w:val="hybridMultilevel"/>
     <w:tmpl w:val="8FB0D716"/>
@@ -12679,7 +12901,7 @@
       </w:pPr>
     </w:lvl>
   </w:abstractNum>
-  <w:abstractNum w:abstractNumId="4" w15:restartNumberingAfterBreak="0">
+  <w:abstractNum w:abstractNumId="5" w15:restartNumberingAfterBreak="0">
     <w:nsid w:val="0CD61069"/>
     <w:multiLevelType w:val="hybridMultilevel"/>
     <w:tmpl w:val="6D6E743E"/>
@@ -12769,7 +12991,7 @@
       </w:pPr>
     </w:lvl>
   </w:abstractNum>
-  <w:abstractNum w:abstractNumId="5" w15:restartNumberingAfterBreak="0">
+  <w:abstractNum w:abstractNumId="6" w15:restartNumberingAfterBreak="0">
     <w:nsid w:val="0D367FAF"/>
     <w:multiLevelType w:val="hybridMultilevel"/>
     <w:tmpl w:val="8E086C24"/>
@@ -12858,7 +13080,7 @@
       </w:pPr>
     </w:lvl>
   </w:abstractNum>
-  <w:abstractNum w:abstractNumId="6" w15:restartNumberingAfterBreak="0">
+  <w:abstractNum w:abstractNumId="7" w15:restartNumberingAfterBreak="0">
     <w:nsid w:val="104D7DFE"/>
     <w:multiLevelType w:val="hybridMultilevel"/>
     <w:tmpl w:val="F632A08C"/>
@@ -12971,7 +13193,7 @@
       </w:rPr>
     </w:lvl>
   </w:abstractNum>
-  <w:abstractNum w:abstractNumId="7" w15:restartNumberingAfterBreak="0">
+  <w:abstractNum w:abstractNumId="8" w15:restartNumberingAfterBreak="0">
     <w:nsid w:val="126F55FF"/>
     <w:multiLevelType w:val="hybridMultilevel"/>
     <w:tmpl w:val="55A0427E"/>
@@ -13062,7 +13284,7 @@
       </w:pPr>
     </w:lvl>
   </w:abstractNum>
-  <w:abstractNum w:abstractNumId="8" w15:restartNumberingAfterBreak="0">
+  <w:abstractNum w:abstractNumId="9" w15:restartNumberingAfterBreak="0">
     <w:nsid w:val="18134A5D"/>
     <w:multiLevelType w:val="hybridMultilevel"/>
     <w:tmpl w:val="8598A340"/>
@@ -13152,7 +13374,7 @@
       </w:pPr>
     </w:lvl>
   </w:abstractNum>
-  <w:abstractNum w:abstractNumId="9" w15:restartNumberingAfterBreak="0">
+  <w:abstractNum w:abstractNumId="10" w15:restartNumberingAfterBreak="0">
     <w:nsid w:val="1F2E58A0"/>
     <w:multiLevelType w:val="hybridMultilevel"/>
     <w:tmpl w:val="8B90866C"/>
@@ -13265,7 +13487,7 @@
       </w:rPr>
     </w:lvl>
   </w:abstractNum>
-  <w:abstractNum w:abstractNumId="10" w15:restartNumberingAfterBreak="0">
+  <w:abstractNum w:abstractNumId="11" w15:restartNumberingAfterBreak="0">
     <w:nsid w:val="25CD54F3"/>
     <w:multiLevelType w:val="hybridMultilevel"/>
     <w:tmpl w:val="C5D646DE"/>
@@ -13377,7 +13599,7 @@
       </w:rPr>
     </w:lvl>
   </w:abstractNum>
-  <w:abstractNum w:abstractNumId="11" w15:restartNumberingAfterBreak="0">
+  <w:abstractNum w:abstractNumId="12" w15:restartNumberingAfterBreak="0">
     <w:nsid w:val="26721DFA"/>
     <w:multiLevelType w:val="hybridMultilevel"/>
     <w:tmpl w:val="559824AC"/>
@@ -13490,7 +13712,7 @@
       </w:rPr>
     </w:lvl>
   </w:abstractNum>
-  <w:abstractNum w:abstractNumId="12" w15:restartNumberingAfterBreak="0">
+  <w:abstractNum w:abstractNumId="13" w15:restartNumberingAfterBreak="0">
     <w:nsid w:val="314C5E39"/>
     <w:multiLevelType w:val="hybridMultilevel"/>
     <w:tmpl w:val="8C922144"/>
@@ -13579,7 +13801,7 @@
       </w:pPr>
     </w:lvl>
   </w:abstractNum>
-  <w:abstractNum w:abstractNumId="13" w15:restartNumberingAfterBreak="0">
+  <w:abstractNum w:abstractNumId="14" w15:restartNumberingAfterBreak="0">
     <w:nsid w:val="357330AC"/>
     <w:multiLevelType w:val="hybridMultilevel"/>
     <w:tmpl w:val="E5AEC9A6"/>
@@ -13692,7 +13914,7 @@
       </w:rPr>
     </w:lvl>
   </w:abstractNum>
-  <w:abstractNum w:abstractNumId="14" w15:restartNumberingAfterBreak="0">
+  <w:abstractNum w:abstractNumId="15" w15:restartNumberingAfterBreak="0">
     <w:nsid w:val="38A71305"/>
     <w:multiLevelType w:val="hybridMultilevel"/>
     <w:tmpl w:val="296C7BD0"/>
@@ -13804,7 +14026,7 @@
       </w:rPr>
     </w:lvl>
   </w:abstractNum>
-  <w:abstractNum w:abstractNumId="15" w15:restartNumberingAfterBreak="0">
+  <w:abstractNum w:abstractNumId="16" w15:restartNumberingAfterBreak="0">
     <w:nsid w:val="3CBB0B65"/>
     <w:multiLevelType w:val="hybridMultilevel"/>
     <w:tmpl w:val="E4D2FD44"/>
@@ -13917,7 +14139,7 @@
       </w:rPr>
     </w:lvl>
   </w:abstractNum>
-  <w:abstractNum w:abstractNumId="16" w15:restartNumberingAfterBreak="0">
+  <w:abstractNum w:abstractNumId="17" w15:restartNumberingAfterBreak="0">
     <w:nsid w:val="3D510772"/>
     <w:multiLevelType w:val="hybridMultilevel"/>
     <w:tmpl w:val="67E2CB98"/>
@@ -14006,7 +14228,7 @@
       </w:pPr>
     </w:lvl>
   </w:abstractNum>
-  <w:abstractNum w:abstractNumId="17" w15:restartNumberingAfterBreak="0">
+  <w:abstractNum w:abstractNumId="18" w15:restartNumberingAfterBreak="0">
     <w:nsid w:val="43E7264F"/>
     <w:multiLevelType w:val="hybridMultilevel"/>
     <w:tmpl w:val="D13EB51A"/>
@@ -14119,7 +14341,7 @@
       </w:rPr>
     </w:lvl>
   </w:abstractNum>
-  <w:abstractNum w:abstractNumId="18" w15:restartNumberingAfterBreak="0">
+  <w:abstractNum w:abstractNumId="19" w15:restartNumberingAfterBreak="0">
     <w:nsid w:val="525836D2"/>
     <w:multiLevelType w:val="hybridMultilevel"/>
     <w:tmpl w:val="1CC2BA3E"/>
@@ -14208,7 +14430,7 @@
       </w:pPr>
     </w:lvl>
   </w:abstractNum>
-  <w:abstractNum w:abstractNumId="19" w15:restartNumberingAfterBreak="0">
+  <w:abstractNum w:abstractNumId="20" w15:restartNumberingAfterBreak="0">
     <w:nsid w:val="52F83120"/>
     <w:multiLevelType w:val="hybridMultilevel"/>
     <w:tmpl w:val="BAE6B93C"/>
@@ -14299,7 +14521,7 @@
       </w:pPr>
     </w:lvl>
   </w:abstractNum>
-  <w:abstractNum w:abstractNumId="20" w15:restartNumberingAfterBreak="0">
+  <w:abstractNum w:abstractNumId="21" w15:restartNumberingAfterBreak="0">
     <w:nsid w:val="5D640965"/>
     <w:multiLevelType w:val="hybridMultilevel"/>
     <w:tmpl w:val="305A3646"/>
@@ -14412,7 +14634,7 @@
       </w:rPr>
     </w:lvl>
   </w:abstractNum>
-  <w:abstractNum w:abstractNumId="21" w15:restartNumberingAfterBreak="0">
+  <w:abstractNum w:abstractNumId="22" w15:restartNumberingAfterBreak="0">
     <w:nsid w:val="5D8F7DE4"/>
     <w:multiLevelType w:val="hybridMultilevel"/>
     <w:tmpl w:val="0536663C"/>
@@ -14503,7 +14725,7 @@
       </w:pPr>
     </w:lvl>
   </w:abstractNum>
-  <w:abstractNum w:abstractNumId="22" w15:restartNumberingAfterBreak="0">
+  <w:abstractNum w:abstractNumId="23" w15:restartNumberingAfterBreak="0">
     <w:nsid w:val="5F482175"/>
     <w:multiLevelType w:val="hybridMultilevel"/>
     <w:tmpl w:val="6FDCB0E0"/>
@@ -14616,7 +14838,7 @@
       </w:rPr>
     </w:lvl>
   </w:abstractNum>
-  <w:abstractNum w:abstractNumId="23" w15:restartNumberingAfterBreak="0">
+  <w:abstractNum w:abstractNumId="24" w15:restartNumberingAfterBreak="0">
     <w:nsid w:val="65DD25BC"/>
     <w:multiLevelType w:val="hybridMultilevel"/>
     <w:tmpl w:val="8CAAD87C"/>
@@ -14702,10 +14924,10 @@
       </w:pPr>
     </w:lvl>
   </w:abstractNum>
-  <w:abstractNum w:abstractNumId="24" w15:restartNumberingAfterBreak="0">
+  <w:abstractNum w:abstractNumId="25" w15:restartNumberingAfterBreak="0">
     <w:nsid w:val="6731117D"/>
     <w:multiLevelType w:val="hybridMultilevel"/>
-    <w:tmpl w:val="A3BC0334"/>
+    <w:tmpl w:val="CF3CDCB4"/>
     <w:lvl w:ilvl="0" w:tplc="40090001">
       <w:start w:val="1"/>
       <w:numFmt w:val="bullet"/>
@@ -14815,7 +15037,7 @@
       </w:rPr>
     </w:lvl>
   </w:abstractNum>
-  <w:abstractNum w:abstractNumId="25" w15:restartNumberingAfterBreak="0">
+  <w:abstractNum w:abstractNumId="26" w15:restartNumberingAfterBreak="0">
     <w:nsid w:val="6A341F15"/>
     <w:multiLevelType w:val="hybridMultilevel"/>
     <w:tmpl w:val="BC5E011C"/>
@@ -14904,7 +15126,7 @@
       </w:pPr>
     </w:lvl>
   </w:abstractNum>
-  <w:abstractNum w:abstractNumId="26" w15:restartNumberingAfterBreak="0">
+  <w:abstractNum w:abstractNumId="27" w15:restartNumberingAfterBreak="0">
     <w:nsid w:val="6C9B473E"/>
     <w:multiLevelType w:val="hybridMultilevel"/>
     <w:tmpl w:val="2EC238AC"/>
@@ -14993,7 +15215,7 @@
       </w:pPr>
     </w:lvl>
   </w:abstractNum>
-  <w:abstractNum w:abstractNumId="27" w15:restartNumberingAfterBreak="0">
+  <w:abstractNum w:abstractNumId="28" w15:restartNumberingAfterBreak="0">
     <w:nsid w:val="6E0749B4"/>
     <w:multiLevelType w:val="hybridMultilevel"/>
     <w:tmpl w:val="16529D08"/>
@@ -15082,7 +15304,7 @@
       </w:pPr>
     </w:lvl>
   </w:abstractNum>
-  <w:abstractNum w:abstractNumId="28" w15:restartNumberingAfterBreak="0">
+  <w:abstractNum w:abstractNumId="29" w15:restartNumberingAfterBreak="0">
     <w:nsid w:val="6ED93CB4"/>
     <w:multiLevelType w:val="hybridMultilevel"/>
     <w:tmpl w:val="3E023AA6"/>
@@ -15171,7 +15393,7 @@
       </w:pPr>
     </w:lvl>
   </w:abstractNum>
-  <w:abstractNum w:abstractNumId="29" w15:restartNumberingAfterBreak="0">
+  <w:abstractNum w:abstractNumId="30" w15:restartNumberingAfterBreak="0">
     <w:nsid w:val="6EE51E83"/>
     <w:multiLevelType w:val="hybridMultilevel"/>
     <w:tmpl w:val="DFE85A0E"/>
@@ -15262,7 +15484,7 @@
       </w:pPr>
     </w:lvl>
   </w:abstractNum>
-  <w:abstractNum w:abstractNumId="30" w15:restartNumberingAfterBreak="0">
+  <w:abstractNum w:abstractNumId="31" w15:restartNumberingAfterBreak="0">
     <w:nsid w:val="71260A6C"/>
     <w:multiLevelType w:val="hybridMultilevel"/>
     <w:tmpl w:val="67ACA730"/>
@@ -15351,7 +15573,7 @@
       </w:pPr>
     </w:lvl>
   </w:abstractNum>
-  <w:abstractNum w:abstractNumId="31" w15:restartNumberingAfterBreak="0">
+  <w:abstractNum w:abstractNumId="32" w15:restartNumberingAfterBreak="0">
     <w:nsid w:val="74734123"/>
     <w:multiLevelType w:val="hybridMultilevel"/>
     <w:tmpl w:val="29D8C1C8"/>
@@ -15464,7 +15686,7 @@
       </w:rPr>
     </w:lvl>
   </w:abstractNum>
-  <w:abstractNum w:abstractNumId="32" w15:restartNumberingAfterBreak="0">
+  <w:abstractNum w:abstractNumId="33" w15:restartNumberingAfterBreak="0">
     <w:nsid w:val="78B17317"/>
     <w:multiLevelType w:val="hybridMultilevel"/>
     <w:tmpl w:val="0278ECE6"/>
@@ -15553,7 +15775,7 @@
       </w:pPr>
     </w:lvl>
   </w:abstractNum>
-  <w:abstractNum w:abstractNumId="33" w15:restartNumberingAfterBreak="0">
+  <w:abstractNum w:abstractNumId="34" w15:restartNumberingAfterBreak="0">
     <w:nsid w:val="791025E2"/>
     <w:multiLevelType w:val="hybridMultilevel"/>
     <w:tmpl w:val="855A612C"/>
@@ -15642,7 +15864,7 @@
       </w:pPr>
     </w:lvl>
   </w:abstractNum>
-  <w:abstractNum w:abstractNumId="34" w15:restartNumberingAfterBreak="0">
+  <w:abstractNum w:abstractNumId="35" w15:restartNumberingAfterBreak="0">
     <w:nsid w:val="7BED01CC"/>
     <w:multiLevelType w:val="hybridMultilevel"/>
     <w:tmpl w:val="5B1CD89C"/>
@@ -15732,109 +15954,112 @@
     </w:lvl>
   </w:abstractNum>
   <w:num w:numId="1" w16cid:durableId="409040490">
-    <w:abstractNumId w:val="3"/>
+    <w:abstractNumId w:val="4"/>
   </w:num>
   <w:num w:numId="2" w16cid:durableId="1642227983">
+    <w:abstractNumId w:val="29"/>
+  </w:num>
+  <w:num w:numId="3" w16cid:durableId="149106238">
+    <w:abstractNumId w:val="8"/>
+  </w:num>
+  <w:num w:numId="4" w16cid:durableId="25956406">
+    <w:abstractNumId w:val="2"/>
+  </w:num>
+  <w:num w:numId="5" w16cid:durableId="691491577">
+    <w:abstractNumId w:val="20"/>
+  </w:num>
+  <w:num w:numId="6" w16cid:durableId="906308490">
+    <w:abstractNumId w:val="19"/>
+  </w:num>
+  <w:num w:numId="7" w16cid:durableId="1325207644">
+    <w:abstractNumId w:val="6"/>
+  </w:num>
+  <w:num w:numId="8" w16cid:durableId="1131022308">
+    <w:abstractNumId w:val="32"/>
+  </w:num>
+  <w:num w:numId="9" w16cid:durableId="580022242">
     <w:abstractNumId w:val="28"/>
   </w:num>
-  <w:num w:numId="3" w16cid:durableId="149106238">
-    <w:abstractNumId w:val="7"/>
-  </w:num>
-  <w:num w:numId="4" w16cid:durableId="25956406">
-    <w:abstractNumId w:val="1"/>
-  </w:num>
-  <w:num w:numId="5" w16cid:durableId="691491577">
-    <w:abstractNumId w:val="19"/>
-  </w:num>
-  <w:num w:numId="6" w16cid:durableId="906308490">
+  <w:num w:numId="10" w16cid:durableId="1717048252">
     <w:abstractNumId w:val="18"/>
   </w:num>
-  <w:num w:numId="7" w16cid:durableId="1325207644">
-    <w:abstractNumId w:val="5"/>
-  </w:num>
-  <w:num w:numId="8" w16cid:durableId="1131022308">
-    <w:abstractNumId w:val="31"/>
-  </w:num>
-  <w:num w:numId="9" w16cid:durableId="580022242">
-    <w:abstractNumId w:val="27"/>
-  </w:num>
-  <w:num w:numId="10" w16cid:durableId="1717048252">
-    <w:abstractNumId w:val="17"/>
-  </w:num>
   <w:num w:numId="11" w16cid:durableId="657152676">
-    <w:abstractNumId w:val="33"/>
+    <w:abstractNumId w:val="34"/>
   </w:num>
   <w:num w:numId="12" w16cid:durableId="1131942794">
-    <w:abstractNumId w:val="15"/>
+    <w:abstractNumId w:val="16"/>
   </w:num>
   <w:num w:numId="13" w16cid:durableId="954289340">
-    <w:abstractNumId w:val="8"/>
+    <w:abstractNumId w:val="9"/>
   </w:num>
   <w:num w:numId="14" w16cid:durableId="849173969">
     <w:abstractNumId w:val="0"/>
   </w:num>
   <w:num w:numId="15" w16cid:durableId="2122335472">
-    <w:abstractNumId w:val="29"/>
+    <w:abstractNumId w:val="30"/>
   </w:num>
   <w:num w:numId="16" w16cid:durableId="514466258">
-    <w:abstractNumId w:val="16"/>
+    <w:abstractNumId w:val="17"/>
   </w:num>
   <w:num w:numId="17" w16cid:durableId="1315450300">
+    <w:abstractNumId w:val="22"/>
+  </w:num>
+  <w:num w:numId="18" w16cid:durableId="1290933628">
+    <w:abstractNumId w:val="26"/>
+  </w:num>
+  <w:num w:numId="19" w16cid:durableId="135075946">
     <w:abstractNumId w:val="21"/>
   </w:num>
-  <w:num w:numId="18" w16cid:durableId="1290933628">
+  <w:num w:numId="20" w16cid:durableId="91440321">
+    <w:abstractNumId w:val="23"/>
+  </w:num>
+  <w:num w:numId="21" w16cid:durableId="933710676">
+    <w:abstractNumId w:val="7"/>
+  </w:num>
+  <w:num w:numId="22" w16cid:durableId="1911692720">
+    <w:abstractNumId w:val="10"/>
+  </w:num>
+  <w:num w:numId="23" w16cid:durableId="211698026">
+    <w:abstractNumId w:val="14"/>
+  </w:num>
+  <w:num w:numId="24" w16cid:durableId="911768980">
+    <w:abstractNumId w:val="11"/>
+  </w:num>
+  <w:num w:numId="25" w16cid:durableId="1827939334">
+    <w:abstractNumId w:val="3"/>
+  </w:num>
+  <w:num w:numId="26" w16cid:durableId="130834377">
     <w:abstractNumId w:val="25"/>
   </w:num>
-  <w:num w:numId="19" w16cid:durableId="135075946">
-    <w:abstractNumId w:val="20"/>
+  <w:num w:numId="27" w16cid:durableId="1186408925">
+    <w:abstractNumId w:val="35"/>
   </w:num>
-  <w:num w:numId="20" w16cid:durableId="91440321">
-    <w:abstractNumId w:val="22"/>
+  <w:num w:numId="28" w16cid:durableId="1517816301">
+    <w:abstractNumId w:val="5"/>
   </w:num>
-  <w:num w:numId="21" w16cid:durableId="933710676">
-    <w:abstractNumId w:val="6"/>
+  <w:num w:numId="29" w16cid:durableId="1169907557">
+    <w:abstractNumId w:val="33"/>
   </w:num>
-  <w:num w:numId="22" w16cid:durableId="1911692720">
-    <w:abstractNumId w:val="9"/>
-  </w:num>
-  <w:num w:numId="23" w16cid:durableId="211698026">
+  <w:num w:numId="30" w16cid:durableId="1661233600">
     <w:abstractNumId w:val="13"/>
   </w:num>
-  <w:num w:numId="24" w16cid:durableId="911768980">
-    <w:abstractNumId w:val="10"/>
+  <w:num w:numId="31" w16cid:durableId="1892685934">
+    <w:abstractNumId w:val="15"/>
   </w:num>
-  <w:num w:numId="25" w16cid:durableId="1827939334">
-    <w:abstractNumId w:val="2"/>
+  <w:num w:numId="32" w16cid:durableId="1920092168">
+    <w:abstractNumId w:val="12"/>
   </w:num>
-  <w:num w:numId="26" w16cid:durableId="130834377">
+  <w:num w:numId="33" w16cid:durableId="1203782182">
     <w:abstractNumId w:val="24"/>
   </w:num>
-  <w:num w:numId="27" w16cid:durableId="1186408925">
-    <w:abstractNumId w:val="34"/>
-  </w:num>
-  <w:num w:numId="28" w16cid:durableId="1517816301">
-    <w:abstractNumId w:val="4"/>
-  </w:num>
-  <w:num w:numId="29" w16cid:durableId="1169907557">
-    <w:abstractNumId w:val="32"/>
-  </w:num>
-  <w:num w:numId="30" w16cid:durableId="1661233600">
-    <w:abstractNumId w:val="12"/>
-  </w:num>
-  <w:num w:numId="31" w16cid:durableId="1892685934">
-    <w:abstractNumId w:val="14"/>
-  </w:num>
-  <w:num w:numId="32" w16cid:durableId="1920092168">
-    <w:abstractNumId w:val="11"/>
-  </w:num>
-  <w:num w:numId="33" w16cid:durableId="1203782182">
-    <w:abstractNumId w:val="23"/>
-  </w:num>
   <w:num w:numId="34" w16cid:durableId="472990782">
-    <w:abstractNumId w:val="30"/>
+    <w:abstractNumId w:val="31"/>
   </w:num>
   <w:num w:numId="35" w16cid:durableId="707528083">
-    <w:abstractNumId w:val="26"/>
+    <w:abstractNumId w:val="27"/>
+  </w:num>
+  <w:num w:numId="36" w16cid:durableId="1031421702">
+    <w:abstractNumId w:val="1"/>
   </w:num>
 </w:numbering>
 </file>

</xml_diff>

<commit_message>
Fix: Contributions not added in github
</commit_message>
<xml_diff>
--- a/C++/Array_Strings_Pointers_and_References.docx
+++ b/C++/Array_Strings_Pointers_and_References.docx
@@ -4107,8 +4107,13 @@
         <w:pStyle w:val="Heading2"/>
       </w:pPr>
       <w:bookmarkStart w:id="5" w:name="_Toc144294482"/>
-      <w:r>
-        <w:t>Sizeof Array</w:t>
+      <w:proofErr w:type="spellStart"/>
+      <w:r>
+        <w:t>Sizeof</w:t>
+      </w:r>
+      <w:proofErr w:type="spellEnd"/>
+      <w:r>
+        <w:t xml:space="preserve"> Array</w:t>
       </w:r>
       <w:bookmarkEnd w:id="5"/>
     </w:p>
@@ -4261,7 +4266,23 @@
           <w:b/>
           <w:bCs/>
         </w:rPr>
-        <w:t>Using for_each loop</w:t>
+        <w:t xml:space="preserve">Using </w:t>
+      </w:r>
+      <w:proofErr w:type="spellStart"/>
+      <w:r>
+        <w:rPr>
+          <w:b/>
+          <w:bCs/>
+        </w:rPr>
+        <w:t>for_each</w:t>
+      </w:r>
+      <w:proofErr w:type="spellEnd"/>
+      <w:r>
+        <w:rPr>
+          <w:b/>
+          <w:bCs/>
+        </w:rPr>
+        <w:t xml:space="preserve"> loop</w:t>
       </w:r>
       <w:r>
         <w:rPr>
@@ -4331,13 +4352,21 @@
         <w:t>TODO</w:t>
       </w:r>
       <w:r>
-        <w:t>: Difference between for</w:t>
+        <w:t xml:space="preserve">: Difference between </w:t>
+      </w:r>
+      <w:proofErr w:type="spellStart"/>
+      <w:r>
+        <w:t>for</w:t>
       </w:r>
       <w:r>
         <w:t>_</w:t>
       </w:r>
       <w:r>
-        <w:t xml:space="preserve">each and </w:t>
+        <w:t>each</w:t>
+      </w:r>
+      <w:proofErr w:type="spellEnd"/>
+      <w:r>
+        <w:t xml:space="preserve"> and </w:t>
       </w:r>
       <w:r>
         <w:t>range-based</w:t>
@@ -4397,7 +4426,15 @@
         <w:t xml:space="preserve"> </w:t>
       </w:r>
       <w:r>
-        <w:t>will hold each element of the array arr in each iteration.</w:t>
+        <w:t xml:space="preserve">will hold each element of the array </w:t>
+      </w:r>
+      <w:proofErr w:type="spellStart"/>
+      <w:r>
+        <w:t>arr</w:t>
+      </w:r>
+      <w:proofErr w:type="spellEnd"/>
+      <w:r>
+        <w:t xml:space="preserve"> in each iteration.</w:t>
       </w:r>
     </w:p>
     <w:p>
@@ -4535,12 +4572,21 @@
       <w:pPr>
         <w:ind w:left="360"/>
       </w:pPr>
-      <w:r>
-        <w:rPr>
-          <w:b/>
-          <w:bCs/>
-        </w:rPr>
-        <w:t>const auto &amp;</w:t>
+      <w:proofErr w:type="spellStart"/>
+      <w:r>
+        <w:rPr>
+          <w:b/>
+          <w:bCs/>
+        </w:rPr>
+        <w:t>const</w:t>
+      </w:r>
+      <w:proofErr w:type="spellEnd"/>
+      <w:r>
+        <w:rPr>
+          <w:b/>
+          <w:bCs/>
+        </w:rPr>
+        <w:t xml:space="preserve"> auto &amp;</w:t>
       </w:r>
       <w:r>
         <w:t xml:space="preserve"> syntax is used to capture each element by reference</w:t>
@@ -4562,8 +4608,13 @@
       <w:r>
         <w:t xml:space="preserve">sing </w:t>
       </w:r>
-      <w:r>
-        <w:t xml:space="preserve">const </w:t>
+      <w:proofErr w:type="spellStart"/>
+      <w:r>
+        <w:t>const</w:t>
+      </w:r>
+      <w:proofErr w:type="spellEnd"/>
+      <w:r>
+        <w:t xml:space="preserve"> </w:t>
       </w:r>
       <w:r>
         <w:t xml:space="preserve">auto &amp;var </w:t>
@@ -4856,13 +4907,13 @@
       <w:r>
         <w:t xml:space="preserve">int </w:t>
       </w:r>
-      <w:proofErr w:type="gramStart"/>
-      <w:r>
-        <w:t>arr[</w:t>
-      </w:r>
-      <w:proofErr w:type="gramEnd"/>
-      <w:r>
-        <w:t>] = {1, 2, 3, 4, 5}</w:t>
+      <w:proofErr w:type="spellStart"/>
+      <w:r>
+        <w:t>arr</w:t>
+      </w:r>
+      <w:proofErr w:type="spellEnd"/>
+      <w:r>
+        <w:t>[] = {1, 2, 3, 4, 5}</w:t>
       </w:r>
     </w:p>
     <w:p>
@@ -4876,13 +4927,13 @@
       <w:r>
         <w:t xml:space="preserve">int </w:t>
       </w:r>
-      <w:proofErr w:type="gramStart"/>
-      <w:r>
-        <w:t>arr[</w:t>
-      </w:r>
-      <w:proofErr w:type="gramEnd"/>
-      <w:r>
-        <w:t>5];</w:t>
+      <w:proofErr w:type="spellStart"/>
+      <w:r>
+        <w:t>arr</w:t>
+      </w:r>
+      <w:proofErr w:type="spellEnd"/>
+      <w:r>
+        <w:t>[5];</w:t>
       </w:r>
     </w:p>
     <w:p>
@@ -4894,15 +4945,7 @@
         </w:numPr>
       </w:pPr>
       <w:r>
-        <w:t>int a[n</w:t>
-      </w:r>
-      <w:proofErr w:type="gramStart"/>
-      <w:r>
-        <w:t>];  (</w:t>
-      </w:r>
-      <w:proofErr w:type="gramEnd"/>
-      <w:r>
-        <w:t>n is a known value or a constant)</w:t>
+        <w:t>int a[n];  (n is a known value or a constant)</w:t>
       </w:r>
     </w:p>
     <w:p>
@@ -4925,15 +4968,7 @@
         <w:ind w:firstLine="720"/>
       </w:pPr>
       <w:r>
-        <w:t>int* a = new int[n</w:t>
-      </w:r>
-      <w:proofErr w:type="gramStart"/>
-      <w:r>
-        <w:t>];  (</w:t>
-      </w:r>
-      <w:proofErr w:type="gramEnd"/>
-      <w:r>
-        <w:t>Allocated in Heap)</w:t>
+        <w:t>int* a = new int[n];  (Allocated in Heap)</w:t>
       </w:r>
     </w:p>
     <w:p>
@@ -4986,24 +5021,41 @@
           <w:b/>
           <w:bCs/>
         </w:rPr>
-        <w:t xml:space="preserve">ommon way to access elements in a 2D </w:t>
-      </w:r>
-      <w:proofErr w:type="gramStart"/>
-      <w:r>
-        <w:rPr>
-          <w:b/>
-          <w:bCs/>
-        </w:rPr>
-        <w:t xml:space="preserve">array </w:t>
-      </w:r>
-      <w:r>
-        <w:rPr>
-          <w:b/>
-          <w:bCs/>
-        </w:rPr>
-        <w:t>:</w:t>
-      </w:r>
-      <w:proofErr w:type="gramEnd"/>
+        <w:t xml:space="preserve">ommon way to access elements in a 2D array </w:t>
+      </w:r>
+      <w:r>
+        <w:rPr>
+          <w:b/>
+          <w:bCs/>
+        </w:rPr>
+        <w:t xml:space="preserve">: </w:t>
+      </w:r>
+      <w:r>
+        <w:rPr>
+          <w:b/>
+          <w:bCs/>
+        </w:rPr>
+        <w:t>*(</w:t>
+      </w:r>
+      <w:proofErr w:type="spellStart"/>
+      <w:r>
+        <w:rPr>
+          <w:b/>
+          <w:bCs/>
+        </w:rPr>
+        <w:t>arr</w:t>
+      </w:r>
+      <w:proofErr w:type="spellEnd"/>
+      <w:r>
+        <w:rPr>
+          <w:b/>
+          <w:bCs/>
+        </w:rPr>
+        <w:t xml:space="preserve"> + x * m + y)</w:t>
+      </w:r>
+      <w:r>
+        <w:t>,</w:t>
+      </w:r>
       <w:r>
         <w:rPr>
           <w:b/>
@@ -5012,24 +5064,15 @@
         <w:t xml:space="preserve"> </w:t>
       </w:r>
       <w:r>
-        <w:rPr>
-          <w:b/>
-          <w:bCs/>
-        </w:rPr>
-        <w:t>*(arr + x * m + y)</w:t>
-      </w:r>
-      <w:r>
-        <w:t>,</w:t>
-      </w:r>
-      <w:r>
-        <w:rPr>
-          <w:b/>
-          <w:bCs/>
-        </w:rPr>
-        <w:t xml:space="preserve"> </w:t>
-      </w:r>
-      <w:r>
-        <w:t>is used to access the value at the address corresponding to the element arr[x][y] in a 2D array represented as a contiguous block of memory.</w:t>
+        <w:t xml:space="preserve">is used to access the value at the address corresponding to the element </w:t>
+      </w:r>
+      <w:proofErr w:type="spellStart"/>
+      <w:r>
+        <w:t>arr</w:t>
+      </w:r>
+      <w:proofErr w:type="spellEnd"/>
+      <w:r>
+        <w:t>[x][y] in a 2D array represented as a contiguous block of memory.</w:t>
       </w:r>
     </w:p>
     <w:p>
@@ -5045,8 +5088,13 @@
           <w:numId w:val="32"/>
         </w:numPr>
       </w:pPr>
-      <w:r>
-        <w:t>arr is the base address of the 2D array.</w:t>
+      <w:proofErr w:type="spellStart"/>
+      <w:r>
+        <w:t>arr</w:t>
+      </w:r>
+      <w:proofErr w:type="spellEnd"/>
+      <w:r>
+        <w:t xml:space="preserve"> is the base address of the 2D array.</w:t>
       </w:r>
     </w:p>
     <w:p>
@@ -5159,13 +5207,8 @@
     <w:p/>
     <w:p>
       <w:r>
-        <w:t xml:space="preserve">Specify the size of columns of 2D </w:t>
-      </w:r>
-      <w:proofErr w:type="gramStart"/>
-      <w:r>
-        <w:t>array</w:t>
-      </w:r>
-      <w:proofErr w:type="gramEnd"/>
+        <w:t>Specify the size of columns of 2D array</w:t>
+      </w:r>
     </w:p>
     <w:p>
       <w:r>
@@ -5690,13 +5733,8 @@
         <w:t xml:space="preserve"> is an object (like a pointer) that points to an element inside the container.</w:t>
       </w:r>
       <w:r>
-        <w:t xml:space="preserve"> Containers </w:t>
-      </w:r>
-      <w:proofErr w:type="gramStart"/>
-      <w:r>
-        <w:t>are</w:t>
-      </w:r>
-      <w:proofErr w:type="gramEnd"/>
+        <w:t xml:space="preserve"> Containers are</w:t>
+      </w:r>
     </w:p>
     <w:p>
       <w:r>
@@ -5802,23 +5840,7 @@
                 <w:b/>
                 <w:bCs/>
               </w:rPr>
-              <w:t>vector&lt;int</w:t>
-            </w:r>
-            <w:proofErr w:type="gramStart"/>
-            <w:r>
-              <w:rPr>
-                <w:b/>
-                <w:bCs/>
-              </w:rPr>
-              <w:t>&gt;::</w:t>
-            </w:r>
-            <w:proofErr w:type="gramEnd"/>
-            <w:r>
-              <w:rPr>
-                <w:b/>
-                <w:bCs/>
-              </w:rPr>
-              <w:t>iterator</w:t>
+              <w:t>vector&lt;int&gt;::iterator</w:t>
             </w:r>
           </w:p>
         </w:tc>
@@ -5848,33 +5870,7 @@
                 <w:szCs w:val="21"/>
                 <w:shd w:val="clear" w:color="auto" w:fill="F7F7F8"/>
               </w:rPr>
-              <w:t>list&lt;double</w:t>
-            </w:r>
-            <w:proofErr w:type="gramStart"/>
-            <w:r>
-              <w:rPr>
-                <w:rFonts w:cstheme="minorHAnsi"/>
-                <w:b/>
-                <w:bCs/>
-                <w:color w:val="111827"/>
-                <w:sz w:val="21"/>
-                <w:szCs w:val="21"/>
-                <w:shd w:val="clear" w:color="auto" w:fill="F7F7F8"/>
-              </w:rPr>
-              <w:t>&gt;::</w:t>
-            </w:r>
-            <w:proofErr w:type="gramEnd"/>
-            <w:r>
-              <w:rPr>
-                <w:rFonts w:cstheme="minorHAnsi"/>
-                <w:b/>
-                <w:bCs/>
-                <w:color w:val="111827"/>
-                <w:sz w:val="21"/>
-                <w:szCs w:val="21"/>
-                <w:shd w:val="clear" w:color="auto" w:fill="F7F7F8"/>
-              </w:rPr>
-              <w:t>iterator</w:t>
+              <w:t>list&lt;double&gt;::iterator</w:t>
             </w:r>
           </w:p>
         </w:tc>
@@ -5906,33 +5902,7 @@
                 <w:szCs w:val="21"/>
                 <w:shd w:val="clear" w:color="auto" w:fill="F7F7F8"/>
               </w:rPr>
-              <w:t>set&lt;</w:t>
-            </w:r>
-            <w:proofErr w:type="gramStart"/>
-            <w:r>
-              <w:rPr>
-                <w:rFonts w:cstheme="minorHAnsi"/>
-                <w:b/>
-                <w:bCs/>
-                <w:color w:val="111827"/>
-                <w:sz w:val="21"/>
-                <w:szCs w:val="21"/>
-                <w:shd w:val="clear" w:color="auto" w:fill="F7F7F8"/>
-              </w:rPr>
-              <w:t>std::</w:t>
-            </w:r>
-            <w:proofErr w:type="gramEnd"/>
-            <w:r>
-              <w:rPr>
-                <w:rFonts w:cstheme="minorHAnsi"/>
-                <w:b/>
-                <w:bCs/>
-                <w:color w:val="111827"/>
-                <w:sz w:val="21"/>
-                <w:szCs w:val="21"/>
-                <w:shd w:val="clear" w:color="auto" w:fill="F7F7F8"/>
-              </w:rPr>
-              <w:t>string&gt;::iterator</w:t>
+              <w:t>set&lt;std::string&gt;::iterator</w:t>
             </w:r>
           </w:p>
         </w:tc>
@@ -5962,33 +5932,7 @@
                 <w:szCs w:val="21"/>
                 <w:shd w:val="clear" w:color="auto" w:fill="F7F7F8"/>
               </w:rPr>
-              <w:t xml:space="preserve">map&lt;int, </w:t>
-            </w:r>
-            <w:proofErr w:type="gramStart"/>
-            <w:r>
-              <w:rPr>
-                <w:rFonts w:cstheme="minorHAnsi"/>
-                <w:b/>
-                <w:bCs/>
-                <w:color w:val="111827"/>
-                <w:sz w:val="21"/>
-                <w:szCs w:val="21"/>
-                <w:shd w:val="clear" w:color="auto" w:fill="F7F7F8"/>
-              </w:rPr>
-              <w:t>std::</w:t>
-            </w:r>
-            <w:proofErr w:type="gramEnd"/>
-            <w:r>
-              <w:rPr>
-                <w:rFonts w:cstheme="minorHAnsi"/>
-                <w:b/>
-                <w:bCs/>
-                <w:color w:val="111827"/>
-                <w:sz w:val="21"/>
-                <w:szCs w:val="21"/>
-                <w:shd w:val="clear" w:color="auto" w:fill="F7F7F8"/>
-              </w:rPr>
-              <w:t>string&gt;::iterator</w:t>
+              <w:t>map&lt;int, std::string&gt;::iterator</w:t>
             </w:r>
           </w:p>
         </w:tc>
@@ -6006,15 +5950,7 @@
         <w:t xml:space="preserve"> f</w:t>
       </w:r>
       <w:r>
-        <w:t xml:space="preserve">unctions in the </w:t>
-      </w:r>
-      <w:proofErr w:type="gramStart"/>
-      <w:r>
-        <w:t>std::</w:t>
-      </w:r>
-      <w:proofErr w:type="gramEnd"/>
-      <w:r>
-        <w:t>string class which can be used for string manipulations</w:t>
+        <w:t>unctions in the std::string class which can be used for string manipulations</w:t>
       </w:r>
       <w:r>
         <w:t>.</w:t>
@@ -6556,8 +6492,17 @@
           <w:b/>
           <w:bCs/>
         </w:rPr>
-        <w:t xml:space="preserve"> and rfind</w:t>
-      </w:r>
+        <w:t xml:space="preserve"> and </w:t>
+      </w:r>
+      <w:proofErr w:type="spellStart"/>
+      <w:r>
+        <w:rPr>
+          <w:b/>
+          <w:bCs/>
+        </w:rPr>
+        <w:t>rfind</w:t>
+      </w:r>
+      <w:proofErr w:type="spellEnd"/>
       <w:r>
         <w:t xml:space="preserve">: </w:t>
       </w:r>
@@ -6660,6 +6605,7 @@
       </w:r>
     </w:p>
     <w:p>
+      <w:proofErr w:type="spellStart"/>
       <w:r>
         <w:rPr>
           <w:b/>
@@ -6674,6 +6620,7 @@
         </w:rPr>
         <w:t>ubstr</w:t>
       </w:r>
+      <w:proofErr w:type="spellEnd"/>
       <w:r>
         <w:t>:</w:t>
       </w:r>
@@ -6796,6 +6743,7 @@
           <w:bCs/>
         </w:rPr>
       </w:pPr>
+      <w:proofErr w:type="spellStart"/>
       <w:r>
         <w:rPr>
           <w:b/>
@@ -6803,6 +6751,7 @@
         </w:rPr>
         <w:t>find_first_of</w:t>
       </w:r>
+      <w:proofErr w:type="spellEnd"/>
       <w:r>
         <w:rPr>
           <w:b/>
@@ -6810,6 +6759,7 @@
         </w:rPr>
         <w:t xml:space="preserve"> and </w:t>
       </w:r>
+      <w:proofErr w:type="spellStart"/>
       <w:r>
         <w:rPr>
           <w:b/>
@@ -6817,6 +6767,7 @@
         </w:rPr>
         <w:t>find_last_of</w:t>
       </w:r>
+      <w:proofErr w:type="spellEnd"/>
       <w:r>
         <w:rPr>
           <w:b/>
@@ -7044,9 +6995,19 @@
       <w:r>
         <w:t xml:space="preserve">: Confusion with </w:t>
       </w:r>
-      <w:r>
-        <w:t>find_first_of and find_last_of</w:t>
-      </w:r>
+      <w:proofErr w:type="spellStart"/>
+      <w:r>
+        <w:t>find_first_of</w:t>
+      </w:r>
+      <w:proofErr w:type="spellEnd"/>
+      <w:r>
+        <w:t xml:space="preserve"> and </w:t>
+      </w:r>
+      <w:proofErr w:type="spellStart"/>
+      <w:r>
+        <w:t>find_last_of</w:t>
+      </w:r>
+      <w:proofErr w:type="spellEnd"/>
       <w:r>
         <w:t xml:space="preserve"> – if it </w:t>
       </w:r>
@@ -7799,15 +7760,13 @@
         </w:rPr>
         <w:t xml:space="preserve">Implement a wide range of data </w:t>
       </w:r>
-      <w:proofErr w:type="gramStart"/>
-      <w:r>
-        <w:rPr>
-          <w:b/>
-          <w:bCs/>
-        </w:rPr>
-        <w:t>structures</w:t>
-      </w:r>
-      <w:proofErr w:type="gramEnd"/>
+      <w:r>
+        <w:rPr>
+          <w:b/>
+          <w:bCs/>
+        </w:rPr>
+        <w:t>structures.</w:t>
+      </w:r>
     </w:p>
     <w:p>
       <w:pPr>
@@ -8864,12 +8823,20 @@
         </w:rPr>
       </w:pPr>
       <w:bookmarkStart w:id="21" w:name="_Toc144294498"/>
+      <w:proofErr w:type="spellStart"/>
       <w:r>
         <w:rPr>
           <w:rStyle w:val="Heading3Char"/>
         </w:rPr>
         <w:lastRenderedPageBreak/>
-        <w:t>Const &amp; R-Value Reference</w:t>
+        <w:t>Const</w:t>
+      </w:r>
+      <w:proofErr w:type="spellEnd"/>
+      <w:r>
+        <w:rPr>
+          <w:rStyle w:val="Heading3Char"/>
+        </w:rPr>
+        <w:t xml:space="preserve"> &amp; R-Value Reference</w:t>
       </w:r>
       <w:bookmarkEnd w:id="21"/>
     </w:p>
@@ -8932,7 +8899,15 @@
         <w:t>R-value</w:t>
       </w:r>
       <w:r>
-        <w:t xml:space="preserve">: An r-value refers to an expression that </w:t>
+        <w:t xml:space="preserve">: An </w:t>
+      </w:r>
+      <w:proofErr w:type="spellStart"/>
+      <w:r>
+        <w:t>r-value</w:t>
+      </w:r>
+      <w:proofErr w:type="spellEnd"/>
+      <w:r>
+        <w:t xml:space="preserve"> refers to an expression that </w:t>
       </w:r>
       <w:r>
         <w:rPr>
@@ -9086,7 +9061,23 @@
         <w:t xml:space="preserve"> </w:t>
       </w:r>
       <w:r>
-        <w:t>An r-value reference is a reference that binds to an r-value, which includes temporary values or expressions that don't have a named memory address. R-value references are used to enable move semantics and efficient resource management, particularly when working with temporary objects.</w:t>
+        <w:t xml:space="preserve">An </w:t>
+      </w:r>
+      <w:proofErr w:type="spellStart"/>
+      <w:r>
+        <w:t>r-value</w:t>
+      </w:r>
+      <w:proofErr w:type="spellEnd"/>
+      <w:r>
+        <w:t xml:space="preserve"> reference is a reference that binds to an </w:t>
+      </w:r>
+      <w:proofErr w:type="spellStart"/>
+      <w:r>
+        <w:t>r-value</w:t>
+      </w:r>
+      <w:proofErr w:type="spellEnd"/>
+      <w:r>
+        <w:t>, which includes temporary values or expressions that don't have a named memory address. R-value references are used to enable move semantics and efficient resource management, particularly when working with temporary objects.</w:t>
       </w:r>
     </w:p>
     <w:p>
@@ -9152,11 +9143,16 @@
         <w:lastRenderedPageBreak/>
         <w:t xml:space="preserve">Need of </w:t>
       </w:r>
+      <w:proofErr w:type="spellStart"/>
       <w:r>
         <w:t>C</w:t>
       </w:r>
       <w:r>
-        <w:t>onst &amp; R-value</w:t>
+        <w:t>onst</w:t>
+      </w:r>
+      <w:proofErr w:type="spellEnd"/>
+      <w:r>
+        <w:t xml:space="preserve"> &amp; R-value</w:t>
       </w:r>
       <w:r>
         <w:t xml:space="preserve"> references</w:t>
@@ -9164,13 +9160,26 @@
     </w:p>
     <w:p>
       <w:r>
-        <w:t>If you create a normal reference, the right-hand side should be a variable. However, if the right-hand side value is a literal or the result of an expression, you can use a const reference</w:t>
+        <w:t xml:space="preserve">If you create a normal reference, the right-hand side should be a variable. However, if the right-hand side value is a literal or the result of an expression, you can use a </w:t>
+      </w:r>
+      <w:proofErr w:type="spellStart"/>
+      <w:r>
+        <w:t>const</w:t>
+      </w:r>
+      <w:proofErr w:type="spellEnd"/>
+      <w:r>
+        <w:t xml:space="preserve"> reference</w:t>
       </w:r>
       <w:r>
         <w:t xml:space="preserve"> (</w:t>
       </w:r>
-      <w:r>
-        <w:t xml:space="preserve">const </w:t>
+      <w:proofErr w:type="spellStart"/>
+      <w:r>
+        <w:t>const</w:t>
+      </w:r>
+      <w:proofErr w:type="spellEnd"/>
+      <w:r>
+        <w:t xml:space="preserve"> </w:t>
       </w:r>
       <w:r>
         <w:t>L</w:t>
@@ -9247,7 +9256,15 @@
         <w:t>must</w:t>
       </w:r>
       <w:r>
-        <w:t xml:space="preserve"> use either const or R-value reference.</w:t>
+        <w:t xml:space="preserve"> use either </w:t>
+      </w:r>
+      <w:proofErr w:type="spellStart"/>
+      <w:r>
+        <w:t>const</w:t>
+      </w:r>
+      <w:proofErr w:type="spellEnd"/>
+      <w:r>
+        <w:t xml:space="preserve"> or R-value reference.</w:t>
       </w:r>
       <w:r>
         <w:rPr>
@@ -9359,21 +9376,35 @@
       </w:pPr>
       <w:r>
         <w:lastRenderedPageBreak/>
-        <w:t>Scenarios for Using Const and R-value References</w:t>
+        <w:t xml:space="preserve">Scenarios for Using </w:t>
+      </w:r>
+      <w:proofErr w:type="spellStart"/>
+      <w:r>
+        <w:t>Const</w:t>
+      </w:r>
+      <w:proofErr w:type="spellEnd"/>
+      <w:r>
+        <w:t xml:space="preserve"> and R-value References</w:t>
       </w:r>
     </w:p>
     <w:p>
       <w:pPr>
         <w:pStyle w:val="Heading5"/>
       </w:pPr>
-      <w:r>
-        <w:t>Const Reference</w:t>
+      <w:proofErr w:type="spellStart"/>
+      <w:r>
+        <w:t>Const</w:t>
+      </w:r>
+      <w:proofErr w:type="spellEnd"/>
+      <w:r>
+        <w:t xml:space="preserve"> Reference</w:t>
       </w:r>
     </w:p>
     <w:p>
       <w:r>
         <w:t xml:space="preserve">A </w:t>
       </w:r>
+      <w:proofErr w:type="spellStart"/>
       <w:r>
         <w:rPr>
           <w:b/>
@@ -9381,6 +9412,7 @@
         </w:rPr>
         <w:t>const</w:t>
       </w:r>
+      <w:proofErr w:type="spellEnd"/>
       <w:r>
         <w:t xml:space="preserve"> </w:t>
       </w:r>
@@ -9399,12 +9431,21 @@
       <w:r>
         <w:t xml:space="preserve">When you use a </w:t>
       </w:r>
-      <w:r>
-        <w:rPr>
-          <w:b/>
-          <w:bCs/>
-        </w:rPr>
-        <w:t>const string &amp;s</w:t>
+      <w:proofErr w:type="spellStart"/>
+      <w:r>
+        <w:rPr>
+          <w:b/>
+          <w:bCs/>
+        </w:rPr>
+        <w:t>const</w:t>
+      </w:r>
+      <w:proofErr w:type="spellEnd"/>
+      <w:r>
+        <w:rPr>
+          <w:b/>
+          <w:bCs/>
+        </w:rPr>
+        <w:t xml:space="preserve"> string &amp;s</w:t>
       </w:r>
       <w:r>
         <w:t xml:space="preserve"> </w:t>
@@ -9457,7 +9498,15 @@
         <w:t>treated as read-only</w:t>
       </w:r>
       <w:r>
-        <w:t xml:space="preserve"> due to the const qualifier.</w:t>
+        <w:t xml:space="preserve"> due to the </w:t>
+      </w:r>
+      <w:proofErr w:type="spellStart"/>
+      <w:r>
+        <w:t>const</w:t>
+      </w:r>
+      <w:proofErr w:type="spellEnd"/>
+      <w:r>
+        <w:t xml:space="preserve"> qualifier.</w:t>
       </w:r>
     </w:p>
     <w:p>
@@ -9898,8 +9947,17 @@
                 <w:b/>
                 <w:bCs/>
               </w:rPr>
-              <w:t>point to nullptr</w:t>
-            </w:r>
+              <w:t xml:space="preserve">point to </w:t>
+            </w:r>
+            <w:proofErr w:type="spellStart"/>
+            <w:r>
+              <w:rPr>
+                <w:b/>
+                <w:bCs/>
+              </w:rPr>
+              <w:t>nullptr</w:t>
+            </w:r>
+            <w:proofErr w:type="spellEnd"/>
             <w:r>
               <w:t xml:space="preserve"> to indicate they are not currently pointing to any valid memory location.</w:t>
             </w:r>
@@ -10078,27 +10136,61 @@
           <w:b/>
           <w:bCs/>
         </w:rPr>
-        <w:t>++ptr*</w:t>
+        <w:t>++</w:t>
+      </w:r>
+      <w:proofErr w:type="spellStart"/>
+      <w:r>
+        <w:rPr>
+          <w:b/>
+          <w:bCs/>
+        </w:rPr>
+        <w:t>ptr</w:t>
+      </w:r>
+      <w:proofErr w:type="spellEnd"/>
+      <w:r>
+        <w:rPr>
+          <w:b/>
+          <w:bCs/>
+        </w:rPr>
+        <w:t>*</w:t>
       </w:r>
       <w:r>
         <w:t xml:space="preserve">, </w:t>
       </w:r>
-      <w:r>
-        <w:rPr>
-          <w:b/>
-          <w:bCs/>
-        </w:rPr>
-        <w:t>ptr*++</w:t>
+      <w:proofErr w:type="spellStart"/>
+      <w:r>
+        <w:rPr>
+          <w:b/>
+          <w:bCs/>
+        </w:rPr>
+        <w:t>ptr</w:t>
+      </w:r>
+      <w:proofErr w:type="spellEnd"/>
+      <w:r>
+        <w:rPr>
+          <w:b/>
+          <w:bCs/>
+        </w:rPr>
+        <w:t>*++</w:t>
       </w:r>
       <w:r>
         <w:t xml:space="preserve"> and </w:t>
       </w:r>
-      <w:r>
-        <w:rPr>
-          <w:b/>
-          <w:bCs/>
-        </w:rPr>
-        <w:t>ptr++*</w:t>
+      <w:proofErr w:type="spellStart"/>
+      <w:r>
+        <w:rPr>
+          <w:b/>
+          <w:bCs/>
+        </w:rPr>
+        <w:t>ptr</w:t>
+      </w:r>
+      <w:proofErr w:type="spellEnd"/>
+      <w:r>
+        <w:rPr>
+          <w:b/>
+          <w:bCs/>
+        </w:rPr>
+        <w:t>++*</w:t>
       </w:r>
       <w:r>
         <w:rPr>
@@ -10729,13 +10821,26 @@
       <w:r>
         <w:t xml:space="preserve">: </w:t>
       </w:r>
-      <w:r>
-        <w:t>Const &amp; R Value References</w:t>
-      </w:r>
-    </w:p>
-    <w:p>
-      <w:r>
-        <w:t>If the objective is performance optimization without modifying the reference variable within the function, and for enhanced readability, it's recommended to use a const when passing. This approach ensures memory preservation and improves code clarity.</w:t>
+      <w:proofErr w:type="spellStart"/>
+      <w:r>
+        <w:t>Const</w:t>
+      </w:r>
+      <w:proofErr w:type="spellEnd"/>
+      <w:r>
+        <w:t xml:space="preserve"> &amp; R Value References</w:t>
+      </w:r>
+    </w:p>
+    <w:p>
+      <w:r>
+        <w:t xml:space="preserve">If the objective is performance optimization without modifying the reference variable within the function, and for enhanced readability, it's recommended to use a </w:t>
+      </w:r>
+      <w:proofErr w:type="spellStart"/>
+      <w:r>
+        <w:t>const</w:t>
+      </w:r>
+      <w:proofErr w:type="spellEnd"/>
+      <w:r>
+        <w:t xml:space="preserve"> when passing. This approach ensures memory preservation and improves code clarity.</w:t>
       </w:r>
       <w:r>
         <w:rPr>
@@ -10802,11 +10907,32 @@
         <w:t xml:space="preserve"> </w:t>
       </w:r>
       <w:r>
-        <w:t>if we have an array named val then val and &amp;</w:t>
-      </w:r>
+        <w:t xml:space="preserve">if we have an array named </w:t>
+      </w:r>
+      <w:proofErr w:type="spellStart"/>
+      <w:r>
+        <w:t>val</w:t>
+      </w:r>
+      <w:proofErr w:type="spellEnd"/>
+      <w:r>
+        <w:t xml:space="preserve"> then </w:t>
+      </w:r>
+      <w:proofErr w:type="spellStart"/>
+      <w:r>
+        <w:t>val</w:t>
+      </w:r>
+      <w:proofErr w:type="spellEnd"/>
+      <w:r>
+        <w:t xml:space="preserve"> and &amp;</w:t>
+      </w:r>
+      <w:proofErr w:type="spellStart"/>
       <w:proofErr w:type="gramStart"/>
       <w:r>
-        <w:t>val[</w:t>
+        <w:t>val</w:t>
+      </w:r>
+      <w:proofErr w:type="spellEnd"/>
+      <w:r>
+        <w:t>[</w:t>
       </w:r>
       <w:proofErr w:type="gramEnd"/>
       <w:r>
@@ -11001,7 +11127,15 @@
         <w:t>char* str = "Hello";</w:t>
       </w:r>
       <w:r>
-        <w:t xml:space="preserve"> without the const qualifier, you might assume that it should be writable. However, this is a </w:t>
+        <w:t xml:space="preserve"> without the </w:t>
+      </w:r>
+      <w:proofErr w:type="spellStart"/>
+      <w:r>
+        <w:t>const</w:t>
+      </w:r>
+      <w:proofErr w:type="spellEnd"/>
+      <w:r>
+        <w:t xml:space="preserve"> qualifier, you might assume that it should be writable. However, this is a </w:t>
       </w:r>
       <w:r>
         <w:rPr>
@@ -11016,7 +11150,15 @@
     </w:p>
     <w:p>
       <w:r>
-        <w:t xml:space="preserve">Even though you declare the pointer without const, the actual string literal "Hello" remains </w:t>
+        <w:t xml:space="preserve">Even though you declare the pointer without </w:t>
+      </w:r>
+      <w:proofErr w:type="spellStart"/>
+      <w:r>
+        <w:t>const</w:t>
+      </w:r>
+      <w:proofErr w:type="spellEnd"/>
+      <w:r>
+        <w:t xml:space="preserve">, the actual string literal "Hello" remains </w:t>
       </w:r>
       <w:r>
         <w:t xml:space="preserve">in </w:t>
@@ -11074,12 +11216,21 @@
       <w:r>
         <w:t xml:space="preserve">To avoid confusion and potential issues, it's a good practice to declare the pointer to a string literal as </w:t>
       </w:r>
-      <w:r>
-        <w:rPr>
-          <w:b/>
-          <w:bCs/>
-        </w:rPr>
-        <w:t>const char* str = "Hello";</w:t>
+      <w:proofErr w:type="spellStart"/>
+      <w:r>
+        <w:rPr>
+          <w:b/>
+          <w:bCs/>
+        </w:rPr>
+        <w:t>const</w:t>
+      </w:r>
+      <w:proofErr w:type="spellEnd"/>
+      <w:r>
+        <w:rPr>
+          <w:b/>
+          <w:bCs/>
+        </w:rPr>
+        <w:t xml:space="preserve"> char* str = "Hello";</w:t>
       </w:r>
       <w:r>
         <w:t xml:space="preserve"> or use a </w:t>
@@ -11986,6 +12137,7 @@
       <w:r>
         <w:t xml:space="preserve">A NULL pointer, often represented as </w:t>
       </w:r>
+      <w:proofErr w:type="spellStart"/>
       <w:r>
         <w:rPr>
           <w:b/>
@@ -11993,6 +12145,7 @@
         </w:rPr>
         <w:t>nullptr</w:t>
       </w:r>
+      <w:proofErr w:type="spellEnd"/>
       <w:r>
         <w:t xml:space="preserve">, is a pointer that </w:t>
       </w:r>
@@ -12130,12 +12283,21 @@
       <w:r>
         <w:t xml:space="preserve">As a side note, </w:t>
       </w:r>
-      <w:r>
-        <w:rPr>
-          <w:b/>
-          <w:bCs/>
-        </w:rPr>
-        <w:t>nullptr is</w:t>
+      <w:proofErr w:type="spellStart"/>
+      <w:r>
+        <w:rPr>
+          <w:b/>
+          <w:bCs/>
+        </w:rPr>
+        <w:t>nullptr</w:t>
+      </w:r>
+      <w:proofErr w:type="spellEnd"/>
+      <w:r>
+        <w:rPr>
+          <w:b/>
+          <w:bCs/>
+        </w:rPr>
+        <w:t xml:space="preserve"> is</w:t>
       </w:r>
       <w:r>
         <w:t xml:space="preserve"> </w:t>

</xml_diff>

<commit_message>
Update Array.docx {Null Pointer}
</commit_message>
<xml_diff>
--- a/C++/Array_Strings_Pointers_and_References.docx
+++ b/C++/Array_Strings_Pointers_and_References.docx
@@ -785,7 +785,7 @@
           <w:r>
             <w:fldChar w:fldCharType="separate"/>
           </w:r>
-          <w:hyperlink w:anchor="_Toc144480001" w:history="1">
+          <w:hyperlink w:anchor="_Toc144659726" w:history="1">
             <w:r>
               <w:rPr>
                 <w:rStyle w:val="Hyperlink"/>
@@ -812,7 +812,7 @@
                 <w:noProof/>
                 <w:webHidden/>
               </w:rPr>
-              <w:instrText xml:space="preserve"> PAGEREF _Toc144480001 \h </w:instrText>
+              <w:instrText xml:space="preserve"> PAGEREF _Toc144659726 \h </w:instrText>
             </w:r>
             <w:r>
               <w:rPr>
@@ -855,7 +855,7 @@
               <w:lang w:eastAsia="en-IN"/>
             </w:rPr>
           </w:pPr>
-          <w:hyperlink w:anchor="_Toc144480002" w:history="1">
+          <w:hyperlink w:anchor="_Toc144659727" w:history="1">
             <w:r>
               <w:rPr>
                 <w:rStyle w:val="Hyperlink"/>
@@ -882,7 +882,7 @@
                 <w:noProof/>
                 <w:webHidden/>
               </w:rPr>
-              <w:instrText xml:space="preserve"> PAGEREF _Toc144480002 \h </w:instrText>
+              <w:instrText xml:space="preserve"> PAGEREF _Toc144659727 \h </w:instrText>
             </w:r>
             <w:r>
               <w:rPr>
@@ -925,7 +925,7 @@
               <w:lang w:eastAsia="en-IN"/>
             </w:rPr>
           </w:pPr>
-          <w:hyperlink w:anchor="_Toc144480003" w:history="1">
+          <w:hyperlink w:anchor="_Toc144659728" w:history="1">
             <w:r>
               <w:rPr>
                 <w:rStyle w:val="Hyperlink"/>
@@ -952,7 +952,7 @@
                 <w:noProof/>
                 <w:webHidden/>
               </w:rPr>
-              <w:instrText xml:space="preserve"> PAGEREF _Toc144480003 \h </w:instrText>
+              <w:instrText xml:space="preserve"> PAGEREF _Toc144659728 \h </w:instrText>
             </w:r>
             <w:r>
               <w:rPr>
@@ -995,7 +995,7 @@
               <w:lang w:eastAsia="en-IN"/>
             </w:rPr>
           </w:pPr>
-          <w:hyperlink w:anchor="_Toc144480004" w:history="1">
+          <w:hyperlink w:anchor="_Toc144659729" w:history="1">
             <w:r>
               <w:rPr>
                 <w:rStyle w:val="Hyperlink"/>
@@ -1022,7 +1022,7 @@
                 <w:noProof/>
                 <w:webHidden/>
               </w:rPr>
-              <w:instrText xml:space="preserve"> PAGEREF _Toc144480004 \h </w:instrText>
+              <w:instrText xml:space="preserve"> PAGEREF _Toc144659729 \h </w:instrText>
             </w:r>
             <w:r>
               <w:rPr>
@@ -1065,7 +1065,7 @@
               <w:lang w:eastAsia="en-IN"/>
             </w:rPr>
           </w:pPr>
-          <w:hyperlink w:anchor="_Toc144480005" w:history="1">
+          <w:hyperlink w:anchor="_Toc144659730" w:history="1">
             <w:r>
               <w:rPr>
                 <w:rStyle w:val="Hyperlink"/>
@@ -1092,7 +1092,7 @@
                 <w:noProof/>
                 <w:webHidden/>
               </w:rPr>
-              <w:instrText xml:space="preserve"> PAGEREF _Toc144480005 \h </w:instrText>
+              <w:instrText xml:space="preserve"> PAGEREF _Toc144659730 \h </w:instrText>
             </w:r>
             <w:r>
               <w:rPr>
@@ -1135,7 +1135,7 @@
               <w:lang w:eastAsia="en-IN"/>
             </w:rPr>
           </w:pPr>
-          <w:hyperlink w:anchor="_Toc144480006" w:history="1">
+          <w:hyperlink w:anchor="_Toc144659731" w:history="1">
             <w:r>
               <w:rPr>
                 <w:rStyle w:val="Hyperlink"/>
@@ -1162,7 +1162,7 @@
                 <w:noProof/>
                 <w:webHidden/>
               </w:rPr>
-              <w:instrText xml:space="preserve"> PAGEREF _Toc144480006 \h </w:instrText>
+              <w:instrText xml:space="preserve"> PAGEREF _Toc144659731 \h </w:instrText>
             </w:r>
             <w:r>
               <w:rPr>
@@ -1205,7 +1205,7 @@
               <w:lang w:eastAsia="en-IN"/>
             </w:rPr>
           </w:pPr>
-          <w:hyperlink w:anchor="_Toc144480007" w:history="1">
+          <w:hyperlink w:anchor="_Toc144659732" w:history="1">
             <w:r>
               <w:rPr>
                 <w:rStyle w:val="Hyperlink"/>
@@ -1232,7 +1232,7 @@
                 <w:noProof/>
                 <w:webHidden/>
               </w:rPr>
-              <w:instrText xml:space="preserve"> PAGEREF _Toc144480007 \h </w:instrText>
+              <w:instrText xml:space="preserve"> PAGEREF _Toc144659732 \h </w:instrText>
             </w:r>
             <w:r>
               <w:rPr>
@@ -1275,7 +1275,7 @@
               <w:lang w:eastAsia="en-IN"/>
             </w:rPr>
           </w:pPr>
-          <w:hyperlink w:anchor="_Toc144480008" w:history="1">
+          <w:hyperlink w:anchor="_Toc144659733" w:history="1">
             <w:r>
               <w:rPr>
                 <w:rStyle w:val="Hyperlink"/>
@@ -1302,7 +1302,7 @@
                 <w:noProof/>
                 <w:webHidden/>
               </w:rPr>
-              <w:instrText xml:space="preserve"> PAGEREF _Toc144480008 \h </w:instrText>
+              <w:instrText xml:space="preserve"> PAGEREF _Toc144659733 \h </w:instrText>
             </w:r>
             <w:r>
               <w:rPr>
@@ -1345,7 +1345,7 @@
               <w:lang w:eastAsia="en-IN"/>
             </w:rPr>
           </w:pPr>
-          <w:hyperlink w:anchor="_Toc144480009" w:history="1">
+          <w:hyperlink w:anchor="_Toc144659734" w:history="1">
             <w:r>
               <w:rPr>
                 <w:rStyle w:val="Hyperlink"/>
@@ -1372,7 +1372,7 @@
                 <w:noProof/>
                 <w:webHidden/>
               </w:rPr>
-              <w:instrText xml:space="preserve"> PAGEREF _Toc144480009 \h </w:instrText>
+              <w:instrText xml:space="preserve"> PAGEREF _Toc144659734 \h </w:instrText>
             </w:r>
             <w:r>
               <w:rPr>
@@ -1415,7 +1415,7 @@
               <w:lang w:eastAsia="en-IN"/>
             </w:rPr>
           </w:pPr>
-          <w:hyperlink w:anchor="_Toc144480010" w:history="1">
+          <w:hyperlink w:anchor="_Toc144659735" w:history="1">
             <w:r>
               <w:rPr>
                 <w:rStyle w:val="Hyperlink"/>
@@ -1442,7 +1442,7 @@
                 <w:noProof/>
                 <w:webHidden/>
               </w:rPr>
-              <w:instrText xml:space="preserve"> PAGEREF _Toc144480010 \h </w:instrText>
+              <w:instrText xml:space="preserve"> PAGEREF _Toc144659735 \h </w:instrText>
             </w:r>
             <w:r>
               <w:rPr>
@@ -1485,7 +1485,7 @@
               <w:lang w:eastAsia="en-IN"/>
             </w:rPr>
           </w:pPr>
-          <w:hyperlink w:anchor="_Toc144480011" w:history="1">
+          <w:hyperlink w:anchor="_Toc144659736" w:history="1">
             <w:r>
               <w:rPr>
                 <w:rStyle w:val="Hyperlink"/>
@@ -1512,7 +1512,7 @@
                 <w:noProof/>
                 <w:webHidden/>
               </w:rPr>
-              <w:instrText xml:space="preserve"> PAGEREF _Toc144480011 \h </w:instrText>
+              <w:instrText xml:space="preserve"> PAGEREF _Toc144659736 \h </w:instrText>
             </w:r>
             <w:r>
               <w:rPr>
@@ -1555,7 +1555,7 @@
               <w:lang w:eastAsia="en-IN"/>
             </w:rPr>
           </w:pPr>
-          <w:hyperlink w:anchor="_Toc144480012" w:history="1">
+          <w:hyperlink w:anchor="_Toc144659737" w:history="1">
             <w:r>
               <w:rPr>
                 <w:rStyle w:val="Hyperlink"/>
@@ -1582,7 +1582,7 @@
                 <w:noProof/>
                 <w:webHidden/>
               </w:rPr>
-              <w:instrText xml:space="preserve"> PAGEREF _Toc144480012 \h </w:instrText>
+              <w:instrText xml:space="preserve"> PAGEREF _Toc144659737 \h </w:instrText>
             </w:r>
             <w:r>
               <w:rPr>
@@ -1625,7 +1625,7 @@
               <w:lang w:eastAsia="en-IN"/>
             </w:rPr>
           </w:pPr>
-          <w:hyperlink w:anchor="_Toc144480013" w:history="1">
+          <w:hyperlink w:anchor="_Toc144659738" w:history="1">
             <w:r>
               <w:rPr>
                 <w:rStyle w:val="Hyperlink"/>
@@ -1652,7 +1652,7 @@
                 <w:noProof/>
                 <w:webHidden/>
               </w:rPr>
-              <w:instrText xml:space="preserve"> PAGEREF _Toc144480013 \h </w:instrText>
+              <w:instrText xml:space="preserve"> PAGEREF _Toc144659738 \h </w:instrText>
             </w:r>
             <w:r>
               <w:rPr>
@@ -1695,7 +1695,7 @@
               <w:lang w:eastAsia="en-IN"/>
             </w:rPr>
           </w:pPr>
-          <w:hyperlink w:anchor="_Toc144480014" w:history="1">
+          <w:hyperlink w:anchor="_Toc144659739" w:history="1">
             <w:r>
               <w:rPr>
                 <w:rStyle w:val="Hyperlink"/>
@@ -1722,7 +1722,7 @@
                 <w:noProof/>
                 <w:webHidden/>
               </w:rPr>
-              <w:instrText xml:space="preserve"> PAGEREF _Toc144480014 \h </w:instrText>
+              <w:instrText xml:space="preserve"> PAGEREF _Toc144659739 \h </w:instrText>
             </w:r>
             <w:r>
               <w:rPr>
@@ -1765,7 +1765,7 @@
               <w:lang w:eastAsia="en-IN"/>
             </w:rPr>
           </w:pPr>
-          <w:hyperlink w:anchor="_Toc144480015" w:history="1">
+          <w:hyperlink w:anchor="_Toc144659740" w:history="1">
             <w:r>
               <w:rPr>
                 <w:rStyle w:val="Hyperlink"/>
@@ -1792,7 +1792,7 @@
                 <w:noProof/>
                 <w:webHidden/>
               </w:rPr>
-              <w:instrText xml:space="preserve"> PAGEREF _Toc144480015 \h </w:instrText>
+              <w:instrText xml:space="preserve"> PAGEREF _Toc144659740 \h </w:instrText>
             </w:r>
             <w:r>
               <w:rPr>
@@ -1835,7 +1835,7 @@
               <w:lang w:eastAsia="en-IN"/>
             </w:rPr>
           </w:pPr>
-          <w:hyperlink w:anchor="_Toc144480016" w:history="1">
+          <w:hyperlink w:anchor="_Toc144659741" w:history="1">
             <w:r>
               <w:rPr>
                 <w:rStyle w:val="Hyperlink"/>
@@ -1862,7 +1862,7 @@
                 <w:noProof/>
                 <w:webHidden/>
               </w:rPr>
-              <w:instrText xml:space="preserve"> PAGEREF _Toc144480016 \h </w:instrText>
+              <w:instrText xml:space="preserve"> PAGEREF _Toc144659741 \h </w:instrText>
             </w:r>
             <w:r>
               <w:rPr>
@@ -1905,7 +1905,7 @@
               <w:lang w:eastAsia="en-IN"/>
             </w:rPr>
           </w:pPr>
-          <w:hyperlink w:anchor="_Toc144480017" w:history="1">
+          <w:hyperlink w:anchor="_Toc144659742" w:history="1">
             <w:r>
               <w:rPr>
                 <w:rStyle w:val="Hyperlink"/>
@@ -1932,7 +1932,7 @@
                 <w:noProof/>
                 <w:webHidden/>
               </w:rPr>
-              <w:instrText xml:space="preserve"> PAGEREF _Toc144480017 \h </w:instrText>
+              <w:instrText xml:space="preserve"> PAGEREF _Toc144659742 \h </w:instrText>
             </w:r>
             <w:r>
               <w:rPr>
@@ -1975,7 +1975,7 @@
               <w:lang w:eastAsia="en-IN"/>
             </w:rPr>
           </w:pPr>
-          <w:hyperlink w:anchor="_Toc144480018" w:history="1">
+          <w:hyperlink w:anchor="_Toc144659743" w:history="1">
             <w:r>
               <w:rPr>
                 <w:rStyle w:val="Hyperlink"/>
@@ -2002,7 +2002,7 @@
                 <w:noProof/>
                 <w:webHidden/>
               </w:rPr>
-              <w:instrText xml:space="preserve"> PAGEREF _Toc144480018 \h </w:instrText>
+              <w:instrText xml:space="preserve"> PAGEREF _Toc144659743 \h </w:instrText>
             </w:r>
             <w:r>
               <w:rPr>
@@ -2045,7 +2045,7 @@
               <w:lang w:eastAsia="en-IN"/>
             </w:rPr>
           </w:pPr>
-          <w:hyperlink w:anchor="_Toc144480019" w:history="1">
+          <w:hyperlink w:anchor="_Toc144659744" w:history="1">
             <w:r>
               <w:rPr>
                 <w:rStyle w:val="Hyperlink"/>
@@ -2072,7 +2072,7 @@
                 <w:noProof/>
                 <w:webHidden/>
               </w:rPr>
-              <w:instrText xml:space="preserve"> PAGEREF _Toc144480019 \h </w:instrText>
+              <w:instrText xml:space="preserve"> PAGEREF _Toc144659744 \h </w:instrText>
             </w:r>
             <w:r>
               <w:rPr>
@@ -2115,7 +2115,7 @@
               <w:lang w:eastAsia="en-IN"/>
             </w:rPr>
           </w:pPr>
-          <w:hyperlink w:anchor="_Toc144480020" w:history="1">
+          <w:hyperlink w:anchor="_Toc144659745" w:history="1">
             <w:r>
               <w:rPr>
                 <w:rStyle w:val="Hyperlink"/>
@@ -2142,7 +2142,7 @@
                 <w:noProof/>
                 <w:webHidden/>
               </w:rPr>
-              <w:instrText xml:space="preserve"> PAGEREF _Toc144480020 \h </w:instrText>
+              <w:instrText xml:space="preserve"> PAGEREF _Toc144659745 \h </w:instrText>
             </w:r>
             <w:r>
               <w:rPr>
@@ -2185,7 +2185,7 @@
               <w:lang w:eastAsia="en-IN"/>
             </w:rPr>
           </w:pPr>
-          <w:hyperlink w:anchor="_Toc144480021" w:history="1">
+          <w:hyperlink w:anchor="_Toc144659746" w:history="1">
             <w:r>
               <w:rPr>
                 <w:rStyle w:val="Hyperlink"/>
@@ -2212,7 +2212,7 @@
                 <w:noProof/>
                 <w:webHidden/>
               </w:rPr>
-              <w:instrText xml:space="preserve"> PAGEREF _Toc144480021 \h </w:instrText>
+              <w:instrText xml:space="preserve"> PAGEREF _Toc144659746 \h </w:instrText>
             </w:r>
             <w:r>
               <w:rPr>
@@ -2255,7 +2255,7 @@
               <w:lang w:eastAsia="en-IN"/>
             </w:rPr>
           </w:pPr>
-          <w:hyperlink w:anchor="_Toc144480022" w:history="1">
+          <w:hyperlink w:anchor="_Toc144659747" w:history="1">
             <w:r>
               <w:rPr>
                 <w:rStyle w:val="Hyperlink"/>
@@ -2282,7 +2282,7 @@
                 <w:noProof/>
                 <w:webHidden/>
               </w:rPr>
-              <w:instrText xml:space="preserve"> PAGEREF _Toc144480022 \h </w:instrText>
+              <w:instrText xml:space="preserve"> PAGEREF _Toc144659747 \h </w:instrText>
             </w:r>
             <w:r>
               <w:rPr>
@@ -2325,7 +2325,7 @@
               <w:lang w:eastAsia="en-IN"/>
             </w:rPr>
           </w:pPr>
-          <w:hyperlink w:anchor="_Toc144480023" w:history="1">
+          <w:hyperlink w:anchor="_Toc144659748" w:history="1">
             <w:r>
               <w:rPr>
                 <w:rStyle w:val="Hyperlink"/>
@@ -2352,7 +2352,7 @@
                 <w:noProof/>
                 <w:webHidden/>
               </w:rPr>
-              <w:instrText xml:space="preserve"> PAGEREF _Toc144480023 \h </w:instrText>
+              <w:instrText xml:space="preserve"> PAGEREF _Toc144659748 \h </w:instrText>
             </w:r>
             <w:r>
               <w:rPr>
@@ -2395,7 +2395,7 @@
               <w:lang w:eastAsia="en-IN"/>
             </w:rPr>
           </w:pPr>
-          <w:hyperlink w:anchor="_Toc144480024" w:history="1">
+          <w:hyperlink w:anchor="_Toc144659749" w:history="1">
             <w:r>
               <w:rPr>
                 <w:rStyle w:val="Hyperlink"/>
@@ -2422,7 +2422,7 @@
                 <w:noProof/>
                 <w:webHidden/>
               </w:rPr>
-              <w:instrText xml:space="preserve"> PAGEREF _Toc144480024 \h </w:instrText>
+              <w:instrText xml:space="preserve"> PAGEREF _Toc144659749 \h </w:instrText>
             </w:r>
             <w:r>
               <w:rPr>
@@ -2465,7 +2465,7 @@
               <w:lang w:eastAsia="en-IN"/>
             </w:rPr>
           </w:pPr>
-          <w:hyperlink w:anchor="_Toc144480025" w:history="1">
+          <w:hyperlink w:anchor="_Toc144659750" w:history="1">
             <w:r>
               <w:rPr>
                 <w:rStyle w:val="Hyperlink"/>
@@ -2492,7 +2492,7 @@
                 <w:noProof/>
                 <w:webHidden/>
               </w:rPr>
-              <w:instrText xml:space="preserve"> PAGEREF _Toc144480025 \h </w:instrText>
+              <w:instrText xml:space="preserve"> PAGEREF _Toc144659750 \h </w:instrText>
             </w:r>
             <w:r>
               <w:rPr>
@@ -2535,7 +2535,7 @@
               <w:lang w:eastAsia="en-IN"/>
             </w:rPr>
           </w:pPr>
-          <w:hyperlink w:anchor="_Toc144480026" w:history="1">
+          <w:hyperlink w:anchor="_Toc144659751" w:history="1">
             <w:r>
               <w:rPr>
                 <w:rStyle w:val="Hyperlink"/>
@@ -2562,7 +2562,7 @@
                 <w:noProof/>
                 <w:webHidden/>
               </w:rPr>
-              <w:instrText xml:space="preserve"> PAGEREF _Toc144480026 \h </w:instrText>
+              <w:instrText xml:space="preserve"> PAGEREF _Toc144659751 \h </w:instrText>
             </w:r>
             <w:r>
               <w:rPr>
@@ -2605,7 +2605,7 @@
               <w:lang w:eastAsia="en-IN"/>
             </w:rPr>
           </w:pPr>
-          <w:hyperlink w:anchor="_Toc144480027" w:history="1">
+          <w:hyperlink w:anchor="_Toc144659752" w:history="1">
             <w:r>
               <w:rPr>
                 <w:rStyle w:val="Hyperlink"/>
@@ -2632,7 +2632,7 @@
                 <w:noProof/>
                 <w:webHidden/>
               </w:rPr>
-              <w:instrText xml:space="preserve"> PAGEREF _Toc144480027 \h </w:instrText>
+              <w:instrText xml:space="preserve"> PAGEREF _Toc144659752 \h </w:instrText>
             </w:r>
             <w:r>
               <w:rPr>
@@ -2675,7 +2675,7 @@
               <w:lang w:eastAsia="en-IN"/>
             </w:rPr>
           </w:pPr>
-          <w:hyperlink w:anchor="_Toc144480028" w:history="1">
+          <w:hyperlink w:anchor="_Toc144659753" w:history="1">
             <w:r>
               <w:rPr>
                 <w:rStyle w:val="Hyperlink"/>
@@ -2702,7 +2702,7 @@
                 <w:noProof/>
                 <w:webHidden/>
               </w:rPr>
-              <w:instrText xml:space="preserve"> PAGEREF _Toc144480028 \h </w:instrText>
+              <w:instrText xml:space="preserve"> PAGEREF _Toc144659753 \h </w:instrText>
             </w:r>
             <w:r>
               <w:rPr>
@@ -2745,7 +2745,7 @@
               <w:lang w:eastAsia="en-IN"/>
             </w:rPr>
           </w:pPr>
-          <w:hyperlink w:anchor="_Toc144480029" w:history="1">
+          <w:hyperlink w:anchor="_Toc144659754" w:history="1">
             <w:r>
               <w:rPr>
                 <w:rStyle w:val="Hyperlink"/>
@@ -2772,7 +2772,7 @@
                 <w:noProof/>
                 <w:webHidden/>
               </w:rPr>
-              <w:instrText xml:space="preserve"> PAGEREF _Toc144480029 \h </w:instrText>
+              <w:instrText xml:space="preserve"> PAGEREF _Toc144659754 \h </w:instrText>
             </w:r>
             <w:r>
               <w:rPr>
@@ -2815,7 +2815,7 @@
               <w:lang w:eastAsia="en-IN"/>
             </w:rPr>
           </w:pPr>
-          <w:hyperlink w:anchor="_Toc144480030" w:history="1">
+          <w:hyperlink w:anchor="_Toc144659755" w:history="1">
             <w:r>
               <w:rPr>
                 <w:rStyle w:val="Hyperlink"/>
@@ -2842,7 +2842,7 @@
                 <w:noProof/>
                 <w:webHidden/>
               </w:rPr>
-              <w:instrText xml:space="preserve"> PAGEREF _Toc144480030 \h </w:instrText>
+              <w:instrText xml:space="preserve"> PAGEREF _Toc144659755 \h </w:instrText>
             </w:r>
             <w:r>
               <w:rPr>
@@ -2885,7 +2885,7 @@
               <w:lang w:eastAsia="en-IN"/>
             </w:rPr>
           </w:pPr>
-          <w:hyperlink w:anchor="_Toc144480031" w:history="1">
+          <w:hyperlink w:anchor="_Toc144659756" w:history="1">
             <w:r>
               <w:rPr>
                 <w:rStyle w:val="Hyperlink"/>
@@ -2912,7 +2912,7 @@
                 <w:noProof/>
                 <w:webHidden/>
               </w:rPr>
-              <w:instrText xml:space="preserve"> PAGEREF _Toc144480031 \h </w:instrText>
+              <w:instrText xml:space="preserve"> PAGEREF _Toc144659756 \h </w:instrText>
             </w:r>
             <w:r>
               <w:rPr>
@@ -2955,7 +2955,7 @@
               <w:lang w:eastAsia="en-IN"/>
             </w:rPr>
           </w:pPr>
-          <w:hyperlink w:anchor="_Toc144480032" w:history="1">
+          <w:hyperlink w:anchor="_Toc144659757" w:history="1">
             <w:r>
               <w:rPr>
                 <w:rStyle w:val="Hyperlink"/>
@@ -2982,7 +2982,7 @@
                 <w:noProof/>
                 <w:webHidden/>
               </w:rPr>
-              <w:instrText xml:space="preserve"> PAGEREF _Toc144480032 \h </w:instrText>
+              <w:instrText xml:space="preserve"> PAGEREF _Toc144659757 \h </w:instrText>
             </w:r>
             <w:r>
               <w:rPr>
@@ -3025,7 +3025,7 @@
               <w:lang w:eastAsia="en-IN"/>
             </w:rPr>
           </w:pPr>
-          <w:hyperlink w:anchor="_Toc144480033" w:history="1">
+          <w:hyperlink w:anchor="_Toc144659758" w:history="1">
             <w:r>
               <w:rPr>
                 <w:rStyle w:val="Hyperlink"/>
@@ -3052,7 +3052,7 @@
                 <w:noProof/>
                 <w:webHidden/>
               </w:rPr>
-              <w:instrText xml:space="preserve"> PAGEREF _Toc144480033 \h </w:instrText>
+              <w:instrText xml:space="preserve"> PAGEREF _Toc144659758 \h </w:instrText>
             </w:r>
             <w:r>
               <w:rPr>
@@ -3095,7 +3095,7 @@
               <w:lang w:eastAsia="en-IN"/>
             </w:rPr>
           </w:pPr>
-          <w:hyperlink w:anchor="_Toc144480034" w:history="1">
+          <w:hyperlink w:anchor="_Toc144659759" w:history="1">
             <w:r>
               <w:rPr>
                 <w:rStyle w:val="Hyperlink"/>
@@ -3122,7 +3122,7 @@
                 <w:noProof/>
                 <w:webHidden/>
               </w:rPr>
-              <w:instrText xml:space="preserve"> PAGEREF _Toc144480034 \h </w:instrText>
+              <w:instrText xml:space="preserve"> PAGEREF _Toc144659759 \h </w:instrText>
             </w:r>
             <w:r>
               <w:rPr>
@@ -3165,7 +3165,7 @@
               <w:lang w:eastAsia="en-IN"/>
             </w:rPr>
           </w:pPr>
-          <w:hyperlink w:anchor="_Toc144480035" w:history="1">
+          <w:hyperlink w:anchor="_Toc144659760" w:history="1">
             <w:r>
               <w:rPr>
                 <w:rStyle w:val="Hyperlink"/>
@@ -3192,7 +3192,7 @@
                 <w:noProof/>
                 <w:webHidden/>
               </w:rPr>
-              <w:instrText xml:space="preserve"> PAGEREF _Toc144480035 \h </w:instrText>
+              <w:instrText xml:space="preserve"> PAGEREF _Toc144659760 \h </w:instrText>
             </w:r>
             <w:r>
               <w:rPr>
@@ -3235,7 +3235,7 @@
               <w:lang w:eastAsia="en-IN"/>
             </w:rPr>
           </w:pPr>
-          <w:hyperlink w:anchor="_Toc144480036" w:history="1">
+          <w:hyperlink w:anchor="_Toc144659761" w:history="1">
             <w:r>
               <w:rPr>
                 <w:rStyle w:val="Hyperlink"/>
@@ -3262,7 +3262,7 @@
                 <w:noProof/>
                 <w:webHidden/>
               </w:rPr>
-              <w:instrText xml:space="preserve"> PAGEREF _Toc144480036 \h </w:instrText>
+              <w:instrText xml:space="preserve"> PAGEREF _Toc144659761 \h </w:instrText>
             </w:r>
             <w:r>
               <w:rPr>
@@ -3305,7 +3305,7 @@
               <w:lang w:eastAsia="en-IN"/>
             </w:rPr>
           </w:pPr>
-          <w:hyperlink w:anchor="_Toc144480037" w:history="1">
+          <w:hyperlink w:anchor="_Toc144659762" w:history="1">
             <w:r>
               <w:rPr>
                 <w:rStyle w:val="Hyperlink"/>
@@ -3332,7 +3332,7 @@
                 <w:noProof/>
                 <w:webHidden/>
               </w:rPr>
-              <w:instrText xml:space="preserve"> PAGEREF _Toc144480037 \h </w:instrText>
+              <w:instrText xml:space="preserve"> PAGEREF _Toc144659762 \h </w:instrText>
             </w:r>
             <w:r>
               <w:rPr>
@@ -3375,13 +3375,13 @@
               <w:lang w:eastAsia="en-IN"/>
             </w:rPr>
           </w:pPr>
-          <w:hyperlink w:anchor="_Toc144480038" w:history="1">
+          <w:hyperlink w:anchor="_Toc144659763" w:history="1">
             <w:r>
               <w:rPr>
                 <w:rStyle w:val="Hyperlink"/>
                 <w:noProof/>
               </w:rPr>
-              <w:t>Issue with NULL Pointer</w:t>
+              <w:t>nullptr</w:t>
             </w:r>
             <w:r>
               <w:rPr>
@@ -3402,7 +3402,7 @@
                 <w:noProof/>
                 <w:webHidden/>
               </w:rPr>
-              <w:instrText xml:space="preserve"> PAGEREF _Toc144480038 \h </w:instrText>
+              <w:instrText xml:space="preserve"> PAGEREF _Toc144659763 \h </w:instrText>
             </w:r>
             <w:r>
               <w:rPr>
@@ -3470,7 +3470,7 @@
         <w:pStyle w:val="Heading1"/>
         <w:jc w:val="center"/>
       </w:pPr>
-      <w:bookmarkStart w:id="0" w:name="_Toc144480001"/>
+      <w:bookmarkStart w:id="0" w:name="_Toc144659726"/>
       <w:r>
         <w:lastRenderedPageBreak/>
         <w:t>Arrays in C++</w:t>
@@ -3553,7 +3553,7 @@
       <w:pPr>
         <w:pStyle w:val="Heading2"/>
       </w:pPr>
-      <w:bookmarkStart w:id="1" w:name="_Toc144480002"/>
+      <w:bookmarkStart w:id="1" w:name="_Toc144659727"/>
       <w:r>
         <w:t xml:space="preserve">Array </w:t>
       </w:r>
@@ -3742,7 +3742,7 @@
       <w:pPr>
         <w:pStyle w:val="Heading2"/>
       </w:pPr>
-      <w:bookmarkStart w:id="2" w:name="_Toc144480003"/>
+      <w:bookmarkStart w:id="2" w:name="_Toc144659728"/>
       <w:r>
         <w:lastRenderedPageBreak/>
         <w:t xml:space="preserve">2D </w:t>
@@ -4041,7 +4041,7 @@
       <w:pPr>
         <w:pStyle w:val="Heading2"/>
       </w:pPr>
-      <w:bookmarkStart w:id="3" w:name="_Toc144480004"/>
+      <w:bookmarkStart w:id="3" w:name="_Toc144659729"/>
       <w:r>
         <w:t>3D Array D</w:t>
       </w:r>
@@ -4112,7 +4112,7 @@
       <w:pPr>
         <w:pStyle w:val="Heading2"/>
       </w:pPr>
-      <w:bookmarkStart w:id="4" w:name="_Toc144480005"/>
+      <w:bookmarkStart w:id="4" w:name="_Toc144659730"/>
       <w:r>
         <w:lastRenderedPageBreak/>
         <w:t>Memory Layout</w:t>
@@ -4183,7 +4183,7 @@
       <w:pPr>
         <w:pStyle w:val="Heading2"/>
       </w:pPr>
-      <w:bookmarkStart w:id="5" w:name="_Toc144480006"/>
+      <w:bookmarkStart w:id="5" w:name="_Toc144659731"/>
       <w:r>
         <w:t>Sizeof Array</w:t>
       </w:r>
@@ -4248,7 +4248,7 @@
       <w:pPr>
         <w:pStyle w:val="Heading2"/>
       </w:pPr>
-      <w:bookmarkStart w:id="6" w:name="_Toc144480007"/>
+      <w:bookmarkStart w:id="6" w:name="_Toc144659732"/>
       <w:r>
         <w:lastRenderedPageBreak/>
         <w:t>Array Traversal in C++</w:t>
@@ -4903,7 +4903,7 @@
       <w:pPr>
         <w:pStyle w:val="Heading2"/>
       </w:pPr>
-      <w:bookmarkStart w:id="7" w:name="_Toc144480008"/>
+      <w:bookmarkStart w:id="7" w:name="_Toc144659733"/>
       <w:r>
         <w:lastRenderedPageBreak/>
         <w:t xml:space="preserve">Different Type </w:t>
@@ -5045,7 +5045,7 @@
       <w:pPr>
         <w:pStyle w:val="Heading2"/>
       </w:pPr>
-      <w:bookmarkStart w:id="8" w:name="_Toc144480009"/>
+      <w:bookmarkStart w:id="8" w:name="_Toc144659734"/>
       <w:r>
         <w:t>A</w:t>
       </w:r>
@@ -5224,7 +5224,7 @@
       <w:pPr>
         <w:pStyle w:val="Heading2"/>
       </w:pPr>
-      <w:bookmarkStart w:id="9" w:name="_Toc144480010"/>
+      <w:bookmarkStart w:id="9" w:name="_Toc144659735"/>
       <w:r>
         <w:lastRenderedPageBreak/>
         <w:t>Passing 2D arrays as arguments in C++</w:t>
@@ -5542,7 +5542,7 @@
         <w:pStyle w:val="Heading1"/>
         <w:jc w:val="center"/>
       </w:pPr>
-      <w:bookmarkStart w:id="10" w:name="_Toc144480011"/>
+      <w:bookmarkStart w:id="10" w:name="_Toc144659736"/>
       <w:r>
         <w:lastRenderedPageBreak/>
         <w:t>Strings in C++</w:t>
@@ -5600,7 +5600,7 @@
         <w:pStyle w:val="Heading2"/>
         <w:jc w:val="center"/>
       </w:pPr>
-      <w:bookmarkStart w:id="11" w:name="_Toc144480012"/>
+      <w:bookmarkStart w:id="11" w:name="_Toc144659737"/>
       <w:r>
         <w:t>C-style (character arrays and literals)</w:t>
       </w:r>
@@ -5661,7 +5661,7 @@
         <w:pStyle w:val="Heading2"/>
         <w:jc w:val="center"/>
       </w:pPr>
-      <w:bookmarkStart w:id="12" w:name="_Toc144480013"/>
+      <w:bookmarkStart w:id="12" w:name="_Toc144659738"/>
       <w:r>
         <w:lastRenderedPageBreak/>
         <w:t>String Class in C++ STL</w:t>
@@ -5717,7 +5717,7 @@
       <w:pPr>
         <w:pStyle w:val="Heading3"/>
       </w:pPr>
-      <w:bookmarkStart w:id="13" w:name="_Toc144480014"/>
+      <w:bookmarkStart w:id="13" w:name="_Toc144659739"/>
       <w:r>
         <w:t>S</w:t>
       </w:r>
@@ -7035,7 +7035,7 @@
         <w:pStyle w:val="Heading1"/>
         <w:jc w:val="center"/>
       </w:pPr>
-      <w:bookmarkStart w:id="14" w:name="_Toc144480015"/>
+      <w:bookmarkStart w:id="14" w:name="_Toc144659740"/>
       <w:r>
         <w:lastRenderedPageBreak/>
         <w:t>Pointers &amp; References in C++</w:t>
@@ -7048,7 +7048,7 @@
         <w:pStyle w:val="Heading2"/>
         <w:jc w:val="center"/>
       </w:pPr>
-      <w:bookmarkStart w:id="15" w:name="_Toc144480016"/>
+      <w:bookmarkStart w:id="15" w:name="_Toc144659741"/>
       <w:r>
         <w:t>Pointers</w:t>
       </w:r>
@@ -7069,7 +7069,7 @@
       <w:pPr>
         <w:pStyle w:val="Heading3"/>
       </w:pPr>
-      <w:bookmarkStart w:id="16" w:name="_Toc144480017"/>
+      <w:bookmarkStart w:id="16" w:name="_Toc144659742"/>
       <w:r>
         <w:t xml:space="preserve">Address and Dereference </w:t>
       </w:r>
@@ -7207,7 +7207,7 @@
       <w:pPr>
         <w:pStyle w:val="Heading3"/>
       </w:pPr>
-      <w:bookmarkStart w:id="17" w:name="_Toc144480018"/>
+      <w:bookmarkStart w:id="17" w:name="_Toc144659743"/>
       <w:r>
         <w:lastRenderedPageBreak/>
         <w:t>Difference between arr and &amp;arr</w:t>
@@ -7398,7 +7398,7 @@
           <w:bCs/>
         </w:rPr>
       </w:pPr>
-      <w:bookmarkStart w:id="18" w:name="_Toc144480019"/>
+      <w:bookmarkStart w:id="18" w:name="_Toc144659744"/>
       <w:r>
         <w:rPr>
           <w:rStyle w:val="Heading3Char"/>
@@ -8442,7 +8442,7 @@
       <w:pPr>
         <w:pStyle w:val="Heading3"/>
       </w:pPr>
-      <w:bookmarkStart w:id="19" w:name="_Toc144480020"/>
+      <w:bookmarkStart w:id="19" w:name="_Toc144659745"/>
       <w:r>
         <w:t>Drawbacks of Pointers</w:t>
       </w:r>
@@ -8486,7 +8486,7 @@
         </w:rPr>
         <w:br w:type="page"/>
       </w:r>
-      <w:bookmarkStart w:id="20" w:name="_Toc144480021"/>
+      <w:bookmarkStart w:id="20" w:name="_Toc144659746"/>
       <w:r>
         <w:rPr>
           <w:rStyle w:val="Heading2Char"/>
@@ -8574,7 +8574,7 @@
       </w:r>
     </w:p>
     <w:p>
-      <w:bookmarkStart w:id="21" w:name="_Toc144480022"/>
+      <w:bookmarkStart w:id="21" w:name="_Toc144659747"/>
       <w:r>
         <w:rPr>
           <w:rStyle w:val="Heading3Char"/>
@@ -9023,7 +9023,7 @@
           <w:rStyle w:val="Heading3Char"/>
         </w:rPr>
       </w:pPr>
-      <w:bookmarkStart w:id="22" w:name="_Toc144480023"/>
+      <w:bookmarkStart w:id="22" w:name="_Toc144659748"/>
       <w:r>
         <w:rPr>
           <w:rStyle w:val="Heading3Char"/>
@@ -9911,7 +9911,7 @@
         <w:pStyle w:val="Heading2"/>
         <w:jc w:val="center"/>
       </w:pPr>
-      <w:bookmarkStart w:id="23" w:name="_Toc144480024"/>
+      <w:bookmarkStart w:id="23" w:name="_Toc144659749"/>
       <w:r>
         <w:lastRenderedPageBreak/>
         <w:t>Pointers vs References</w:t>
@@ -10214,7 +10214,7 @@
         <w:pStyle w:val="Heading2"/>
         <w:jc w:val="center"/>
       </w:pPr>
-      <w:bookmarkStart w:id="24" w:name="_Toc144480025"/>
+      <w:bookmarkStart w:id="24" w:name="_Toc144659750"/>
       <w:r>
         <w:lastRenderedPageBreak/>
         <w:t>Pointers vs Array</w:t>
@@ -11341,7 +11341,7 @@
         <w:pStyle w:val="Heading2"/>
         <w:jc w:val="center"/>
       </w:pPr>
-      <w:bookmarkStart w:id="25" w:name="_Toc144480026"/>
+      <w:bookmarkStart w:id="25" w:name="_Toc144659751"/>
       <w:r>
         <w:lastRenderedPageBreak/>
         <w:t xml:space="preserve">Function </w:t>
@@ -11359,7 +11359,7 @@
       <w:pPr>
         <w:pStyle w:val="Heading3"/>
       </w:pPr>
-      <w:bookmarkStart w:id="26" w:name="_Toc144480027"/>
+      <w:bookmarkStart w:id="26" w:name="_Toc144659752"/>
       <w:r>
         <w:t>Call-by-Value</w:t>
       </w:r>
@@ -11462,7 +11462,7 @@
       <w:pPr>
         <w:pStyle w:val="Heading3"/>
       </w:pPr>
-      <w:bookmarkStart w:id="27" w:name="_Toc144480028"/>
+      <w:bookmarkStart w:id="27" w:name="_Toc144659753"/>
       <w:r>
         <w:lastRenderedPageBreak/>
         <w:t>Call-by-Reference with Pointer Arguments</w:t>
@@ -11531,7 +11531,7 @@
       <w:pPr>
         <w:pStyle w:val="Heading3"/>
       </w:pPr>
-      <w:bookmarkStart w:id="28" w:name="_Toc144480029"/>
+      <w:bookmarkStart w:id="28" w:name="_Toc144659754"/>
       <w:r>
         <w:lastRenderedPageBreak/>
         <w:t>Call-by-Reference</w:t>
@@ -11667,7 +11667,7 @@
         <w:pStyle w:val="Heading2"/>
         <w:jc w:val="center"/>
       </w:pPr>
-      <w:bookmarkStart w:id="29" w:name="_Toc144480030"/>
+      <w:bookmarkStart w:id="29" w:name="_Toc144659755"/>
       <w:r>
         <w:lastRenderedPageBreak/>
         <w:t>Array Name as Pointers</w:t>
@@ -11850,7 +11850,7 @@
         <w:pStyle w:val="Heading2"/>
         <w:jc w:val="center"/>
       </w:pPr>
-      <w:bookmarkStart w:id="30" w:name="_Toc144480031"/>
+      <w:bookmarkStart w:id="30" w:name="_Toc144659756"/>
       <w:r>
         <w:lastRenderedPageBreak/>
         <w:t>Pointers and String literals</w:t>
@@ -11862,7 +11862,7 @@
       <w:pPr>
         <w:pStyle w:val="Heading3"/>
       </w:pPr>
-      <w:bookmarkStart w:id="31" w:name="_Toc144480032"/>
+      <w:bookmarkStart w:id="31" w:name="_Toc144659757"/>
       <w:r>
         <w:t>String Literals as Pointers</w:t>
       </w:r>
@@ -12376,7 +12376,7 @@
       <w:pPr>
         <w:pStyle w:val="Heading3"/>
       </w:pPr>
-      <w:bookmarkStart w:id="32" w:name="_Toc144480033"/>
+      <w:bookmarkStart w:id="32" w:name="_Toc144659758"/>
       <w:r>
         <w:t>Modifiable Strings</w:t>
       </w:r>
@@ -12447,7 +12447,7 @@
       <w:pPr>
         <w:pStyle w:val="Heading3"/>
       </w:pPr>
-      <w:bookmarkStart w:id="33" w:name="_Toc144480034"/>
+      <w:bookmarkStart w:id="33" w:name="_Toc144659759"/>
       <w:r>
         <w:lastRenderedPageBreak/>
         <w:t>C++ string Class</w:t>
@@ -12567,7 +12567,7 @@
         <w:pStyle w:val="Heading2"/>
         <w:jc w:val="center"/>
       </w:pPr>
-      <w:bookmarkStart w:id="34" w:name="_Toc144480035"/>
+      <w:bookmarkStart w:id="34" w:name="_Toc144659760"/>
       <w:r>
         <w:lastRenderedPageBreak/>
         <w:t>Pointers to pointers</w:t>
@@ -12689,7 +12689,7 @@
         <w:pStyle w:val="Heading2"/>
         <w:jc w:val="center"/>
       </w:pPr>
-      <w:bookmarkStart w:id="35" w:name="_Toc144480036"/>
+      <w:bookmarkStart w:id="35" w:name="_Toc144659761"/>
       <w:r>
         <w:lastRenderedPageBreak/>
         <w:t>Void Pointers</w:t>
@@ -12854,7 +12854,7 @@
         <w:pStyle w:val="Heading2"/>
         <w:jc w:val="center"/>
       </w:pPr>
-      <w:bookmarkStart w:id="36" w:name="_Toc144480037"/>
+      <w:bookmarkStart w:id="36" w:name="_Toc144659762"/>
       <w:r>
         <w:lastRenderedPageBreak/>
         <w:t>NULL Pointer</w:t>
@@ -12864,76 +12864,31 @@
     <w:p/>
     <w:p>
       <w:r>
-        <w:t>A NULL pointer</w:t>
-      </w:r>
-      <w:r>
-        <w:t xml:space="preserve"> defined as preprocessor macro. </w:t>
-      </w:r>
-      <w:r>
-        <w:rPr>
-          <w:b/>
-          <w:bCs/>
-        </w:rPr>
-        <w:t>#define NULL 0</w:t>
-      </w:r>
-    </w:p>
-    <w:p>
-      <w:r>
-        <w:rPr>
-          <w:b/>
-          <w:bCs/>
-        </w:rPr>
-        <w:t>It</w:t>
+        <w:t xml:space="preserve">If a pointer is not explicitly initialized, it will contain </w:t>
+      </w:r>
+      <w:r>
+        <w:t>a</w:t>
+      </w:r>
+      <w:r>
+        <w:t xml:space="preserve"> garbage value, and attempting to dereference such a pointer can lead to undefined behaviour, including a segmentation fault or access violation. It's crucial to always initialize pointers before using them to ensure they point to valid memory locations.</w:t>
       </w:r>
       <w:r>
         <w:t xml:space="preserve"> </w:t>
       </w:r>
       <w:r>
-        <w:rPr>
-          <w:b/>
-          <w:bCs/>
-        </w:rPr>
-        <w:t>does not</w:t>
-      </w:r>
-      <w:r>
-        <w:rPr>
-          <w:b/>
-          <w:bCs/>
-        </w:rPr>
-        <w:t xml:space="preserve"> point to any valid memory address</w:t>
-      </w:r>
-      <w:r>
-        <w:t>.</w:t>
-      </w:r>
-      <w:r>
-        <w:t xml:space="preserve"> </w:t>
-      </w:r>
-      <w:r>
-        <w:t xml:space="preserve">Dereferencing a NULL pointer usually leads to </w:t>
-      </w:r>
-      <w:r>
-        <w:rPr>
-          <w:b/>
-          <w:bCs/>
-        </w:rPr>
-        <w:t xml:space="preserve">undefined </w:t>
-      </w:r>
-      <w:r>
-        <w:rPr>
-          <w:b/>
-          <w:bCs/>
-        </w:rPr>
-        <w:t>behaviour</w:t>
-      </w:r>
-      <w:r>
-        <w:rPr>
-          <w:b/>
-          <w:bCs/>
-        </w:rPr>
-        <w:t>, crashes, or memory access violations</w:t>
-      </w:r>
-      <w:r>
-        <w:t>.</w:t>
+        <w:t xml:space="preserve">To avoid this, it's a </w:t>
+      </w:r>
+      <w:r>
+        <w:t>recommended</w:t>
+      </w:r>
+      <w:r>
+        <w:t xml:space="preserve"> practice to initialize pointers before using them</w:t>
+      </w:r>
+      <w:r>
+        <w:t xml:space="preserve">, </w:t>
+      </w:r>
+      <w:r>
+        <w:t>like this:</w:t>
       </w:r>
     </w:p>
     <w:p>
@@ -12942,10 +12897,10 @@
           <w:noProof/>
         </w:rPr>
         <w:drawing>
-          <wp:inline distT="0" distB="0" distL="0" distR="0" wp14:anchorId="0158E2F4" wp14:editId="1092A2F1">
+          <wp:inline distT="0" distB="0" distL="0" distR="0" wp14:anchorId="462409BE" wp14:editId="6F969E4E">
             <wp:extent cx="5724525" cy="1252855"/>
             <wp:effectExtent l="0" t="0" r="9525" b="4445"/>
-            <wp:docPr id="609036817" name="Picture 2"/>
+            <wp:docPr id="609036817" name="Picture 2" descr="A black background with white lines and colorful text&#10;&#10;Description automatically generated"/>
             <wp:cNvGraphicFramePr>
               <a:graphicFrameLocks xmlns:a="http://schemas.openxmlformats.org/drawingml/2006/main" noChangeAspect="1"/>
             </wp:cNvGraphicFramePr>
@@ -12953,7 +12908,7 @@
               <a:graphicData uri="http://schemas.openxmlformats.org/drawingml/2006/picture">
                 <pic:pic xmlns:pic="http://schemas.openxmlformats.org/drawingml/2006/picture">
                   <pic:nvPicPr>
-                    <pic:cNvPr id="0" name="Picture 2"/>
+                    <pic:cNvPr id="609036817" name="Picture 2" descr="A black background with white lines and colorful text&#10;&#10;Description automatically generated"/>
                     <pic:cNvPicPr>
                       <a:picLocks noChangeAspect="1" noChangeArrowheads="1"/>
                     </pic:cNvPicPr>
@@ -12993,20 +12948,334 @@
     </w:p>
     <w:p>
       <w:r>
+        <w:t>NULL</w:t>
+      </w:r>
+      <w:r>
+        <w:t xml:space="preserve"> is a special value of </w:t>
+      </w:r>
+      <w:r>
+        <w:t>pointer</w:t>
+      </w:r>
+      <w:r>
+        <w:t xml:space="preserve">. </w:t>
+      </w:r>
+      <w:r>
+        <w:t>It is</w:t>
+      </w:r>
+      <w:r>
+        <w:t xml:space="preserve"> defined as preprocessor macro. </w:t>
+      </w:r>
+    </w:p>
+    <w:p>
+      <w:pPr>
+        <w:pStyle w:val="ListParagraph"/>
+        <w:numPr>
+          <w:ilvl w:val="0"/>
+          <w:numId w:val="46"/>
+        </w:numPr>
+      </w:pPr>
+      <w:r>
+        <w:t>#define NULL 0</w:t>
+      </w:r>
+      <w:r>
+        <w:t xml:space="preserve"> (In C++)</w:t>
+      </w:r>
+    </w:p>
+    <w:p>
+      <w:pPr>
+        <w:pStyle w:val="ListParagraph"/>
+        <w:numPr>
+          <w:ilvl w:val="0"/>
+          <w:numId w:val="46"/>
+        </w:numPr>
+      </w:pPr>
+      <w:r>
+        <w:t>#define NULL ((void *)0) (In C)</w:t>
+      </w:r>
+    </w:p>
+    <w:p>
+      <w:pPr>
+        <w:rPr>
+          <w:b/>
+          <w:bCs/>
+        </w:rPr>
+      </w:pPr>
+      <w:r>
+        <w:t xml:space="preserve">Dereferencing a NULL pointer can indeed lead to undefined </w:t>
+      </w:r>
+      <w:r>
+        <w:t>behaviour</w:t>
+      </w:r>
+      <w:r>
+        <w:t xml:space="preserve">, crashes, segmentation faults, or memory access violations. </w:t>
+      </w:r>
+      <w:r>
+        <w:rPr>
+          <w:b/>
+          <w:bCs/>
+        </w:rPr>
+        <w:t xml:space="preserve">It's a crucial practice to check if a pointer is NULL (or nullptr) before attempting to access the </w:t>
+      </w:r>
+      <w:r>
+        <w:rPr>
+          <w:b/>
+          <w:bCs/>
+        </w:rPr>
+        <w:t>memory.</w:t>
+      </w:r>
+    </w:p>
+    <w:p>
+      <w:pPr>
+        <w:rPr>
+          <w:b/>
+          <w:bCs/>
+        </w:rPr>
+      </w:pPr>
+      <w:r>
+        <w:t>When you create a pointer and do not immediately have a valid value to assign to it, it is a good practice to initialize it with nullptr (or in older code, you can use NULL).</w:t>
+      </w:r>
+      <w:r>
+        <w:t xml:space="preserve"> </w:t>
+      </w:r>
+      <w:r>
+        <w:t xml:space="preserve">Initializing a pointer with nullptr or NULL explicitly sets it to a known state, indicating that it does not currently point to a valid memory location. This can help prevent accidental dereferencing of </w:t>
+      </w:r>
+      <w:r>
+        <w:rPr>
+          <w:b/>
+          <w:bCs/>
+        </w:rPr>
+        <w:t>uninitialized or wild pointers</w:t>
+      </w:r>
+      <w:r>
+        <w:t xml:space="preserve">, which can lead to undefined </w:t>
+      </w:r>
+      <w:r>
+        <w:t>behaviour</w:t>
+      </w:r>
+      <w:r>
+        <w:t xml:space="preserve"> and crashes.</w:t>
+      </w:r>
+    </w:p>
+    <w:p>
+      <w:pPr>
+        <w:rPr>
+          <w:b/>
+          <w:bCs/>
+        </w:rPr>
+      </w:pPr>
+      <w:r>
+        <w:rPr>
+          <w:b/>
+          <w:bCs/>
+        </w:rPr>
+        <w:t>Application of NULL</w:t>
+      </w:r>
+    </w:p>
+    <w:p>
+      <w:pPr>
+        <w:pStyle w:val="ListParagraph"/>
+        <w:numPr>
+          <w:ilvl w:val="0"/>
+          <w:numId w:val="40"/>
+        </w:numPr>
+      </w:pPr>
+      <w:r>
+        <w:t>For pointer with no memory address</w:t>
+      </w:r>
+    </w:p>
+    <w:p>
+      <w:pPr>
+        <w:pStyle w:val="ListParagraph"/>
+        <w:numPr>
+          <w:ilvl w:val="0"/>
+          <w:numId w:val="40"/>
+        </w:numPr>
+      </w:pPr>
+      <w:r>
+        <w:t>Function use NULL to return invalid output.</w:t>
+      </w:r>
+    </w:p>
+    <w:p>
+      <w:pPr>
+        <w:pStyle w:val="ListParagraph"/>
+        <w:numPr>
+          <w:ilvl w:val="0"/>
+          <w:numId w:val="40"/>
+        </w:numPr>
+      </w:pPr>
+      <w:r>
+        <w:t>In Data Structure like Linked List, tree etc.</w:t>
+      </w:r>
+    </w:p>
+    <w:p>
+      <w:pPr>
+        <w:rPr>
+          <w:b/>
+          <w:bCs/>
+        </w:rPr>
+      </w:pPr>
+      <w:r>
+        <w:rPr>
+          <w:b/>
+          <w:bCs/>
+        </w:rPr>
+        <w:t>Remember</w:t>
+      </w:r>
+    </w:p>
+    <w:p>
+      <w:pPr>
+        <w:pStyle w:val="ListParagraph"/>
+        <w:numPr>
+          <w:ilvl w:val="0"/>
+          <w:numId w:val="43"/>
+        </w:numPr>
+      </w:pPr>
+      <w:r>
+        <w:t xml:space="preserve">A NULL pointer converts to bool value false, and all other value convert to bool value </w:t>
+      </w:r>
+      <w:r>
+        <w:t>true.</w:t>
+      </w:r>
+    </w:p>
+    <w:p>
+      <w:pPr>
+        <w:pStyle w:val="ListParagraph"/>
+        <w:numPr>
+          <w:ilvl w:val="0"/>
+          <w:numId w:val="43"/>
+        </w:numPr>
+        <w:rPr>
+          <w:b/>
+          <w:bCs/>
+        </w:rPr>
+      </w:pPr>
+      <w:r>
+        <w:t>NULL can be used for any type</w:t>
+      </w:r>
+      <w:r>
+        <w:t>.</w:t>
+      </w:r>
+      <w:r>
+        <w:rPr>
+          <w:b/>
+          <w:bCs/>
+        </w:rPr>
+        <w:t xml:space="preserve"> double *ptr = NULL, char *ptr = NULL, int *ptr = NULL</w:t>
+      </w:r>
+    </w:p>
+    <w:p>
+      <w:pPr>
+        <w:rPr>
+          <w:b/>
+          <w:bCs/>
+        </w:rPr>
+      </w:pPr>
+      <w:r>
+        <w:rPr>
+          <w:b/>
+          <w:bCs/>
+        </w:rPr>
         <w:br w:type="page"/>
       </w:r>
     </w:p>
     <w:p>
+      <w:pPr>
+        <w:pStyle w:val="Heading3"/>
+      </w:pPr>
+      <w:bookmarkStart w:id="37" w:name="_Toc144659763"/>
+      <w:r>
+        <w:lastRenderedPageBreak/>
+        <w:t>n</w:t>
+      </w:r>
+      <w:r>
+        <w:t>ullptr</w:t>
+      </w:r>
+      <w:bookmarkEnd w:id="37"/>
+    </w:p>
+    <w:p>
+      <w:r>
+        <w:t>Added in C++ 11 as replacement of NUL</w:t>
+      </w:r>
+      <w:r>
+        <w:t>L.</w:t>
+      </w:r>
+      <w:r>
+        <w:t xml:space="preserve"> </w:t>
+      </w:r>
+    </w:p>
+    <w:p>
+      <w:pPr>
+        <w:pStyle w:val="Heading4"/>
+      </w:pPr>
+      <w:r>
+        <w:t>Issue with NULL Pointer</w:t>
+      </w:r>
+    </w:p>
+    <w:p/>
+    <w:p>
+      <w:pPr>
+        <w:pStyle w:val="ListParagraph"/>
+        <w:numPr>
+          <w:ilvl w:val="0"/>
+          <w:numId w:val="45"/>
+        </w:numPr>
+      </w:pPr>
+      <w:r>
+        <w:t xml:space="preserve">int x = NULL allowed </w:t>
+      </w:r>
+      <w:r>
+        <w:t>b</w:t>
+      </w:r>
+      <w:r>
+        <w:t>ut int x = nullptr is not allowed</w:t>
+      </w:r>
+    </w:p>
+    <w:p>
+      <w:pPr>
+        <w:pStyle w:val="ListParagraph"/>
+      </w:pPr>
+      <w:r>
+        <w:t xml:space="preserve">NULL is a preprocessor macro, </w:t>
+      </w:r>
+      <w:r>
+        <w:t xml:space="preserve">Type of </w:t>
+      </w:r>
+      <w:r>
+        <w:t>nullptr is nullptr_t</w:t>
+      </w:r>
+      <w:r>
+        <w:t xml:space="preserve">, </w:t>
+      </w:r>
+      <w:r>
+        <w:t>so</w:t>
+      </w:r>
+      <w:r>
+        <w:t xml:space="preserve"> integer conversio</w:t>
+      </w:r>
+      <w:r>
+        <w:t>n</w:t>
+      </w:r>
+      <w:r>
+        <w:t xml:space="preserve"> </w:t>
+      </w:r>
+      <w:r>
+        <w:t>does not happen</w:t>
+      </w:r>
+      <w:r>
+        <w:t>.</w:t>
+      </w:r>
+    </w:p>
+    <w:p>
       <w:r>
         <w:rPr>
           <w:noProof/>
         </w:rPr>
-        <w:lastRenderedPageBreak/>
         <w:drawing>
-          <wp:inline distT="0" distB="0" distL="0" distR="0" wp14:anchorId="528224D2" wp14:editId="147DEC5E">
-            <wp:extent cx="5731510" cy="2839085"/>
+          <wp:inline distT="0" distB="0" distL="0" distR="0" wp14:anchorId="069A503D" wp14:editId="3FBD09A3">
+            <wp:extent cx="5731510" cy="1126490"/>
             <wp:effectExtent l="0" t="0" r="2540" b="0"/>
-            <wp:docPr id="630451747" name="Picture 1"/>
+            <wp:docPr id="1062352281" name="Picture 1" descr="A black screen with white text&#10;&#10;Description automatically generated"/>
             <wp:cNvGraphicFramePr>
               <a:graphicFrameLocks xmlns:a="http://schemas.openxmlformats.org/drawingml/2006/main" noChangeAspect="1"/>
             </wp:cNvGraphicFramePr>
@@ -13014,7 +13283,7 @@
               <a:graphicData uri="http://schemas.openxmlformats.org/drawingml/2006/picture">
                 <pic:pic xmlns:pic="http://schemas.openxmlformats.org/drawingml/2006/picture">
                   <pic:nvPicPr>
-                    <pic:cNvPr id="630451747" name=""/>
+                    <pic:cNvPr id="1062352281" name="Picture 1" descr="A black screen with white text&#10;&#10;Description automatically generated"/>
                     <pic:cNvPicPr/>
                   </pic:nvPicPr>
                   <pic:blipFill>
@@ -13026,7 +13295,7 @@
                   <pic:spPr>
                     <a:xfrm>
                       <a:off x="0" y="0"/>
-                      <a:ext cx="5731510" cy="2839085"/>
+                      <a:ext cx="5731510" cy="1126490"/>
                     </a:xfrm>
                     <a:prstGeom prst="rect">
                       <a:avLst/>
@@ -13040,8 +13309,31 @@
       </w:r>
     </w:p>
     <w:p>
-      <w:r>
-        <w:t>OP</w:t>
+      <w:pPr>
+        <w:pStyle w:val="ListParagraph"/>
+        <w:numPr>
+          <w:ilvl w:val="0"/>
+          <w:numId w:val="45"/>
+        </w:numPr>
+      </w:pPr>
+      <w:r>
+        <w:t xml:space="preserve">In C++, NULL is a macro </w:t>
+      </w:r>
+      <w:r>
+        <w:t>defined to have zero value</w:t>
+      </w:r>
+      <w:r>
+        <w:t xml:space="preserve">, it may mean </w:t>
+      </w:r>
+      <w:r>
+        <w:rPr>
+          <w:b/>
+          <w:bCs/>
+        </w:rPr>
+        <w:t xml:space="preserve">int as well as int* </w:t>
+      </w:r>
+      <w:r>
+        <w:t>causing ambiguity.</w:t>
       </w:r>
     </w:p>
     <w:p>
@@ -13050,10 +13342,10 @@
           <w:noProof/>
         </w:rPr>
         <w:drawing>
-          <wp:inline distT="0" distB="0" distL="0" distR="0" wp14:anchorId="0DBFB413" wp14:editId="5E925112">
-            <wp:extent cx="5731510" cy="361315"/>
-            <wp:effectExtent l="0" t="0" r="2540" b="635"/>
-            <wp:docPr id="553585103" name="Picture 1"/>
+          <wp:inline distT="0" distB="0" distL="0" distR="0" wp14:anchorId="3937BA94" wp14:editId="68065201">
+            <wp:extent cx="5731510" cy="2657475"/>
+            <wp:effectExtent l="0" t="0" r="2540" b="9525"/>
+            <wp:docPr id="1698662388" name="Picture 1" descr="A computer screen with white text&#10;&#10;Description automatically generated"/>
             <wp:cNvGraphicFramePr>
               <a:graphicFrameLocks xmlns:a="http://schemas.openxmlformats.org/drawingml/2006/main" noChangeAspect="1"/>
             </wp:cNvGraphicFramePr>
@@ -13061,167 +13353,11 @@
               <a:graphicData uri="http://schemas.openxmlformats.org/drawingml/2006/picture">
                 <pic:pic xmlns:pic="http://schemas.openxmlformats.org/drawingml/2006/picture">
                   <pic:nvPicPr>
-                    <pic:cNvPr id="553585103" name=""/>
+                    <pic:cNvPr id="1698662388" name="Picture 1" descr="A computer screen with white text&#10;&#10;Description automatically generated"/>
                     <pic:cNvPicPr/>
                   </pic:nvPicPr>
                   <pic:blipFill>
                     <a:blip r:embed="rId113"/>
-                    <a:stretch>
-                      <a:fillRect/>
-                    </a:stretch>
-                  </pic:blipFill>
-                  <pic:spPr>
-                    <a:xfrm>
-                      <a:off x="0" y="0"/>
-                      <a:ext cx="5731510" cy="361315"/>
-                    </a:xfrm>
-                    <a:prstGeom prst="rect">
-                      <a:avLst/>
-                    </a:prstGeom>
-                  </pic:spPr>
-                </pic:pic>
-              </a:graphicData>
-            </a:graphic>
-          </wp:inline>
-        </w:drawing>
-      </w:r>
-    </w:p>
-    <w:p>
-      <w:r>
-        <w:t xml:space="preserve">As a side note, </w:t>
-      </w:r>
-      <w:r>
-        <w:rPr>
-          <w:b/>
-          <w:bCs/>
-        </w:rPr>
-        <w:t>nullptr is</w:t>
-      </w:r>
-      <w:r>
-        <w:t xml:space="preserve"> </w:t>
-      </w:r>
-      <w:r>
-        <w:rPr>
-          <w:b/>
-          <w:bCs/>
-        </w:rPr>
-        <w:t>convertible to bool</w:t>
-      </w:r>
-      <w:r>
-        <w:t>.</w:t>
-      </w:r>
-    </w:p>
-    <w:p>
-      <w:r>
-        <w:rPr>
-          <w:noProof/>
-        </w:rPr>
-        <w:drawing>
-          <wp:inline distT="0" distB="0" distL="0" distR="0" wp14:anchorId="4BD81079" wp14:editId="6CCB8405">
-            <wp:extent cx="5731510" cy="2639060"/>
-            <wp:effectExtent l="0" t="0" r="2540" b="8890"/>
-            <wp:docPr id="946792183" name="Picture 1" descr="A computer screen with white text and green text&#10;&#10;Description automatically generated"/>
-            <wp:cNvGraphicFramePr>
-              <a:graphicFrameLocks xmlns:a="http://schemas.openxmlformats.org/drawingml/2006/main" noChangeAspect="1"/>
-            </wp:cNvGraphicFramePr>
-            <a:graphic xmlns:a="http://schemas.openxmlformats.org/drawingml/2006/main">
-              <a:graphicData uri="http://schemas.openxmlformats.org/drawingml/2006/picture">
-                <pic:pic xmlns:pic="http://schemas.openxmlformats.org/drawingml/2006/picture">
-                  <pic:nvPicPr>
-                    <pic:cNvPr id="946792183" name="Picture 1" descr="A computer screen with white text and green text&#10;&#10;Description automatically generated"/>
-                    <pic:cNvPicPr/>
-                  </pic:nvPicPr>
-                  <pic:blipFill>
-                    <a:blip r:embed="rId114"/>
-                    <a:stretch>
-                      <a:fillRect/>
-                    </a:stretch>
-                  </pic:blipFill>
-                  <pic:spPr>
-                    <a:xfrm>
-                      <a:off x="0" y="0"/>
-                      <a:ext cx="5731510" cy="2639060"/>
-                    </a:xfrm>
-                    <a:prstGeom prst="rect">
-                      <a:avLst/>
-                    </a:prstGeom>
-                  </pic:spPr>
-                </pic:pic>
-              </a:graphicData>
-            </a:graphic>
-          </wp:inline>
-        </w:drawing>
-      </w:r>
-      <w:r>
-        <w:br w:type="page"/>
-      </w:r>
-    </w:p>
-    <w:p>
-      <w:pPr>
-        <w:pStyle w:val="Heading3"/>
-      </w:pPr>
-      <w:bookmarkStart w:id="37" w:name="_Toc144480038"/>
-      <w:r>
-        <w:lastRenderedPageBreak/>
-        <w:t>Issue with NULL Pointer</w:t>
-      </w:r>
-      <w:bookmarkEnd w:id="37"/>
-    </w:p>
-    <w:p/>
-    <w:p>
-      <w:r>
-        <w:t xml:space="preserve">In C++, NULL is a macro </w:t>
-      </w:r>
-      <w:r>
-        <w:t xml:space="preserve">defined to have </w:t>
-      </w:r>
-      <w:r>
-        <w:t>zero</w:t>
-      </w:r>
-      <w:r>
-        <w:t xml:space="preserve"> value</w:t>
-      </w:r>
-      <w:r>
-        <w:t xml:space="preserve">, it may mean </w:t>
-      </w:r>
-      <w:r>
-        <w:rPr>
-          <w:b/>
-          <w:bCs/>
-        </w:rPr>
-        <w:t>int as well as int*</w:t>
-      </w:r>
-      <w:r>
-        <w:rPr>
-          <w:b/>
-          <w:bCs/>
-        </w:rPr>
-        <w:t xml:space="preserve"> </w:t>
-      </w:r>
-      <w:r>
-        <w:t>causing ambiguity.</w:t>
-      </w:r>
-      <w:r>
-        <w:rPr>
-          <w:noProof/>
-        </w:rPr>
-        <w:drawing>
-          <wp:inline distT="0" distB="0" distL="0" distR="0" wp14:anchorId="06BA7928" wp14:editId="7E209EF8">
-            <wp:extent cx="5731510" cy="2657475"/>
-            <wp:effectExtent l="0" t="0" r="2540" b="9525"/>
-            <wp:docPr id="1698662388" name="Picture 1"/>
-            <wp:cNvGraphicFramePr>
-              <a:graphicFrameLocks xmlns:a="http://schemas.openxmlformats.org/drawingml/2006/main" noChangeAspect="1"/>
-            </wp:cNvGraphicFramePr>
-            <a:graphic xmlns:a="http://schemas.openxmlformats.org/drawingml/2006/main">
-              <a:graphicData uri="http://schemas.openxmlformats.org/drawingml/2006/picture">
-                <pic:pic xmlns:pic="http://schemas.openxmlformats.org/drawingml/2006/picture">
-                  <pic:nvPicPr>
-                    <pic:cNvPr id="1698662388" name=""/>
-                    <pic:cNvPicPr/>
-                  </pic:nvPicPr>
-                  <pic:blipFill>
-                    <a:blip r:embed="rId115"/>
                     <a:stretch>
                       <a:fillRect/>
                     </a:stretch>
@@ -13253,7 +13389,7 @@
           <w:noProof/>
         </w:rPr>
         <w:drawing>
-          <wp:inline distT="0" distB="0" distL="0" distR="0" wp14:anchorId="6E07BA8A" wp14:editId="1FE3D175">
+          <wp:inline distT="0" distB="0" distL="0" distR="0" wp14:anchorId="45BE70B9" wp14:editId="35F75029">
             <wp:extent cx="5731510" cy="517525"/>
             <wp:effectExtent l="0" t="0" r="2540" b="0"/>
             <wp:docPr id="682565810" name="Picture 1" descr="A black background with red and white text&#10;&#10;Description automatically generated"/>
@@ -13268,7 +13404,7 @@
                     <pic:cNvPicPr/>
                   </pic:nvPicPr>
                   <pic:blipFill>
-                    <a:blip r:embed="rId116"/>
+                    <a:blip r:embed="rId114"/>
                     <a:stretch>
                       <a:fillRect/>
                     </a:stretch>
@@ -13291,10 +13427,7 @@
     </w:p>
     <w:p>
       <w:r>
-        <w:t>Fix</w:t>
-      </w:r>
-      <w:r>
-        <w:t xml:space="preserve"> this,</w:t>
+        <w:t>Fix this,</w:t>
       </w:r>
     </w:p>
     <w:p>
@@ -13303,7 +13436,7 @@
           <w:noProof/>
         </w:rPr>
         <w:drawing>
-          <wp:inline distT="0" distB="0" distL="0" distR="0" wp14:anchorId="0348C193" wp14:editId="44BA35AB">
+          <wp:inline distT="0" distB="0" distL="0" distR="0" wp14:anchorId="6BCAFE66" wp14:editId="658E7029">
             <wp:extent cx="5731510" cy="380365"/>
             <wp:effectExtent l="0" t="0" r="2540" b="635"/>
             <wp:docPr id="5422919" name="Picture 1"/>
@@ -13318,7 +13451,7 @@
                     <pic:cNvPicPr/>
                   </pic:nvPicPr>
                   <pic:blipFill>
-                    <a:blip r:embed="rId117"/>
+                    <a:blip r:embed="rId115"/>
                     <a:stretch>
                       <a:fillRect/>
                     </a:stretch>
@@ -13350,7 +13483,7 @@
           <w:noProof/>
         </w:rPr>
         <w:drawing>
-          <wp:inline distT="0" distB="0" distL="0" distR="0" wp14:anchorId="2E953699" wp14:editId="11D277DB">
+          <wp:inline distT="0" distB="0" distL="0" distR="0" wp14:anchorId="2471BE52" wp14:editId="3A9F1912">
             <wp:extent cx="5731510" cy="690880"/>
             <wp:effectExtent l="0" t="0" r="2540" b="0"/>
             <wp:docPr id="1505453704" name="Picture 1"/>
@@ -13365,7 +13498,7 @@
                     <pic:cNvPicPr/>
                   </pic:nvPicPr>
                   <pic:blipFill>
-                    <a:blip r:embed="rId118"/>
+                    <a:blip r:embed="rId116"/>
                     <a:stretch>
                       <a:fillRect/>
                     </a:stretch>
@@ -13387,7 +13520,7 @@
       </w:r>
     </w:p>
     <w:sectPr>
-      <w:footerReference w:type="default" r:id="rId119"/>
+      <w:footerReference w:type="default" r:id="rId117"/>
       <w:pgSz w:w="11906" w:h="16838"/>
       <w:pgMar w:top="1440" w:right="1440" w:bottom="1440" w:left="1440" w:header="708" w:footer="708" w:gutter="0"/>
       <w:pgNumType w:start="0"/>
@@ -14595,6 +14728,232 @@
     </w:lvl>
   </w:abstractNum>
   <w:abstractNum w:abstractNumId="11" w15:restartNumberingAfterBreak="0">
+    <w:nsid w:val="21847F33"/>
+    <w:multiLevelType w:val="hybridMultilevel"/>
+    <w:tmpl w:val="4ACCF1C6"/>
+    <w:lvl w:ilvl="0" w:tplc="40090001">
+      <w:start w:val="1"/>
+      <w:numFmt w:val="bullet"/>
+      <w:lvlText w:val=""/>
+      <w:lvlJc w:val="left"/>
+      <w:pPr>
+        <w:ind w:left="3600" w:hanging="360"/>
+      </w:pPr>
+      <w:rPr>
+        <w:rFonts w:ascii="Symbol" w:hAnsi="Symbol" w:hint="default"/>
+      </w:rPr>
+    </w:lvl>
+    <w:lvl w:ilvl="1" w:tplc="40090003" w:tentative="1">
+      <w:start w:val="1"/>
+      <w:numFmt w:val="bullet"/>
+      <w:lvlText w:val="o"/>
+      <w:lvlJc w:val="left"/>
+      <w:pPr>
+        <w:ind w:left="4320" w:hanging="360"/>
+      </w:pPr>
+      <w:rPr>
+        <w:rFonts w:ascii="Courier New" w:hAnsi="Courier New" w:cs="Courier New" w:hint="default"/>
+      </w:rPr>
+    </w:lvl>
+    <w:lvl w:ilvl="2" w:tplc="40090005" w:tentative="1">
+      <w:start w:val="1"/>
+      <w:numFmt w:val="bullet"/>
+      <w:lvlText w:val=""/>
+      <w:lvlJc w:val="left"/>
+      <w:pPr>
+        <w:ind w:left="5040" w:hanging="360"/>
+      </w:pPr>
+      <w:rPr>
+        <w:rFonts w:ascii="Wingdings" w:hAnsi="Wingdings" w:hint="default"/>
+      </w:rPr>
+    </w:lvl>
+    <w:lvl w:ilvl="3" w:tplc="40090001" w:tentative="1">
+      <w:start w:val="1"/>
+      <w:numFmt w:val="bullet"/>
+      <w:lvlText w:val=""/>
+      <w:lvlJc w:val="left"/>
+      <w:pPr>
+        <w:ind w:left="5760" w:hanging="360"/>
+      </w:pPr>
+      <w:rPr>
+        <w:rFonts w:ascii="Symbol" w:hAnsi="Symbol" w:hint="default"/>
+      </w:rPr>
+    </w:lvl>
+    <w:lvl w:ilvl="4" w:tplc="40090003" w:tentative="1">
+      <w:start w:val="1"/>
+      <w:numFmt w:val="bullet"/>
+      <w:lvlText w:val="o"/>
+      <w:lvlJc w:val="left"/>
+      <w:pPr>
+        <w:ind w:left="6480" w:hanging="360"/>
+      </w:pPr>
+      <w:rPr>
+        <w:rFonts w:ascii="Courier New" w:hAnsi="Courier New" w:cs="Courier New" w:hint="default"/>
+      </w:rPr>
+    </w:lvl>
+    <w:lvl w:ilvl="5" w:tplc="40090005" w:tentative="1">
+      <w:start w:val="1"/>
+      <w:numFmt w:val="bullet"/>
+      <w:lvlText w:val=""/>
+      <w:lvlJc w:val="left"/>
+      <w:pPr>
+        <w:ind w:left="7200" w:hanging="360"/>
+      </w:pPr>
+      <w:rPr>
+        <w:rFonts w:ascii="Wingdings" w:hAnsi="Wingdings" w:hint="default"/>
+      </w:rPr>
+    </w:lvl>
+    <w:lvl w:ilvl="6" w:tplc="40090001" w:tentative="1">
+      <w:start w:val="1"/>
+      <w:numFmt w:val="bullet"/>
+      <w:lvlText w:val=""/>
+      <w:lvlJc w:val="left"/>
+      <w:pPr>
+        <w:ind w:left="7920" w:hanging="360"/>
+      </w:pPr>
+      <w:rPr>
+        <w:rFonts w:ascii="Symbol" w:hAnsi="Symbol" w:hint="default"/>
+      </w:rPr>
+    </w:lvl>
+    <w:lvl w:ilvl="7" w:tplc="40090003" w:tentative="1">
+      <w:start w:val="1"/>
+      <w:numFmt w:val="bullet"/>
+      <w:lvlText w:val="o"/>
+      <w:lvlJc w:val="left"/>
+      <w:pPr>
+        <w:ind w:left="8640" w:hanging="360"/>
+      </w:pPr>
+      <w:rPr>
+        <w:rFonts w:ascii="Courier New" w:hAnsi="Courier New" w:cs="Courier New" w:hint="default"/>
+      </w:rPr>
+    </w:lvl>
+    <w:lvl w:ilvl="8" w:tplc="40090005" w:tentative="1">
+      <w:start w:val="1"/>
+      <w:numFmt w:val="bullet"/>
+      <w:lvlText w:val=""/>
+      <w:lvlJc w:val="left"/>
+      <w:pPr>
+        <w:ind w:left="9360" w:hanging="360"/>
+      </w:pPr>
+      <w:rPr>
+        <w:rFonts w:ascii="Wingdings" w:hAnsi="Wingdings" w:hint="default"/>
+      </w:rPr>
+    </w:lvl>
+  </w:abstractNum>
+  <w:abstractNum w:abstractNumId="12" w15:restartNumberingAfterBreak="0">
+    <w:nsid w:val="22C925CC"/>
+    <w:multiLevelType w:val="hybridMultilevel"/>
+    <w:tmpl w:val="674E7DDC"/>
+    <w:lvl w:ilvl="0" w:tplc="40090001">
+      <w:start w:val="1"/>
+      <w:numFmt w:val="bullet"/>
+      <w:lvlText w:val=""/>
+      <w:lvlJc w:val="left"/>
+      <w:pPr>
+        <w:ind w:left="720" w:hanging="360"/>
+      </w:pPr>
+      <w:rPr>
+        <w:rFonts w:ascii="Symbol" w:hAnsi="Symbol" w:hint="default"/>
+      </w:rPr>
+    </w:lvl>
+    <w:lvl w:ilvl="1" w:tplc="40090003" w:tentative="1">
+      <w:start w:val="1"/>
+      <w:numFmt w:val="bullet"/>
+      <w:lvlText w:val="o"/>
+      <w:lvlJc w:val="left"/>
+      <w:pPr>
+        <w:ind w:left="1440" w:hanging="360"/>
+      </w:pPr>
+      <w:rPr>
+        <w:rFonts w:ascii="Courier New" w:hAnsi="Courier New" w:cs="Courier New" w:hint="default"/>
+      </w:rPr>
+    </w:lvl>
+    <w:lvl w:ilvl="2" w:tplc="40090005" w:tentative="1">
+      <w:start w:val="1"/>
+      <w:numFmt w:val="bullet"/>
+      <w:lvlText w:val=""/>
+      <w:lvlJc w:val="left"/>
+      <w:pPr>
+        <w:ind w:left="2160" w:hanging="360"/>
+      </w:pPr>
+      <w:rPr>
+        <w:rFonts w:ascii="Wingdings" w:hAnsi="Wingdings" w:hint="default"/>
+      </w:rPr>
+    </w:lvl>
+    <w:lvl w:ilvl="3" w:tplc="40090001" w:tentative="1">
+      <w:start w:val="1"/>
+      <w:numFmt w:val="bullet"/>
+      <w:lvlText w:val=""/>
+      <w:lvlJc w:val="left"/>
+      <w:pPr>
+        <w:ind w:left="2880" w:hanging="360"/>
+      </w:pPr>
+      <w:rPr>
+        <w:rFonts w:ascii="Symbol" w:hAnsi="Symbol" w:hint="default"/>
+      </w:rPr>
+    </w:lvl>
+    <w:lvl w:ilvl="4" w:tplc="40090003" w:tentative="1">
+      <w:start w:val="1"/>
+      <w:numFmt w:val="bullet"/>
+      <w:lvlText w:val="o"/>
+      <w:lvlJc w:val="left"/>
+      <w:pPr>
+        <w:ind w:left="3600" w:hanging="360"/>
+      </w:pPr>
+      <w:rPr>
+        <w:rFonts w:ascii="Courier New" w:hAnsi="Courier New" w:cs="Courier New" w:hint="default"/>
+      </w:rPr>
+    </w:lvl>
+    <w:lvl w:ilvl="5" w:tplc="40090005" w:tentative="1">
+      <w:start w:val="1"/>
+      <w:numFmt w:val="bullet"/>
+      <w:lvlText w:val=""/>
+      <w:lvlJc w:val="left"/>
+      <w:pPr>
+        <w:ind w:left="4320" w:hanging="360"/>
+      </w:pPr>
+      <w:rPr>
+        <w:rFonts w:ascii="Wingdings" w:hAnsi="Wingdings" w:hint="default"/>
+      </w:rPr>
+    </w:lvl>
+    <w:lvl w:ilvl="6" w:tplc="40090001" w:tentative="1">
+      <w:start w:val="1"/>
+      <w:numFmt w:val="bullet"/>
+      <w:lvlText w:val=""/>
+      <w:lvlJc w:val="left"/>
+      <w:pPr>
+        <w:ind w:left="5040" w:hanging="360"/>
+      </w:pPr>
+      <w:rPr>
+        <w:rFonts w:ascii="Symbol" w:hAnsi="Symbol" w:hint="default"/>
+      </w:rPr>
+    </w:lvl>
+    <w:lvl w:ilvl="7" w:tplc="40090003" w:tentative="1">
+      <w:start w:val="1"/>
+      <w:numFmt w:val="bullet"/>
+      <w:lvlText w:val="o"/>
+      <w:lvlJc w:val="left"/>
+      <w:pPr>
+        <w:ind w:left="5760" w:hanging="360"/>
+      </w:pPr>
+      <w:rPr>
+        <w:rFonts w:ascii="Courier New" w:hAnsi="Courier New" w:cs="Courier New" w:hint="default"/>
+      </w:rPr>
+    </w:lvl>
+    <w:lvl w:ilvl="8" w:tplc="40090005" w:tentative="1">
+      <w:start w:val="1"/>
+      <w:numFmt w:val="bullet"/>
+      <w:lvlText w:val=""/>
+      <w:lvlJc w:val="left"/>
+      <w:pPr>
+        <w:ind w:left="6480" w:hanging="360"/>
+      </w:pPr>
+      <w:rPr>
+        <w:rFonts w:ascii="Wingdings" w:hAnsi="Wingdings" w:hint="default"/>
+      </w:rPr>
+    </w:lvl>
+  </w:abstractNum>
+  <w:abstractNum w:abstractNumId="13" w15:restartNumberingAfterBreak="0">
     <w:nsid w:val="25CD54F3"/>
     <w:multiLevelType w:val="hybridMultilevel"/>
     <w:tmpl w:val="C5D646DE"/>
@@ -14706,7 +15065,7 @@
       </w:rPr>
     </w:lvl>
   </w:abstractNum>
-  <w:abstractNum w:abstractNumId="12" w15:restartNumberingAfterBreak="0">
+  <w:abstractNum w:abstractNumId="14" w15:restartNumberingAfterBreak="0">
     <w:nsid w:val="26721DFA"/>
     <w:multiLevelType w:val="hybridMultilevel"/>
     <w:tmpl w:val="559824AC"/>
@@ -14819,7 +15178,7 @@
       </w:rPr>
     </w:lvl>
   </w:abstractNum>
-  <w:abstractNum w:abstractNumId="13" w15:restartNumberingAfterBreak="0">
+  <w:abstractNum w:abstractNumId="15" w15:restartNumberingAfterBreak="0">
     <w:nsid w:val="314C5E39"/>
     <w:multiLevelType w:val="hybridMultilevel"/>
     <w:tmpl w:val="8C922144"/>
@@ -14908,7 +15267,7 @@
       </w:pPr>
     </w:lvl>
   </w:abstractNum>
-  <w:abstractNum w:abstractNumId="14" w15:restartNumberingAfterBreak="0">
+  <w:abstractNum w:abstractNumId="16" w15:restartNumberingAfterBreak="0">
     <w:nsid w:val="357330AC"/>
     <w:multiLevelType w:val="hybridMultilevel"/>
     <w:tmpl w:val="E5AEC9A6"/>
@@ -15021,7 +15380,120 @@
       </w:rPr>
     </w:lvl>
   </w:abstractNum>
-  <w:abstractNum w:abstractNumId="15" w15:restartNumberingAfterBreak="0">
+  <w:abstractNum w:abstractNumId="17" w15:restartNumberingAfterBreak="0">
+    <w:nsid w:val="36701557"/>
+    <w:multiLevelType w:val="hybridMultilevel"/>
+    <w:tmpl w:val="9936131A"/>
+    <w:lvl w:ilvl="0" w:tplc="40090001">
+      <w:start w:val="1"/>
+      <w:numFmt w:val="bullet"/>
+      <w:lvlText w:val=""/>
+      <w:lvlJc w:val="left"/>
+      <w:pPr>
+        <w:ind w:left="720" w:hanging="360"/>
+      </w:pPr>
+      <w:rPr>
+        <w:rFonts w:ascii="Symbol" w:hAnsi="Symbol" w:hint="default"/>
+      </w:rPr>
+    </w:lvl>
+    <w:lvl w:ilvl="1" w:tplc="40090003" w:tentative="1">
+      <w:start w:val="1"/>
+      <w:numFmt w:val="bullet"/>
+      <w:lvlText w:val="o"/>
+      <w:lvlJc w:val="left"/>
+      <w:pPr>
+        <w:ind w:left="1440" w:hanging="360"/>
+      </w:pPr>
+      <w:rPr>
+        <w:rFonts w:ascii="Courier New" w:hAnsi="Courier New" w:cs="Courier New" w:hint="default"/>
+      </w:rPr>
+    </w:lvl>
+    <w:lvl w:ilvl="2" w:tplc="40090005" w:tentative="1">
+      <w:start w:val="1"/>
+      <w:numFmt w:val="bullet"/>
+      <w:lvlText w:val=""/>
+      <w:lvlJc w:val="left"/>
+      <w:pPr>
+        <w:ind w:left="2160" w:hanging="360"/>
+      </w:pPr>
+      <w:rPr>
+        <w:rFonts w:ascii="Wingdings" w:hAnsi="Wingdings" w:hint="default"/>
+      </w:rPr>
+    </w:lvl>
+    <w:lvl w:ilvl="3" w:tplc="40090001" w:tentative="1">
+      <w:start w:val="1"/>
+      <w:numFmt w:val="bullet"/>
+      <w:lvlText w:val=""/>
+      <w:lvlJc w:val="left"/>
+      <w:pPr>
+        <w:ind w:left="2880" w:hanging="360"/>
+      </w:pPr>
+      <w:rPr>
+        <w:rFonts w:ascii="Symbol" w:hAnsi="Symbol" w:hint="default"/>
+      </w:rPr>
+    </w:lvl>
+    <w:lvl w:ilvl="4" w:tplc="40090003" w:tentative="1">
+      <w:start w:val="1"/>
+      <w:numFmt w:val="bullet"/>
+      <w:lvlText w:val="o"/>
+      <w:lvlJc w:val="left"/>
+      <w:pPr>
+        <w:ind w:left="3600" w:hanging="360"/>
+      </w:pPr>
+      <w:rPr>
+        <w:rFonts w:ascii="Courier New" w:hAnsi="Courier New" w:cs="Courier New" w:hint="default"/>
+      </w:rPr>
+    </w:lvl>
+    <w:lvl w:ilvl="5" w:tplc="40090005" w:tentative="1">
+      <w:start w:val="1"/>
+      <w:numFmt w:val="bullet"/>
+      <w:lvlText w:val=""/>
+      <w:lvlJc w:val="left"/>
+      <w:pPr>
+        <w:ind w:left="4320" w:hanging="360"/>
+      </w:pPr>
+      <w:rPr>
+        <w:rFonts w:ascii="Wingdings" w:hAnsi="Wingdings" w:hint="default"/>
+      </w:rPr>
+    </w:lvl>
+    <w:lvl w:ilvl="6" w:tplc="40090001" w:tentative="1">
+      <w:start w:val="1"/>
+      <w:numFmt w:val="bullet"/>
+      <w:lvlText w:val=""/>
+      <w:lvlJc w:val="left"/>
+      <w:pPr>
+        <w:ind w:left="5040" w:hanging="360"/>
+      </w:pPr>
+      <w:rPr>
+        <w:rFonts w:ascii="Symbol" w:hAnsi="Symbol" w:hint="default"/>
+      </w:rPr>
+    </w:lvl>
+    <w:lvl w:ilvl="7" w:tplc="40090003" w:tentative="1">
+      <w:start w:val="1"/>
+      <w:numFmt w:val="bullet"/>
+      <w:lvlText w:val="o"/>
+      <w:lvlJc w:val="left"/>
+      <w:pPr>
+        <w:ind w:left="5760" w:hanging="360"/>
+      </w:pPr>
+      <w:rPr>
+        <w:rFonts w:ascii="Courier New" w:hAnsi="Courier New" w:cs="Courier New" w:hint="default"/>
+      </w:rPr>
+    </w:lvl>
+    <w:lvl w:ilvl="8" w:tplc="40090005" w:tentative="1">
+      <w:start w:val="1"/>
+      <w:numFmt w:val="bullet"/>
+      <w:lvlText w:val=""/>
+      <w:lvlJc w:val="left"/>
+      <w:pPr>
+        <w:ind w:left="6480" w:hanging="360"/>
+      </w:pPr>
+      <w:rPr>
+        <w:rFonts w:ascii="Wingdings" w:hAnsi="Wingdings" w:hint="default"/>
+      </w:rPr>
+    </w:lvl>
+  </w:abstractNum>
+  <w:abstractNum w:abstractNumId="18" w15:restartNumberingAfterBreak="0">
     <w:nsid w:val="38A71305"/>
     <w:multiLevelType w:val="hybridMultilevel"/>
     <w:tmpl w:val="296C7BD0"/>
@@ -15133,7 +15605,7 @@
       </w:rPr>
     </w:lvl>
   </w:abstractNum>
-  <w:abstractNum w:abstractNumId="16" w15:restartNumberingAfterBreak="0">
+  <w:abstractNum w:abstractNumId="19" w15:restartNumberingAfterBreak="0">
     <w:nsid w:val="3CBB0B65"/>
     <w:multiLevelType w:val="hybridMultilevel"/>
     <w:tmpl w:val="E4D2FD44"/>
@@ -15246,7 +15718,7 @@
       </w:rPr>
     </w:lvl>
   </w:abstractNum>
-  <w:abstractNum w:abstractNumId="17" w15:restartNumberingAfterBreak="0">
+  <w:abstractNum w:abstractNumId="20" w15:restartNumberingAfterBreak="0">
     <w:nsid w:val="3D510772"/>
     <w:multiLevelType w:val="hybridMultilevel"/>
     <w:tmpl w:val="67E2CB98"/>
@@ -15335,7 +15807,346 @@
       </w:pPr>
     </w:lvl>
   </w:abstractNum>
-  <w:abstractNum w:abstractNumId="18" w15:restartNumberingAfterBreak="0">
+  <w:abstractNum w:abstractNumId="21" w15:restartNumberingAfterBreak="0">
+    <w:nsid w:val="3F54308D"/>
+    <w:multiLevelType w:val="hybridMultilevel"/>
+    <w:tmpl w:val="7952C8E6"/>
+    <w:lvl w:ilvl="0" w:tplc="40090001">
+      <w:start w:val="1"/>
+      <w:numFmt w:val="bullet"/>
+      <w:lvlText w:val=""/>
+      <w:lvlJc w:val="left"/>
+      <w:pPr>
+        <w:ind w:left="3600" w:hanging="360"/>
+      </w:pPr>
+      <w:rPr>
+        <w:rFonts w:ascii="Symbol" w:hAnsi="Symbol" w:hint="default"/>
+      </w:rPr>
+    </w:lvl>
+    <w:lvl w:ilvl="1" w:tplc="40090003" w:tentative="1">
+      <w:start w:val="1"/>
+      <w:numFmt w:val="bullet"/>
+      <w:lvlText w:val="o"/>
+      <w:lvlJc w:val="left"/>
+      <w:pPr>
+        <w:ind w:left="4320" w:hanging="360"/>
+      </w:pPr>
+      <w:rPr>
+        <w:rFonts w:ascii="Courier New" w:hAnsi="Courier New" w:cs="Courier New" w:hint="default"/>
+      </w:rPr>
+    </w:lvl>
+    <w:lvl w:ilvl="2" w:tplc="40090005" w:tentative="1">
+      <w:start w:val="1"/>
+      <w:numFmt w:val="bullet"/>
+      <w:lvlText w:val=""/>
+      <w:lvlJc w:val="left"/>
+      <w:pPr>
+        <w:ind w:left="5040" w:hanging="360"/>
+      </w:pPr>
+      <w:rPr>
+        <w:rFonts w:ascii="Wingdings" w:hAnsi="Wingdings" w:hint="default"/>
+      </w:rPr>
+    </w:lvl>
+    <w:lvl w:ilvl="3" w:tplc="40090001" w:tentative="1">
+      <w:start w:val="1"/>
+      <w:numFmt w:val="bullet"/>
+      <w:lvlText w:val=""/>
+      <w:lvlJc w:val="left"/>
+      <w:pPr>
+        <w:ind w:left="5760" w:hanging="360"/>
+      </w:pPr>
+      <w:rPr>
+        <w:rFonts w:ascii="Symbol" w:hAnsi="Symbol" w:hint="default"/>
+      </w:rPr>
+    </w:lvl>
+    <w:lvl w:ilvl="4" w:tplc="40090003" w:tentative="1">
+      <w:start w:val="1"/>
+      <w:numFmt w:val="bullet"/>
+      <w:lvlText w:val="o"/>
+      <w:lvlJc w:val="left"/>
+      <w:pPr>
+        <w:ind w:left="6480" w:hanging="360"/>
+      </w:pPr>
+      <w:rPr>
+        <w:rFonts w:ascii="Courier New" w:hAnsi="Courier New" w:cs="Courier New" w:hint="default"/>
+      </w:rPr>
+    </w:lvl>
+    <w:lvl w:ilvl="5" w:tplc="40090005" w:tentative="1">
+      <w:start w:val="1"/>
+      <w:numFmt w:val="bullet"/>
+      <w:lvlText w:val=""/>
+      <w:lvlJc w:val="left"/>
+      <w:pPr>
+        <w:ind w:left="7200" w:hanging="360"/>
+      </w:pPr>
+      <w:rPr>
+        <w:rFonts w:ascii="Wingdings" w:hAnsi="Wingdings" w:hint="default"/>
+      </w:rPr>
+    </w:lvl>
+    <w:lvl w:ilvl="6" w:tplc="40090001" w:tentative="1">
+      <w:start w:val="1"/>
+      <w:numFmt w:val="bullet"/>
+      <w:lvlText w:val=""/>
+      <w:lvlJc w:val="left"/>
+      <w:pPr>
+        <w:ind w:left="7920" w:hanging="360"/>
+      </w:pPr>
+      <w:rPr>
+        <w:rFonts w:ascii="Symbol" w:hAnsi="Symbol" w:hint="default"/>
+      </w:rPr>
+    </w:lvl>
+    <w:lvl w:ilvl="7" w:tplc="40090003" w:tentative="1">
+      <w:start w:val="1"/>
+      <w:numFmt w:val="bullet"/>
+      <w:lvlText w:val="o"/>
+      <w:lvlJc w:val="left"/>
+      <w:pPr>
+        <w:ind w:left="8640" w:hanging="360"/>
+      </w:pPr>
+      <w:rPr>
+        <w:rFonts w:ascii="Courier New" w:hAnsi="Courier New" w:cs="Courier New" w:hint="default"/>
+      </w:rPr>
+    </w:lvl>
+    <w:lvl w:ilvl="8" w:tplc="40090005" w:tentative="1">
+      <w:start w:val="1"/>
+      <w:numFmt w:val="bullet"/>
+      <w:lvlText w:val=""/>
+      <w:lvlJc w:val="left"/>
+      <w:pPr>
+        <w:ind w:left="9360" w:hanging="360"/>
+      </w:pPr>
+      <w:rPr>
+        <w:rFonts w:ascii="Wingdings" w:hAnsi="Wingdings" w:hint="default"/>
+      </w:rPr>
+    </w:lvl>
+  </w:abstractNum>
+  <w:abstractNum w:abstractNumId="22" w15:restartNumberingAfterBreak="0">
+    <w:nsid w:val="42A45983"/>
+    <w:multiLevelType w:val="hybridMultilevel"/>
+    <w:tmpl w:val="988A854E"/>
+    <w:lvl w:ilvl="0" w:tplc="40090001">
+      <w:start w:val="1"/>
+      <w:numFmt w:val="bullet"/>
+      <w:lvlText w:val=""/>
+      <w:lvlJc w:val="left"/>
+      <w:pPr>
+        <w:ind w:left="720" w:hanging="360"/>
+      </w:pPr>
+      <w:rPr>
+        <w:rFonts w:ascii="Symbol" w:hAnsi="Symbol" w:hint="default"/>
+      </w:rPr>
+    </w:lvl>
+    <w:lvl w:ilvl="1" w:tplc="40090003" w:tentative="1">
+      <w:start w:val="1"/>
+      <w:numFmt w:val="bullet"/>
+      <w:lvlText w:val="o"/>
+      <w:lvlJc w:val="left"/>
+      <w:pPr>
+        <w:ind w:left="1440" w:hanging="360"/>
+      </w:pPr>
+      <w:rPr>
+        <w:rFonts w:ascii="Courier New" w:hAnsi="Courier New" w:cs="Courier New" w:hint="default"/>
+      </w:rPr>
+    </w:lvl>
+    <w:lvl w:ilvl="2" w:tplc="40090005" w:tentative="1">
+      <w:start w:val="1"/>
+      <w:numFmt w:val="bullet"/>
+      <w:lvlText w:val=""/>
+      <w:lvlJc w:val="left"/>
+      <w:pPr>
+        <w:ind w:left="2160" w:hanging="360"/>
+      </w:pPr>
+      <w:rPr>
+        <w:rFonts w:ascii="Wingdings" w:hAnsi="Wingdings" w:hint="default"/>
+      </w:rPr>
+    </w:lvl>
+    <w:lvl w:ilvl="3" w:tplc="40090001" w:tentative="1">
+      <w:start w:val="1"/>
+      <w:numFmt w:val="bullet"/>
+      <w:lvlText w:val=""/>
+      <w:lvlJc w:val="left"/>
+      <w:pPr>
+        <w:ind w:left="2880" w:hanging="360"/>
+      </w:pPr>
+      <w:rPr>
+        <w:rFonts w:ascii="Symbol" w:hAnsi="Symbol" w:hint="default"/>
+      </w:rPr>
+    </w:lvl>
+    <w:lvl w:ilvl="4" w:tplc="40090003" w:tentative="1">
+      <w:start w:val="1"/>
+      <w:numFmt w:val="bullet"/>
+      <w:lvlText w:val="o"/>
+      <w:lvlJc w:val="left"/>
+      <w:pPr>
+        <w:ind w:left="3600" w:hanging="360"/>
+      </w:pPr>
+      <w:rPr>
+        <w:rFonts w:ascii="Courier New" w:hAnsi="Courier New" w:cs="Courier New" w:hint="default"/>
+      </w:rPr>
+    </w:lvl>
+    <w:lvl w:ilvl="5" w:tplc="40090005" w:tentative="1">
+      <w:start w:val="1"/>
+      <w:numFmt w:val="bullet"/>
+      <w:lvlText w:val=""/>
+      <w:lvlJc w:val="left"/>
+      <w:pPr>
+        <w:ind w:left="4320" w:hanging="360"/>
+      </w:pPr>
+      <w:rPr>
+        <w:rFonts w:ascii="Wingdings" w:hAnsi="Wingdings" w:hint="default"/>
+      </w:rPr>
+    </w:lvl>
+    <w:lvl w:ilvl="6" w:tplc="40090001" w:tentative="1">
+      <w:start w:val="1"/>
+      <w:numFmt w:val="bullet"/>
+      <w:lvlText w:val=""/>
+      <w:lvlJc w:val="left"/>
+      <w:pPr>
+        <w:ind w:left="5040" w:hanging="360"/>
+      </w:pPr>
+      <w:rPr>
+        <w:rFonts w:ascii="Symbol" w:hAnsi="Symbol" w:hint="default"/>
+      </w:rPr>
+    </w:lvl>
+    <w:lvl w:ilvl="7" w:tplc="40090003" w:tentative="1">
+      <w:start w:val="1"/>
+      <w:numFmt w:val="bullet"/>
+      <w:lvlText w:val="o"/>
+      <w:lvlJc w:val="left"/>
+      <w:pPr>
+        <w:ind w:left="5760" w:hanging="360"/>
+      </w:pPr>
+      <w:rPr>
+        <w:rFonts w:ascii="Courier New" w:hAnsi="Courier New" w:cs="Courier New" w:hint="default"/>
+      </w:rPr>
+    </w:lvl>
+    <w:lvl w:ilvl="8" w:tplc="40090005" w:tentative="1">
+      <w:start w:val="1"/>
+      <w:numFmt w:val="bullet"/>
+      <w:lvlText w:val=""/>
+      <w:lvlJc w:val="left"/>
+      <w:pPr>
+        <w:ind w:left="6480" w:hanging="360"/>
+      </w:pPr>
+      <w:rPr>
+        <w:rFonts w:ascii="Wingdings" w:hAnsi="Wingdings" w:hint="default"/>
+      </w:rPr>
+    </w:lvl>
+  </w:abstractNum>
+  <w:abstractNum w:abstractNumId="23" w15:restartNumberingAfterBreak="0">
+    <w:nsid w:val="43A44020"/>
+    <w:multiLevelType w:val="hybridMultilevel"/>
+    <w:tmpl w:val="A7D049E2"/>
+    <w:lvl w:ilvl="0" w:tplc="40090001">
+      <w:start w:val="1"/>
+      <w:numFmt w:val="bullet"/>
+      <w:lvlText w:val=""/>
+      <w:lvlJc w:val="left"/>
+      <w:pPr>
+        <w:ind w:left="720" w:hanging="360"/>
+      </w:pPr>
+      <w:rPr>
+        <w:rFonts w:ascii="Symbol" w:hAnsi="Symbol" w:hint="default"/>
+      </w:rPr>
+    </w:lvl>
+    <w:lvl w:ilvl="1" w:tplc="40090003" w:tentative="1">
+      <w:start w:val="1"/>
+      <w:numFmt w:val="bullet"/>
+      <w:lvlText w:val="o"/>
+      <w:lvlJc w:val="left"/>
+      <w:pPr>
+        <w:ind w:left="1440" w:hanging="360"/>
+      </w:pPr>
+      <w:rPr>
+        <w:rFonts w:ascii="Courier New" w:hAnsi="Courier New" w:cs="Courier New" w:hint="default"/>
+      </w:rPr>
+    </w:lvl>
+    <w:lvl w:ilvl="2" w:tplc="40090005" w:tentative="1">
+      <w:start w:val="1"/>
+      <w:numFmt w:val="bullet"/>
+      <w:lvlText w:val=""/>
+      <w:lvlJc w:val="left"/>
+      <w:pPr>
+        <w:ind w:left="2160" w:hanging="360"/>
+      </w:pPr>
+      <w:rPr>
+        <w:rFonts w:ascii="Wingdings" w:hAnsi="Wingdings" w:hint="default"/>
+      </w:rPr>
+    </w:lvl>
+    <w:lvl w:ilvl="3" w:tplc="40090001" w:tentative="1">
+      <w:start w:val="1"/>
+      <w:numFmt w:val="bullet"/>
+      <w:lvlText w:val=""/>
+      <w:lvlJc w:val="left"/>
+      <w:pPr>
+        <w:ind w:left="2880" w:hanging="360"/>
+      </w:pPr>
+      <w:rPr>
+        <w:rFonts w:ascii="Symbol" w:hAnsi="Symbol" w:hint="default"/>
+      </w:rPr>
+    </w:lvl>
+    <w:lvl w:ilvl="4" w:tplc="40090003" w:tentative="1">
+      <w:start w:val="1"/>
+      <w:numFmt w:val="bullet"/>
+      <w:lvlText w:val="o"/>
+      <w:lvlJc w:val="left"/>
+      <w:pPr>
+        <w:ind w:left="3600" w:hanging="360"/>
+      </w:pPr>
+      <w:rPr>
+        <w:rFonts w:ascii="Courier New" w:hAnsi="Courier New" w:cs="Courier New" w:hint="default"/>
+      </w:rPr>
+    </w:lvl>
+    <w:lvl w:ilvl="5" w:tplc="40090005" w:tentative="1">
+      <w:start w:val="1"/>
+      <w:numFmt w:val="bullet"/>
+      <w:lvlText w:val=""/>
+      <w:lvlJc w:val="left"/>
+      <w:pPr>
+        <w:ind w:left="4320" w:hanging="360"/>
+      </w:pPr>
+      <w:rPr>
+        <w:rFonts w:ascii="Wingdings" w:hAnsi="Wingdings" w:hint="default"/>
+      </w:rPr>
+    </w:lvl>
+    <w:lvl w:ilvl="6" w:tplc="40090001" w:tentative="1">
+      <w:start w:val="1"/>
+      <w:numFmt w:val="bullet"/>
+      <w:lvlText w:val=""/>
+      <w:lvlJc w:val="left"/>
+      <w:pPr>
+        <w:ind w:left="5040" w:hanging="360"/>
+      </w:pPr>
+      <w:rPr>
+        <w:rFonts w:ascii="Symbol" w:hAnsi="Symbol" w:hint="default"/>
+      </w:rPr>
+    </w:lvl>
+    <w:lvl w:ilvl="7" w:tplc="40090003" w:tentative="1">
+      <w:start w:val="1"/>
+      <w:numFmt w:val="bullet"/>
+      <w:lvlText w:val="o"/>
+      <w:lvlJc w:val="left"/>
+      <w:pPr>
+        <w:ind w:left="5760" w:hanging="360"/>
+      </w:pPr>
+      <w:rPr>
+        <w:rFonts w:ascii="Courier New" w:hAnsi="Courier New" w:cs="Courier New" w:hint="default"/>
+      </w:rPr>
+    </w:lvl>
+    <w:lvl w:ilvl="8" w:tplc="40090005" w:tentative="1">
+      <w:start w:val="1"/>
+      <w:numFmt w:val="bullet"/>
+      <w:lvlText w:val=""/>
+      <w:lvlJc w:val="left"/>
+      <w:pPr>
+        <w:ind w:left="6480" w:hanging="360"/>
+      </w:pPr>
+      <w:rPr>
+        <w:rFonts w:ascii="Wingdings" w:hAnsi="Wingdings" w:hint="default"/>
+      </w:rPr>
+    </w:lvl>
+  </w:abstractNum>
+  <w:abstractNum w:abstractNumId="24" w15:restartNumberingAfterBreak="0">
     <w:nsid w:val="43E7264F"/>
     <w:multiLevelType w:val="hybridMultilevel"/>
     <w:tmpl w:val="D13EB51A"/>
@@ -15448,7 +16259,7 @@
       </w:rPr>
     </w:lvl>
   </w:abstractNum>
-  <w:abstractNum w:abstractNumId="19" w15:restartNumberingAfterBreak="0">
+  <w:abstractNum w:abstractNumId="25" w15:restartNumberingAfterBreak="0">
     <w:nsid w:val="525836D2"/>
     <w:multiLevelType w:val="hybridMultilevel"/>
     <w:tmpl w:val="1CC2BA3E"/>
@@ -15537,7 +16348,7 @@
       </w:pPr>
     </w:lvl>
   </w:abstractNum>
-  <w:abstractNum w:abstractNumId="20" w15:restartNumberingAfterBreak="0">
+  <w:abstractNum w:abstractNumId="26" w15:restartNumberingAfterBreak="0">
     <w:nsid w:val="52F83120"/>
     <w:multiLevelType w:val="hybridMultilevel"/>
     <w:tmpl w:val="BAE6B93C"/>
@@ -15628,7 +16439,120 @@
       </w:pPr>
     </w:lvl>
   </w:abstractNum>
-  <w:abstractNum w:abstractNumId="21" w15:restartNumberingAfterBreak="0">
+  <w:abstractNum w:abstractNumId="27" w15:restartNumberingAfterBreak="0">
+    <w:nsid w:val="57AC396D"/>
+    <w:multiLevelType w:val="hybridMultilevel"/>
+    <w:tmpl w:val="82DCA53C"/>
+    <w:lvl w:ilvl="0" w:tplc="40090001">
+      <w:start w:val="1"/>
+      <w:numFmt w:val="bullet"/>
+      <w:lvlText w:val=""/>
+      <w:lvlJc w:val="left"/>
+      <w:pPr>
+        <w:ind w:left="720" w:hanging="360"/>
+      </w:pPr>
+      <w:rPr>
+        <w:rFonts w:ascii="Symbol" w:hAnsi="Symbol" w:hint="default"/>
+      </w:rPr>
+    </w:lvl>
+    <w:lvl w:ilvl="1" w:tplc="40090003" w:tentative="1">
+      <w:start w:val="1"/>
+      <w:numFmt w:val="bullet"/>
+      <w:lvlText w:val="o"/>
+      <w:lvlJc w:val="left"/>
+      <w:pPr>
+        <w:ind w:left="1440" w:hanging="360"/>
+      </w:pPr>
+      <w:rPr>
+        <w:rFonts w:ascii="Courier New" w:hAnsi="Courier New" w:cs="Courier New" w:hint="default"/>
+      </w:rPr>
+    </w:lvl>
+    <w:lvl w:ilvl="2" w:tplc="40090005" w:tentative="1">
+      <w:start w:val="1"/>
+      <w:numFmt w:val="bullet"/>
+      <w:lvlText w:val=""/>
+      <w:lvlJc w:val="left"/>
+      <w:pPr>
+        <w:ind w:left="2160" w:hanging="360"/>
+      </w:pPr>
+      <w:rPr>
+        <w:rFonts w:ascii="Wingdings" w:hAnsi="Wingdings" w:hint="default"/>
+      </w:rPr>
+    </w:lvl>
+    <w:lvl w:ilvl="3" w:tplc="40090001" w:tentative="1">
+      <w:start w:val="1"/>
+      <w:numFmt w:val="bullet"/>
+      <w:lvlText w:val=""/>
+      <w:lvlJc w:val="left"/>
+      <w:pPr>
+        <w:ind w:left="2880" w:hanging="360"/>
+      </w:pPr>
+      <w:rPr>
+        <w:rFonts w:ascii="Symbol" w:hAnsi="Symbol" w:hint="default"/>
+      </w:rPr>
+    </w:lvl>
+    <w:lvl w:ilvl="4" w:tplc="40090003" w:tentative="1">
+      <w:start w:val="1"/>
+      <w:numFmt w:val="bullet"/>
+      <w:lvlText w:val="o"/>
+      <w:lvlJc w:val="left"/>
+      <w:pPr>
+        <w:ind w:left="3600" w:hanging="360"/>
+      </w:pPr>
+      <w:rPr>
+        <w:rFonts w:ascii="Courier New" w:hAnsi="Courier New" w:cs="Courier New" w:hint="default"/>
+      </w:rPr>
+    </w:lvl>
+    <w:lvl w:ilvl="5" w:tplc="40090005" w:tentative="1">
+      <w:start w:val="1"/>
+      <w:numFmt w:val="bullet"/>
+      <w:lvlText w:val=""/>
+      <w:lvlJc w:val="left"/>
+      <w:pPr>
+        <w:ind w:left="4320" w:hanging="360"/>
+      </w:pPr>
+      <w:rPr>
+        <w:rFonts w:ascii="Wingdings" w:hAnsi="Wingdings" w:hint="default"/>
+      </w:rPr>
+    </w:lvl>
+    <w:lvl w:ilvl="6" w:tplc="40090001" w:tentative="1">
+      <w:start w:val="1"/>
+      <w:numFmt w:val="bullet"/>
+      <w:lvlText w:val=""/>
+      <w:lvlJc w:val="left"/>
+      <w:pPr>
+        <w:ind w:left="5040" w:hanging="360"/>
+      </w:pPr>
+      <w:rPr>
+        <w:rFonts w:ascii="Symbol" w:hAnsi="Symbol" w:hint="default"/>
+      </w:rPr>
+    </w:lvl>
+    <w:lvl w:ilvl="7" w:tplc="40090003" w:tentative="1">
+      <w:start w:val="1"/>
+      <w:numFmt w:val="bullet"/>
+      <w:lvlText w:val="o"/>
+      <w:lvlJc w:val="left"/>
+      <w:pPr>
+        <w:ind w:left="5760" w:hanging="360"/>
+      </w:pPr>
+      <w:rPr>
+        <w:rFonts w:ascii="Courier New" w:hAnsi="Courier New" w:cs="Courier New" w:hint="default"/>
+      </w:rPr>
+    </w:lvl>
+    <w:lvl w:ilvl="8" w:tplc="40090005" w:tentative="1">
+      <w:start w:val="1"/>
+      <w:numFmt w:val="bullet"/>
+      <w:lvlText w:val=""/>
+      <w:lvlJc w:val="left"/>
+      <w:pPr>
+        <w:ind w:left="6480" w:hanging="360"/>
+      </w:pPr>
+      <w:rPr>
+        <w:rFonts w:ascii="Wingdings" w:hAnsi="Wingdings" w:hint="default"/>
+      </w:rPr>
+    </w:lvl>
+  </w:abstractNum>
+  <w:abstractNum w:abstractNumId="28" w15:restartNumberingAfterBreak="0">
     <w:nsid w:val="5D640965"/>
     <w:multiLevelType w:val="hybridMultilevel"/>
     <w:tmpl w:val="305A3646"/>
@@ -15741,7 +16665,7 @@
       </w:rPr>
     </w:lvl>
   </w:abstractNum>
-  <w:abstractNum w:abstractNumId="22" w15:restartNumberingAfterBreak="0">
+  <w:abstractNum w:abstractNumId="29" w15:restartNumberingAfterBreak="0">
     <w:nsid w:val="5D8F7DE4"/>
     <w:multiLevelType w:val="hybridMultilevel"/>
     <w:tmpl w:val="0536663C"/>
@@ -15832,7 +16756,120 @@
       </w:pPr>
     </w:lvl>
   </w:abstractNum>
-  <w:abstractNum w:abstractNumId="23" w15:restartNumberingAfterBreak="0">
+  <w:abstractNum w:abstractNumId="30" w15:restartNumberingAfterBreak="0">
+    <w:nsid w:val="5E0540FE"/>
+    <w:multiLevelType w:val="hybridMultilevel"/>
+    <w:tmpl w:val="103C1754"/>
+    <w:lvl w:ilvl="0" w:tplc="40090001">
+      <w:start w:val="1"/>
+      <w:numFmt w:val="bullet"/>
+      <w:lvlText w:val=""/>
+      <w:lvlJc w:val="left"/>
+      <w:pPr>
+        <w:ind w:left="3600" w:hanging="360"/>
+      </w:pPr>
+      <w:rPr>
+        <w:rFonts w:ascii="Symbol" w:hAnsi="Symbol" w:hint="default"/>
+      </w:rPr>
+    </w:lvl>
+    <w:lvl w:ilvl="1" w:tplc="40090003" w:tentative="1">
+      <w:start w:val="1"/>
+      <w:numFmt w:val="bullet"/>
+      <w:lvlText w:val="o"/>
+      <w:lvlJc w:val="left"/>
+      <w:pPr>
+        <w:ind w:left="4320" w:hanging="360"/>
+      </w:pPr>
+      <w:rPr>
+        <w:rFonts w:ascii="Courier New" w:hAnsi="Courier New" w:cs="Courier New" w:hint="default"/>
+      </w:rPr>
+    </w:lvl>
+    <w:lvl w:ilvl="2" w:tplc="40090005" w:tentative="1">
+      <w:start w:val="1"/>
+      <w:numFmt w:val="bullet"/>
+      <w:lvlText w:val=""/>
+      <w:lvlJc w:val="left"/>
+      <w:pPr>
+        <w:ind w:left="5040" w:hanging="360"/>
+      </w:pPr>
+      <w:rPr>
+        <w:rFonts w:ascii="Wingdings" w:hAnsi="Wingdings" w:hint="default"/>
+      </w:rPr>
+    </w:lvl>
+    <w:lvl w:ilvl="3" w:tplc="40090001" w:tentative="1">
+      <w:start w:val="1"/>
+      <w:numFmt w:val="bullet"/>
+      <w:lvlText w:val=""/>
+      <w:lvlJc w:val="left"/>
+      <w:pPr>
+        <w:ind w:left="5760" w:hanging="360"/>
+      </w:pPr>
+      <w:rPr>
+        <w:rFonts w:ascii="Symbol" w:hAnsi="Symbol" w:hint="default"/>
+      </w:rPr>
+    </w:lvl>
+    <w:lvl w:ilvl="4" w:tplc="40090003" w:tentative="1">
+      <w:start w:val="1"/>
+      <w:numFmt w:val="bullet"/>
+      <w:lvlText w:val="o"/>
+      <w:lvlJc w:val="left"/>
+      <w:pPr>
+        <w:ind w:left="6480" w:hanging="360"/>
+      </w:pPr>
+      <w:rPr>
+        <w:rFonts w:ascii="Courier New" w:hAnsi="Courier New" w:cs="Courier New" w:hint="default"/>
+      </w:rPr>
+    </w:lvl>
+    <w:lvl w:ilvl="5" w:tplc="40090005" w:tentative="1">
+      <w:start w:val="1"/>
+      <w:numFmt w:val="bullet"/>
+      <w:lvlText w:val=""/>
+      <w:lvlJc w:val="left"/>
+      <w:pPr>
+        <w:ind w:left="7200" w:hanging="360"/>
+      </w:pPr>
+      <w:rPr>
+        <w:rFonts w:ascii="Wingdings" w:hAnsi="Wingdings" w:hint="default"/>
+      </w:rPr>
+    </w:lvl>
+    <w:lvl w:ilvl="6" w:tplc="40090001" w:tentative="1">
+      <w:start w:val="1"/>
+      <w:numFmt w:val="bullet"/>
+      <w:lvlText w:val=""/>
+      <w:lvlJc w:val="left"/>
+      <w:pPr>
+        <w:ind w:left="7920" w:hanging="360"/>
+      </w:pPr>
+      <w:rPr>
+        <w:rFonts w:ascii="Symbol" w:hAnsi="Symbol" w:hint="default"/>
+      </w:rPr>
+    </w:lvl>
+    <w:lvl w:ilvl="7" w:tplc="40090003" w:tentative="1">
+      <w:start w:val="1"/>
+      <w:numFmt w:val="bullet"/>
+      <w:lvlText w:val="o"/>
+      <w:lvlJc w:val="left"/>
+      <w:pPr>
+        <w:ind w:left="8640" w:hanging="360"/>
+      </w:pPr>
+      <w:rPr>
+        <w:rFonts w:ascii="Courier New" w:hAnsi="Courier New" w:cs="Courier New" w:hint="default"/>
+      </w:rPr>
+    </w:lvl>
+    <w:lvl w:ilvl="8" w:tplc="40090005" w:tentative="1">
+      <w:start w:val="1"/>
+      <w:numFmt w:val="bullet"/>
+      <w:lvlText w:val=""/>
+      <w:lvlJc w:val="left"/>
+      <w:pPr>
+        <w:ind w:left="9360" w:hanging="360"/>
+      </w:pPr>
+      <w:rPr>
+        <w:rFonts w:ascii="Wingdings" w:hAnsi="Wingdings" w:hint="default"/>
+      </w:rPr>
+    </w:lvl>
+  </w:abstractNum>
+  <w:abstractNum w:abstractNumId="31" w15:restartNumberingAfterBreak="0">
     <w:nsid w:val="5F482175"/>
     <w:multiLevelType w:val="hybridMultilevel"/>
     <w:tmpl w:val="6FDCB0E0"/>
@@ -15945,7 +16982,7 @@
       </w:rPr>
     </w:lvl>
   </w:abstractNum>
-  <w:abstractNum w:abstractNumId="24" w15:restartNumberingAfterBreak="0">
+  <w:abstractNum w:abstractNumId="32" w15:restartNumberingAfterBreak="0">
     <w:nsid w:val="65DD25BC"/>
     <w:multiLevelType w:val="hybridMultilevel"/>
     <w:tmpl w:val="8CAAD87C"/>
@@ -16031,7 +17068,7 @@
       </w:pPr>
     </w:lvl>
   </w:abstractNum>
-  <w:abstractNum w:abstractNumId="25" w15:restartNumberingAfterBreak="0">
+  <w:abstractNum w:abstractNumId="33" w15:restartNumberingAfterBreak="0">
     <w:nsid w:val="6731117D"/>
     <w:multiLevelType w:val="hybridMultilevel"/>
     <w:tmpl w:val="1240A238"/>
@@ -16144,7 +17181,7 @@
       </w:rPr>
     </w:lvl>
   </w:abstractNum>
-  <w:abstractNum w:abstractNumId="26" w15:restartNumberingAfterBreak="0">
+  <w:abstractNum w:abstractNumId="34" w15:restartNumberingAfterBreak="0">
     <w:nsid w:val="6A341F15"/>
     <w:multiLevelType w:val="hybridMultilevel"/>
     <w:tmpl w:val="BC5E011C"/>
@@ -16233,7 +17270,120 @@
       </w:pPr>
     </w:lvl>
   </w:abstractNum>
-  <w:abstractNum w:abstractNumId="27" w15:restartNumberingAfterBreak="0">
+  <w:abstractNum w:abstractNumId="35" w15:restartNumberingAfterBreak="0">
+    <w:nsid w:val="6BAF6448"/>
+    <w:multiLevelType w:val="hybridMultilevel"/>
+    <w:tmpl w:val="7C80CA68"/>
+    <w:lvl w:ilvl="0" w:tplc="40090001">
+      <w:start w:val="1"/>
+      <w:numFmt w:val="bullet"/>
+      <w:lvlText w:val=""/>
+      <w:lvlJc w:val="left"/>
+      <w:pPr>
+        <w:ind w:left="720" w:hanging="360"/>
+      </w:pPr>
+      <w:rPr>
+        <w:rFonts w:ascii="Symbol" w:hAnsi="Symbol" w:hint="default"/>
+      </w:rPr>
+    </w:lvl>
+    <w:lvl w:ilvl="1" w:tplc="40090003" w:tentative="1">
+      <w:start w:val="1"/>
+      <w:numFmt w:val="bullet"/>
+      <w:lvlText w:val="o"/>
+      <w:lvlJc w:val="left"/>
+      <w:pPr>
+        <w:ind w:left="1440" w:hanging="360"/>
+      </w:pPr>
+      <w:rPr>
+        <w:rFonts w:ascii="Courier New" w:hAnsi="Courier New" w:cs="Courier New" w:hint="default"/>
+      </w:rPr>
+    </w:lvl>
+    <w:lvl w:ilvl="2" w:tplc="40090005" w:tentative="1">
+      <w:start w:val="1"/>
+      <w:numFmt w:val="bullet"/>
+      <w:lvlText w:val=""/>
+      <w:lvlJc w:val="left"/>
+      <w:pPr>
+        <w:ind w:left="2160" w:hanging="360"/>
+      </w:pPr>
+      <w:rPr>
+        <w:rFonts w:ascii="Wingdings" w:hAnsi="Wingdings" w:hint="default"/>
+      </w:rPr>
+    </w:lvl>
+    <w:lvl w:ilvl="3" w:tplc="40090001" w:tentative="1">
+      <w:start w:val="1"/>
+      <w:numFmt w:val="bullet"/>
+      <w:lvlText w:val=""/>
+      <w:lvlJc w:val="left"/>
+      <w:pPr>
+        <w:ind w:left="2880" w:hanging="360"/>
+      </w:pPr>
+      <w:rPr>
+        <w:rFonts w:ascii="Symbol" w:hAnsi="Symbol" w:hint="default"/>
+      </w:rPr>
+    </w:lvl>
+    <w:lvl w:ilvl="4" w:tplc="40090003" w:tentative="1">
+      <w:start w:val="1"/>
+      <w:numFmt w:val="bullet"/>
+      <w:lvlText w:val="o"/>
+      <w:lvlJc w:val="left"/>
+      <w:pPr>
+        <w:ind w:left="3600" w:hanging="360"/>
+      </w:pPr>
+      <w:rPr>
+        <w:rFonts w:ascii="Courier New" w:hAnsi="Courier New" w:cs="Courier New" w:hint="default"/>
+      </w:rPr>
+    </w:lvl>
+    <w:lvl w:ilvl="5" w:tplc="40090005" w:tentative="1">
+      <w:start w:val="1"/>
+      <w:numFmt w:val="bullet"/>
+      <w:lvlText w:val=""/>
+      <w:lvlJc w:val="left"/>
+      <w:pPr>
+        <w:ind w:left="4320" w:hanging="360"/>
+      </w:pPr>
+      <w:rPr>
+        <w:rFonts w:ascii="Wingdings" w:hAnsi="Wingdings" w:hint="default"/>
+      </w:rPr>
+    </w:lvl>
+    <w:lvl w:ilvl="6" w:tplc="40090001" w:tentative="1">
+      <w:start w:val="1"/>
+      <w:numFmt w:val="bullet"/>
+      <w:lvlText w:val=""/>
+      <w:lvlJc w:val="left"/>
+      <w:pPr>
+        <w:ind w:left="5040" w:hanging="360"/>
+      </w:pPr>
+      <w:rPr>
+        <w:rFonts w:ascii="Symbol" w:hAnsi="Symbol" w:hint="default"/>
+      </w:rPr>
+    </w:lvl>
+    <w:lvl w:ilvl="7" w:tplc="40090003" w:tentative="1">
+      <w:start w:val="1"/>
+      <w:numFmt w:val="bullet"/>
+      <w:lvlText w:val="o"/>
+      <w:lvlJc w:val="left"/>
+      <w:pPr>
+        <w:ind w:left="5760" w:hanging="360"/>
+      </w:pPr>
+      <w:rPr>
+        <w:rFonts w:ascii="Courier New" w:hAnsi="Courier New" w:cs="Courier New" w:hint="default"/>
+      </w:rPr>
+    </w:lvl>
+    <w:lvl w:ilvl="8" w:tplc="40090005" w:tentative="1">
+      <w:start w:val="1"/>
+      <w:numFmt w:val="bullet"/>
+      <w:lvlText w:val=""/>
+      <w:lvlJc w:val="left"/>
+      <w:pPr>
+        <w:ind w:left="6480" w:hanging="360"/>
+      </w:pPr>
+      <w:rPr>
+        <w:rFonts w:ascii="Wingdings" w:hAnsi="Wingdings" w:hint="default"/>
+      </w:rPr>
+    </w:lvl>
+  </w:abstractNum>
+  <w:abstractNum w:abstractNumId="36" w15:restartNumberingAfterBreak="0">
     <w:nsid w:val="6C9B473E"/>
     <w:multiLevelType w:val="hybridMultilevel"/>
     <w:tmpl w:val="2EC238AC"/>
@@ -16322,7 +17472,7 @@
       </w:pPr>
     </w:lvl>
   </w:abstractNum>
-  <w:abstractNum w:abstractNumId="28" w15:restartNumberingAfterBreak="0">
+  <w:abstractNum w:abstractNumId="37" w15:restartNumberingAfterBreak="0">
     <w:nsid w:val="6D8C6B81"/>
     <w:multiLevelType w:val="hybridMultilevel"/>
     <w:tmpl w:val="EC483F5A"/>
@@ -16435,7 +17585,7 @@
       </w:rPr>
     </w:lvl>
   </w:abstractNum>
-  <w:abstractNum w:abstractNumId="29" w15:restartNumberingAfterBreak="0">
+  <w:abstractNum w:abstractNumId="38" w15:restartNumberingAfterBreak="0">
     <w:nsid w:val="6E0749B4"/>
     <w:multiLevelType w:val="hybridMultilevel"/>
     <w:tmpl w:val="16529D08"/>
@@ -16524,7 +17674,7 @@
       </w:pPr>
     </w:lvl>
   </w:abstractNum>
-  <w:abstractNum w:abstractNumId="30" w15:restartNumberingAfterBreak="0">
+  <w:abstractNum w:abstractNumId="39" w15:restartNumberingAfterBreak="0">
     <w:nsid w:val="6ED93CB4"/>
     <w:multiLevelType w:val="hybridMultilevel"/>
     <w:tmpl w:val="3E023AA6"/>
@@ -16613,7 +17763,7 @@
       </w:pPr>
     </w:lvl>
   </w:abstractNum>
-  <w:abstractNum w:abstractNumId="31" w15:restartNumberingAfterBreak="0">
+  <w:abstractNum w:abstractNumId="40" w15:restartNumberingAfterBreak="0">
     <w:nsid w:val="6EE51E83"/>
     <w:multiLevelType w:val="hybridMultilevel"/>
     <w:tmpl w:val="DFE85A0E"/>
@@ -16704,7 +17854,7 @@
       </w:pPr>
     </w:lvl>
   </w:abstractNum>
-  <w:abstractNum w:abstractNumId="32" w15:restartNumberingAfterBreak="0">
+  <w:abstractNum w:abstractNumId="41" w15:restartNumberingAfterBreak="0">
     <w:nsid w:val="71260A6C"/>
     <w:multiLevelType w:val="hybridMultilevel"/>
     <w:tmpl w:val="67ACA730"/>
@@ -16793,7 +17943,7 @@
       </w:pPr>
     </w:lvl>
   </w:abstractNum>
-  <w:abstractNum w:abstractNumId="33" w15:restartNumberingAfterBreak="0">
+  <w:abstractNum w:abstractNumId="42" w15:restartNumberingAfterBreak="0">
     <w:nsid w:val="74734123"/>
     <w:multiLevelType w:val="hybridMultilevel"/>
     <w:tmpl w:val="29D8C1C8"/>
@@ -16906,7 +18056,7 @@
       </w:rPr>
     </w:lvl>
   </w:abstractNum>
-  <w:abstractNum w:abstractNumId="34" w15:restartNumberingAfterBreak="0">
+  <w:abstractNum w:abstractNumId="43" w15:restartNumberingAfterBreak="0">
     <w:nsid w:val="78B17317"/>
     <w:multiLevelType w:val="hybridMultilevel"/>
     <w:tmpl w:val="0278ECE6"/>
@@ -16995,7 +18145,7 @@
       </w:pPr>
     </w:lvl>
   </w:abstractNum>
-  <w:abstractNum w:abstractNumId="35" w15:restartNumberingAfterBreak="0">
+  <w:abstractNum w:abstractNumId="44" w15:restartNumberingAfterBreak="0">
     <w:nsid w:val="791025E2"/>
     <w:multiLevelType w:val="hybridMultilevel"/>
     <w:tmpl w:val="855A612C"/>
@@ -17084,7 +18234,7 @@
       </w:pPr>
     </w:lvl>
   </w:abstractNum>
-  <w:abstractNum w:abstractNumId="36" w15:restartNumberingAfterBreak="0">
+  <w:abstractNum w:abstractNumId="45" w15:restartNumberingAfterBreak="0">
     <w:nsid w:val="7BED01CC"/>
     <w:multiLevelType w:val="hybridMultilevel"/>
     <w:tmpl w:val="5B1CD89C"/>
@@ -17177,7 +18327,7 @@
     <w:abstractNumId w:val="4"/>
   </w:num>
   <w:num w:numId="2" w16cid:durableId="1642227983">
-    <w:abstractNumId w:val="30"/>
+    <w:abstractNumId w:val="39"/>
   </w:num>
   <w:num w:numId="3" w16cid:durableId="149106238">
     <w:abstractNumId w:val="8"/>
@@ -17186,28 +18336,28 @@
     <w:abstractNumId w:val="2"/>
   </w:num>
   <w:num w:numId="5" w16cid:durableId="691491577">
-    <w:abstractNumId w:val="20"/>
+    <w:abstractNumId w:val="26"/>
   </w:num>
   <w:num w:numId="6" w16cid:durableId="906308490">
-    <w:abstractNumId w:val="19"/>
+    <w:abstractNumId w:val="25"/>
   </w:num>
   <w:num w:numId="7" w16cid:durableId="1325207644">
     <w:abstractNumId w:val="6"/>
   </w:num>
   <w:num w:numId="8" w16cid:durableId="1131022308">
-    <w:abstractNumId w:val="33"/>
+    <w:abstractNumId w:val="42"/>
   </w:num>
   <w:num w:numId="9" w16cid:durableId="580022242">
-    <w:abstractNumId w:val="29"/>
+    <w:abstractNumId w:val="38"/>
   </w:num>
   <w:num w:numId="10" w16cid:durableId="1717048252">
-    <w:abstractNumId w:val="18"/>
+    <w:abstractNumId w:val="24"/>
   </w:num>
   <w:num w:numId="11" w16cid:durableId="657152676">
-    <w:abstractNumId w:val="35"/>
+    <w:abstractNumId w:val="44"/>
   </w:num>
   <w:num w:numId="12" w16cid:durableId="1131942794">
-    <w:abstractNumId w:val="16"/>
+    <w:abstractNumId w:val="19"/>
   </w:num>
   <w:num w:numId="13" w16cid:durableId="954289340">
     <w:abstractNumId w:val="9"/>
@@ -17216,22 +18366,22 @@
     <w:abstractNumId w:val="0"/>
   </w:num>
   <w:num w:numId="15" w16cid:durableId="2122335472">
-    <w:abstractNumId w:val="31"/>
+    <w:abstractNumId w:val="40"/>
   </w:num>
   <w:num w:numId="16" w16cid:durableId="514466258">
-    <w:abstractNumId w:val="17"/>
+    <w:abstractNumId w:val="20"/>
   </w:num>
   <w:num w:numId="17" w16cid:durableId="1315450300">
-    <w:abstractNumId w:val="22"/>
+    <w:abstractNumId w:val="29"/>
   </w:num>
   <w:num w:numId="18" w16cid:durableId="1290933628">
-    <w:abstractNumId w:val="26"/>
+    <w:abstractNumId w:val="34"/>
   </w:num>
   <w:num w:numId="19" w16cid:durableId="135075946">
-    <w:abstractNumId w:val="21"/>
+    <w:abstractNumId w:val="28"/>
   </w:num>
   <w:num w:numId="20" w16cid:durableId="91440321">
-    <w:abstractNumId w:val="23"/>
+    <w:abstractNumId w:val="31"/>
   </w:num>
   <w:num w:numId="21" w16cid:durableId="933710676">
     <w:abstractNumId w:val="7"/>
@@ -17240,49 +18390,76 @@
     <w:abstractNumId w:val="10"/>
   </w:num>
   <w:num w:numId="23" w16cid:durableId="211698026">
-    <w:abstractNumId w:val="14"/>
+    <w:abstractNumId w:val="16"/>
   </w:num>
   <w:num w:numId="24" w16cid:durableId="911768980">
-    <w:abstractNumId w:val="11"/>
+    <w:abstractNumId w:val="13"/>
   </w:num>
   <w:num w:numId="25" w16cid:durableId="1827939334">
     <w:abstractNumId w:val="3"/>
   </w:num>
   <w:num w:numId="26" w16cid:durableId="130834377">
-    <w:abstractNumId w:val="25"/>
+    <w:abstractNumId w:val="33"/>
   </w:num>
   <w:num w:numId="27" w16cid:durableId="1186408925">
-    <w:abstractNumId w:val="36"/>
+    <w:abstractNumId w:val="45"/>
   </w:num>
   <w:num w:numId="28" w16cid:durableId="1517816301">
     <w:abstractNumId w:val="5"/>
   </w:num>
   <w:num w:numId="29" w16cid:durableId="1169907557">
-    <w:abstractNumId w:val="34"/>
+    <w:abstractNumId w:val="43"/>
   </w:num>
   <w:num w:numId="30" w16cid:durableId="1661233600">
-    <w:abstractNumId w:val="13"/>
+    <w:abstractNumId w:val="15"/>
   </w:num>
   <w:num w:numId="31" w16cid:durableId="1892685934">
-    <w:abstractNumId w:val="15"/>
+    <w:abstractNumId w:val="18"/>
   </w:num>
   <w:num w:numId="32" w16cid:durableId="1920092168">
-    <w:abstractNumId w:val="12"/>
+    <w:abstractNumId w:val="14"/>
   </w:num>
   <w:num w:numId="33" w16cid:durableId="1203782182">
-    <w:abstractNumId w:val="24"/>
+    <w:abstractNumId w:val="32"/>
   </w:num>
   <w:num w:numId="34" w16cid:durableId="472990782">
-    <w:abstractNumId w:val="32"/>
+    <w:abstractNumId w:val="41"/>
   </w:num>
   <w:num w:numId="35" w16cid:durableId="707528083">
-    <w:abstractNumId w:val="27"/>
+    <w:abstractNumId w:val="36"/>
   </w:num>
   <w:num w:numId="36" w16cid:durableId="1031421702">
     <w:abstractNumId w:val="1"/>
   </w:num>
   <w:num w:numId="37" w16cid:durableId="441417038">
-    <w:abstractNumId w:val="28"/>
+    <w:abstractNumId w:val="37"/>
+  </w:num>
+  <w:num w:numId="38" w16cid:durableId="456681743">
+    <w:abstractNumId w:val="11"/>
+  </w:num>
+  <w:num w:numId="39" w16cid:durableId="1421179850">
+    <w:abstractNumId w:val="23"/>
+  </w:num>
+  <w:num w:numId="40" w16cid:durableId="137769025">
+    <w:abstractNumId w:val="27"/>
+  </w:num>
+  <w:num w:numId="41" w16cid:durableId="263928217">
+    <w:abstractNumId w:val="30"/>
+  </w:num>
+  <w:num w:numId="42" w16cid:durableId="456725332">
+    <w:abstractNumId w:val="21"/>
+  </w:num>
+  <w:num w:numId="43" w16cid:durableId="237717215">
+    <w:abstractNumId w:val="12"/>
+  </w:num>
+  <w:num w:numId="44" w16cid:durableId="516966339">
+    <w:abstractNumId w:val="17"/>
+  </w:num>
+  <w:num w:numId="45" w16cid:durableId="1967391292">
+    <w:abstractNumId w:val="35"/>
+  </w:num>
+  <w:num w:numId="46" w16cid:durableId="1775127191">
+    <w:abstractNumId w:val="22"/>
   </w:num>
 </w:numbering>
 </file>

</xml_diff>

<commit_message>
Update Array.docx {More ways to create Multi-Dimensional Array}
</commit_message>
<xml_diff>
--- a/C++/Array_Strings_Pointers_and_References.docx
+++ b/C++/Array_Strings_Pointers_and_References.docx
@@ -785,7 +785,7 @@
           <w:r>
             <w:fldChar w:fldCharType="separate"/>
           </w:r>
-          <w:hyperlink w:anchor="_Toc144659726" w:history="1">
+          <w:hyperlink w:anchor="_Toc144731214" w:history="1">
             <w:r>
               <w:rPr>
                 <w:rStyle w:val="Hyperlink"/>
@@ -812,7 +812,7 @@
                 <w:noProof/>
                 <w:webHidden/>
               </w:rPr>
-              <w:instrText xml:space="preserve"> PAGEREF _Toc144659726 \h </w:instrText>
+              <w:instrText xml:space="preserve"> PAGEREF _Toc144731214 \h </w:instrText>
             </w:r>
             <w:r>
               <w:rPr>
@@ -855,7 +855,7 @@
               <w:lang w:eastAsia="en-IN"/>
             </w:rPr>
           </w:pPr>
-          <w:hyperlink w:anchor="_Toc144659727" w:history="1">
+          <w:hyperlink w:anchor="_Toc144731215" w:history="1">
             <w:r>
               <w:rPr>
                 <w:rStyle w:val="Hyperlink"/>
@@ -882,7 +882,7 @@
                 <w:noProof/>
                 <w:webHidden/>
               </w:rPr>
-              <w:instrText xml:space="preserve"> PAGEREF _Toc144659727 \h </w:instrText>
+              <w:instrText xml:space="preserve"> PAGEREF _Toc144731215 \h </w:instrText>
             </w:r>
             <w:r>
               <w:rPr>
@@ -925,13 +925,13 @@
               <w:lang w:eastAsia="en-IN"/>
             </w:rPr>
           </w:pPr>
-          <w:hyperlink w:anchor="_Toc144659728" w:history="1">
+          <w:hyperlink w:anchor="_Toc144731216" w:history="1">
             <w:r>
               <w:rPr>
                 <w:rStyle w:val="Hyperlink"/>
                 <w:noProof/>
               </w:rPr>
-              <w:t>2D Array Declaration &amp; Initialization</w:t>
+              <w:t>Multi-Dimensional Array Declaration &amp; Initialization</w:t>
             </w:r>
             <w:r>
               <w:rPr>
@@ -952,7 +952,7 @@
                 <w:noProof/>
                 <w:webHidden/>
               </w:rPr>
-              <w:instrText xml:space="preserve"> PAGEREF _Toc144659728 \h </w:instrText>
+              <w:instrText xml:space="preserve"> PAGEREF _Toc144731216 \h </w:instrText>
             </w:r>
             <w:r>
               <w:rPr>
@@ -995,13 +995,13 @@
               <w:lang w:eastAsia="en-IN"/>
             </w:rPr>
           </w:pPr>
-          <w:hyperlink w:anchor="_Toc144659729" w:history="1">
+          <w:hyperlink w:anchor="_Toc144731217" w:history="1">
             <w:r>
               <w:rPr>
                 <w:rStyle w:val="Hyperlink"/>
                 <w:noProof/>
               </w:rPr>
-              <w:t>3D Array Declaration &amp; Initialization</w:t>
+              <w:t>More ways to create Multi-Dimensional Array</w:t>
             </w:r>
             <w:r>
               <w:rPr>
@@ -1022,7 +1022,7 @@
                 <w:noProof/>
                 <w:webHidden/>
               </w:rPr>
-              <w:instrText xml:space="preserve"> PAGEREF _Toc144659729 \h </w:instrText>
+              <w:instrText xml:space="preserve"> PAGEREF _Toc144731217 \h </w:instrText>
             </w:r>
             <w:r>
               <w:rPr>
@@ -1042,7 +1042,7 @@
                 <w:noProof/>
                 <w:webHidden/>
               </w:rPr>
-              <w:t>5</w:t>
+              <w:t>6</w:t>
             </w:r>
             <w:r>
               <w:rPr>
@@ -1065,7 +1065,7 @@
               <w:lang w:eastAsia="en-IN"/>
             </w:rPr>
           </w:pPr>
-          <w:hyperlink w:anchor="_Toc144659730" w:history="1">
+          <w:hyperlink w:anchor="_Toc144731218" w:history="1">
             <w:r>
               <w:rPr>
                 <w:rStyle w:val="Hyperlink"/>
@@ -1092,7 +1092,7 @@
                 <w:noProof/>
                 <w:webHidden/>
               </w:rPr>
-              <w:instrText xml:space="preserve"> PAGEREF _Toc144659730 \h </w:instrText>
+              <w:instrText xml:space="preserve"> PAGEREF _Toc144731218 \h </w:instrText>
             </w:r>
             <w:r>
               <w:rPr>
@@ -1112,7 +1112,7 @@
                 <w:noProof/>
                 <w:webHidden/>
               </w:rPr>
-              <w:t>6</w:t>
+              <w:t>9</w:t>
             </w:r>
             <w:r>
               <w:rPr>
@@ -1135,7 +1135,7 @@
               <w:lang w:eastAsia="en-IN"/>
             </w:rPr>
           </w:pPr>
-          <w:hyperlink w:anchor="_Toc144659731" w:history="1">
+          <w:hyperlink w:anchor="_Toc144731219" w:history="1">
             <w:r>
               <w:rPr>
                 <w:rStyle w:val="Hyperlink"/>
@@ -1162,7 +1162,7 @@
                 <w:noProof/>
                 <w:webHidden/>
               </w:rPr>
-              <w:instrText xml:space="preserve"> PAGEREF _Toc144659731 \h </w:instrText>
+              <w:instrText xml:space="preserve"> PAGEREF _Toc144731219 \h </w:instrText>
             </w:r>
             <w:r>
               <w:rPr>
@@ -1182,7 +1182,7 @@
                 <w:noProof/>
                 <w:webHidden/>
               </w:rPr>
-              <w:t>6</w:t>
+              <w:t>9</w:t>
             </w:r>
             <w:r>
               <w:rPr>
@@ -1205,7 +1205,7 @@
               <w:lang w:eastAsia="en-IN"/>
             </w:rPr>
           </w:pPr>
-          <w:hyperlink w:anchor="_Toc144659732" w:history="1">
+          <w:hyperlink w:anchor="_Toc144731220" w:history="1">
             <w:r>
               <w:rPr>
                 <w:rStyle w:val="Hyperlink"/>
@@ -1232,7 +1232,7 @@
                 <w:noProof/>
                 <w:webHidden/>
               </w:rPr>
-              <w:instrText xml:space="preserve"> PAGEREF _Toc144659732 \h </w:instrText>
+              <w:instrText xml:space="preserve"> PAGEREF _Toc144731220 \h </w:instrText>
             </w:r>
             <w:r>
               <w:rPr>
@@ -1252,7 +1252,7 @@
                 <w:noProof/>
                 <w:webHidden/>
               </w:rPr>
-              <w:t>7</w:t>
+              <w:t>10</w:t>
             </w:r>
             <w:r>
               <w:rPr>
@@ -1275,7 +1275,7 @@
               <w:lang w:eastAsia="en-IN"/>
             </w:rPr>
           </w:pPr>
-          <w:hyperlink w:anchor="_Toc144659733" w:history="1">
+          <w:hyperlink w:anchor="_Toc144731221" w:history="1">
             <w:r>
               <w:rPr>
                 <w:rStyle w:val="Hyperlink"/>
@@ -1302,7 +1302,7 @@
                 <w:noProof/>
                 <w:webHidden/>
               </w:rPr>
-              <w:instrText xml:space="preserve"> PAGEREF _Toc144659733 \h </w:instrText>
+              <w:instrText xml:space="preserve"> PAGEREF _Toc144731221 \h </w:instrText>
             </w:r>
             <w:r>
               <w:rPr>
@@ -1322,7 +1322,7 @@
                 <w:noProof/>
                 <w:webHidden/>
               </w:rPr>
-              <w:t>10</w:t>
+              <w:t>13</w:t>
             </w:r>
             <w:r>
               <w:rPr>
@@ -1345,7 +1345,7 @@
               <w:lang w:eastAsia="en-IN"/>
             </w:rPr>
           </w:pPr>
-          <w:hyperlink w:anchor="_Toc144659734" w:history="1">
+          <w:hyperlink w:anchor="_Toc144731222" w:history="1">
             <w:r>
               <w:rPr>
                 <w:rStyle w:val="Hyperlink"/>
@@ -1372,7 +1372,7 @@
                 <w:noProof/>
                 <w:webHidden/>
               </w:rPr>
-              <w:instrText xml:space="preserve"> PAGEREF _Toc144659734 \h </w:instrText>
+              <w:instrText xml:space="preserve"> PAGEREF _Toc144731222 \h </w:instrText>
             </w:r>
             <w:r>
               <w:rPr>
@@ -1392,7 +1392,7 @@
                 <w:noProof/>
                 <w:webHidden/>
               </w:rPr>
-              <w:t>10</w:t>
+              <w:t>13</w:t>
             </w:r>
             <w:r>
               <w:rPr>
@@ -1415,7 +1415,7 @@
               <w:lang w:eastAsia="en-IN"/>
             </w:rPr>
           </w:pPr>
-          <w:hyperlink w:anchor="_Toc144659735" w:history="1">
+          <w:hyperlink w:anchor="_Toc144731223" w:history="1">
             <w:r>
               <w:rPr>
                 <w:rStyle w:val="Hyperlink"/>
@@ -1442,7 +1442,7 @@
                 <w:noProof/>
                 <w:webHidden/>
               </w:rPr>
-              <w:instrText xml:space="preserve"> PAGEREF _Toc144659735 \h </w:instrText>
+              <w:instrText xml:space="preserve"> PAGEREF _Toc144731223 \h </w:instrText>
             </w:r>
             <w:r>
               <w:rPr>
@@ -1462,7 +1462,7 @@
                 <w:noProof/>
                 <w:webHidden/>
               </w:rPr>
-              <w:t>11</w:t>
+              <w:t>14</w:t>
             </w:r>
             <w:r>
               <w:rPr>
@@ -1485,7 +1485,7 @@
               <w:lang w:eastAsia="en-IN"/>
             </w:rPr>
           </w:pPr>
-          <w:hyperlink w:anchor="_Toc144659736" w:history="1">
+          <w:hyperlink w:anchor="_Toc144731224" w:history="1">
             <w:r>
               <w:rPr>
                 <w:rStyle w:val="Hyperlink"/>
@@ -1512,7 +1512,7 @@
                 <w:noProof/>
                 <w:webHidden/>
               </w:rPr>
-              <w:instrText xml:space="preserve"> PAGEREF _Toc144659736 \h </w:instrText>
+              <w:instrText xml:space="preserve"> PAGEREF _Toc144731224 \h </w:instrText>
             </w:r>
             <w:r>
               <w:rPr>
@@ -1532,7 +1532,7 @@
                 <w:noProof/>
                 <w:webHidden/>
               </w:rPr>
-              <w:t>14</w:t>
+              <w:t>17</w:t>
             </w:r>
             <w:r>
               <w:rPr>
@@ -1555,7 +1555,7 @@
               <w:lang w:eastAsia="en-IN"/>
             </w:rPr>
           </w:pPr>
-          <w:hyperlink w:anchor="_Toc144659737" w:history="1">
+          <w:hyperlink w:anchor="_Toc144731225" w:history="1">
             <w:r>
               <w:rPr>
                 <w:rStyle w:val="Hyperlink"/>
@@ -1582,7 +1582,7 @@
                 <w:noProof/>
                 <w:webHidden/>
               </w:rPr>
-              <w:instrText xml:space="preserve"> PAGEREF _Toc144659737 \h </w:instrText>
+              <w:instrText xml:space="preserve"> PAGEREF _Toc144731225 \h </w:instrText>
             </w:r>
             <w:r>
               <w:rPr>
@@ -1602,7 +1602,7 @@
                 <w:noProof/>
                 <w:webHidden/>
               </w:rPr>
-              <w:t>14</w:t>
+              <w:t>17</w:t>
             </w:r>
             <w:r>
               <w:rPr>
@@ -1625,7 +1625,7 @@
               <w:lang w:eastAsia="en-IN"/>
             </w:rPr>
           </w:pPr>
-          <w:hyperlink w:anchor="_Toc144659738" w:history="1">
+          <w:hyperlink w:anchor="_Toc144731226" w:history="1">
             <w:r>
               <w:rPr>
                 <w:rStyle w:val="Hyperlink"/>
@@ -1652,7 +1652,7 @@
                 <w:noProof/>
                 <w:webHidden/>
               </w:rPr>
-              <w:instrText xml:space="preserve"> PAGEREF _Toc144659738 \h </w:instrText>
+              <w:instrText xml:space="preserve"> PAGEREF _Toc144731226 \h </w:instrText>
             </w:r>
             <w:r>
               <w:rPr>
@@ -1672,7 +1672,7 @@
                 <w:noProof/>
                 <w:webHidden/>
               </w:rPr>
-              <w:t>15</w:t>
+              <w:t>18</w:t>
             </w:r>
             <w:r>
               <w:rPr>
@@ -1695,7 +1695,7 @@
               <w:lang w:eastAsia="en-IN"/>
             </w:rPr>
           </w:pPr>
-          <w:hyperlink w:anchor="_Toc144659739" w:history="1">
+          <w:hyperlink w:anchor="_Toc144731227" w:history="1">
             <w:r>
               <w:rPr>
                 <w:rStyle w:val="Hyperlink"/>
@@ -1722,7 +1722,7 @@
                 <w:noProof/>
                 <w:webHidden/>
               </w:rPr>
-              <w:instrText xml:space="preserve"> PAGEREF _Toc144659739 \h </w:instrText>
+              <w:instrText xml:space="preserve"> PAGEREF _Toc144731227 \h </w:instrText>
             </w:r>
             <w:r>
               <w:rPr>
@@ -1742,7 +1742,7 @@
                 <w:noProof/>
                 <w:webHidden/>
               </w:rPr>
-              <w:t>15</w:t>
+              <w:t>18</w:t>
             </w:r>
             <w:r>
               <w:rPr>
@@ -1765,7 +1765,7 @@
               <w:lang w:eastAsia="en-IN"/>
             </w:rPr>
           </w:pPr>
-          <w:hyperlink w:anchor="_Toc144659740" w:history="1">
+          <w:hyperlink w:anchor="_Toc144731228" w:history="1">
             <w:r>
               <w:rPr>
                 <w:rStyle w:val="Hyperlink"/>
@@ -1792,7 +1792,7 @@
                 <w:noProof/>
                 <w:webHidden/>
               </w:rPr>
-              <w:instrText xml:space="preserve"> PAGEREF _Toc144659740 \h </w:instrText>
+              <w:instrText xml:space="preserve"> PAGEREF _Toc144731228 \h </w:instrText>
             </w:r>
             <w:r>
               <w:rPr>
@@ -1812,7 +1812,7 @@
                 <w:noProof/>
                 <w:webHidden/>
               </w:rPr>
-              <w:t>22</w:t>
+              <w:t>25</w:t>
             </w:r>
             <w:r>
               <w:rPr>
@@ -1835,7 +1835,7 @@
               <w:lang w:eastAsia="en-IN"/>
             </w:rPr>
           </w:pPr>
-          <w:hyperlink w:anchor="_Toc144659741" w:history="1">
+          <w:hyperlink w:anchor="_Toc144731229" w:history="1">
             <w:r>
               <w:rPr>
                 <w:rStyle w:val="Hyperlink"/>
@@ -1862,7 +1862,7 @@
                 <w:noProof/>
                 <w:webHidden/>
               </w:rPr>
-              <w:instrText xml:space="preserve"> PAGEREF _Toc144659741 \h </w:instrText>
+              <w:instrText xml:space="preserve"> PAGEREF _Toc144731229 \h </w:instrText>
             </w:r>
             <w:r>
               <w:rPr>
@@ -1882,7 +1882,7 @@
                 <w:noProof/>
                 <w:webHidden/>
               </w:rPr>
-              <w:t>22</w:t>
+              <w:t>25</w:t>
             </w:r>
             <w:r>
               <w:rPr>
@@ -1905,7 +1905,7 @@
               <w:lang w:eastAsia="en-IN"/>
             </w:rPr>
           </w:pPr>
-          <w:hyperlink w:anchor="_Toc144659742" w:history="1">
+          <w:hyperlink w:anchor="_Toc144731230" w:history="1">
             <w:r>
               <w:rPr>
                 <w:rStyle w:val="Hyperlink"/>
@@ -1932,7 +1932,7 @@
                 <w:noProof/>
                 <w:webHidden/>
               </w:rPr>
-              <w:instrText xml:space="preserve"> PAGEREF _Toc144659742 \h </w:instrText>
+              <w:instrText xml:space="preserve"> PAGEREF _Toc144731230 \h </w:instrText>
             </w:r>
             <w:r>
               <w:rPr>
@@ -1952,7 +1952,7 @@
                 <w:noProof/>
                 <w:webHidden/>
               </w:rPr>
-              <w:t>22</w:t>
+              <w:t>25</w:t>
             </w:r>
             <w:r>
               <w:rPr>
@@ -1975,7 +1975,7 @@
               <w:lang w:eastAsia="en-IN"/>
             </w:rPr>
           </w:pPr>
-          <w:hyperlink w:anchor="_Toc144659743" w:history="1">
+          <w:hyperlink w:anchor="_Toc144731231" w:history="1">
             <w:r>
               <w:rPr>
                 <w:rStyle w:val="Hyperlink"/>
@@ -2002,7 +2002,7 @@
                 <w:noProof/>
                 <w:webHidden/>
               </w:rPr>
-              <w:instrText xml:space="preserve"> PAGEREF _Toc144659743 \h </w:instrText>
+              <w:instrText xml:space="preserve"> PAGEREF _Toc144731231 \h </w:instrText>
             </w:r>
             <w:r>
               <w:rPr>
@@ -2022,7 +2022,7 @@
                 <w:noProof/>
                 <w:webHidden/>
               </w:rPr>
-              <w:t>23</w:t>
+              <w:t>26</w:t>
             </w:r>
             <w:r>
               <w:rPr>
@@ -2045,7 +2045,7 @@
               <w:lang w:eastAsia="en-IN"/>
             </w:rPr>
           </w:pPr>
-          <w:hyperlink w:anchor="_Toc144659744" w:history="1">
+          <w:hyperlink w:anchor="_Toc144731232" w:history="1">
             <w:r>
               <w:rPr>
                 <w:rStyle w:val="Hyperlink"/>
@@ -2072,7 +2072,7 @@
                 <w:noProof/>
                 <w:webHidden/>
               </w:rPr>
-              <w:instrText xml:space="preserve"> PAGEREF _Toc144659744 \h </w:instrText>
+              <w:instrText xml:space="preserve"> PAGEREF _Toc144731232 \h </w:instrText>
             </w:r>
             <w:r>
               <w:rPr>
@@ -2092,7 +2092,7 @@
                 <w:noProof/>
                 <w:webHidden/>
               </w:rPr>
-              <w:t>24</w:t>
+              <w:t>27</w:t>
             </w:r>
             <w:r>
               <w:rPr>
@@ -2115,7 +2115,7 @@
               <w:lang w:eastAsia="en-IN"/>
             </w:rPr>
           </w:pPr>
-          <w:hyperlink w:anchor="_Toc144659745" w:history="1">
+          <w:hyperlink w:anchor="_Toc144731233" w:history="1">
             <w:r>
               <w:rPr>
                 <w:rStyle w:val="Hyperlink"/>
@@ -2142,7 +2142,7 @@
                 <w:noProof/>
                 <w:webHidden/>
               </w:rPr>
-              <w:instrText xml:space="preserve"> PAGEREF _Toc144659745 \h </w:instrText>
+              <w:instrText xml:space="preserve"> PAGEREF _Toc144731233 \h </w:instrText>
             </w:r>
             <w:r>
               <w:rPr>
@@ -2162,7 +2162,7 @@
                 <w:noProof/>
                 <w:webHidden/>
               </w:rPr>
-              <w:t>28</w:t>
+              <w:t>31</w:t>
             </w:r>
             <w:r>
               <w:rPr>
@@ -2185,7 +2185,7 @@
               <w:lang w:eastAsia="en-IN"/>
             </w:rPr>
           </w:pPr>
-          <w:hyperlink w:anchor="_Toc144659746" w:history="1">
+          <w:hyperlink w:anchor="_Toc144731234" w:history="1">
             <w:r>
               <w:rPr>
                 <w:rStyle w:val="Hyperlink"/>
@@ -2212,7 +2212,7 @@
                 <w:noProof/>
                 <w:webHidden/>
               </w:rPr>
-              <w:instrText xml:space="preserve"> PAGEREF _Toc144659746 \h </w:instrText>
+              <w:instrText xml:space="preserve"> PAGEREF _Toc144731234 \h </w:instrText>
             </w:r>
             <w:r>
               <w:rPr>
@@ -2232,7 +2232,7 @@
                 <w:noProof/>
                 <w:webHidden/>
               </w:rPr>
-              <w:t>29</w:t>
+              <w:t>32</w:t>
             </w:r>
             <w:r>
               <w:rPr>
@@ -2255,7 +2255,7 @@
               <w:lang w:eastAsia="en-IN"/>
             </w:rPr>
           </w:pPr>
-          <w:hyperlink w:anchor="_Toc144659747" w:history="1">
+          <w:hyperlink w:anchor="_Toc144731235" w:history="1">
             <w:r>
               <w:rPr>
                 <w:rStyle w:val="Hyperlink"/>
@@ -2282,7 +2282,7 @@
                 <w:noProof/>
                 <w:webHidden/>
               </w:rPr>
-              <w:instrText xml:space="preserve"> PAGEREF _Toc144659747 \h </w:instrText>
+              <w:instrText xml:space="preserve"> PAGEREF _Toc144731235 \h </w:instrText>
             </w:r>
             <w:r>
               <w:rPr>
@@ -2302,7 +2302,7 @@
                 <w:noProof/>
                 <w:webHidden/>
               </w:rPr>
-              <w:t>29</w:t>
+              <w:t>32</w:t>
             </w:r>
             <w:r>
               <w:rPr>
@@ -2325,7 +2325,7 @@
               <w:lang w:eastAsia="en-IN"/>
             </w:rPr>
           </w:pPr>
-          <w:hyperlink w:anchor="_Toc144659748" w:history="1">
+          <w:hyperlink w:anchor="_Toc144731236" w:history="1">
             <w:r>
               <w:rPr>
                 <w:rStyle w:val="Hyperlink"/>
@@ -2352,7 +2352,7 @@
                 <w:noProof/>
                 <w:webHidden/>
               </w:rPr>
-              <w:instrText xml:space="preserve"> PAGEREF _Toc144659748 \h </w:instrText>
+              <w:instrText xml:space="preserve"> PAGEREF _Toc144731236 \h </w:instrText>
             </w:r>
             <w:r>
               <w:rPr>
@@ -2372,7 +2372,7 @@
                 <w:noProof/>
                 <w:webHidden/>
               </w:rPr>
-              <w:t>31</w:t>
+              <w:t>34</w:t>
             </w:r>
             <w:r>
               <w:rPr>
@@ -2395,7 +2395,7 @@
               <w:lang w:eastAsia="en-IN"/>
             </w:rPr>
           </w:pPr>
-          <w:hyperlink w:anchor="_Toc144659749" w:history="1">
+          <w:hyperlink w:anchor="_Toc144731237" w:history="1">
             <w:r>
               <w:rPr>
                 <w:rStyle w:val="Hyperlink"/>
@@ -2422,7 +2422,7 @@
                 <w:noProof/>
                 <w:webHidden/>
               </w:rPr>
-              <w:instrText xml:space="preserve"> PAGEREF _Toc144659749 \h </w:instrText>
+              <w:instrText xml:space="preserve"> PAGEREF _Toc144731237 \h </w:instrText>
             </w:r>
             <w:r>
               <w:rPr>
@@ -2442,7 +2442,7 @@
                 <w:noProof/>
                 <w:webHidden/>
               </w:rPr>
-              <w:t>34</w:t>
+              <w:t>37</w:t>
             </w:r>
             <w:r>
               <w:rPr>
@@ -2465,7 +2465,7 @@
               <w:lang w:eastAsia="en-IN"/>
             </w:rPr>
           </w:pPr>
-          <w:hyperlink w:anchor="_Toc144659750" w:history="1">
+          <w:hyperlink w:anchor="_Toc144731238" w:history="1">
             <w:r>
               <w:rPr>
                 <w:rStyle w:val="Hyperlink"/>
@@ -2492,7 +2492,7 @@
                 <w:noProof/>
                 <w:webHidden/>
               </w:rPr>
-              <w:instrText xml:space="preserve"> PAGEREF _Toc144659750 \h </w:instrText>
+              <w:instrText xml:space="preserve"> PAGEREF _Toc144731238 \h </w:instrText>
             </w:r>
             <w:r>
               <w:rPr>
@@ -2512,7 +2512,7 @@
                 <w:noProof/>
                 <w:webHidden/>
               </w:rPr>
-              <w:t>35</w:t>
+              <w:t>38</w:t>
             </w:r>
             <w:r>
               <w:rPr>
@@ -2535,7 +2535,7 @@
               <w:lang w:eastAsia="en-IN"/>
             </w:rPr>
           </w:pPr>
-          <w:hyperlink w:anchor="_Toc144659751" w:history="1">
+          <w:hyperlink w:anchor="_Toc144731239" w:history="1">
             <w:r>
               <w:rPr>
                 <w:rStyle w:val="Hyperlink"/>
@@ -2562,7 +2562,7 @@
                 <w:noProof/>
                 <w:webHidden/>
               </w:rPr>
-              <w:instrText xml:space="preserve"> PAGEREF _Toc144659751 \h </w:instrText>
+              <w:instrText xml:space="preserve"> PAGEREF _Toc144731239 \h </w:instrText>
             </w:r>
             <w:r>
               <w:rPr>
@@ -2582,7 +2582,7 @@
                 <w:noProof/>
                 <w:webHidden/>
               </w:rPr>
-              <w:t>38</w:t>
+              <w:t>41</w:t>
             </w:r>
             <w:r>
               <w:rPr>
@@ -2605,7 +2605,7 @@
               <w:lang w:eastAsia="en-IN"/>
             </w:rPr>
           </w:pPr>
-          <w:hyperlink w:anchor="_Toc144659752" w:history="1">
+          <w:hyperlink w:anchor="_Toc144731240" w:history="1">
             <w:r>
               <w:rPr>
                 <w:rStyle w:val="Hyperlink"/>
@@ -2632,7 +2632,7 @@
                 <w:noProof/>
                 <w:webHidden/>
               </w:rPr>
-              <w:instrText xml:space="preserve"> PAGEREF _Toc144659752 \h </w:instrText>
+              <w:instrText xml:space="preserve"> PAGEREF _Toc144731240 \h </w:instrText>
             </w:r>
             <w:r>
               <w:rPr>
@@ -2652,7 +2652,7 @@
                 <w:noProof/>
                 <w:webHidden/>
               </w:rPr>
-              <w:t>38</w:t>
+              <w:t>41</w:t>
             </w:r>
             <w:r>
               <w:rPr>
@@ -2675,7 +2675,7 @@
               <w:lang w:eastAsia="en-IN"/>
             </w:rPr>
           </w:pPr>
-          <w:hyperlink w:anchor="_Toc144659753" w:history="1">
+          <w:hyperlink w:anchor="_Toc144731241" w:history="1">
             <w:r>
               <w:rPr>
                 <w:rStyle w:val="Hyperlink"/>
@@ -2702,7 +2702,7 @@
                 <w:noProof/>
                 <w:webHidden/>
               </w:rPr>
-              <w:instrText xml:space="preserve"> PAGEREF _Toc144659753 \h </w:instrText>
+              <w:instrText xml:space="preserve"> PAGEREF _Toc144731241 \h </w:instrText>
             </w:r>
             <w:r>
               <w:rPr>
@@ -2722,7 +2722,7 @@
                 <w:noProof/>
                 <w:webHidden/>
               </w:rPr>
-              <w:t>39</w:t>
+              <w:t>42</w:t>
             </w:r>
             <w:r>
               <w:rPr>
@@ -2745,7 +2745,7 @@
               <w:lang w:eastAsia="en-IN"/>
             </w:rPr>
           </w:pPr>
-          <w:hyperlink w:anchor="_Toc144659754" w:history="1">
+          <w:hyperlink w:anchor="_Toc144731242" w:history="1">
             <w:r>
               <w:rPr>
                 <w:rStyle w:val="Hyperlink"/>
@@ -2772,7 +2772,7 @@
                 <w:noProof/>
                 <w:webHidden/>
               </w:rPr>
-              <w:instrText xml:space="preserve"> PAGEREF _Toc144659754 \h </w:instrText>
+              <w:instrText xml:space="preserve"> PAGEREF _Toc144731242 \h </w:instrText>
             </w:r>
             <w:r>
               <w:rPr>
@@ -2792,7 +2792,7 @@
                 <w:noProof/>
                 <w:webHidden/>
               </w:rPr>
-              <w:t>40</w:t>
+              <w:t>43</w:t>
             </w:r>
             <w:r>
               <w:rPr>
@@ -2815,7 +2815,7 @@
               <w:lang w:eastAsia="en-IN"/>
             </w:rPr>
           </w:pPr>
-          <w:hyperlink w:anchor="_Toc144659755" w:history="1">
+          <w:hyperlink w:anchor="_Toc144731243" w:history="1">
             <w:r>
               <w:rPr>
                 <w:rStyle w:val="Hyperlink"/>
@@ -2842,7 +2842,7 @@
                 <w:noProof/>
                 <w:webHidden/>
               </w:rPr>
-              <w:instrText xml:space="preserve"> PAGEREF _Toc144659755 \h </w:instrText>
+              <w:instrText xml:space="preserve"> PAGEREF _Toc144731243 \h </w:instrText>
             </w:r>
             <w:r>
               <w:rPr>
@@ -2862,7 +2862,7 @@
                 <w:noProof/>
                 <w:webHidden/>
               </w:rPr>
-              <w:t>41</w:t>
+              <w:t>44</w:t>
             </w:r>
             <w:r>
               <w:rPr>
@@ -2885,7 +2885,7 @@
               <w:lang w:eastAsia="en-IN"/>
             </w:rPr>
           </w:pPr>
-          <w:hyperlink w:anchor="_Toc144659756" w:history="1">
+          <w:hyperlink w:anchor="_Toc144731244" w:history="1">
             <w:r>
               <w:rPr>
                 <w:rStyle w:val="Hyperlink"/>
@@ -2912,7 +2912,7 @@
                 <w:noProof/>
                 <w:webHidden/>
               </w:rPr>
-              <w:instrText xml:space="preserve"> PAGEREF _Toc144659756 \h </w:instrText>
+              <w:instrText xml:space="preserve"> PAGEREF _Toc144731244 \h </w:instrText>
             </w:r>
             <w:r>
               <w:rPr>
@@ -2932,7 +2932,7 @@
                 <w:noProof/>
                 <w:webHidden/>
               </w:rPr>
-              <w:t>42</w:t>
+              <w:t>45</w:t>
             </w:r>
             <w:r>
               <w:rPr>
@@ -2955,7 +2955,7 @@
               <w:lang w:eastAsia="en-IN"/>
             </w:rPr>
           </w:pPr>
-          <w:hyperlink w:anchor="_Toc144659757" w:history="1">
+          <w:hyperlink w:anchor="_Toc144731245" w:history="1">
             <w:r>
               <w:rPr>
                 <w:rStyle w:val="Hyperlink"/>
@@ -2982,7 +2982,7 @@
                 <w:noProof/>
                 <w:webHidden/>
               </w:rPr>
-              <w:instrText xml:space="preserve"> PAGEREF _Toc144659757 \h </w:instrText>
+              <w:instrText xml:space="preserve"> PAGEREF _Toc144731245 \h </w:instrText>
             </w:r>
             <w:r>
               <w:rPr>
@@ -3002,7 +3002,7 @@
                 <w:noProof/>
                 <w:webHidden/>
               </w:rPr>
-              <w:t>42</w:t>
+              <w:t>45</w:t>
             </w:r>
             <w:r>
               <w:rPr>
@@ -3025,7 +3025,7 @@
               <w:lang w:eastAsia="en-IN"/>
             </w:rPr>
           </w:pPr>
-          <w:hyperlink w:anchor="_Toc144659758" w:history="1">
+          <w:hyperlink w:anchor="_Toc144731246" w:history="1">
             <w:r>
               <w:rPr>
                 <w:rStyle w:val="Hyperlink"/>
@@ -3052,7 +3052,7 @@
                 <w:noProof/>
                 <w:webHidden/>
               </w:rPr>
-              <w:instrText xml:space="preserve"> PAGEREF _Toc144659758 \h </w:instrText>
+              <w:instrText xml:space="preserve"> PAGEREF _Toc144731246 \h </w:instrText>
             </w:r>
             <w:r>
               <w:rPr>
@@ -3072,7 +3072,7 @@
                 <w:noProof/>
                 <w:webHidden/>
               </w:rPr>
-              <w:t>42</w:t>
+              <w:t>45</w:t>
             </w:r>
             <w:r>
               <w:rPr>
@@ -3095,7 +3095,7 @@
               <w:lang w:eastAsia="en-IN"/>
             </w:rPr>
           </w:pPr>
-          <w:hyperlink w:anchor="_Toc144659759" w:history="1">
+          <w:hyperlink w:anchor="_Toc144731247" w:history="1">
             <w:r>
               <w:rPr>
                 <w:rStyle w:val="Hyperlink"/>
@@ -3122,7 +3122,7 @@
                 <w:noProof/>
                 <w:webHidden/>
               </w:rPr>
-              <w:instrText xml:space="preserve"> PAGEREF _Toc144659759 \h </w:instrText>
+              <w:instrText xml:space="preserve"> PAGEREF _Toc144731247 \h </w:instrText>
             </w:r>
             <w:r>
               <w:rPr>
@@ -3142,7 +3142,7 @@
                 <w:noProof/>
                 <w:webHidden/>
               </w:rPr>
-              <w:t>43</w:t>
+              <w:t>46</w:t>
             </w:r>
             <w:r>
               <w:rPr>
@@ -3165,7 +3165,7 @@
               <w:lang w:eastAsia="en-IN"/>
             </w:rPr>
           </w:pPr>
-          <w:hyperlink w:anchor="_Toc144659760" w:history="1">
+          <w:hyperlink w:anchor="_Toc144731248" w:history="1">
             <w:r>
               <w:rPr>
                 <w:rStyle w:val="Hyperlink"/>
@@ -3192,7 +3192,7 @@
                 <w:noProof/>
                 <w:webHidden/>
               </w:rPr>
-              <w:instrText xml:space="preserve"> PAGEREF _Toc144659760 \h </w:instrText>
+              <w:instrText xml:space="preserve"> PAGEREF _Toc144731248 \h </w:instrText>
             </w:r>
             <w:r>
               <w:rPr>
@@ -3212,7 +3212,7 @@
                 <w:noProof/>
                 <w:webHidden/>
               </w:rPr>
-              <w:t>44</w:t>
+              <w:t>47</w:t>
             </w:r>
             <w:r>
               <w:rPr>
@@ -3235,7 +3235,7 @@
               <w:lang w:eastAsia="en-IN"/>
             </w:rPr>
           </w:pPr>
-          <w:hyperlink w:anchor="_Toc144659761" w:history="1">
+          <w:hyperlink w:anchor="_Toc144731249" w:history="1">
             <w:r>
               <w:rPr>
                 <w:rStyle w:val="Hyperlink"/>
@@ -3262,7 +3262,7 @@
                 <w:noProof/>
                 <w:webHidden/>
               </w:rPr>
-              <w:instrText xml:space="preserve"> PAGEREF _Toc144659761 \h </w:instrText>
+              <w:instrText xml:space="preserve"> PAGEREF _Toc144731249 \h </w:instrText>
             </w:r>
             <w:r>
               <w:rPr>
@@ -3282,7 +3282,7 @@
                 <w:noProof/>
                 <w:webHidden/>
               </w:rPr>
-              <w:t>45</w:t>
+              <w:t>48</w:t>
             </w:r>
             <w:r>
               <w:rPr>
@@ -3305,7 +3305,7 @@
               <w:lang w:eastAsia="en-IN"/>
             </w:rPr>
           </w:pPr>
-          <w:hyperlink w:anchor="_Toc144659762" w:history="1">
+          <w:hyperlink w:anchor="_Toc144731250" w:history="1">
             <w:r>
               <w:rPr>
                 <w:rStyle w:val="Hyperlink"/>
@@ -3332,7 +3332,7 @@
                 <w:noProof/>
                 <w:webHidden/>
               </w:rPr>
-              <w:instrText xml:space="preserve"> PAGEREF _Toc144659762 \h </w:instrText>
+              <w:instrText xml:space="preserve"> PAGEREF _Toc144731250 \h </w:instrText>
             </w:r>
             <w:r>
               <w:rPr>
@@ -3352,7 +3352,7 @@
                 <w:noProof/>
                 <w:webHidden/>
               </w:rPr>
-              <w:t>46</w:t>
+              <w:t>49</w:t>
             </w:r>
             <w:r>
               <w:rPr>
@@ -3375,7 +3375,7 @@
               <w:lang w:eastAsia="en-IN"/>
             </w:rPr>
           </w:pPr>
-          <w:hyperlink w:anchor="_Toc144659763" w:history="1">
+          <w:hyperlink w:anchor="_Toc144731251" w:history="1">
             <w:r>
               <w:rPr>
                 <w:rStyle w:val="Hyperlink"/>
@@ -3402,7 +3402,7 @@
                 <w:noProof/>
                 <w:webHidden/>
               </w:rPr>
-              <w:instrText xml:space="preserve"> PAGEREF _Toc144659763 \h </w:instrText>
+              <w:instrText xml:space="preserve"> PAGEREF _Toc144731251 \h </w:instrText>
             </w:r>
             <w:r>
               <w:rPr>
@@ -3422,7 +3422,7 @@
                 <w:noProof/>
                 <w:webHidden/>
               </w:rPr>
-              <w:t>47</w:t>
+              <w:t>50</w:t>
             </w:r>
             <w:r>
               <w:rPr>
@@ -3470,7 +3470,7 @@
         <w:pStyle w:val="Heading1"/>
         <w:jc w:val="center"/>
       </w:pPr>
-      <w:bookmarkStart w:id="0" w:name="_Toc144659726"/>
+      <w:bookmarkStart w:id="0" w:name="_Toc144731214"/>
       <w:r>
         <w:lastRenderedPageBreak/>
         <w:t>Arrays in C++</w:t>
@@ -3553,7 +3553,7 @@
       <w:pPr>
         <w:pStyle w:val="Heading2"/>
       </w:pPr>
-      <w:bookmarkStart w:id="1" w:name="_Toc144659727"/>
+      <w:bookmarkStart w:id="1" w:name="_Toc144731215"/>
       <w:r>
         <w:t xml:space="preserve">Array </w:t>
       </w:r>
@@ -3742,64 +3742,104 @@
       <w:pPr>
         <w:pStyle w:val="Heading2"/>
       </w:pPr>
-      <w:bookmarkStart w:id="2" w:name="_Toc144659728"/>
+      <w:bookmarkStart w:id="2" w:name="_Toc144731216"/>
       <w:r>
         <w:lastRenderedPageBreak/>
+        <w:t>Multi-</w:t>
+      </w:r>
+      <w:r>
+        <w:t>Dimensional</w:t>
+      </w:r>
+      <w:r>
+        <w:t xml:space="preserve"> </w:t>
+      </w:r>
+      <w:r>
+        <w:t xml:space="preserve">Array </w:t>
+      </w:r>
+      <w:r>
+        <w:t>D</w:t>
+      </w:r>
+      <w:r>
+        <w:t>eclaration</w:t>
+      </w:r>
+      <w:r>
+        <w:t xml:space="preserve"> &amp; Initialization</w:t>
+      </w:r>
+      <w:bookmarkEnd w:id="2"/>
+    </w:p>
+    <w:p>
+      <w:pPr>
+        <w:pStyle w:val="ListParagraph"/>
+        <w:numPr>
+          <w:ilvl w:val="0"/>
+          <w:numId w:val="47"/>
+        </w:numPr>
+      </w:pPr>
+      <w:r>
+        <w:t xml:space="preserve">A 2D array defined as follows can be viewed as a table of </w:t>
+      </w:r>
+      <w:r>
+        <w:t>t</w:t>
+      </w:r>
+      <w:r>
+        <w:t>wo</w:t>
+      </w:r>
+      <w:r>
+        <w:t xml:space="preserve"> </w:t>
+      </w:r>
+      <w:r>
+        <w:t>rows</w:t>
+      </w:r>
+      <w:r>
+        <w:t xml:space="preserve"> and </w:t>
+      </w:r>
+      <w:r>
+        <w:t>three</w:t>
+      </w:r>
+      <w:r>
+        <w:t xml:space="preserve"> </w:t>
+      </w:r>
+      <w:r>
+        <w:t>columns.</w:t>
+      </w:r>
+      <w:r>
+        <w:t xml:space="preserve"> </w:t>
+      </w:r>
+      <w:r>
+        <w:t xml:space="preserve">There are </w:t>
+      </w:r>
+      <w:r>
+        <w:t>several ways</w:t>
+      </w:r>
+      <w:r>
+        <w:t xml:space="preserve"> in which a </w:t>
+      </w:r>
+      <w:r>
         <w:t xml:space="preserve">2D </w:t>
       </w:r>
       <w:r>
-        <w:t xml:space="preserve">Array </w:t>
-      </w:r>
-      <w:r>
-        <w:t>D</w:t>
-      </w:r>
-      <w:r>
-        <w:t>eclaration</w:t>
-      </w:r>
-      <w:r>
-        <w:t xml:space="preserve"> &amp; Initialization</w:t>
-      </w:r>
-      <w:bookmarkEnd w:id="2"/>
-    </w:p>
-    <w:p>
-      <w:r>
-        <w:t xml:space="preserve">A 2D array defined as follows can be viewed as a table of </w:t>
-      </w:r>
-      <w:r>
-        <w:t xml:space="preserve">three </w:t>
-      </w:r>
-      <w:r>
-        <w:t>rows</w:t>
-      </w:r>
-      <w:r>
-        <w:t xml:space="preserve"> and </w:t>
-      </w:r>
-      <w:r>
-        <w:t xml:space="preserve">four </w:t>
-      </w:r>
-      <w:r>
-        <w:t>columns.</w:t>
+        <w:t>A</w:t>
+      </w:r>
+      <w:r>
+        <w:t>rray can be initialized.</w:t>
       </w:r>
       <w:r>
         <w:t xml:space="preserve"> </w:t>
       </w:r>
-      <w:r>
-        <w:t xml:space="preserve">There are </w:t>
-      </w:r>
-      <w:r>
-        <w:t>several ways</w:t>
-      </w:r>
-      <w:r>
-        <w:t xml:space="preserve"> in which a </w:t>
-      </w:r>
-      <w:r>
-        <w:t xml:space="preserve">2D </w:t>
-      </w:r>
-      <w:r>
-        <w:t>A</w:t>
-      </w:r>
-      <w:r>
-        <w:t>rray can be initialized.</w:t>
+    </w:p>
+    <w:p>
+      <w:pPr>
+        <w:pStyle w:val="ListParagraph"/>
+        <w:numPr>
+          <w:ilvl w:val="0"/>
+          <w:numId w:val="47"/>
+        </w:numPr>
+      </w:pPr>
+      <w:r>
+        <w:t>E</w:t>
+      </w:r>
+      <w:r>
+        <w:t>ach set of inner braces represents one row.</w:t>
       </w:r>
     </w:p>
     <w:p>
@@ -3808,10 +3848,10 @@
           <w:noProof/>
         </w:rPr>
         <w:drawing>
-          <wp:inline distT="0" distB="0" distL="0" distR="0" wp14:anchorId="22D25BD0" wp14:editId="03CA920F">
-            <wp:extent cx="5731510" cy="1673225"/>
-            <wp:effectExtent l="0" t="0" r="2540" b="3175"/>
-            <wp:docPr id="225341518" name="Picture 1" descr="A black screen with numbers and letters&#10;&#10;Description automatically generated"/>
+          <wp:inline distT="0" distB="0" distL="0" distR="0" wp14:anchorId="195F3158" wp14:editId="6AD6795E">
+            <wp:extent cx="5730465" cy="1215025"/>
+            <wp:effectExtent l="0" t="0" r="3810" b="4445"/>
+            <wp:docPr id="1620527857" name="Picture 1" descr="A black screen with white text&#10;&#10;Description automatically generated"/>
             <wp:cNvGraphicFramePr>
               <a:graphicFrameLocks xmlns:a="http://schemas.openxmlformats.org/drawingml/2006/main" noChangeAspect="1"/>
             </wp:cNvGraphicFramePr>
@@ -3819,23 +3859,30 @@
               <a:graphicData uri="http://schemas.openxmlformats.org/drawingml/2006/picture">
                 <pic:pic xmlns:pic="http://schemas.openxmlformats.org/drawingml/2006/picture">
                   <pic:nvPicPr>
-                    <pic:cNvPr id="225341518" name="Picture 1" descr="A black screen with numbers and letters&#10;&#10;Description automatically generated"/>
+                    <pic:cNvPr id="1620527857" name="Picture 1" descr="A black screen with white text&#10;&#10;Description automatically generated"/>
                     <pic:cNvPicPr/>
                   </pic:nvPicPr>
-                  <pic:blipFill>
+                  <pic:blipFill rotWithShape="1">
                     <a:blip r:embed="rId13"/>
-                    <a:stretch>
-                      <a:fillRect/>
-                    </a:stretch>
+                    <a:srcRect t="4635" b="5432"/>
+                    <a:stretch/>
                   </pic:blipFill>
-                  <pic:spPr>
+                  <pic:spPr bwMode="auto">
                     <a:xfrm>
                       <a:off x="0" y="0"/>
-                      <a:ext cx="5731510" cy="1673225"/>
+                      <a:ext cx="5731510" cy="1215247"/>
                     </a:xfrm>
                     <a:prstGeom prst="rect">
                       <a:avLst/>
                     </a:prstGeom>
+                    <a:ln>
+                      <a:noFill/>
+                    </a:ln>
+                    <a:extLst>
+                      <a:ext uri="{53640926-AAD7-44D8-BBD7-CCE9431645EC}">
+                        <a14:shadowObscured xmlns:a14="http://schemas.microsoft.com/office/drawing/2010/main"/>
+                      </a:ext>
+                    </a:extLst>
                   </pic:spPr>
                 </pic:pic>
               </a:graphicData>
@@ -3845,14 +3892,30 @@
       </w:r>
     </w:p>
     <w:p>
-      <w:r>
-        <w:t>E</w:t>
-      </w:r>
-      <w:r>
-        <w:t xml:space="preserve">ach set of inner braces represents one </w:t>
-      </w:r>
-      <w:r>
-        <w:t>row.</w:t>
+      <w:pPr>
+        <w:pStyle w:val="ListParagraph"/>
+        <w:numPr>
+          <w:ilvl w:val="0"/>
+          <w:numId w:val="47"/>
+        </w:numPr>
+      </w:pPr>
+      <w:r>
+        <w:t>Elements stored in row major order.</w:t>
+      </w:r>
+    </w:p>
+    <w:p>
+      <w:pPr>
+        <w:pStyle w:val="ListParagraph"/>
+        <w:numPr>
+          <w:ilvl w:val="0"/>
+          <w:numId w:val="47"/>
+        </w:numPr>
+      </w:pPr>
+      <w:r>
+        <w:t>W</w:t>
+      </w:r>
+      <w:r>
+        <w:t>hen initializing a multi-dimensional array, you can omit the size of the first dimension, and the compiler will automatically determine it based on the number of elements provided.</w:t>
       </w:r>
     </w:p>
     <w:p>
@@ -3861,10 +3924,10 @@
           <w:noProof/>
         </w:rPr>
         <w:drawing>
-          <wp:inline distT="0" distB="0" distL="0" distR="0" wp14:anchorId="557E5255" wp14:editId="1187C6E7">
-            <wp:extent cx="5731510" cy="437515"/>
-            <wp:effectExtent l="0" t="0" r="2540" b="635"/>
-            <wp:docPr id="228802695" name="Picture 1"/>
+          <wp:inline distT="0" distB="0" distL="0" distR="0" wp14:anchorId="3087D74E" wp14:editId="4890ADE9">
+            <wp:extent cx="5727218" cy="776614"/>
+            <wp:effectExtent l="0" t="0" r="6985" b="4445"/>
+            <wp:docPr id="1407975063" name="Picture 1" descr="A black background with a black square&#10;&#10;Description automatically generated with medium confidence"/>
             <wp:cNvGraphicFramePr>
               <a:graphicFrameLocks xmlns:a="http://schemas.openxmlformats.org/drawingml/2006/main" noChangeAspect="1"/>
             </wp:cNvGraphicFramePr>
@@ -3872,23 +3935,30 @@
               <a:graphicData uri="http://schemas.openxmlformats.org/drawingml/2006/picture">
                 <pic:pic xmlns:pic="http://schemas.openxmlformats.org/drawingml/2006/picture">
                   <pic:nvPicPr>
-                    <pic:cNvPr id="228802695" name=""/>
+                    <pic:cNvPr id="1407975063" name="Picture 1" descr="A black background with a black square&#10;&#10;Description automatically generated with medium confidence"/>
                     <pic:cNvPicPr/>
                   </pic:nvPicPr>
-                  <pic:blipFill>
+                  <pic:blipFill rotWithShape="1">
                     <a:blip r:embed="rId14"/>
-                    <a:stretch>
-                      <a:fillRect/>
-                    </a:stretch>
+                    <a:srcRect t="6812" b="8663"/>
+                    <a:stretch/>
                   </pic:blipFill>
-                  <pic:spPr>
+                  <pic:spPr bwMode="auto">
                     <a:xfrm>
                       <a:off x="0" y="0"/>
-                      <a:ext cx="5731510" cy="437515"/>
+                      <a:ext cx="5731510" cy="777196"/>
                     </a:xfrm>
                     <a:prstGeom prst="rect">
                       <a:avLst/>
                     </a:prstGeom>
+                    <a:ln>
+                      <a:noFill/>
+                    </a:ln>
+                    <a:extLst>
+                      <a:ext uri="{53640926-AAD7-44D8-BBD7-CCE9431645EC}">
+                        <a14:shadowObscured xmlns:a14="http://schemas.microsoft.com/office/drawing/2010/main"/>
+                      </a:ext>
+                    </a:extLst>
                   </pic:spPr>
                 </pic:pic>
               </a:graphicData>
@@ -3903,9 +3973,9 @@
           <w:noProof/>
         </w:rPr>
         <w:drawing>
-          <wp:inline distT="0" distB="0" distL="0" distR="0" wp14:anchorId="640B3B38" wp14:editId="6D68FBA8">
-            <wp:extent cx="5731510" cy="4866005"/>
-            <wp:effectExtent l="0" t="0" r="2540" b="0"/>
+          <wp:inline distT="0" distB="0" distL="0" distR="0" wp14:anchorId="640B3B38" wp14:editId="24D01CFB">
+            <wp:extent cx="5694397" cy="4834498"/>
+            <wp:effectExtent l="0" t="0" r="1905" b="4445"/>
             <wp:docPr id="6712284" name="Picture 2"/>
             <wp:cNvGraphicFramePr>
               <a:graphicFrameLocks xmlns:a="http://schemas.openxmlformats.org/drawingml/2006/main" noChangeAspect="1"/>
@@ -3935,7 +4005,7 @@
                   <pic:spPr bwMode="auto">
                     <a:xfrm>
                       <a:off x="0" y="0"/>
-                      <a:ext cx="5731510" cy="4866005"/>
+                      <a:ext cx="5714605" cy="4851655"/>
                     </a:xfrm>
                     <a:prstGeom prst="rect">
                       <a:avLst/>
@@ -3959,10 +4029,10 @@
         </w:rPr>
         <w:lastRenderedPageBreak/>
         <w:drawing>
-          <wp:inline distT="0" distB="0" distL="0" distR="0" wp14:anchorId="35A0839A" wp14:editId="1124536B">
-            <wp:extent cx="5731510" cy="1468120"/>
+          <wp:inline distT="0" distB="0" distL="0" distR="0" wp14:anchorId="3027BE4A" wp14:editId="4B58DF2B">
+            <wp:extent cx="5731510" cy="2038985"/>
             <wp:effectExtent l="0" t="0" r="2540" b="0"/>
-            <wp:docPr id="289752252" name="Picture 1" descr="A black background with white text&#10;&#10;Description automatically generated"/>
+            <wp:docPr id="1881356319" name="Picture 1" descr="A computer screen shot of a code&#10;&#10;Description automatically generated"/>
             <wp:cNvGraphicFramePr>
               <a:graphicFrameLocks xmlns:a="http://schemas.openxmlformats.org/drawingml/2006/main" noChangeAspect="1"/>
             </wp:cNvGraphicFramePr>
@@ -3970,7 +4040,7 @@
               <a:graphicData uri="http://schemas.openxmlformats.org/drawingml/2006/picture">
                 <pic:pic xmlns:pic="http://schemas.openxmlformats.org/drawingml/2006/picture">
                   <pic:nvPicPr>
-                    <pic:cNvPr id="289752252" name="Picture 1" descr="A black background with white text&#10;&#10;Description automatically generated"/>
+                    <pic:cNvPr id="1881356319" name="Picture 1" descr="A computer screen shot of a code&#10;&#10;Description automatically generated"/>
                     <pic:cNvPicPr/>
                   </pic:nvPicPr>
                   <pic:blipFill>
@@ -3982,7 +4052,7 @@
                   <pic:spPr>
                     <a:xfrm>
                       <a:off x="0" y="0"/>
-                      <a:ext cx="5731510" cy="1468120"/>
+                      <a:ext cx="5731510" cy="2038985"/>
                     </a:xfrm>
                     <a:prstGeom prst="rect">
                       <a:avLst/>
@@ -3996,15 +4066,46 @@
       </w:r>
     </w:p>
     <w:p>
+      <w:pPr>
+        <w:rPr>
+          <w:b/>
+          <w:bCs/>
+        </w:rPr>
+      </w:pPr>
+    </w:p>
+    <w:p>
+      <w:pPr>
+        <w:rPr>
+          <w:b/>
+          <w:bCs/>
+        </w:rPr>
+      </w:pPr>
+      <w:r>
+        <w:rPr>
+          <w:b/>
+          <w:bCs/>
+        </w:rPr>
+        <w:t>3D Array Declaration &amp; Initialization</w:t>
+      </w:r>
+    </w:p>
+    <w:p>
+      <w:pPr>
+        <w:rPr>
+          <w:rFonts w:asciiTheme="majorHAnsi" w:eastAsiaTheme="majorEastAsia" w:hAnsiTheme="majorHAnsi" w:cstheme="majorBidi"/>
+          <w:color w:val="2F5496" w:themeColor="accent1" w:themeShade="BF"/>
+          <w:sz w:val="26"/>
+          <w:szCs w:val="26"/>
+        </w:rPr>
+      </w:pPr>
       <w:r>
         <w:rPr>
           <w:noProof/>
         </w:rPr>
         <w:drawing>
-          <wp:inline distT="0" distB="0" distL="0" distR="0" wp14:anchorId="7F5AF77A" wp14:editId="1223E3E7">
-            <wp:extent cx="5731510" cy="1688465"/>
-            <wp:effectExtent l="0" t="0" r="2540" b="6985"/>
-            <wp:docPr id="2119700144" name="Picture 1" descr="A black screen with white text&#10;&#10;Description automatically generated"/>
+          <wp:inline distT="0" distB="0" distL="0" distR="0" wp14:anchorId="2B481907" wp14:editId="07F4DFD0">
+            <wp:extent cx="5724525" cy="3456940"/>
+            <wp:effectExtent l="0" t="0" r="9525" b="0"/>
+            <wp:docPr id="1895706328" name="Picture 1" descr="A screenshot of a computer&#10;&#10;Description automatically generated"/>
             <wp:cNvGraphicFramePr>
               <a:graphicFrameLocks xmlns:a="http://schemas.openxmlformats.org/drawingml/2006/main" noChangeAspect="1"/>
             </wp:cNvGraphicFramePr>
@@ -4012,23 +4113,36 @@
               <a:graphicData uri="http://schemas.openxmlformats.org/drawingml/2006/picture">
                 <pic:pic xmlns:pic="http://schemas.openxmlformats.org/drawingml/2006/picture">
                   <pic:nvPicPr>
-                    <pic:cNvPr id="2119700144" name="Picture 1" descr="A black screen with white text&#10;&#10;Description automatically generated"/>
-                    <pic:cNvPicPr/>
+                    <pic:cNvPr id="1895706328" name="Picture 1" descr="A screenshot of a computer&#10;&#10;Description automatically generated"/>
+                    <pic:cNvPicPr>
+                      <a:picLocks noChangeAspect="1" noChangeArrowheads="1"/>
+                    </pic:cNvPicPr>
                   </pic:nvPicPr>
                   <pic:blipFill>
-                    <a:blip r:embed="rId17"/>
+                    <a:blip r:embed="rId17">
+                      <a:extLst>
+                        <a:ext uri="{28A0092B-C50C-407E-A947-70E740481C1C}">
+                          <a14:useLocalDpi xmlns:a14="http://schemas.microsoft.com/office/drawing/2010/main" val="0"/>
+                        </a:ext>
+                      </a:extLst>
+                    </a:blip>
+                    <a:srcRect/>
                     <a:stretch>
                       <a:fillRect/>
                     </a:stretch>
                   </pic:blipFill>
-                  <pic:spPr>
+                  <pic:spPr bwMode="auto">
                     <a:xfrm>
                       <a:off x="0" y="0"/>
-                      <a:ext cx="5731510" cy="1688465"/>
+                      <a:ext cx="5724525" cy="3456940"/>
                     </a:xfrm>
                     <a:prstGeom prst="rect">
                       <a:avLst/>
                     </a:prstGeom>
+                    <a:noFill/>
+                    <a:ln>
+                      <a:noFill/>
+                    </a:ln>
                   </pic:spPr>
                 </pic:pic>
               </a:graphicData>
@@ -4036,22 +4150,95 @@
           </wp:inline>
         </w:drawing>
       </w:r>
+      <w:r>
+        <w:t xml:space="preserve"> </w:t>
+      </w:r>
+      <w:r>
+        <w:br w:type="page"/>
+      </w:r>
     </w:p>
     <w:p>
       <w:pPr>
         <w:pStyle w:val="Heading2"/>
       </w:pPr>
-      <w:bookmarkStart w:id="3" w:name="_Toc144659729"/>
-      <w:r>
-        <w:t>3D Array D</w:t>
-      </w:r>
-      <w:r>
-        <w:t>eclaration</w:t>
-      </w:r>
-      <w:r>
-        <w:t xml:space="preserve"> &amp; Initialization</w:t>
+      <w:bookmarkStart w:id="3" w:name="_Toc144731217"/>
+      <w:r>
+        <w:lastRenderedPageBreak/>
+        <w:t xml:space="preserve">More ways to create </w:t>
+      </w:r>
+      <w:r>
+        <w:t>Multi-Dimensional</w:t>
+      </w:r>
+      <w:r>
+        <w:t xml:space="preserve"> Array</w:t>
       </w:r>
       <w:bookmarkEnd w:id="3"/>
+      <w:r>
+        <w:t xml:space="preserve"> </w:t>
+      </w:r>
+    </w:p>
+    <w:p/>
+    <w:p>
+      <w:pPr>
+        <w:pStyle w:val="Heading4"/>
+        <w:numPr>
+          <w:ilvl w:val="0"/>
+          <w:numId w:val="53"/>
+        </w:numPr>
+      </w:pPr>
+      <w:r>
+        <w:t>Double Pointer</w:t>
+      </w:r>
+    </w:p>
+    <w:p>
+      <w:pPr>
+        <w:rPr>
+          <w:b/>
+          <w:bCs/>
+        </w:rPr>
+      </w:pPr>
+      <w:r>
+        <w:rPr>
+          <w:b/>
+          <w:bCs/>
+        </w:rPr>
+        <w:t>Advantage</w:t>
+      </w:r>
+      <w:r>
+        <w:rPr>
+          <w:b/>
+          <w:bCs/>
+        </w:rPr>
+        <w:t xml:space="preserve"> </w:t>
+      </w:r>
+    </w:p>
+    <w:p>
+      <w:r>
+        <w:t>W</w:t>
+      </w:r>
+      <w:r>
+        <w:t>e can create zagged array using this Double Pointer approach.</w:t>
+      </w:r>
+      <w:r>
+        <w:t xml:space="preserve"> We can take different size of column for each row.</w:t>
+      </w:r>
+    </w:p>
+    <w:p>
+      <w:r>
+        <w:rPr>
+          <w:b/>
+          <w:bCs/>
+        </w:rPr>
+        <w:t>Disadvantage</w:t>
+      </w:r>
+    </w:p>
+    <w:p>
+      <w:r>
+        <w:t>Y</w:t>
+      </w:r>
+      <w:r>
+        <w:t>our elements are not stored in contiguous location.</w:t>
+      </w:r>
     </w:p>
     <w:p>
       <w:r>
@@ -4059,10 +4246,10 @@
           <w:noProof/>
         </w:rPr>
         <w:drawing>
-          <wp:inline distT="0" distB="0" distL="0" distR="0" wp14:anchorId="54F46980" wp14:editId="0B54D3E8">
-            <wp:extent cx="5731510" cy="3534410"/>
-            <wp:effectExtent l="0" t="0" r="2540" b="8890"/>
-            <wp:docPr id="1647905742" name="Picture 1" descr="A black screen with numbers and symbols&#10;&#10;Description automatically generated"/>
+          <wp:inline distT="0" distB="0" distL="0" distR="0" wp14:anchorId="7F08C9F2" wp14:editId="171BE438">
+            <wp:extent cx="5731510" cy="2477770"/>
+            <wp:effectExtent l="0" t="0" r="2540" b="0"/>
+            <wp:docPr id="2071627363" name="Picture 1" descr="A computer screen shot of a program code&#10;&#10;Description automatically generated"/>
             <wp:cNvGraphicFramePr>
               <a:graphicFrameLocks xmlns:a="http://schemas.openxmlformats.org/drawingml/2006/main" noChangeAspect="1"/>
             </wp:cNvGraphicFramePr>
@@ -4070,7 +4257,7 @@
               <a:graphicData uri="http://schemas.openxmlformats.org/drawingml/2006/picture">
                 <pic:pic xmlns:pic="http://schemas.openxmlformats.org/drawingml/2006/picture">
                   <pic:nvPicPr>
-                    <pic:cNvPr id="1647905742" name="Picture 1" descr="A black screen with numbers and symbols&#10;&#10;Description automatically generated"/>
+                    <pic:cNvPr id="2071627363" name="Picture 1" descr="A computer screen shot of a program code&#10;&#10;Description automatically generated"/>
                     <pic:cNvPicPr/>
                   </pic:nvPicPr>
                   <pic:blipFill>
@@ -4082,7 +4269,7 @@
                   <pic:spPr>
                     <a:xfrm>
                       <a:off x="0" y="0"/>
-                      <a:ext cx="5731510" cy="3534410"/>
+                      <a:ext cx="5731510" cy="2477770"/>
                     </a:xfrm>
                     <a:prstGeom prst="rect">
                       <a:avLst/>
@@ -4097,6 +4284,482 @@
     </w:p>
     <w:p>
       <w:pPr>
+        <w:pStyle w:val="Heading4"/>
+        <w:numPr>
+          <w:ilvl w:val="0"/>
+          <w:numId w:val="53"/>
+        </w:numPr>
+      </w:pPr>
+      <w:r>
+        <w:t>Array of Pointers</w:t>
+      </w:r>
+    </w:p>
+    <w:p>
+      <w:r>
+        <w:rPr>
+          <w:noProof/>
+        </w:rPr>
+        <w:drawing>
+          <wp:inline distT="0" distB="0" distL="0" distR="0" wp14:anchorId="3B6314ED" wp14:editId="18D7CC2A">
+            <wp:extent cx="5731510" cy="2315210"/>
+            <wp:effectExtent l="0" t="0" r="2540" b="8890"/>
+            <wp:docPr id="1491153448" name="Picture 1" descr="A screenshot of a computer screen&#10;&#10;Description automatically generated"/>
+            <wp:cNvGraphicFramePr>
+              <a:graphicFrameLocks xmlns:a="http://schemas.openxmlformats.org/drawingml/2006/main" noChangeAspect="1"/>
+            </wp:cNvGraphicFramePr>
+            <a:graphic xmlns:a="http://schemas.openxmlformats.org/drawingml/2006/main">
+              <a:graphicData uri="http://schemas.openxmlformats.org/drawingml/2006/picture">
+                <pic:pic xmlns:pic="http://schemas.openxmlformats.org/drawingml/2006/picture">
+                  <pic:nvPicPr>
+                    <pic:cNvPr id="1491153448" name="Picture 1" descr="A screenshot of a computer screen&#10;&#10;Description automatically generated"/>
+                    <pic:cNvPicPr/>
+                  </pic:nvPicPr>
+                  <pic:blipFill>
+                    <a:blip r:embed="rId19"/>
+                    <a:stretch>
+                      <a:fillRect/>
+                    </a:stretch>
+                  </pic:blipFill>
+                  <pic:spPr>
+                    <a:xfrm>
+                      <a:off x="0" y="0"/>
+                      <a:ext cx="5731510" cy="2315210"/>
+                    </a:xfrm>
+                    <a:prstGeom prst="rect">
+                      <a:avLst/>
+                    </a:prstGeom>
+                  </pic:spPr>
+                </pic:pic>
+              </a:graphicData>
+            </a:graphic>
+          </wp:inline>
+        </w:drawing>
+      </w:r>
+    </w:p>
+    <w:p>
+      <w:pPr>
+        <w:rPr>
+          <w:rFonts w:asciiTheme="majorHAnsi" w:eastAsiaTheme="majorEastAsia" w:hAnsiTheme="majorHAnsi" w:cstheme="majorBidi"/>
+          <w:i/>
+          <w:iCs/>
+          <w:color w:val="2F5496" w:themeColor="accent1" w:themeShade="BF"/>
+          <w:highlight w:val="lightGray"/>
+        </w:rPr>
+      </w:pPr>
+      <w:r>
+        <w:rPr>
+          <w:highlight w:val="lightGray"/>
+        </w:rPr>
+        <w:br w:type="page"/>
+      </w:r>
+    </w:p>
+    <w:p>
+      <w:pPr>
+        <w:pStyle w:val="Heading4"/>
+        <w:numPr>
+          <w:ilvl w:val="0"/>
+          <w:numId w:val="53"/>
+        </w:numPr>
+      </w:pPr>
+      <w:r>
+        <w:lastRenderedPageBreak/>
+        <w:t>Array of Vectors</w:t>
+      </w:r>
+    </w:p>
+    <w:p>
+      <w:pPr>
+        <w:rPr>
+          <w:b/>
+          <w:bCs/>
+        </w:rPr>
+      </w:pPr>
+      <w:r>
+        <w:rPr>
+          <w:b/>
+          <w:bCs/>
+        </w:rPr>
+        <w:t>Advantage</w:t>
+      </w:r>
+    </w:p>
+    <w:p>
+      <w:pPr>
+        <w:pStyle w:val="ListParagraph"/>
+        <w:numPr>
+          <w:ilvl w:val="0"/>
+          <w:numId w:val="47"/>
+        </w:numPr>
+      </w:pPr>
+      <w:r>
+        <w:t>O</w:t>
+      </w:r>
+      <w:r>
+        <w:t xml:space="preserve">ne of the advantages of using an array of vectors (vector&lt;int&gt; arr[m]) </w:t>
+      </w:r>
+      <w:r>
+        <w:t xml:space="preserve">over other method </w:t>
+      </w:r>
+      <w:r>
+        <w:t>is that it allows for dynamic column sizes within each row. Each vector can have a different number of elements, which can be convenient in situations where the column sizes vary from row to row.</w:t>
+      </w:r>
+    </w:p>
+    <w:p>
+      <w:pPr>
+        <w:pStyle w:val="ListParagraph"/>
+        <w:numPr>
+          <w:ilvl w:val="0"/>
+          <w:numId w:val="47"/>
+        </w:numPr>
+      </w:pPr>
+      <w:r>
+        <w:t>Easy to pass to function.</w:t>
+      </w:r>
+    </w:p>
+    <w:p>
+      <w:pPr>
+        <w:rPr>
+          <w:b/>
+          <w:bCs/>
+        </w:rPr>
+      </w:pPr>
+      <w:r>
+        <w:rPr>
+          <w:b/>
+          <w:bCs/>
+        </w:rPr>
+        <w:t>Disadvantage</w:t>
+      </w:r>
+    </w:p>
+    <w:p>
+      <w:r>
+        <w:t xml:space="preserve">The code provided in the example, which use an array of vectors </w:t>
+      </w:r>
+      <w:r>
+        <w:rPr>
+          <w:b/>
+          <w:bCs/>
+        </w:rPr>
+        <w:t>(vector&lt;int&gt; arr[m])</w:t>
+      </w:r>
+      <w:r>
+        <w:t>, does not store data in contiguous memory locations. Each vector within the array is allocated on the heap and can be located at different memory addresses, resulting in non-contiguous memory storage.</w:t>
+      </w:r>
+    </w:p>
+    <w:p>
+      <w:r>
+        <w:t>As a result, accessing elements in this structure may not be cache-friendly, and it can have implications for memory access performance, especially when dealing with large data sets.</w:t>
+      </w:r>
+    </w:p>
+    <w:p>
+      <w:r>
+        <w:t xml:space="preserve">If you need to work with large datasets and require contiguous memory storage for better cache performance, you might consider alternative data structures or memory allocation strategies. For example, you could use a dynamically </w:t>
+      </w:r>
+      <w:r>
+        <w:t>allocated</w:t>
+      </w:r>
+      <w:r>
+        <w:rPr>
+          <w:b/>
+          <w:bCs/>
+        </w:rPr>
+        <w:t xml:space="preserve"> 2D array (int**)</w:t>
+      </w:r>
+      <w:r>
+        <w:t xml:space="preserve"> or a custom data structure that uses contiguous memory.</w:t>
+      </w:r>
+    </w:p>
+    <w:p>
+      <w:r>
+        <w:rPr>
+          <w:noProof/>
+        </w:rPr>
+        <w:drawing>
+          <wp:inline distT="0" distB="0" distL="0" distR="0" wp14:anchorId="3D4566B4" wp14:editId="7402F8E7">
+            <wp:extent cx="5731510" cy="3006725"/>
+            <wp:effectExtent l="0" t="0" r="2540" b="3175"/>
+            <wp:docPr id="250194834" name="Picture 1" descr="A computer screen with text and numbers&#10;&#10;Description automatically generated"/>
+            <wp:cNvGraphicFramePr>
+              <a:graphicFrameLocks xmlns:a="http://schemas.openxmlformats.org/drawingml/2006/main" noChangeAspect="1"/>
+            </wp:cNvGraphicFramePr>
+            <a:graphic xmlns:a="http://schemas.openxmlformats.org/drawingml/2006/main">
+              <a:graphicData uri="http://schemas.openxmlformats.org/drawingml/2006/picture">
+                <pic:pic xmlns:pic="http://schemas.openxmlformats.org/drawingml/2006/picture">
+                  <pic:nvPicPr>
+                    <pic:cNvPr id="250194834" name="Picture 1" descr="A computer screen with text and numbers&#10;&#10;Description automatically generated"/>
+                    <pic:cNvPicPr/>
+                  </pic:nvPicPr>
+                  <pic:blipFill>
+                    <a:blip r:embed="rId20"/>
+                    <a:stretch>
+                      <a:fillRect/>
+                    </a:stretch>
+                  </pic:blipFill>
+                  <pic:spPr>
+                    <a:xfrm>
+                      <a:off x="0" y="0"/>
+                      <a:ext cx="5731510" cy="3006725"/>
+                    </a:xfrm>
+                    <a:prstGeom prst="rect">
+                      <a:avLst/>
+                    </a:prstGeom>
+                  </pic:spPr>
+                </pic:pic>
+              </a:graphicData>
+            </a:graphic>
+          </wp:inline>
+        </w:drawing>
+      </w:r>
+    </w:p>
+    <w:p>
+      <w:r>
+        <w:br w:type="page"/>
+      </w:r>
+    </w:p>
+    <w:p>
+      <w:pPr>
+        <w:pStyle w:val="Heading4"/>
+        <w:numPr>
+          <w:ilvl w:val="0"/>
+          <w:numId w:val="53"/>
+        </w:numPr>
+      </w:pPr>
+      <w:r>
+        <w:lastRenderedPageBreak/>
+        <w:t xml:space="preserve"> </w:t>
+      </w:r>
+      <w:r>
+        <w:t>Vector of Vector</w:t>
+      </w:r>
+      <w:r>
+        <w:t>s</w:t>
+      </w:r>
+    </w:p>
+    <w:p>
+      <w:pPr>
+        <w:rPr>
+          <w:b/>
+          <w:bCs/>
+        </w:rPr>
+      </w:pPr>
+      <w:r>
+        <w:rPr>
+          <w:b/>
+          <w:bCs/>
+        </w:rPr>
+        <w:t xml:space="preserve">Additional </w:t>
+      </w:r>
+      <w:r>
+        <w:rPr>
+          <w:b/>
+          <w:bCs/>
+        </w:rPr>
+        <w:t>Advantage</w:t>
+      </w:r>
+    </w:p>
+    <w:p>
+      <w:pPr>
+        <w:pStyle w:val="ListParagraph"/>
+        <w:numPr>
+          <w:ilvl w:val="0"/>
+          <w:numId w:val="54"/>
+        </w:numPr>
+      </w:pPr>
+      <w:r>
+        <w:t>One of the significant advantages of using a vector of vectors (vector&lt;vector&lt;int&gt;&gt;) to create a 2D dynamic array is that the number of rows can be dynamic. You can easily add or remove rows as needed without the need for pre-declaring a fixed size.</w:t>
+      </w:r>
+    </w:p>
+    <w:p>
+      <w:pPr>
+        <w:pStyle w:val="ListParagraph"/>
+        <w:numPr>
+          <w:ilvl w:val="0"/>
+          <w:numId w:val="54"/>
+        </w:numPr>
+      </w:pPr>
+      <w:r>
+        <w:t>Other advantage</w:t>
+      </w:r>
+      <w:r>
+        <w:t>s</w:t>
+      </w:r>
+      <w:r>
+        <w:t xml:space="preserve"> are same as method 3</w:t>
+      </w:r>
+      <w:r>
+        <w:t>.</w:t>
+      </w:r>
+    </w:p>
+    <w:p>
+      <w:r>
+        <w:drawing>
+          <wp:inline distT="0" distB="0" distL="0" distR="0" wp14:anchorId="2C6120AE" wp14:editId="697A838B">
+            <wp:extent cx="5731510" cy="3472180"/>
+            <wp:effectExtent l="0" t="0" r="2540" b="0"/>
+            <wp:docPr id="413546628" name="Picture 1" descr="A computer screen with text&#10;&#10;Description automatically generated"/>
+            <wp:cNvGraphicFramePr>
+              <a:graphicFrameLocks xmlns:a="http://schemas.openxmlformats.org/drawingml/2006/main" noChangeAspect="1"/>
+            </wp:cNvGraphicFramePr>
+            <a:graphic xmlns:a="http://schemas.openxmlformats.org/drawingml/2006/main">
+              <a:graphicData uri="http://schemas.openxmlformats.org/drawingml/2006/picture">
+                <pic:pic xmlns:pic="http://schemas.openxmlformats.org/drawingml/2006/picture">
+                  <pic:nvPicPr>
+                    <pic:cNvPr id="413546628" name="Picture 1" descr="A computer screen with text&#10;&#10;Description automatically generated"/>
+                    <pic:cNvPicPr/>
+                  </pic:nvPicPr>
+                  <pic:blipFill>
+                    <a:blip r:embed="rId21"/>
+                    <a:stretch>
+                      <a:fillRect/>
+                    </a:stretch>
+                  </pic:blipFill>
+                  <pic:spPr>
+                    <a:xfrm>
+                      <a:off x="0" y="0"/>
+                      <a:ext cx="5731510" cy="3472180"/>
+                    </a:xfrm>
+                    <a:prstGeom prst="rect">
+                      <a:avLst/>
+                    </a:prstGeom>
+                  </pic:spPr>
+                </pic:pic>
+              </a:graphicData>
+            </a:graphic>
+          </wp:inline>
+        </w:drawing>
+      </w:r>
+    </w:p>
+    <w:p>
+      <w:r>
+        <w:br w:type="page"/>
+      </w:r>
+    </w:p>
+    <w:p>
+      <w:pPr>
+        <w:rPr>
+          <w:b/>
+          <w:bCs/>
+        </w:rPr>
+      </w:pPr>
+      <w:r>
+        <w:rPr>
+          <w:b/>
+          <w:bCs/>
+        </w:rPr>
+        <w:lastRenderedPageBreak/>
+        <w:t>Remember</w:t>
+      </w:r>
+    </w:p>
+    <w:p>
+      <w:r>
+        <w:t>H</w:t>
+      </w:r>
+      <w:r>
+        <w:t xml:space="preserve">ere's a concise note highlighting the key difference between double pointers (int** arr) and an array of pointers (int* </w:t>
+      </w:r>
+      <w:r>
+        <w:t>arr</w:t>
+      </w:r>
+      <w:r>
+        <w:t xml:space="preserve"> [</w:t>
+      </w:r>
+      <w:r>
+        <w:t>2</w:t>
+      </w:r>
+      <w:r>
+        <w:t>]):</w:t>
+      </w:r>
+    </w:p>
+    <w:p>
+      <w:pPr>
+        <w:rPr>
+          <w:b/>
+          <w:bCs/>
+        </w:rPr>
+      </w:pPr>
+      <w:r>
+        <w:rPr>
+          <w:b/>
+          <w:bCs/>
+        </w:rPr>
+        <w:t>Double Pointer (int** arr):</w:t>
+      </w:r>
+    </w:p>
+    <w:p>
+      <w:pPr>
+        <w:pStyle w:val="ListParagraph"/>
+        <w:numPr>
+          <w:ilvl w:val="0"/>
+          <w:numId w:val="50"/>
+        </w:numPr>
+      </w:pPr>
+      <w:r>
+        <w:t>Memory for both the array of pointers and the individual rows (2D array) is dynamically allocated on the heap using new.</w:t>
+      </w:r>
+    </w:p>
+    <w:p>
+      <w:pPr>
+        <w:pStyle w:val="ListParagraph"/>
+        <w:numPr>
+          <w:ilvl w:val="0"/>
+          <w:numId w:val="50"/>
+        </w:numPr>
+      </w:pPr>
+      <w:r>
+        <w:t>Requires manual deallocation of both the array of pointers and individual rows using delete[].</w:t>
+      </w:r>
+    </w:p>
+    <w:p>
+      <w:pPr>
+        <w:rPr>
+          <w:b/>
+          <w:bCs/>
+        </w:rPr>
+      </w:pPr>
+      <w:r>
+        <w:rPr>
+          <w:b/>
+          <w:bCs/>
+        </w:rPr>
+        <w:t>Array of Pointers (int* arr[2]):</w:t>
+      </w:r>
+    </w:p>
+    <w:p>
+      <w:pPr>
+        <w:pStyle w:val="ListParagraph"/>
+        <w:numPr>
+          <w:ilvl w:val="0"/>
+          <w:numId w:val="51"/>
+        </w:numPr>
+      </w:pPr>
+      <w:r>
+        <w:t>Memory for the array of pointers (sub-arrays) is typically allocated on the stack or as an automatic variable.</w:t>
+      </w:r>
+    </w:p>
+    <w:p>
+      <w:pPr>
+        <w:pStyle w:val="ListParagraph"/>
+        <w:numPr>
+          <w:ilvl w:val="0"/>
+          <w:numId w:val="51"/>
+        </w:numPr>
+      </w:pPr>
+      <w:r>
+        <w:t>Requires manual deallocation of the individual sub-arrays (pointed to by the pointers) using delete[].</w:t>
+      </w:r>
+    </w:p>
+    <w:p>
+      <w:pPr>
+        <w:pStyle w:val="ListParagraph"/>
+        <w:numPr>
+          <w:ilvl w:val="0"/>
+          <w:numId w:val="51"/>
+        </w:numPr>
+      </w:pPr>
+      <w:r>
+        <w:t>Suitable for creating an array of fixed-size sub-arrays with a fixed number of rows.</w:t>
+      </w:r>
+    </w:p>
+    <w:p>
+      <w:pPr>
         <w:rPr>
           <w:rFonts w:asciiTheme="majorHAnsi" w:eastAsiaTheme="majorEastAsia" w:hAnsiTheme="majorHAnsi" w:cstheme="majorBidi"/>
           <w:color w:val="2F5496" w:themeColor="accent1" w:themeShade="BF"/>
@@ -4112,7 +4775,7 @@
       <w:pPr>
         <w:pStyle w:val="Heading2"/>
       </w:pPr>
-      <w:bookmarkStart w:id="4" w:name="_Toc144659730"/>
+      <w:bookmarkStart w:id="4" w:name="_Toc144731218"/>
       <w:r>
         <w:lastRenderedPageBreak/>
         <w:t>Memory Layout</w:t>
@@ -4147,7 +4810,7 @@
                     </pic:cNvPicPr>
                   </pic:nvPicPr>
                   <pic:blipFill>
-                    <a:blip r:embed="rId19" cstate="print">
+                    <a:blip r:embed="rId22" cstate="print">
                       <a:extLst>
                         <a:ext uri="{28A0092B-C50C-407E-A947-70E740481C1C}">
                           <a14:useLocalDpi xmlns:a14="http://schemas.microsoft.com/office/drawing/2010/main" val="0"/>
@@ -4183,7 +4846,7 @@
       <w:pPr>
         <w:pStyle w:val="Heading2"/>
       </w:pPr>
-      <w:bookmarkStart w:id="5" w:name="_Toc144659731"/>
+      <w:bookmarkStart w:id="5" w:name="_Toc144731219"/>
       <w:r>
         <w:t>Sizeof Array</w:t>
       </w:r>
@@ -4210,7 +4873,7 @@
                     <pic:cNvPicPr/>
                   </pic:nvPicPr>
                   <pic:blipFill>
-                    <a:blip r:embed="rId20"/>
+                    <a:blip r:embed="rId23"/>
                     <a:stretch>
                       <a:fillRect/>
                     </a:stretch>
@@ -4248,7 +4911,7 @@
       <w:pPr>
         <w:pStyle w:val="Heading2"/>
       </w:pPr>
-      <w:bookmarkStart w:id="6" w:name="_Toc144659732"/>
+      <w:bookmarkStart w:id="6" w:name="_Toc144731220"/>
       <w:r>
         <w:lastRenderedPageBreak/>
         <w:t>Array Traversal in C++</w:t>
@@ -4304,7 +4967,7 @@
                     <pic:cNvPicPr/>
                   </pic:nvPicPr>
                   <pic:blipFill>
-                    <a:blip r:embed="rId21"/>
+                    <a:blip r:embed="rId24"/>
                     <a:stretch>
                       <a:fillRect/>
                     </a:stretch>
@@ -4379,7 +5042,7 @@
                     <pic:cNvPicPr/>
                   </pic:nvPicPr>
                   <pic:blipFill>
-                    <a:blip r:embed="rId22"/>
+                    <a:blip r:embed="rId25"/>
                     <a:stretch>
                       <a:fillRect/>
                     </a:stretch>
@@ -4501,7 +5164,7 @@
                     <pic:cNvPicPr/>
                   </pic:nvPicPr>
                   <pic:blipFill rotWithShape="1">
-                    <a:blip r:embed="rId23"/>
+                    <a:blip r:embed="rId26"/>
                     <a:srcRect t="2575" b="3863"/>
                     <a:stretch/>
                   </pic:blipFill>
@@ -4580,7 +5243,7 @@
                     <pic:cNvPicPr/>
                   </pic:nvPicPr>
                   <pic:blipFill rotWithShape="1">
-                    <a:blip r:embed="rId24"/>
+                    <a:blip r:embed="rId27"/>
                     <a:srcRect t="3343" b="5571"/>
                     <a:stretch/>
                   </pic:blipFill>
@@ -4721,7 +5384,7 @@
                     <pic:cNvPicPr/>
                   </pic:nvPicPr>
                   <pic:blipFill rotWithShape="1">
-                    <a:blip r:embed="rId25"/>
+                    <a:blip r:embed="rId28"/>
                     <a:srcRect t="2927" b="5101"/>
                     <a:stretch/>
                   </pic:blipFill>
@@ -4786,7 +5449,7 @@
                     <pic:cNvPicPr/>
                   </pic:nvPicPr>
                   <pic:blipFill>
-                    <a:blip r:embed="rId26"/>
+                    <a:blip r:embed="rId29"/>
                     <a:stretch>
                       <a:fillRect/>
                     </a:stretch>
@@ -4878,7 +5541,7 @@
                     <pic:cNvPicPr/>
                   </pic:nvPicPr>
                   <pic:blipFill>
-                    <a:blip r:embed="rId27"/>
+                    <a:blip r:embed="rId30"/>
                     <a:stretch>
                       <a:fillRect/>
                     </a:stretch>
@@ -4903,7 +5566,7 @@
       <w:pPr>
         <w:pStyle w:val="Heading2"/>
       </w:pPr>
-      <w:bookmarkStart w:id="7" w:name="_Toc144659733"/>
+      <w:bookmarkStart w:id="7" w:name="_Toc144731221"/>
       <w:r>
         <w:lastRenderedPageBreak/>
         <w:t xml:space="preserve">Different Type </w:t>
@@ -5045,7 +5708,7 @@
       <w:pPr>
         <w:pStyle w:val="Heading2"/>
       </w:pPr>
-      <w:bookmarkStart w:id="8" w:name="_Toc144659734"/>
+      <w:bookmarkStart w:id="8" w:name="_Toc144731222"/>
       <w:r>
         <w:t>A</w:t>
       </w:r>
@@ -5183,7 +5846,7 @@
                     </pic:cNvPicPr>
                   </pic:nvPicPr>
                   <pic:blipFill>
-                    <a:blip r:embed="rId28">
+                    <a:blip r:embed="rId31">
                       <a:extLst>
                         <a:ext uri="{28A0092B-C50C-407E-A947-70E740481C1C}">
                           <a14:useLocalDpi xmlns:a14="http://schemas.microsoft.com/office/drawing/2010/main" val="0"/>
@@ -5224,7 +5887,7 @@
       <w:pPr>
         <w:pStyle w:val="Heading2"/>
       </w:pPr>
-      <w:bookmarkStart w:id="9" w:name="_Toc144659735"/>
+      <w:bookmarkStart w:id="9" w:name="_Toc144731223"/>
       <w:r>
         <w:lastRenderedPageBreak/>
         <w:t>Passing 2D arrays as arguments in C++</w:t>
@@ -5261,7 +5924,7 @@
                     <pic:cNvPicPr/>
                   </pic:nvPicPr>
                   <pic:blipFill>
-                    <a:blip r:embed="rId29"/>
+                    <a:blip r:embed="rId32"/>
                     <a:stretch>
                       <a:fillRect/>
                     </a:stretch>
@@ -5308,7 +5971,7 @@
                     <pic:cNvPicPr/>
                   </pic:nvPicPr>
                   <pic:blipFill>
-                    <a:blip r:embed="rId30"/>
+                    <a:blip r:embed="rId33"/>
                     <a:stretch>
                       <a:fillRect/>
                     </a:stretch>
@@ -5362,7 +6025,7 @@
                     <pic:cNvPicPr/>
                   </pic:nvPicPr>
                   <pic:blipFill>
-                    <a:blip r:embed="rId31"/>
+                    <a:blip r:embed="rId34"/>
                     <a:stretch>
                       <a:fillRect/>
                     </a:stretch>
@@ -5409,7 +6072,7 @@
                     <pic:cNvPicPr/>
                   </pic:nvPicPr>
                   <pic:blipFill>
-                    <a:blip r:embed="rId32"/>
+                    <a:blip r:embed="rId35"/>
                     <a:stretch>
                       <a:fillRect/>
                     </a:stretch>
@@ -5466,7 +6129,7 @@
                     <pic:cNvPicPr/>
                   </pic:nvPicPr>
                   <pic:blipFill>
-                    <a:blip r:embed="rId33"/>
+                    <a:blip r:embed="rId36"/>
                     <a:stretch>
                       <a:fillRect/>
                     </a:stretch>
@@ -5513,7 +6176,7 @@
                     <pic:cNvPicPr/>
                   </pic:nvPicPr>
                   <pic:blipFill>
-                    <a:blip r:embed="rId32"/>
+                    <a:blip r:embed="rId35"/>
                     <a:stretch>
                       <a:fillRect/>
                     </a:stretch>
@@ -5542,7 +6205,7 @@
         <w:pStyle w:val="Heading1"/>
         <w:jc w:val="center"/>
       </w:pPr>
-      <w:bookmarkStart w:id="10" w:name="_Toc144659736"/>
+      <w:bookmarkStart w:id="10" w:name="_Toc144731224"/>
       <w:r>
         <w:lastRenderedPageBreak/>
         <w:t>Strings in C++</w:t>
@@ -5600,7 +6263,7 @@
         <w:pStyle w:val="Heading2"/>
         <w:jc w:val="center"/>
       </w:pPr>
-      <w:bookmarkStart w:id="11" w:name="_Toc144659737"/>
+      <w:bookmarkStart w:id="11" w:name="_Toc144731225"/>
       <w:r>
         <w:t>C-style (character arrays and literals)</w:t>
       </w:r>
@@ -5630,7 +6293,7 @@
                     <pic:cNvPicPr/>
                   </pic:nvPicPr>
                   <pic:blipFill>
-                    <a:blip r:embed="rId34"/>
+                    <a:blip r:embed="rId37"/>
                     <a:stretch>
                       <a:fillRect/>
                     </a:stretch>
@@ -5661,7 +6324,7 @@
         <w:pStyle w:val="Heading2"/>
         <w:jc w:val="center"/>
       </w:pPr>
-      <w:bookmarkStart w:id="12" w:name="_Toc144659738"/>
+      <w:bookmarkStart w:id="12" w:name="_Toc144731226"/>
       <w:r>
         <w:lastRenderedPageBreak/>
         <w:t>String Class in C++ STL</w:t>
@@ -5692,7 +6355,7 @@
                     <pic:cNvPicPr/>
                   </pic:nvPicPr>
                   <pic:blipFill>
-                    <a:blip r:embed="rId35"/>
+                    <a:blip r:embed="rId38"/>
                     <a:stretch>
                       <a:fillRect/>
                     </a:stretch>
@@ -5717,7 +6380,7 @@
       <w:pPr>
         <w:pStyle w:val="Heading3"/>
       </w:pPr>
-      <w:bookmarkStart w:id="13" w:name="_Toc144659739"/>
+      <w:bookmarkStart w:id="13" w:name="_Toc144731227"/>
       <w:r>
         <w:t>S</w:t>
       </w:r>
@@ -5785,7 +6448,7 @@
                     </pic:cNvPicPr>
                   </pic:nvPicPr>
                   <pic:blipFill>
-                    <a:blip r:embed="rId36">
+                    <a:blip r:embed="rId39">
                       <a:extLst>
                         <a:ext uri="{28A0092B-C50C-407E-A947-70E740481C1C}">
                           <a14:useLocalDpi xmlns:a14="http://schemas.microsoft.com/office/drawing/2010/main" val="0"/>
@@ -6034,7 +6697,7 @@
                     <pic:cNvPicPr/>
                   </pic:nvPicPr>
                   <pic:blipFill>
-                    <a:blip r:embed="rId37"/>
+                    <a:blip r:embed="rId40"/>
                     <a:stretch>
                       <a:fillRect/>
                     </a:stretch>
@@ -6081,7 +6744,7 @@
                     <pic:cNvPicPr/>
                   </pic:nvPicPr>
                   <pic:blipFill>
-                    <a:blip r:embed="rId38"/>
+                    <a:blip r:embed="rId41"/>
                     <a:stretch>
                       <a:fillRect/>
                     </a:stretch>
@@ -6207,7 +6870,7 @@
                     <pic:cNvPicPr/>
                   </pic:nvPicPr>
                   <pic:blipFill>
-                    <a:blip r:embed="rId39"/>
+                    <a:blip r:embed="rId42"/>
                     <a:stretch>
                       <a:fillRect/>
                     </a:stretch>
@@ -6260,7 +6923,7 @@
                     <pic:cNvPicPr/>
                   </pic:nvPicPr>
                   <pic:blipFill>
-                    <a:blip r:embed="rId40"/>
+                    <a:blip r:embed="rId43"/>
                     <a:stretch>
                       <a:fillRect/>
                     </a:stretch>
@@ -6317,7 +6980,7 @@
                     <pic:cNvPicPr/>
                   </pic:nvPicPr>
                   <pic:blipFill>
-                    <a:blip r:embed="rId41"/>
+                    <a:blip r:embed="rId44"/>
                     <a:stretch>
                       <a:fillRect/>
                     </a:stretch>
@@ -6364,7 +7027,7 @@
                     <pic:cNvPicPr/>
                   </pic:nvPicPr>
                   <pic:blipFill>
-                    <a:blip r:embed="rId42"/>
+                    <a:blip r:embed="rId45"/>
                     <a:stretch>
                       <a:fillRect/>
                     </a:stretch>
@@ -6438,7 +7101,7 @@
                     <pic:cNvPicPr/>
                   </pic:nvPicPr>
                   <pic:blipFill>
-                    <a:blip r:embed="rId43"/>
+                    <a:blip r:embed="rId46"/>
                     <a:stretch>
                       <a:fillRect/>
                     </a:stretch>
@@ -6485,7 +7148,7 @@
                     <pic:cNvPicPr/>
                   </pic:nvPicPr>
                   <pic:blipFill>
-                    <a:blip r:embed="rId44"/>
+                    <a:blip r:embed="rId47"/>
                     <a:stretch>
                       <a:fillRect/>
                     </a:stretch>
@@ -6553,7 +7216,7 @@
                     <pic:cNvPicPr/>
                   </pic:nvPicPr>
                   <pic:blipFill>
-                    <a:blip r:embed="rId45"/>
+                    <a:blip r:embed="rId48"/>
                     <a:stretch>
                       <a:fillRect/>
                     </a:stretch>
@@ -6601,7 +7264,7 @@
                     <pic:cNvPicPr/>
                   </pic:nvPicPr>
                   <pic:blipFill rotWithShape="1">
-                    <a:blip r:embed="rId46"/>
+                    <a:blip r:embed="rId49"/>
                     <a:srcRect t="8129" b="12617"/>
                     <a:stretch/>
                   </pic:blipFill>
@@ -6677,7 +7340,7 @@
                     <pic:cNvPicPr/>
                   </pic:nvPicPr>
                   <pic:blipFill rotWithShape="1">
-                    <a:blip r:embed="rId47"/>
+                    <a:blip r:embed="rId50"/>
                     <a:srcRect t="2443"/>
                     <a:stretch/>
                   </pic:blipFill>
@@ -6731,7 +7394,7 @@
                     <pic:cNvPicPr/>
                   </pic:nvPicPr>
                   <pic:blipFill rotWithShape="1">
-                    <a:blip r:embed="rId48"/>
+                    <a:blip r:embed="rId51"/>
                     <a:srcRect t="13125" b="8042"/>
                     <a:stretch/>
                   </pic:blipFill>
@@ -6824,7 +7487,7 @@
                     <pic:cNvPicPr/>
                   </pic:nvPicPr>
                   <pic:blipFill rotWithShape="1">
-                    <a:blip r:embed="rId49"/>
+                    <a:blip r:embed="rId52"/>
                     <a:srcRect b="4091"/>
                     <a:stretch/>
                   </pic:blipFill>
@@ -6878,7 +7541,7 @@
                     <pic:cNvPicPr/>
                   </pic:nvPicPr>
                   <pic:blipFill>
-                    <a:blip r:embed="rId50"/>
+                    <a:blip r:embed="rId53"/>
                     <a:stretch>
                       <a:fillRect/>
                     </a:stretch>
@@ -6936,7 +7599,7 @@
                     <pic:cNvPicPr/>
                   </pic:nvPicPr>
                   <pic:blipFill>
-                    <a:blip r:embed="rId51"/>
+                    <a:blip r:embed="rId54"/>
                     <a:stretch>
                       <a:fillRect/>
                     </a:stretch>
@@ -6983,7 +7646,7 @@
                     <pic:cNvPicPr/>
                   </pic:nvPicPr>
                   <pic:blipFill>
-                    <a:blip r:embed="rId52"/>
+                    <a:blip r:embed="rId55"/>
                     <a:stretch>
                       <a:fillRect/>
                     </a:stretch>
@@ -7035,7 +7698,7 @@
         <w:pStyle w:val="Heading1"/>
         <w:jc w:val="center"/>
       </w:pPr>
-      <w:bookmarkStart w:id="14" w:name="_Toc144659740"/>
+      <w:bookmarkStart w:id="14" w:name="_Toc144731228"/>
       <w:r>
         <w:lastRenderedPageBreak/>
         <w:t>Pointers &amp; References in C++</w:t>
@@ -7048,7 +7711,7 @@
         <w:pStyle w:val="Heading2"/>
         <w:jc w:val="center"/>
       </w:pPr>
-      <w:bookmarkStart w:id="15" w:name="_Toc144659741"/>
+      <w:bookmarkStart w:id="15" w:name="_Toc144731229"/>
       <w:r>
         <w:t>Pointers</w:t>
       </w:r>
@@ -7069,7 +7732,7 @@
       <w:pPr>
         <w:pStyle w:val="Heading3"/>
       </w:pPr>
-      <w:bookmarkStart w:id="16" w:name="_Toc144659742"/>
+      <w:bookmarkStart w:id="16" w:name="_Toc144731230"/>
       <w:r>
         <w:t xml:space="preserve">Address and Dereference </w:t>
       </w:r>
@@ -7158,7 +7821,7 @@
                     </pic:cNvPicPr>
                   </pic:nvPicPr>
                   <pic:blipFill>
-                    <a:blip r:embed="rId53" cstate="print">
+                    <a:blip r:embed="rId56" cstate="print">
                       <a:extLst>
                         <a:ext uri="{28A0092B-C50C-407E-A947-70E740481C1C}">
                           <a14:useLocalDpi xmlns:a14="http://schemas.microsoft.com/office/drawing/2010/main" val="0"/>
@@ -7207,7 +7870,7 @@
       <w:pPr>
         <w:pStyle w:val="Heading3"/>
       </w:pPr>
-      <w:bookmarkStart w:id="17" w:name="_Toc144659743"/>
+      <w:bookmarkStart w:id="17" w:name="_Toc144731231"/>
       <w:r>
         <w:lastRenderedPageBreak/>
         <w:t>Difference between arr and &amp;arr</w:t>
@@ -7264,7 +7927,7 @@
                     </pic:cNvPicPr>
                   </pic:nvPicPr>
                   <pic:blipFill>
-                    <a:blip r:embed="rId54">
+                    <a:blip r:embed="rId57">
                       <a:extLst>
                         <a:ext uri="{28A0092B-C50C-407E-A947-70E740481C1C}">
                           <a14:useLocalDpi xmlns:a14="http://schemas.microsoft.com/office/drawing/2010/main" val="0"/>
@@ -7320,7 +7983,7 @@
                     <pic:cNvPicPr/>
                   </pic:nvPicPr>
                   <pic:blipFill>
-                    <a:blip r:embed="rId55"/>
+                    <a:blip r:embed="rId58"/>
                     <a:stretch>
                       <a:fillRect/>
                     </a:stretch>
@@ -7367,7 +8030,7 @@
                     <pic:cNvPicPr/>
                   </pic:nvPicPr>
                   <pic:blipFill>
-                    <a:blip r:embed="rId56"/>
+                    <a:blip r:embed="rId59"/>
                     <a:stretch>
                       <a:fillRect/>
                     </a:stretch>
@@ -7398,7 +8061,7 @@
           <w:bCs/>
         </w:rPr>
       </w:pPr>
-      <w:bookmarkStart w:id="18" w:name="_Toc144659744"/>
+      <w:bookmarkStart w:id="18" w:name="_Toc144731232"/>
       <w:r>
         <w:rPr>
           <w:rStyle w:val="Heading3Char"/>
@@ -7467,7 +8130,7 @@
                     <pic:cNvPicPr/>
                   </pic:nvPicPr>
                   <pic:blipFill rotWithShape="1">
-                    <a:blip r:embed="rId57"/>
+                    <a:blip r:embed="rId60"/>
                     <a:srcRect t="20166" b="11581"/>
                     <a:stretch/>
                   </pic:blipFill>
@@ -7554,7 +8217,7 @@
                     <pic:cNvPicPr/>
                   </pic:nvPicPr>
                   <pic:blipFill rotWithShape="1">
-                    <a:blip r:embed="rId58"/>
+                    <a:blip r:embed="rId61"/>
                     <a:srcRect t="2975"/>
                     <a:stretch/>
                   </pic:blipFill>
@@ -7638,7 +8301,7 @@
                     <pic:cNvPicPr/>
                   </pic:nvPicPr>
                   <pic:blipFill>
-                    <a:blip r:embed="rId59"/>
+                    <a:blip r:embed="rId62"/>
                     <a:stretch>
                       <a:fillRect/>
                     </a:stretch>
@@ -7719,7 +8382,7 @@
                     <pic:cNvPicPr/>
                   </pic:nvPicPr>
                   <pic:blipFill>
-                    <a:blip r:embed="rId60"/>
+                    <a:blip r:embed="rId63"/>
                     <a:stretch>
                       <a:fillRect/>
                     </a:stretch>
@@ -7772,7 +8435,7 @@
                     <pic:cNvPicPr/>
                   </pic:nvPicPr>
                   <pic:blipFill>
-                    <a:blip r:embed="rId61"/>
+                    <a:blip r:embed="rId64"/>
                     <a:stretch>
                       <a:fillRect/>
                     </a:stretch>
@@ -7859,7 +8522,7 @@
                     <pic:cNvPicPr/>
                   </pic:nvPicPr>
                   <pic:blipFill>
-                    <a:blip r:embed="rId62"/>
+                    <a:blip r:embed="rId65"/>
                     <a:stretch>
                       <a:fillRect/>
                     </a:stretch>
@@ -7912,7 +8575,7 @@
                     <pic:cNvPicPr/>
                   </pic:nvPicPr>
                   <pic:blipFill>
-                    <a:blip r:embed="rId63"/>
+                    <a:blip r:embed="rId66"/>
                     <a:stretch>
                       <a:fillRect/>
                     </a:stretch>
@@ -8060,7 +8723,7 @@
                     <pic:cNvPicPr/>
                   </pic:nvPicPr>
                   <pic:blipFill>
-                    <a:blip r:embed="rId64"/>
+                    <a:blip r:embed="rId67"/>
                     <a:stretch>
                       <a:fillRect/>
                     </a:stretch>
@@ -8131,7 +8794,7 @@
                     <pic:cNvPicPr/>
                   </pic:nvPicPr>
                   <pic:blipFill>
-                    <a:blip r:embed="rId65"/>
+                    <a:blip r:embed="rId68"/>
                     <a:stretch>
                       <a:fillRect/>
                     </a:stretch>
@@ -8184,7 +8847,7 @@
                     <pic:cNvPicPr/>
                   </pic:nvPicPr>
                   <pic:blipFill>
-                    <a:blip r:embed="rId66"/>
+                    <a:blip r:embed="rId69"/>
                     <a:stretch>
                       <a:fillRect/>
                     </a:stretch>
@@ -8250,7 +8913,14 @@
         <w:t xml:space="preserve">, </w:t>
       </w:r>
       <w:r>
-        <w:t>which can be useful for traversing arrays or linked data structures</w:t>
+        <w:t xml:space="preserve">which can be </w:t>
+      </w:r>
+      <w:r>
+        <w:rPr>
+          <w:b/>
+          <w:bCs/>
+        </w:rPr>
+        <w:t>useful for traversing arrays or linked data structures</w:t>
       </w:r>
       <w:r>
         <w:t>.</w:t>
@@ -8265,7 +8935,10 @@
         </w:numPr>
       </w:pPr>
       <w:r>
-        <w:t xml:space="preserve">incremented </w:t>
+        <w:t xml:space="preserve">Postfix or Prefix </w:t>
+      </w:r>
+      <w:r>
+        <w:t xml:space="preserve">increment </w:t>
       </w:r>
       <w:r>
         <w:t>(+</w:t>
@@ -8283,7 +8956,10 @@
         </w:numPr>
       </w:pPr>
       <w:r>
-        <w:t xml:space="preserve">decremented </w:t>
+        <w:t xml:space="preserve">Postfix or Prefix </w:t>
+      </w:r>
+      <w:r>
+        <w:t xml:space="preserve">decrement </w:t>
       </w:r>
       <w:r>
         <w:t>(--</w:t>
@@ -8301,7 +8977,10 @@
         </w:numPr>
       </w:pPr>
       <w:r>
-        <w:t>an integer may be added to a pointer (+ or +=)</w:t>
+        <w:t>A</w:t>
+      </w:r>
+      <w:r>
+        <w:t>n integer may be added to a pointer (+ or +=)</w:t>
       </w:r>
     </w:p>
     <w:p>
@@ -8313,7 +8992,10 @@
         </w:numPr>
       </w:pPr>
       <w:r>
-        <w:t>an integer may be subtracted from a pointer (</w:t>
+        <w:t>A</w:t>
+      </w:r>
+      <w:r>
+        <w:t>n integer may be subtracted from a pointer (</w:t>
       </w:r>
       <w:r>
         <w:t xml:space="preserve">- </w:t>
@@ -8331,7 +9013,10 @@
         </w:numPr>
       </w:pPr>
       <w:r>
-        <w:t>difference between two pointers (p1-p2)</w:t>
+        <w:t>D</w:t>
+      </w:r>
+      <w:r>
+        <w:t>ifference between two pointers (p1-p2)</w:t>
       </w:r>
     </w:p>
     <w:p>
@@ -8364,7 +9049,7 @@
                     <pic:cNvPicPr/>
                   </pic:nvPicPr>
                   <pic:blipFill>
-                    <a:blip r:embed="rId67"/>
+                    <a:blip r:embed="rId70"/>
                     <a:stretch>
                       <a:fillRect/>
                     </a:stretch>
@@ -8417,7 +9102,7 @@
                     <pic:cNvPicPr/>
                   </pic:nvPicPr>
                   <pic:blipFill>
-                    <a:blip r:embed="rId68"/>
+                    <a:blip r:embed="rId71"/>
                     <a:stretch>
                       <a:fillRect/>
                     </a:stretch>
@@ -8442,7 +9127,7 @@
       <w:pPr>
         <w:pStyle w:val="Heading3"/>
       </w:pPr>
-      <w:bookmarkStart w:id="19" w:name="_Toc144659745"/>
+      <w:bookmarkStart w:id="19" w:name="_Toc144731233"/>
       <w:r>
         <w:t>Drawbacks of Pointers</w:t>
       </w:r>
@@ -8486,7 +9171,7 @@
         </w:rPr>
         <w:br w:type="page"/>
       </w:r>
-      <w:bookmarkStart w:id="20" w:name="_Toc144659746"/>
+      <w:bookmarkStart w:id="20" w:name="_Toc144731234"/>
       <w:r>
         <w:rPr>
           <w:rStyle w:val="Heading2Char"/>
@@ -8541,7 +9226,7 @@
                     </pic:cNvPicPr>
                   </pic:nvPicPr>
                   <pic:blipFill>
-                    <a:blip r:embed="rId69">
+                    <a:blip r:embed="rId72">
                       <a:extLst>
                         <a:ext uri="{28A0092B-C50C-407E-A947-70E740481C1C}">
                           <a14:useLocalDpi xmlns:a14="http://schemas.microsoft.com/office/drawing/2010/main" val="0"/>
@@ -8574,7 +9259,7 @@
       </w:r>
     </w:p>
     <w:p>
-      <w:bookmarkStart w:id="21" w:name="_Toc144659747"/>
+      <w:bookmarkStart w:id="21" w:name="_Toc144731235"/>
       <w:r>
         <w:rPr>
           <w:rStyle w:val="Heading3Char"/>
@@ -8632,7 +9317,7 @@
                     <pic:cNvPicPr/>
                   </pic:nvPicPr>
                   <pic:blipFill rotWithShape="1">
-                    <a:blip r:embed="rId70"/>
+                    <a:blip r:embed="rId73"/>
                     <a:srcRect t="6863" b="5140"/>
                     <a:stretch/>
                   </pic:blipFill>
@@ -8709,7 +9394,7 @@
                     <pic:cNvPicPr/>
                   </pic:nvPicPr>
                   <pic:blipFill rotWithShape="1">
-                    <a:blip r:embed="rId71"/>
+                    <a:blip r:embed="rId74"/>
                     <a:srcRect t="11655" b="14918"/>
                     <a:stretch/>
                   </pic:blipFill>
@@ -8790,7 +9475,7 @@
                     <pic:cNvPicPr/>
                   </pic:nvPicPr>
                   <pic:blipFill rotWithShape="1">
-                    <a:blip r:embed="rId72"/>
+                    <a:blip r:embed="rId75"/>
                     <a:srcRect t="14622"/>
                     <a:stretch/>
                   </pic:blipFill>
@@ -8864,7 +9549,7 @@
                     <pic:cNvPicPr/>
                   </pic:nvPicPr>
                   <pic:blipFill>
-                    <a:blip r:embed="rId73"/>
+                    <a:blip r:embed="rId76"/>
                     <a:stretch>
                       <a:fillRect/>
                     </a:stretch>
@@ -8935,7 +9620,7 @@
                     <pic:cNvPicPr/>
                   </pic:nvPicPr>
                   <pic:blipFill>
-                    <a:blip r:embed="rId74"/>
+                    <a:blip r:embed="rId77"/>
                     <a:stretch>
                       <a:fillRect/>
                     </a:stretch>
@@ -8982,7 +9667,7 @@
                     <pic:cNvPicPr/>
                   </pic:nvPicPr>
                   <pic:blipFill>
-                    <a:blip r:embed="rId75"/>
+                    <a:blip r:embed="rId78"/>
                     <a:stretch>
                       <a:fillRect/>
                     </a:stretch>
@@ -9023,7 +9708,7 @@
           <w:rStyle w:val="Heading3Char"/>
         </w:rPr>
       </w:pPr>
-      <w:bookmarkStart w:id="22" w:name="_Toc144659748"/>
+      <w:bookmarkStart w:id="22" w:name="_Toc144731236"/>
       <w:r>
         <w:rPr>
           <w:rStyle w:val="Heading3Char"/>
@@ -9229,7 +9914,7 @@
                     <pic:cNvPicPr/>
                   </pic:nvPicPr>
                   <pic:blipFill>
-                    <a:blip r:embed="rId76"/>
+                    <a:blip r:embed="rId79"/>
                     <a:stretch>
                       <a:fillRect/>
                     </a:stretch>
@@ -9314,7 +9999,7 @@
                     <pic:cNvPicPr/>
                   </pic:nvPicPr>
                   <pic:blipFill>
-                    <a:blip r:embed="rId77"/>
+                    <a:blip r:embed="rId80"/>
                     <a:stretch>
                       <a:fillRect/>
                     </a:stretch>
@@ -9479,7 +10164,7 @@
                     <pic:cNvPicPr/>
                   </pic:nvPicPr>
                   <pic:blipFill>
-                    <a:blip r:embed="rId78"/>
+                    <a:blip r:embed="rId81"/>
                     <a:stretch>
                       <a:fillRect/>
                     </a:stretch>
@@ -9529,7 +10214,7 @@
                     <pic:cNvPicPr/>
                   </pic:nvPicPr>
                   <pic:blipFill>
-                    <a:blip r:embed="rId79"/>
+                    <a:blip r:embed="rId82"/>
                     <a:stretch>
                       <a:fillRect/>
                     </a:stretch>
@@ -9711,7 +10396,7 @@
                     <pic:cNvPicPr/>
                   </pic:nvPicPr>
                   <pic:blipFill>
-                    <a:blip r:embed="rId80"/>
+                    <a:blip r:embed="rId83"/>
                     <a:stretch>
                       <a:fillRect/>
                     </a:stretch>
@@ -9830,7 +10515,7 @@
                     <pic:cNvPicPr/>
                   </pic:nvPicPr>
                   <pic:blipFill>
-                    <a:blip r:embed="rId81"/>
+                    <a:blip r:embed="rId84"/>
                     <a:stretch>
                       <a:fillRect/>
                     </a:stretch>
@@ -9877,7 +10562,7 @@
                     <pic:cNvPicPr/>
                   </pic:nvPicPr>
                   <pic:blipFill>
-                    <a:blip r:embed="rId82"/>
+                    <a:blip r:embed="rId85"/>
                     <a:stretch>
                       <a:fillRect/>
                     </a:stretch>
@@ -9911,7 +10596,7 @@
         <w:pStyle w:val="Heading2"/>
         <w:jc w:val="center"/>
       </w:pPr>
-      <w:bookmarkStart w:id="23" w:name="_Toc144659749"/>
+      <w:bookmarkStart w:id="23" w:name="_Toc144731237"/>
       <w:r>
         <w:lastRenderedPageBreak/>
         <w:t>Pointers vs References</w:t>
@@ -10214,7 +10899,7 @@
         <w:pStyle w:val="Heading2"/>
         <w:jc w:val="center"/>
       </w:pPr>
-      <w:bookmarkStart w:id="24" w:name="_Toc144659750"/>
+      <w:bookmarkStart w:id="24" w:name="_Toc144731238"/>
       <w:r>
         <w:lastRenderedPageBreak/>
         <w:t>Pointers vs Array</w:t>
@@ -10333,7 +11018,7 @@
                     <pic:cNvPicPr/>
                   </pic:nvPicPr>
                   <pic:blipFill>
-                    <a:blip r:embed="rId83"/>
+                    <a:blip r:embed="rId86"/>
                     <a:stretch>
                       <a:fillRect/>
                     </a:stretch>
@@ -10390,7 +11075,7 @@
                     <pic:cNvPicPr/>
                   </pic:nvPicPr>
                   <pic:blipFill>
-                    <a:blip r:embed="rId84"/>
+                    <a:blip r:embed="rId87"/>
                     <a:stretch>
                       <a:fillRect/>
                     </a:stretch>
@@ -10457,7 +11142,7 @@
                     </pic:cNvPicPr>
                   </pic:nvPicPr>
                   <pic:blipFill>
-                    <a:blip r:embed="rId85">
+                    <a:blip r:embed="rId88">
                       <a:extLst>
                         <a:ext uri="{28A0092B-C50C-407E-A947-70E740481C1C}">
                           <a14:useLocalDpi xmlns:a14="http://schemas.microsoft.com/office/drawing/2010/main" val="0"/>
@@ -10515,7 +11200,7 @@
                     <pic:cNvPicPr/>
                   </pic:nvPicPr>
                   <pic:blipFill>
-                    <a:blip r:embed="rId86"/>
+                    <a:blip r:embed="rId89"/>
                     <a:stretch>
                       <a:fillRect/>
                     </a:stretch>
@@ -10796,7 +11481,7 @@
                     <pic:cNvPicPr/>
                   </pic:nvPicPr>
                   <pic:blipFill>
-                    <a:blip r:embed="rId87"/>
+                    <a:blip r:embed="rId90"/>
                     <a:stretch>
                       <a:fillRect/>
                     </a:stretch>
@@ -10935,7 +11620,7 @@
                     <pic:cNvPicPr/>
                   </pic:nvPicPr>
                   <pic:blipFill>
-                    <a:blip r:embed="rId88"/>
+                    <a:blip r:embed="rId91"/>
                     <a:stretch>
                       <a:fillRect/>
                     </a:stretch>
@@ -10985,7 +11670,7 @@
                     <pic:cNvPicPr/>
                   </pic:nvPicPr>
                   <pic:blipFill>
-                    <a:blip r:embed="rId89"/>
+                    <a:blip r:embed="rId92"/>
                     <a:stretch>
                       <a:fillRect/>
                     </a:stretch>
@@ -11050,7 +11735,7 @@
                     <pic:cNvPicPr/>
                   </pic:nvPicPr>
                   <pic:blipFill>
-                    <a:blip r:embed="rId90"/>
+                    <a:blip r:embed="rId93"/>
                     <a:stretch>
                       <a:fillRect/>
                     </a:stretch>
@@ -11122,7 +11807,7 @@
                     <pic:cNvPicPr/>
                   </pic:nvPicPr>
                   <pic:blipFill rotWithShape="1">
-                    <a:blip r:embed="rId91"/>
+                    <a:blip r:embed="rId94"/>
                     <a:srcRect t="3326" b="3245"/>
                     <a:stretch/>
                   </pic:blipFill>
@@ -11176,7 +11861,7 @@
                     <pic:cNvPicPr/>
                   </pic:nvPicPr>
                   <pic:blipFill rotWithShape="1">
-                    <a:blip r:embed="rId92"/>
+                    <a:blip r:embed="rId95"/>
                     <a:srcRect t="15399" b="12176"/>
                     <a:stretch/>
                   </pic:blipFill>
@@ -11254,7 +11939,7 @@
                     <pic:cNvPicPr/>
                   </pic:nvPicPr>
                   <pic:blipFill rotWithShape="1">
-                    <a:blip r:embed="rId93"/>
+                    <a:blip r:embed="rId96"/>
                     <a:srcRect t="1872" b="1868"/>
                     <a:stretch/>
                   </pic:blipFill>
@@ -11308,7 +11993,7 @@
                     <pic:cNvPicPr/>
                   </pic:nvPicPr>
                   <pic:blipFill rotWithShape="1">
-                    <a:blip r:embed="rId94"/>
+                    <a:blip r:embed="rId97"/>
                     <a:srcRect t="14101" b="13795"/>
                     <a:stretch/>
                   </pic:blipFill>
@@ -11341,7 +12026,7 @@
         <w:pStyle w:val="Heading2"/>
         <w:jc w:val="center"/>
       </w:pPr>
-      <w:bookmarkStart w:id="25" w:name="_Toc144659751"/>
+      <w:bookmarkStart w:id="25" w:name="_Toc144731239"/>
       <w:r>
         <w:lastRenderedPageBreak/>
         <w:t xml:space="preserve">Function </w:t>
@@ -11359,7 +12044,7 @@
       <w:pPr>
         <w:pStyle w:val="Heading3"/>
       </w:pPr>
-      <w:bookmarkStart w:id="26" w:name="_Toc144659752"/>
+      <w:bookmarkStart w:id="26" w:name="_Toc144731240"/>
       <w:r>
         <w:t>Call-by-Value</w:t>
       </w:r>
@@ -11422,7 +12107,7 @@
                     <pic:cNvPicPr/>
                   </pic:nvPicPr>
                   <pic:blipFill>
-                    <a:blip r:embed="rId95"/>
+                    <a:blip r:embed="rId98"/>
                     <a:stretch>
                       <a:fillRect/>
                     </a:stretch>
@@ -11462,7 +12147,7 @@
       <w:pPr>
         <w:pStyle w:val="Heading3"/>
       </w:pPr>
-      <w:bookmarkStart w:id="27" w:name="_Toc144659753"/>
+      <w:bookmarkStart w:id="27" w:name="_Toc144731241"/>
       <w:r>
         <w:lastRenderedPageBreak/>
         <w:t>Call-by-Reference with Pointer Arguments</w:t>
@@ -11491,7 +12176,7 @@
                     <pic:cNvPicPr/>
                   </pic:nvPicPr>
                   <pic:blipFill>
-                    <a:blip r:embed="rId96"/>
+                    <a:blip r:embed="rId99"/>
                     <a:stretch>
                       <a:fillRect/>
                     </a:stretch>
@@ -11531,7 +12216,7 @@
       <w:pPr>
         <w:pStyle w:val="Heading3"/>
       </w:pPr>
-      <w:bookmarkStart w:id="28" w:name="_Toc144659754"/>
+      <w:bookmarkStart w:id="28" w:name="_Toc144731242"/>
       <w:r>
         <w:lastRenderedPageBreak/>
         <w:t>Call-by-Reference</w:t>
@@ -11566,7 +12251,7 @@
                     <pic:cNvPicPr/>
                   </pic:nvPicPr>
                   <pic:blipFill rotWithShape="1">
-                    <a:blip r:embed="rId97"/>
+                    <a:blip r:embed="rId100"/>
                     <a:srcRect t="7457"/>
                     <a:stretch/>
                   </pic:blipFill>
@@ -11638,7 +12323,7 @@
                     <pic:cNvPicPr/>
                   </pic:nvPicPr>
                   <pic:blipFill>
-                    <a:blip r:embed="rId98"/>
+                    <a:blip r:embed="rId101"/>
                     <a:stretch>
                       <a:fillRect/>
                     </a:stretch>
@@ -11667,7 +12352,7 @@
         <w:pStyle w:val="Heading2"/>
         <w:jc w:val="center"/>
       </w:pPr>
-      <w:bookmarkStart w:id="29" w:name="_Toc144659755"/>
+      <w:bookmarkStart w:id="29" w:name="_Toc144731243"/>
       <w:r>
         <w:lastRenderedPageBreak/>
         <w:t>Array Name as Pointers</w:t>
@@ -11716,7 +12401,7 @@
                     <pic:cNvPicPr/>
                   </pic:nvPicPr>
                   <pic:blipFill>
-                    <a:blip r:embed="rId99"/>
+                    <a:blip r:embed="rId102"/>
                     <a:stretch>
                       <a:fillRect/>
                     </a:stretch>
@@ -11760,7 +12445,7 @@
                     </pic:cNvPicPr>
                   </pic:nvPicPr>
                   <pic:blipFill>
-                    <a:blip r:embed="rId100">
+                    <a:blip r:embed="rId103">
                       <a:extLst>
                         <a:ext uri="{28A0092B-C50C-407E-A947-70E740481C1C}">
                           <a14:useLocalDpi xmlns:a14="http://schemas.microsoft.com/office/drawing/2010/main" val="0"/>
@@ -11818,7 +12503,7 @@
                     <pic:cNvPicPr/>
                   </pic:nvPicPr>
                   <pic:blipFill>
-                    <a:blip r:embed="rId101"/>
+                    <a:blip r:embed="rId104"/>
                     <a:stretch>
                       <a:fillRect/>
                     </a:stretch>
@@ -11850,7 +12535,7 @@
         <w:pStyle w:val="Heading2"/>
         <w:jc w:val="center"/>
       </w:pPr>
-      <w:bookmarkStart w:id="30" w:name="_Toc144659756"/>
+      <w:bookmarkStart w:id="30" w:name="_Toc144731244"/>
       <w:r>
         <w:lastRenderedPageBreak/>
         <w:t>Pointers and String literals</w:t>
@@ -11862,7 +12547,7 @@
       <w:pPr>
         <w:pStyle w:val="Heading3"/>
       </w:pPr>
-      <w:bookmarkStart w:id="31" w:name="_Toc144659757"/>
+      <w:bookmarkStart w:id="31" w:name="_Toc144731245"/>
       <w:r>
         <w:t>String Literals as Pointers</w:t>
       </w:r>
@@ -11928,7 +12613,7 @@
                     <pic:cNvPicPr/>
                   </pic:nvPicPr>
                   <pic:blipFill>
-                    <a:blip r:embed="rId102"/>
+                    <a:blip r:embed="rId105"/>
                     <a:stretch>
                       <a:fillRect/>
                     </a:stretch>
@@ -12017,7 +12702,7 @@
                     <pic:cNvPicPr/>
                   </pic:nvPicPr>
                   <pic:blipFill>
-                    <a:blip r:embed="rId103"/>
+                    <a:blip r:embed="rId106"/>
                     <a:stretch>
                       <a:fillRect/>
                     </a:stretch>
@@ -12376,7 +13061,7 @@
       <w:pPr>
         <w:pStyle w:val="Heading3"/>
       </w:pPr>
-      <w:bookmarkStart w:id="32" w:name="_Toc144659758"/>
+      <w:bookmarkStart w:id="32" w:name="_Toc144731246"/>
       <w:r>
         <w:t>Modifiable Strings</w:t>
       </w:r>
@@ -12408,7 +13093,7 @@
                     <pic:cNvPicPr/>
                   </pic:nvPicPr>
                   <pic:blipFill>
-                    <a:blip r:embed="rId104"/>
+                    <a:blip r:embed="rId107"/>
                     <a:stretch>
                       <a:fillRect/>
                     </a:stretch>
@@ -12447,7 +13132,7 @@
       <w:pPr>
         <w:pStyle w:val="Heading3"/>
       </w:pPr>
-      <w:bookmarkStart w:id="33" w:name="_Toc144659759"/>
+      <w:bookmarkStart w:id="33" w:name="_Toc144731247"/>
       <w:r>
         <w:lastRenderedPageBreak/>
         <w:t>C++ string Class</w:t>
@@ -12489,7 +13174,7 @@
                     <pic:cNvPicPr/>
                   </pic:nvPicPr>
                   <pic:blipFill>
-                    <a:blip r:embed="rId105"/>
+                    <a:blip r:embed="rId108"/>
                     <a:stretch>
                       <a:fillRect/>
                     </a:stretch>
@@ -12536,7 +13221,7 @@
                     <pic:cNvPicPr/>
                   </pic:nvPicPr>
                   <pic:blipFill>
-                    <a:blip r:embed="rId106"/>
+                    <a:blip r:embed="rId109"/>
                     <a:stretch>
                       <a:fillRect/>
                     </a:stretch>
@@ -12567,7 +13252,7 @@
         <w:pStyle w:val="Heading2"/>
         <w:jc w:val="center"/>
       </w:pPr>
-      <w:bookmarkStart w:id="34" w:name="_Toc144659760"/>
+      <w:bookmarkStart w:id="34" w:name="_Toc144731248"/>
       <w:r>
         <w:lastRenderedPageBreak/>
         <w:t>Pointers to pointers</w:t>
@@ -12611,7 +13296,7 @@
                     <pic:cNvPicPr/>
                   </pic:nvPicPr>
                   <pic:blipFill>
-                    <a:blip r:embed="rId107"/>
+                    <a:blip r:embed="rId110"/>
                     <a:stretch>
                       <a:fillRect/>
                     </a:stretch>
@@ -12658,7 +13343,7 @@
                     <pic:cNvPicPr/>
                   </pic:nvPicPr>
                   <pic:blipFill>
-                    <a:blip r:embed="rId108"/>
+                    <a:blip r:embed="rId111"/>
                     <a:stretch>
                       <a:fillRect/>
                     </a:stretch>
@@ -12689,7 +13374,7 @@
         <w:pStyle w:val="Heading2"/>
         <w:jc w:val="center"/>
       </w:pPr>
-      <w:bookmarkStart w:id="35" w:name="_Toc144659761"/>
+      <w:bookmarkStart w:id="35" w:name="_Toc144731249"/>
       <w:r>
         <w:lastRenderedPageBreak/>
         <w:t>Void Pointers</w:t>
@@ -12776,7 +13461,7 @@
                     <pic:cNvPicPr/>
                   </pic:nvPicPr>
                   <pic:blipFill>
-                    <a:blip r:embed="rId109"/>
+                    <a:blip r:embed="rId112"/>
                     <a:stretch>
                       <a:fillRect/>
                     </a:stretch>
@@ -12823,7 +13508,7 @@
                     <pic:cNvPicPr/>
                   </pic:nvPicPr>
                   <pic:blipFill>
-                    <a:blip r:embed="rId110"/>
+                    <a:blip r:embed="rId113"/>
                     <a:stretch>
                       <a:fillRect/>
                     </a:stretch>
@@ -12854,7 +13539,7 @@
         <w:pStyle w:val="Heading2"/>
         <w:jc w:val="center"/>
       </w:pPr>
-      <w:bookmarkStart w:id="36" w:name="_Toc144659762"/>
+      <w:bookmarkStart w:id="36" w:name="_Toc144731250"/>
       <w:r>
         <w:lastRenderedPageBreak/>
         <w:t>NULL Pointer</w:t>
@@ -12914,7 +13599,7 @@
                     </pic:cNvPicPr>
                   </pic:nvPicPr>
                   <pic:blipFill>
-                    <a:blip r:embed="rId111">
+                    <a:blip r:embed="rId114">
                       <a:extLst>
                         <a:ext uri="{28A0092B-C50C-407E-A947-70E740481C1C}">
                           <a14:useLocalDpi xmlns:a14="http://schemas.microsoft.com/office/drawing/2010/main" val="0"/>
@@ -13183,7 +13868,7 @@
       <w:pPr>
         <w:pStyle w:val="Heading3"/>
       </w:pPr>
-      <w:bookmarkStart w:id="37" w:name="_Toc144659763"/>
+      <w:bookmarkStart w:id="37" w:name="_Toc144731251"/>
       <w:r>
         <w:lastRenderedPageBreak/>
         <w:t>n</w:t>
@@ -13287,7 +13972,7 @@
                     <pic:cNvPicPr/>
                   </pic:nvPicPr>
                   <pic:blipFill>
-                    <a:blip r:embed="rId112"/>
+                    <a:blip r:embed="rId115"/>
                     <a:stretch>
                       <a:fillRect/>
                     </a:stretch>
@@ -13357,7 +14042,7 @@
                     <pic:cNvPicPr/>
                   </pic:nvPicPr>
                   <pic:blipFill>
-                    <a:blip r:embed="rId113"/>
+                    <a:blip r:embed="rId116"/>
                     <a:stretch>
                       <a:fillRect/>
                     </a:stretch>
@@ -13404,7 +14089,7 @@
                     <pic:cNvPicPr/>
                   </pic:nvPicPr>
                   <pic:blipFill>
-                    <a:blip r:embed="rId114"/>
+                    <a:blip r:embed="rId117"/>
                     <a:stretch>
                       <a:fillRect/>
                     </a:stretch>
@@ -13451,7 +14136,7 @@
                     <pic:cNvPicPr/>
                   </pic:nvPicPr>
                   <pic:blipFill>
-                    <a:blip r:embed="rId115"/>
+                    <a:blip r:embed="rId118"/>
                     <a:stretch>
                       <a:fillRect/>
                     </a:stretch>
@@ -13498,7 +14183,7 @@
                     <pic:cNvPicPr/>
                   </pic:nvPicPr>
                   <pic:blipFill>
-                    <a:blip r:embed="rId116"/>
+                    <a:blip r:embed="rId119"/>
                     <a:stretch>
                       <a:fillRect/>
                     </a:stretch>
@@ -13520,7 +14205,7 @@
       </w:r>
     </w:p>
     <w:sectPr>
-      <w:footerReference w:type="default" r:id="rId117"/>
+      <w:footerReference w:type="default" r:id="rId120"/>
       <w:pgSz w:w="11906" w:h="16838"/>
       <w:pgMar w:top="1440" w:right="1440" w:bottom="1440" w:left="1440" w:header="708" w:footer="708" w:gutter="0"/>
       <w:pgNumType w:start="0"/>
@@ -14525,6 +15210,95 @@
     </w:lvl>
   </w:abstractNum>
   <w:abstractNum w:abstractNumId="9" w15:restartNumberingAfterBreak="0">
+    <w:nsid w:val="15EA6F0C"/>
+    <w:multiLevelType w:val="hybridMultilevel"/>
+    <w:tmpl w:val="01C4F5C8"/>
+    <w:lvl w:ilvl="0" w:tplc="4009000F">
+      <w:start w:val="1"/>
+      <w:numFmt w:val="decimal"/>
+      <w:lvlText w:val="%1."/>
+      <w:lvlJc w:val="left"/>
+      <w:pPr>
+        <w:ind w:left="360" w:hanging="360"/>
+      </w:pPr>
+      <w:rPr>
+        <w:rFonts w:hint="default"/>
+      </w:rPr>
+    </w:lvl>
+    <w:lvl w:ilvl="1" w:tplc="40090019" w:tentative="1">
+      <w:start w:val="1"/>
+      <w:numFmt w:val="lowerLetter"/>
+      <w:lvlText w:val="%2."/>
+      <w:lvlJc w:val="left"/>
+      <w:pPr>
+        <w:ind w:left="1080" w:hanging="360"/>
+      </w:pPr>
+    </w:lvl>
+    <w:lvl w:ilvl="2" w:tplc="4009001B" w:tentative="1">
+      <w:start w:val="1"/>
+      <w:numFmt w:val="lowerRoman"/>
+      <w:lvlText w:val="%3."/>
+      <w:lvlJc w:val="right"/>
+      <w:pPr>
+        <w:ind w:left="1800" w:hanging="180"/>
+      </w:pPr>
+    </w:lvl>
+    <w:lvl w:ilvl="3" w:tplc="4009000F" w:tentative="1">
+      <w:start w:val="1"/>
+      <w:numFmt w:val="decimal"/>
+      <w:lvlText w:val="%4."/>
+      <w:lvlJc w:val="left"/>
+      <w:pPr>
+        <w:ind w:left="2520" w:hanging="360"/>
+      </w:pPr>
+    </w:lvl>
+    <w:lvl w:ilvl="4" w:tplc="40090019" w:tentative="1">
+      <w:start w:val="1"/>
+      <w:numFmt w:val="lowerLetter"/>
+      <w:lvlText w:val="%5."/>
+      <w:lvlJc w:val="left"/>
+      <w:pPr>
+        <w:ind w:left="3240" w:hanging="360"/>
+      </w:pPr>
+    </w:lvl>
+    <w:lvl w:ilvl="5" w:tplc="4009001B" w:tentative="1">
+      <w:start w:val="1"/>
+      <w:numFmt w:val="lowerRoman"/>
+      <w:lvlText w:val="%6."/>
+      <w:lvlJc w:val="right"/>
+      <w:pPr>
+        <w:ind w:left="3960" w:hanging="180"/>
+      </w:pPr>
+    </w:lvl>
+    <w:lvl w:ilvl="6" w:tplc="4009000F" w:tentative="1">
+      <w:start w:val="1"/>
+      <w:numFmt w:val="decimal"/>
+      <w:lvlText w:val="%7."/>
+      <w:lvlJc w:val="left"/>
+      <w:pPr>
+        <w:ind w:left="4680" w:hanging="360"/>
+      </w:pPr>
+    </w:lvl>
+    <w:lvl w:ilvl="7" w:tplc="40090019" w:tentative="1">
+      <w:start w:val="1"/>
+      <w:numFmt w:val="lowerLetter"/>
+      <w:lvlText w:val="%8."/>
+      <w:lvlJc w:val="left"/>
+      <w:pPr>
+        <w:ind w:left="5400" w:hanging="360"/>
+      </w:pPr>
+    </w:lvl>
+    <w:lvl w:ilvl="8" w:tplc="4009001B" w:tentative="1">
+      <w:start w:val="1"/>
+      <w:numFmt w:val="lowerRoman"/>
+      <w:lvlText w:val="%9."/>
+      <w:lvlJc w:val="right"/>
+      <w:pPr>
+        <w:ind w:left="6120" w:hanging="180"/>
+      </w:pPr>
+    </w:lvl>
+  </w:abstractNum>
+  <w:abstractNum w:abstractNumId="10" w15:restartNumberingAfterBreak="0">
     <w:nsid w:val="18134A5D"/>
     <w:multiLevelType w:val="hybridMultilevel"/>
     <w:tmpl w:val="8598A340"/>
@@ -14614,7 +15388,96 @@
       </w:pPr>
     </w:lvl>
   </w:abstractNum>
-  <w:abstractNum w:abstractNumId="10" w15:restartNumberingAfterBreak="0">
+  <w:abstractNum w:abstractNumId="11" w15:restartNumberingAfterBreak="0">
+    <w:nsid w:val="18F2255C"/>
+    <w:multiLevelType w:val="hybridMultilevel"/>
+    <w:tmpl w:val="AF863CB0"/>
+    <w:lvl w:ilvl="0" w:tplc="4009000F">
+      <w:start w:val="1"/>
+      <w:numFmt w:val="decimal"/>
+      <w:lvlText w:val="%1."/>
+      <w:lvlJc w:val="left"/>
+      <w:pPr>
+        <w:ind w:left="360" w:hanging="360"/>
+      </w:pPr>
+      <w:rPr>
+        <w:rFonts w:hint="default"/>
+      </w:rPr>
+    </w:lvl>
+    <w:lvl w:ilvl="1" w:tplc="40090019" w:tentative="1">
+      <w:start w:val="1"/>
+      <w:numFmt w:val="lowerLetter"/>
+      <w:lvlText w:val="%2."/>
+      <w:lvlJc w:val="left"/>
+      <w:pPr>
+        <w:ind w:left="1080" w:hanging="360"/>
+      </w:pPr>
+    </w:lvl>
+    <w:lvl w:ilvl="2" w:tplc="4009001B" w:tentative="1">
+      <w:start w:val="1"/>
+      <w:numFmt w:val="lowerRoman"/>
+      <w:lvlText w:val="%3."/>
+      <w:lvlJc w:val="right"/>
+      <w:pPr>
+        <w:ind w:left="1800" w:hanging="180"/>
+      </w:pPr>
+    </w:lvl>
+    <w:lvl w:ilvl="3" w:tplc="4009000F" w:tentative="1">
+      <w:start w:val="1"/>
+      <w:numFmt w:val="decimal"/>
+      <w:lvlText w:val="%4."/>
+      <w:lvlJc w:val="left"/>
+      <w:pPr>
+        <w:ind w:left="2520" w:hanging="360"/>
+      </w:pPr>
+    </w:lvl>
+    <w:lvl w:ilvl="4" w:tplc="40090019" w:tentative="1">
+      <w:start w:val="1"/>
+      <w:numFmt w:val="lowerLetter"/>
+      <w:lvlText w:val="%5."/>
+      <w:lvlJc w:val="left"/>
+      <w:pPr>
+        <w:ind w:left="3240" w:hanging="360"/>
+      </w:pPr>
+    </w:lvl>
+    <w:lvl w:ilvl="5" w:tplc="4009001B" w:tentative="1">
+      <w:start w:val="1"/>
+      <w:numFmt w:val="lowerRoman"/>
+      <w:lvlText w:val="%6."/>
+      <w:lvlJc w:val="right"/>
+      <w:pPr>
+        <w:ind w:left="3960" w:hanging="180"/>
+      </w:pPr>
+    </w:lvl>
+    <w:lvl w:ilvl="6" w:tplc="4009000F" w:tentative="1">
+      <w:start w:val="1"/>
+      <w:numFmt w:val="decimal"/>
+      <w:lvlText w:val="%7."/>
+      <w:lvlJc w:val="left"/>
+      <w:pPr>
+        <w:ind w:left="4680" w:hanging="360"/>
+      </w:pPr>
+    </w:lvl>
+    <w:lvl w:ilvl="7" w:tplc="40090019" w:tentative="1">
+      <w:start w:val="1"/>
+      <w:numFmt w:val="lowerLetter"/>
+      <w:lvlText w:val="%8."/>
+      <w:lvlJc w:val="left"/>
+      <w:pPr>
+        <w:ind w:left="5400" w:hanging="360"/>
+      </w:pPr>
+    </w:lvl>
+    <w:lvl w:ilvl="8" w:tplc="4009001B" w:tentative="1">
+      <w:start w:val="1"/>
+      <w:numFmt w:val="lowerRoman"/>
+      <w:lvlText w:val="%9."/>
+      <w:lvlJc w:val="right"/>
+      <w:pPr>
+        <w:ind w:left="6120" w:hanging="180"/>
+      </w:pPr>
+    </w:lvl>
+  </w:abstractNum>
+  <w:abstractNum w:abstractNumId="12" w15:restartNumberingAfterBreak="0">
     <w:nsid w:val="1F2E58A0"/>
     <w:multiLevelType w:val="hybridMultilevel"/>
     <w:tmpl w:val="8B90866C"/>
@@ -14727,7 +15590,7 @@
       </w:rPr>
     </w:lvl>
   </w:abstractNum>
-  <w:abstractNum w:abstractNumId="11" w15:restartNumberingAfterBreak="0">
+  <w:abstractNum w:abstractNumId="13" w15:restartNumberingAfterBreak="0">
     <w:nsid w:val="21847F33"/>
     <w:multiLevelType w:val="hybridMultilevel"/>
     <w:tmpl w:val="4ACCF1C6"/>
@@ -14840,7 +15703,7 @@
       </w:rPr>
     </w:lvl>
   </w:abstractNum>
-  <w:abstractNum w:abstractNumId="12" w15:restartNumberingAfterBreak="0">
+  <w:abstractNum w:abstractNumId="14" w15:restartNumberingAfterBreak="0">
     <w:nsid w:val="22C925CC"/>
     <w:multiLevelType w:val="hybridMultilevel"/>
     <w:tmpl w:val="674E7DDC"/>
@@ -14953,7 +15816,7 @@
       </w:rPr>
     </w:lvl>
   </w:abstractNum>
-  <w:abstractNum w:abstractNumId="13" w15:restartNumberingAfterBreak="0">
+  <w:abstractNum w:abstractNumId="15" w15:restartNumberingAfterBreak="0">
     <w:nsid w:val="25CD54F3"/>
     <w:multiLevelType w:val="hybridMultilevel"/>
     <w:tmpl w:val="C5D646DE"/>
@@ -15065,7 +15928,7 @@
       </w:rPr>
     </w:lvl>
   </w:abstractNum>
-  <w:abstractNum w:abstractNumId="14" w15:restartNumberingAfterBreak="0">
+  <w:abstractNum w:abstractNumId="16" w15:restartNumberingAfterBreak="0">
     <w:nsid w:val="26721DFA"/>
     <w:multiLevelType w:val="hybridMultilevel"/>
     <w:tmpl w:val="559824AC"/>
@@ -15178,7 +16041,7 @@
       </w:rPr>
     </w:lvl>
   </w:abstractNum>
-  <w:abstractNum w:abstractNumId="15" w15:restartNumberingAfterBreak="0">
+  <w:abstractNum w:abstractNumId="17" w15:restartNumberingAfterBreak="0">
     <w:nsid w:val="314C5E39"/>
     <w:multiLevelType w:val="hybridMultilevel"/>
     <w:tmpl w:val="8C922144"/>
@@ -15267,7 +16130,7 @@
       </w:pPr>
     </w:lvl>
   </w:abstractNum>
-  <w:abstractNum w:abstractNumId="16" w15:restartNumberingAfterBreak="0">
+  <w:abstractNum w:abstractNumId="18" w15:restartNumberingAfterBreak="0">
     <w:nsid w:val="357330AC"/>
     <w:multiLevelType w:val="hybridMultilevel"/>
     <w:tmpl w:val="E5AEC9A6"/>
@@ -15380,7 +16243,93 @@
       </w:rPr>
     </w:lvl>
   </w:abstractNum>
-  <w:abstractNum w:abstractNumId="17" w15:restartNumberingAfterBreak="0">
+  <w:abstractNum w:abstractNumId="19" w15:restartNumberingAfterBreak="0">
+    <w:nsid w:val="357B64D0"/>
+    <w:multiLevelType w:val="hybridMultilevel"/>
+    <w:tmpl w:val="BD420AA8"/>
+    <w:lvl w:ilvl="0" w:tplc="4009000F">
+      <w:start w:val="1"/>
+      <w:numFmt w:val="decimal"/>
+      <w:lvlText w:val="%1."/>
+      <w:lvlJc w:val="left"/>
+      <w:pPr>
+        <w:ind w:left="360" w:hanging="360"/>
+      </w:pPr>
+    </w:lvl>
+    <w:lvl w:ilvl="1" w:tplc="40090019" w:tentative="1">
+      <w:start w:val="1"/>
+      <w:numFmt w:val="lowerLetter"/>
+      <w:lvlText w:val="%2."/>
+      <w:lvlJc w:val="left"/>
+      <w:pPr>
+        <w:ind w:left="1080" w:hanging="360"/>
+      </w:pPr>
+    </w:lvl>
+    <w:lvl w:ilvl="2" w:tplc="4009001B" w:tentative="1">
+      <w:start w:val="1"/>
+      <w:numFmt w:val="lowerRoman"/>
+      <w:lvlText w:val="%3."/>
+      <w:lvlJc w:val="right"/>
+      <w:pPr>
+        <w:ind w:left="1800" w:hanging="180"/>
+      </w:pPr>
+    </w:lvl>
+    <w:lvl w:ilvl="3" w:tplc="4009000F" w:tentative="1">
+      <w:start w:val="1"/>
+      <w:numFmt w:val="decimal"/>
+      <w:lvlText w:val="%4."/>
+      <w:lvlJc w:val="left"/>
+      <w:pPr>
+        <w:ind w:left="2520" w:hanging="360"/>
+      </w:pPr>
+    </w:lvl>
+    <w:lvl w:ilvl="4" w:tplc="40090019" w:tentative="1">
+      <w:start w:val="1"/>
+      <w:numFmt w:val="lowerLetter"/>
+      <w:lvlText w:val="%5."/>
+      <w:lvlJc w:val="left"/>
+      <w:pPr>
+        <w:ind w:left="3240" w:hanging="360"/>
+      </w:pPr>
+    </w:lvl>
+    <w:lvl w:ilvl="5" w:tplc="4009001B" w:tentative="1">
+      <w:start w:val="1"/>
+      <w:numFmt w:val="lowerRoman"/>
+      <w:lvlText w:val="%6."/>
+      <w:lvlJc w:val="right"/>
+      <w:pPr>
+        <w:ind w:left="3960" w:hanging="180"/>
+      </w:pPr>
+    </w:lvl>
+    <w:lvl w:ilvl="6" w:tplc="4009000F" w:tentative="1">
+      <w:start w:val="1"/>
+      <w:numFmt w:val="decimal"/>
+      <w:lvlText w:val="%7."/>
+      <w:lvlJc w:val="left"/>
+      <w:pPr>
+        <w:ind w:left="4680" w:hanging="360"/>
+      </w:pPr>
+    </w:lvl>
+    <w:lvl w:ilvl="7" w:tplc="40090019" w:tentative="1">
+      <w:start w:val="1"/>
+      <w:numFmt w:val="lowerLetter"/>
+      <w:lvlText w:val="%8."/>
+      <w:lvlJc w:val="left"/>
+      <w:pPr>
+        <w:ind w:left="5400" w:hanging="360"/>
+      </w:pPr>
+    </w:lvl>
+    <w:lvl w:ilvl="8" w:tplc="4009001B" w:tentative="1">
+      <w:start w:val="1"/>
+      <w:numFmt w:val="lowerRoman"/>
+      <w:lvlText w:val="%9."/>
+      <w:lvlJc w:val="right"/>
+      <w:pPr>
+        <w:ind w:left="6120" w:hanging="180"/>
+      </w:pPr>
+    </w:lvl>
+  </w:abstractNum>
+  <w:abstractNum w:abstractNumId="20" w15:restartNumberingAfterBreak="0">
     <w:nsid w:val="36701557"/>
     <w:multiLevelType w:val="hybridMultilevel"/>
     <w:tmpl w:val="9936131A"/>
@@ -15493,7 +16442,7 @@
       </w:rPr>
     </w:lvl>
   </w:abstractNum>
-  <w:abstractNum w:abstractNumId="18" w15:restartNumberingAfterBreak="0">
+  <w:abstractNum w:abstractNumId="21" w15:restartNumberingAfterBreak="0">
     <w:nsid w:val="38A71305"/>
     <w:multiLevelType w:val="hybridMultilevel"/>
     <w:tmpl w:val="296C7BD0"/>
@@ -15605,7 +16554,7 @@
       </w:rPr>
     </w:lvl>
   </w:abstractNum>
-  <w:abstractNum w:abstractNumId="19" w15:restartNumberingAfterBreak="0">
+  <w:abstractNum w:abstractNumId="22" w15:restartNumberingAfterBreak="0">
     <w:nsid w:val="3CBB0B65"/>
     <w:multiLevelType w:val="hybridMultilevel"/>
     <w:tmpl w:val="E4D2FD44"/>
@@ -15718,7 +16667,7 @@
       </w:rPr>
     </w:lvl>
   </w:abstractNum>
-  <w:abstractNum w:abstractNumId="20" w15:restartNumberingAfterBreak="0">
+  <w:abstractNum w:abstractNumId="23" w15:restartNumberingAfterBreak="0">
     <w:nsid w:val="3D510772"/>
     <w:multiLevelType w:val="hybridMultilevel"/>
     <w:tmpl w:val="67E2CB98"/>
@@ -15807,7 +16756,120 @@
       </w:pPr>
     </w:lvl>
   </w:abstractNum>
-  <w:abstractNum w:abstractNumId="21" w15:restartNumberingAfterBreak="0">
+  <w:abstractNum w:abstractNumId="24" w15:restartNumberingAfterBreak="0">
+    <w:nsid w:val="3DAC36AA"/>
+    <w:multiLevelType w:val="hybridMultilevel"/>
+    <w:tmpl w:val="A15CB234"/>
+    <w:lvl w:ilvl="0" w:tplc="40090001">
+      <w:start w:val="1"/>
+      <w:numFmt w:val="bullet"/>
+      <w:lvlText w:val=""/>
+      <w:lvlJc w:val="left"/>
+      <w:pPr>
+        <w:ind w:left="720" w:hanging="360"/>
+      </w:pPr>
+      <w:rPr>
+        <w:rFonts w:ascii="Symbol" w:hAnsi="Symbol" w:hint="default"/>
+      </w:rPr>
+    </w:lvl>
+    <w:lvl w:ilvl="1" w:tplc="40090003" w:tentative="1">
+      <w:start w:val="1"/>
+      <w:numFmt w:val="bullet"/>
+      <w:lvlText w:val="o"/>
+      <w:lvlJc w:val="left"/>
+      <w:pPr>
+        <w:ind w:left="1440" w:hanging="360"/>
+      </w:pPr>
+      <w:rPr>
+        <w:rFonts w:ascii="Courier New" w:hAnsi="Courier New" w:cs="Courier New" w:hint="default"/>
+      </w:rPr>
+    </w:lvl>
+    <w:lvl w:ilvl="2" w:tplc="40090005" w:tentative="1">
+      <w:start w:val="1"/>
+      <w:numFmt w:val="bullet"/>
+      <w:lvlText w:val=""/>
+      <w:lvlJc w:val="left"/>
+      <w:pPr>
+        <w:ind w:left="2160" w:hanging="360"/>
+      </w:pPr>
+      <w:rPr>
+        <w:rFonts w:ascii="Wingdings" w:hAnsi="Wingdings" w:hint="default"/>
+      </w:rPr>
+    </w:lvl>
+    <w:lvl w:ilvl="3" w:tplc="40090001" w:tentative="1">
+      <w:start w:val="1"/>
+      <w:numFmt w:val="bullet"/>
+      <w:lvlText w:val=""/>
+      <w:lvlJc w:val="left"/>
+      <w:pPr>
+        <w:ind w:left="2880" w:hanging="360"/>
+      </w:pPr>
+      <w:rPr>
+        <w:rFonts w:ascii="Symbol" w:hAnsi="Symbol" w:hint="default"/>
+      </w:rPr>
+    </w:lvl>
+    <w:lvl w:ilvl="4" w:tplc="40090003" w:tentative="1">
+      <w:start w:val="1"/>
+      <w:numFmt w:val="bullet"/>
+      <w:lvlText w:val="o"/>
+      <w:lvlJc w:val="left"/>
+      <w:pPr>
+        <w:ind w:left="3600" w:hanging="360"/>
+      </w:pPr>
+      <w:rPr>
+        <w:rFonts w:ascii="Courier New" w:hAnsi="Courier New" w:cs="Courier New" w:hint="default"/>
+      </w:rPr>
+    </w:lvl>
+    <w:lvl w:ilvl="5" w:tplc="40090005" w:tentative="1">
+      <w:start w:val="1"/>
+      <w:numFmt w:val="bullet"/>
+      <w:lvlText w:val=""/>
+      <w:lvlJc w:val="left"/>
+      <w:pPr>
+        <w:ind w:left="4320" w:hanging="360"/>
+      </w:pPr>
+      <w:rPr>
+        <w:rFonts w:ascii="Wingdings" w:hAnsi="Wingdings" w:hint="default"/>
+      </w:rPr>
+    </w:lvl>
+    <w:lvl w:ilvl="6" w:tplc="40090001" w:tentative="1">
+      <w:start w:val="1"/>
+      <w:numFmt w:val="bullet"/>
+      <w:lvlText w:val=""/>
+      <w:lvlJc w:val="left"/>
+      <w:pPr>
+        <w:ind w:left="5040" w:hanging="360"/>
+      </w:pPr>
+      <w:rPr>
+        <w:rFonts w:ascii="Symbol" w:hAnsi="Symbol" w:hint="default"/>
+      </w:rPr>
+    </w:lvl>
+    <w:lvl w:ilvl="7" w:tplc="40090003" w:tentative="1">
+      <w:start w:val="1"/>
+      <w:numFmt w:val="bullet"/>
+      <w:lvlText w:val="o"/>
+      <w:lvlJc w:val="left"/>
+      <w:pPr>
+        <w:ind w:left="5760" w:hanging="360"/>
+      </w:pPr>
+      <w:rPr>
+        <w:rFonts w:ascii="Courier New" w:hAnsi="Courier New" w:cs="Courier New" w:hint="default"/>
+      </w:rPr>
+    </w:lvl>
+    <w:lvl w:ilvl="8" w:tplc="40090005" w:tentative="1">
+      <w:start w:val="1"/>
+      <w:numFmt w:val="bullet"/>
+      <w:lvlText w:val=""/>
+      <w:lvlJc w:val="left"/>
+      <w:pPr>
+        <w:ind w:left="6480" w:hanging="360"/>
+      </w:pPr>
+      <w:rPr>
+        <w:rFonts w:ascii="Wingdings" w:hAnsi="Wingdings" w:hint="default"/>
+      </w:rPr>
+    </w:lvl>
+  </w:abstractNum>
+  <w:abstractNum w:abstractNumId="25" w15:restartNumberingAfterBreak="0">
     <w:nsid w:val="3F54308D"/>
     <w:multiLevelType w:val="hybridMultilevel"/>
     <w:tmpl w:val="7952C8E6"/>
@@ -15920,7 +16982,7 @@
       </w:rPr>
     </w:lvl>
   </w:abstractNum>
-  <w:abstractNum w:abstractNumId="22" w15:restartNumberingAfterBreak="0">
+  <w:abstractNum w:abstractNumId="26" w15:restartNumberingAfterBreak="0">
     <w:nsid w:val="42A45983"/>
     <w:multiLevelType w:val="hybridMultilevel"/>
     <w:tmpl w:val="988A854E"/>
@@ -16033,7 +17095,7 @@
       </w:rPr>
     </w:lvl>
   </w:abstractNum>
-  <w:abstractNum w:abstractNumId="23" w15:restartNumberingAfterBreak="0">
+  <w:abstractNum w:abstractNumId="27" w15:restartNumberingAfterBreak="0">
     <w:nsid w:val="43A44020"/>
     <w:multiLevelType w:val="hybridMultilevel"/>
     <w:tmpl w:val="A7D049E2"/>
@@ -16146,7 +17208,7 @@
       </w:rPr>
     </w:lvl>
   </w:abstractNum>
-  <w:abstractNum w:abstractNumId="24" w15:restartNumberingAfterBreak="0">
+  <w:abstractNum w:abstractNumId="28" w15:restartNumberingAfterBreak="0">
     <w:nsid w:val="43E7264F"/>
     <w:multiLevelType w:val="hybridMultilevel"/>
     <w:tmpl w:val="D13EB51A"/>
@@ -16259,7 +17321,7 @@
       </w:rPr>
     </w:lvl>
   </w:abstractNum>
-  <w:abstractNum w:abstractNumId="25" w15:restartNumberingAfterBreak="0">
+  <w:abstractNum w:abstractNumId="29" w15:restartNumberingAfterBreak="0">
     <w:nsid w:val="525836D2"/>
     <w:multiLevelType w:val="hybridMultilevel"/>
     <w:tmpl w:val="1CC2BA3E"/>
@@ -16348,7 +17410,7 @@
       </w:pPr>
     </w:lvl>
   </w:abstractNum>
-  <w:abstractNum w:abstractNumId="26" w15:restartNumberingAfterBreak="0">
+  <w:abstractNum w:abstractNumId="30" w15:restartNumberingAfterBreak="0">
     <w:nsid w:val="52F83120"/>
     <w:multiLevelType w:val="hybridMultilevel"/>
     <w:tmpl w:val="BAE6B93C"/>
@@ -16439,7 +17501,7 @@
       </w:pPr>
     </w:lvl>
   </w:abstractNum>
-  <w:abstractNum w:abstractNumId="27" w15:restartNumberingAfterBreak="0">
+  <w:abstractNum w:abstractNumId="31" w15:restartNumberingAfterBreak="0">
     <w:nsid w:val="57AC396D"/>
     <w:multiLevelType w:val="hybridMultilevel"/>
     <w:tmpl w:val="82DCA53C"/>
@@ -16552,7 +17614,7 @@
       </w:rPr>
     </w:lvl>
   </w:abstractNum>
-  <w:abstractNum w:abstractNumId="28" w15:restartNumberingAfterBreak="0">
+  <w:abstractNum w:abstractNumId="32" w15:restartNumberingAfterBreak="0">
     <w:nsid w:val="5D640965"/>
     <w:multiLevelType w:val="hybridMultilevel"/>
     <w:tmpl w:val="305A3646"/>
@@ -16665,7 +17727,7 @@
       </w:rPr>
     </w:lvl>
   </w:abstractNum>
-  <w:abstractNum w:abstractNumId="29" w15:restartNumberingAfterBreak="0">
+  <w:abstractNum w:abstractNumId="33" w15:restartNumberingAfterBreak="0">
     <w:nsid w:val="5D8F7DE4"/>
     <w:multiLevelType w:val="hybridMultilevel"/>
     <w:tmpl w:val="0536663C"/>
@@ -16756,7 +17818,7 @@
       </w:pPr>
     </w:lvl>
   </w:abstractNum>
-  <w:abstractNum w:abstractNumId="30" w15:restartNumberingAfterBreak="0">
+  <w:abstractNum w:abstractNumId="34" w15:restartNumberingAfterBreak="0">
     <w:nsid w:val="5E0540FE"/>
     <w:multiLevelType w:val="hybridMultilevel"/>
     <w:tmpl w:val="103C1754"/>
@@ -16869,7 +17931,7 @@
       </w:rPr>
     </w:lvl>
   </w:abstractNum>
-  <w:abstractNum w:abstractNumId="31" w15:restartNumberingAfterBreak="0">
+  <w:abstractNum w:abstractNumId="35" w15:restartNumberingAfterBreak="0">
     <w:nsid w:val="5F482175"/>
     <w:multiLevelType w:val="hybridMultilevel"/>
     <w:tmpl w:val="6FDCB0E0"/>
@@ -16982,7 +18044,7 @@
       </w:rPr>
     </w:lvl>
   </w:abstractNum>
-  <w:abstractNum w:abstractNumId="32" w15:restartNumberingAfterBreak="0">
+  <w:abstractNum w:abstractNumId="36" w15:restartNumberingAfterBreak="0">
     <w:nsid w:val="65DD25BC"/>
     <w:multiLevelType w:val="hybridMultilevel"/>
     <w:tmpl w:val="8CAAD87C"/>
@@ -17068,7 +18130,7 @@
       </w:pPr>
     </w:lvl>
   </w:abstractNum>
-  <w:abstractNum w:abstractNumId="33" w15:restartNumberingAfterBreak="0">
+  <w:abstractNum w:abstractNumId="37" w15:restartNumberingAfterBreak="0">
     <w:nsid w:val="6731117D"/>
     <w:multiLevelType w:val="hybridMultilevel"/>
     <w:tmpl w:val="1240A238"/>
@@ -17181,7 +18243,7 @@
       </w:rPr>
     </w:lvl>
   </w:abstractNum>
-  <w:abstractNum w:abstractNumId="34" w15:restartNumberingAfterBreak="0">
+  <w:abstractNum w:abstractNumId="38" w15:restartNumberingAfterBreak="0">
     <w:nsid w:val="6A341F15"/>
     <w:multiLevelType w:val="hybridMultilevel"/>
     <w:tmpl w:val="BC5E011C"/>
@@ -17270,7 +18332,96 @@
       </w:pPr>
     </w:lvl>
   </w:abstractNum>
-  <w:abstractNum w:abstractNumId="35" w15:restartNumberingAfterBreak="0">
+  <w:abstractNum w:abstractNumId="39" w15:restartNumberingAfterBreak="0">
+    <w:nsid w:val="6B2C512E"/>
+    <w:multiLevelType w:val="hybridMultilevel"/>
+    <w:tmpl w:val="66D2080E"/>
+    <w:lvl w:ilvl="0" w:tplc="4009000F">
+      <w:start w:val="1"/>
+      <w:numFmt w:val="decimal"/>
+      <w:lvlText w:val="%1."/>
+      <w:lvlJc w:val="left"/>
+      <w:pPr>
+        <w:ind w:left="720" w:hanging="360"/>
+      </w:pPr>
+      <w:rPr>
+        <w:rFonts w:hint="default"/>
+      </w:rPr>
+    </w:lvl>
+    <w:lvl w:ilvl="1" w:tplc="40090019" w:tentative="1">
+      <w:start w:val="1"/>
+      <w:numFmt w:val="lowerLetter"/>
+      <w:lvlText w:val="%2."/>
+      <w:lvlJc w:val="left"/>
+      <w:pPr>
+        <w:ind w:left="1440" w:hanging="360"/>
+      </w:pPr>
+    </w:lvl>
+    <w:lvl w:ilvl="2" w:tplc="4009001B" w:tentative="1">
+      <w:start w:val="1"/>
+      <w:numFmt w:val="lowerRoman"/>
+      <w:lvlText w:val="%3."/>
+      <w:lvlJc w:val="right"/>
+      <w:pPr>
+        <w:ind w:left="2160" w:hanging="180"/>
+      </w:pPr>
+    </w:lvl>
+    <w:lvl w:ilvl="3" w:tplc="4009000F" w:tentative="1">
+      <w:start w:val="1"/>
+      <w:numFmt w:val="decimal"/>
+      <w:lvlText w:val="%4."/>
+      <w:lvlJc w:val="left"/>
+      <w:pPr>
+        <w:ind w:left="2880" w:hanging="360"/>
+      </w:pPr>
+    </w:lvl>
+    <w:lvl w:ilvl="4" w:tplc="40090019" w:tentative="1">
+      <w:start w:val="1"/>
+      <w:numFmt w:val="lowerLetter"/>
+      <w:lvlText w:val="%5."/>
+      <w:lvlJc w:val="left"/>
+      <w:pPr>
+        <w:ind w:left="3600" w:hanging="360"/>
+      </w:pPr>
+    </w:lvl>
+    <w:lvl w:ilvl="5" w:tplc="4009001B" w:tentative="1">
+      <w:start w:val="1"/>
+      <w:numFmt w:val="lowerRoman"/>
+      <w:lvlText w:val="%6."/>
+      <w:lvlJc w:val="right"/>
+      <w:pPr>
+        <w:ind w:left="4320" w:hanging="180"/>
+      </w:pPr>
+    </w:lvl>
+    <w:lvl w:ilvl="6" w:tplc="4009000F" w:tentative="1">
+      <w:start w:val="1"/>
+      <w:numFmt w:val="decimal"/>
+      <w:lvlText w:val="%7."/>
+      <w:lvlJc w:val="left"/>
+      <w:pPr>
+        <w:ind w:left="5040" w:hanging="360"/>
+      </w:pPr>
+    </w:lvl>
+    <w:lvl w:ilvl="7" w:tplc="40090019" w:tentative="1">
+      <w:start w:val="1"/>
+      <w:numFmt w:val="lowerLetter"/>
+      <w:lvlText w:val="%8."/>
+      <w:lvlJc w:val="left"/>
+      <w:pPr>
+        <w:ind w:left="5760" w:hanging="360"/>
+      </w:pPr>
+    </w:lvl>
+    <w:lvl w:ilvl="8" w:tplc="4009001B" w:tentative="1">
+      <w:start w:val="1"/>
+      <w:numFmt w:val="lowerRoman"/>
+      <w:lvlText w:val="%9."/>
+      <w:lvlJc w:val="right"/>
+      <w:pPr>
+        <w:ind w:left="6480" w:hanging="180"/>
+      </w:pPr>
+    </w:lvl>
+  </w:abstractNum>
+  <w:abstractNum w:abstractNumId="40" w15:restartNumberingAfterBreak="0">
     <w:nsid w:val="6BAF6448"/>
     <w:multiLevelType w:val="hybridMultilevel"/>
     <w:tmpl w:val="7C80CA68"/>
@@ -17383,7 +18534,120 @@
       </w:rPr>
     </w:lvl>
   </w:abstractNum>
-  <w:abstractNum w:abstractNumId="36" w15:restartNumberingAfterBreak="0">
+  <w:abstractNum w:abstractNumId="41" w15:restartNumberingAfterBreak="0">
+    <w:nsid w:val="6BC527CF"/>
+    <w:multiLevelType w:val="hybridMultilevel"/>
+    <w:tmpl w:val="E526885A"/>
+    <w:lvl w:ilvl="0" w:tplc="40090001">
+      <w:start w:val="1"/>
+      <w:numFmt w:val="bullet"/>
+      <w:lvlText w:val=""/>
+      <w:lvlJc w:val="left"/>
+      <w:pPr>
+        <w:ind w:left="720" w:hanging="360"/>
+      </w:pPr>
+      <w:rPr>
+        <w:rFonts w:ascii="Symbol" w:hAnsi="Symbol" w:hint="default"/>
+      </w:rPr>
+    </w:lvl>
+    <w:lvl w:ilvl="1" w:tplc="40090003" w:tentative="1">
+      <w:start w:val="1"/>
+      <w:numFmt w:val="bullet"/>
+      <w:lvlText w:val="o"/>
+      <w:lvlJc w:val="left"/>
+      <w:pPr>
+        <w:ind w:left="1440" w:hanging="360"/>
+      </w:pPr>
+      <w:rPr>
+        <w:rFonts w:ascii="Courier New" w:hAnsi="Courier New" w:cs="Courier New" w:hint="default"/>
+      </w:rPr>
+    </w:lvl>
+    <w:lvl w:ilvl="2" w:tplc="40090005" w:tentative="1">
+      <w:start w:val="1"/>
+      <w:numFmt w:val="bullet"/>
+      <w:lvlText w:val=""/>
+      <w:lvlJc w:val="left"/>
+      <w:pPr>
+        <w:ind w:left="2160" w:hanging="360"/>
+      </w:pPr>
+      <w:rPr>
+        <w:rFonts w:ascii="Wingdings" w:hAnsi="Wingdings" w:hint="default"/>
+      </w:rPr>
+    </w:lvl>
+    <w:lvl w:ilvl="3" w:tplc="40090001" w:tentative="1">
+      <w:start w:val="1"/>
+      <w:numFmt w:val="bullet"/>
+      <w:lvlText w:val=""/>
+      <w:lvlJc w:val="left"/>
+      <w:pPr>
+        <w:ind w:left="2880" w:hanging="360"/>
+      </w:pPr>
+      <w:rPr>
+        <w:rFonts w:ascii="Symbol" w:hAnsi="Symbol" w:hint="default"/>
+      </w:rPr>
+    </w:lvl>
+    <w:lvl w:ilvl="4" w:tplc="40090003" w:tentative="1">
+      <w:start w:val="1"/>
+      <w:numFmt w:val="bullet"/>
+      <w:lvlText w:val="o"/>
+      <w:lvlJc w:val="left"/>
+      <w:pPr>
+        <w:ind w:left="3600" w:hanging="360"/>
+      </w:pPr>
+      <w:rPr>
+        <w:rFonts w:ascii="Courier New" w:hAnsi="Courier New" w:cs="Courier New" w:hint="default"/>
+      </w:rPr>
+    </w:lvl>
+    <w:lvl w:ilvl="5" w:tplc="40090005" w:tentative="1">
+      <w:start w:val="1"/>
+      <w:numFmt w:val="bullet"/>
+      <w:lvlText w:val=""/>
+      <w:lvlJc w:val="left"/>
+      <w:pPr>
+        <w:ind w:left="4320" w:hanging="360"/>
+      </w:pPr>
+      <w:rPr>
+        <w:rFonts w:ascii="Wingdings" w:hAnsi="Wingdings" w:hint="default"/>
+      </w:rPr>
+    </w:lvl>
+    <w:lvl w:ilvl="6" w:tplc="40090001" w:tentative="1">
+      <w:start w:val="1"/>
+      <w:numFmt w:val="bullet"/>
+      <w:lvlText w:val=""/>
+      <w:lvlJc w:val="left"/>
+      <w:pPr>
+        <w:ind w:left="5040" w:hanging="360"/>
+      </w:pPr>
+      <w:rPr>
+        <w:rFonts w:ascii="Symbol" w:hAnsi="Symbol" w:hint="default"/>
+      </w:rPr>
+    </w:lvl>
+    <w:lvl w:ilvl="7" w:tplc="40090003" w:tentative="1">
+      <w:start w:val="1"/>
+      <w:numFmt w:val="bullet"/>
+      <w:lvlText w:val="o"/>
+      <w:lvlJc w:val="left"/>
+      <w:pPr>
+        <w:ind w:left="5760" w:hanging="360"/>
+      </w:pPr>
+      <w:rPr>
+        <w:rFonts w:ascii="Courier New" w:hAnsi="Courier New" w:cs="Courier New" w:hint="default"/>
+      </w:rPr>
+    </w:lvl>
+    <w:lvl w:ilvl="8" w:tplc="40090005" w:tentative="1">
+      <w:start w:val="1"/>
+      <w:numFmt w:val="bullet"/>
+      <w:lvlText w:val=""/>
+      <w:lvlJc w:val="left"/>
+      <w:pPr>
+        <w:ind w:left="6480" w:hanging="360"/>
+      </w:pPr>
+      <w:rPr>
+        <w:rFonts w:ascii="Wingdings" w:hAnsi="Wingdings" w:hint="default"/>
+      </w:rPr>
+    </w:lvl>
+  </w:abstractNum>
+  <w:abstractNum w:abstractNumId="42" w15:restartNumberingAfterBreak="0">
     <w:nsid w:val="6C9B473E"/>
     <w:multiLevelType w:val="hybridMultilevel"/>
     <w:tmpl w:val="2EC238AC"/>
@@ -17472,7 +18736,7 @@
       </w:pPr>
     </w:lvl>
   </w:abstractNum>
-  <w:abstractNum w:abstractNumId="37" w15:restartNumberingAfterBreak="0">
+  <w:abstractNum w:abstractNumId="43" w15:restartNumberingAfterBreak="0">
     <w:nsid w:val="6D8C6B81"/>
     <w:multiLevelType w:val="hybridMultilevel"/>
     <w:tmpl w:val="EC483F5A"/>
@@ -17585,7 +18849,7 @@
       </w:rPr>
     </w:lvl>
   </w:abstractNum>
-  <w:abstractNum w:abstractNumId="38" w15:restartNumberingAfterBreak="0">
+  <w:abstractNum w:abstractNumId="44" w15:restartNumberingAfterBreak="0">
     <w:nsid w:val="6E0749B4"/>
     <w:multiLevelType w:val="hybridMultilevel"/>
     <w:tmpl w:val="16529D08"/>
@@ -17674,7 +18938,7 @@
       </w:pPr>
     </w:lvl>
   </w:abstractNum>
-  <w:abstractNum w:abstractNumId="39" w15:restartNumberingAfterBreak="0">
+  <w:abstractNum w:abstractNumId="45" w15:restartNumberingAfterBreak="0">
     <w:nsid w:val="6ED93CB4"/>
     <w:multiLevelType w:val="hybridMultilevel"/>
     <w:tmpl w:val="3E023AA6"/>
@@ -17763,7 +19027,7 @@
       </w:pPr>
     </w:lvl>
   </w:abstractNum>
-  <w:abstractNum w:abstractNumId="40" w15:restartNumberingAfterBreak="0">
+  <w:abstractNum w:abstractNumId="46" w15:restartNumberingAfterBreak="0">
     <w:nsid w:val="6EE51E83"/>
     <w:multiLevelType w:val="hybridMultilevel"/>
     <w:tmpl w:val="DFE85A0E"/>
@@ -17854,7 +19118,7 @@
       </w:pPr>
     </w:lvl>
   </w:abstractNum>
-  <w:abstractNum w:abstractNumId="41" w15:restartNumberingAfterBreak="0">
+  <w:abstractNum w:abstractNumId="47" w15:restartNumberingAfterBreak="0">
     <w:nsid w:val="71260A6C"/>
     <w:multiLevelType w:val="hybridMultilevel"/>
     <w:tmpl w:val="67ACA730"/>
@@ -17943,7 +19207,233 @@
       </w:pPr>
     </w:lvl>
   </w:abstractNum>
-  <w:abstractNum w:abstractNumId="42" w15:restartNumberingAfterBreak="0">
+  <w:abstractNum w:abstractNumId="48" w15:restartNumberingAfterBreak="0">
+    <w:nsid w:val="737A64E3"/>
+    <w:multiLevelType w:val="hybridMultilevel"/>
+    <w:tmpl w:val="CC149D8C"/>
+    <w:lvl w:ilvl="0" w:tplc="40090001">
+      <w:start w:val="1"/>
+      <w:numFmt w:val="bullet"/>
+      <w:lvlText w:val=""/>
+      <w:lvlJc w:val="left"/>
+      <w:pPr>
+        <w:ind w:left="720" w:hanging="360"/>
+      </w:pPr>
+      <w:rPr>
+        <w:rFonts w:ascii="Symbol" w:hAnsi="Symbol" w:hint="default"/>
+      </w:rPr>
+    </w:lvl>
+    <w:lvl w:ilvl="1" w:tplc="40090003" w:tentative="1">
+      <w:start w:val="1"/>
+      <w:numFmt w:val="bullet"/>
+      <w:lvlText w:val="o"/>
+      <w:lvlJc w:val="left"/>
+      <w:pPr>
+        <w:ind w:left="1440" w:hanging="360"/>
+      </w:pPr>
+      <w:rPr>
+        <w:rFonts w:ascii="Courier New" w:hAnsi="Courier New" w:cs="Courier New" w:hint="default"/>
+      </w:rPr>
+    </w:lvl>
+    <w:lvl w:ilvl="2" w:tplc="40090005" w:tentative="1">
+      <w:start w:val="1"/>
+      <w:numFmt w:val="bullet"/>
+      <w:lvlText w:val=""/>
+      <w:lvlJc w:val="left"/>
+      <w:pPr>
+        <w:ind w:left="2160" w:hanging="360"/>
+      </w:pPr>
+      <w:rPr>
+        <w:rFonts w:ascii="Wingdings" w:hAnsi="Wingdings" w:hint="default"/>
+      </w:rPr>
+    </w:lvl>
+    <w:lvl w:ilvl="3" w:tplc="40090001" w:tentative="1">
+      <w:start w:val="1"/>
+      <w:numFmt w:val="bullet"/>
+      <w:lvlText w:val=""/>
+      <w:lvlJc w:val="left"/>
+      <w:pPr>
+        <w:ind w:left="2880" w:hanging="360"/>
+      </w:pPr>
+      <w:rPr>
+        <w:rFonts w:ascii="Symbol" w:hAnsi="Symbol" w:hint="default"/>
+      </w:rPr>
+    </w:lvl>
+    <w:lvl w:ilvl="4" w:tplc="40090003" w:tentative="1">
+      <w:start w:val="1"/>
+      <w:numFmt w:val="bullet"/>
+      <w:lvlText w:val="o"/>
+      <w:lvlJc w:val="left"/>
+      <w:pPr>
+        <w:ind w:left="3600" w:hanging="360"/>
+      </w:pPr>
+      <w:rPr>
+        <w:rFonts w:ascii="Courier New" w:hAnsi="Courier New" w:cs="Courier New" w:hint="default"/>
+      </w:rPr>
+    </w:lvl>
+    <w:lvl w:ilvl="5" w:tplc="40090005" w:tentative="1">
+      <w:start w:val="1"/>
+      <w:numFmt w:val="bullet"/>
+      <w:lvlText w:val=""/>
+      <w:lvlJc w:val="left"/>
+      <w:pPr>
+        <w:ind w:left="4320" w:hanging="360"/>
+      </w:pPr>
+      <w:rPr>
+        <w:rFonts w:ascii="Wingdings" w:hAnsi="Wingdings" w:hint="default"/>
+      </w:rPr>
+    </w:lvl>
+    <w:lvl w:ilvl="6" w:tplc="40090001" w:tentative="1">
+      <w:start w:val="1"/>
+      <w:numFmt w:val="bullet"/>
+      <w:lvlText w:val=""/>
+      <w:lvlJc w:val="left"/>
+      <w:pPr>
+        <w:ind w:left="5040" w:hanging="360"/>
+      </w:pPr>
+      <w:rPr>
+        <w:rFonts w:ascii="Symbol" w:hAnsi="Symbol" w:hint="default"/>
+      </w:rPr>
+    </w:lvl>
+    <w:lvl w:ilvl="7" w:tplc="40090003" w:tentative="1">
+      <w:start w:val="1"/>
+      <w:numFmt w:val="bullet"/>
+      <w:lvlText w:val="o"/>
+      <w:lvlJc w:val="left"/>
+      <w:pPr>
+        <w:ind w:left="5760" w:hanging="360"/>
+      </w:pPr>
+      <w:rPr>
+        <w:rFonts w:ascii="Courier New" w:hAnsi="Courier New" w:cs="Courier New" w:hint="default"/>
+      </w:rPr>
+    </w:lvl>
+    <w:lvl w:ilvl="8" w:tplc="40090005" w:tentative="1">
+      <w:start w:val="1"/>
+      <w:numFmt w:val="bullet"/>
+      <w:lvlText w:val=""/>
+      <w:lvlJc w:val="left"/>
+      <w:pPr>
+        <w:ind w:left="6480" w:hanging="360"/>
+      </w:pPr>
+      <w:rPr>
+        <w:rFonts w:ascii="Wingdings" w:hAnsi="Wingdings" w:hint="default"/>
+      </w:rPr>
+    </w:lvl>
+  </w:abstractNum>
+  <w:abstractNum w:abstractNumId="49" w15:restartNumberingAfterBreak="0">
+    <w:nsid w:val="7441430D"/>
+    <w:multiLevelType w:val="hybridMultilevel"/>
+    <w:tmpl w:val="1862DE30"/>
+    <w:lvl w:ilvl="0" w:tplc="40090001">
+      <w:start w:val="1"/>
+      <w:numFmt w:val="bullet"/>
+      <w:lvlText w:val=""/>
+      <w:lvlJc w:val="left"/>
+      <w:pPr>
+        <w:ind w:left="720" w:hanging="360"/>
+      </w:pPr>
+      <w:rPr>
+        <w:rFonts w:ascii="Symbol" w:hAnsi="Symbol" w:hint="default"/>
+      </w:rPr>
+    </w:lvl>
+    <w:lvl w:ilvl="1" w:tplc="40090003" w:tentative="1">
+      <w:start w:val="1"/>
+      <w:numFmt w:val="bullet"/>
+      <w:lvlText w:val="o"/>
+      <w:lvlJc w:val="left"/>
+      <w:pPr>
+        <w:ind w:left="1440" w:hanging="360"/>
+      </w:pPr>
+      <w:rPr>
+        <w:rFonts w:ascii="Courier New" w:hAnsi="Courier New" w:cs="Courier New" w:hint="default"/>
+      </w:rPr>
+    </w:lvl>
+    <w:lvl w:ilvl="2" w:tplc="40090005" w:tentative="1">
+      <w:start w:val="1"/>
+      <w:numFmt w:val="bullet"/>
+      <w:lvlText w:val=""/>
+      <w:lvlJc w:val="left"/>
+      <w:pPr>
+        <w:ind w:left="2160" w:hanging="360"/>
+      </w:pPr>
+      <w:rPr>
+        <w:rFonts w:ascii="Wingdings" w:hAnsi="Wingdings" w:hint="default"/>
+      </w:rPr>
+    </w:lvl>
+    <w:lvl w:ilvl="3" w:tplc="40090001" w:tentative="1">
+      <w:start w:val="1"/>
+      <w:numFmt w:val="bullet"/>
+      <w:lvlText w:val=""/>
+      <w:lvlJc w:val="left"/>
+      <w:pPr>
+        <w:ind w:left="2880" w:hanging="360"/>
+      </w:pPr>
+      <w:rPr>
+        <w:rFonts w:ascii="Symbol" w:hAnsi="Symbol" w:hint="default"/>
+      </w:rPr>
+    </w:lvl>
+    <w:lvl w:ilvl="4" w:tplc="40090003" w:tentative="1">
+      <w:start w:val="1"/>
+      <w:numFmt w:val="bullet"/>
+      <w:lvlText w:val="o"/>
+      <w:lvlJc w:val="left"/>
+      <w:pPr>
+        <w:ind w:left="3600" w:hanging="360"/>
+      </w:pPr>
+      <w:rPr>
+        <w:rFonts w:ascii="Courier New" w:hAnsi="Courier New" w:cs="Courier New" w:hint="default"/>
+      </w:rPr>
+    </w:lvl>
+    <w:lvl w:ilvl="5" w:tplc="40090005" w:tentative="1">
+      <w:start w:val="1"/>
+      <w:numFmt w:val="bullet"/>
+      <w:lvlText w:val=""/>
+      <w:lvlJc w:val="left"/>
+      <w:pPr>
+        <w:ind w:left="4320" w:hanging="360"/>
+      </w:pPr>
+      <w:rPr>
+        <w:rFonts w:ascii="Wingdings" w:hAnsi="Wingdings" w:hint="default"/>
+      </w:rPr>
+    </w:lvl>
+    <w:lvl w:ilvl="6" w:tplc="40090001" w:tentative="1">
+      <w:start w:val="1"/>
+      <w:numFmt w:val="bullet"/>
+      <w:lvlText w:val=""/>
+      <w:lvlJc w:val="left"/>
+      <w:pPr>
+        <w:ind w:left="5040" w:hanging="360"/>
+      </w:pPr>
+      <w:rPr>
+        <w:rFonts w:ascii="Symbol" w:hAnsi="Symbol" w:hint="default"/>
+      </w:rPr>
+    </w:lvl>
+    <w:lvl w:ilvl="7" w:tplc="40090003" w:tentative="1">
+      <w:start w:val="1"/>
+      <w:numFmt w:val="bullet"/>
+      <w:lvlText w:val="o"/>
+      <w:lvlJc w:val="left"/>
+      <w:pPr>
+        <w:ind w:left="5760" w:hanging="360"/>
+      </w:pPr>
+      <w:rPr>
+        <w:rFonts w:ascii="Courier New" w:hAnsi="Courier New" w:cs="Courier New" w:hint="default"/>
+      </w:rPr>
+    </w:lvl>
+    <w:lvl w:ilvl="8" w:tplc="40090005" w:tentative="1">
+      <w:start w:val="1"/>
+      <w:numFmt w:val="bullet"/>
+      <w:lvlText w:val=""/>
+      <w:lvlJc w:val="left"/>
+      <w:pPr>
+        <w:ind w:left="6480" w:hanging="360"/>
+      </w:pPr>
+      <w:rPr>
+        <w:rFonts w:ascii="Wingdings" w:hAnsi="Wingdings" w:hint="default"/>
+      </w:rPr>
+    </w:lvl>
+  </w:abstractNum>
+  <w:abstractNum w:abstractNumId="50" w15:restartNumberingAfterBreak="0">
     <w:nsid w:val="74734123"/>
     <w:multiLevelType w:val="hybridMultilevel"/>
     <w:tmpl w:val="29D8C1C8"/>
@@ -18056,7 +19546,7 @@
       </w:rPr>
     </w:lvl>
   </w:abstractNum>
-  <w:abstractNum w:abstractNumId="43" w15:restartNumberingAfterBreak="0">
+  <w:abstractNum w:abstractNumId="51" w15:restartNumberingAfterBreak="0">
     <w:nsid w:val="78B17317"/>
     <w:multiLevelType w:val="hybridMultilevel"/>
     <w:tmpl w:val="0278ECE6"/>
@@ -18145,7 +19635,7 @@
       </w:pPr>
     </w:lvl>
   </w:abstractNum>
-  <w:abstractNum w:abstractNumId="44" w15:restartNumberingAfterBreak="0">
+  <w:abstractNum w:abstractNumId="52" w15:restartNumberingAfterBreak="0">
     <w:nsid w:val="791025E2"/>
     <w:multiLevelType w:val="hybridMultilevel"/>
     <w:tmpl w:val="855A612C"/>
@@ -18234,7 +19724,7 @@
       </w:pPr>
     </w:lvl>
   </w:abstractNum>
-  <w:abstractNum w:abstractNumId="45" w15:restartNumberingAfterBreak="0">
+  <w:abstractNum w:abstractNumId="53" w15:restartNumberingAfterBreak="0">
     <w:nsid w:val="7BED01CC"/>
     <w:multiLevelType w:val="hybridMultilevel"/>
     <w:tmpl w:val="5B1CD89C"/>
@@ -18327,7 +19817,7 @@
     <w:abstractNumId w:val="4"/>
   </w:num>
   <w:num w:numId="2" w16cid:durableId="1642227983">
-    <w:abstractNumId w:val="39"/>
+    <w:abstractNumId w:val="45"/>
   </w:num>
   <w:num w:numId="3" w16cid:durableId="149106238">
     <w:abstractNumId w:val="8"/>
@@ -18336,130 +19826,154 @@
     <w:abstractNumId w:val="2"/>
   </w:num>
   <w:num w:numId="5" w16cid:durableId="691491577">
-    <w:abstractNumId w:val="26"/>
+    <w:abstractNumId w:val="30"/>
   </w:num>
   <w:num w:numId="6" w16cid:durableId="906308490">
-    <w:abstractNumId w:val="25"/>
+    <w:abstractNumId w:val="29"/>
   </w:num>
   <w:num w:numId="7" w16cid:durableId="1325207644">
     <w:abstractNumId w:val="6"/>
   </w:num>
   <w:num w:numId="8" w16cid:durableId="1131022308">
-    <w:abstractNumId w:val="42"/>
+    <w:abstractNumId w:val="50"/>
   </w:num>
   <w:num w:numId="9" w16cid:durableId="580022242">
-    <w:abstractNumId w:val="38"/>
+    <w:abstractNumId w:val="44"/>
   </w:num>
   <w:num w:numId="10" w16cid:durableId="1717048252">
-    <w:abstractNumId w:val="24"/>
+    <w:abstractNumId w:val="28"/>
   </w:num>
   <w:num w:numId="11" w16cid:durableId="657152676">
-    <w:abstractNumId w:val="44"/>
+    <w:abstractNumId w:val="52"/>
   </w:num>
   <w:num w:numId="12" w16cid:durableId="1131942794">
-    <w:abstractNumId w:val="19"/>
+    <w:abstractNumId w:val="22"/>
   </w:num>
   <w:num w:numId="13" w16cid:durableId="954289340">
-    <w:abstractNumId w:val="9"/>
+    <w:abstractNumId w:val="10"/>
   </w:num>
   <w:num w:numId="14" w16cid:durableId="849173969">
     <w:abstractNumId w:val="0"/>
   </w:num>
   <w:num w:numId="15" w16cid:durableId="2122335472">
-    <w:abstractNumId w:val="40"/>
+    <w:abstractNumId w:val="46"/>
   </w:num>
   <w:num w:numId="16" w16cid:durableId="514466258">
-    <w:abstractNumId w:val="20"/>
+    <w:abstractNumId w:val="23"/>
   </w:num>
   <w:num w:numId="17" w16cid:durableId="1315450300">
-    <w:abstractNumId w:val="29"/>
+    <w:abstractNumId w:val="33"/>
   </w:num>
   <w:num w:numId="18" w16cid:durableId="1290933628">
-    <w:abstractNumId w:val="34"/>
+    <w:abstractNumId w:val="38"/>
   </w:num>
   <w:num w:numId="19" w16cid:durableId="135075946">
-    <w:abstractNumId w:val="28"/>
+    <w:abstractNumId w:val="32"/>
   </w:num>
   <w:num w:numId="20" w16cid:durableId="91440321">
-    <w:abstractNumId w:val="31"/>
+    <w:abstractNumId w:val="35"/>
   </w:num>
   <w:num w:numId="21" w16cid:durableId="933710676">
     <w:abstractNumId w:val="7"/>
   </w:num>
   <w:num w:numId="22" w16cid:durableId="1911692720">
-    <w:abstractNumId w:val="10"/>
+    <w:abstractNumId w:val="12"/>
   </w:num>
   <w:num w:numId="23" w16cid:durableId="211698026">
-    <w:abstractNumId w:val="16"/>
+    <w:abstractNumId w:val="18"/>
   </w:num>
   <w:num w:numId="24" w16cid:durableId="911768980">
-    <w:abstractNumId w:val="13"/>
+    <w:abstractNumId w:val="15"/>
   </w:num>
   <w:num w:numId="25" w16cid:durableId="1827939334">
     <w:abstractNumId w:val="3"/>
   </w:num>
   <w:num w:numId="26" w16cid:durableId="130834377">
-    <w:abstractNumId w:val="33"/>
+    <w:abstractNumId w:val="37"/>
   </w:num>
   <w:num w:numId="27" w16cid:durableId="1186408925">
-    <w:abstractNumId w:val="45"/>
+    <w:abstractNumId w:val="53"/>
   </w:num>
   <w:num w:numId="28" w16cid:durableId="1517816301">
     <w:abstractNumId w:val="5"/>
   </w:num>
   <w:num w:numId="29" w16cid:durableId="1169907557">
-    <w:abstractNumId w:val="43"/>
+    <w:abstractNumId w:val="51"/>
   </w:num>
   <w:num w:numId="30" w16cid:durableId="1661233600">
-    <w:abstractNumId w:val="15"/>
+    <w:abstractNumId w:val="17"/>
   </w:num>
   <w:num w:numId="31" w16cid:durableId="1892685934">
-    <w:abstractNumId w:val="18"/>
+    <w:abstractNumId w:val="21"/>
   </w:num>
   <w:num w:numId="32" w16cid:durableId="1920092168">
-    <w:abstractNumId w:val="14"/>
+    <w:abstractNumId w:val="16"/>
   </w:num>
   <w:num w:numId="33" w16cid:durableId="1203782182">
-    <w:abstractNumId w:val="32"/>
+    <w:abstractNumId w:val="36"/>
   </w:num>
   <w:num w:numId="34" w16cid:durableId="472990782">
-    <w:abstractNumId w:val="41"/>
+    <w:abstractNumId w:val="47"/>
   </w:num>
   <w:num w:numId="35" w16cid:durableId="707528083">
-    <w:abstractNumId w:val="36"/>
+    <w:abstractNumId w:val="42"/>
   </w:num>
   <w:num w:numId="36" w16cid:durableId="1031421702">
     <w:abstractNumId w:val="1"/>
   </w:num>
   <w:num w:numId="37" w16cid:durableId="441417038">
-    <w:abstractNumId w:val="37"/>
+    <w:abstractNumId w:val="43"/>
   </w:num>
   <w:num w:numId="38" w16cid:durableId="456681743">
+    <w:abstractNumId w:val="13"/>
+  </w:num>
+  <w:num w:numId="39" w16cid:durableId="1421179850">
+    <w:abstractNumId w:val="27"/>
+  </w:num>
+  <w:num w:numId="40" w16cid:durableId="137769025">
+    <w:abstractNumId w:val="31"/>
+  </w:num>
+  <w:num w:numId="41" w16cid:durableId="263928217">
+    <w:abstractNumId w:val="34"/>
+  </w:num>
+  <w:num w:numId="42" w16cid:durableId="456725332">
+    <w:abstractNumId w:val="25"/>
+  </w:num>
+  <w:num w:numId="43" w16cid:durableId="237717215">
+    <w:abstractNumId w:val="14"/>
+  </w:num>
+  <w:num w:numId="44" w16cid:durableId="516966339">
+    <w:abstractNumId w:val="20"/>
+  </w:num>
+  <w:num w:numId="45" w16cid:durableId="1967391292">
+    <w:abstractNumId w:val="40"/>
+  </w:num>
+  <w:num w:numId="46" w16cid:durableId="1775127191">
+    <w:abstractNumId w:val="26"/>
+  </w:num>
+  <w:num w:numId="47" w16cid:durableId="229772761">
+    <w:abstractNumId w:val="49"/>
+  </w:num>
+  <w:num w:numId="48" w16cid:durableId="714621283">
+    <w:abstractNumId w:val="39"/>
+  </w:num>
+  <w:num w:numId="49" w16cid:durableId="1144590257">
+    <w:abstractNumId w:val="19"/>
+  </w:num>
+  <w:num w:numId="50" w16cid:durableId="1168986259">
+    <w:abstractNumId w:val="41"/>
+  </w:num>
+  <w:num w:numId="51" w16cid:durableId="1123576546">
+    <w:abstractNumId w:val="24"/>
+  </w:num>
+  <w:num w:numId="52" w16cid:durableId="1444423531">
+    <w:abstractNumId w:val="9"/>
+  </w:num>
+  <w:num w:numId="53" w16cid:durableId="1199784025">
     <w:abstractNumId w:val="11"/>
   </w:num>
-  <w:num w:numId="39" w16cid:durableId="1421179850">
-    <w:abstractNumId w:val="23"/>
-  </w:num>
-  <w:num w:numId="40" w16cid:durableId="137769025">
-    <w:abstractNumId w:val="27"/>
-  </w:num>
-  <w:num w:numId="41" w16cid:durableId="263928217">
-    <w:abstractNumId w:val="30"/>
-  </w:num>
-  <w:num w:numId="42" w16cid:durableId="456725332">
-    <w:abstractNumId w:val="21"/>
-  </w:num>
-  <w:num w:numId="43" w16cid:durableId="237717215">
-    <w:abstractNumId w:val="12"/>
-  </w:num>
-  <w:num w:numId="44" w16cid:durableId="516966339">
-    <w:abstractNumId w:val="17"/>
-  </w:num>
-  <w:num w:numId="45" w16cid:durableId="1967391292">
-    <w:abstractNumId w:val="35"/>
-  </w:num>
-  <w:num w:numId="46" w16cid:durableId="1775127191">
-    <w:abstractNumId w:val="22"/>
+  <w:num w:numId="54" w16cid:durableId="2028215140">
+    <w:abstractNumId w:val="48"/>
   </w:num>
 </w:numbering>
 </file>

</xml_diff>

<commit_message>
Update Array.docx {Array Declaration & Initialization}
</commit_message>
<xml_diff>
--- a/C++/Array_Strings_Pointers_and_References.docx
+++ b/C++/Array_Strings_Pointers_and_References.docx
@@ -3569,45 +3569,269 @@
       <w:bookmarkEnd w:id="1"/>
     </w:p>
     <w:p>
-      <w:r>
-        <w:rPr>
-          <w:noProof/>
-        </w:rPr>
-        <w:drawing>
-          <wp:inline distT="0" distB="0" distL="0" distR="0" wp14:anchorId="6E0D43B4" wp14:editId="236AD7C1">
-            <wp:extent cx="5731510" cy="2753360"/>
-            <wp:effectExtent l="0" t="0" r="2540" b="8890"/>
-            <wp:docPr id="237185904" name="Picture 1" descr="A screenshot of a computer code&#10;&#10;Description automatically generated"/>
-            <wp:cNvGraphicFramePr>
-              <a:graphicFrameLocks xmlns:a="http://schemas.openxmlformats.org/drawingml/2006/main" noChangeAspect="1"/>
-            </wp:cNvGraphicFramePr>
-            <a:graphic xmlns:a="http://schemas.openxmlformats.org/drawingml/2006/main">
-              <a:graphicData uri="http://schemas.openxmlformats.org/drawingml/2006/picture">
-                <pic:pic xmlns:pic="http://schemas.openxmlformats.org/drawingml/2006/picture">
-                  <pic:nvPicPr>
-                    <pic:cNvPr id="237185904" name="Picture 1" descr="A screenshot of a computer code&#10;&#10;Description automatically generated"/>
-                    <pic:cNvPicPr/>
-                  </pic:nvPicPr>
-                  <pic:blipFill>
-                    <a:blip r:embed="rId10"/>
-                    <a:stretch>
-                      <a:fillRect/>
-                    </a:stretch>
-                  </pic:blipFill>
-                  <pic:spPr>
-                    <a:xfrm>
-                      <a:off x="0" y="0"/>
-                      <a:ext cx="5731510" cy="2753360"/>
-                    </a:xfrm>
-                    <a:prstGeom prst="rect">
-                      <a:avLst/>
-                    </a:prstGeom>
-                  </pic:spPr>
-                </pic:pic>
-              </a:graphicData>
-            </a:graphic>
-          </wp:inline>
-        </w:drawing>
+      <w:pPr>
+        <w:shd w:val="clear" w:color="auto" w:fill="F7F3F7"/>
+        <w:rPr>
+          <w:rFonts w:ascii="Courier New" w:hAnsi="Courier New" w:cs="Courier New"/>
+          <w:color w:val="695D69"/>
+        </w:rPr>
+      </w:pPr>
+      <w:r>
+        <w:rPr>
+          <w:rFonts w:ascii="Courier New" w:hAnsi="Courier New" w:cs="Courier New"/>
+          <w:color w:val="695D69"/>
+        </w:rPr>
+        <w:t>int n = 5; // Declare 'n' as 5</w:t>
+      </w:r>
+    </w:p>
+    <w:p>
+      <w:pPr>
+        <w:shd w:val="clear" w:color="auto" w:fill="F7F3F7"/>
+        <w:rPr>
+          <w:rFonts w:ascii="Courier New" w:hAnsi="Courier New" w:cs="Courier New"/>
+          <w:color w:val="695D69"/>
+        </w:rPr>
+      </w:pPr>
+      <w:r>
+        <w:rPr>
+          <w:rFonts w:ascii="Courier New" w:hAnsi="Courier New" w:cs="Courier New"/>
+          <w:color w:val="695D69"/>
+        </w:rPr>
+        <w:br/>
+        <w:t>//Declare an integer</w:t>
+      </w:r>
+      <w:r>
+        <w:rPr>
+          <w:rFonts w:ascii="Courier New" w:hAnsi="Courier New" w:cs="Courier New"/>
+          <w:color w:val="A65926"/>
+        </w:rPr>
+        <w:t xml:space="preserve"> array </w:t>
+      </w:r>
+      <w:r>
+        <w:rPr>
+          <w:rFonts w:ascii="Courier New" w:hAnsi="Courier New" w:cs="Courier New"/>
+          <w:color w:val="695D69"/>
+        </w:rPr>
+        <w:t>'arr1' with 5 elements (uninitialized).</w:t>
+      </w:r>
+      <w:r>
+        <w:rPr>
+          <w:rFonts w:ascii="Courier New" w:hAnsi="Courier New" w:cs="Courier New"/>
+          <w:color w:val="A65926"/>
+        </w:rPr>
+        <w:br/>
+        <w:t xml:space="preserve">int </w:t>
+      </w:r>
+      <w:r>
+        <w:rPr>
+          <w:rFonts w:ascii="Courier New" w:hAnsi="Courier New" w:cs="Courier New"/>
+          <w:color w:val="695D69"/>
+        </w:rPr>
+        <w:t>arr1[5];</w:t>
+      </w:r>
+    </w:p>
+    <w:p>
+      <w:pPr>
+        <w:shd w:val="clear" w:color="auto" w:fill="F7F3F7"/>
+        <w:rPr>
+          <w:rFonts w:ascii="Courier New" w:hAnsi="Courier New" w:cs="Courier New"/>
+          <w:color w:val="695D69"/>
+        </w:rPr>
+      </w:pPr>
+      <w:r>
+        <w:rPr>
+          <w:rFonts w:ascii="Courier New" w:hAnsi="Courier New" w:cs="Courier New"/>
+          <w:color w:val="695D69"/>
+        </w:rPr>
+        <w:br/>
+        <w:t>//Declare</w:t>
+      </w:r>
+      <w:r>
+        <w:rPr>
+          <w:rFonts w:ascii="Courier New" w:hAnsi="Courier New" w:cs="Courier New"/>
+          <w:color w:val="A65926"/>
+        </w:rPr>
+        <w:t xml:space="preserve"> and </w:t>
+      </w:r>
+      <w:r>
+        <w:rPr>
+          <w:rFonts w:ascii="Courier New" w:hAnsi="Courier New" w:cs="Courier New"/>
+          <w:color w:val="695D69"/>
+        </w:rPr>
+        <w:t>initialize an integer</w:t>
+      </w:r>
+      <w:r>
+        <w:rPr>
+          <w:rFonts w:ascii="Courier New" w:hAnsi="Courier New" w:cs="Courier New"/>
+          <w:color w:val="A65926"/>
+        </w:rPr>
+        <w:t xml:space="preserve"> array </w:t>
+      </w:r>
+      <w:r>
+        <w:rPr>
+          <w:rFonts w:ascii="Courier New" w:hAnsi="Courier New" w:cs="Courier New"/>
+          <w:color w:val="695D69"/>
+        </w:rPr>
+        <w:t>'arr2' with values 1 to 5.</w:t>
+      </w:r>
+      <w:r>
+        <w:rPr>
+          <w:rFonts w:ascii="Courier New" w:hAnsi="Courier New" w:cs="Courier New"/>
+          <w:color w:val="A65926"/>
+        </w:rPr>
+        <w:br/>
+        <w:t xml:space="preserve">int </w:t>
+      </w:r>
+      <w:r>
+        <w:rPr>
+          <w:rFonts w:ascii="Courier New" w:hAnsi="Courier New" w:cs="Courier New"/>
+          <w:color w:val="695D69"/>
+        </w:rPr>
+        <w:t>arr2[5] = {1, 2, 3, 4, 5};</w:t>
+      </w:r>
+    </w:p>
+    <w:p>
+      <w:pPr>
+        <w:shd w:val="clear" w:color="auto" w:fill="F7F3F7"/>
+        <w:rPr>
+          <w:rFonts w:ascii="Courier New" w:hAnsi="Courier New" w:cs="Courier New"/>
+          <w:color w:val="695D69"/>
+        </w:rPr>
+      </w:pPr>
+      <w:r>
+        <w:rPr>
+          <w:rFonts w:ascii="Courier New" w:hAnsi="Courier New" w:cs="Courier New"/>
+          <w:color w:val="695D69"/>
+        </w:rPr>
+        <w:br/>
+        <w:t>//Declare</w:t>
+      </w:r>
+      <w:r>
+        <w:rPr>
+          <w:rFonts w:ascii="Courier New" w:hAnsi="Courier New" w:cs="Courier New"/>
+          <w:color w:val="A65926"/>
+        </w:rPr>
+        <w:t xml:space="preserve"> and </w:t>
+      </w:r>
+      <w:r>
+        <w:rPr>
+          <w:rFonts w:ascii="Courier New" w:hAnsi="Courier New" w:cs="Courier New"/>
+          <w:color w:val="695D69"/>
+        </w:rPr>
+        <w:t>initialize an integer</w:t>
+      </w:r>
+      <w:r>
+        <w:rPr>
+          <w:rFonts w:ascii="Courier New" w:hAnsi="Courier New" w:cs="Courier New"/>
+          <w:color w:val="A65926"/>
+        </w:rPr>
+        <w:t xml:space="preserve"> array </w:t>
+      </w:r>
+      <w:r>
+        <w:rPr>
+          <w:rFonts w:ascii="Courier New" w:hAnsi="Courier New" w:cs="Courier New"/>
+          <w:color w:val="695D69"/>
+        </w:rPr>
+        <w:t>'arr3' with values 1 to 5.</w:t>
+      </w:r>
+      <w:r>
+        <w:rPr>
+          <w:rFonts w:ascii="Courier New" w:hAnsi="Courier New" w:cs="Courier New"/>
+          <w:color w:val="695D69"/>
+        </w:rPr>
+        <w:br/>
+        <w:t>//The compiler determines the</w:t>
+      </w:r>
+      <w:r>
+        <w:rPr>
+          <w:rFonts w:ascii="Courier New" w:hAnsi="Courier New" w:cs="Courier New"/>
+          <w:color w:val="A65926"/>
+        </w:rPr>
+        <w:t xml:space="preserve"> array </w:t>
+      </w:r>
+      <w:r>
+        <w:rPr>
+          <w:rFonts w:ascii="Courier New" w:hAnsi="Courier New" w:cs="Courier New"/>
+          <w:color w:val="695D69"/>
+        </w:rPr>
+        <w:t>size based on the number of provided values.</w:t>
+      </w:r>
+      <w:r>
+        <w:rPr>
+          <w:rFonts w:ascii="Courier New" w:hAnsi="Courier New" w:cs="Courier New"/>
+          <w:color w:val="A65926"/>
+        </w:rPr>
+        <w:br/>
+        <w:t xml:space="preserve">int </w:t>
+      </w:r>
+      <w:r>
+        <w:rPr>
+          <w:rFonts w:ascii="Courier New" w:hAnsi="Courier New" w:cs="Courier New"/>
+          <w:color w:val="695D69"/>
+        </w:rPr>
+        <w:t>arr3[] = {1, 2, 3, 4, 5};</w:t>
+      </w:r>
+      <w:r>
+        <w:rPr>
+          <w:rFonts w:ascii="Courier New" w:hAnsi="Courier New" w:cs="Courier New"/>
+          <w:color w:val="695D69"/>
+        </w:rPr>
+        <w:br/>
+      </w:r>
+    </w:p>
+    <w:p>
+      <w:pPr>
+        <w:shd w:val="clear" w:color="auto" w:fill="F7F3F7"/>
+      </w:pPr>
+      <w:r>
+        <w:rPr>
+          <w:rFonts w:ascii="Courier New" w:hAnsi="Courier New" w:cs="Courier New"/>
+          <w:color w:val="695D69"/>
+        </w:rPr>
+        <w:t>// Declare an integer</w:t>
+      </w:r>
+      <w:r>
+        <w:rPr>
+          <w:rFonts w:ascii="Courier New" w:hAnsi="Courier New" w:cs="Courier New"/>
+          <w:color w:val="A65926"/>
+        </w:rPr>
+        <w:t xml:space="preserve"> array </w:t>
+      </w:r>
+      <w:r>
+        <w:rPr>
+          <w:rFonts w:ascii="Courier New" w:hAnsi="Courier New" w:cs="Courier New"/>
+          <w:color w:val="695D69"/>
+        </w:rPr>
+        <w:t>'arr4' with 'n' elements.</w:t>
+      </w:r>
+      <w:r>
+        <w:rPr>
+          <w:rFonts w:ascii="Courier New" w:hAnsi="Courier New" w:cs="Courier New"/>
+          <w:color w:val="A65926"/>
+        </w:rPr>
+        <w:br/>
+        <w:t xml:space="preserve">int </w:t>
+      </w:r>
+      <w:r>
+        <w:rPr>
+          <w:rFonts w:ascii="Courier New" w:hAnsi="Courier New" w:cs="Courier New"/>
+          <w:color w:val="695D69"/>
+        </w:rPr>
+        <w:t>arr4[n</w:t>
+      </w:r>
+      <w:r>
+        <w:rPr>
+          <w:rFonts w:ascii="Courier New" w:hAnsi="Courier New" w:cs="Courier New"/>
+          <w:color w:val="695D69"/>
+        </w:rPr>
+        <w:t>]</w:t>
+      </w:r>
+      <w:r>
+        <w:rPr>
+          <w:rFonts w:ascii="Courier New" w:hAnsi="Courier New" w:cs="Courier New"/>
+          <w:color w:val="695D69"/>
+        </w:rPr>
+        <w:t>;</w:t>
       </w:r>
     </w:p>
     <w:p>
@@ -3648,7 +3872,7 @@
                     </pic:cNvPicPr>
                   </pic:nvPicPr>
                   <pic:blipFill>
-                    <a:blip r:embed="rId11">
+                    <a:blip r:embed="rId10">
                       <a:extLst>
                         <a:ext uri="{28A0092B-C50C-407E-A947-70E740481C1C}">
                           <a14:useLocalDpi xmlns:a14="http://schemas.microsoft.com/office/drawing/2010/main" val="0"/>
@@ -3703,7 +3927,7 @@
                     </pic:cNvPicPr>
                   </pic:nvPicPr>
                   <pic:blipFill>
-                    <a:blip r:embed="rId12">
+                    <a:blip r:embed="rId11">
                       <a:extLst>
                         <a:ext uri="{28A0092B-C50C-407E-A947-70E740481C1C}">
                           <a14:useLocalDpi xmlns:a14="http://schemas.microsoft.com/office/drawing/2010/main" val="0"/>
@@ -3843,52 +4067,111 @@
       </w:r>
     </w:p>
     <w:p>
-      <w:r>
-        <w:rPr>
-          <w:noProof/>
-        </w:rPr>
-        <w:drawing>
-          <wp:inline distT="0" distB="0" distL="0" distR="0" wp14:anchorId="195F3158" wp14:editId="6AD6795E">
-            <wp:extent cx="5730465" cy="1215025"/>
-            <wp:effectExtent l="0" t="0" r="3810" b="4445"/>
-            <wp:docPr id="1620527857" name="Picture 1" descr="A black screen with white text&#10;&#10;Description automatically generated"/>
-            <wp:cNvGraphicFramePr>
-              <a:graphicFrameLocks xmlns:a="http://schemas.openxmlformats.org/drawingml/2006/main" noChangeAspect="1"/>
-            </wp:cNvGraphicFramePr>
-            <a:graphic xmlns:a="http://schemas.openxmlformats.org/drawingml/2006/main">
-              <a:graphicData uri="http://schemas.openxmlformats.org/drawingml/2006/picture">
-                <pic:pic xmlns:pic="http://schemas.openxmlformats.org/drawingml/2006/picture">
-                  <pic:nvPicPr>
-                    <pic:cNvPr id="1620527857" name="Picture 1" descr="A black screen with white text&#10;&#10;Description automatically generated"/>
-                    <pic:cNvPicPr/>
-                  </pic:nvPicPr>
-                  <pic:blipFill rotWithShape="1">
-                    <a:blip r:embed="rId13"/>
-                    <a:srcRect t="4635" b="5432"/>
-                    <a:stretch/>
-                  </pic:blipFill>
-                  <pic:spPr bwMode="auto">
-                    <a:xfrm>
-                      <a:off x="0" y="0"/>
-                      <a:ext cx="5731510" cy="1215247"/>
-                    </a:xfrm>
-                    <a:prstGeom prst="rect">
-                      <a:avLst/>
-                    </a:prstGeom>
-                    <a:ln>
-                      <a:noFill/>
-                    </a:ln>
-                    <a:extLst>
-                      <a:ext uri="{53640926-AAD7-44D8-BBD7-CCE9431645EC}">
-                        <a14:shadowObscured xmlns:a14="http://schemas.microsoft.com/office/drawing/2010/main"/>
-                      </a:ext>
-                    </a:extLst>
-                  </pic:spPr>
-                </pic:pic>
-              </a:graphicData>
-            </a:graphic>
-          </wp:inline>
-        </w:drawing>
+      <w:pPr>
+        <w:shd w:val="clear" w:color="auto" w:fill="F7F3F7"/>
+      </w:pPr>
+      <w:r>
+        <w:rPr>
+          <w:rFonts w:ascii="Courier New" w:hAnsi="Courier New" w:cs="Courier New"/>
+          <w:color w:val="695D69"/>
+        </w:rPr>
+        <w:t>int arr[</w:t>
+      </w:r>
+      <w:r>
+        <w:rPr>
+          <w:rFonts w:ascii="Courier New" w:hAnsi="Courier New" w:cs="Courier New"/>
+          <w:color w:val="918B3B"/>
+        </w:rPr>
+        <w:t>2</w:t>
+      </w:r>
+      <w:r>
+        <w:rPr>
+          <w:rFonts w:ascii="Courier New" w:hAnsi="Courier New" w:cs="Courier New"/>
+          <w:color w:val="695D69"/>
+        </w:rPr>
+        <w:t>][</w:t>
+      </w:r>
+      <w:r>
+        <w:rPr>
+          <w:rFonts w:ascii="Courier New" w:hAnsi="Courier New" w:cs="Courier New"/>
+          <w:color w:val="918B3B"/>
+        </w:rPr>
+        <w:t>3</w:t>
+      </w:r>
+      <w:r>
+        <w:rPr>
+          <w:rFonts w:ascii="Courier New" w:hAnsi="Courier New" w:cs="Courier New"/>
+          <w:color w:val="695D69"/>
+        </w:rPr>
+        <w:t>] = { {1, 2, 3}, {4, 5, 6} };</w:t>
+      </w:r>
+      <w:r>
+        <w:rPr>
+          <w:rFonts w:ascii="Courier New" w:hAnsi="Courier New" w:cs="Courier New"/>
+          <w:color w:val="695D69"/>
+        </w:rPr>
+        <w:br/>
+        <w:t>or</w:t>
+      </w:r>
+      <w:r>
+        <w:rPr>
+          <w:rFonts w:ascii="Courier New" w:hAnsi="Courier New" w:cs="Courier New"/>
+          <w:color w:val="695D69"/>
+        </w:rPr>
+        <w:br/>
+        <w:t>int arr[</w:t>
+      </w:r>
+      <w:r>
+        <w:rPr>
+          <w:rFonts w:ascii="Courier New" w:hAnsi="Courier New" w:cs="Courier New"/>
+          <w:color w:val="918B3B"/>
+        </w:rPr>
+        <w:t>2</w:t>
+      </w:r>
+      <w:r>
+        <w:rPr>
+          <w:rFonts w:ascii="Courier New" w:hAnsi="Courier New" w:cs="Courier New"/>
+          <w:color w:val="695D69"/>
+        </w:rPr>
+        <w:t>][</w:t>
+      </w:r>
+      <w:r>
+        <w:rPr>
+          <w:rFonts w:ascii="Courier New" w:hAnsi="Courier New" w:cs="Courier New"/>
+          <w:color w:val="918B3B"/>
+        </w:rPr>
+        <w:t>3</w:t>
+      </w:r>
+      <w:r>
+        <w:rPr>
+          <w:rFonts w:ascii="Courier New" w:hAnsi="Courier New" w:cs="Courier New"/>
+          <w:color w:val="695D69"/>
+        </w:rPr>
+        <w:t>] = {</w:t>
+      </w:r>
+      <w:r>
+        <w:rPr>
+          <w:rFonts w:ascii="Courier New" w:hAnsi="Courier New" w:cs="Courier New"/>
+          <w:color w:val="695D69"/>
+        </w:rPr>
+        <w:br/>
+        <w:t xml:space="preserve">    {1, 2, 3},</w:t>
+      </w:r>
+      <w:r>
+        <w:rPr>
+          <w:rFonts w:ascii="Courier New" w:hAnsi="Courier New" w:cs="Courier New"/>
+          <w:color w:val="695D69"/>
+        </w:rPr>
+        <w:br/>
+        <w:t xml:space="preserve">    {4, 5, 6}</w:t>
+      </w:r>
+      <w:r>
+        <w:rPr>
+          <w:rFonts w:ascii="Courier New" w:hAnsi="Courier New" w:cs="Courier New"/>
+          <w:color w:val="695D69"/>
+        </w:rPr>
+        <w:br/>
+        <w:t>};</w:t>
       </w:r>
     </w:p>
     <w:p>
@@ -3919,52 +4202,144 @@
       </w:r>
     </w:p>
     <w:p>
-      <w:r>
-        <w:rPr>
-          <w:noProof/>
-        </w:rPr>
-        <w:drawing>
-          <wp:inline distT="0" distB="0" distL="0" distR="0" wp14:anchorId="3087D74E" wp14:editId="4890ADE9">
-            <wp:extent cx="5727218" cy="776614"/>
-            <wp:effectExtent l="0" t="0" r="6985" b="4445"/>
-            <wp:docPr id="1407975063" name="Picture 1" descr="A black background with a black square&#10;&#10;Description automatically generated with medium confidence"/>
-            <wp:cNvGraphicFramePr>
-              <a:graphicFrameLocks xmlns:a="http://schemas.openxmlformats.org/drawingml/2006/main" noChangeAspect="1"/>
-            </wp:cNvGraphicFramePr>
-            <a:graphic xmlns:a="http://schemas.openxmlformats.org/drawingml/2006/main">
-              <a:graphicData uri="http://schemas.openxmlformats.org/drawingml/2006/picture">
-                <pic:pic xmlns:pic="http://schemas.openxmlformats.org/drawingml/2006/picture">
-                  <pic:nvPicPr>
-                    <pic:cNvPr id="1407975063" name="Picture 1" descr="A black background with a black square&#10;&#10;Description automatically generated with medium confidence"/>
-                    <pic:cNvPicPr/>
-                  </pic:nvPicPr>
-                  <pic:blipFill rotWithShape="1">
-                    <a:blip r:embed="rId14"/>
-                    <a:srcRect t="6812" b="8663"/>
-                    <a:stretch/>
-                  </pic:blipFill>
-                  <pic:spPr bwMode="auto">
-                    <a:xfrm>
-                      <a:off x="0" y="0"/>
-                      <a:ext cx="5731510" cy="777196"/>
-                    </a:xfrm>
-                    <a:prstGeom prst="rect">
-                      <a:avLst/>
-                    </a:prstGeom>
-                    <a:ln>
-                      <a:noFill/>
-                    </a:ln>
-                    <a:extLst>
-                      <a:ext uri="{53640926-AAD7-44D8-BBD7-CCE9431645EC}">
-                        <a14:shadowObscured xmlns:a14="http://schemas.microsoft.com/office/drawing/2010/main"/>
-                      </a:ext>
-                    </a:extLst>
-                  </pic:spPr>
-                </pic:pic>
-              </a:graphicData>
-            </a:graphic>
-          </wp:inline>
-        </w:drawing>
+      <w:pPr>
+        <w:shd w:val="clear" w:color="auto" w:fill="F7F3F7"/>
+      </w:pPr>
+      <w:r>
+        <w:rPr>
+          <w:rFonts w:ascii="Courier New" w:hAnsi="Courier New" w:cs="Courier New"/>
+          <w:color w:val="A65926"/>
+        </w:rPr>
+        <w:t>int</w:t>
+      </w:r>
+      <w:r>
+        <w:rPr>
+          <w:rFonts w:ascii="Courier New" w:hAnsi="Courier New" w:cs="Courier New"/>
+          <w:color w:val="695D69"/>
+        </w:rPr>
+        <w:t xml:space="preserve"> arr[][</w:t>
+      </w:r>
+      <w:r>
+        <w:rPr>
+          <w:rFonts w:ascii="Courier New" w:hAnsi="Courier New" w:cs="Courier New"/>
+          <w:color w:val="A65926"/>
+        </w:rPr>
+        <w:t>3</w:t>
+      </w:r>
+      <w:r>
+        <w:rPr>
+          <w:rFonts w:ascii="Courier New" w:hAnsi="Courier New" w:cs="Courier New"/>
+          <w:color w:val="695D69"/>
+        </w:rPr>
+        <w:t>] = {</w:t>
+      </w:r>
+      <w:r>
+        <w:rPr>
+          <w:rFonts w:ascii="Courier New" w:hAnsi="Courier New" w:cs="Courier New"/>
+          <w:color w:val="695D69"/>
+        </w:rPr>
+        <w:br/>
+        <w:t xml:space="preserve">    {</w:t>
+      </w:r>
+      <w:r>
+        <w:rPr>
+          <w:rFonts w:ascii="Courier New" w:hAnsi="Courier New" w:cs="Courier New"/>
+          <w:color w:val="A65926"/>
+        </w:rPr>
+        <w:t>1</w:t>
+      </w:r>
+      <w:r>
+        <w:rPr>
+          <w:rFonts w:ascii="Courier New" w:hAnsi="Courier New" w:cs="Courier New"/>
+          <w:color w:val="695D69"/>
+        </w:rPr>
+        <w:t xml:space="preserve">, </w:t>
+      </w:r>
+      <w:r>
+        <w:rPr>
+          <w:rFonts w:ascii="Courier New" w:hAnsi="Courier New" w:cs="Courier New"/>
+          <w:color w:val="A65926"/>
+        </w:rPr>
+        <w:t>2</w:t>
+      </w:r>
+      <w:r>
+        <w:rPr>
+          <w:rFonts w:ascii="Courier New" w:hAnsi="Courier New" w:cs="Courier New"/>
+          <w:color w:val="695D69"/>
+        </w:rPr>
+        <w:t xml:space="preserve">, </w:t>
+      </w:r>
+      <w:r>
+        <w:rPr>
+          <w:rFonts w:ascii="Courier New" w:hAnsi="Courier New" w:cs="Courier New"/>
+          <w:color w:val="A65926"/>
+        </w:rPr>
+        <w:t>3</w:t>
+      </w:r>
+      <w:r>
+        <w:rPr>
+          <w:rFonts w:ascii="Courier New" w:hAnsi="Courier New" w:cs="Courier New"/>
+          <w:color w:val="695D69"/>
+        </w:rPr>
+        <w:t>},</w:t>
+      </w:r>
+      <w:r>
+        <w:rPr>
+          <w:rFonts w:ascii="Courier New" w:hAnsi="Courier New" w:cs="Courier New"/>
+          <w:color w:val="695D69"/>
+        </w:rPr>
+        <w:br/>
+        <w:t xml:space="preserve">    {</w:t>
+      </w:r>
+      <w:r>
+        <w:rPr>
+          <w:rFonts w:ascii="Courier New" w:hAnsi="Courier New" w:cs="Courier New"/>
+          <w:color w:val="A65926"/>
+        </w:rPr>
+        <w:t>4</w:t>
+      </w:r>
+      <w:r>
+        <w:rPr>
+          <w:rFonts w:ascii="Courier New" w:hAnsi="Courier New" w:cs="Courier New"/>
+          <w:color w:val="695D69"/>
+        </w:rPr>
+        <w:t xml:space="preserve">, </w:t>
+      </w:r>
+      <w:r>
+        <w:rPr>
+          <w:rFonts w:ascii="Courier New" w:hAnsi="Courier New" w:cs="Courier New"/>
+          <w:color w:val="A65926"/>
+        </w:rPr>
+        <w:t>5</w:t>
+      </w:r>
+      <w:r>
+        <w:rPr>
+          <w:rFonts w:ascii="Courier New" w:hAnsi="Courier New" w:cs="Courier New"/>
+          <w:color w:val="695D69"/>
+        </w:rPr>
+        <w:t xml:space="preserve">, </w:t>
+      </w:r>
+      <w:r>
+        <w:rPr>
+          <w:rFonts w:ascii="Courier New" w:hAnsi="Courier New" w:cs="Courier New"/>
+          <w:color w:val="A65926"/>
+        </w:rPr>
+        <w:t>6</w:t>
+      </w:r>
+      <w:r>
+        <w:rPr>
+          <w:rFonts w:ascii="Courier New" w:hAnsi="Courier New" w:cs="Courier New"/>
+          <w:color w:val="695D69"/>
+        </w:rPr>
+        <w:t>}</w:t>
+      </w:r>
+      <w:r>
+        <w:rPr>
+          <w:rFonts w:ascii="Courier New" w:hAnsi="Courier New" w:cs="Courier New"/>
+          <w:color w:val="695D69"/>
+        </w:rPr>
+        <w:br/>
+        <w:t>};</w:t>
       </w:r>
     </w:p>
     <w:p>
@@ -3990,7 +4365,7 @@
                     </pic:cNvPicPr>
                   </pic:nvPicPr>
                   <pic:blipFill>
-                    <a:blip r:embed="rId15" cstate="print">
+                    <a:blip r:embed="rId12" cstate="print">
                       <a:extLst>
                         <a:ext uri="{28A0092B-C50C-407E-A947-70E740481C1C}">
                           <a14:useLocalDpi xmlns:a14="http://schemas.microsoft.com/office/drawing/2010/main" val="0"/>
@@ -4022,56 +4397,174 @@
         </w:drawing>
       </w:r>
     </w:p>
-    <w:p>
-      <w:r>
-        <w:rPr>
-          <w:noProof/>
+    <w:p/>
+    <w:p>
+      <w:pPr>
+        <w:shd w:val="clear" w:color="auto" w:fill="F0F0F0"/>
+      </w:pPr>
+      <w:r>
+        <w:rPr>
+          <w:rFonts w:ascii="Courier New" w:hAnsi="Courier New" w:cs="Courier New"/>
+          <w:color w:val="444444"/>
         </w:rPr>
         <w:lastRenderedPageBreak/>
-        <w:drawing>
-          <wp:inline distT="0" distB="0" distL="0" distR="0" wp14:anchorId="3027BE4A" wp14:editId="4B58DF2B">
-            <wp:extent cx="5731510" cy="2038985"/>
-            <wp:effectExtent l="0" t="0" r="2540" b="0"/>
-            <wp:docPr id="1881356319" name="Picture 1" descr="A computer screen shot of a code&#10;&#10;Description automatically generated"/>
-            <wp:cNvGraphicFramePr>
-              <a:graphicFrameLocks xmlns:a="http://schemas.openxmlformats.org/drawingml/2006/main" noChangeAspect="1"/>
-            </wp:cNvGraphicFramePr>
-            <a:graphic xmlns:a="http://schemas.openxmlformats.org/drawingml/2006/main">
-              <a:graphicData uri="http://schemas.openxmlformats.org/drawingml/2006/picture">
-                <pic:pic xmlns:pic="http://schemas.openxmlformats.org/drawingml/2006/picture">
-                  <pic:nvPicPr>
-                    <pic:cNvPr id="1881356319" name="Picture 1" descr="A computer screen shot of a code&#10;&#10;Description automatically generated"/>
-                    <pic:cNvPicPr/>
-                  </pic:nvPicPr>
-                  <pic:blipFill>
-                    <a:blip r:embed="rId16"/>
-                    <a:stretch>
-                      <a:fillRect/>
-                    </a:stretch>
-                  </pic:blipFill>
-                  <pic:spPr>
-                    <a:xfrm>
-                      <a:off x="0" y="0"/>
-                      <a:ext cx="5731510" cy="2038985"/>
-                    </a:xfrm>
-                    <a:prstGeom prst="rect">
-                      <a:avLst/>
-                    </a:prstGeom>
-                  </pic:spPr>
-                </pic:pic>
-              </a:graphicData>
-            </a:graphic>
-          </wp:inline>
-        </w:drawing>
-      </w:r>
-    </w:p>
-    <w:p>
-      <w:pPr>
-        <w:rPr>
-          <w:b/>
-          <w:bCs/>
-        </w:rPr>
-      </w:pPr>
+        <w:t>int arr[</w:t>
+      </w:r>
+      <w:r>
+        <w:rPr>
+          <w:rFonts w:ascii="Courier New" w:hAnsi="Courier New" w:cs="Courier New"/>
+          <w:color w:val="880000"/>
+        </w:rPr>
+        <w:t>2</w:t>
+      </w:r>
+      <w:r>
+        <w:rPr>
+          <w:rFonts w:ascii="Courier New" w:hAnsi="Courier New" w:cs="Courier New"/>
+          <w:color w:val="444444"/>
+        </w:rPr>
+        <w:t>][</w:t>
+      </w:r>
+      <w:r>
+        <w:rPr>
+          <w:rFonts w:ascii="Courier New" w:hAnsi="Courier New" w:cs="Courier New"/>
+          <w:color w:val="BC6060"/>
+        </w:rPr>
+        <w:t>3</w:t>
+      </w:r>
+      <w:r>
+        <w:rPr>
+          <w:rFonts w:ascii="Courier New" w:hAnsi="Courier New" w:cs="Courier New"/>
+          <w:color w:val="444444"/>
+        </w:rPr>
+        <w:t>]; // Declare the 2D array</w:t>
+      </w:r>
+      <w:r>
+        <w:rPr>
+          <w:rFonts w:ascii="Courier New" w:hAnsi="Courier New" w:cs="Courier New"/>
+          <w:color w:val="444444"/>
+        </w:rPr>
+        <w:br/>
+      </w:r>
+      <w:r>
+        <w:rPr>
+          <w:rFonts w:ascii="Courier New" w:hAnsi="Courier New" w:cs="Courier New"/>
+          <w:color w:val="444444"/>
+        </w:rPr>
+        <w:br/>
+        <w:t>// Input values for each element</w:t>
+      </w:r>
+      <w:r>
+        <w:rPr>
+          <w:rFonts w:ascii="Courier New" w:hAnsi="Courier New" w:cs="Courier New"/>
+          <w:color w:val="444444"/>
+        </w:rPr>
+        <w:br/>
+        <w:t>for (int i = 0; i &lt; 2; i++) {</w:t>
+      </w:r>
+      <w:r>
+        <w:rPr>
+          <w:rFonts w:ascii="Courier New" w:hAnsi="Courier New" w:cs="Courier New"/>
+          <w:color w:val="444444"/>
+        </w:rPr>
+        <w:br/>
+        <w:t xml:space="preserve">    for (int j = </w:t>
+      </w:r>
+      <w:r>
+        <w:rPr>
+          <w:rFonts w:ascii="Courier New" w:hAnsi="Courier New" w:cs="Courier New"/>
+          <w:color w:val="880000"/>
+        </w:rPr>
+        <w:t>0;</w:t>
+      </w:r>
+      <w:r>
+        <w:rPr>
+          <w:rFonts w:ascii="Courier New" w:hAnsi="Courier New" w:cs="Courier New"/>
+          <w:color w:val="444444"/>
+        </w:rPr>
+        <w:t xml:space="preserve"> j &lt; 3; </w:t>
+      </w:r>
+      <w:proofErr w:type="spellStart"/>
+      <w:r>
+        <w:rPr>
+          <w:rFonts w:ascii="Courier New" w:hAnsi="Courier New" w:cs="Courier New"/>
+          <w:color w:val="444444"/>
+        </w:rPr>
+        <w:t>j++</w:t>
+      </w:r>
+      <w:proofErr w:type="spellEnd"/>
+      <w:r>
+        <w:rPr>
+          <w:rFonts w:ascii="Courier New" w:hAnsi="Courier New" w:cs="Courier New"/>
+          <w:color w:val="444444"/>
+        </w:rPr>
+        <w:t>) {</w:t>
+      </w:r>
+      <w:r>
+        <w:rPr>
+          <w:rFonts w:ascii="Courier New" w:hAnsi="Courier New" w:cs="Courier New"/>
+          <w:color w:val="444444"/>
+        </w:rPr>
+        <w:br/>
+        <w:t xml:space="preserve">        cout &lt;&lt; "Enter value for arr[" &lt;&lt; i &lt;&lt; "][" &lt;&lt; j &lt;&lt; "]: ";</w:t>
+      </w:r>
+      <w:r>
+        <w:rPr>
+          <w:rFonts w:ascii="Courier New" w:hAnsi="Courier New" w:cs="Courier New"/>
+          <w:color w:val="444444"/>
+        </w:rPr>
+        <w:br/>
+        <w:t xml:space="preserve">        cin &gt;&gt; arr[</w:t>
+      </w:r>
+      <w:r>
+        <w:rPr>
+          <w:rFonts w:ascii="Courier New" w:hAnsi="Courier New" w:cs="Courier New"/>
+          <w:color w:val="880000"/>
+        </w:rPr>
+        <w:t>i</w:t>
+      </w:r>
+      <w:r>
+        <w:rPr>
+          <w:rFonts w:ascii="Courier New" w:hAnsi="Courier New" w:cs="Courier New"/>
+          <w:color w:val="444444"/>
+        </w:rPr>
+        <w:t>][</w:t>
+      </w:r>
+      <w:r>
+        <w:rPr>
+          <w:rFonts w:ascii="Courier New" w:hAnsi="Courier New" w:cs="Courier New"/>
+          <w:color w:val="BC6060"/>
+        </w:rPr>
+        <w:t>j</w:t>
+      </w:r>
+      <w:r>
+        <w:rPr>
+          <w:rFonts w:ascii="Courier New" w:hAnsi="Courier New" w:cs="Courier New"/>
+          <w:color w:val="444444"/>
+        </w:rPr>
+        <w:t>];</w:t>
+      </w:r>
+      <w:r>
+        <w:rPr>
+          <w:rFonts w:ascii="Courier New" w:hAnsi="Courier New" w:cs="Courier New"/>
+          <w:color w:val="444444"/>
+        </w:rPr>
+        <w:br/>
+      </w:r>
+      <w:r>
+        <w:rPr>
+          <w:rFonts w:ascii="Courier New" w:hAnsi="Courier New" w:cs="Courier New"/>
+          <w:color w:val="397300"/>
+        </w:rPr>
+        <w:t xml:space="preserve">    }</w:t>
+      </w:r>
+      <w:r>
+        <w:rPr>
+          <w:rFonts w:ascii="Courier New" w:hAnsi="Courier New" w:cs="Courier New"/>
+          <w:color w:val="444444"/>
+        </w:rPr>
+        <w:br/>
+        <w:t>}</w:t>
+      </w:r>
     </w:p>
     <w:p>
       <w:pPr>
@@ -4119,7 +4612,7 @@
                     </pic:cNvPicPr>
                   </pic:nvPicPr>
                   <pic:blipFill>
-                    <a:blip r:embed="rId17">
+                    <a:blip r:embed="rId13">
                       <a:extLst>
                         <a:ext uri="{28A0092B-C50C-407E-A947-70E740481C1C}">
                           <a14:useLocalDpi xmlns:a14="http://schemas.microsoft.com/office/drawing/2010/main" val="0"/>
@@ -4309,45 +4802,486 @@
       </w:r>
     </w:p>
     <w:p>
-      <w:r>
-        <w:rPr>
-          <w:noProof/>
-        </w:rPr>
-        <w:drawing>
-          <wp:inline distT="0" distB="0" distL="0" distR="0" wp14:anchorId="7F08C9F2" wp14:editId="171BE438">
-            <wp:extent cx="5731510" cy="2477770"/>
-            <wp:effectExtent l="0" t="0" r="2540" b="0"/>
-            <wp:docPr id="2071627363" name="Picture 1" descr="A computer screen shot of a program code&#10;&#10;Description automatically generated"/>
-            <wp:cNvGraphicFramePr>
-              <a:graphicFrameLocks xmlns:a="http://schemas.openxmlformats.org/drawingml/2006/main" noChangeAspect="1"/>
-            </wp:cNvGraphicFramePr>
-            <a:graphic xmlns:a="http://schemas.openxmlformats.org/drawingml/2006/main">
-              <a:graphicData uri="http://schemas.openxmlformats.org/drawingml/2006/picture">
-                <pic:pic xmlns:pic="http://schemas.openxmlformats.org/drawingml/2006/picture">
-                  <pic:nvPicPr>
-                    <pic:cNvPr id="2071627363" name="Picture 1" descr="A computer screen shot of a program code&#10;&#10;Description automatically generated"/>
-                    <pic:cNvPicPr/>
-                  </pic:nvPicPr>
-                  <pic:blipFill>
-                    <a:blip r:embed="rId18"/>
-                    <a:stretch>
-                      <a:fillRect/>
-                    </a:stretch>
-                  </pic:blipFill>
-                  <pic:spPr>
-                    <a:xfrm>
-                      <a:off x="0" y="0"/>
-                      <a:ext cx="5731510" cy="2477770"/>
-                    </a:xfrm>
-                    <a:prstGeom prst="rect">
-                      <a:avLst/>
-                    </a:prstGeom>
-                  </pic:spPr>
-                </pic:pic>
-              </a:graphicData>
-            </a:graphic>
-          </wp:inline>
-        </w:drawing>
+      <w:pPr>
+        <w:shd w:val="clear" w:color="auto" w:fill="F0F0F0"/>
+      </w:pPr>
+      <w:r>
+        <w:rPr>
+          <w:rFonts w:ascii="Courier New" w:hAnsi="Courier New" w:cs="Courier New"/>
+          <w:color w:val="880000"/>
+        </w:rPr>
+        <w:t>int</w:t>
+      </w:r>
+      <w:r>
+        <w:rPr>
+          <w:rFonts w:ascii="Courier New" w:hAnsi="Courier New" w:cs="Courier New"/>
+          <w:color w:val="444444"/>
+        </w:rPr>
+        <w:t xml:space="preserve">** arr = </w:t>
+      </w:r>
+      <w:r>
+        <w:rPr>
+          <w:rFonts w:ascii="Courier New" w:hAnsi="Courier New" w:cs="Courier New"/>
+          <w:color w:val="397300"/>
+        </w:rPr>
+        <w:t>new</w:t>
+      </w:r>
+      <w:r>
+        <w:rPr>
+          <w:rFonts w:ascii="Courier New" w:hAnsi="Courier New" w:cs="Courier New"/>
+          <w:color w:val="444444"/>
+        </w:rPr>
+        <w:t xml:space="preserve"> </w:t>
+      </w:r>
+      <w:r>
+        <w:rPr>
+          <w:rFonts w:ascii="Courier New" w:hAnsi="Courier New" w:cs="Courier New"/>
+          <w:color w:val="880000"/>
+        </w:rPr>
+        <w:t>int</w:t>
+      </w:r>
+      <w:r>
+        <w:rPr>
+          <w:rFonts w:ascii="Courier New" w:hAnsi="Courier New" w:cs="Courier New"/>
+          <w:color w:val="444444"/>
+        </w:rPr>
+        <w:t>*[</w:t>
+      </w:r>
+      <w:r>
+        <w:rPr>
+          <w:rFonts w:ascii="Courier New" w:hAnsi="Courier New" w:cs="Courier New"/>
+          <w:color w:val="880000"/>
+        </w:rPr>
+        <w:t>2</w:t>
+      </w:r>
+      <w:r>
+        <w:rPr>
+          <w:rFonts w:ascii="Courier New" w:hAnsi="Courier New" w:cs="Courier New"/>
+          <w:color w:val="444444"/>
+        </w:rPr>
+        <w:t xml:space="preserve">]; // Allocate memory </w:t>
+      </w:r>
+      <w:r>
+        <w:rPr>
+          <w:rFonts w:ascii="Courier New" w:hAnsi="Courier New" w:cs="Courier New"/>
+          <w:b/>
+          <w:color w:val="444444"/>
+        </w:rPr>
+        <w:t>for</w:t>
+      </w:r>
+      <w:r>
+        <w:rPr>
+          <w:rFonts w:ascii="Courier New" w:hAnsi="Courier New" w:cs="Courier New"/>
+          <w:color w:val="444444"/>
+        </w:rPr>
+        <w:t xml:space="preserve"> an </w:t>
+      </w:r>
+      <w:r>
+        <w:rPr>
+          <w:rFonts w:ascii="Courier New" w:hAnsi="Courier New" w:cs="Courier New"/>
+          <w:b/>
+          <w:color w:val="444444"/>
+        </w:rPr>
+        <w:t>array</w:t>
+      </w:r>
+      <w:r>
+        <w:rPr>
+          <w:rFonts w:ascii="Courier New" w:hAnsi="Courier New" w:cs="Courier New"/>
+          <w:color w:val="444444"/>
+        </w:rPr>
+        <w:t xml:space="preserve"> </w:t>
+      </w:r>
+      <w:r>
+        <w:rPr>
+          <w:rFonts w:ascii="Courier New" w:hAnsi="Courier New" w:cs="Courier New"/>
+          <w:b/>
+          <w:color w:val="444444"/>
+        </w:rPr>
+        <w:t>of</w:t>
+      </w:r>
+      <w:r>
+        <w:rPr>
+          <w:rFonts w:ascii="Courier New" w:hAnsi="Courier New" w:cs="Courier New"/>
+          <w:color w:val="444444"/>
+        </w:rPr>
+        <w:t xml:space="preserve"> pointers</w:t>
+      </w:r>
+      <w:r>
+        <w:rPr>
+          <w:rFonts w:ascii="Courier New" w:hAnsi="Courier New" w:cs="Courier New"/>
+          <w:color w:val="444444"/>
+        </w:rPr>
+        <w:br/>
+      </w:r>
+      <w:r>
+        <w:rPr>
+          <w:rFonts w:ascii="Courier New" w:hAnsi="Courier New" w:cs="Courier New"/>
+          <w:color w:val="444444"/>
+        </w:rPr>
+        <w:br/>
+        <w:t xml:space="preserve">// Allocate memory </w:t>
+      </w:r>
+      <w:r>
+        <w:rPr>
+          <w:rFonts w:ascii="Courier New" w:hAnsi="Courier New" w:cs="Courier New"/>
+          <w:b/>
+          <w:color w:val="444444"/>
+        </w:rPr>
+        <w:t>for</w:t>
+      </w:r>
+      <w:r>
+        <w:rPr>
+          <w:rFonts w:ascii="Courier New" w:hAnsi="Courier New" w:cs="Courier New"/>
+          <w:color w:val="444444"/>
+        </w:rPr>
+        <w:t xml:space="preserve"> </w:t>
+      </w:r>
+      <w:r>
+        <w:rPr>
+          <w:rFonts w:ascii="Courier New" w:hAnsi="Courier New" w:cs="Courier New"/>
+          <w:b/>
+          <w:color w:val="444444"/>
+        </w:rPr>
+        <w:t>each</w:t>
+      </w:r>
+      <w:r>
+        <w:rPr>
+          <w:rFonts w:ascii="Courier New" w:hAnsi="Courier New" w:cs="Courier New"/>
+          <w:color w:val="444444"/>
+        </w:rPr>
+        <w:t xml:space="preserve"> </w:t>
+      </w:r>
+      <w:r>
+        <w:rPr>
+          <w:rFonts w:ascii="Courier New" w:hAnsi="Courier New" w:cs="Courier New"/>
+          <w:b/>
+          <w:color w:val="444444"/>
+        </w:rPr>
+        <w:t>row</w:t>
+      </w:r>
+      <w:r>
+        <w:rPr>
+          <w:rFonts w:ascii="Courier New" w:hAnsi="Courier New" w:cs="Courier New"/>
+          <w:color w:val="444444"/>
+        </w:rPr>
+        <w:t xml:space="preserve"> </w:t>
+      </w:r>
+      <w:r>
+        <w:rPr>
+          <w:rFonts w:ascii="Courier New" w:hAnsi="Courier New" w:cs="Courier New"/>
+          <w:b/>
+          <w:color w:val="444444"/>
+        </w:rPr>
+        <w:t>and</w:t>
+      </w:r>
+      <w:r>
+        <w:rPr>
+          <w:rFonts w:ascii="Courier New" w:hAnsi="Courier New" w:cs="Courier New"/>
+          <w:color w:val="444444"/>
+        </w:rPr>
+        <w:t xml:space="preserve"> </w:t>
+      </w:r>
+      <w:r>
+        <w:rPr>
+          <w:rFonts w:ascii="Courier New" w:hAnsi="Courier New" w:cs="Courier New"/>
+          <w:b/>
+          <w:color w:val="444444"/>
+        </w:rPr>
+        <w:t>input</w:t>
+      </w:r>
+      <w:r>
+        <w:rPr>
+          <w:rFonts w:ascii="Courier New" w:hAnsi="Courier New" w:cs="Courier New"/>
+          <w:color w:val="444444"/>
+        </w:rPr>
+        <w:t xml:space="preserve"> </w:t>
+      </w:r>
+      <w:r>
+        <w:rPr>
+          <w:rFonts w:ascii="Courier New" w:hAnsi="Courier New" w:cs="Courier New"/>
+          <w:b/>
+          <w:color w:val="444444"/>
+        </w:rPr>
+        <w:t>values</w:t>
+      </w:r>
+      <w:r>
+        <w:rPr>
+          <w:rFonts w:ascii="Courier New" w:hAnsi="Courier New" w:cs="Courier New"/>
+          <w:color w:val="444444"/>
+        </w:rPr>
+        <w:br/>
+      </w:r>
+      <w:r>
+        <w:rPr>
+          <w:rFonts w:ascii="Courier New" w:hAnsi="Courier New" w:cs="Courier New"/>
+          <w:b/>
+          <w:color w:val="444444"/>
+        </w:rPr>
+        <w:t>for</w:t>
+      </w:r>
+      <w:r>
+        <w:rPr>
+          <w:rFonts w:ascii="Courier New" w:hAnsi="Courier New" w:cs="Courier New"/>
+          <w:color w:val="444444"/>
+        </w:rPr>
+        <w:t xml:space="preserve"> (</w:t>
+      </w:r>
+      <w:r>
+        <w:rPr>
+          <w:rFonts w:ascii="Courier New" w:hAnsi="Courier New" w:cs="Courier New"/>
+          <w:color w:val="880000"/>
+        </w:rPr>
+        <w:t>int</w:t>
+      </w:r>
+      <w:r>
+        <w:rPr>
+          <w:rFonts w:ascii="Courier New" w:hAnsi="Courier New" w:cs="Courier New"/>
+          <w:color w:val="444444"/>
+        </w:rPr>
+        <w:t xml:space="preserve"> i = </w:t>
+      </w:r>
+      <w:r>
+        <w:rPr>
+          <w:rFonts w:ascii="Courier New" w:hAnsi="Courier New" w:cs="Courier New"/>
+          <w:color w:val="880000"/>
+        </w:rPr>
+        <w:t>0</w:t>
+      </w:r>
+      <w:r>
+        <w:rPr>
+          <w:rFonts w:ascii="Courier New" w:hAnsi="Courier New" w:cs="Courier New"/>
+          <w:color w:val="444444"/>
+        </w:rPr>
+        <w:t xml:space="preserve">; i &lt; </w:t>
+      </w:r>
+      <w:r>
+        <w:rPr>
+          <w:rFonts w:ascii="Courier New" w:hAnsi="Courier New" w:cs="Courier New"/>
+          <w:color w:val="880000"/>
+        </w:rPr>
+        <w:t>2</w:t>
+      </w:r>
+      <w:r>
+        <w:rPr>
+          <w:rFonts w:ascii="Courier New" w:hAnsi="Courier New" w:cs="Courier New"/>
+          <w:color w:val="444444"/>
+        </w:rPr>
+        <w:t>; i++) {</w:t>
+      </w:r>
+      <w:r>
+        <w:rPr>
+          <w:rFonts w:ascii="Courier New" w:hAnsi="Courier New" w:cs="Courier New"/>
+          <w:color w:val="444444"/>
+        </w:rPr>
+        <w:br/>
+        <w:t xml:space="preserve">    arr[i] = </w:t>
+      </w:r>
+      <w:r>
+        <w:rPr>
+          <w:rFonts w:ascii="Courier New" w:hAnsi="Courier New" w:cs="Courier New"/>
+          <w:color w:val="397300"/>
+        </w:rPr>
+        <w:t>new</w:t>
+      </w:r>
+      <w:r>
+        <w:rPr>
+          <w:rFonts w:ascii="Courier New" w:hAnsi="Courier New" w:cs="Courier New"/>
+          <w:color w:val="444444"/>
+        </w:rPr>
+        <w:t xml:space="preserve"> </w:t>
+      </w:r>
+      <w:r>
+        <w:rPr>
+          <w:rFonts w:ascii="Courier New" w:hAnsi="Courier New" w:cs="Courier New"/>
+          <w:color w:val="880000"/>
+        </w:rPr>
+        <w:t>int</w:t>
+      </w:r>
+      <w:r>
+        <w:rPr>
+          <w:rFonts w:ascii="Courier New" w:hAnsi="Courier New" w:cs="Courier New"/>
+          <w:color w:val="444444"/>
+        </w:rPr>
+        <w:t>[</w:t>
+      </w:r>
+      <w:r>
+        <w:rPr>
+          <w:rFonts w:ascii="Courier New" w:hAnsi="Courier New" w:cs="Courier New"/>
+          <w:color w:val="880000"/>
+        </w:rPr>
+        <w:t>3</w:t>
+      </w:r>
+      <w:r>
+        <w:rPr>
+          <w:rFonts w:ascii="Courier New" w:hAnsi="Courier New" w:cs="Courier New"/>
+          <w:color w:val="444444"/>
+        </w:rPr>
+        <w:t xml:space="preserve">]; // </w:t>
+      </w:r>
+      <w:r>
+        <w:rPr>
+          <w:rFonts w:ascii="Courier New" w:hAnsi="Courier New" w:cs="Courier New"/>
+          <w:b/>
+          <w:color w:val="444444"/>
+        </w:rPr>
+        <w:t>Each</w:t>
+      </w:r>
+      <w:r>
+        <w:rPr>
+          <w:rFonts w:ascii="Courier New" w:hAnsi="Courier New" w:cs="Courier New"/>
+          <w:color w:val="444444"/>
+        </w:rPr>
+        <w:t xml:space="preserve"> </w:t>
+      </w:r>
+      <w:r>
+        <w:rPr>
+          <w:rFonts w:ascii="Courier New" w:hAnsi="Courier New" w:cs="Courier New"/>
+          <w:b/>
+          <w:color w:val="444444"/>
+        </w:rPr>
+        <w:t>row</w:t>
+      </w:r>
+      <w:r>
+        <w:rPr>
+          <w:rFonts w:ascii="Courier New" w:hAnsi="Courier New" w:cs="Courier New"/>
+          <w:color w:val="444444"/>
+        </w:rPr>
+        <w:t xml:space="preserve"> has </w:t>
+      </w:r>
+      <w:r>
+        <w:rPr>
+          <w:rFonts w:ascii="Courier New" w:hAnsi="Courier New" w:cs="Courier New"/>
+          <w:color w:val="880000"/>
+        </w:rPr>
+        <w:t>3</w:t>
+      </w:r>
+      <w:r>
+        <w:rPr>
+          <w:rFonts w:ascii="Courier New" w:hAnsi="Courier New" w:cs="Courier New"/>
+          <w:color w:val="444444"/>
+        </w:rPr>
+        <w:t xml:space="preserve"> </w:t>
+      </w:r>
+      <w:r>
+        <w:rPr>
+          <w:rFonts w:ascii="Courier New" w:hAnsi="Courier New" w:cs="Courier New"/>
+          <w:b/>
+          <w:color w:val="444444"/>
+        </w:rPr>
+        <w:t>columns</w:t>
+      </w:r>
+      <w:r>
+        <w:rPr>
+          <w:rFonts w:ascii="Courier New" w:hAnsi="Courier New" w:cs="Courier New"/>
+          <w:color w:val="444444"/>
+        </w:rPr>
+        <w:br/>
+        <w:t xml:space="preserve">    </w:t>
+      </w:r>
+      <w:r>
+        <w:rPr>
+          <w:rFonts w:ascii="Courier New" w:hAnsi="Courier New" w:cs="Courier New"/>
+          <w:b/>
+          <w:color w:val="444444"/>
+        </w:rPr>
+        <w:t>for</w:t>
+      </w:r>
+      <w:r>
+        <w:rPr>
+          <w:rFonts w:ascii="Courier New" w:hAnsi="Courier New" w:cs="Courier New"/>
+          <w:color w:val="444444"/>
+        </w:rPr>
+        <w:t xml:space="preserve"> (</w:t>
+      </w:r>
+      <w:r>
+        <w:rPr>
+          <w:rFonts w:ascii="Courier New" w:hAnsi="Courier New" w:cs="Courier New"/>
+          <w:color w:val="880000"/>
+        </w:rPr>
+        <w:t>int</w:t>
+      </w:r>
+      <w:r>
+        <w:rPr>
+          <w:rFonts w:ascii="Courier New" w:hAnsi="Courier New" w:cs="Courier New"/>
+          <w:color w:val="444444"/>
+        </w:rPr>
+        <w:t xml:space="preserve"> j = </w:t>
+      </w:r>
+      <w:r>
+        <w:rPr>
+          <w:rFonts w:ascii="Courier New" w:hAnsi="Courier New" w:cs="Courier New"/>
+          <w:color w:val="880000"/>
+        </w:rPr>
+        <w:t>0</w:t>
+      </w:r>
+      <w:r>
+        <w:rPr>
+          <w:rFonts w:ascii="Courier New" w:hAnsi="Courier New" w:cs="Courier New"/>
+          <w:color w:val="444444"/>
+        </w:rPr>
+        <w:t xml:space="preserve">; j &lt; </w:t>
+      </w:r>
+      <w:r>
+        <w:rPr>
+          <w:rFonts w:ascii="Courier New" w:hAnsi="Courier New" w:cs="Courier New"/>
+          <w:color w:val="880000"/>
+        </w:rPr>
+        <w:t>3</w:t>
+      </w:r>
+      <w:r>
+        <w:rPr>
+          <w:rFonts w:ascii="Courier New" w:hAnsi="Courier New" w:cs="Courier New"/>
+          <w:color w:val="444444"/>
+        </w:rPr>
+        <w:t xml:space="preserve">; </w:t>
+      </w:r>
+      <w:proofErr w:type="spellStart"/>
+      <w:r>
+        <w:rPr>
+          <w:rFonts w:ascii="Courier New" w:hAnsi="Courier New" w:cs="Courier New"/>
+          <w:color w:val="444444"/>
+        </w:rPr>
+        <w:t>j++</w:t>
+      </w:r>
+      <w:proofErr w:type="spellEnd"/>
+      <w:r>
+        <w:rPr>
+          <w:rFonts w:ascii="Courier New" w:hAnsi="Courier New" w:cs="Courier New"/>
+          <w:color w:val="444444"/>
+        </w:rPr>
+        <w:t xml:space="preserve">) { </w:t>
+      </w:r>
+      <w:r>
+        <w:rPr>
+          <w:rFonts w:ascii="Courier New" w:hAnsi="Courier New" w:cs="Courier New"/>
+          <w:color w:val="444444"/>
+        </w:rPr>
+        <w:br/>
+        <w:t xml:space="preserve">        cout &lt;&lt; "Enter value for arr[" &lt;&lt; i &lt;&lt; "][" &lt;&lt; j &lt;&lt; "]: "; </w:t>
+      </w:r>
+      <w:r>
+        <w:rPr>
+          <w:rFonts w:ascii="Courier New" w:hAnsi="Courier New" w:cs="Courier New"/>
+          <w:color w:val="444444"/>
+        </w:rPr>
+        <w:br/>
+        <w:t xml:space="preserve">        cin &gt;&gt; arr[i][j];</w:t>
+      </w:r>
+      <w:r>
+        <w:rPr>
+          <w:rFonts w:ascii="Courier New" w:hAnsi="Courier New" w:cs="Courier New"/>
+          <w:color w:val="444444"/>
+        </w:rPr>
+        <w:br/>
+        <w:t xml:space="preserve">    }</w:t>
+      </w:r>
+      <w:r>
+        <w:rPr>
+          <w:rFonts w:ascii="Courier New" w:hAnsi="Courier New" w:cs="Courier New"/>
+          <w:color w:val="444444"/>
+        </w:rPr>
+        <w:br/>
+        <w:t>}</w:t>
       </w:r>
     </w:p>
     <w:p>
@@ -4410,45 +5344,194 @@
       </w:r>
     </w:p>
     <w:p>
-      <w:r>
-        <w:rPr>
-          <w:noProof/>
-        </w:rPr>
-        <w:drawing>
-          <wp:inline distT="0" distB="0" distL="0" distR="0" wp14:anchorId="3B6314ED" wp14:editId="18D7CC2A">
-            <wp:extent cx="5731510" cy="2315210"/>
-            <wp:effectExtent l="0" t="0" r="2540" b="8890"/>
-            <wp:docPr id="1491153448" name="Picture 1" descr="A screenshot of a computer screen&#10;&#10;Description automatically generated"/>
-            <wp:cNvGraphicFramePr>
-              <a:graphicFrameLocks xmlns:a="http://schemas.openxmlformats.org/drawingml/2006/main" noChangeAspect="1"/>
-            </wp:cNvGraphicFramePr>
-            <a:graphic xmlns:a="http://schemas.openxmlformats.org/drawingml/2006/main">
-              <a:graphicData uri="http://schemas.openxmlformats.org/drawingml/2006/picture">
-                <pic:pic xmlns:pic="http://schemas.openxmlformats.org/drawingml/2006/picture">
-                  <pic:nvPicPr>
-                    <pic:cNvPr id="1491153448" name="Picture 1" descr="A screenshot of a computer screen&#10;&#10;Description automatically generated"/>
-                    <pic:cNvPicPr/>
-                  </pic:nvPicPr>
-                  <pic:blipFill>
-                    <a:blip r:embed="rId19"/>
-                    <a:stretch>
-                      <a:fillRect/>
-                    </a:stretch>
-                  </pic:blipFill>
-                  <pic:spPr>
-                    <a:xfrm>
-                      <a:off x="0" y="0"/>
-                      <a:ext cx="5731510" cy="2315210"/>
-                    </a:xfrm>
-                    <a:prstGeom prst="rect">
-                      <a:avLst/>
-                    </a:prstGeom>
-                  </pic:spPr>
-                </pic:pic>
-              </a:graphicData>
-            </a:graphic>
-          </wp:inline>
-        </w:drawing>
+      <w:pPr>
+        <w:shd w:val="clear" w:color="auto" w:fill="F0F0F0"/>
+        <w:rPr>
+          <w:rFonts w:ascii="Courier New" w:hAnsi="Courier New" w:cs="Courier New"/>
+          <w:color w:val="397300"/>
+        </w:rPr>
+      </w:pPr>
+      <w:r>
+        <w:rPr>
+          <w:rFonts w:ascii="Courier New" w:hAnsi="Courier New" w:cs="Courier New"/>
+          <w:color w:val="444444"/>
+        </w:rPr>
+        <w:t xml:space="preserve">int* arr[2]; </w:t>
+      </w:r>
+      <w:r>
+        <w:rPr>
+          <w:rFonts w:ascii="Courier New" w:hAnsi="Courier New" w:cs="Courier New"/>
+          <w:color w:val="444444"/>
+        </w:rPr>
+        <w:tab/>
+      </w:r>
+      <w:r>
+        <w:rPr>
+          <w:rFonts w:ascii="Courier New" w:hAnsi="Courier New" w:cs="Courier New"/>
+          <w:color w:val="444444"/>
+        </w:rPr>
+        <w:tab/>
+      </w:r>
+      <w:r>
+        <w:rPr>
+          <w:rFonts w:ascii="Courier New" w:hAnsi="Courier New" w:cs="Courier New"/>
+          <w:color w:val="444444"/>
+        </w:rPr>
+        <w:t>// Array of pointers to integers</w:t>
+      </w:r>
+      <w:r>
+        <w:rPr>
+          <w:rFonts w:ascii="Courier New" w:hAnsi="Courier New" w:cs="Courier New"/>
+          <w:color w:val="397300"/>
+        </w:rPr>
+        <w:br/>
+        <w:t xml:space="preserve">int </w:t>
+      </w:r>
+      <w:r>
+        <w:rPr>
+          <w:rFonts w:ascii="Courier New" w:hAnsi="Courier New" w:cs="Courier New"/>
+          <w:color w:val="444444"/>
+        </w:rPr>
+        <w:t xml:space="preserve">n = 3; </w:t>
+      </w:r>
+      <w:r>
+        <w:rPr>
+          <w:rFonts w:ascii="Courier New" w:hAnsi="Courier New" w:cs="Courier New"/>
+          <w:color w:val="444444"/>
+        </w:rPr>
+        <w:tab/>
+      </w:r>
+      <w:r>
+        <w:rPr>
+          <w:rFonts w:ascii="Courier New" w:hAnsi="Courier New" w:cs="Courier New"/>
+          <w:color w:val="444444"/>
+        </w:rPr>
+        <w:tab/>
+      </w:r>
+      <w:r>
+        <w:rPr>
+          <w:rFonts w:ascii="Courier New" w:hAnsi="Courier New" w:cs="Courier New"/>
+          <w:color w:val="444444"/>
+        </w:rPr>
+        <w:t>// Fixed column size for each</w:t>
+      </w:r>
+      <w:r>
+        <w:rPr>
+          <w:rFonts w:ascii="Courier New" w:hAnsi="Courier New" w:cs="Courier New"/>
+          <w:color w:val="397300"/>
+        </w:rPr>
+        <w:t xml:space="preserve"> sub-array</w:t>
+      </w:r>
+    </w:p>
+    <w:p>
+      <w:pPr>
+        <w:shd w:val="clear" w:color="auto" w:fill="F0F0F0"/>
+      </w:pPr>
+      <w:r>
+        <w:rPr>
+          <w:rFonts w:ascii="Courier New" w:hAnsi="Courier New" w:cs="Courier New"/>
+          <w:color w:val="397300"/>
+        </w:rPr>
+        <w:br/>
+      </w:r>
+      <w:r>
+        <w:rPr>
+          <w:rFonts w:ascii="Courier New" w:hAnsi="Courier New" w:cs="Courier New"/>
+          <w:color w:val="444444"/>
+        </w:rPr>
+        <w:t>// Initialize each element with dynamically allocated arrays</w:t>
+      </w:r>
+      <w:r>
+        <w:rPr>
+          <w:rFonts w:ascii="Courier New" w:hAnsi="Courier New" w:cs="Courier New"/>
+          <w:color w:val="444444"/>
+        </w:rPr>
+        <w:br/>
+        <w:t>for (int i = 0; i &lt; 2; i++) {</w:t>
+      </w:r>
+      <w:r>
+        <w:rPr>
+          <w:rFonts w:ascii="Courier New" w:hAnsi="Courier New" w:cs="Courier New"/>
+          <w:color w:val="444444"/>
+        </w:rPr>
+        <w:br/>
+        <w:t xml:space="preserve">    arr[i] =</w:t>
+      </w:r>
+      <w:r>
+        <w:rPr>
+          <w:rFonts w:ascii="Courier New" w:hAnsi="Courier New" w:cs="Courier New"/>
+          <w:color w:val="397300"/>
+        </w:rPr>
+        <w:t xml:space="preserve"> new </w:t>
+      </w:r>
+      <w:r>
+        <w:rPr>
+          <w:rFonts w:ascii="Courier New" w:hAnsi="Courier New" w:cs="Courier New"/>
+          <w:color w:val="444444"/>
+        </w:rPr>
+        <w:t>int[n]; // Allocate memory for</w:t>
+      </w:r>
+      <w:r>
+        <w:rPr>
+          <w:rFonts w:ascii="Courier New" w:hAnsi="Courier New" w:cs="Courier New"/>
+          <w:color w:val="397300"/>
+        </w:rPr>
+        <w:t xml:space="preserve"> sub-array </w:t>
+      </w:r>
+      <w:r>
+        <w:rPr>
+          <w:rFonts w:ascii="Courier New" w:hAnsi="Courier New" w:cs="Courier New"/>
+          <w:color w:val="444444"/>
+        </w:rPr>
+        <w:t>with size3</w:t>
+      </w:r>
+      <w:r>
+        <w:rPr>
+          <w:rFonts w:ascii="Courier New" w:hAnsi="Courier New" w:cs="Courier New"/>
+          <w:color w:val="444444"/>
+        </w:rPr>
+        <w:br/>
+        <w:t xml:space="preserve">    for (int j = 0; j &lt; n; </w:t>
+      </w:r>
+      <w:proofErr w:type="spellStart"/>
+      <w:r>
+        <w:rPr>
+          <w:rFonts w:ascii="Courier New" w:hAnsi="Courier New" w:cs="Courier New"/>
+          <w:color w:val="444444"/>
+        </w:rPr>
+        <w:t>j++</w:t>
+      </w:r>
+      <w:proofErr w:type="spellEnd"/>
+      <w:r>
+        <w:rPr>
+          <w:rFonts w:ascii="Courier New" w:hAnsi="Courier New" w:cs="Courier New"/>
+          <w:color w:val="444444"/>
+        </w:rPr>
+        <w:t>) {</w:t>
+      </w:r>
+      <w:r>
+        <w:rPr>
+          <w:rFonts w:ascii="Courier New" w:hAnsi="Courier New" w:cs="Courier New"/>
+          <w:color w:val="444444"/>
+        </w:rPr>
+        <w:br/>
+        <w:t xml:space="preserve">        arr[i][j] = i * 3 + j + 1; // Initialize values</w:t>
+      </w:r>
+      <w:r>
+        <w:rPr>
+          <w:rFonts w:ascii="Courier New" w:hAnsi="Courier New" w:cs="Courier New"/>
+          <w:color w:val="444444"/>
+        </w:rPr>
+        <w:br/>
+        <w:t xml:space="preserve">    }</w:t>
+      </w:r>
+      <w:r>
+        <w:rPr>
+          <w:rFonts w:ascii="Courier New" w:hAnsi="Courier New" w:cs="Courier New"/>
+          <w:color w:val="444444"/>
+        </w:rPr>
+        <w:br/>
+        <w:t>}</w:t>
       </w:r>
     </w:p>
     <w:p>
@@ -4460,7 +5543,6 @@
         </w:numPr>
       </w:pPr>
       <w:r>
-        <w:lastRenderedPageBreak/>
         <w:t>Array of Vectors</w:t>
       </w:r>
     </w:p>
@@ -4509,6 +5591,7 @@
         </w:numPr>
       </w:pPr>
       <w:r>
+        <w:lastRenderedPageBreak/>
         <w:t>Easy to pass to function.</w:t>
       </w:r>
     </w:p>
@@ -4586,7 +5669,7 @@
                     <pic:cNvPicPr/>
                   </pic:nvPicPr>
                   <pic:blipFill>
-                    <a:blip r:embed="rId20"/>
+                    <a:blip r:embed="rId14"/>
                     <a:stretch>
                       <a:fillRect/>
                     </a:stretch>
@@ -4707,7 +5790,7 @@
                     <pic:cNvPicPr/>
                   </pic:nvPicPr>
                   <pic:blipFill>
-                    <a:blip r:embed="rId21"/>
+                    <a:blip r:embed="rId15"/>
                     <a:stretch>
                       <a:fillRect/>
                     </a:stretch>
@@ -4899,7 +5982,7 @@
                     </pic:cNvPicPr>
                   </pic:nvPicPr>
                   <pic:blipFill>
-                    <a:blip r:embed="rId22" cstate="print">
+                    <a:blip r:embed="rId16" cstate="print">
                       <a:extLst>
                         <a:ext uri="{28A0092B-C50C-407E-A947-70E740481C1C}">
                           <a14:useLocalDpi xmlns:a14="http://schemas.microsoft.com/office/drawing/2010/main" val="0"/>
@@ -4962,7 +6045,7 @@
                     <pic:cNvPicPr/>
                   </pic:nvPicPr>
                   <pic:blipFill>
-                    <a:blip r:embed="rId23"/>
+                    <a:blip r:embed="rId17"/>
                     <a:stretch>
                       <a:fillRect/>
                     </a:stretch>
@@ -5056,7 +6139,7 @@
                     <pic:cNvPicPr/>
                   </pic:nvPicPr>
                   <pic:blipFill>
-                    <a:blip r:embed="rId24"/>
+                    <a:blip r:embed="rId18"/>
                     <a:stretch>
                       <a:fillRect/>
                     </a:stretch>
@@ -5131,7 +6214,7 @@
                     <pic:cNvPicPr/>
                   </pic:nvPicPr>
                   <pic:blipFill>
-                    <a:blip r:embed="rId25"/>
+                    <a:blip r:embed="rId19"/>
                     <a:stretch>
                       <a:fillRect/>
                     </a:stretch>
@@ -5253,7 +6336,7 @@
                     <pic:cNvPicPr/>
                   </pic:nvPicPr>
                   <pic:blipFill rotWithShape="1">
-                    <a:blip r:embed="rId26"/>
+                    <a:blip r:embed="rId20"/>
                     <a:srcRect t="2575" b="3863"/>
                     <a:stretch/>
                   </pic:blipFill>
@@ -5332,7 +6415,7 @@
                     <pic:cNvPicPr/>
                   </pic:nvPicPr>
                   <pic:blipFill rotWithShape="1">
-                    <a:blip r:embed="rId27"/>
+                    <a:blip r:embed="rId21"/>
                     <a:srcRect t="3343" b="5571"/>
                     <a:stretch/>
                   </pic:blipFill>
@@ -5473,7 +6556,7 @@
                     <pic:cNvPicPr/>
                   </pic:nvPicPr>
                   <pic:blipFill rotWithShape="1">
-                    <a:blip r:embed="rId28"/>
+                    <a:blip r:embed="rId22"/>
                     <a:srcRect t="2927" b="5101"/>
                     <a:stretch/>
                   </pic:blipFill>
@@ -5538,7 +6621,7 @@
                     <pic:cNvPicPr/>
                   </pic:nvPicPr>
                   <pic:blipFill>
-                    <a:blip r:embed="rId29"/>
+                    <a:blip r:embed="rId23"/>
                     <a:stretch>
                       <a:fillRect/>
                     </a:stretch>
@@ -5630,7 +6713,7 @@
                     <pic:cNvPicPr/>
                   </pic:nvPicPr>
                   <pic:blipFill>
-                    <a:blip r:embed="rId30"/>
+                    <a:blip r:embed="rId24"/>
                     <a:stretch>
                       <a:fillRect/>
                     </a:stretch>
@@ -5935,7 +7018,7 @@
                     </pic:cNvPicPr>
                   </pic:nvPicPr>
                   <pic:blipFill>
-                    <a:blip r:embed="rId31">
+                    <a:blip r:embed="rId25">
                       <a:extLst>
                         <a:ext uri="{28A0092B-C50C-407E-A947-70E740481C1C}">
                           <a14:useLocalDpi xmlns:a14="http://schemas.microsoft.com/office/drawing/2010/main" val="0"/>
@@ -6048,7 +7131,7 @@
                     <pic:cNvPicPr/>
                   </pic:nvPicPr>
                   <pic:blipFill>
-                    <a:blip r:embed="rId32"/>
+                    <a:blip r:embed="rId26"/>
                     <a:stretch>
                       <a:fillRect/>
                     </a:stretch>
@@ -6114,7 +7197,7 @@
                     <pic:cNvPicPr/>
                   </pic:nvPicPr>
                   <pic:blipFill>
-                    <a:blip r:embed="rId33"/>
+                    <a:blip r:embed="rId27"/>
                     <a:stretch>
                       <a:fillRect/>
                     </a:stretch>
@@ -6190,7 +7273,7 @@
                     <pic:cNvPicPr/>
                   </pic:nvPicPr>
                   <pic:blipFill>
-                    <a:blip r:embed="rId34"/>
+                    <a:blip r:embed="rId28"/>
                     <a:stretch>
                       <a:fillRect/>
                     </a:stretch>
@@ -6492,7 +7575,23 @@
           <w:rFonts w:ascii="Courier New" w:hAnsi="Courier New" w:cs="Courier New"/>
           <w:color w:val="695D69"/>
         </w:rPr>
-        <w:t>; j &lt; n; j++) {</w:t>
+        <w:t xml:space="preserve">; j &lt; n; </w:t>
+      </w:r>
+      <w:proofErr w:type="spellStart"/>
+      <w:r>
+        <w:rPr>
+          <w:rFonts w:ascii="Courier New" w:hAnsi="Courier New" w:cs="Courier New"/>
+          <w:color w:val="695D69"/>
+        </w:rPr>
+        <w:t>j++</w:t>
+      </w:r>
+      <w:proofErr w:type="spellEnd"/>
+      <w:r>
+        <w:rPr>
+          <w:rFonts w:ascii="Courier New" w:hAnsi="Courier New" w:cs="Courier New"/>
+          <w:color w:val="695D69"/>
+        </w:rPr>
+        <w:t>) {</w:t>
       </w:r>
       <w:r>
         <w:rPr>
@@ -6881,7 +7980,23 @@
           <w:rFonts w:ascii="Courier New" w:hAnsi="Courier New" w:cs="Courier New"/>
           <w:color w:val="695D69"/>
         </w:rPr>
-        <w:t>; j &lt; n; j++) {</w:t>
+        <w:t xml:space="preserve">; j &lt; n; </w:t>
+      </w:r>
+      <w:proofErr w:type="spellStart"/>
+      <w:r>
+        <w:rPr>
+          <w:rFonts w:ascii="Courier New" w:hAnsi="Courier New" w:cs="Courier New"/>
+          <w:color w:val="695D69"/>
+        </w:rPr>
+        <w:t>j++</w:t>
+      </w:r>
+      <w:proofErr w:type="spellEnd"/>
+      <w:r>
+        <w:rPr>
+          <w:rFonts w:ascii="Courier New" w:hAnsi="Courier New" w:cs="Courier New"/>
+          <w:color w:val="695D69"/>
+        </w:rPr>
+        <w:t>) {</w:t>
       </w:r>
       <w:r>
         <w:rPr>
@@ -7162,7 +8277,7 @@
                     </pic:cNvPicPr>
                   </pic:nvPicPr>
                   <pic:blipFill>
-                    <a:blip r:embed="rId35">
+                    <a:blip r:embed="rId29">
                       <a:extLst>
                         <a:ext uri="{28A0092B-C50C-407E-A947-70E740481C1C}">
                           <a14:useLocalDpi xmlns:a14="http://schemas.microsoft.com/office/drawing/2010/main" val="0"/>
@@ -7461,7 +8576,23 @@
           <w:rFonts w:ascii="Courier New" w:hAnsi="Courier New" w:cs="Courier New"/>
           <w:color w:val="695D69"/>
         </w:rPr>
-        <w:t>; j &lt; n; j++) {</w:t>
+        <w:t xml:space="preserve">; j &lt; n; </w:t>
+      </w:r>
+      <w:proofErr w:type="spellStart"/>
+      <w:r>
+        <w:rPr>
+          <w:rFonts w:ascii="Courier New" w:hAnsi="Courier New" w:cs="Courier New"/>
+          <w:color w:val="695D69"/>
+        </w:rPr>
+        <w:t>j++</w:t>
+      </w:r>
+      <w:proofErr w:type="spellEnd"/>
+      <w:r>
+        <w:rPr>
+          <w:rFonts w:ascii="Courier New" w:hAnsi="Courier New" w:cs="Courier New"/>
+          <w:color w:val="695D69"/>
+        </w:rPr>
+        <w:t>) {</w:t>
       </w:r>
       <w:r>
         <w:rPr>
@@ -7792,7 +8923,23 @@
           <w:rFonts w:ascii="Courier New" w:hAnsi="Courier New" w:cs="Courier New"/>
           <w:color w:val="695D69"/>
         </w:rPr>
-        <w:t>; j &lt; n; j++) {</w:t>
+        <w:t xml:space="preserve">; j &lt; n; </w:t>
+      </w:r>
+      <w:proofErr w:type="spellStart"/>
+      <w:r>
+        <w:rPr>
+          <w:rFonts w:ascii="Courier New" w:hAnsi="Courier New" w:cs="Courier New"/>
+          <w:color w:val="695D69"/>
+        </w:rPr>
+        <w:t>j++</w:t>
+      </w:r>
+      <w:proofErr w:type="spellEnd"/>
+      <w:r>
+        <w:rPr>
+          <w:rFonts w:ascii="Courier New" w:hAnsi="Courier New" w:cs="Courier New"/>
+          <w:color w:val="695D69"/>
+        </w:rPr>
+        <w:t>) {</w:t>
       </w:r>
       <w:r>
         <w:rPr>
@@ -8309,7 +9456,23 @@
           <w:rFonts w:ascii="Courier New" w:hAnsi="Courier New" w:cs="Courier New"/>
           <w:color w:val="695D69"/>
         </w:rPr>
-        <w:t>; j &lt; arr[i].size(); j++) {</w:t>
+        <w:t xml:space="preserve">; j &lt; arr[i].size(); </w:t>
+      </w:r>
+      <w:proofErr w:type="spellStart"/>
+      <w:r>
+        <w:rPr>
+          <w:rFonts w:ascii="Courier New" w:hAnsi="Courier New" w:cs="Courier New"/>
+          <w:color w:val="695D69"/>
+        </w:rPr>
+        <w:t>j++</w:t>
+      </w:r>
+      <w:proofErr w:type="spellEnd"/>
+      <w:r>
+        <w:rPr>
+          <w:rFonts w:ascii="Courier New" w:hAnsi="Courier New" w:cs="Courier New"/>
+          <w:color w:val="695D69"/>
+        </w:rPr>
+        <w:t>) {</w:t>
       </w:r>
       <w:r>
         <w:rPr>
@@ -8611,7 +9774,23 @@
           <w:rFonts w:ascii="Courier New" w:hAnsi="Courier New" w:cs="Courier New"/>
           <w:color w:val="695D69"/>
         </w:rPr>
-        <w:t>; j &lt; n; j++) {</w:t>
+        <w:t xml:space="preserve">; j &lt; n; </w:t>
+      </w:r>
+      <w:proofErr w:type="spellStart"/>
+      <w:r>
+        <w:rPr>
+          <w:rFonts w:ascii="Courier New" w:hAnsi="Courier New" w:cs="Courier New"/>
+          <w:color w:val="695D69"/>
+        </w:rPr>
+        <w:t>j++</w:t>
+      </w:r>
+      <w:proofErr w:type="spellEnd"/>
+      <w:r>
+        <w:rPr>
+          <w:rFonts w:ascii="Courier New" w:hAnsi="Courier New" w:cs="Courier New"/>
+          <w:color w:val="695D69"/>
+        </w:rPr>
+        <w:t>) {</w:t>
       </w:r>
       <w:r>
         <w:rPr>
@@ -8619,7 +9798,23 @@
           <w:color w:val="695D69"/>
         </w:rPr>
         <w:br/>
-        <w:t xml:space="preserve">            arr[i].push_back(i);</w:t>
+        <w:t xml:space="preserve">            arr[i].</w:t>
+      </w:r>
+      <w:proofErr w:type="spellStart"/>
+      <w:r>
+        <w:rPr>
+          <w:rFonts w:ascii="Courier New" w:hAnsi="Courier New" w:cs="Courier New"/>
+          <w:color w:val="695D69"/>
+        </w:rPr>
+        <w:t>push_back</w:t>
+      </w:r>
+      <w:proofErr w:type="spellEnd"/>
+      <w:r>
+        <w:rPr>
+          <w:rFonts w:ascii="Courier New" w:hAnsi="Courier New" w:cs="Courier New"/>
+          <w:color w:val="695D69"/>
+        </w:rPr>
+        <w:t>(i);</w:t>
       </w:r>
       <w:r>
         <w:rPr>
@@ -8930,7 +10125,23 @@
           <w:rFonts w:ascii="Courier New" w:hAnsi="Courier New" w:cs="Courier New"/>
           <w:color w:val="695D69"/>
         </w:rPr>
-        <w:t>; i &lt; arr.size(); i++) {</w:t>
+        <w:t xml:space="preserve">; i &lt; </w:t>
+      </w:r>
+      <w:proofErr w:type="spellStart"/>
+      <w:r>
+        <w:rPr>
+          <w:rFonts w:ascii="Courier New" w:hAnsi="Courier New" w:cs="Courier New"/>
+          <w:color w:val="695D69"/>
+        </w:rPr>
+        <w:t>arr.size</w:t>
+      </w:r>
+      <w:proofErr w:type="spellEnd"/>
+      <w:r>
+        <w:rPr>
+          <w:rFonts w:ascii="Courier New" w:hAnsi="Courier New" w:cs="Courier New"/>
+          <w:color w:val="695D69"/>
+        </w:rPr>
+        <w:t>(); i++) {</w:t>
       </w:r>
       <w:r>
         <w:rPr>
@@ -8980,7 +10191,23 @@
           <w:rFonts w:ascii="Courier New" w:hAnsi="Courier New" w:cs="Courier New"/>
           <w:color w:val="695D69"/>
         </w:rPr>
-        <w:t>; j &lt; arr[i].size(); j++) {</w:t>
+        <w:t xml:space="preserve">; j &lt; arr[i].size(); </w:t>
+      </w:r>
+      <w:proofErr w:type="spellStart"/>
+      <w:r>
+        <w:rPr>
+          <w:rFonts w:ascii="Courier New" w:hAnsi="Courier New" w:cs="Courier New"/>
+          <w:color w:val="695D69"/>
+        </w:rPr>
+        <w:t>j++</w:t>
+      </w:r>
+      <w:proofErr w:type="spellEnd"/>
+      <w:r>
+        <w:rPr>
+          <w:rFonts w:ascii="Courier New" w:hAnsi="Courier New" w:cs="Courier New"/>
+          <w:color w:val="695D69"/>
+        </w:rPr>
+        <w:t>) {</w:t>
       </w:r>
       <w:r>
         <w:rPr>
@@ -9339,7 +10566,23 @@
           <w:rFonts w:ascii="Courier New" w:hAnsi="Courier New" w:cs="Courier New"/>
           <w:color w:val="695D69"/>
         </w:rPr>
-        <w:t>; j &lt; n; j++) {</w:t>
+        <w:t xml:space="preserve">; j &lt; n; </w:t>
+      </w:r>
+      <w:proofErr w:type="spellStart"/>
+      <w:r>
+        <w:rPr>
+          <w:rFonts w:ascii="Courier New" w:hAnsi="Courier New" w:cs="Courier New"/>
+          <w:color w:val="695D69"/>
+        </w:rPr>
+        <w:t>j++</w:t>
+      </w:r>
+      <w:proofErr w:type="spellEnd"/>
+      <w:r>
+        <w:rPr>
+          <w:rFonts w:ascii="Courier New" w:hAnsi="Courier New" w:cs="Courier New"/>
+          <w:color w:val="695D69"/>
+        </w:rPr>
+        <w:t>) {</w:t>
       </w:r>
       <w:r>
         <w:rPr>
@@ -9347,7 +10590,23 @@
           <w:color w:val="695D69"/>
         </w:rPr>
         <w:br/>
-        <w:t xml:space="preserve">            v.push_back(i);</w:t>
+        <w:t xml:space="preserve">            </w:t>
+      </w:r>
+      <w:proofErr w:type="spellStart"/>
+      <w:r>
+        <w:rPr>
+          <w:rFonts w:ascii="Courier New" w:hAnsi="Courier New" w:cs="Courier New"/>
+          <w:color w:val="695D69"/>
+        </w:rPr>
+        <w:t>v.push_back</w:t>
+      </w:r>
+      <w:proofErr w:type="spellEnd"/>
+      <w:r>
+        <w:rPr>
+          <w:rFonts w:ascii="Courier New" w:hAnsi="Courier New" w:cs="Courier New"/>
+          <w:color w:val="695D69"/>
+        </w:rPr>
+        <w:t>(i);</w:t>
       </w:r>
       <w:r>
         <w:rPr>
@@ -9363,7 +10622,23 @@
           <w:color w:val="695D69"/>
         </w:rPr>
         <w:br/>
-        <w:t xml:space="preserve">        arr.push_back(v);</w:t>
+        <w:t xml:space="preserve">        </w:t>
+      </w:r>
+      <w:proofErr w:type="spellStart"/>
+      <w:r>
+        <w:rPr>
+          <w:rFonts w:ascii="Courier New" w:hAnsi="Courier New" w:cs="Courier New"/>
+          <w:color w:val="695D69"/>
+        </w:rPr>
+        <w:t>arr.push_back</w:t>
+      </w:r>
+      <w:proofErr w:type="spellEnd"/>
+      <w:r>
+        <w:rPr>
+          <w:rFonts w:ascii="Courier New" w:hAnsi="Courier New" w:cs="Courier New"/>
+          <w:color w:val="695D69"/>
+        </w:rPr>
+        <w:t>(v);</w:t>
       </w:r>
       <w:r>
         <w:rPr>
@@ -9509,10 +10784,7 @@
         </w:numPr>
       </w:pPr>
       <w:r>
-        <w:t>Disadvantage of these solutions that rows are not stored at contiguous memory location, so they are slightly less cache friendly to 2D native array</w:t>
-      </w:r>
-      <w:r>
-        <w:t>.</w:t>
+        <w:t>Disadvantage of these solutions that rows are not stored at contiguous memory location, so they are slightly less cache friendly to 2D native array.</w:t>
       </w:r>
     </w:p>
     <w:p>
@@ -9621,7 +10893,7 @@
                     <pic:cNvPicPr/>
                   </pic:nvPicPr>
                   <pic:blipFill>
-                    <a:blip r:embed="rId36"/>
+                    <a:blip r:embed="rId30"/>
                     <a:stretch>
                       <a:fillRect/>
                     </a:stretch>
@@ -9683,7 +10955,7 @@
                     <pic:cNvPicPr/>
                   </pic:nvPicPr>
                   <pic:blipFill>
-                    <a:blip r:embed="rId37"/>
+                    <a:blip r:embed="rId31"/>
                     <a:stretch>
                       <a:fillRect/>
                     </a:stretch>
@@ -9776,7 +11048,7 @@
                     </pic:cNvPicPr>
                   </pic:nvPicPr>
                   <pic:blipFill>
-                    <a:blip r:embed="rId38">
+                    <a:blip r:embed="rId32">
                       <a:extLst>
                         <a:ext uri="{28A0092B-C50C-407E-A947-70E740481C1C}">
                           <a14:useLocalDpi xmlns:a14="http://schemas.microsoft.com/office/drawing/2010/main" val="0"/>
@@ -10025,7 +11297,7 @@
                     <pic:cNvPicPr/>
                   </pic:nvPicPr>
                   <pic:blipFill>
-                    <a:blip r:embed="rId39"/>
+                    <a:blip r:embed="rId33"/>
                     <a:stretch>
                       <a:fillRect/>
                     </a:stretch>
@@ -10072,7 +11344,7 @@
                     <pic:cNvPicPr/>
                   </pic:nvPicPr>
                   <pic:blipFill>
-                    <a:blip r:embed="rId40"/>
+                    <a:blip r:embed="rId34"/>
                     <a:stretch>
                       <a:fillRect/>
                     </a:stretch>
@@ -10198,7 +11470,7 @@
                     <pic:cNvPicPr/>
                   </pic:nvPicPr>
                   <pic:blipFill>
-                    <a:blip r:embed="rId41"/>
+                    <a:blip r:embed="rId35"/>
                     <a:stretch>
                       <a:fillRect/>
                     </a:stretch>
@@ -10251,7 +11523,7 @@
                     <pic:cNvPicPr/>
                   </pic:nvPicPr>
                   <pic:blipFill>
-                    <a:blip r:embed="rId42"/>
+                    <a:blip r:embed="rId36"/>
                     <a:stretch>
                       <a:fillRect/>
                     </a:stretch>
@@ -10308,7 +11580,7 @@
                     <pic:cNvPicPr/>
                   </pic:nvPicPr>
                   <pic:blipFill>
-                    <a:blip r:embed="rId43"/>
+                    <a:blip r:embed="rId37"/>
                     <a:stretch>
                       <a:fillRect/>
                     </a:stretch>
@@ -10355,7 +11627,7 @@
                     <pic:cNvPicPr/>
                   </pic:nvPicPr>
                   <pic:blipFill>
-                    <a:blip r:embed="rId44"/>
+                    <a:blip r:embed="rId38"/>
                     <a:stretch>
                       <a:fillRect/>
                     </a:stretch>
@@ -10429,7 +11701,7 @@
                     <pic:cNvPicPr/>
                   </pic:nvPicPr>
                   <pic:blipFill>
-                    <a:blip r:embed="rId45"/>
+                    <a:blip r:embed="rId39"/>
                     <a:stretch>
                       <a:fillRect/>
                     </a:stretch>
@@ -10476,7 +11748,7 @@
                     <pic:cNvPicPr/>
                   </pic:nvPicPr>
                   <pic:blipFill>
-                    <a:blip r:embed="rId46"/>
+                    <a:blip r:embed="rId40"/>
                     <a:stretch>
                       <a:fillRect/>
                     </a:stretch>
@@ -10517,8 +11789,17 @@
           <w:b/>
           <w:bCs/>
         </w:rPr>
-        <w:t xml:space="preserve"> and rfind</w:t>
-      </w:r>
+        <w:t xml:space="preserve"> and </w:t>
+      </w:r>
+      <w:proofErr w:type="spellStart"/>
+      <w:r>
+        <w:rPr>
+          <w:b/>
+          <w:bCs/>
+        </w:rPr>
+        <w:t>rfind</w:t>
+      </w:r>
+      <w:proofErr w:type="spellEnd"/>
       <w:r>
         <w:t xml:space="preserve">: </w:t>
       </w:r>
@@ -10544,7 +11825,7 @@
                     <pic:cNvPicPr/>
                   </pic:nvPicPr>
                   <pic:blipFill>
-                    <a:blip r:embed="rId47"/>
+                    <a:blip r:embed="rId41"/>
                     <a:stretch>
                       <a:fillRect/>
                     </a:stretch>
@@ -10592,7 +11873,7 @@
                     <pic:cNvPicPr/>
                   </pic:nvPicPr>
                   <pic:blipFill rotWithShape="1">
-                    <a:blip r:embed="rId48"/>
+                    <a:blip r:embed="rId42"/>
                     <a:srcRect t="8129" b="12617"/>
                     <a:stretch/>
                   </pic:blipFill>
@@ -10621,6 +11902,7 @@
       </w:r>
     </w:p>
     <w:p>
+      <w:proofErr w:type="spellStart"/>
       <w:r>
         <w:rPr>
           <w:b/>
@@ -10635,6 +11917,7 @@
         </w:rPr>
         <w:t>ubstr</w:t>
       </w:r>
+      <w:proofErr w:type="spellEnd"/>
       <w:r>
         <w:t>:</w:t>
       </w:r>
@@ -10668,7 +11951,7 @@
                     <pic:cNvPicPr/>
                   </pic:nvPicPr>
                   <pic:blipFill rotWithShape="1">
-                    <a:blip r:embed="rId49"/>
+                    <a:blip r:embed="rId43"/>
                     <a:srcRect t="2443"/>
                     <a:stretch/>
                   </pic:blipFill>
@@ -10722,7 +12005,7 @@
                     <pic:cNvPicPr/>
                   </pic:nvPicPr>
                   <pic:blipFill rotWithShape="1">
-                    <a:blip r:embed="rId50"/>
+                    <a:blip r:embed="rId44"/>
                     <a:srcRect t="13125" b="8042"/>
                     <a:stretch/>
                   </pic:blipFill>
@@ -10815,7 +12098,7 @@
                     <pic:cNvPicPr/>
                   </pic:nvPicPr>
                   <pic:blipFill rotWithShape="1">
-                    <a:blip r:embed="rId51"/>
+                    <a:blip r:embed="rId45"/>
                     <a:srcRect b="4091"/>
                     <a:stretch/>
                   </pic:blipFill>
@@ -10869,7 +12152,7 @@
                     <pic:cNvPicPr/>
                   </pic:nvPicPr>
                   <pic:blipFill>
-                    <a:blip r:embed="rId52"/>
+                    <a:blip r:embed="rId46"/>
                     <a:stretch>
                       <a:fillRect/>
                     </a:stretch>
@@ -10927,7 +12210,7 @@
                     <pic:cNvPicPr/>
                   </pic:nvPicPr>
                   <pic:blipFill>
-                    <a:blip r:embed="rId53"/>
+                    <a:blip r:embed="rId47"/>
                     <a:stretch>
                       <a:fillRect/>
                     </a:stretch>
@@ -10974,7 +12257,7 @@
                     <pic:cNvPicPr/>
                   </pic:nvPicPr>
                   <pic:blipFill>
-                    <a:blip r:embed="rId54"/>
+                    <a:blip r:embed="rId48"/>
                     <a:stretch>
                       <a:fillRect/>
                     </a:stretch>
@@ -11149,7 +12432,7 @@
                     </pic:cNvPicPr>
                   </pic:nvPicPr>
                   <pic:blipFill>
-                    <a:blip r:embed="rId55" cstate="print">
+                    <a:blip r:embed="rId49" cstate="print">
                       <a:extLst>
                         <a:ext uri="{28A0092B-C50C-407E-A947-70E740481C1C}">
                           <a14:useLocalDpi xmlns:a14="http://schemas.microsoft.com/office/drawing/2010/main" val="0"/>
@@ -11255,7 +12538,7 @@
                     </pic:cNvPicPr>
                   </pic:nvPicPr>
                   <pic:blipFill>
-                    <a:blip r:embed="rId56">
+                    <a:blip r:embed="rId50">
                       <a:extLst>
                         <a:ext uri="{28A0092B-C50C-407E-A947-70E740481C1C}">
                           <a14:useLocalDpi xmlns:a14="http://schemas.microsoft.com/office/drawing/2010/main" val="0"/>
@@ -11311,7 +12594,7 @@
                     <pic:cNvPicPr/>
                   </pic:nvPicPr>
                   <pic:blipFill>
-                    <a:blip r:embed="rId57"/>
+                    <a:blip r:embed="rId51"/>
                     <a:stretch>
                       <a:fillRect/>
                     </a:stretch>
@@ -11358,7 +12641,7 @@
                     <pic:cNvPicPr/>
                   </pic:nvPicPr>
                   <pic:blipFill>
-                    <a:blip r:embed="rId58"/>
+                    <a:blip r:embed="rId52"/>
                     <a:stretch>
                       <a:fillRect/>
                     </a:stretch>
@@ -11458,7 +12741,7 @@
                     <pic:cNvPicPr/>
                   </pic:nvPicPr>
                   <pic:blipFill rotWithShape="1">
-                    <a:blip r:embed="rId59"/>
+                    <a:blip r:embed="rId53"/>
                     <a:srcRect t="20166" b="11581"/>
                     <a:stretch/>
                   </pic:blipFill>
@@ -11545,7 +12828,7 @@
                     <pic:cNvPicPr/>
                   </pic:nvPicPr>
                   <pic:blipFill rotWithShape="1">
-                    <a:blip r:embed="rId60"/>
+                    <a:blip r:embed="rId54"/>
                     <a:srcRect t="2975"/>
                     <a:stretch/>
                   </pic:blipFill>
@@ -11629,7 +12912,7 @@
                     <pic:cNvPicPr/>
                   </pic:nvPicPr>
                   <pic:blipFill>
-                    <a:blip r:embed="rId61"/>
+                    <a:blip r:embed="rId55"/>
                     <a:stretch>
                       <a:fillRect/>
                     </a:stretch>
@@ -11710,7 +12993,7 @@
                     <pic:cNvPicPr/>
                   </pic:nvPicPr>
                   <pic:blipFill>
-                    <a:blip r:embed="rId62"/>
+                    <a:blip r:embed="rId56"/>
                     <a:stretch>
                       <a:fillRect/>
                     </a:stretch>
@@ -11763,7 +13046,7 @@
                     <pic:cNvPicPr/>
                   </pic:nvPicPr>
                   <pic:blipFill>
-                    <a:blip r:embed="rId63"/>
+                    <a:blip r:embed="rId57"/>
                     <a:stretch>
                       <a:fillRect/>
                     </a:stretch>
@@ -11850,7 +13133,7 @@
                     <pic:cNvPicPr/>
                   </pic:nvPicPr>
                   <pic:blipFill>
-                    <a:blip r:embed="rId64"/>
+                    <a:blip r:embed="rId58"/>
                     <a:stretch>
                       <a:fillRect/>
                     </a:stretch>
@@ -11903,7 +13186,7 @@
                     <pic:cNvPicPr/>
                   </pic:nvPicPr>
                   <pic:blipFill>
-                    <a:blip r:embed="rId65"/>
+                    <a:blip r:embed="rId59"/>
                     <a:stretch>
                       <a:fillRect/>
                     </a:stretch>
@@ -12051,7 +13334,7 @@
                     <pic:cNvPicPr/>
                   </pic:nvPicPr>
                   <pic:blipFill>
-                    <a:blip r:embed="rId66"/>
+                    <a:blip r:embed="rId60"/>
                     <a:stretch>
                       <a:fillRect/>
                     </a:stretch>
@@ -12122,7 +13405,7 @@
                     <pic:cNvPicPr/>
                   </pic:nvPicPr>
                   <pic:blipFill>
-                    <a:blip r:embed="rId67"/>
+                    <a:blip r:embed="rId61"/>
                     <a:stretch>
                       <a:fillRect/>
                     </a:stretch>
@@ -12175,7 +13458,7 @@
                     <pic:cNvPicPr/>
                   </pic:nvPicPr>
                   <pic:blipFill>
-                    <a:blip r:embed="rId68"/>
+                    <a:blip r:embed="rId62"/>
                     <a:stretch>
                       <a:fillRect/>
                     </a:stretch>
@@ -12377,7 +13660,7 @@
                     <pic:cNvPicPr/>
                   </pic:nvPicPr>
                   <pic:blipFill>
-                    <a:blip r:embed="rId69"/>
+                    <a:blip r:embed="rId63"/>
                     <a:stretch>
                       <a:fillRect/>
                     </a:stretch>
@@ -12430,7 +13713,7 @@
                     <pic:cNvPicPr/>
                   </pic:nvPicPr>
                   <pic:blipFill>
-                    <a:blip r:embed="rId70"/>
+                    <a:blip r:embed="rId64"/>
                     <a:stretch>
                       <a:fillRect/>
                     </a:stretch>
@@ -12554,7 +13837,7 @@
                     </pic:cNvPicPr>
                   </pic:nvPicPr>
                   <pic:blipFill>
-                    <a:blip r:embed="rId71">
+                    <a:blip r:embed="rId65">
                       <a:extLst>
                         <a:ext uri="{28A0092B-C50C-407E-A947-70E740481C1C}">
                           <a14:useLocalDpi xmlns:a14="http://schemas.microsoft.com/office/drawing/2010/main" val="0"/>
@@ -12645,7 +13928,7 @@
                     <pic:cNvPicPr/>
                   </pic:nvPicPr>
                   <pic:blipFill rotWithShape="1">
-                    <a:blip r:embed="rId72"/>
+                    <a:blip r:embed="rId66"/>
                     <a:srcRect t="6863" b="5140"/>
                     <a:stretch/>
                   </pic:blipFill>
@@ -12722,7 +14005,7 @@
                     <pic:cNvPicPr/>
                   </pic:nvPicPr>
                   <pic:blipFill rotWithShape="1">
-                    <a:blip r:embed="rId73"/>
+                    <a:blip r:embed="rId67"/>
                     <a:srcRect t="11655" b="14918"/>
                     <a:stretch/>
                   </pic:blipFill>
@@ -12803,7 +14086,7 @@
                     <pic:cNvPicPr/>
                   </pic:nvPicPr>
                   <pic:blipFill rotWithShape="1">
-                    <a:blip r:embed="rId74"/>
+                    <a:blip r:embed="rId68"/>
                     <a:srcRect t="14622"/>
                     <a:stretch/>
                   </pic:blipFill>
@@ -12877,7 +14160,7 @@
                     <pic:cNvPicPr/>
                   </pic:nvPicPr>
                   <pic:blipFill>
-                    <a:blip r:embed="rId75"/>
+                    <a:blip r:embed="rId69"/>
                     <a:stretch>
                       <a:fillRect/>
                     </a:stretch>
@@ -12948,7 +14231,7 @@
                     <pic:cNvPicPr/>
                   </pic:nvPicPr>
                   <pic:blipFill>
-                    <a:blip r:embed="rId76"/>
+                    <a:blip r:embed="rId70"/>
                     <a:stretch>
                       <a:fillRect/>
                     </a:stretch>
@@ -12995,7 +14278,7 @@
                     <pic:cNvPicPr/>
                   </pic:nvPicPr>
                   <pic:blipFill>
-                    <a:blip r:embed="rId77"/>
+                    <a:blip r:embed="rId71"/>
                     <a:stretch>
                       <a:fillRect/>
                     </a:stretch>
@@ -13242,7 +14525,7 @@
                     <pic:cNvPicPr/>
                   </pic:nvPicPr>
                   <pic:blipFill>
-                    <a:blip r:embed="rId78"/>
+                    <a:blip r:embed="rId72"/>
                     <a:stretch>
                       <a:fillRect/>
                     </a:stretch>
@@ -13327,7 +14610,7 @@
                     <pic:cNvPicPr/>
                   </pic:nvPicPr>
                   <pic:blipFill>
-                    <a:blip r:embed="rId79"/>
+                    <a:blip r:embed="rId73"/>
                     <a:stretch>
                       <a:fillRect/>
                     </a:stretch>
@@ -13492,7 +14775,7 @@
                     <pic:cNvPicPr/>
                   </pic:nvPicPr>
                   <pic:blipFill>
-                    <a:blip r:embed="rId80"/>
+                    <a:blip r:embed="rId74"/>
                     <a:stretch>
                       <a:fillRect/>
                     </a:stretch>
@@ -13542,7 +14825,7 @@
                     <pic:cNvPicPr/>
                   </pic:nvPicPr>
                   <pic:blipFill>
-                    <a:blip r:embed="rId81"/>
+                    <a:blip r:embed="rId75"/>
                     <a:stretch>
                       <a:fillRect/>
                     </a:stretch>
@@ -13724,7 +15007,7 @@
                     <pic:cNvPicPr/>
                   </pic:nvPicPr>
                   <pic:blipFill>
-                    <a:blip r:embed="rId82"/>
+                    <a:blip r:embed="rId76"/>
                     <a:stretch>
                       <a:fillRect/>
                     </a:stretch>
@@ -13843,7 +15126,7 @@
                     <pic:cNvPicPr/>
                   </pic:nvPicPr>
                   <pic:blipFill>
-                    <a:blip r:embed="rId83"/>
+                    <a:blip r:embed="rId77"/>
                     <a:stretch>
                       <a:fillRect/>
                     </a:stretch>
@@ -13890,7 +15173,7 @@
                     <pic:cNvPicPr/>
                   </pic:nvPicPr>
                   <pic:blipFill>
-                    <a:blip r:embed="rId84"/>
+                    <a:blip r:embed="rId78"/>
                     <a:stretch>
                       <a:fillRect/>
                     </a:stretch>
@@ -14346,7 +15629,7 @@
                     <pic:cNvPicPr/>
                   </pic:nvPicPr>
                   <pic:blipFill>
-                    <a:blip r:embed="rId85"/>
+                    <a:blip r:embed="rId79"/>
                     <a:stretch>
                       <a:fillRect/>
                     </a:stretch>
@@ -14403,7 +15686,7 @@
                     <pic:cNvPicPr/>
                   </pic:nvPicPr>
                   <pic:blipFill>
-                    <a:blip r:embed="rId86"/>
+                    <a:blip r:embed="rId80"/>
                     <a:stretch>
                       <a:fillRect/>
                     </a:stretch>
@@ -14440,9 +15723,11 @@
       <w:r>
         <w:t>] and convert to *(</w:t>
       </w:r>
+      <w:proofErr w:type="spellStart"/>
       <w:r>
         <w:t>arr+i</w:t>
       </w:r>
+      <w:proofErr w:type="spellEnd"/>
       <w:r>
         <w:t>)</w:t>
       </w:r>
@@ -14470,7 +15755,7 @@
                     </pic:cNvPicPr>
                   </pic:nvPicPr>
                   <pic:blipFill>
-                    <a:blip r:embed="rId87">
+                    <a:blip r:embed="rId81">
                       <a:extLst>
                         <a:ext uri="{28A0092B-C50C-407E-A947-70E740481C1C}">
                           <a14:useLocalDpi xmlns:a14="http://schemas.microsoft.com/office/drawing/2010/main" val="0"/>
@@ -14528,7 +15813,7 @@
                     <pic:cNvPicPr/>
                   </pic:nvPicPr>
                   <pic:blipFill>
-                    <a:blip r:embed="rId88"/>
+                    <a:blip r:embed="rId82"/>
                     <a:stretch>
                       <a:fillRect/>
                     </a:stretch>
@@ -14809,7 +16094,7 @@
                     <pic:cNvPicPr/>
                   </pic:nvPicPr>
                   <pic:blipFill>
-                    <a:blip r:embed="rId89"/>
+                    <a:blip r:embed="rId83"/>
                     <a:stretch>
                       <a:fillRect/>
                     </a:stretch>
@@ -14948,7 +16233,7 @@
                     <pic:cNvPicPr/>
                   </pic:nvPicPr>
                   <pic:blipFill>
-                    <a:blip r:embed="rId90"/>
+                    <a:blip r:embed="rId84"/>
                     <a:stretch>
                       <a:fillRect/>
                     </a:stretch>
@@ -14998,7 +16283,7 @@
                     <pic:cNvPicPr/>
                   </pic:nvPicPr>
                   <pic:blipFill>
-                    <a:blip r:embed="rId91"/>
+                    <a:blip r:embed="rId85"/>
                     <a:stretch>
                       <a:fillRect/>
                     </a:stretch>
@@ -15063,7 +16348,7 @@
                     <pic:cNvPicPr/>
                   </pic:nvPicPr>
                   <pic:blipFill>
-                    <a:blip r:embed="rId92"/>
+                    <a:blip r:embed="rId86"/>
                     <a:stretch>
                       <a:fillRect/>
                     </a:stretch>
@@ -15135,7 +16420,7 @@
                     <pic:cNvPicPr/>
                   </pic:nvPicPr>
                   <pic:blipFill rotWithShape="1">
-                    <a:blip r:embed="rId93"/>
+                    <a:blip r:embed="rId87"/>
                     <a:srcRect t="3326" b="3245"/>
                     <a:stretch/>
                   </pic:blipFill>
@@ -15189,7 +16474,7 @@
                     <pic:cNvPicPr/>
                   </pic:nvPicPr>
                   <pic:blipFill rotWithShape="1">
-                    <a:blip r:embed="rId94"/>
+                    <a:blip r:embed="rId88"/>
                     <a:srcRect t="15399" b="12176"/>
                     <a:stretch/>
                   </pic:blipFill>
@@ -15267,7 +16552,7 @@
                     <pic:cNvPicPr/>
                   </pic:nvPicPr>
                   <pic:blipFill rotWithShape="1">
-                    <a:blip r:embed="rId95"/>
+                    <a:blip r:embed="rId89"/>
                     <a:srcRect t="1872" b="1868"/>
                     <a:stretch/>
                   </pic:blipFill>
@@ -15321,7 +16606,7 @@
                     <pic:cNvPicPr/>
                   </pic:nvPicPr>
                   <pic:blipFill rotWithShape="1">
-                    <a:blip r:embed="rId96"/>
+                    <a:blip r:embed="rId90"/>
                     <a:srcRect t="14101" b="13795"/>
                     <a:stretch/>
                   </pic:blipFill>
@@ -15435,7 +16720,7 @@
                     <pic:cNvPicPr/>
                   </pic:nvPicPr>
                   <pic:blipFill>
-                    <a:blip r:embed="rId97"/>
+                    <a:blip r:embed="rId91"/>
                     <a:stretch>
                       <a:fillRect/>
                     </a:stretch>
@@ -15504,7 +16789,7 @@
                     <pic:cNvPicPr/>
                   </pic:nvPicPr>
                   <pic:blipFill>
-                    <a:blip r:embed="rId98"/>
+                    <a:blip r:embed="rId92"/>
                     <a:stretch>
                       <a:fillRect/>
                     </a:stretch>
@@ -15579,7 +16864,7 @@
                     <pic:cNvPicPr/>
                   </pic:nvPicPr>
                   <pic:blipFill rotWithShape="1">
-                    <a:blip r:embed="rId99"/>
+                    <a:blip r:embed="rId93"/>
                     <a:srcRect t="7457"/>
                     <a:stretch/>
                   </pic:blipFill>
@@ -15651,7 +16936,7 @@
                     <pic:cNvPicPr/>
                   </pic:nvPicPr>
                   <pic:blipFill>
-                    <a:blip r:embed="rId100"/>
+                    <a:blip r:embed="rId94"/>
                     <a:stretch>
                       <a:fillRect/>
                     </a:stretch>
@@ -15696,10 +16981,31 @@
         <w:t xml:space="preserve"> </w:t>
       </w:r>
       <w:r>
-        <w:t>if we have an array named val then val and &amp;</w:t>
-      </w:r>
-      <w:r>
-        <w:t>val [</w:t>
+        <w:t xml:space="preserve">if we have an array named </w:t>
+      </w:r>
+      <w:proofErr w:type="spellStart"/>
+      <w:r>
+        <w:t>val</w:t>
+      </w:r>
+      <w:proofErr w:type="spellEnd"/>
+      <w:r>
+        <w:t xml:space="preserve"> then </w:t>
+      </w:r>
+      <w:proofErr w:type="spellStart"/>
+      <w:r>
+        <w:t>val</w:t>
+      </w:r>
+      <w:proofErr w:type="spellEnd"/>
+      <w:r>
+        <w:t xml:space="preserve"> and &amp;</w:t>
+      </w:r>
+      <w:proofErr w:type="spellStart"/>
+      <w:r>
+        <w:t>val</w:t>
+      </w:r>
+      <w:proofErr w:type="spellEnd"/>
+      <w:r>
+        <w:t xml:space="preserve"> [</w:t>
       </w:r>
       <w:r>
         <w:t>0] can be used interchangeably.</w:t>
@@ -15729,7 +17035,7 @@
                     <pic:cNvPicPr/>
                   </pic:nvPicPr>
                   <pic:blipFill>
-                    <a:blip r:embed="rId101"/>
+                    <a:blip r:embed="rId95"/>
                     <a:stretch>
                       <a:fillRect/>
                     </a:stretch>
@@ -15773,7 +17079,7 @@
                     </pic:cNvPicPr>
                   </pic:nvPicPr>
                   <pic:blipFill>
-                    <a:blip r:embed="rId102">
+                    <a:blip r:embed="rId96">
                       <a:extLst>
                         <a:ext uri="{28A0092B-C50C-407E-A947-70E740481C1C}">
                           <a14:useLocalDpi xmlns:a14="http://schemas.microsoft.com/office/drawing/2010/main" val="0"/>
@@ -15831,7 +17137,7 @@
                     <pic:cNvPicPr/>
                   </pic:nvPicPr>
                   <pic:blipFill>
-                    <a:blip r:embed="rId103"/>
+                    <a:blip r:embed="rId97"/>
                     <a:stretch>
                       <a:fillRect/>
                     </a:stretch>
@@ -15941,7 +17247,7 @@
                     <pic:cNvPicPr/>
                   </pic:nvPicPr>
                   <pic:blipFill>
-                    <a:blip r:embed="rId104"/>
+                    <a:blip r:embed="rId98"/>
                     <a:stretch>
                       <a:fillRect/>
                     </a:stretch>
@@ -16030,7 +17336,7 @@
                     <pic:cNvPicPr/>
                   </pic:nvPicPr>
                   <pic:blipFill>
-                    <a:blip r:embed="rId105"/>
+                    <a:blip r:embed="rId99"/>
                     <a:stretch>
                       <a:fillRect/>
                     </a:stretch>
@@ -16421,7 +17727,7 @@
                     <pic:cNvPicPr/>
                   </pic:nvPicPr>
                   <pic:blipFill>
-                    <a:blip r:embed="rId106"/>
+                    <a:blip r:embed="rId100"/>
                     <a:stretch>
                       <a:fillRect/>
                     </a:stretch>
@@ -16502,7 +17808,7 @@
                     <pic:cNvPicPr/>
                   </pic:nvPicPr>
                   <pic:blipFill>
-                    <a:blip r:embed="rId107"/>
+                    <a:blip r:embed="rId101"/>
                     <a:stretch>
                       <a:fillRect/>
                     </a:stretch>
@@ -16549,7 +17855,7 @@
                     <pic:cNvPicPr/>
                   </pic:nvPicPr>
                   <pic:blipFill>
-                    <a:blip r:embed="rId108"/>
+                    <a:blip r:embed="rId102"/>
                     <a:stretch>
                       <a:fillRect/>
                     </a:stretch>
@@ -16624,7 +17930,7 @@
                     <pic:cNvPicPr/>
                   </pic:nvPicPr>
                   <pic:blipFill>
-                    <a:blip r:embed="rId109"/>
+                    <a:blip r:embed="rId103"/>
                     <a:stretch>
                       <a:fillRect/>
                     </a:stretch>
@@ -16671,7 +17977,7 @@
                     <pic:cNvPicPr/>
                   </pic:nvPicPr>
                   <pic:blipFill>
-                    <a:blip r:embed="rId110"/>
+                    <a:blip r:embed="rId104"/>
                     <a:stretch>
                       <a:fillRect/>
                     </a:stretch>
@@ -16789,7 +18095,7 @@
                     <pic:cNvPicPr/>
                   </pic:nvPicPr>
                   <pic:blipFill>
-                    <a:blip r:embed="rId111"/>
+                    <a:blip r:embed="rId105"/>
                     <a:stretch>
                       <a:fillRect/>
                     </a:stretch>
@@ -16836,7 +18142,7 @@
                     <pic:cNvPicPr/>
                   </pic:nvPicPr>
                   <pic:blipFill>
-                    <a:blip r:embed="rId112"/>
+                    <a:blip r:embed="rId106"/>
                     <a:stretch>
                       <a:fillRect/>
                     </a:stretch>
@@ -16927,7 +18233,7 @@
                     </pic:cNvPicPr>
                   </pic:nvPicPr>
                   <pic:blipFill>
-                    <a:blip r:embed="rId113">
+                    <a:blip r:embed="rId107">
                       <a:extLst>
                         <a:ext uri="{28A0092B-C50C-407E-A947-70E740481C1C}">
                           <a14:useLocalDpi xmlns:a14="http://schemas.microsoft.com/office/drawing/2010/main" val="0"/>
@@ -17145,7 +18451,23 @@
         </w:numPr>
       </w:pPr>
       <w:r>
-        <w:t xml:space="preserve">A NULL pointer converts to bool value false, and all other value convert to bool value </w:t>
+        <w:t xml:space="preserve">A NULL pointer converts to </w:t>
+      </w:r>
+      <w:proofErr w:type="spellStart"/>
+      <w:r>
+        <w:t>bool</w:t>
+      </w:r>
+      <w:proofErr w:type="spellEnd"/>
+      <w:r>
+        <w:t xml:space="preserve"> value false, and all other value convert to </w:t>
+      </w:r>
+      <w:proofErr w:type="spellStart"/>
+      <w:r>
+        <w:t>bool</w:t>
+      </w:r>
+      <w:proofErr w:type="spellEnd"/>
+      <w:r>
+        <w:t xml:space="preserve"> value </w:t>
       </w:r>
       <w:r>
         <w:t>true.</w:t>
@@ -17255,8 +18577,13 @@
         <w:t xml:space="preserve">Type of </w:t>
       </w:r>
       <w:r>
-        <w:t>nullptr is nullptr_t</w:t>
-      </w:r>
+        <w:t xml:space="preserve">nullptr is </w:t>
+      </w:r>
+      <w:proofErr w:type="spellStart"/>
+      <w:r>
+        <w:t>nullptr_t</w:t>
+      </w:r>
+      <w:proofErr w:type="spellEnd"/>
       <w:r>
         <w:t xml:space="preserve">, </w:t>
       </w:r>
@@ -17300,7 +18627,7 @@
                     <pic:cNvPicPr/>
                   </pic:nvPicPr>
                   <pic:blipFill>
-                    <a:blip r:embed="rId114"/>
+                    <a:blip r:embed="rId108"/>
                     <a:stretch>
                       <a:fillRect/>
                     </a:stretch>
@@ -17370,7 +18697,7 @@
                     <pic:cNvPicPr/>
                   </pic:nvPicPr>
                   <pic:blipFill>
-                    <a:blip r:embed="rId115"/>
+                    <a:blip r:embed="rId109"/>
                     <a:stretch>
                       <a:fillRect/>
                     </a:stretch>
@@ -17417,7 +18744,7 @@
                     <pic:cNvPicPr/>
                   </pic:nvPicPr>
                   <pic:blipFill>
-                    <a:blip r:embed="rId116"/>
+                    <a:blip r:embed="rId110"/>
                     <a:stretch>
                       <a:fillRect/>
                     </a:stretch>
@@ -17464,7 +18791,7 @@
                     <pic:cNvPicPr/>
                   </pic:nvPicPr>
                   <pic:blipFill>
-                    <a:blip r:embed="rId117"/>
+                    <a:blip r:embed="rId111"/>
                     <a:stretch>
                       <a:fillRect/>
                     </a:stretch>
@@ -17511,7 +18838,7 @@
                     <pic:cNvPicPr/>
                   </pic:nvPicPr>
                   <pic:blipFill>
-                    <a:blip r:embed="rId118"/>
+                    <a:blip r:embed="rId112"/>
                     <a:stretch>
                       <a:fillRect/>
                     </a:stretch>
@@ -17533,7 +18860,7 @@
       </w:r>
     </w:p>
     <w:sectPr>
-      <w:footerReference w:type="default" r:id="rId119"/>
+      <w:footerReference w:type="default" r:id="rId113"/>
       <w:pgSz w:w="11906" w:h="16838"/>
       <w:pgMar w:top="1440" w:right="1440" w:bottom="1440" w:left="1440" w:header="708" w:footer="708" w:gutter="0"/>
       <w:pgNumType w:start="0"/>
@@ -23817,7 +25144,6 @@
   <w:style w:type="character" w:default="1" w:styleId="DefaultParagraphFont">
     <w:name w:val="Default Paragraph Font"/>
     <w:uiPriority w:val="1"/>
-    <w:semiHidden/>
     <w:unhideWhenUsed/>
   </w:style>
   <w:style w:type="table" w:default="1" w:styleId="TableNormal">
@@ -24462,7 +25788,7 @@
 
 <file path=word/webextensions/taskpanes.xml><?xml version="1.0" encoding="utf-8"?>
 <wetp:taskpanes xmlns:wetp="http://schemas.microsoft.com/office/webextensions/taskpanes/2010/11">
-  <wetp:taskpane dockstate="right" visibility="0" width="350" row="1">
+  <wetp:taskpane dockstate="right" visibility="0" width="350" row="4">
     <wetp:webextensionref xmlns:r="http://schemas.openxmlformats.org/officeDocument/2006/relationships" r:id="rId1"/>
   </wetp:taskpane>
 </wetp:taskpanes>
@@ -24475,7 +25801,7 @@
     <we:reference id="wa200000011" version="1.0.1.0" store="" storeType="OMEX"/>
   </we:alternateReferences>
   <we:properties>
-    <we:property name="theme" value="&quot;Atelier Heath Light&quot;"/>
+    <we:property name="theme" value="&quot;Default&quot;"/>
   </we:properties>
   <we:bindings/>
   <we:snapshot xmlns:r="http://schemas.openxmlformats.org/officeDocument/2006/relationships"/>

</xml_diff>

<commit_message>
Update Array.docx {Convert image code to text based}
</commit_message>
<xml_diff>
--- a/C++/Array_Strings_Pointers_and_References.docx
+++ b/C++/Array_Strings_Pointers_and_References.docx
@@ -4350,7 +4350,7 @@
           <w:noProof/>
         </w:rPr>
         <w:drawing>
-          <wp:inline distT="0" distB="0" distL="0" distR="0" wp14:anchorId="640B3B38" wp14:editId="3E77B7F5">
+          <wp:inline distT="0" distB="0" distL="0" distR="0" wp14:anchorId="640B3B38" wp14:editId="4E8D6E78">
             <wp:extent cx="5694397" cy="4834498"/>
             <wp:effectExtent l="0" t="0" r="1905" b="4445"/>
             <wp:docPr id="6712284" name="Picture 2"/>
@@ -4483,23 +4483,7 @@
           <w:rFonts w:ascii="Courier New" w:hAnsi="Courier New" w:cs="Courier New"/>
           <w:color w:val="444444"/>
         </w:rPr>
-        <w:t xml:space="preserve"> j &lt; 3; </w:t>
-      </w:r>
-      <w:proofErr w:type="spellStart"/>
-      <w:r>
-        <w:rPr>
-          <w:rFonts w:ascii="Courier New" w:hAnsi="Courier New" w:cs="Courier New"/>
-          <w:color w:val="444444"/>
-        </w:rPr>
-        <w:t>j++</w:t>
-      </w:r>
-      <w:proofErr w:type="spellEnd"/>
-      <w:r>
-        <w:rPr>
-          <w:rFonts w:ascii="Courier New" w:hAnsi="Courier New" w:cs="Courier New"/>
-          <w:color w:val="444444"/>
-        </w:rPr>
-        <w:t>) {</w:t>
+        <w:t xml:space="preserve"> j &lt; 3; j++) {</w:t>
       </w:r>
       <w:r>
         <w:rPr>
@@ -4806,6 +4790,10 @@
     <w:p>
       <w:pPr>
         <w:shd w:val="clear" w:color="auto" w:fill="F0F0F0"/>
+        <w:rPr>
+          <w:rFonts w:ascii="Courier New" w:hAnsi="Courier New" w:cs="Courier New"/>
+          <w:color w:val="444444"/>
+        </w:rPr>
       </w:pPr>
       <w:r>
         <w:rPr>
@@ -5235,23 +5223,7 @@
           <w:rFonts w:ascii="Courier New" w:hAnsi="Courier New" w:cs="Courier New"/>
           <w:color w:val="444444"/>
         </w:rPr>
-        <w:t xml:space="preserve">; </w:t>
-      </w:r>
-      <w:proofErr w:type="spellStart"/>
-      <w:r>
-        <w:rPr>
-          <w:rFonts w:ascii="Courier New" w:hAnsi="Courier New" w:cs="Courier New"/>
-          <w:color w:val="444444"/>
-        </w:rPr>
-        <w:t>j++</w:t>
-      </w:r>
-      <w:proofErr w:type="spellEnd"/>
-      <w:r>
-        <w:rPr>
-          <w:rFonts w:ascii="Courier New" w:hAnsi="Courier New" w:cs="Courier New"/>
-          <w:color w:val="444444"/>
-        </w:rPr>
-        <w:t xml:space="preserve">) { </w:t>
+        <w:t xml:space="preserve">; j++) { </w:t>
       </w:r>
       <w:r>
         <w:rPr>
@@ -5286,6 +5258,7 @@
         <w:t>}</w:t>
       </w:r>
     </w:p>
+    <w:p/>
     <w:p>
       <w:pPr>
         <w:pStyle w:val="Heading4"/>
@@ -5493,23 +5466,7 @@
           <w:color w:val="444444"/>
         </w:rPr>
         <w:br/>
-        <w:t xml:space="preserve">    for (int j = 0; j &lt; n; </w:t>
-      </w:r>
-      <w:proofErr w:type="spellStart"/>
-      <w:r>
-        <w:rPr>
-          <w:rFonts w:ascii="Courier New" w:hAnsi="Courier New" w:cs="Courier New"/>
-          <w:color w:val="444444"/>
-        </w:rPr>
-        <w:t>j++</w:t>
-      </w:r>
-      <w:proofErr w:type="spellEnd"/>
-      <w:r>
-        <w:rPr>
-          <w:rFonts w:ascii="Courier New" w:hAnsi="Courier New" w:cs="Courier New"/>
-          <w:color w:val="444444"/>
-        </w:rPr>
-        <w:t>) {</w:t>
+        <w:t xml:space="preserve">    for (int j = 0; j &lt; n; j++) {</w:t>
       </w:r>
       <w:r>
         <w:rPr>
@@ -5534,6 +5491,19 @@
         </w:rPr>
         <w:br/>
         <w:t>}</w:t>
+      </w:r>
+    </w:p>
+    <w:p>
+      <w:pPr>
+        <w:rPr>
+          <w:rFonts w:asciiTheme="majorHAnsi" w:eastAsiaTheme="majorEastAsia" w:hAnsiTheme="majorHAnsi" w:cstheme="majorBidi"/>
+          <w:i/>
+          <w:iCs/>
+          <w:color w:val="2F5496" w:themeColor="accent1" w:themeShade="BF"/>
+        </w:rPr>
+      </w:pPr>
+      <w:r>
+        <w:br w:type="page"/>
       </w:r>
     </w:p>
     <w:p>
@@ -5545,6 +5515,7 @@
         </w:numPr>
       </w:pPr>
       <w:r>
+        <w:lastRenderedPageBreak/>
         <w:t>Array of Vectors</w:t>
       </w:r>
     </w:p>
@@ -5593,7 +5564,6 @@
         </w:numPr>
       </w:pPr>
       <w:r>
-        <w:lastRenderedPageBreak/>
         <w:t>Easy to pass to function.</w:t>
       </w:r>
     </w:p>
@@ -5770,23 +5740,7 @@
           <w:color w:val="444444"/>
         </w:rPr>
         <w:br/>
-        <w:t xml:space="preserve">        for (int j = 0; j &lt; n; </w:t>
-      </w:r>
-      <w:proofErr w:type="spellStart"/>
-      <w:r>
-        <w:rPr>
-          <w:rFonts w:ascii="Courier New" w:hAnsi="Courier New" w:cs="Courier New"/>
-          <w:color w:val="444444"/>
-        </w:rPr>
-        <w:t>j++</w:t>
-      </w:r>
-      <w:proofErr w:type="spellEnd"/>
-      <w:r>
-        <w:rPr>
-          <w:rFonts w:ascii="Courier New" w:hAnsi="Courier New" w:cs="Courier New"/>
-          <w:color w:val="444444"/>
-        </w:rPr>
-        <w:t>) {</w:t>
+        <w:t xml:space="preserve">        for (int j = 0; j &lt; n; j++) {</w:t>
       </w:r>
       <w:r>
         <w:rPr>
@@ -6256,23 +6210,7 @@
           <w:rFonts w:ascii="Courier New" w:hAnsi="Courier New" w:cs="Courier New"/>
           <w:color w:val="444444"/>
         </w:rPr>
-        <w:t xml:space="preserve">; j &lt; n; </w:t>
-      </w:r>
-      <w:proofErr w:type="spellStart"/>
-      <w:r>
-        <w:rPr>
-          <w:rFonts w:ascii="Courier New" w:hAnsi="Courier New" w:cs="Courier New"/>
-          <w:color w:val="444444"/>
-        </w:rPr>
-        <w:t>j++</w:t>
-      </w:r>
-      <w:proofErr w:type="spellEnd"/>
-      <w:r>
-        <w:rPr>
-          <w:rFonts w:ascii="Courier New" w:hAnsi="Courier New" w:cs="Courier New"/>
-          <w:color w:val="444444"/>
-        </w:rPr>
-        <w:t>) {</w:t>
+        <w:t>; j &lt; n; j++) {</w:t>
       </w:r>
       <w:r>
         <w:rPr>
@@ -6534,7 +6472,7 @@
           <w:noProof/>
         </w:rPr>
         <w:drawing>
-          <wp:inline distT="0" distB="0" distL="0" distR="0" wp14:anchorId="1AA7A1D6" wp14:editId="043D4B20">
+          <wp:inline distT="0" distB="0" distL="0" distR="0" wp14:anchorId="1AA7A1D6" wp14:editId="2432DE78">
             <wp:extent cx="5731510" cy="3241040"/>
             <wp:effectExtent l="0" t="0" r="2540" b="0"/>
             <wp:docPr id="882256033" name="Picture 1" descr="A diagram of a number of numbers&#10;&#10;Description automatically generated with medium confidence"/>
@@ -6585,10 +6523,24 @@
     </w:p>
     <w:p>
       <w:pPr>
+        <w:rPr>
+          <w:rFonts w:asciiTheme="majorHAnsi" w:eastAsiaTheme="majorEastAsia" w:hAnsiTheme="majorHAnsi" w:cstheme="majorBidi"/>
+          <w:color w:val="2F5496" w:themeColor="accent1" w:themeShade="BF"/>
+          <w:sz w:val="26"/>
+          <w:szCs w:val="26"/>
+        </w:rPr>
+      </w:pPr>
+      <w:bookmarkStart w:id="5" w:name="_Toc144835656"/>
+      <w:r>
+        <w:br w:type="page"/>
+      </w:r>
+    </w:p>
+    <w:p>
+      <w:pPr>
         <w:pStyle w:val="Heading2"/>
       </w:pPr>
-      <w:bookmarkStart w:id="5" w:name="_Toc144835656"/>
-      <w:r>
+      <w:r>
+        <w:lastRenderedPageBreak/>
         <w:t>Sizeof Array</w:t>
       </w:r>
       <w:bookmarkEnd w:id="5"/>
@@ -7309,8 +7261,6 @@
         <w:t>5</w:t>
       </w:r>
     </w:p>
-    <w:p/>
-    <w:p/>
     <w:p/>
     <w:p>
       <w:pPr>
@@ -7364,7 +7314,6 @@
     <w:p>
       <w:pPr>
         <w:shd w:val="clear" w:color="auto" w:fill="F0F0F0"/>
-        <w:ind w:left="360"/>
         <w:rPr>
           <w:rFonts w:ascii="Courier New" w:hAnsi="Courier New" w:cs="Courier New"/>
           <w:color w:val="444444"/>
@@ -7642,7 +7591,6 @@
     <w:p>
       <w:pPr>
         <w:shd w:val="clear" w:color="auto" w:fill="F0F0F0"/>
-        <w:ind w:left="360"/>
       </w:pPr>
       <w:r>
         <w:rPr>
@@ -7755,7 +7703,6 @@
     <w:p>
       <w:pPr>
         <w:shd w:val="clear" w:color="auto" w:fill="F0F0F0"/>
-        <w:ind w:left="360"/>
       </w:pPr>
       <w:r>
         <w:rPr>
@@ -8316,9 +8263,6 @@
       </w:r>
     </w:p>
     <w:p>
-      <w:pPr>
-        <w:ind w:left="360"/>
-      </w:pPr>
       <w:r>
         <w:rPr>
           <w:color w:val="FF0000"/>
@@ -8378,9 +8322,6 @@
       </w:r>
     </w:p>
     <w:p>
-      <w:pPr>
-        <w:ind w:left="360"/>
-      </w:pPr>
       <w:r>
         <w:rPr>
           <w:b/>
@@ -8398,7 +8339,6 @@
     <w:p>
       <w:pPr>
         <w:shd w:val="clear" w:color="auto" w:fill="F0F0F0"/>
-        <w:ind w:left="360"/>
       </w:pPr>
       <w:r>
         <w:rPr>
@@ -8642,9 +8582,6 @@
       </w:r>
     </w:p>
     <w:p>
-      <w:pPr>
-        <w:ind w:left="360"/>
-      </w:pPr>
       <w:r>
         <w:t>Works same as above. H</w:t>
       </w:r>
@@ -8671,7 +8608,6 @@
     <w:p>
       <w:pPr>
         <w:shd w:val="clear" w:color="auto" w:fill="F0F0F0"/>
-        <w:ind w:left="360"/>
       </w:pPr>
       <w:r>
         <w:rPr>
@@ -8914,16 +8850,7 @@
         <w:t>}</w:t>
       </w:r>
     </w:p>
-    <w:p/>
-    <w:p>
-      <w:pPr>
-        <w:ind w:left="360"/>
-      </w:pPr>
-    </w:p>
-    <w:p>
-      <w:pPr>
-        <w:ind w:left="360"/>
-      </w:pPr>
+    <w:p>
       <w:r>
         <w:rPr>
           <w:b/>
@@ -8948,9 +8875,6 @@
       </w:r>
     </w:p>
     <w:p>
-      <w:pPr>
-        <w:ind w:left="360"/>
-      </w:pPr>
       <w:r>
         <w:t>U</w:t>
       </w:r>
@@ -9283,18 +9207,28 @@
         <w:t>}</w:t>
       </w:r>
     </w:p>
-    <w:p/>
-    <w:p>
-      <w:pPr>
-        <w:ind w:left="360"/>
-      </w:pPr>
-    </w:p>
-    <w:p>
-      <w:r>
+    <w:p>
+      <w:pPr>
         <w:rPr>
           <w:b/>
           <w:bCs/>
         </w:rPr>
+      </w:pPr>
+      <w:r>
+        <w:rPr>
+          <w:b/>
+          <w:bCs/>
+        </w:rPr>
+        <w:br w:type="page"/>
+      </w:r>
+    </w:p>
+    <w:p>
+      <w:r>
+        <w:rPr>
+          <w:b/>
+          <w:bCs/>
+        </w:rPr>
+        <w:lastRenderedPageBreak/>
         <w:t>Modifications During Array Traversal</w:t>
       </w:r>
       <w:r>
@@ -9307,35 +9241,24 @@
     <w:p>
       <w:pPr>
         <w:shd w:val="clear" w:color="auto" w:fill="F0F0F0"/>
-      </w:pPr>
-      <w:r>
-        <w:rPr>
-          <w:rFonts w:ascii="Courier New" w:hAnsi="Courier New" w:cs="Courier New"/>
-          <w:color w:val="1F7199"/>
-        </w:rPr>
-        <w:t>#</w:t>
-      </w:r>
-      <w:r>
-        <w:rPr>
-          <w:rFonts w:ascii="Courier New" w:hAnsi="Courier New" w:cs="Courier New"/>
-          <w:b/>
-          <w:color w:val="1F7199"/>
-        </w:rPr>
-        <w:t>include</w:t>
-      </w:r>
-      <w:r>
-        <w:rPr>
-          <w:rFonts w:ascii="Courier New" w:hAnsi="Courier New" w:cs="Courier New"/>
-          <w:color w:val="1F7199"/>
-        </w:rPr>
-        <w:t xml:space="preserve"> </w:t>
-      </w:r>
-      <w:r>
-        <w:rPr>
-          <w:rFonts w:ascii="Courier New" w:hAnsi="Courier New" w:cs="Courier New"/>
-          <w:color w:val="4D99BF"/>
-        </w:rPr>
-        <w:t>&lt;iostream&gt;</w:t>
+        <w:rPr>
+          <w:rFonts w:ascii="Courier New" w:hAnsi="Courier New" w:cs="Courier New"/>
+          <w:color w:val="444444"/>
+        </w:rPr>
+      </w:pPr>
+      <w:r>
+        <w:rPr>
+          <w:rFonts w:ascii="Courier New" w:hAnsi="Courier New" w:cs="Courier New"/>
+          <w:color w:val="397300"/>
+        </w:rPr>
+        <w:t xml:space="preserve">int </w:t>
+      </w:r>
+      <w:r>
+        <w:rPr>
+          <w:rFonts w:ascii="Courier New" w:hAnsi="Courier New" w:cs="Courier New"/>
+          <w:color w:val="444444"/>
+        </w:rPr>
+        <w:t>main() {</w:t>
       </w:r>
       <w:r>
         <w:rPr>
@@ -9343,6 +9266,21 @@
           <w:color w:val="444444"/>
         </w:rPr>
         <w:br/>
+        <w:t xml:space="preserve">   </w:t>
+      </w:r>
+      <w:r>
+        <w:rPr>
+          <w:rFonts w:ascii="Courier New" w:hAnsi="Courier New" w:cs="Courier New"/>
+          <w:color w:val="397300"/>
+        </w:rPr>
+        <w:t xml:space="preserve"> int </w:t>
+      </w:r>
+      <w:r>
+        <w:rPr>
+          <w:rFonts w:ascii="Courier New" w:hAnsi="Courier New" w:cs="Courier New"/>
+          <w:color w:val="444444"/>
+        </w:rPr>
+        <w:t>arr[] = {1, 2, 3, 4, 5};</w:t>
       </w:r>
       <w:r>
         <w:rPr>
@@ -9350,43 +9288,124 @@
           <w:color w:val="444444"/>
         </w:rPr>
         <w:br/>
-      </w:r>
-      <w:r>
-        <w:rPr>
-          <w:rFonts w:ascii="Courier New" w:hAnsi="Courier New" w:cs="Courier New"/>
-          <w:b/>
-          <w:color w:val="444444"/>
-        </w:rPr>
-        <w:t>using</w:t>
-      </w:r>
-      <w:r>
-        <w:rPr>
-          <w:rFonts w:ascii="Courier New" w:hAnsi="Courier New" w:cs="Courier New"/>
-          <w:color w:val="444444"/>
-        </w:rPr>
-        <w:t xml:space="preserve"> </w:t>
-      </w:r>
-      <w:r>
-        <w:rPr>
-          <w:rFonts w:ascii="Courier New" w:hAnsi="Courier New" w:cs="Courier New"/>
-          <w:b/>
-          <w:color w:val="444444"/>
-        </w:rPr>
-        <w:t>namespace</w:t>
-      </w:r>
-      <w:r>
-        <w:rPr>
-          <w:rFonts w:ascii="Courier New" w:hAnsi="Courier New" w:cs="Courier New"/>
-          <w:color w:val="444444"/>
-        </w:rPr>
-        <w:t xml:space="preserve"> </w:t>
+        <w:t xml:space="preserve">   </w:t>
       </w:r>
       <w:r>
         <w:rPr>
           <w:rFonts w:ascii="Courier New" w:hAnsi="Courier New" w:cs="Courier New"/>
           <w:color w:val="397300"/>
         </w:rPr>
-        <w:t>std</w:t>
+        <w:t xml:space="preserve"> int </w:t>
+      </w:r>
+      <w:r>
+        <w:rPr>
+          <w:rFonts w:ascii="Courier New" w:hAnsi="Courier New" w:cs="Courier New"/>
+          <w:color w:val="444444"/>
+        </w:rPr>
+        <w:t>n = sizeof(arr) / sizeof(arr[0]);</w:t>
+      </w:r>
+      <w:r>
+        <w:rPr>
+          <w:rFonts w:ascii="Courier New" w:hAnsi="Courier New" w:cs="Courier New"/>
+          <w:color w:val="444444"/>
+        </w:rPr>
+        <w:br/>
+      </w:r>
+      <w:r>
+        <w:rPr>
+          <w:rFonts w:ascii="Courier New" w:hAnsi="Courier New" w:cs="Courier New"/>
+          <w:color w:val="444444"/>
+        </w:rPr>
+        <w:br/>
+        <w:t xml:space="preserve">    // Double each element in the</w:t>
+      </w:r>
+      <w:r>
+        <w:rPr>
+          <w:rFonts w:ascii="Courier New" w:hAnsi="Courier New" w:cs="Courier New"/>
+          <w:color w:val="397300"/>
+        </w:rPr>
+        <w:t xml:space="preserve"> array</w:t>
+      </w:r>
+      <w:r>
+        <w:rPr>
+          <w:rFonts w:ascii="Courier New" w:hAnsi="Courier New" w:cs="Courier New"/>
+          <w:color w:val="397300"/>
+        </w:rPr>
+        <w:br/>
+      </w:r>
+      <w:r>
+        <w:rPr>
+          <w:rFonts w:ascii="Courier New" w:hAnsi="Courier New" w:cs="Courier New"/>
+          <w:color w:val="444444"/>
+        </w:rPr>
+        <w:t xml:space="preserve">    for (int i = 0; i &lt; n; i++) {</w:t>
+      </w:r>
+      <w:r>
+        <w:rPr>
+          <w:rFonts w:ascii="Courier New" w:hAnsi="Courier New" w:cs="Courier New"/>
+          <w:color w:val="444444"/>
+        </w:rPr>
+        <w:br/>
+        <w:t xml:space="preserve">        arr[i] = arr[i] * 2;</w:t>
+      </w:r>
+      <w:r>
+        <w:rPr>
+          <w:rFonts w:ascii="Courier New" w:hAnsi="Courier New" w:cs="Courier New"/>
+          <w:color w:val="444444"/>
+        </w:rPr>
+        <w:br/>
+        <w:t xml:space="preserve">    }</w:t>
+      </w:r>
+      <w:r>
+        <w:rPr>
+          <w:rFonts w:ascii="Courier New" w:hAnsi="Courier New" w:cs="Courier New"/>
+          <w:color w:val="444444"/>
+        </w:rPr>
+        <w:br/>
+      </w:r>
+      <w:r>
+        <w:rPr>
+          <w:rFonts w:ascii="Courier New" w:hAnsi="Courier New" w:cs="Courier New"/>
+          <w:color w:val="444444"/>
+        </w:rPr>
+        <w:br/>
+        <w:t xml:space="preserve">    // Print the updated</w:t>
+      </w:r>
+      <w:r>
+        <w:rPr>
+          <w:rFonts w:ascii="Courier New" w:hAnsi="Courier New" w:cs="Courier New"/>
+          <w:color w:val="397300"/>
+        </w:rPr>
+        <w:t xml:space="preserve"> array</w:t>
+      </w:r>
+      <w:r>
+        <w:rPr>
+          <w:rFonts w:ascii="Courier New" w:hAnsi="Courier New" w:cs="Courier New"/>
+          <w:color w:val="397300"/>
+        </w:rPr>
+        <w:br/>
+      </w:r>
+      <w:r>
+        <w:rPr>
+          <w:rFonts w:ascii="Courier New" w:hAnsi="Courier New" w:cs="Courier New"/>
+          <w:color w:val="444444"/>
+        </w:rPr>
+        <w:t xml:space="preserve">    for (int i = 0; i &lt; n; i++) {</w:t>
+      </w:r>
+      <w:r>
+        <w:rPr>
+          <w:rFonts w:ascii="Courier New" w:hAnsi="Courier New" w:cs="Courier New"/>
+          <w:color w:val="444444"/>
+        </w:rPr>
+        <w:br/>
+        <w:t xml:space="preserve">        cout &lt;&lt; arr[i] &lt;&lt; </w:t>
+      </w:r>
+      <w:r>
+        <w:rPr>
+          <w:rFonts w:ascii="Courier New" w:hAnsi="Courier New" w:cs="Courier New"/>
+          <w:color w:val="880000"/>
+        </w:rPr>
+        <w:t>" "</w:t>
       </w:r>
       <w:r>
         <w:rPr>
@@ -9401,15 +9420,132 @@
           <w:color w:val="444444"/>
         </w:rPr>
         <w:br/>
-      </w:r>
-      <w:r>
-        <w:rPr>
-          <w:rFonts w:ascii="Courier New" w:hAnsi="Courier New" w:cs="Courier New"/>
-          <w:color w:val="444444"/>
-        </w:rPr>
-        <w:lastRenderedPageBreak/>
+        <w:t xml:space="preserve">    }</w:t>
+      </w:r>
+      <w:r>
+        <w:rPr>
+          <w:rFonts w:ascii="Courier New" w:hAnsi="Courier New" w:cs="Courier New"/>
+          <w:color w:val="444444"/>
+        </w:rPr>
         <w:br/>
       </w:r>
+      <w:r>
+        <w:rPr>
+          <w:rFonts w:ascii="Courier New" w:hAnsi="Courier New" w:cs="Courier New"/>
+          <w:color w:val="444444"/>
+        </w:rPr>
+        <w:br/>
+        <w:t xml:space="preserve">   </w:t>
+      </w:r>
+      <w:r>
+        <w:rPr>
+          <w:rFonts w:ascii="Courier New" w:hAnsi="Courier New" w:cs="Courier New"/>
+          <w:color w:val="397300"/>
+        </w:rPr>
+        <w:t xml:space="preserve"> return </w:t>
+      </w:r>
+      <w:r>
+        <w:rPr>
+          <w:rFonts w:ascii="Courier New" w:hAnsi="Courier New" w:cs="Courier New"/>
+          <w:color w:val="444444"/>
+        </w:rPr>
+        <w:t>0;</w:t>
+      </w:r>
+      <w:r>
+        <w:rPr>
+          <w:rFonts w:ascii="Courier New" w:hAnsi="Courier New" w:cs="Courier New"/>
+          <w:color w:val="444444"/>
+        </w:rPr>
+        <w:br/>
+        <w:t>}</w:t>
+      </w:r>
+    </w:p>
+    <w:p>
+      <w:pPr>
+        <w:shd w:val="clear" w:color="auto" w:fill="F0F0F0"/>
+        <w:rPr>
+          <w:rFonts w:ascii="Courier New" w:hAnsi="Courier New" w:cs="Courier New"/>
+          <w:color w:val="444444"/>
+        </w:rPr>
+      </w:pPr>
+      <w:r>
+        <w:rPr>
+          <w:rFonts w:ascii="Courier New" w:hAnsi="Courier New" w:cs="Courier New"/>
+          <w:color w:val="444444"/>
+        </w:rPr>
+        <w:t>Output</w:t>
+      </w:r>
+    </w:p>
+    <w:p>
+      <w:pPr>
+        <w:shd w:val="clear" w:color="auto" w:fill="F0F0F0"/>
+      </w:pPr>
+      <w:r>
+        <w:rPr>
+          <w:rFonts w:ascii="Courier New" w:hAnsi="Courier New" w:cs="Courier New"/>
+          <w:color w:val="444444"/>
+        </w:rPr>
+        <w:t>2 4 6 8 10</w:t>
+      </w:r>
+    </w:p>
+    <w:p>
+      <w:r>
+        <w:t>U</w:t>
+      </w:r>
+      <w:r>
+        <w:t xml:space="preserve">sing </w:t>
+      </w:r>
+      <w:r>
+        <w:t xml:space="preserve">auto &amp;var </w:t>
+      </w:r>
+      <w:r>
+        <w:t>reference</w:t>
+      </w:r>
+      <w:r>
+        <w:t xml:space="preserve">, </w:t>
+      </w:r>
+      <w:r>
+        <w:t xml:space="preserve">var will </w:t>
+      </w:r>
+      <w:r>
+        <w:t xml:space="preserve">directly </w:t>
+      </w:r>
+      <w:r>
+        <w:t xml:space="preserve">access the memory </w:t>
+      </w:r>
+      <w:r>
+        <w:t xml:space="preserve">for </w:t>
+      </w:r>
+      <w:r>
+        <w:t xml:space="preserve">each element of </w:t>
+      </w:r>
+      <w:r>
+        <w:t xml:space="preserve">the </w:t>
+      </w:r>
+      <w:r>
+        <w:t>array</w:t>
+      </w:r>
+      <w:r>
+        <w:t xml:space="preserve"> in each iteration </w:t>
+      </w:r>
+      <w:r>
+        <w:t xml:space="preserve">and do </w:t>
+      </w:r>
+      <w:r>
+        <w:t>post-increments</w:t>
+      </w:r>
+      <w:r>
+        <w:t>.</w:t>
+      </w:r>
+    </w:p>
+    <w:p>
+      <w:pPr>
+        <w:shd w:val="clear" w:color="auto" w:fill="F0F0F0"/>
+        <w:rPr>
+          <w:rFonts w:ascii="Courier New" w:hAnsi="Courier New" w:cs="Courier New"/>
+          <w:color w:val="444444"/>
+        </w:rPr>
+      </w:pPr>
       <w:r>
         <w:rPr>
           <w:rFonts w:ascii="Courier New" w:hAnsi="Courier New" w:cs="Courier New"/>
@@ -9539,73 +9675,6 @@
           <w:color w:val="444444"/>
         </w:rPr>
         <w:br/>
-        <w:t xml:space="preserve">    </w:t>
-      </w:r>
-      <w:r>
-        <w:rPr>
-          <w:rFonts w:ascii="Courier New" w:hAnsi="Courier New" w:cs="Courier New"/>
-          <w:b/>
-          <w:color w:val="444444"/>
-        </w:rPr>
-        <w:t>int</w:t>
-      </w:r>
-      <w:r>
-        <w:rPr>
-          <w:rFonts w:ascii="Courier New" w:hAnsi="Courier New" w:cs="Courier New"/>
-          <w:color w:val="444444"/>
-        </w:rPr>
-        <w:t xml:space="preserve"> n = </w:t>
-      </w:r>
-      <w:r>
-        <w:rPr>
-          <w:rFonts w:ascii="Courier New" w:hAnsi="Courier New" w:cs="Courier New"/>
-          <w:b/>
-          <w:color w:val="444444"/>
-        </w:rPr>
-        <w:t>sizeof</w:t>
-      </w:r>
-      <w:r>
-        <w:rPr>
-          <w:rFonts w:ascii="Courier New" w:hAnsi="Courier New" w:cs="Courier New"/>
-          <w:color w:val="444444"/>
-        </w:rPr>
-        <w:t xml:space="preserve">(arr) / </w:t>
-      </w:r>
-      <w:r>
-        <w:rPr>
-          <w:rFonts w:ascii="Courier New" w:hAnsi="Courier New" w:cs="Courier New"/>
-          <w:b/>
-          <w:color w:val="444444"/>
-        </w:rPr>
-        <w:t>sizeof</w:t>
-      </w:r>
-      <w:r>
-        <w:rPr>
-          <w:rFonts w:ascii="Courier New" w:hAnsi="Courier New" w:cs="Courier New"/>
-          <w:color w:val="444444"/>
-        </w:rPr>
-        <w:t>(arr[</w:t>
-      </w:r>
-      <w:r>
-        <w:rPr>
-          <w:rFonts w:ascii="Courier New" w:hAnsi="Courier New" w:cs="Courier New"/>
-          <w:color w:val="880000"/>
-        </w:rPr>
-        <w:t>0</w:t>
-      </w:r>
-      <w:r>
-        <w:rPr>
-          <w:rFonts w:ascii="Courier New" w:hAnsi="Courier New" w:cs="Courier New"/>
-          <w:color w:val="444444"/>
-        </w:rPr>
-        <w:t>]);</w:t>
-      </w:r>
-      <w:r>
-        <w:rPr>
-          <w:rFonts w:ascii="Courier New" w:hAnsi="Courier New" w:cs="Courier New"/>
-          <w:color w:val="444444"/>
-        </w:rPr>
-        <w:br/>
       </w:r>
       <w:r>
         <w:rPr>
@@ -9620,7 +9689,7 @@
           <w:rFonts w:ascii="Courier New" w:hAnsi="Courier New" w:cs="Courier New"/>
           <w:color w:val="888888"/>
         </w:rPr>
-        <w:t>// Using a for loop to traverse the array</w:t>
+        <w:t>// Using a range-based for loop to traverse the array</w:t>
       </w:r>
       <w:r>
         <w:rPr>
@@ -9651,28 +9720,14 @@
           <w:b/>
           <w:color w:val="444444"/>
         </w:rPr>
-        <w:t>int</w:t>
-      </w:r>
-      <w:r>
-        <w:rPr>
-          <w:rFonts w:ascii="Courier New" w:hAnsi="Courier New" w:cs="Courier New"/>
-          <w:color w:val="444444"/>
-        </w:rPr>
-        <w:t xml:space="preserve"> i = </w:t>
-      </w:r>
-      <w:r>
-        <w:rPr>
-          <w:rFonts w:ascii="Courier New" w:hAnsi="Courier New" w:cs="Courier New"/>
-          <w:color w:val="880000"/>
-        </w:rPr>
-        <w:t>0</w:t>
-      </w:r>
-      <w:r>
-        <w:rPr>
-          <w:rFonts w:ascii="Courier New" w:hAnsi="Courier New" w:cs="Courier New"/>
-          <w:color w:val="444444"/>
-        </w:rPr>
-        <w:t>; i &lt; n; i++) {</w:t>
+        <w:t>auto</w:t>
+      </w:r>
+      <w:r>
+        <w:rPr>
+          <w:rFonts w:ascii="Courier New" w:hAnsi="Courier New" w:cs="Courier New"/>
+          <w:color w:val="444444"/>
+        </w:rPr>
+        <w:t xml:space="preserve"> &amp;var : arr) {</w:t>
       </w:r>
       <w:r>
         <w:rPr>
@@ -9694,7 +9749,7 @@
           <w:rFonts w:ascii="Courier New" w:hAnsi="Courier New" w:cs="Courier New"/>
           <w:color w:val="444444"/>
         </w:rPr>
-        <w:t xml:space="preserve"> &lt;&lt; arr[i] &lt;&lt; </w:t>
+        <w:t xml:space="preserve"> &lt;&lt; var++ &lt;&lt; </w:t>
       </w:r>
       <w:r>
         <w:rPr>
@@ -9708,14 +9763,42 @@
           <w:rFonts w:ascii="Courier New" w:hAnsi="Courier New" w:cs="Courier New"/>
           <w:color w:val="444444"/>
         </w:rPr>
-        <w:t xml:space="preserve">; </w:t>
-      </w:r>
-      <w:r>
-        <w:rPr>
-          <w:rFonts w:ascii="Courier New" w:hAnsi="Courier New" w:cs="Courier New"/>
-          <w:color w:val="888888"/>
-        </w:rPr>
-        <w:t>// Output the current element</w:t>
+        <w:t>;</w:t>
+      </w:r>
+      <w:r>
+        <w:rPr>
+          <w:rFonts w:ascii="Courier New" w:hAnsi="Courier New" w:cs="Courier New"/>
+          <w:color w:val="444444"/>
+        </w:rPr>
+        <w:t xml:space="preserve"> // Print </w:t>
+      </w:r>
+      <w:r>
+        <w:rPr>
+          <w:rFonts w:ascii="Courier New" w:hAnsi="Courier New" w:cs="Courier New"/>
+          <w:color w:val="444444"/>
+        </w:rPr>
+        <w:t>o</w:t>
+      </w:r>
+      <w:r>
+        <w:rPr>
+          <w:rFonts w:ascii="Courier New" w:hAnsi="Courier New" w:cs="Courier New"/>
+          <w:color w:val="444444"/>
+        </w:rPr>
+        <w:t>riginal</w:t>
+      </w:r>
+      <w:r>
+        <w:rPr>
+          <w:rFonts w:ascii="Courier New" w:hAnsi="Courier New" w:cs="Courier New"/>
+          <w:color w:val="444444"/>
+        </w:rPr>
+        <w:t xml:space="preserve"> </w:t>
+      </w:r>
+      <w:r>
+        <w:rPr>
+          <w:rFonts w:ascii="Courier New" w:hAnsi="Courier New" w:cs="Courier New"/>
+          <w:color w:val="444444"/>
+        </w:rPr>
+        <w:t>value</w:t>
       </w:r>
       <w:r>
         <w:rPr>
@@ -9731,6 +9814,44 @@
           <w:color w:val="444444"/>
         </w:rPr>
         <w:br/>
+        <w:t xml:space="preserve">    </w:t>
+      </w:r>
+      <w:r>
+        <w:rPr>
+          <w:rFonts w:ascii="Courier New" w:hAnsi="Courier New" w:cs="Courier New"/>
+          <w:color w:val="397300"/>
+        </w:rPr>
+        <w:t>cout</w:t>
+      </w:r>
+      <w:r>
+        <w:rPr>
+          <w:rFonts w:ascii="Courier New" w:hAnsi="Courier New" w:cs="Courier New"/>
+          <w:color w:val="444444"/>
+        </w:rPr>
+        <w:t xml:space="preserve"> &lt;&lt; </w:t>
+      </w:r>
+      <w:proofErr w:type="spellStart"/>
+      <w:r>
+        <w:rPr>
+          <w:rFonts w:ascii="Courier New" w:hAnsi="Courier New" w:cs="Courier New"/>
+          <w:color w:val="397300"/>
+        </w:rPr>
+        <w:t>endl</w:t>
+      </w:r>
+      <w:proofErr w:type="spellEnd"/>
+      <w:r>
+        <w:rPr>
+          <w:rFonts w:ascii="Courier New" w:hAnsi="Courier New" w:cs="Courier New"/>
+          <w:color w:val="444444"/>
+        </w:rPr>
+        <w:t>;</w:t>
+      </w:r>
+      <w:r>
+        <w:rPr>
+          <w:rFonts w:ascii="Courier New" w:hAnsi="Courier New" w:cs="Courier New"/>
+          <w:color w:val="444444"/>
+        </w:rPr>
+        <w:br/>
       </w:r>
       <w:r>
         <w:rPr>
@@ -9743,6 +9864,139 @@
       <w:r>
         <w:rPr>
           <w:rFonts w:ascii="Courier New" w:hAnsi="Courier New" w:cs="Courier New"/>
+          <w:color w:val="888888"/>
+        </w:rPr>
+        <w:t>// Using another range-based for loop to traverse the array</w:t>
+      </w:r>
+      <w:r>
+        <w:rPr>
+          <w:rFonts w:ascii="Courier New" w:hAnsi="Courier New" w:cs="Courier New"/>
+          <w:color w:val="444444"/>
+        </w:rPr>
+        <w:br/>
+        <w:t xml:space="preserve">    </w:t>
+      </w:r>
+      <w:r>
+        <w:rPr>
+          <w:rFonts w:ascii="Courier New" w:hAnsi="Courier New" w:cs="Courier New"/>
+          <w:b/>
+          <w:color w:val="444444"/>
+        </w:rPr>
+        <w:t>for</w:t>
+      </w:r>
+      <w:r>
+        <w:rPr>
+          <w:rFonts w:ascii="Courier New" w:hAnsi="Courier New" w:cs="Courier New"/>
+          <w:color w:val="444444"/>
+        </w:rPr>
+        <w:t xml:space="preserve"> (</w:t>
+      </w:r>
+      <w:r>
+        <w:rPr>
+          <w:rFonts w:ascii="Courier New" w:hAnsi="Courier New" w:cs="Courier New"/>
+          <w:b/>
+          <w:color w:val="444444"/>
+        </w:rPr>
+        <w:t>const</w:t>
+      </w:r>
+      <w:r>
+        <w:rPr>
+          <w:rFonts w:ascii="Courier New" w:hAnsi="Courier New" w:cs="Courier New"/>
+          <w:color w:val="444444"/>
+        </w:rPr>
+        <w:t xml:space="preserve"> </w:t>
+      </w:r>
+      <w:r>
+        <w:rPr>
+          <w:rFonts w:ascii="Courier New" w:hAnsi="Courier New" w:cs="Courier New"/>
+          <w:b/>
+          <w:color w:val="444444"/>
+        </w:rPr>
+        <w:t>auto</w:t>
+      </w:r>
+      <w:r>
+        <w:rPr>
+          <w:rFonts w:ascii="Courier New" w:hAnsi="Courier New" w:cs="Courier New"/>
+          <w:color w:val="444444"/>
+        </w:rPr>
+        <w:t xml:space="preserve"> &amp;var : arr) {</w:t>
+      </w:r>
+      <w:r>
+        <w:rPr>
+          <w:rFonts w:ascii="Courier New" w:hAnsi="Courier New" w:cs="Courier New"/>
+          <w:color w:val="444444"/>
+        </w:rPr>
+        <w:br/>
+        <w:t xml:space="preserve">        </w:t>
+      </w:r>
+      <w:r>
+        <w:rPr>
+          <w:rFonts w:ascii="Courier New" w:hAnsi="Courier New" w:cs="Courier New"/>
+          <w:color w:val="397300"/>
+        </w:rPr>
+        <w:t>cout</w:t>
+      </w:r>
+      <w:r>
+        <w:rPr>
+          <w:rFonts w:ascii="Courier New" w:hAnsi="Courier New" w:cs="Courier New"/>
+          <w:color w:val="444444"/>
+        </w:rPr>
+        <w:t xml:space="preserve"> &lt;&lt; var &lt;&lt; </w:t>
+      </w:r>
+      <w:r>
+        <w:rPr>
+          <w:rFonts w:ascii="Courier New" w:hAnsi="Courier New" w:cs="Courier New"/>
+          <w:color w:val="880000"/>
+        </w:rPr>
+        <w:t>" "</w:t>
+      </w:r>
+      <w:r>
+        <w:rPr>
+          <w:rFonts w:ascii="Courier New" w:hAnsi="Courier New" w:cs="Courier New"/>
+          <w:color w:val="444444"/>
+        </w:rPr>
+        <w:t xml:space="preserve">; </w:t>
+      </w:r>
+      <w:r>
+        <w:rPr>
+          <w:rFonts w:ascii="Courier New" w:hAnsi="Courier New" w:cs="Courier New"/>
+          <w:color w:val="888888"/>
+        </w:rPr>
+        <w:t xml:space="preserve">// </w:t>
+      </w:r>
+      <w:r>
+        <w:rPr>
+          <w:rFonts w:ascii="Courier New" w:hAnsi="Courier New" w:cs="Courier New"/>
+          <w:color w:val="888888"/>
+        </w:rPr>
+        <w:t>Print</w:t>
+      </w:r>
+      <w:r>
+        <w:rPr>
+          <w:rFonts w:ascii="Courier New" w:hAnsi="Courier New" w:cs="Courier New"/>
+          <w:color w:val="888888"/>
+        </w:rPr>
+        <w:t xml:space="preserve"> modified value</w:t>
+      </w:r>
+      <w:r>
+        <w:rPr>
+          <w:rFonts w:ascii="Courier New" w:hAnsi="Courier New" w:cs="Courier New"/>
+          <w:color w:val="444444"/>
+        </w:rPr>
+        <w:br/>
+        <w:t xml:space="preserve">    }</w:t>
+      </w:r>
+      <w:r>
+        <w:rPr>
+          <w:rFonts w:ascii="Courier New" w:hAnsi="Courier New" w:cs="Courier New"/>
+          <w:color w:val="444444"/>
+        </w:rPr>
+        <w:br/>
+        <w:t xml:space="preserve">    </w:t>
+      </w:r>
+      <w:r>
+        <w:rPr>
+          <w:rFonts w:ascii="Courier New" w:hAnsi="Courier New" w:cs="Courier New"/>
           <w:b/>
           <w:color w:val="444444"/>
         </w:rPr>
@@ -9778,148 +10032,72 @@
         <w:t>}</w:t>
       </w:r>
     </w:p>
+    <w:p>
+      <w:pPr>
+        <w:shd w:val="clear" w:color="auto" w:fill="F0F0F0"/>
+        <w:rPr>
+          <w:rFonts w:ascii="Courier New" w:hAnsi="Courier New" w:cs="Courier New"/>
+          <w:color w:val="444444"/>
+        </w:rPr>
+      </w:pPr>
+      <w:r>
+        <w:rPr>
+          <w:rFonts w:ascii="Courier New" w:hAnsi="Courier New" w:cs="Courier New"/>
+          <w:color w:val="444444"/>
+        </w:rPr>
+        <w:t>Output</w:t>
+      </w:r>
+    </w:p>
+    <w:p>
+      <w:pPr>
+        <w:shd w:val="clear" w:color="auto" w:fill="F0F0F0"/>
+        <w:rPr>
+          <w:rFonts w:ascii="Courier New" w:hAnsi="Courier New" w:cs="Courier New"/>
+          <w:color w:val="444444"/>
+        </w:rPr>
+      </w:pPr>
+      <w:r>
+        <w:rPr>
+          <w:rFonts w:ascii="Courier New" w:hAnsi="Courier New" w:cs="Courier New"/>
+          <w:color w:val="444444"/>
+        </w:rPr>
+        <w:t>1 2 3 4 5</w:t>
+      </w:r>
+    </w:p>
+    <w:p>
+      <w:pPr>
+        <w:shd w:val="clear" w:color="auto" w:fill="F0F0F0"/>
+      </w:pPr>
+      <w:r>
+        <w:rPr>
+          <w:rFonts w:ascii="Courier New" w:hAnsi="Courier New" w:cs="Courier New"/>
+          <w:color w:val="444444"/>
+        </w:rPr>
+        <w:t>2 3 4 5 6</w:t>
+      </w:r>
+    </w:p>
     <w:p/>
-    <w:p>
-      <w:r>
-        <w:rPr>
-          <w:noProof/>
-        </w:rPr>
-        <w:drawing>
-          <wp:inline distT="0" distB="0" distL="0" distR="0" wp14:anchorId="6445CC5E" wp14:editId="3FCF51F1">
-            <wp:extent cx="5731510" cy="2954020"/>
-            <wp:effectExtent l="0" t="0" r="2540" b="0"/>
-            <wp:docPr id="1607727019" name="Picture 1" descr="A computer code on a black background&#10;&#10;Description automatically generated"/>
-            <wp:cNvGraphicFramePr>
-              <a:graphicFrameLocks xmlns:a="http://schemas.openxmlformats.org/drawingml/2006/main" noChangeAspect="1"/>
-            </wp:cNvGraphicFramePr>
-            <a:graphic xmlns:a="http://schemas.openxmlformats.org/drawingml/2006/main">
-              <a:graphicData uri="http://schemas.openxmlformats.org/drawingml/2006/picture">
-                <pic:pic xmlns:pic="http://schemas.openxmlformats.org/drawingml/2006/picture">
-                  <pic:nvPicPr>
-                    <pic:cNvPr id="1607727019" name="Picture 1" descr="A computer code on a black background&#10;&#10;Description automatically generated"/>
-                    <pic:cNvPicPr/>
-                  </pic:nvPicPr>
-                  <pic:blipFill>
-                    <a:blip r:embed="rId15"/>
-                    <a:stretch>
-                      <a:fillRect/>
-                    </a:stretch>
-                  </pic:blipFill>
-                  <pic:spPr>
-                    <a:xfrm>
-                      <a:off x="0" y="0"/>
-                      <a:ext cx="5731510" cy="2954020"/>
-                    </a:xfrm>
-                    <a:prstGeom prst="rect">
-                      <a:avLst/>
-                    </a:prstGeom>
-                  </pic:spPr>
-                </pic:pic>
-              </a:graphicData>
-            </a:graphic>
-          </wp:inline>
-        </w:drawing>
-      </w:r>
-    </w:p>
-    <w:p>
-      <w:r>
-        <w:t>U</w:t>
-      </w:r>
-      <w:r>
-        <w:t xml:space="preserve">sing </w:t>
-      </w:r>
-      <w:r>
-        <w:t xml:space="preserve">auto &amp;var </w:t>
-      </w:r>
-      <w:r>
-        <w:t>reference</w:t>
-      </w:r>
-      <w:r>
-        <w:t xml:space="preserve">, </w:t>
-      </w:r>
-      <w:r>
-        <w:t xml:space="preserve">var will </w:t>
-      </w:r>
-      <w:r>
-        <w:t xml:space="preserve">directly </w:t>
-      </w:r>
-      <w:r>
-        <w:t xml:space="preserve">access the memory </w:t>
-      </w:r>
-      <w:r>
-        <w:t xml:space="preserve">for </w:t>
-      </w:r>
-      <w:r>
-        <w:t xml:space="preserve">each element of </w:t>
-      </w:r>
-      <w:r>
-        <w:t xml:space="preserve">the </w:t>
-      </w:r>
-      <w:r>
-        <w:t>array</w:t>
-      </w:r>
-      <w:r>
-        <w:t xml:space="preserve"> in each iteration </w:t>
-      </w:r>
-      <w:r>
-        <w:t xml:space="preserve">and do </w:t>
-      </w:r>
-      <w:r>
-        <w:t>post-increments</w:t>
-      </w:r>
-      <w:r>
-        <w:t>.</w:t>
-      </w:r>
-    </w:p>
-    <w:p>
-      <w:r>
-        <w:rPr>
-          <w:noProof/>
-        </w:rPr>
+    <w:p/>
+    <w:p>
+      <w:pPr>
+        <w:rPr>
+          <w:rFonts w:asciiTheme="majorHAnsi" w:eastAsiaTheme="majorEastAsia" w:hAnsiTheme="majorHAnsi" w:cstheme="majorBidi"/>
+          <w:color w:val="2F5496" w:themeColor="accent1" w:themeShade="BF"/>
+          <w:sz w:val="26"/>
+          <w:szCs w:val="26"/>
+        </w:rPr>
+      </w:pPr>
+      <w:bookmarkStart w:id="7" w:name="_Toc144835658"/>
+      <w:r>
+        <w:br w:type="page"/>
+      </w:r>
+    </w:p>
+    <w:p>
+      <w:pPr>
+        <w:pStyle w:val="Heading2"/>
+      </w:pPr>
+      <w:r>
         <w:lastRenderedPageBreak/>
-        <w:drawing>
-          <wp:inline distT="0" distB="0" distL="0" distR="0" wp14:anchorId="4D0E0AD3" wp14:editId="5DB69B0C">
-            <wp:extent cx="5731510" cy="4951730"/>
-            <wp:effectExtent l="0" t="0" r="2540" b="1270"/>
-            <wp:docPr id="639593336" name="Picture 1" descr="A screenshot of a computer program&#10;&#10;Description automatically generated"/>
-            <wp:cNvGraphicFramePr>
-              <a:graphicFrameLocks xmlns:a="http://schemas.openxmlformats.org/drawingml/2006/main" noChangeAspect="1"/>
-            </wp:cNvGraphicFramePr>
-            <a:graphic xmlns:a="http://schemas.openxmlformats.org/drawingml/2006/main">
-              <a:graphicData uri="http://schemas.openxmlformats.org/drawingml/2006/picture">
-                <pic:pic xmlns:pic="http://schemas.openxmlformats.org/drawingml/2006/picture">
-                  <pic:nvPicPr>
-                    <pic:cNvPr id="639593336" name="Picture 1" descr="A screenshot of a computer program&#10;&#10;Description automatically generated"/>
-                    <pic:cNvPicPr/>
-                  </pic:nvPicPr>
-                  <pic:blipFill>
-                    <a:blip r:embed="rId16"/>
-                    <a:stretch>
-                      <a:fillRect/>
-                    </a:stretch>
-                  </pic:blipFill>
-                  <pic:spPr>
-                    <a:xfrm>
-                      <a:off x="0" y="0"/>
-                      <a:ext cx="5731510" cy="4951730"/>
-                    </a:xfrm>
-                    <a:prstGeom prst="rect">
-                      <a:avLst/>
-                    </a:prstGeom>
-                  </pic:spPr>
-                </pic:pic>
-              </a:graphicData>
-            </a:graphic>
-          </wp:inline>
-        </w:drawing>
-      </w:r>
-    </w:p>
-    <w:p>
-      <w:pPr>
-        <w:pStyle w:val="Heading2"/>
-      </w:pPr>
-      <w:bookmarkStart w:id="7" w:name="_Toc144835658"/>
-      <w:r>
         <w:t xml:space="preserve">Different Type </w:t>
       </w:r>
       <w:r>
@@ -10135,7 +10313,6 @@
         </w:numPr>
       </w:pPr>
       <w:r>
-        <w:lastRenderedPageBreak/>
         <w:t>arr is the base address of the 2D array.</w:t>
       </w:r>
     </w:p>
@@ -10198,7 +10375,7 @@
                     </pic:cNvPicPr>
                   </pic:nvPicPr>
                   <pic:blipFill>
-                    <a:blip r:embed="rId17">
+                    <a:blip r:embed="rId15">
                       <a:extLst>
                         <a:ext uri="{28A0092B-C50C-407E-A947-70E740481C1C}">
                           <a14:useLocalDpi xmlns:a14="http://schemas.microsoft.com/office/drawing/2010/main" val="0"/>
@@ -10311,7 +10488,7 @@
                     <pic:cNvPicPr/>
                   </pic:nvPicPr>
                   <pic:blipFill>
-                    <a:blip r:embed="rId18"/>
+                    <a:blip r:embed="rId16"/>
                     <a:stretch>
                       <a:fillRect/>
                     </a:stretch>
@@ -10377,7 +10554,7 @@
                     <pic:cNvPicPr/>
                   </pic:nvPicPr>
                   <pic:blipFill>
-                    <a:blip r:embed="rId19"/>
+                    <a:blip r:embed="rId17"/>
                     <a:stretch>
                       <a:fillRect/>
                     </a:stretch>
@@ -10453,7 +10630,7 @@
                     <pic:cNvPicPr/>
                   </pic:nvPicPr>
                   <pic:blipFill>
-                    <a:blip r:embed="rId20"/>
+                    <a:blip r:embed="rId18"/>
                     <a:stretch>
                       <a:fillRect/>
                     </a:stretch>
@@ -10755,23 +10932,7 @@
           <w:rFonts w:ascii="Courier New" w:hAnsi="Courier New" w:cs="Courier New"/>
           <w:color w:val="695D69"/>
         </w:rPr>
-        <w:t xml:space="preserve">; j &lt; n; </w:t>
-      </w:r>
-      <w:proofErr w:type="spellStart"/>
-      <w:r>
-        <w:rPr>
-          <w:rFonts w:ascii="Courier New" w:hAnsi="Courier New" w:cs="Courier New"/>
-          <w:color w:val="695D69"/>
-        </w:rPr>
-        <w:t>j++</w:t>
-      </w:r>
-      <w:proofErr w:type="spellEnd"/>
-      <w:r>
-        <w:rPr>
-          <w:rFonts w:ascii="Courier New" w:hAnsi="Courier New" w:cs="Courier New"/>
-          <w:color w:val="695D69"/>
-        </w:rPr>
-        <w:t>) {</w:t>
+        <w:t>; j &lt; n; j++) {</w:t>
       </w:r>
       <w:r>
         <w:rPr>
@@ -11160,23 +11321,7 @@
           <w:rFonts w:ascii="Courier New" w:hAnsi="Courier New" w:cs="Courier New"/>
           <w:color w:val="695D69"/>
         </w:rPr>
-        <w:t xml:space="preserve">; j &lt; n; </w:t>
-      </w:r>
-      <w:proofErr w:type="spellStart"/>
-      <w:r>
-        <w:rPr>
-          <w:rFonts w:ascii="Courier New" w:hAnsi="Courier New" w:cs="Courier New"/>
-          <w:color w:val="695D69"/>
-        </w:rPr>
-        <w:t>j++</w:t>
-      </w:r>
-      <w:proofErr w:type="spellEnd"/>
-      <w:r>
-        <w:rPr>
-          <w:rFonts w:ascii="Courier New" w:hAnsi="Courier New" w:cs="Courier New"/>
-          <w:color w:val="695D69"/>
-        </w:rPr>
-        <w:t>) {</w:t>
+        <w:t>; j &lt; n; j++) {</w:t>
       </w:r>
       <w:r>
         <w:rPr>
@@ -11457,7 +11602,7 @@
                     </pic:cNvPicPr>
                   </pic:nvPicPr>
                   <pic:blipFill>
-                    <a:blip r:embed="rId21">
+                    <a:blip r:embed="rId19">
                       <a:extLst>
                         <a:ext uri="{28A0092B-C50C-407E-A947-70E740481C1C}">
                           <a14:useLocalDpi xmlns:a14="http://schemas.microsoft.com/office/drawing/2010/main" val="0"/>
@@ -11756,23 +11901,7 @@
           <w:rFonts w:ascii="Courier New" w:hAnsi="Courier New" w:cs="Courier New"/>
           <w:color w:val="695D69"/>
         </w:rPr>
-        <w:t xml:space="preserve">; j &lt; n; </w:t>
-      </w:r>
-      <w:proofErr w:type="spellStart"/>
-      <w:r>
-        <w:rPr>
-          <w:rFonts w:ascii="Courier New" w:hAnsi="Courier New" w:cs="Courier New"/>
-          <w:color w:val="695D69"/>
-        </w:rPr>
-        <w:t>j++</w:t>
-      </w:r>
-      <w:proofErr w:type="spellEnd"/>
-      <w:r>
-        <w:rPr>
-          <w:rFonts w:ascii="Courier New" w:hAnsi="Courier New" w:cs="Courier New"/>
-          <w:color w:val="695D69"/>
-        </w:rPr>
-        <w:t>) {</w:t>
+        <w:t>; j &lt; n; j++) {</w:t>
       </w:r>
       <w:r>
         <w:rPr>
@@ -12103,23 +12232,7 @@
           <w:rFonts w:ascii="Courier New" w:hAnsi="Courier New" w:cs="Courier New"/>
           <w:color w:val="695D69"/>
         </w:rPr>
-        <w:t xml:space="preserve">; j &lt; n; </w:t>
-      </w:r>
-      <w:proofErr w:type="spellStart"/>
-      <w:r>
-        <w:rPr>
-          <w:rFonts w:ascii="Courier New" w:hAnsi="Courier New" w:cs="Courier New"/>
-          <w:color w:val="695D69"/>
-        </w:rPr>
-        <w:t>j++</w:t>
-      </w:r>
-      <w:proofErr w:type="spellEnd"/>
-      <w:r>
-        <w:rPr>
-          <w:rFonts w:ascii="Courier New" w:hAnsi="Courier New" w:cs="Courier New"/>
-          <w:color w:val="695D69"/>
-        </w:rPr>
-        <w:t>) {</w:t>
+        <w:t>; j &lt; n; j++) {</w:t>
       </w:r>
       <w:r>
         <w:rPr>
@@ -12636,23 +12749,7 @@
           <w:rFonts w:ascii="Courier New" w:hAnsi="Courier New" w:cs="Courier New"/>
           <w:color w:val="695D69"/>
         </w:rPr>
-        <w:t xml:space="preserve">; j &lt; arr[i].size(); </w:t>
-      </w:r>
-      <w:proofErr w:type="spellStart"/>
-      <w:r>
-        <w:rPr>
-          <w:rFonts w:ascii="Courier New" w:hAnsi="Courier New" w:cs="Courier New"/>
-          <w:color w:val="695D69"/>
-        </w:rPr>
-        <w:t>j++</w:t>
-      </w:r>
-      <w:proofErr w:type="spellEnd"/>
-      <w:r>
-        <w:rPr>
-          <w:rFonts w:ascii="Courier New" w:hAnsi="Courier New" w:cs="Courier New"/>
-          <w:color w:val="695D69"/>
-        </w:rPr>
-        <w:t>) {</w:t>
+        <w:t>; j &lt; arr[i].size(); j++) {</w:t>
       </w:r>
       <w:r>
         <w:rPr>
@@ -12954,23 +13051,7 @@
           <w:rFonts w:ascii="Courier New" w:hAnsi="Courier New" w:cs="Courier New"/>
           <w:color w:val="695D69"/>
         </w:rPr>
-        <w:t xml:space="preserve">; j &lt; n; </w:t>
-      </w:r>
-      <w:proofErr w:type="spellStart"/>
-      <w:r>
-        <w:rPr>
-          <w:rFonts w:ascii="Courier New" w:hAnsi="Courier New" w:cs="Courier New"/>
-          <w:color w:val="695D69"/>
-        </w:rPr>
-        <w:t>j++</w:t>
-      </w:r>
-      <w:proofErr w:type="spellEnd"/>
-      <w:r>
-        <w:rPr>
-          <w:rFonts w:ascii="Courier New" w:hAnsi="Courier New" w:cs="Courier New"/>
-          <w:color w:val="695D69"/>
-        </w:rPr>
-        <w:t>) {</w:t>
+        <w:t>; j &lt; n; j++) {</w:t>
       </w:r>
       <w:r>
         <w:rPr>
@@ -13339,23 +13420,7 @@
           <w:rFonts w:ascii="Courier New" w:hAnsi="Courier New" w:cs="Courier New"/>
           <w:color w:val="695D69"/>
         </w:rPr>
-        <w:t xml:space="preserve">; j &lt; arr[i].size(); </w:t>
-      </w:r>
-      <w:proofErr w:type="spellStart"/>
-      <w:r>
-        <w:rPr>
-          <w:rFonts w:ascii="Courier New" w:hAnsi="Courier New" w:cs="Courier New"/>
-          <w:color w:val="695D69"/>
-        </w:rPr>
-        <w:t>j++</w:t>
-      </w:r>
-      <w:proofErr w:type="spellEnd"/>
-      <w:r>
-        <w:rPr>
-          <w:rFonts w:ascii="Courier New" w:hAnsi="Courier New" w:cs="Courier New"/>
-          <w:color w:val="695D69"/>
-        </w:rPr>
-        <w:t>) {</w:t>
+        <w:t>; j &lt; arr[i].size(); j++) {</w:t>
       </w:r>
       <w:r>
         <w:rPr>
@@ -13714,23 +13779,7 @@
           <w:rFonts w:ascii="Courier New" w:hAnsi="Courier New" w:cs="Courier New"/>
           <w:color w:val="695D69"/>
         </w:rPr>
-        <w:t xml:space="preserve">; j &lt; n; </w:t>
-      </w:r>
-      <w:proofErr w:type="spellStart"/>
-      <w:r>
-        <w:rPr>
-          <w:rFonts w:ascii="Courier New" w:hAnsi="Courier New" w:cs="Courier New"/>
-          <w:color w:val="695D69"/>
-        </w:rPr>
-        <w:t>j++</w:t>
-      </w:r>
-      <w:proofErr w:type="spellEnd"/>
-      <w:r>
-        <w:rPr>
-          <w:rFonts w:ascii="Courier New" w:hAnsi="Courier New" w:cs="Courier New"/>
-          <w:color w:val="695D69"/>
-        </w:rPr>
-        <w:t>) {</w:t>
+        <w:t>; j &lt; n; j++) {</w:t>
       </w:r>
       <w:r>
         <w:rPr>
@@ -14009,7 +14058,7 @@
                     <pic:cNvPicPr/>
                   </pic:nvPicPr>
                   <pic:blipFill>
-                    <a:blip r:embed="rId22"/>
+                    <a:blip r:embed="rId20"/>
                     <a:stretch>
                       <a:fillRect/>
                     </a:stretch>
@@ -14071,7 +14120,7 @@
                     <pic:cNvPicPr/>
                   </pic:nvPicPr>
                   <pic:blipFill>
-                    <a:blip r:embed="rId23"/>
+                    <a:blip r:embed="rId21"/>
                     <a:stretch>
                       <a:fillRect/>
                     </a:stretch>
@@ -14164,7 +14213,7 @@
                     </pic:cNvPicPr>
                   </pic:nvPicPr>
                   <pic:blipFill>
-                    <a:blip r:embed="rId24">
+                    <a:blip r:embed="rId22">
                       <a:extLst>
                         <a:ext uri="{28A0092B-C50C-407E-A947-70E740481C1C}">
                           <a14:useLocalDpi xmlns:a14="http://schemas.microsoft.com/office/drawing/2010/main" val="0"/>
@@ -14413,7 +14462,7 @@
                     <pic:cNvPicPr/>
                   </pic:nvPicPr>
                   <pic:blipFill>
-                    <a:blip r:embed="rId25"/>
+                    <a:blip r:embed="rId23"/>
                     <a:stretch>
                       <a:fillRect/>
                     </a:stretch>
@@ -14460,7 +14509,7 @@
                     <pic:cNvPicPr/>
                   </pic:nvPicPr>
                   <pic:blipFill>
-                    <a:blip r:embed="rId26"/>
+                    <a:blip r:embed="rId24"/>
                     <a:stretch>
                       <a:fillRect/>
                     </a:stretch>
@@ -14586,7 +14635,7 @@
                     <pic:cNvPicPr/>
                   </pic:nvPicPr>
                   <pic:blipFill>
-                    <a:blip r:embed="rId27"/>
+                    <a:blip r:embed="rId25"/>
                     <a:stretch>
                       <a:fillRect/>
                     </a:stretch>
@@ -14639,7 +14688,7 @@
                     <pic:cNvPicPr/>
                   </pic:nvPicPr>
                   <pic:blipFill>
-                    <a:blip r:embed="rId28"/>
+                    <a:blip r:embed="rId26"/>
                     <a:stretch>
                       <a:fillRect/>
                     </a:stretch>
@@ -14696,7 +14745,7 @@
                     <pic:cNvPicPr/>
                   </pic:nvPicPr>
                   <pic:blipFill>
-                    <a:blip r:embed="rId29"/>
+                    <a:blip r:embed="rId27"/>
                     <a:stretch>
                       <a:fillRect/>
                     </a:stretch>
@@ -14743,7 +14792,7 @@
                     <pic:cNvPicPr/>
                   </pic:nvPicPr>
                   <pic:blipFill>
-                    <a:blip r:embed="rId30"/>
+                    <a:blip r:embed="rId28"/>
                     <a:stretch>
                       <a:fillRect/>
                     </a:stretch>
@@ -14817,7 +14866,7 @@
                     <pic:cNvPicPr/>
                   </pic:nvPicPr>
                   <pic:blipFill>
-                    <a:blip r:embed="rId31"/>
+                    <a:blip r:embed="rId29"/>
                     <a:stretch>
                       <a:fillRect/>
                     </a:stretch>
@@ -14864,7 +14913,7 @@
                     <pic:cNvPicPr/>
                   </pic:nvPicPr>
                   <pic:blipFill>
-                    <a:blip r:embed="rId32"/>
+                    <a:blip r:embed="rId30"/>
                     <a:stretch>
                       <a:fillRect/>
                     </a:stretch>
@@ -14932,7 +14981,7 @@
                     <pic:cNvPicPr/>
                   </pic:nvPicPr>
                   <pic:blipFill>
-                    <a:blip r:embed="rId33"/>
+                    <a:blip r:embed="rId31"/>
                     <a:stretch>
                       <a:fillRect/>
                     </a:stretch>
@@ -14980,7 +15029,7 @@
                     <pic:cNvPicPr/>
                   </pic:nvPicPr>
                   <pic:blipFill rotWithShape="1">
-                    <a:blip r:embed="rId34"/>
+                    <a:blip r:embed="rId32"/>
                     <a:srcRect t="8129" b="12617"/>
                     <a:stretch/>
                   </pic:blipFill>
@@ -15056,7 +15105,7 @@
                     <pic:cNvPicPr/>
                   </pic:nvPicPr>
                   <pic:blipFill rotWithShape="1">
-                    <a:blip r:embed="rId35"/>
+                    <a:blip r:embed="rId33"/>
                     <a:srcRect t="2443"/>
                     <a:stretch/>
                   </pic:blipFill>
@@ -15110,7 +15159,7 @@
                     <pic:cNvPicPr/>
                   </pic:nvPicPr>
                   <pic:blipFill rotWithShape="1">
-                    <a:blip r:embed="rId36"/>
+                    <a:blip r:embed="rId34"/>
                     <a:srcRect t="13125" b="8042"/>
                     <a:stretch/>
                   </pic:blipFill>
@@ -15203,7 +15252,7 @@
                     <pic:cNvPicPr/>
                   </pic:nvPicPr>
                   <pic:blipFill rotWithShape="1">
-                    <a:blip r:embed="rId37"/>
+                    <a:blip r:embed="rId35"/>
                     <a:srcRect b="4091"/>
                     <a:stretch/>
                   </pic:blipFill>
@@ -15257,7 +15306,7 @@
                     <pic:cNvPicPr/>
                   </pic:nvPicPr>
                   <pic:blipFill>
-                    <a:blip r:embed="rId38"/>
+                    <a:blip r:embed="rId36"/>
                     <a:stretch>
                       <a:fillRect/>
                     </a:stretch>
@@ -15315,7 +15364,7 @@
                     <pic:cNvPicPr/>
                   </pic:nvPicPr>
                   <pic:blipFill>
-                    <a:blip r:embed="rId39"/>
+                    <a:blip r:embed="rId37"/>
                     <a:stretch>
                       <a:fillRect/>
                     </a:stretch>
@@ -15362,7 +15411,7 @@
                     <pic:cNvPicPr/>
                   </pic:nvPicPr>
                   <pic:blipFill>
-                    <a:blip r:embed="rId40"/>
+                    <a:blip r:embed="rId38"/>
                     <a:stretch>
                       <a:fillRect/>
                     </a:stretch>
@@ -15537,7 +15586,7 @@
                     </pic:cNvPicPr>
                   </pic:nvPicPr>
                   <pic:blipFill>
-                    <a:blip r:embed="rId41" cstate="print">
+                    <a:blip r:embed="rId39" cstate="print">
                       <a:extLst>
                         <a:ext uri="{28A0092B-C50C-407E-A947-70E740481C1C}">
                           <a14:useLocalDpi xmlns:a14="http://schemas.microsoft.com/office/drawing/2010/main" val="0"/>
@@ -15643,7 +15692,7 @@
                     </pic:cNvPicPr>
                   </pic:nvPicPr>
                   <pic:blipFill>
-                    <a:blip r:embed="rId42">
+                    <a:blip r:embed="rId40">
                       <a:extLst>
                         <a:ext uri="{28A0092B-C50C-407E-A947-70E740481C1C}">
                           <a14:useLocalDpi xmlns:a14="http://schemas.microsoft.com/office/drawing/2010/main" val="0"/>
@@ -15699,7 +15748,7 @@
                     <pic:cNvPicPr/>
                   </pic:nvPicPr>
                   <pic:blipFill>
-                    <a:blip r:embed="rId43"/>
+                    <a:blip r:embed="rId41"/>
                     <a:stretch>
                       <a:fillRect/>
                     </a:stretch>
@@ -15746,7 +15795,7 @@
                     <pic:cNvPicPr/>
                   </pic:nvPicPr>
                   <pic:blipFill>
-                    <a:blip r:embed="rId44"/>
+                    <a:blip r:embed="rId42"/>
                     <a:stretch>
                       <a:fillRect/>
                     </a:stretch>
@@ -15846,7 +15895,7 @@
                     <pic:cNvPicPr/>
                   </pic:nvPicPr>
                   <pic:blipFill rotWithShape="1">
-                    <a:blip r:embed="rId45"/>
+                    <a:blip r:embed="rId43"/>
                     <a:srcRect t="20166" b="11581"/>
                     <a:stretch/>
                   </pic:blipFill>
@@ -15933,7 +15982,7 @@
                     <pic:cNvPicPr/>
                   </pic:nvPicPr>
                   <pic:blipFill rotWithShape="1">
-                    <a:blip r:embed="rId46"/>
+                    <a:blip r:embed="rId44"/>
                     <a:srcRect t="2975"/>
                     <a:stretch/>
                   </pic:blipFill>
@@ -16017,7 +16066,7 @@
                     <pic:cNvPicPr/>
                   </pic:nvPicPr>
                   <pic:blipFill>
-                    <a:blip r:embed="rId47"/>
+                    <a:blip r:embed="rId45"/>
                     <a:stretch>
                       <a:fillRect/>
                     </a:stretch>
@@ -16098,7 +16147,7 @@
                     <pic:cNvPicPr/>
                   </pic:nvPicPr>
                   <pic:blipFill>
-                    <a:blip r:embed="rId48"/>
+                    <a:blip r:embed="rId46"/>
                     <a:stretch>
                       <a:fillRect/>
                     </a:stretch>
@@ -16151,7 +16200,7 @@
                     <pic:cNvPicPr/>
                   </pic:nvPicPr>
                   <pic:blipFill>
-                    <a:blip r:embed="rId49"/>
+                    <a:blip r:embed="rId47"/>
                     <a:stretch>
                       <a:fillRect/>
                     </a:stretch>
@@ -16238,7 +16287,7 @@
                     <pic:cNvPicPr/>
                   </pic:nvPicPr>
                   <pic:blipFill>
-                    <a:blip r:embed="rId50"/>
+                    <a:blip r:embed="rId48"/>
                     <a:stretch>
                       <a:fillRect/>
                     </a:stretch>
@@ -16291,7 +16340,7 @@
                     <pic:cNvPicPr/>
                   </pic:nvPicPr>
                   <pic:blipFill>
-                    <a:blip r:embed="rId51"/>
+                    <a:blip r:embed="rId49"/>
                     <a:stretch>
                       <a:fillRect/>
                     </a:stretch>
@@ -16439,7 +16488,7 @@
                     <pic:cNvPicPr/>
                   </pic:nvPicPr>
                   <pic:blipFill>
-                    <a:blip r:embed="rId52"/>
+                    <a:blip r:embed="rId50"/>
                     <a:stretch>
                       <a:fillRect/>
                     </a:stretch>
@@ -16510,7 +16559,7 @@
                     <pic:cNvPicPr/>
                   </pic:nvPicPr>
                   <pic:blipFill>
-                    <a:blip r:embed="rId53"/>
+                    <a:blip r:embed="rId51"/>
                     <a:stretch>
                       <a:fillRect/>
                     </a:stretch>
@@ -16563,7 +16612,7 @@
                     <pic:cNvPicPr/>
                   </pic:nvPicPr>
                   <pic:blipFill>
-                    <a:blip r:embed="rId54"/>
+                    <a:blip r:embed="rId52"/>
                     <a:stretch>
                       <a:fillRect/>
                     </a:stretch>
@@ -16765,7 +16814,7 @@
                     <pic:cNvPicPr/>
                   </pic:nvPicPr>
                   <pic:blipFill>
-                    <a:blip r:embed="rId55"/>
+                    <a:blip r:embed="rId53"/>
                     <a:stretch>
                       <a:fillRect/>
                     </a:stretch>
@@ -16818,7 +16867,7 @@
                     <pic:cNvPicPr/>
                   </pic:nvPicPr>
                   <pic:blipFill>
-                    <a:blip r:embed="rId56"/>
+                    <a:blip r:embed="rId54"/>
                     <a:stretch>
                       <a:fillRect/>
                     </a:stretch>
@@ -16942,7 +16991,7 @@
                     </pic:cNvPicPr>
                   </pic:nvPicPr>
                   <pic:blipFill>
-                    <a:blip r:embed="rId57">
+                    <a:blip r:embed="rId55">
                       <a:extLst>
                         <a:ext uri="{28A0092B-C50C-407E-A947-70E740481C1C}">
                           <a14:useLocalDpi xmlns:a14="http://schemas.microsoft.com/office/drawing/2010/main" val="0"/>
@@ -17033,7 +17082,7 @@
                     <pic:cNvPicPr/>
                   </pic:nvPicPr>
                   <pic:blipFill rotWithShape="1">
-                    <a:blip r:embed="rId58"/>
+                    <a:blip r:embed="rId56"/>
                     <a:srcRect t="6863" b="5140"/>
                     <a:stretch/>
                   </pic:blipFill>
@@ -17110,7 +17159,7 @@
                     <pic:cNvPicPr/>
                   </pic:nvPicPr>
                   <pic:blipFill rotWithShape="1">
-                    <a:blip r:embed="rId59"/>
+                    <a:blip r:embed="rId57"/>
                     <a:srcRect t="11655" b="14918"/>
                     <a:stretch/>
                   </pic:blipFill>
@@ -17191,7 +17240,7 @@
                     <pic:cNvPicPr/>
                   </pic:nvPicPr>
                   <pic:blipFill rotWithShape="1">
-                    <a:blip r:embed="rId60"/>
+                    <a:blip r:embed="rId58"/>
                     <a:srcRect t="14622"/>
                     <a:stretch/>
                   </pic:blipFill>
@@ -17265,7 +17314,7 @@
                     <pic:cNvPicPr/>
                   </pic:nvPicPr>
                   <pic:blipFill>
-                    <a:blip r:embed="rId61"/>
+                    <a:blip r:embed="rId59"/>
                     <a:stretch>
                       <a:fillRect/>
                     </a:stretch>
@@ -17336,7 +17385,7 @@
                     <pic:cNvPicPr/>
                   </pic:nvPicPr>
                   <pic:blipFill>
-                    <a:blip r:embed="rId62"/>
+                    <a:blip r:embed="rId60"/>
                     <a:stretch>
                       <a:fillRect/>
                     </a:stretch>
@@ -17383,7 +17432,7 @@
                     <pic:cNvPicPr/>
                   </pic:nvPicPr>
                   <pic:blipFill>
-                    <a:blip r:embed="rId63"/>
+                    <a:blip r:embed="rId61"/>
                     <a:stretch>
                       <a:fillRect/>
                     </a:stretch>
@@ -17630,7 +17679,7 @@
                     <pic:cNvPicPr/>
                   </pic:nvPicPr>
                   <pic:blipFill>
-                    <a:blip r:embed="rId64"/>
+                    <a:blip r:embed="rId62"/>
                     <a:stretch>
                       <a:fillRect/>
                     </a:stretch>
@@ -17715,7 +17764,7 @@
                     <pic:cNvPicPr/>
                   </pic:nvPicPr>
                   <pic:blipFill>
-                    <a:blip r:embed="rId65"/>
+                    <a:blip r:embed="rId63"/>
                     <a:stretch>
                       <a:fillRect/>
                     </a:stretch>
@@ -17880,7 +17929,7 @@
                     <pic:cNvPicPr/>
                   </pic:nvPicPr>
                   <pic:blipFill>
-                    <a:blip r:embed="rId66"/>
+                    <a:blip r:embed="rId64"/>
                     <a:stretch>
                       <a:fillRect/>
                     </a:stretch>
@@ -17930,7 +17979,7 @@
                     <pic:cNvPicPr/>
                   </pic:nvPicPr>
                   <pic:blipFill>
-                    <a:blip r:embed="rId67"/>
+                    <a:blip r:embed="rId65"/>
                     <a:stretch>
                       <a:fillRect/>
                     </a:stretch>
@@ -18112,7 +18161,7 @@
                     <pic:cNvPicPr/>
                   </pic:nvPicPr>
                   <pic:blipFill>
-                    <a:blip r:embed="rId68"/>
+                    <a:blip r:embed="rId66"/>
                     <a:stretch>
                       <a:fillRect/>
                     </a:stretch>
@@ -18231,7 +18280,7 @@
                     <pic:cNvPicPr/>
                   </pic:nvPicPr>
                   <pic:blipFill>
-                    <a:blip r:embed="rId69"/>
+                    <a:blip r:embed="rId67"/>
                     <a:stretch>
                       <a:fillRect/>
                     </a:stretch>
@@ -18278,7 +18327,7 @@
                     <pic:cNvPicPr/>
                   </pic:nvPicPr>
                   <pic:blipFill>
-                    <a:blip r:embed="rId70"/>
+                    <a:blip r:embed="rId68"/>
                     <a:stretch>
                       <a:fillRect/>
                     </a:stretch>
@@ -18734,7 +18783,7 @@
                     <pic:cNvPicPr/>
                   </pic:nvPicPr>
                   <pic:blipFill>
-                    <a:blip r:embed="rId71"/>
+                    <a:blip r:embed="rId69"/>
                     <a:stretch>
                       <a:fillRect/>
                     </a:stretch>
@@ -18791,7 +18840,7 @@
                     <pic:cNvPicPr/>
                   </pic:nvPicPr>
                   <pic:blipFill>
-                    <a:blip r:embed="rId72"/>
+                    <a:blip r:embed="rId70"/>
                     <a:stretch>
                       <a:fillRect/>
                     </a:stretch>
@@ -18858,7 +18907,7 @@
                     </pic:cNvPicPr>
                   </pic:nvPicPr>
                   <pic:blipFill>
-                    <a:blip r:embed="rId73">
+                    <a:blip r:embed="rId71">
                       <a:extLst>
                         <a:ext uri="{28A0092B-C50C-407E-A947-70E740481C1C}">
                           <a14:useLocalDpi xmlns:a14="http://schemas.microsoft.com/office/drawing/2010/main" val="0"/>
@@ -18916,7 +18965,7 @@
                     <pic:cNvPicPr/>
                   </pic:nvPicPr>
                   <pic:blipFill>
-                    <a:blip r:embed="rId74"/>
+                    <a:blip r:embed="rId72"/>
                     <a:stretch>
                       <a:fillRect/>
                     </a:stretch>
@@ -19197,7 +19246,7 @@
                     <pic:cNvPicPr/>
                   </pic:nvPicPr>
                   <pic:blipFill>
-                    <a:blip r:embed="rId75"/>
+                    <a:blip r:embed="rId73"/>
                     <a:stretch>
                       <a:fillRect/>
                     </a:stretch>
@@ -19336,7 +19385,7 @@
                     <pic:cNvPicPr/>
                   </pic:nvPicPr>
                   <pic:blipFill>
-                    <a:blip r:embed="rId76"/>
+                    <a:blip r:embed="rId74"/>
                     <a:stretch>
                       <a:fillRect/>
                     </a:stretch>
@@ -19386,7 +19435,7 @@
                     <pic:cNvPicPr/>
                   </pic:nvPicPr>
                   <pic:blipFill>
-                    <a:blip r:embed="rId77"/>
+                    <a:blip r:embed="rId75"/>
                     <a:stretch>
                       <a:fillRect/>
                     </a:stretch>
@@ -19451,7 +19500,7 @@
                     <pic:cNvPicPr/>
                   </pic:nvPicPr>
                   <pic:blipFill>
-                    <a:blip r:embed="rId78"/>
+                    <a:blip r:embed="rId76"/>
                     <a:stretch>
                       <a:fillRect/>
                     </a:stretch>
@@ -19523,7 +19572,7 @@
                     <pic:cNvPicPr/>
                   </pic:nvPicPr>
                   <pic:blipFill rotWithShape="1">
-                    <a:blip r:embed="rId79"/>
+                    <a:blip r:embed="rId77"/>
                     <a:srcRect t="3326" b="3245"/>
                     <a:stretch/>
                   </pic:blipFill>
@@ -19577,7 +19626,7 @@
                     <pic:cNvPicPr/>
                   </pic:nvPicPr>
                   <pic:blipFill rotWithShape="1">
-                    <a:blip r:embed="rId80"/>
+                    <a:blip r:embed="rId78"/>
                     <a:srcRect t="15399" b="12176"/>
                     <a:stretch/>
                   </pic:blipFill>
@@ -19655,7 +19704,7 @@
                     <pic:cNvPicPr/>
                   </pic:nvPicPr>
                   <pic:blipFill rotWithShape="1">
-                    <a:blip r:embed="rId81"/>
+                    <a:blip r:embed="rId79"/>
                     <a:srcRect t="1872" b="1868"/>
                     <a:stretch/>
                   </pic:blipFill>
@@ -19709,7 +19758,7 @@
                     <pic:cNvPicPr/>
                   </pic:nvPicPr>
                   <pic:blipFill rotWithShape="1">
-                    <a:blip r:embed="rId82"/>
+                    <a:blip r:embed="rId80"/>
                     <a:srcRect t="14101" b="13795"/>
                     <a:stretch/>
                   </pic:blipFill>
@@ -19823,7 +19872,7 @@
                     <pic:cNvPicPr/>
                   </pic:nvPicPr>
                   <pic:blipFill>
-                    <a:blip r:embed="rId83"/>
+                    <a:blip r:embed="rId81"/>
                     <a:stretch>
                       <a:fillRect/>
                     </a:stretch>
@@ -19892,7 +19941,7 @@
                     <pic:cNvPicPr/>
                   </pic:nvPicPr>
                   <pic:blipFill>
-                    <a:blip r:embed="rId84"/>
+                    <a:blip r:embed="rId82"/>
                     <a:stretch>
                       <a:fillRect/>
                     </a:stretch>
@@ -19967,7 +20016,7 @@
                     <pic:cNvPicPr/>
                   </pic:nvPicPr>
                   <pic:blipFill rotWithShape="1">
-                    <a:blip r:embed="rId85"/>
+                    <a:blip r:embed="rId83"/>
                     <a:srcRect t="7457"/>
                     <a:stretch/>
                   </pic:blipFill>
@@ -20039,7 +20088,7 @@
                     <pic:cNvPicPr/>
                   </pic:nvPicPr>
                   <pic:blipFill>
-                    <a:blip r:embed="rId86"/>
+                    <a:blip r:embed="rId84"/>
                     <a:stretch>
                       <a:fillRect/>
                     </a:stretch>
@@ -20117,7 +20166,7 @@
                     <pic:cNvPicPr/>
                   </pic:nvPicPr>
                   <pic:blipFill>
-                    <a:blip r:embed="rId87"/>
+                    <a:blip r:embed="rId85"/>
                     <a:stretch>
                       <a:fillRect/>
                     </a:stretch>
@@ -20161,7 +20210,7 @@
                     </pic:cNvPicPr>
                   </pic:nvPicPr>
                   <pic:blipFill>
-                    <a:blip r:embed="rId88">
+                    <a:blip r:embed="rId86">
                       <a:extLst>
                         <a:ext uri="{28A0092B-C50C-407E-A947-70E740481C1C}">
                           <a14:useLocalDpi xmlns:a14="http://schemas.microsoft.com/office/drawing/2010/main" val="0"/>
@@ -20219,7 +20268,7 @@
                     <pic:cNvPicPr/>
                   </pic:nvPicPr>
                   <pic:blipFill>
-                    <a:blip r:embed="rId89"/>
+                    <a:blip r:embed="rId87"/>
                     <a:stretch>
                       <a:fillRect/>
                     </a:stretch>
@@ -20329,7 +20378,7 @@
                     <pic:cNvPicPr/>
                   </pic:nvPicPr>
                   <pic:blipFill>
-                    <a:blip r:embed="rId90"/>
+                    <a:blip r:embed="rId88"/>
                     <a:stretch>
                       <a:fillRect/>
                     </a:stretch>
@@ -20418,7 +20467,7 @@
                     <pic:cNvPicPr/>
                   </pic:nvPicPr>
                   <pic:blipFill>
-                    <a:blip r:embed="rId91"/>
+                    <a:blip r:embed="rId89"/>
                     <a:stretch>
                       <a:fillRect/>
                     </a:stretch>
@@ -20809,7 +20858,7 @@
                     <pic:cNvPicPr/>
                   </pic:nvPicPr>
                   <pic:blipFill>
-                    <a:blip r:embed="rId92"/>
+                    <a:blip r:embed="rId90"/>
                     <a:stretch>
                       <a:fillRect/>
                     </a:stretch>
@@ -20890,7 +20939,7 @@
                     <pic:cNvPicPr/>
                   </pic:nvPicPr>
                   <pic:blipFill>
-                    <a:blip r:embed="rId93"/>
+                    <a:blip r:embed="rId91"/>
                     <a:stretch>
                       <a:fillRect/>
                     </a:stretch>
@@ -20937,7 +20986,7 @@
                     <pic:cNvPicPr/>
                   </pic:nvPicPr>
                   <pic:blipFill>
-                    <a:blip r:embed="rId94"/>
+                    <a:blip r:embed="rId92"/>
                     <a:stretch>
                       <a:fillRect/>
                     </a:stretch>
@@ -21012,7 +21061,7 @@
                     <pic:cNvPicPr/>
                   </pic:nvPicPr>
                   <pic:blipFill>
-                    <a:blip r:embed="rId95"/>
+                    <a:blip r:embed="rId93"/>
                     <a:stretch>
                       <a:fillRect/>
                     </a:stretch>
@@ -21059,7 +21108,7 @@
                     <pic:cNvPicPr/>
                   </pic:nvPicPr>
                   <pic:blipFill>
-                    <a:blip r:embed="rId96"/>
+                    <a:blip r:embed="rId94"/>
                     <a:stretch>
                       <a:fillRect/>
                     </a:stretch>
@@ -21177,7 +21226,7 @@
                     <pic:cNvPicPr/>
                   </pic:nvPicPr>
                   <pic:blipFill>
-                    <a:blip r:embed="rId97"/>
+                    <a:blip r:embed="rId95"/>
                     <a:stretch>
                       <a:fillRect/>
                     </a:stretch>
@@ -21224,7 +21273,7 @@
                     <pic:cNvPicPr/>
                   </pic:nvPicPr>
                   <pic:blipFill>
-                    <a:blip r:embed="rId98"/>
+                    <a:blip r:embed="rId96"/>
                     <a:stretch>
                       <a:fillRect/>
                     </a:stretch>
@@ -21315,7 +21364,7 @@
                     </pic:cNvPicPr>
                   </pic:nvPicPr>
                   <pic:blipFill>
-                    <a:blip r:embed="rId99">
+                    <a:blip r:embed="rId97">
                       <a:extLst>
                         <a:ext uri="{28A0092B-C50C-407E-A947-70E740481C1C}">
                           <a14:useLocalDpi xmlns:a14="http://schemas.microsoft.com/office/drawing/2010/main" val="0"/>
@@ -21704,7 +21753,7 @@
                     <pic:cNvPicPr/>
                   </pic:nvPicPr>
                   <pic:blipFill>
-                    <a:blip r:embed="rId100"/>
+                    <a:blip r:embed="rId98"/>
                     <a:stretch>
                       <a:fillRect/>
                     </a:stretch>
@@ -21774,7 +21823,7 @@
                     <pic:cNvPicPr/>
                   </pic:nvPicPr>
                   <pic:blipFill>
-                    <a:blip r:embed="rId101"/>
+                    <a:blip r:embed="rId99"/>
                     <a:stretch>
                       <a:fillRect/>
                     </a:stretch>
@@ -21821,7 +21870,7 @@
                     <pic:cNvPicPr/>
                   </pic:nvPicPr>
                   <pic:blipFill>
-                    <a:blip r:embed="rId102"/>
+                    <a:blip r:embed="rId100"/>
                     <a:stretch>
                       <a:fillRect/>
                     </a:stretch>
@@ -21868,7 +21917,7 @@
                     <pic:cNvPicPr/>
                   </pic:nvPicPr>
                   <pic:blipFill>
-                    <a:blip r:embed="rId103"/>
+                    <a:blip r:embed="rId101"/>
                     <a:stretch>
                       <a:fillRect/>
                     </a:stretch>
@@ -21915,7 +21964,7 @@
                     <pic:cNvPicPr/>
                   </pic:nvPicPr>
                   <pic:blipFill>
-                    <a:blip r:embed="rId104"/>
+                    <a:blip r:embed="rId102"/>
                     <a:stretch>
                       <a:fillRect/>
                     </a:stretch>
@@ -21937,7 +21986,7 @@
       </w:r>
     </w:p>
     <w:sectPr>
-      <w:footerReference w:type="default" r:id="rId105"/>
+      <w:footerReference w:type="default" r:id="rId103"/>
       <w:pgSz w:w="11906" w:h="16838"/>
       <w:pgMar w:top="1440" w:right="1440" w:bottom="1440" w:left="1440" w:header="708" w:footer="708" w:gutter="0"/>
       <w:pgNumType w:start="0"/>
@@ -22568,7 +22617,7 @@
       <w:lvlText w:val="%1."/>
       <w:lvlJc w:val="left"/>
       <w:pPr>
-        <w:ind w:left="720" w:hanging="360"/>
+        <w:ind w:left="360" w:hanging="360"/>
       </w:pPr>
       <w:rPr>
         <w:b w:val="0"/>
@@ -22581,7 +22630,7 @@
       <w:lvlText w:val="%2."/>
       <w:lvlJc w:val="left"/>
       <w:pPr>
-        <w:ind w:left="1440" w:hanging="360"/>
+        <w:ind w:left="1080" w:hanging="360"/>
       </w:pPr>
     </w:lvl>
     <w:lvl w:ilvl="2" w:tplc="4009001B" w:tentative="1">
@@ -22590,7 +22639,7 @@
       <w:lvlText w:val="%3."/>
       <w:lvlJc w:val="right"/>
       <w:pPr>
-        <w:ind w:left="2160" w:hanging="180"/>
+        <w:ind w:left="1800" w:hanging="180"/>
       </w:pPr>
     </w:lvl>
     <w:lvl w:ilvl="3" w:tplc="4009000F" w:tentative="1">
@@ -22599,7 +22648,7 @@
       <w:lvlText w:val="%4."/>
       <w:lvlJc w:val="left"/>
       <w:pPr>
-        <w:ind w:left="2880" w:hanging="360"/>
+        <w:ind w:left="2520" w:hanging="360"/>
       </w:pPr>
     </w:lvl>
     <w:lvl w:ilvl="4" w:tplc="40090019" w:tentative="1">
@@ -22608,7 +22657,7 @@
       <w:lvlText w:val="%5."/>
       <w:lvlJc w:val="left"/>
       <w:pPr>
-        <w:ind w:left="3600" w:hanging="360"/>
+        <w:ind w:left="3240" w:hanging="360"/>
       </w:pPr>
     </w:lvl>
     <w:lvl w:ilvl="5" w:tplc="4009001B" w:tentative="1">
@@ -22617,7 +22666,7 @@
       <w:lvlText w:val="%6."/>
       <w:lvlJc w:val="right"/>
       <w:pPr>
-        <w:ind w:left="4320" w:hanging="180"/>
+        <w:ind w:left="3960" w:hanging="180"/>
       </w:pPr>
     </w:lvl>
     <w:lvl w:ilvl="6" w:tplc="4009000F" w:tentative="1">
@@ -22626,7 +22675,7 @@
       <w:lvlText w:val="%7."/>
       <w:lvlJc w:val="left"/>
       <w:pPr>
-        <w:ind w:left="5040" w:hanging="360"/>
+        <w:ind w:left="4680" w:hanging="360"/>
       </w:pPr>
     </w:lvl>
     <w:lvl w:ilvl="7" w:tplc="40090019" w:tentative="1">
@@ -22635,7 +22684,7 @@
       <w:lvlText w:val="%8."/>
       <w:lvlJc w:val="left"/>
       <w:pPr>
-        <w:ind w:left="5760" w:hanging="360"/>
+        <w:ind w:left="5400" w:hanging="360"/>
       </w:pPr>
     </w:lvl>
     <w:lvl w:ilvl="8" w:tplc="4009001B" w:tentative="1">
@@ -22644,7 +22693,7 @@
       <w:lvlText w:val="%9."/>
       <w:lvlJc w:val="right"/>
       <w:pPr>
-        <w:ind w:left="6480" w:hanging="180"/>
+        <w:ind w:left="6120" w:hanging="180"/>
       </w:pPr>
     </w:lvl>
   </w:abstractNum>

</xml_diff>

<commit_message>
Update Array.docx {Update index}
</commit_message>
<xml_diff>
--- a/C++/Array_Strings_Pointers_and_References.docx
+++ b/C++/Array_Strings_Pointers_and_References.docx
@@ -785,7 +785,7 @@
           <w:r>
             <w:fldChar w:fldCharType="separate"/>
           </w:r>
-          <w:hyperlink w:anchor="_Toc144835651" w:history="1">
+          <w:hyperlink w:anchor="_Toc145627758" w:history="1">
             <w:r>
               <w:rPr>
                 <w:rStyle w:val="Hyperlink"/>
@@ -812,7 +812,7 @@
                 <w:noProof/>
                 <w:webHidden/>
               </w:rPr>
-              <w:instrText xml:space="preserve"> PAGEREF _Toc144835651 \h </w:instrText>
+              <w:instrText xml:space="preserve"> PAGEREF _Toc145627758 \h </w:instrText>
             </w:r>
             <w:r>
               <w:rPr>
@@ -855,7 +855,7 @@
               <w:lang w:eastAsia="en-IN"/>
             </w:rPr>
           </w:pPr>
-          <w:hyperlink w:anchor="_Toc144835652" w:history="1">
+          <w:hyperlink w:anchor="_Toc145627759" w:history="1">
             <w:r>
               <w:rPr>
                 <w:rStyle w:val="Hyperlink"/>
@@ -882,7 +882,7 @@
                 <w:noProof/>
                 <w:webHidden/>
               </w:rPr>
-              <w:instrText xml:space="preserve"> PAGEREF _Toc144835652 \h </w:instrText>
+              <w:instrText xml:space="preserve"> PAGEREF _Toc145627759 \h </w:instrText>
             </w:r>
             <w:r>
               <w:rPr>
@@ -925,7 +925,7 @@
               <w:lang w:eastAsia="en-IN"/>
             </w:rPr>
           </w:pPr>
-          <w:hyperlink w:anchor="_Toc144835653" w:history="1">
+          <w:hyperlink w:anchor="_Toc145627760" w:history="1">
             <w:r>
               <w:rPr>
                 <w:rStyle w:val="Hyperlink"/>
@@ -952,7 +952,7 @@
                 <w:noProof/>
                 <w:webHidden/>
               </w:rPr>
-              <w:instrText xml:space="preserve"> PAGEREF _Toc144835653 \h </w:instrText>
+              <w:instrText xml:space="preserve"> PAGEREF _Toc145627760 \h </w:instrText>
             </w:r>
             <w:r>
               <w:rPr>
@@ -995,7 +995,7 @@
               <w:lang w:eastAsia="en-IN"/>
             </w:rPr>
           </w:pPr>
-          <w:hyperlink w:anchor="_Toc144835654" w:history="1">
+          <w:hyperlink w:anchor="_Toc145627761" w:history="1">
             <w:r>
               <w:rPr>
                 <w:rStyle w:val="Hyperlink"/>
@@ -1022,7 +1022,7 @@
                 <w:noProof/>
                 <w:webHidden/>
               </w:rPr>
-              <w:instrText xml:space="preserve"> PAGEREF _Toc144835654 \h </w:instrText>
+              <w:instrText xml:space="preserve"> PAGEREF _Toc145627761 \h </w:instrText>
             </w:r>
             <w:r>
               <w:rPr>
@@ -1065,7 +1065,7 @@
               <w:lang w:eastAsia="en-IN"/>
             </w:rPr>
           </w:pPr>
-          <w:hyperlink w:anchor="_Toc144835655" w:history="1">
+          <w:hyperlink w:anchor="_Toc145627762" w:history="1">
             <w:r>
               <w:rPr>
                 <w:rStyle w:val="Hyperlink"/>
@@ -1092,7 +1092,7 @@
                 <w:noProof/>
                 <w:webHidden/>
               </w:rPr>
-              <w:instrText xml:space="preserve"> PAGEREF _Toc144835655 \h </w:instrText>
+              <w:instrText xml:space="preserve"> PAGEREF _Toc145627762 \h </w:instrText>
             </w:r>
             <w:r>
               <w:rPr>
@@ -1135,7 +1135,7 @@
               <w:lang w:eastAsia="en-IN"/>
             </w:rPr>
           </w:pPr>
-          <w:hyperlink w:anchor="_Toc144835656" w:history="1">
+          <w:hyperlink w:anchor="_Toc145627763" w:history="1">
             <w:r>
               <w:rPr>
                 <w:rStyle w:val="Hyperlink"/>
@@ -1162,7 +1162,7 @@
                 <w:noProof/>
                 <w:webHidden/>
               </w:rPr>
-              <w:instrText xml:space="preserve"> PAGEREF _Toc144835656 \h </w:instrText>
+              <w:instrText xml:space="preserve"> PAGEREF _Toc145627763 \h </w:instrText>
             </w:r>
             <w:r>
               <w:rPr>
@@ -1205,7 +1205,7 @@
               <w:lang w:eastAsia="en-IN"/>
             </w:rPr>
           </w:pPr>
-          <w:hyperlink w:anchor="_Toc144835657" w:history="1">
+          <w:hyperlink w:anchor="_Toc145627764" w:history="1">
             <w:r>
               <w:rPr>
                 <w:rStyle w:val="Hyperlink"/>
@@ -1232,7 +1232,7 @@
                 <w:noProof/>
                 <w:webHidden/>
               </w:rPr>
-              <w:instrText xml:space="preserve"> PAGEREF _Toc144835657 \h </w:instrText>
+              <w:instrText xml:space="preserve"> PAGEREF _Toc145627764 \h </w:instrText>
             </w:r>
             <w:r>
               <w:rPr>
@@ -1275,7 +1275,7 @@
               <w:lang w:eastAsia="en-IN"/>
             </w:rPr>
           </w:pPr>
-          <w:hyperlink w:anchor="_Toc144835658" w:history="1">
+          <w:hyperlink w:anchor="_Toc145627765" w:history="1">
             <w:r>
               <w:rPr>
                 <w:rStyle w:val="Hyperlink"/>
@@ -1302,7 +1302,7 @@
                 <w:noProof/>
                 <w:webHidden/>
               </w:rPr>
-              <w:instrText xml:space="preserve"> PAGEREF _Toc144835658 \h </w:instrText>
+              <w:instrText xml:space="preserve"> PAGEREF _Toc145627765 \h </w:instrText>
             </w:r>
             <w:r>
               <w:rPr>
@@ -1345,7 +1345,7 @@
               <w:lang w:eastAsia="en-IN"/>
             </w:rPr>
           </w:pPr>
-          <w:hyperlink w:anchor="_Toc144835659" w:history="1">
+          <w:hyperlink w:anchor="_Toc145627766" w:history="1">
             <w:r>
               <w:rPr>
                 <w:rStyle w:val="Hyperlink"/>
@@ -1372,7 +1372,7 @@
                 <w:noProof/>
                 <w:webHidden/>
               </w:rPr>
-              <w:instrText xml:space="preserve"> PAGEREF _Toc144835659 \h </w:instrText>
+              <w:instrText xml:space="preserve"> PAGEREF _Toc145627766 \h </w:instrText>
             </w:r>
             <w:r>
               <w:rPr>
@@ -1415,7 +1415,7 @@
               <w:lang w:eastAsia="en-IN"/>
             </w:rPr>
           </w:pPr>
-          <w:hyperlink w:anchor="_Toc144835660" w:history="1">
+          <w:hyperlink w:anchor="_Toc145627767" w:history="1">
             <w:r>
               <w:rPr>
                 <w:rStyle w:val="Hyperlink"/>
@@ -1442,7 +1442,7 @@
                 <w:noProof/>
                 <w:webHidden/>
               </w:rPr>
-              <w:instrText xml:space="preserve"> PAGEREF _Toc144835660 \h </w:instrText>
+              <w:instrText xml:space="preserve"> PAGEREF _Toc145627767 \h </w:instrText>
             </w:r>
             <w:r>
               <w:rPr>
@@ -1485,7 +1485,7 @@
               <w:lang w:eastAsia="en-IN"/>
             </w:rPr>
           </w:pPr>
-          <w:hyperlink w:anchor="_Toc144835661" w:history="1">
+          <w:hyperlink w:anchor="_Toc145627768" w:history="1">
             <w:r>
               <w:rPr>
                 <w:rStyle w:val="Hyperlink"/>
@@ -1512,7 +1512,7 @@
                 <w:noProof/>
                 <w:webHidden/>
               </w:rPr>
-              <w:instrText xml:space="preserve"> PAGEREF _Toc144835661 \h </w:instrText>
+              <w:instrText xml:space="preserve"> PAGEREF _Toc145627768 \h </w:instrText>
             </w:r>
             <w:r>
               <w:rPr>
@@ -1555,7 +1555,7 @@
               <w:lang w:eastAsia="en-IN"/>
             </w:rPr>
           </w:pPr>
-          <w:hyperlink w:anchor="_Toc144835662" w:history="1">
+          <w:hyperlink w:anchor="_Toc145627769" w:history="1">
             <w:r>
               <w:rPr>
                 <w:rStyle w:val="Hyperlink"/>
@@ -1582,7 +1582,7 @@
                 <w:noProof/>
                 <w:webHidden/>
               </w:rPr>
-              <w:instrText xml:space="preserve"> PAGEREF _Toc144835662 \h </w:instrText>
+              <w:instrText xml:space="preserve"> PAGEREF _Toc145627769 \h </w:instrText>
             </w:r>
             <w:r>
               <w:rPr>
@@ -1625,7 +1625,7 @@
               <w:lang w:eastAsia="en-IN"/>
             </w:rPr>
           </w:pPr>
-          <w:hyperlink w:anchor="_Toc144835663" w:history="1">
+          <w:hyperlink w:anchor="_Toc145627770" w:history="1">
             <w:r>
               <w:rPr>
                 <w:rStyle w:val="Hyperlink"/>
@@ -1652,7 +1652,7 @@
                 <w:noProof/>
                 <w:webHidden/>
               </w:rPr>
-              <w:instrText xml:space="preserve"> PAGEREF _Toc144835663 \h </w:instrText>
+              <w:instrText xml:space="preserve"> PAGEREF _Toc145627770 \h </w:instrText>
             </w:r>
             <w:r>
               <w:rPr>
@@ -1695,7 +1695,7 @@
               <w:lang w:eastAsia="en-IN"/>
             </w:rPr>
           </w:pPr>
-          <w:hyperlink w:anchor="_Toc144835664" w:history="1">
+          <w:hyperlink w:anchor="_Toc145627771" w:history="1">
             <w:r>
               <w:rPr>
                 <w:rStyle w:val="Hyperlink"/>
@@ -1722,7 +1722,7 @@
                 <w:noProof/>
                 <w:webHidden/>
               </w:rPr>
-              <w:instrText xml:space="preserve"> PAGEREF _Toc144835664 \h </w:instrText>
+              <w:instrText xml:space="preserve"> PAGEREF _Toc145627771 \h </w:instrText>
             </w:r>
             <w:r>
               <w:rPr>
@@ -1765,7 +1765,7 @@
               <w:lang w:eastAsia="en-IN"/>
             </w:rPr>
           </w:pPr>
-          <w:hyperlink w:anchor="_Toc144835665" w:history="1">
+          <w:hyperlink w:anchor="_Toc145627772" w:history="1">
             <w:r>
               <w:rPr>
                 <w:rStyle w:val="Hyperlink"/>
@@ -1792,7 +1792,7 @@
                 <w:noProof/>
                 <w:webHidden/>
               </w:rPr>
-              <w:instrText xml:space="preserve"> PAGEREF _Toc144835665 \h </w:instrText>
+              <w:instrText xml:space="preserve"> PAGEREF _Toc145627772 \h </w:instrText>
             </w:r>
             <w:r>
               <w:rPr>
@@ -1812,7 +1812,7 @@
                 <w:noProof/>
                 <w:webHidden/>
               </w:rPr>
-              <w:t>30</w:t>
+              <w:t>29</w:t>
             </w:r>
             <w:r>
               <w:rPr>
@@ -1835,7 +1835,7 @@
               <w:lang w:eastAsia="en-IN"/>
             </w:rPr>
           </w:pPr>
-          <w:hyperlink w:anchor="_Toc144835666" w:history="1">
+          <w:hyperlink w:anchor="_Toc145627773" w:history="1">
             <w:r>
               <w:rPr>
                 <w:rStyle w:val="Hyperlink"/>
@@ -1862,7 +1862,147 @@
                 <w:noProof/>
                 <w:webHidden/>
               </w:rPr>
-              <w:instrText xml:space="preserve"> PAGEREF _Toc144835666 \h </w:instrText>
+              <w:instrText xml:space="preserve"> PAGEREF _Toc145627773 \h </w:instrText>
+            </w:r>
+            <w:r>
+              <w:rPr>
+                <w:noProof/>
+                <w:webHidden/>
+              </w:rPr>
+            </w:r>
+            <w:r>
+              <w:rPr>
+                <w:noProof/>
+                <w:webHidden/>
+              </w:rPr>
+              <w:fldChar w:fldCharType="separate"/>
+            </w:r>
+            <w:r>
+              <w:rPr>
+                <w:noProof/>
+                <w:webHidden/>
+              </w:rPr>
+              <w:t>29</w:t>
+            </w:r>
+            <w:r>
+              <w:rPr>
+                <w:noProof/>
+                <w:webHidden/>
+              </w:rPr>
+              <w:fldChar w:fldCharType="end"/>
+            </w:r>
+          </w:hyperlink>
+        </w:p>
+        <w:p>
+          <w:pPr>
+            <w:pStyle w:val="TOC3"/>
+            <w:tabs>
+              <w:tab w:val="right" w:leader="dot" w:pos="9016"/>
+            </w:tabs>
+            <w:rPr>
+              <w:rFonts w:eastAsiaTheme="minorEastAsia"/>
+              <w:noProof/>
+              <w:lang w:eastAsia="en-IN"/>
+            </w:rPr>
+          </w:pPr>
+          <w:hyperlink w:anchor="_Toc145627774" w:history="1">
+            <w:r>
+              <w:rPr>
+                <w:rStyle w:val="Hyperlink"/>
+                <w:noProof/>
+              </w:rPr>
+              <w:t>Address and Dereference Operator</w:t>
+            </w:r>
+            <w:r>
+              <w:rPr>
+                <w:noProof/>
+                <w:webHidden/>
+              </w:rPr>
+              <w:tab/>
+            </w:r>
+            <w:r>
+              <w:rPr>
+                <w:noProof/>
+                <w:webHidden/>
+              </w:rPr>
+              <w:fldChar w:fldCharType="begin"/>
+            </w:r>
+            <w:r>
+              <w:rPr>
+                <w:noProof/>
+                <w:webHidden/>
+              </w:rPr>
+              <w:instrText xml:space="preserve"> PAGEREF _Toc145627774 \h </w:instrText>
+            </w:r>
+            <w:r>
+              <w:rPr>
+                <w:noProof/>
+                <w:webHidden/>
+              </w:rPr>
+            </w:r>
+            <w:r>
+              <w:rPr>
+                <w:noProof/>
+                <w:webHidden/>
+              </w:rPr>
+              <w:fldChar w:fldCharType="separate"/>
+            </w:r>
+            <w:r>
+              <w:rPr>
+                <w:noProof/>
+                <w:webHidden/>
+              </w:rPr>
+              <w:t>29</w:t>
+            </w:r>
+            <w:r>
+              <w:rPr>
+                <w:noProof/>
+                <w:webHidden/>
+              </w:rPr>
+              <w:fldChar w:fldCharType="end"/>
+            </w:r>
+          </w:hyperlink>
+        </w:p>
+        <w:p>
+          <w:pPr>
+            <w:pStyle w:val="TOC3"/>
+            <w:tabs>
+              <w:tab w:val="right" w:leader="dot" w:pos="9016"/>
+            </w:tabs>
+            <w:rPr>
+              <w:rFonts w:eastAsiaTheme="minorEastAsia"/>
+              <w:noProof/>
+              <w:lang w:eastAsia="en-IN"/>
+            </w:rPr>
+          </w:pPr>
+          <w:hyperlink w:anchor="_Toc145627775" w:history="1">
+            <w:r>
+              <w:rPr>
+                <w:rStyle w:val="Hyperlink"/>
+                <w:noProof/>
+              </w:rPr>
+              <w:t>Difference between arr and &amp;arr</w:t>
+            </w:r>
+            <w:r>
+              <w:rPr>
+                <w:noProof/>
+                <w:webHidden/>
+              </w:rPr>
+              <w:tab/>
+            </w:r>
+            <w:r>
+              <w:rPr>
+                <w:noProof/>
+                <w:webHidden/>
+              </w:rPr>
+              <w:fldChar w:fldCharType="begin"/>
+            </w:r>
+            <w:r>
+              <w:rPr>
+                <w:noProof/>
+                <w:webHidden/>
+              </w:rPr>
+              <w:instrText xml:space="preserve"> PAGEREF _Toc145627775 \h </w:instrText>
             </w:r>
             <w:r>
               <w:rPr>
@@ -1905,13 +2045,13 @@
               <w:lang w:eastAsia="en-IN"/>
             </w:rPr>
           </w:pPr>
-          <w:hyperlink w:anchor="_Toc144835667" w:history="1">
+          <w:hyperlink w:anchor="_Toc145627776" w:history="1">
             <w:r>
               <w:rPr>
                 <w:rStyle w:val="Hyperlink"/>
                 <w:noProof/>
               </w:rPr>
-              <w:t>Address and Dereference Operator</w:t>
+              <w:t>Use case</w:t>
             </w:r>
             <w:r>
               <w:rPr>
@@ -1932,77 +2072,7 @@
                 <w:noProof/>
                 <w:webHidden/>
               </w:rPr>
-              <w:instrText xml:space="preserve"> PAGEREF _Toc144835667 \h </w:instrText>
-            </w:r>
-            <w:r>
-              <w:rPr>
-                <w:noProof/>
-                <w:webHidden/>
-              </w:rPr>
-            </w:r>
-            <w:r>
-              <w:rPr>
-                <w:noProof/>
-                <w:webHidden/>
-              </w:rPr>
-              <w:fldChar w:fldCharType="separate"/>
-            </w:r>
-            <w:r>
-              <w:rPr>
-                <w:noProof/>
-                <w:webHidden/>
-              </w:rPr>
-              <w:t>30</w:t>
-            </w:r>
-            <w:r>
-              <w:rPr>
-                <w:noProof/>
-                <w:webHidden/>
-              </w:rPr>
-              <w:fldChar w:fldCharType="end"/>
-            </w:r>
-          </w:hyperlink>
-        </w:p>
-        <w:p>
-          <w:pPr>
-            <w:pStyle w:val="TOC3"/>
-            <w:tabs>
-              <w:tab w:val="right" w:leader="dot" w:pos="9016"/>
-            </w:tabs>
-            <w:rPr>
-              <w:rFonts w:eastAsiaTheme="minorEastAsia"/>
-              <w:noProof/>
-              <w:lang w:eastAsia="en-IN"/>
-            </w:rPr>
-          </w:pPr>
-          <w:hyperlink w:anchor="_Toc144835668" w:history="1">
-            <w:r>
-              <w:rPr>
-                <w:rStyle w:val="Hyperlink"/>
-                <w:noProof/>
-              </w:rPr>
-              <w:t>Difference between arr and &amp;arr</w:t>
-            </w:r>
-            <w:r>
-              <w:rPr>
-                <w:noProof/>
-                <w:webHidden/>
-              </w:rPr>
-              <w:tab/>
-            </w:r>
-            <w:r>
-              <w:rPr>
-                <w:noProof/>
-                <w:webHidden/>
-              </w:rPr>
-              <w:fldChar w:fldCharType="begin"/>
-            </w:r>
-            <w:r>
-              <w:rPr>
-                <w:noProof/>
-                <w:webHidden/>
-              </w:rPr>
-              <w:instrText xml:space="preserve"> PAGEREF _Toc144835668 \h </w:instrText>
+              <w:instrText xml:space="preserve"> PAGEREF _Toc145627776 \h </w:instrText>
             </w:r>
             <w:r>
               <w:rPr>
@@ -2045,7 +2115,147 @@
               <w:lang w:eastAsia="en-IN"/>
             </w:rPr>
           </w:pPr>
-          <w:hyperlink w:anchor="_Toc144835669" w:history="1">
+          <w:hyperlink w:anchor="_Toc145627777" w:history="1">
+            <w:r>
+              <w:rPr>
+                <w:rStyle w:val="Hyperlink"/>
+                <w:noProof/>
+              </w:rPr>
+              <w:t>Drawbacks of Pointers</w:t>
+            </w:r>
+            <w:r>
+              <w:rPr>
+                <w:noProof/>
+                <w:webHidden/>
+              </w:rPr>
+              <w:tab/>
+            </w:r>
+            <w:r>
+              <w:rPr>
+                <w:noProof/>
+                <w:webHidden/>
+              </w:rPr>
+              <w:fldChar w:fldCharType="begin"/>
+            </w:r>
+            <w:r>
+              <w:rPr>
+                <w:noProof/>
+                <w:webHidden/>
+              </w:rPr>
+              <w:instrText xml:space="preserve"> PAGEREF _Toc145627777 \h </w:instrText>
+            </w:r>
+            <w:r>
+              <w:rPr>
+                <w:noProof/>
+                <w:webHidden/>
+              </w:rPr>
+            </w:r>
+            <w:r>
+              <w:rPr>
+                <w:noProof/>
+                <w:webHidden/>
+              </w:rPr>
+              <w:fldChar w:fldCharType="separate"/>
+            </w:r>
+            <w:r>
+              <w:rPr>
+                <w:noProof/>
+                <w:webHidden/>
+              </w:rPr>
+              <w:t>34</w:t>
+            </w:r>
+            <w:r>
+              <w:rPr>
+                <w:noProof/>
+                <w:webHidden/>
+              </w:rPr>
+              <w:fldChar w:fldCharType="end"/>
+            </w:r>
+          </w:hyperlink>
+        </w:p>
+        <w:p>
+          <w:pPr>
+            <w:pStyle w:val="TOC2"/>
+            <w:tabs>
+              <w:tab w:val="right" w:leader="dot" w:pos="9016"/>
+            </w:tabs>
+            <w:rPr>
+              <w:rFonts w:eastAsiaTheme="minorEastAsia"/>
+              <w:noProof/>
+              <w:lang w:eastAsia="en-IN"/>
+            </w:rPr>
+          </w:pPr>
+          <w:hyperlink w:anchor="_Toc145627778" w:history="1">
+            <w:r>
+              <w:rPr>
+                <w:rStyle w:val="Hyperlink"/>
+                <w:noProof/>
+              </w:rPr>
+              <w:t>Reference</w:t>
+            </w:r>
+            <w:r>
+              <w:rPr>
+                <w:noProof/>
+                <w:webHidden/>
+              </w:rPr>
+              <w:tab/>
+            </w:r>
+            <w:r>
+              <w:rPr>
+                <w:noProof/>
+                <w:webHidden/>
+              </w:rPr>
+              <w:fldChar w:fldCharType="begin"/>
+            </w:r>
+            <w:r>
+              <w:rPr>
+                <w:noProof/>
+                <w:webHidden/>
+              </w:rPr>
+              <w:instrText xml:space="preserve"> PAGEREF _Toc145627778 \h </w:instrText>
+            </w:r>
+            <w:r>
+              <w:rPr>
+                <w:noProof/>
+                <w:webHidden/>
+              </w:rPr>
+            </w:r>
+            <w:r>
+              <w:rPr>
+                <w:noProof/>
+                <w:webHidden/>
+              </w:rPr>
+              <w:fldChar w:fldCharType="separate"/>
+            </w:r>
+            <w:r>
+              <w:rPr>
+                <w:noProof/>
+                <w:webHidden/>
+              </w:rPr>
+              <w:t>35</w:t>
+            </w:r>
+            <w:r>
+              <w:rPr>
+                <w:noProof/>
+                <w:webHidden/>
+              </w:rPr>
+              <w:fldChar w:fldCharType="end"/>
+            </w:r>
+          </w:hyperlink>
+        </w:p>
+        <w:p>
+          <w:pPr>
+            <w:pStyle w:val="TOC3"/>
+            <w:tabs>
+              <w:tab w:val="right" w:leader="dot" w:pos="9016"/>
+            </w:tabs>
+            <w:rPr>
+              <w:rFonts w:eastAsiaTheme="minorEastAsia"/>
+              <w:noProof/>
+              <w:lang w:eastAsia="en-IN"/>
+            </w:rPr>
+          </w:pPr>
+          <w:hyperlink w:anchor="_Toc145627779" w:history="1">
             <w:r>
               <w:rPr>
                 <w:rStyle w:val="Hyperlink"/>
@@ -2072,7 +2282,7 @@
                 <w:noProof/>
                 <w:webHidden/>
               </w:rPr>
-              <w:instrText xml:space="preserve"> PAGEREF _Toc144835669 \h </w:instrText>
+              <w:instrText xml:space="preserve"> PAGEREF _Toc145627779 \h </w:instrText>
             </w:r>
             <w:r>
               <w:rPr>
@@ -2092,7 +2302,7 @@
                 <w:noProof/>
                 <w:webHidden/>
               </w:rPr>
-              <w:t>32</w:t>
+              <w:t>35</w:t>
             </w:r>
             <w:r>
               <w:rPr>
@@ -2115,13 +2325,13 @@
               <w:lang w:eastAsia="en-IN"/>
             </w:rPr>
           </w:pPr>
-          <w:hyperlink w:anchor="_Toc144835670" w:history="1">
+          <w:hyperlink w:anchor="_Toc145627780" w:history="1">
             <w:r>
               <w:rPr>
                 <w:rStyle w:val="Hyperlink"/>
                 <w:noProof/>
               </w:rPr>
-              <w:t>Drawbacks of Pointers</w:t>
+              <w:t>Const &amp; R-Value Reference</w:t>
             </w:r>
             <w:r>
               <w:rPr>
@@ -2142,77 +2352,7 @@
                 <w:noProof/>
                 <w:webHidden/>
               </w:rPr>
-              <w:instrText xml:space="preserve"> PAGEREF _Toc144835670 \h </w:instrText>
-            </w:r>
-            <w:r>
-              <w:rPr>
-                <w:noProof/>
-                <w:webHidden/>
-              </w:rPr>
-            </w:r>
-            <w:r>
-              <w:rPr>
-                <w:noProof/>
-                <w:webHidden/>
-              </w:rPr>
-              <w:fldChar w:fldCharType="separate"/>
-            </w:r>
-            <w:r>
-              <w:rPr>
-                <w:noProof/>
-                <w:webHidden/>
-              </w:rPr>
-              <w:t>36</w:t>
-            </w:r>
-            <w:r>
-              <w:rPr>
-                <w:noProof/>
-                <w:webHidden/>
-              </w:rPr>
-              <w:fldChar w:fldCharType="end"/>
-            </w:r>
-          </w:hyperlink>
-        </w:p>
-        <w:p>
-          <w:pPr>
-            <w:pStyle w:val="TOC2"/>
-            <w:tabs>
-              <w:tab w:val="right" w:leader="dot" w:pos="9016"/>
-            </w:tabs>
-            <w:rPr>
-              <w:rFonts w:eastAsiaTheme="minorEastAsia"/>
-              <w:noProof/>
-              <w:lang w:eastAsia="en-IN"/>
-            </w:rPr>
-          </w:pPr>
-          <w:hyperlink w:anchor="_Toc144835671" w:history="1">
-            <w:r>
-              <w:rPr>
-                <w:rStyle w:val="Hyperlink"/>
-                <w:noProof/>
-              </w:rPr>
-              <w:t>Reference</w:t>
-            </w:r>
-            <w:r>
-              <w:rPr>
-                <w:noProof/>
-                <w:webHidden/>
-              </w:rPr>
-              <w:tab/>
-            </w:r>
-            <w:r>
-              <w:rPr>
-                <w:noProof/>
-                <w:webHidden/>
-              </w:rPr>
-              <w:fldChar w:fldCharType="begin"/>
-            </w:r>
-            <w:r>
-              <w:rPr>
-                <w:noProof/>
-                <w:webHidden/>
-              </w:rPr>
-              <w:instrText xml:space="preserve"> PAGEREF _Toc144835671 \h </w:instrText>
+              <w:instrText xml:space="preserve"> PAGEREF _Toc145627780 \h </w:instrText>
             </w:r>
             <w:r>
               <w:rPr>
@@ -2245,146 +2385,6 @@
         </w:p>
         <w:p>
           <w:pPr>
-            <w:pStyle w:val="TOC3"/>
-            <w:tabs>
-              <w:tab w:val="right" w:leader="dot" w:pos="9016"/>
-            </w:tabs>
-            <w:rPr>
-              <w:rFonts w:eastAsiaTheme="minorEastAsia"/>
-              <w:noProof/>
-              <w:lang w:eastAsia="en-IN"/>
-            </w:rPr>
-          </w:pPr>
-          <w:hyperlink w:anchor="_Toc144835672" w:history="1">
-            <w:r>
-              <w:rPr>
-                <w:rStyle w:val="Hyperlink"/>
-                <w:noProof/>
-              </w:rPr>
-              <w:t>Use case</w:t>
-            </w:r>
-            <w:r>
-              <w:rPr>
-                <w:noProof/>
-                <w:webHidden/>
-              </w:rPr>
-              <w:tab/>
-            </w:r>
-            <w:r>
-              <w:rPr>
-                <w:noProof/>
-                <w:webHidden/>
-              </w:rPr>
-              <w:fldChar w:fldCharType="begin"/>
-            </w:r>
-            <w:r>
-              <w:rPr>
-                <w:noProof/>
-                <w:webHidden/>
-              </w:rPr>
-              <w:instrText xml:space="preserve"> PAGEREF _Toc144835672 \h </w:instrText>
-            </w:r>
-            <w:r>
-              <w:rPr>
-                <w:noProof/>
-                <w:webHidden/>
-              </w:rPr>
-            </w:r>
-            <w:r>
-              <w:rPr>
-                <w:noProof/>
-                <w:webHidden/>
-              </w:rPr>
-              <w:fldChar w:fldCharType="separate"/>
-            </w:r>
-            <w:r>
-              <w:rPr>
-                <w:noProof/>
-                <w:webHidden/>
-              </w:rPr>
-              <w:t>37</w:t>
-            </w:r>
-            <w:r>
-              <w:rPr>
-                <w:noProof/>
-                <w:webHidden/>
-              </w:rPr>
-              <w:fldChar w:fldCharType="end"/>
-            </w:r>
-          </w:hyperlink>
-        </w:p>
-        <w:p>
-          <w:pPr>
-            <w:pStyle w:val="TOC3"/>
-            <w:tabs>
-              <w:tab w:val="right" w:leader="dot" w:pos="9016"/>
-            </w:tabs>
-            <w:rPr>
-              <w:rFonts w:eastAsiaTheme="minorEastAsia"/>
-              <w:noProof/>
-              <w:lang w:eastAsia="en-IN"/>
-            </w:rPr>
-          </w:pPr>
-          <w:hyperlink w:anchor="_Toc144835673" w:history="1">
-            <w:r>
-              <w:rPr>
-                <w:rStyle w:val="Hyperlink"/>
-                <w:noProof/>
-              </w:rPr>
-              <w:t>Const &amp; R-Value Reference</w:t>
-            </w:r>
-            <w:r>
-              <w:rPr>
-                <w:noProof/>
-                <w:webHidden/>
-              </w:rPr>
-              <w:tab/>
-            </w:r>
-            <w:r>
-              <w:rPr>
-                <w:noProof/>
-                <w:webHidden/>
-              </w:rPr>
-              <w:fldChar w:fldCharType="begin"/>
-            </w:r>
-            <w:r>
-              <w:rPr>
-                <w:noProof/>
-                <w:webHidden/>
-              </w:rPr>
-              <w:instrText xml:space="preserve"> PAGEREF _Toc144835673 \h </w:instrText>
-            </w:r>
-            <w:r>
-              <w:rPr>
-                <w:noProof/>
-                <w:webHidden/>
-              </w:rPr>
-            </w:r>
-            <w:r>
-              <w:rPr>
-                <w:noProof/>
-                <w:webHidden/>
-              </w:rPr>
-              <w:fldChar w:fldCharType="separate"/>
-            </w:r>
-            <w:r>
-              <w:rPr>
-                <w:noProof/>
-                <w:webHidden/>
-              </w:rPr>
-              <w:t>39</w:t>
-            </w:r>
-            <w:r>
-              <w:rPr>
-                <w:noProof/>
-                <w:webHidden/>
-              </w:rPr>
-              <w:fldChar w:fldCharType="end"/>
-            </w:r>
-          </w:hyperlink>
-        </w:p>
-        <w:p>
-          <w:pPr>
             <w:pStyle w:val="TOC2"/>
             <w:tabs>
               <w:tab w:val="right" w:leader="dot" w:pos="9016"/>
@@ -2395,7 +2395,7 @@
               <w:lang w:eastAsia="en-IN"/>
             </w:rPr>
           </w:pPr>
-          <w:hyperlink w:anchor="_Toc144835674" w:history="1">
+          <w:hyperlink w:anchor="_Toc145627781" w:history="1">
             <w:r>
               <w:rPr>
                 <w:rStyle w:val="Hyperlink"/>
@@ -2422,7 +2422,7 @@
                 <w:noProof/>
                 <w:webHidden/>
               </w:rPr>
-              <w:instrText xml:space="preserve"> PAGEREF _Toc144835674 \h </w:instrText>
+              <w:instrText xml:space="preserve"> PAGEREF _Toc145627781 \h </w:instrText>
             </w:r>
             <w:r>
               <w:rPr>
@@ -2442,7 +2442,7 @@
                 <w:noProof/>
                 <w:webHidden/>
               </w:rPr>
-              <w:t>42</w:t>
+              <w:t>40</w:t>
             </w:r>
             <w:r>
               <w:rPr>
@@ -2465,7 +2465,7 @@
               <w:lang w:eastAsia="en-IN"/>
             </w:rPr>
           </w:pPr>
-          <w:hyperlink w:anchor="_Toc144835675" w:history="1">
+          <w:hyperlink w:anchor="_Toc145627782" w:history="1">
             <w:r>
               <w:rPr>
                 <w:rStyle w:val="Hyperlink"/>
@@ -2492,7 +2492,7 @@
                 <w:noProof/>
                 <w:webHidden/>
               </w:rPr>
-              <w:instrText xml:space="preserve"> PAGEREF _Toc144835675 \h </w:instrText>
+              <w:instrText xml:space="preserve"> PAGEREF _Toc145627782 \h </w:instrText>
             </w:r>
             <w:r>
               <w:rPr>
@@ -2512,7 +2512,7 @@
                 <w:noProof/>
                 <w:webHidden/>
               </w:rPr>
-              <w:t>43</w:t>
+              <w:t>41</w:t>
             </w:r>
             <w:r>
               <w:rPr>
@@ -2535,7 +2535,7 @@
               <w:lang w:eastAsia="en-IN"/>
             </w:rPr>
           </w:pPr>
-          <w:hyperlink w:anchor="_Toc144835676" w:history="1">
+          <w:hyperlink w:anchor="_Toc145627783" w:history="1">
             <w:r>
               <w:rPr>
                 <w:rStyle w:val="Hyperlink"/>
@@ -2562,7 +2562,217 @@
                 <w:noProof/>
                 <w:webHidden/>
               </w:rPr>
-              <w:instrText xml:space="preserve"> PAGEREF _Toc144835676 \h </w:instrText>
+              <w:instrText xml:space="preserve"> PAGEREF _Toc145627783 \h </w:instrText>
+            </w:r>
+            <w:r>
+              <w:rPr>
+                <w:noProof/>
+                <w:webHidden/>
+              </w:rPr>
+            </w:r>
+            <w:r>
+              <w:rPr>
+                <w:noProof/>
+                <w:webHidden/>
+              </w:rPr>
+              <w:fldChar w:fldCharType="separate"/>
+            </w:r>
+            <w:r>
+              <w:rPr>
+                <w:noProof/>
+                <w:webHidden/>
+              </w:rPr>
+              <w:t>44</w:t>
+            </w:r>
+            <w:r>
+              <w:rPr>
+                <w:noProof/>
+                <w:webHidden/>
+              </w:rPr>
+              <w:fldChar w:fldCharType="end"/>
+            </w:r>
+          </w:hyperlink>
+        </w:p>
+        <w:p>
+          <w:pPr>
+            <w:pStyle w:val="TOC3"/>
+            <w:tabs>
+              <w:tab w:val="right" w:leader="dot" w:pos="9016"/>
+            </w:tabs>
+            <w:rPr>
+              <w:rFonts w:eastAsiaTheme="minorEastAsia"/>
+              <w:noProof/>
+              <w:lang w:eastAsia="en-IN"/>
+            </w:rPr>
+          </w:pPr>
+          <w:hyperlink w:anchor="_Toc145627784" w:history="1">
+            <w:r>
+              <w:rPr>
+                <w:rStyle w:val="Hyperlink"/>
+                <w:noProof/>
+              </w:rPr>
+              <w:t>Call-by-Value</w:t>
+            </w:r>
+            <w:r>
+              <w:rPr>
+                <w:noProof/>
+                <w:webHidden/>
+              </w:rPr>
+              <w:tab/>
+            </w:r>
+            <w:r>
+              <w:rPr>
+                <w:noProof/>
+                <w:webHidden/>
+              </w:rPr>
+              <w:fldChar w:fldCharType="begin"/>
+            </w:r>
+            <w:r>
+              <w:rPr>
+                <w:noProof/>
+                <w:webHidden/>
+              </w:rPr>
+              <w:instrText xml:space="preserve"> PAGEREF _Toc145627784 \h </w:instrText>
+            </w:r>
+            <w:r>
+              <w:rPr>
+                <w:noProof/>
+                <w:webHidden/>
+              </w:rPr>
+            </w:r>
+            <w:r>
+              <w:rPr>
+                <w:noProof/>
+                <w:webHidden/>
+              </w:rPr>
+              <w:fldChar w:fldCharType="separate"/>
+            </w:r>
+            <w:r>
+              <w:rPr>
+                <w:noProof/>
+                <w:webHidden/>
+              </w:rPr>
+              <w:t>44</w:t>
+            </w:r>
+            <w:r>
+              <w:rPr>
+                <w:noProof/>
+                <w:webHidden/>
+              </w:rPr>
+              <w:fldChar w:fldCharType="end"/>
+            </w:r>
+          </w:hyperlink>
+        </w:p>
+        <w:p>
+          <w:pPr>
+            <w:pStyle w:val="TOC3"/>
+            <w:tabs>
+              <w:tab w:val="right" w:leader="dot" w:pos="9016"/>
+            </w:tabs>
+            <w:rPr>
+              <w:rFonts w:eastAsiaTheme="minorEastAsia"/>
+              <w:noProof/>
+              <w:lang w:eastAsia="en-IN"/>
+            </w:rPr>
+          </w:pPr>
+          <w:hyperlink w:anchor="_Toc145627785" w:history="1">
+            <w:r>
+              <w:rPr>
+                <w:rStyle w:val="Hyperlink"/>
+                <w:noProof/>
+              </w:rPr>
+              <w:t>Call-by-Reference with Pointer Arguments</w:t>
+            </w:r>
+            <w:r>
+              <w:rPr>
+                <w:noProof/>
+                <w:webHidden/>
+              </w:rPr>
+              <w:tab/>
+            </w:r>
+            <w:r>
+              <w:rPr>
+                <w:noProof/>
+                <w:webHidden/>
+              </w:rPr>
+              <w:fldChar w:fldCharType="begin"/>
+            </w:r>
+            <w:r>
+              <w:rPr>
+                <w:noProof/>
+                <w:webHidden/>
+              </w:rPr>
+              <w:instrText xml:space="preserve"> PAGEREF _Toc145627785 \h </w:instrText>
+            </w:r>
+            <w:r>
+              <w:rPr>
+                <w:noProof/>
+                <w:webHidden/>
+              </w:rPr>
+            </w:r>
+            <w:r>
+              <w:rPr>
+                <w:noProof/>
+                <w:webHidden/>
+              </w:rPr>
+              <w:fldChar w:fldCharType="separate"/>
+            </w:r>
+            <w:r>
+              <w:rPr>
+                <w:noProof/>
+                <w:webHidden/>
+              </w:rPr>
+              <w:t>45</w:t>
+            </w:r>
+            <w:r>
+              <w:rPr>
+                <w:noProof/>
+                <w:webHidden/>
+              </w:rPr>
+              <w:fldChar w:fldCharType="end"/>
+            </w:r>
+          </w:hyperlink>
+        </w:p>
+        <w:p>
+          <w:pPr>
+            <w:pStyle w:val="TOC3"/>
+            <w:tabs>
+              <w:tab w:val="right" w:leader="dot" w:pos="9016"/>
+            </w:tabs>
+            <w:rPr>
+              <w:rFonts w:eastAsiaTheme="minorEastAsia"/>
+              <w:noProof/>
+              <w:lang w:eastAsia="en-IN"/>
+            </w:rPr>
+          </w:pPr>
+          <w:hyperlink w:anchor="_Toc145627786" w:history="1">
+            <w:r>
+              <w:rPr>
+                <w:rStyle w:val="Hyperlink"/>
+                <w:noProof/>
+              </w:rPr>
+              <w:t>Call-by-Reference with Reference Arguments</w:t>
+            </w:r>
+            <w:r>
+              <w:rPr>
+                <w:noProof/>
+                <w:webHidden/>
+              </w:rPr>
+              <w:tab/>
+            </w:r>
+            <w:r>
+              <w:rPr>
+                <w:noProof/>
+                <w:webHidden/>
+              </w:rPr>
+              <w:fldChar w:fldCharType="begin"/>
+            </w:r>
+            <w:r>
+              <w:rPr>
+                <w:noProof/>
+                <w:webHidden/>
+              </w:rPr>
+              <w:instrText xml:space="preserve"> PAGEREF _Toc145627786 \h </w:instrText>
             </w:r>
             <w:r>
               <w:rPr>
@@ -2595,7 +2805,7 @@
         </w:p>
         <w:p>
           <w:pPr>
-            <w:pStyle w:val="TOC3"/>
+            <w:pStyle w:val="TOC2"/>
             <w:tabs>
               <w:tab w:val="right" w:leader="dot" w:pos="9016"/>
             </w:tabs>
@@ -2605,13 +2815,13 @@
               <w:lang w:eastAsia="en-IN"/>
             </w:rPr>
           </w:pPr>
-          <w:hyperlink w:anchor="_Toc144835677" w:history="1">
+          <w:hyperlink w:anchor="_Toc145627787" w:history="1">
             <w:r>
               <w:rPr>
                 <w:rStyle w:val="Hyperlink"/>
                 <w:noProof/>
               </w:rPr>
-              <w:t>Call-by-Value</w:t>
+              <w:t>Array Name as Pointers</w:t>
             </w:r>
             <w:r>
               <w:rPr>
@@ -2632,77 +2842,7 @@
                 <w:noProof/>
                 <w:webHidden/>
               </w:rPr>
-              <w:instrText xml:space="preserve"> PAGEREF _Toc144835677 \h </w:instrText>
-            </w:r>
-            <w:r>
-              <w:rPr>
-                <w:noProof/>
-                <w:webHidden/>
-              </w:rPr>
-            </w:r>
-            <w:r>
-              <w:rPr>
-                <w:noProof/>
-                <w:webHidden/>
-              </w:rPr>
-              <w:fldChar w:fldCharType="separate"/>
-            </w:r>
-            <w:r>
-              <w:rPr>
-                <w:noProof/>
-                <w:webHidden/>
-              </w:rPr>
-              <w:t>46</w:t>
-            </w:r>
-            <w:r>
-              <w:rPr>
-                <w:noProof/>
-                <w:webHidden/>
-              </w:rPr>
-              <w:fldChar w:fldCharType="end"/>
-            </w:r>
-          </w:hyperlink>
-        </w:p>
-        <w:p>
-          <w:pPr>
-            <w:pStyle w:val="TOC3"/>
-            <w:tabs>
-              <w:tab w:val="right" w:leader="dot" w:pos="9016"/>
-            </w:tabs>
-            <w:rPr>
-              <w:rFonts w:eastAsiaTheme="minorEastAsia"/>
-              <w:noProof/>
-              <w:lang w:eastAsia="en-IN"/>
-            </w:rPr>
-          </w:pPr>
-          <w:hyperlink w:anchor="_Toc144835678" w:history="1">
-            <w:r>
-              <w:rPr>
-                <w:rStyle w:val="Hyperlink"/>
-                <w:noProof/>
-              </w:rPr>
-              <w:t>Call-by-Reference with Pointer Arguments</w:t>
-            </w:r>
-            <w:r>
-              <w:rPr>
-                <w:noProof/>
-                <w:webHidden/>
-              </w:rPr>
-              <w:tab/>
-            </w:r>
-            <w:r>
-              <w:rPr>
-                <w:noProof/>
-                <w:webHidden/>
-              </w:rPr>
-              <w:fldChar w:fldCharType="begin"/>
-            </w:r>
-            <w:r>
-              <w:rPr>
-                <w:noProof/>
-                <w:webHidden/>
-              </w:rPr>
-              <w:instrText xml:space="preserve"> PAGEREF _Toc144835678 \h </w:instrText>
+              <w:instrText xml:space="preserve"> PAGEREF _Toc145627787 \h </w:instrText>
             </w:r>
             <w:r>
               <w:rPr>
@@ -2735,7 +2875,7 @@
         </w:p>
         <w:p>
           <w:pPr>
-            <w:pStyle w:val="TOC3"/>
+            <w:pStyle w:val="TOC2"/>
             <w:tabs>
               <w:tab w:val="right" w:leader="dot" w:pos="9016"/>
             </w:tabs>
@@ -2745,13 +2885,13 @@
               <w:lang w:eastAsia="en-IN"/>
             </w:rPr>
           </w:pPr>
-          <w:hyperlink w:anchor="_Toc144835679" w:history="1">
+          <w:hyperlink w:anchor="_Toc145627788" w:history="1">
             <w:r>
               <w:rPr>
                 <w:rStyle w:val="Hyperlink"/>
                 <w:noProof/>
               </w:rPr>
-              <w:t>Call-by-Reference with Reference Arguments</w:t>
+              <w:t>Pointers and String literals</w:t>
             </w:r>
             <w:r>
               <w:rPr>
@@ -2772,7 +2912,7 @@
                 <w:noProof/>
                 <w:webHidden/>
               </w:rPr>
-              <w:instrText xml:space="preserve"> PAGEREF _Toc144835679 \h </w:instrText>
+              <w:instrText xml:space="preserve"> PAGEREF _Toc145627788 \h </w:instrText>
             </w:r>
             <w:r>
               <w:rPr>
@@ -2805,7 +2945,7 @@
         </w:p>
         <w:p>
           <w:pPr>
-            <w:pStyle w:val="TOC2"/>
+            <w:pStyle w:val="TOC3"/>
             <w:tabs>
               <w:tab w:val="right" w:leader="dot" w:pos="9016"/>
             </w:tabs>
@@ -2815,13 +2955,13 @@
               <w:lang w:eastAsia="en-IN"/>
             </w:rPr>
           </w:pPr>
-          <w:hyperlink w:anchor="_Toc144835680" w:history="1">
+          <w:hyperlink w:anchor="_Toc145627789" w:history="1">
             <w:r>
               <w:rPr>
                 <w:rStyle w:val="Hyperlink"/>
                 <w:noProof/>
               </w:rPr>
-              <w:t>Array Name as Pointers</w:t>
+              <w:t>String Literals as Pointers</w:t>
             </w:r>
             <w:r>
               <w:rPr>
@@ -2842,7 +2982,147 @@
                 <w:noProof/>
                 <w:webHidden/>
               </w:rPr>
-              <w:instrText xml:space="preserve"> PAGEREF _Toc144835680 \h </w:instrText>
+              <w:instrText xml:space="preserve"> PAGEREF _Toc145627789 \h </w:instrText>
+            </w:r>
+            <w:r>
+              <w:rPr>
+                <w:noProof/>
+                <w:webHidden/>
+              </w:rPr>
+            </w:r>
+            <w:r>
+              <w:rPr>
+                <w:noProof/>
+                <w:webHidden/>
+              </w:rPr>
+              <w:fldChar w:fldCharType="separate"/>
+            </w:r>
+            <w:r>
+              <w:rPr>
+                <w:noProof/>
+                <w:webHidden/>
+              </w:rPr>
+              <w:t>48</w:t>
+            </w:r>
+            <w:r>
+              <w:rPr>
+                <w:noProof/>
+                <w:webHidden/>
+              </w:rPr>
+              <w:fldChar w:fldCharType="end"/>
+            </w:r>
+          </w:hyperlink>
+        </w:p>
+        <w:p>
+          <w:pPr>
+            <w:pStyle w:val="TOC3"/>
+            <w:tabs>
+              <w:tab w:val="right" w:leader="dot" w:pos="9016"/>
+            </w:tabs>
+            <w:rPr>
+              <w:rFonts w:eastAsiaTheme="minorEastAsia"/>
+              <w:noProof/>
+              <w:lang w:eastAsia="en-IN"/>
+            </w:rPr>
+          </w:pPr>
+          <w:hyperlink w:anchor="_Toc145627790" w:history="1">
+            <w:r>
+              <w:rPr>
+                <w:rStyle w:val="Hyperlink"/>
+                <w:noProof/>
+              </w:rPr>
+              <w:t>Modifiable Strings</w:t>
+            </w:r>
+            <w:r>
+              <w:rPr>
+                <w:noProof/>
+                <w:webHidden/>
+              </w:rPr>
+              <w:tab/>
+            </w:r>
+            <w:r>
+              <w:rPr>
+                <w:noProof/>
+                <w:webHidden/>
+              </w:rPr>
+              <w:fldChar w:fldCharType="begin"/>
+            </w:r>
+            <w:r>
+              <w:rPr>
+                <w:noProof/>
+                <w:webHidden/>
+              </w:rPr>
+              <w:instrText xml:space="preserve"> PAGEREF _Toc145627790 \h </w:instrText>
+            </w:r>
+            <w:r>
+              <w:rPr>
+                <w:noProof/>
+                <w:webHidden/>
+              </w:rPr>
+            </w:r>
+            <w:r>
+              <w:rPr>
+                <w:noProof/>
+                <w:webHidden/>
+              </w:rPr>
+              <w:fldChar w:fldCharType="separate"/>
+            </w:r>
+            <w:r>
+              <w:rPr>
+                <w:noProof/>
+                <w:webHidden/>
+              </w:rPr>
+              <w:t>48</w:t>
+            </w:r>
+            <w:r>
+              <w:rPr>
+                <w:noProof/>
+                <w:webHidden/>
+              </w:rPr>
+              <w:fldChar w:fldCharType="end"/>
+            </w:r>
+          </w:hyperlink>
+        </w:p>
+        <w:p>
+          <w:pPr>
+            <w:pStyle w:val="TOC3"/>
+            <w:tabs>
+              <w:tab w:val="right" w:leader="dot" w:pos="9016"/>
+            </w:tabs>
+            <w:rPr>
+              <w:rFonts w:eastAsiaTheme="minorEastAsia"/>
+              <w:noProof/>
+              <w:lang w:eastAsia="en-IN"/>
+            </w:rPr>
+          </w:pPr>
+          <w:hyperlink w:anchor="_Toc145627791" w:history="1">
+            <w:r>
+              <w:rPr>
+                <w:rStyle w:val="Hyperlink"/>
+                <w:noProof/>
+              </w:rPr>
+              <w:t>C++ string Class</w:t>
+            </w:r>
+            <w:r>
+              <w:rPr>
+                <w:noProof/>
+                <w:webHidden/>
+              </w:rPr>
+              <w:tab/>
+            </w:r>
+            <w:r>
+              <w:rPr>
+                <w:noProof/>
+                <w:webHidden/>
+              </w:rPr>
+              <w:fldChar w:fldCharType="begin"/>
+            </w:r>
+            <w:r>
+              <w:rPr>
+                <w:noProof/>
+                <w:webHidden/>
+              </w:rPr>
+              <w:instrText xml:space="preserve"> PAGEREF _Toc145627791 \h </w:instrText>
             </w:r>
             <w:r>
               <w:rPr>
@@ -2885,13 +3165,13 @@
               <w:lang w:eastAsia="en-IN"/>
             </w:rPr>
           </w:pPr>
-          <w:hyperlink w:anchor="_Toc144835681" w:history="1">
+          <w:hyperlink w:anchor="_Toc145627792" w:history="1">
             <w:r>
               <w:rPr>
                 <w:rStyle w:val="Hyperlink"/>
                 <w:noProof/>
               </w:rPr>
-              <w:t>Pointers and String literals</w:t>
+              <w:t>Pointers to pointers</w:t>
             </w:r>
             <w:r>
               <w:rPr>
@@ -2912,7 +3192,7 @@
                 <w:noProof/>
                 <w:webHidden/>
               </w:rPr>
-              <w:instrText xml:space="preserve"> PAGEREF _Toc144835681 \h </w:instrText>
+              <w:instrText xml:space="preserve"> PAGEREF _Toc145627792 \h </w:instrText>
             </w:r>
             <w:r>
               <w:rPr>
@@ -2945,7 +3225,7 @@
         </w:p>
         <w:p>
           <w:pPr>
-            <w:pStyle w:val="TOC3"/>
+            <w:pStyle w:val="TOC2"/>
             <w:tabs>
               <w:tab w:val="right" w:leader="dot" w:pos="9016"/>
             </w:tabs>
@@ -2955,13 +3235,13 @@
               <w:lang w:eastAsia="en-IN"/>
             </w:rPr>
           </w:pPr>
-          <w:hyperlink w:anchor="_Toc144835682" w:history="1">
+          <w:hyperlink w:anchor="_Toc145627793" w:history="1">
             <w:r>
               <w:rPr>
                 <w:rStyle w:val="Hyperlink"/>
                 <w:noProof/>
               </w:rPr>
-              <w:t>String Literals as Pointers</w:t>
+              <w:t>Void Pointers</w:t>
             </w:r>
             <w:r>
               <w:rPr>
@@ -2982,147 +3262,7 @@
                 <w:noProof/>
                 <w:webHidden/>
               </w:rPr>
-              <w:instrText xml:space="preserve"> PAGEREF _Toc144835682 \h </w:instrText>
-            </w:r>
-            <w:r>
-              <w:rPr>
-                <w:noProof/>
-                <w:webHidden/>
-              </w:rPr>
-            </w:r>
-            <w:r>
-              <w:rPr>
-                <w:noProof/>
-                <w:webHidden/>
-              </w:rPr>
-              <w:fldChar w:fldCharType="separate"/>
-            </w:r>
-            <w:r>
-              <w:rPr>
-                <w:noProof/>
-                <w:webHidden/>
-              </w:rPr>
-              <w:t>50</w:t>
-            </w:r>
-            <w:r>
-              <w:rPr>
-                <w:noProof/>
-                <w:webHidden/>
-              </w:rPr>
-              <w:fldChar w:fldCharType="end"/>
-            </w:r>
-          </w:hyperlink>
-        </w:p>
-        <w:p>
-          <w:pPr>
-            <w:pStyle w:val="TOC3"/>
-            <w:tabs>
-              <w:tab w:val="right" w:leader="dot" w:pos="9016"/>
-            </w:tabs>
-            <w:rPr>
-              <w:rFonts w:eastAsiaTheme="minorEastAsia"/>
-              <w:noProof/>
-              <w:lang w:eastAsia="en-IN"/>
-            </w:rPr>
-          </w:pPr>
-          <w:hyperlink w:anchor="_Toc144835683" w:history="1">
-            <w:r>
-              <w:rPr>
-                <w:rStyle w:val="Hyperlink"/>
-                <w:noProof/>
-              </w:rPr>
-              <w:t>Modifiable Strings</w:t>
-            </w:r>
-            <w:r>
-              <w:rPr>
-                <w:noProof/>
-                <w:webHidden/>
-              </w:rPr>
-              <w:tab/>
-            </w:r>
-            <w:r>
-              <w:rPr>
-                <w:noProof/>
-                <w:webHidden/>
-              </w:rPr>
-              <w:fldChar w:fldCharType="begin"/>
-            </w:r>
-            <w:r>
-              <w:rPr>
-                <w:noProof/>
-                <w:webHidden/>
-              </w:rPr>
-              <w:instrText xml:space="preserve"> PAGEREF _Toc144835683 \h </w:instrText>
-            </w:r>
-            <w:r>
-              <w:rPr>
-                <w:noProof/>
-                <w:webHidden/>
-              </w:rPr>
-            </w:r>
-            <w:r>
-              <w:rPr>
-                <w:noProof/>
-                <w:webHidden/>
-              </w:rPr>
-              <w:fldChar w:fldCharType="separate"/>
-            </w:r>
-            <w:r>
-              <w:rPr>
-                <w:noProof/>
-                <w:webHidden/>
-              </w:rPr>
-              <w:t>50</w:t>
-            </w:r>
-            <w:r>
-              <w:rPr>
-                <w:noProof/>
-                <w:webHidden/>
-              </w:rPr>
-              <w:fldChar w:fldCharType="end"/>
-            </w:r>
-          </w:hyperlink>
-        </w:p>
-        <w:p>
-          <w:pPr>
-            <w:pStyle w:val="TOC3"/>
-            <w:tabs>
-              <w:tab w:val="right" w:leader="dot" w:pos="9016"/>
-            </w:tabs>
-            <w:rPr>
-              <w:rFonts w:eastAsiaTheme="minorEastAsia"/>
-              <w:noProof/>
-              <w:lang w:eastAsia="en-IN"/>
-            </w:rPr>
-          </w:pPr>
-          <w:hyperlink w:anchor="_Toc144835684" w:history="1">
-            <w:r>
-              <w:rPr>
-                <w:rStyle w:val="Hyperlink"/>
-                <w:noProof/>
-              </w:rPr>
-              <w:t>C++ string Class</w:t>
-            </w:r>
-            <w:r>
-              <w:rPr>
-                <w:noProof/>
-                <w:webHidden/>
-              </w:rPr>
-              <w:tab/>
-            </w:r>
-            <w:r>
-              <w:rPr>
-                <w:noProof/>
-                <w:webHidden/>
-              </w:rPr>
-              <w:fldChar w:fldCharType="begin"/>
-            </w:r>
-            <w:r>
-              <w:rPr>
-                <w:noProof/>
-                <w:webHidden/>
-              </w:rPr>
-              <w:instrText xml:space="preserve"> PAGEREF _Toc144835684 \h </w:instrText>
+              <w:instrText xml:space="preserve"> PAGEREF _Toc145627793 \h </w:instrText>
             </w:r>
             <w:r>
               <w:rPr>
@@ -3165,13 +3305,13 @@
               <w:lang w:eastAsia="en-IN"/>
             </w:rPr>
           </w:pPr>
-          <w:hyperlink w:anchor="_Toc144835685" w:history="1">
+          <w:hyperlink w:anchor="_Toc145627794" w:history="1">
             <w:r>
               <w:rPr>
                 <w:rStyle w:val="Hyperlink"/>
                 <w:noProof/>
               </w:rPr>
-              <w:t>Pointers to pointers</w:t>
+              <w:t>NULL Pointer</w:t>
             </w:r>
             <w:r>
               <w:rPr>
@@ -3192,7 +3332,7 @@
                 <w:noProof/>
                 <w:webHidden/>
               </w:rPr>
-              <w:instrText xml:space="preserve"> PAGEREF _Toc144835685 \h </w:instrText>
+              <w:instrText xml:space="preserve"> PAGEREF _Toc145627794 \h </w:instrText>
             </w:r>
             <w:r>
               <w:rPr>
@@ -3225,7 +3365,7 @@
         </w:p>
         <w:p>
           <w:pPr>
-            <w:pStyle w:val="TOC2"/>
+            <w:pStyle w:val="TOC3"/>
             <w:tabs>
               <w:tab w:val="right" w:leader="dot" w:pos="9016"/>
             </w:tabs>
@@ -3235,13 +3375,13 @@
               <w:lang w:eastAsia="en-IN"/>
             </w:rPr>
           </w:pPr>
-          <w:hyperlink w:anchor="_Toc144835686" w:history="1">
+          <w:hyperlink w:anchor="_Toc145627795" w:history="1">
             <w:r>
               <w:rPr>
                 <w:rStyle w:val="Hyperlink"/>
                 <w:noProof/>
               </w:rPr>
-              <w:t>Void Pointers</w:t>
+              <w:t>nullptr</w:t>
             </w:r>
             <w:r>
               <w:rPr>
@@ -3262,7 +3402,7 @@
                 <w:noProof/>
                 <w:webHidden/>
               </w:rPr>
-              <w:instrText xml:space="preserve"> PAGEREF _Toc144835686 \h </w:instrText>
+              <w:instrText xml:space="preserve"> PAGEREF _Toc145627795 \h </w:instrText>
             </w:r>
             <w:r>
               <w:rPr>
@@ -3295,146 +3435,6 @@
         </w:p>
         <w:p>
           <w:pPr>
-            <w:pStyle w:val="TOC2"/>
-            <w:tabs>
-              <w:tab w:val="right" w:leader="dot" w:pos="9016"/>
-            </w:tabs>
-            <w:rPr>
-              <w:rFonts w:eastAsiaTheme="minorEastAsia"/>
-              <w:noProof/>
-              <w:lang w:eastAsia="en-IN"/>
-            </w:rPr>
-          </w:pPr>
-          <w:hyperlink w:anchor="_Toc144835687" w:history="1">
-            <w:r>
-              <w:rPr>
-                <w:rStyle w:val="Hyperlink"/>
-                <w:noProof/>
-              </w:rPr>
-              <w:t>NULL Pointer</w:t>
-            </w:r>
-            <w:r>
-              <w:rPr>
-                <w:noProof/>
-                <w:webHidden/>
-              </w:rPr>
-              <w:tab/>
-            </w:r>
-            <w:r>
-              <w:rPr>
-                <w:noProof/>
-                <w:webHidden/>
-              </w:rPr>
-              <w:fldChar w:fldCharType="begin"/>
-            </w:r>
-            <w:r>
-              <w:rPr>
-                <w:noProof/>
-                <w:webHidden/>
-              </w:rPr>
-              <w:instrText xml:space="preserve"> PAGEREF _Toc144835687 \h </w:instrText>
-            </w:r>
-            <w:r>
-              <w:rPr>
-                <w:noProof/>
-                <w:webHidden/>
-              </w:rPr>
-            </w:r>
-            <w:r>
-              <w:rPr>
-                <w:noProof/>
-                <w:webHidden/>
-              </w:rPr>
-              <w:fldChar w:fldCharType="separate"/>
-            </w:r>
-            <w:r>
-              <w:rPr>
-                <w:noProof/>
-                <w:webHidden/>
-              </w:rPr>
-              <w:t>54</w:t>
-            </w:r>
-            <w:r>
-              <w:rPr>
-                <w:noProof/>
-                <w:webHidden/>
-              </w:rPr>
-              <w:fldChar w:fldCharType="end"/>
-            </w:r>
-          </w:hyperlink>
-        </w:p>
-        <w:p>
-          <w:pPr>
-            <w:pStyle w:val="TOC3"/>
-            <w:tabs>
-              <w:tab w:val="right" w:leader="dot" w:pos="9016"/>
-            </w:tabs>
-            <w:rPr>
-              <w:rFonts w:eastAsiaTheme="minorEastAsia"/>
-              <w:noProof/>
-              <w:lang w:eastAsia="en-IN"/>
-            </w:rPr>
-          </w:pPr>
-          <w:hyperlink w:anchor="_Toc144835688" w:history="1">
-            <w:r>
-              <w:rPr>
-                <w:rStyle w:val="Hyperlink"/>
-                <w:noProof/>
-              </w:rPr>
-              <w:t>nullptr</w:t>
-            </w:r>
-            <w:r>
-              <w:rPr>
-                <w:noProof/>
-                <w:webHidden/>
-              </w:rPr>
-              <w:tab/>
-            </w:r>
-            <w:r>
-              <w:rPr>
-                <w:noProof/>
-                <w:webHidden/>
-              </w:rPr>
-              <w:fldChar w:fldCharType="begin"/>
-            </w:r>
-            <w:r>
-              <w:rPr>
-                <w:noProof/>
-                <w:webHidden/>
-              </w:rPr>
-              <w:instrText xml:space="preserve"> PAGEREF _Toc144835688 \h </w:instrText>
-            </w:r>
-            <w:r>
-              <w:rPr>
-                <w:noProof/>
-                <w:webHidden/>
-              </w:rPr>
-            </w:r>
-            <w:r>
-              <w:rPr>
-                <w:noProof/>
-                <w:webHidden/>
-              </w:rPr>
-              <w:fldChar w:fldCharType="separate"/>
-            </w:r>
-            <w:r>
-              <w:rPr>
-                <w:noProof/>
-                <w:webHidden/>
-              </w:rPr>
-              <w:t>55</w:t>
-            </w:r>
-            <w:r>
-              <w:rPr>
-                <w:noProof/>
-                <w:webHidden/>
-              </w:rPr>
-              <w:fldChar w:fldCharType="end"/>
-            </w:r>
-          </w:hyperlink>
-        </w:p>
-        <w:p>
-          <w:pPr>
             <w:rPr>
               <w:b/>
               <w:bCs/>
@@ -3470,7 +3470,7 @@
         <w:pStyle w:val="Heading1"/>
         <w:jc w:val="center"/>
       </w:pPr>
-      <w:bookmarkStart w:id="0" w:name="_Toc144835651"/>
+      <w:bookmarkStart w:id="0" w:name="_Toc145627758"/>
       <w:r>
         <w:lastRenderedPageBreak/>
         <w:t>Arrays in C++</w:t>
@@ -3553,7 +3553,7 @@
       <w:pPr>
         <w:pStyle w:val="Heading2"/>
       </w:pPr>
-      <w:bookmarkStart w:id="1" w:name="_Toc144835652"/>
+      <w:bookmarkStart w:id="1" w:name="_Toc145627759"/>
       <w:r>
         <w:t xml:space="preserve">Array </w:t>
       </w:r>
@@ -3938,7 +3938,7 @@
       <w:pPr>
         <w:pStyle w:val="Heading2"/>
       </w:pPr>
-      <w:bookmarkStart w:id="2" w:name="_Toc144835653"/>
+      <w:bookmarkStart w:id="2" w:name="_Toc145627760"/>
       <w:r>
         <w:lastRenderedPageBreak/>
         <w:t>Multi-</w:t>
@@ -4322,7 +4322,7 @@
           <w:noProof/>
         </w:rPr>
         <w:drawing>
-          <wp:inline distT="0" distB="0" distL="0" distR="0" wp14:anchorId="640B3B38" wp14:editId="2E03A2F8">
+          <wp:inline distT="0" distB="0" distL="0" distR="0" wp14:anchorId="640B3B38" wp14:editId="258DD3C1">
             <wp:extent cx="5694397" cy="4834498"/>
             <wp:effectExtent l="0" t="0" r="1905" b="4445"/>
             <wp:docPr id="6712284" name="Picture 2"/>
@@ -4620,7 +4620,7 @@
       <w:pPr>
         <w:pStyle w:val="Heading2"/>
       </w:pPr>
-      <w:bookmarkStart w:id="3" w:name="_Toc144835654"/>
+      <w:bookmarkStart w:id="3" w:name="_Toc145627761"/>
       <w:r>
         <w:lastRenderedPageBreak/>
         <w:t xml:space="preserve">More ways to create </w:t>
@@ -6392,7 +6392,7 @@
       <w:pPr>
         <w:pStyle w:val="Heading2"/>
       </w:pPr>
-      <w:bookmarkStart w:id="4" w:name="_Toc144835655"/>
+      <w:bookmarkStart w:id="4" w:name="_Toc145627762"/>
       <w:r>
         <w:lastRenderedPageBreak/>
         <w:t>Memory Layout</w:t>
@@ -6410,7 +6410,7 @@
           <w:noProof/>
         </w:rPr>
         <w:drawing>
-          <wp:inline distT="0" distB="0" distL="0" distR="0" wp14:anchorId="1AA7A1D6" wp14:editId="523A9F71">
+          <wp:inline distT="0" distB="0" distL="0" distR="0" wp14:anchorId="1AA7A1D6" wp14:editId="2697B880">
             <wp:extent cx="5731510" cy="3241040"/>
             <wp:effectExtent l="0" t="0" r="2540" b="0"/>
             <wp:docPr id="882256033" name="Picture 1" descr="A diagram of a number of numbers&#10;&#10;Description automatically generated with medium confidence"/>
@@ -6468,7 +6468,6 @@
           <w:szCs w:val="26"/>
         </w:rPr>
       </w:pPr>
-      <w:bookmarkStart w:id="5" w:name="_Toc144835656"/>
       <w:r>
         <w:br w:type="page"/>
       </w:r>
@@ -6477,6 +6476,7 @@
       <w:pPr>
         <w:pStyle w:val="Heading2"/>
       </w:pPr>
+      <w:bookmarkStart w:id="5" w:name="_Toc145627763"/>
       <w:r>
         <w:lastRenderedPageBreak/>
         <w:t>Sizeof Array</w:t>
@@ -6837,7 +6837,7 @@
       <w:pPr>
         <w:pStyle w:val="Heading2"/>
       </w:pPr>
-      <w:bookmarkStart w:id="6" w:name="_Toc144835657"/>
+      <w:bookmarkStart w:id="6" w:name="_Toc145627764"/>
       <w:r>
         <w:lastRenderedPageBreak/>
         <w:t>Array Traversal in C++</w:t>
@@ -9758,7 +9758,6 @@
           <w:szCs w:val="26"/>
         </w:rPr>
       </w:pPr>
-      <w:bookmarkStart w:id="7" w:name="_Toc144835658"/>
       <w:r>
         <w:br w:type="page"/>
       </w:r>
@@ -9767,6 +9766,7 @@
       <w:pPr>
         <w:pStyle w:val="Heading2"/>
       </w:pPr>
+      <w:bookmarkStart w:id="7" w:name="_Toc145627765"/>
       <w:r>
         <w:lastRenderedPageBreak/>
         <w:t xml:space="preserve">Different Type </w:t>
@@ -9907,7 +9907,7 @@
       <w:pPr>
         <w:pStyle w:val="Heading2"/>
       </w:pPr>
-      <w:bookmarkStart w:id="8" w:name="_Toc144835659"/>
+      <w:bookmarkStart w:id="8" w:name="_Toc145627766"/>
       <w:r>
         <w:t>A</w:t>
       </w:r>
@@ -10086,7 +10086,7 @@
       <w:pPr>
         <w:pStyle w:val="Heading2"/>
       </w:pPr>
-      <w:bookmarkStart w:id="9" w:name="_Toc144835660"/>
+      <w:bookmarkStart w:id="9" w:name="_Toc145627767"/>
       <w:r>
         <w:lastRenderedPageBreak/>
         <w:t>Passing 2D arrays as arguments in C++</w:t>
@@ -15323,7 +15323,6 @@
           <w:szCs w:val="32"/>
         </w:rPr>
       </w:pPr>
-      <w:bookmarkStart w:id="10" w:name="_Toc144835661"/>
       <w:r>
         <w:br w:type="page"/>
       </w:r>
@@ -15333,6 +15332,7 @@
         <w:pStyle w:val="Heading1"/>
         <w:jc w:val="center"/>
       </w:pPr>
+      <w:bookmarkStart w:id="10" w:name="_Toc145627768"/>
       <w:r>
         <w:lastRenderedPageBreak/>
         <w:t>Strings in C++</w:t>
@@ -15390,7 +15390,7 @@
         <w:pStyle w:val="Heading2"/>
         <w:jc w:val="center"/>
       </w:pPr>
-      <w:bookmarkStart w:id="11" w:name="_Toc144835662"/>
+      <w:bookmarkStart w:id="11" w:name="_Toc145627769"/>
       <w:r>
         <w:t>C-style (character arrays and literals)</w:t>
       </w:r>
@@ -15451,7 +15451,7 @@
         <w:pStyle w:val="Heading2"/>
         <w:jc w:val="center"/>
       </w:pPr>
-      <w:bookmarkStart w:id="12" w:name="_Toc144835663"/>
+      <w:bookmarkStart w:id="12" w:name="_Toc145627770"/>
       <w:r>
         <w:lastRenderedPageBreak/>
         <w:t>String Class in C++ STL</w:t>
@@ -15507,7 +15507,7 @@
       <w:pPr>
         <w:pStyle w:val="Heading3"/>
       </w:pPr>
-      <w:bookmarkStart w:id="13" w:name="_Toc144835664"/>
+      <w:bookmarkStart w:id="13" w:name="_Toc145627771"/>
       <w:r>
         <w:t>S</w:t>
       </w:r>
@@ -20002,7 +20002,7 @@
         <w:pStyle w:val="Heading1"/>
         <w:jc w:val="center"/>
       </w:pPr>
-      <w:bookmarkStart w:id="14" w:name="_Toc144835665"/>
+      <w:bookmarkStart w:id="14" w:name="_Toc145627772"/>
       <w:r>
         <w:lastRenderedPageBreak/>
         <w:t>Pointers &amp; References in C++</w:t>
@@ -20015,7 +20015,7 @@
         <w:pStyle w:val="Heading2"/>
         <w:jc w:val="center"/>
       </w:pPr>
-      <w:bookmarkStart w:id="15" w:name="_Toc144835666"/>
+      <w:bookmarkStart w:id="15" w:name="_Toc145627773"/>
       <w:r>
         <w:t>Pointers</w:t>
       </w:r>
@@ -20036,7 +20036,7 @@
       <w:pPr>
         <w:pStyle w:val="Heading3"/>
       </w:pPr>
-      <w:bookmarkStart w:id="16" w:name="_Toc144835667"/>
+      <w:bookmarkStart w:id="16" w:name="_Toc145627774"/>
       <w:r>
         <w:t xml:space="preserve">Address and Dereference </w:t>
       </w:r>
@@ -20174,7 +20174,7 @@
       <w:pPr>
         <w:pStyle w:val="Heading3"/>
       </w:pPr>
-      <w:bookmarkStart w:id="17" w:name="_Toc144835668"/>
+      <w:bookmarkStart w:id="17" w:name="_Toc145627775"/>
       <w:r>
         <w:lastRenderedPageBreak/>
         <w:t>Difference between arr and &amp;arr</w:t>
@@ -20616,7 +20616,6 @@
           <w:rStyle w:val="Heading3Char"/>
         </w:rPr>
       </w:pPr>
-      <w:bookmarkStart w:id="18" w:name="_Toc144835669"/>
       <w:r>
         <w:rPr>
           <w:rStyle w:val="Heading3Char"/>
@@ -20631,6 +20630,7 @@
           <w:bCs/>
         </w:rPr>
       </w:pPr>
+      <w:bookmarkStart w:id="18" w:name="_Toc145627776"/>
       <w:r>
         <w:rPr>
           <w:rStyle w:val="Heading3Char"/>
@@ -24260,7 +24260,7 @@
       <w:pPr>
         <w:pStyle w:val="Heading3"/>
       </w:pPr>
-      <w:bookmarkStart w:id="19" w:name="_Toc144835670"/>
+      <w:bookmarkStart w:id="19" w:name="_Toc145627777"/>
       <w:r>
         <w:t>Drawbacks of Pointers</w:t>
       </w:r>
@@ -24302,7 +24302,7 @@
           <w:bCs/>
         </w:rPr>
       </w:pPr>
-      <w:bookmarkStart w:id="20" w:name="_Toc144835671"/>
+      <w:bookmarkStart w:id="20" w:name="_Toc145627778"/>
       <w:r>
         <w:rPr>
           <w:rStyle w:val="Heading2Char"/>
@@ -24390,7 +24390,7 @@
       </w:r>
     </w:p>
     <w:p>
-      <w:bookmarkStart w:id="21" w:name="_Toc144835672"/>
+      <w:bookmarkStart w:id="21" w:name="_Toc145627779"/>
       <w:r>
         <w:rPr>
           <w:rStyle w:val="Heading3Char"/>
@@ -25644,7 +25644,6 @@
           <w:rStyle w:val="Heading3Char"/>
         </w:rPr>
       </w:pPr>
-      <w:bookmarkStart w:id="22" w:name="_Toc144835673"/>
       <w:r>
         <w:rPr>
           <w:rStyle w:val="Heading3Char"/>
@@ -25659,6 +25658,7 @@
           <w:rStyle w:val="Heading3Char"/>
         </w:rPr>
       </w:pPr>
+      <w:bookmarkStart w:id="22" w:name="_Toc145627780"/>
       <w:r>
         <w:rPr>
           <w:rStyle w:val="Heading3Char"/>
@@ -27310,7 +27310,7 @@
         <w:pStyle w:val="Heading2"/>
         <w:jc w:val="center"/>
       </w:pPr>
-      <w:bookmarkStart w:id="23" w:name="_Toc144835674"/>
+      <w:bookmarkStart w:id="23" w:name="_Toc145627781"/>
       <w:r>
         <w:lastRenderedPageBreak/>
         <w:t>Pointers vs References</w:t>
@@ -27613,7 +27613,7 @@
         <w:pStyle w:val="Heading2"/>
         <w:jc w:val="center"/>
       </w:pPr>
-      <w:bookmarkStart w:id="24" w:name="_Toc144835675"/>
+      <w:bookmarkStart w:id="24" w:name="_Toc145627782"/>
       <w:r>
         <w:lastRenderedPageBreak/>
         <w:t>Pointers vs Array</w:t>
@@ -30123,7 +30123,6 @@
           <w:szCs w:val="26"/>
         </w:rPr>
       </w:pPr>
-      <w:bookmarkStart w:id="25" w:name="_Toc144835676"/>
       <w:r>
         <w:br w:type="page"/>
       </w:r>
@@ -30133,6 +30132,7 @@
         <w:pStyle w:val="Heading2"/>
         <w:jc w:val="center"/>
       </w:pPr>
+      <w:bookmarkStart w:id="25" w:name="_Toc145627783"/>
       <w:r>
         <w:lastRenderedPageBreak/>
         <w:t xml:space="preserve">Function </w:t>
@@ -30150,7 +30150,7 @@
       <w:pPr>
         <w:pStyle w:val="Heading3"/>
       </w:pPr>
-      <w:bookmarkStart w:id="26" w:name="_Toc144835677"/>
+      <w:bookmarkStart w:id="26" w:name="_Toc145627784"/>
       <w:r>
         <w:t>Call-by-Value</w:t>
       </w:r>
@@ -30599,7 +30599,7 @@
       <w:pPr>
         <w:pStyle w:val="Heading3"/>
       </w:pPr>
-      <w:bookmarkStart w:id="27" w:name="_Toc144835678"/>
+      <w:bookmarkStart w:id="27" w:name="_Toc145627785"/>
       <w:r>
         <w:lastRenderedPageBreak/>
         <w:t>Call-by-Reference with Pointer Arguments</w:t>
@@ -30991,7 +30991,7 @@
       <w:pPr>
         <w:pStyle w:val="Heading3"/>
       </w:pPr>
-      <w:bookmarkStart w:id="28" w:name="_Toc144835679"/>
+      <w:bookmarkStart w:id="28" w:name="_Toc145627786"/>
       <w:r>
         <w:lastRenderedPageBreak/>
         <w:t>Call-by-Reference</w:t>
@@ -31946,7 +31946,7 @@
         <w:pStyle w:val="Heading2"/>
         <w:jc w:val="center"/>
       </w:pPr>
-      <w:bookmarkStart w:id="29" w:name="_Toc144835680"/>
+      <w:bookmarkStart w:id="29" w:name="_Toc145627787"/>
       <w:r>
         <w:lastRenderedPageBreak/>
         <w:t>Array Name as Pointers</w:t>
@@ -32490,7 +32490,7 @@
         <w:pStyle w:val="Heading2"/>
         <w:jc w:val="center"/>
       </w:pPr>
-      <w:bookmarkStart w:id="30" w:name="_Toc144835681"/>
+      <w:bookmarkStart w:id="30" w:name="_Toc145627788"/>
       <w:r>
         <w:lastRenderedPageBreak/>
         <w:t>Pointers and String literals</w:t>
@@ -32502,7 +32502,7 @@
       <w:pPr>
         <w:pStyle w:val="Heading3"/>
       </w:pPr>
-      <w:bookmarkStart w:id="31" w:name="_Toc144835682"/>
+      <w:bookmarkStart w:id="31" w:name="_Toc145627789"/>
       <w:r>
         <w:t>String Literals as Pointers</w:t>
       </w:r>
@@ -33012,7 +33012,7 @@
       <w:pPr>
         <w:pStyle w:val="Heading3"/>
       </w:pPr>
-      <w:bookmarkStart w:id="32" w:name="_Toc144835683"/>
+      <w:bookmarkStart w:id="32" w:name="_Toc145627790"/>
       <w:r>
         <w:t>Modifiable Strings</w:t>
       </w:r>
@@ -33118,7 +33118,7 @@
       <w:pPr>
         <w:pStyle w:val="Heading3"/>
       </w:pPr>
-      <w:bookmarkStart w:id="33" w:name="_Toc144835684"/>
+      <w:bookmarkStart w:id="33" w:name="_Toc145627791"/>
       <w:r>
         <w:lastRenderedPageBreak/>
         <w:t>C++ string Class</w:t>
@@ -33490,7 +33490,7 @@
         <w:pStyle w:val="Heading2"/>
         <w:jc w:val="center"/>
       </w:pPr>
-      <w:bookmarkStart w:id="34" w:name="_Toc144835685"/>
+      <w:bookmarkStart w:id="34" w:name="_Toc145627792"/>
       <w:r>
         <w:lastRenderedPageBreak/>
         <w:t>Pointers to pointers</w:t>
@@ -33813,7 +33813,7 @@
         <w:pStyle w:val="Heading2"/>
         <w:jc w:val="center"/>
       </w:pPr>
-      <w:bookmarkStart w:id="35" w:name="_Toc144835686"/>
+      <w:bookmarkStart w:id="35" w:name="_Toc145627793"/>
       <w:r>
         <w:lastRenderedPageBreak/>
         <w:t>Void Pointers</w:t>
@@ -34551,7 +34551,7 @@
         <w:pStyle w:val="Heading2"/>
         <w:jc w:val="center"/>
       </w:pPr>
-      <w:bookmarkStart w:id="36" w:name="_Toc144835687"/>
+      <w:bookmarkStart w:id="36" w:name="_Toc145627794"/>
       <w:r>
         <w:lastRenderedPageBreak/>
         <w:t>NULL Pointer</w:t>
@@ -34880,7 +34880,7 @@
       <w:pPr>
         <w:pStyle w:val="Heading3"/>
       </w:pPr>
-      <w:bookmarkStart w:id="37" w:name="_Toc144835688"/>
+      <w:bookmarkStart w:id="37" w:name="_Toc145627795"/>
       <w:r>
         <w:lastRenderedPageBreak/>
         <w:t>n</w:t>
@@ -38070,6 +38070,7 @@
   <w:style w:type="character" w:default="1" w:styleId="DefaultParagraphFont">
     <w:name w:val="Default Paragraph Font"/>
     <w:uiPriority w:val="1"/>
+    <w:semiHidden/>
     <w:unhideWhenUsed/>
   </w:style>
   <w:style w:type="table" w:default="1" w:styleId="TableNormal">

</xml_diff>